<commit_message>
docs: Correct and complete SA documentation
Add the possibility to use numeric instead of character for CODE.
Explicitly write "or" instead of "||".
Add details about parameters "characteristics".
</commit_message>
<xml_diff>
--- a/vignettes/types_of_attributes_and_methods.docx
+++ b/vignettes/types_of_attributes_and_methods.docx
@@ -51,7 +51,23 @@
           <w:b/>
           <w:lang w:val="en-US"/>
         </w:rPr>
-        <w:t xml:space="preserve"> of the SpectralAnalyzer class</w:t>
+        <w:t xml:space="preserve"> of the </w:t>
+      </w:r>
+      <w:proofErr w:type="spellStart"/>
+      <w:r>
+        <w:rPr>
+          <w:b/>
+          <w:lang w:val="en-US"/>
+        </w:rPr>
+        <w:t>SpectralAnalyzer</w:t>
+      </w:r>
+      <w:proofErr w:type="spellEnd"/>
+      <w:r>
+        <w:rPr>
+          <w:b/>
+          <w:lang w:val="en-US"/>
+        </w:rPr>
+        <w:t xml:space="preserve"> class</w:t>
       </w:r>
     </w:p>
     <w:p>
@@ -460,7 +476,7 @@
     </w:p>
     <w:tbl>
       <w:tblPr>
-        <w:tblW w:w="5371" w:type="dxa"/>
+        <w:tblW w:w="6655" w:type="dxa"/>
         <w:tblCellMar>
           <w:left w:w="70" w:type="dxa"/>
           <w:right w:w="70" w:type="dxa"/>
@@ -469,8 +485,8 @@
       </w:tblPr>
       <w:tblGrid>
         <w:gridCol w:w="700"/>
-        <w:gridCol w:w="1691"/>
-        <w:gridCol w:w="700"/>
+        <w:gridCol w:w="3481"/>
+        <w:gridCol w:w="619"/>
         <w:gridCol w:w="880"/>
         <w:gridCol w:w="700"/>
         <w:gridCol w:w="700"/>
@@ -519,7 +535,7 @@
         </w:tc>
         <w:tc>
           <w:tcPr>
-            <w:tcW w:w="1691" w:type="dxa"/>
+            <w:tcW w:w="3481" w:type="dxa"/>
             <w:tcBorders>
               <w:top w:val="single" w:sz="4" w:space="0" w:color="auto"/>
               <w:left w:val="nil"/>
@@ -565,11 +581,19 @@
               </w:rPr>
               <w:t>)</w:t>
             </w:r>
-          </w:p>
-        </w:tc>
-        <w:tc>
-          <w:tcPr>
-            <w:tcW w:w="700" w:type="dxa"/>
+            <w:r>
+              <w:rPr>
+                <w:rFonts w:ascii="Calibri" w:eastAsia="Times New Roman" w:hAnsi="Calibri" w:cs="Times New Roman"/>
+                <w:color w:val="000000"/>
+                <w:lang w:val="en-US" w:eastAsia="fr-FR"/>
+              </w:rPr>
+              <w:t xml:space="preserve"> or vector(numeric)</w:t>
+            </w:r>
+          </w:p>
+        </w:tc>
+        <w:tc>
+          <w:tcPr>
+            <w:tcW w:w="194" w:type="dxa"/>
             <w:tcBorders>
               <w:top w:val="single" w:sz="4" w:space="0" w:color="auto"/>
               <w:left w:val="nil"/>
@@ -756,7 +780,7 @@
         </w:tc>
         <w:tc>
           <w:tcPr>
-            <w:tcW w:w="1691" w:type="dxa"/>
+            <w:tcW w:w="3481" w:type="dxa"/>
             <w:tcBorders>
               <w:top w:val="nil"/>
               <w:left w:val="nil"/>
@@ -802,11 +826,35 @@
               </w:rPr>
               <w:t>)</w:t>
             </w:r>
-          </w:p>
-        </w:tc>
-        <w:tc>
-          <w:tcPr>
-            <w:tcW w:w="700" w:type="dxa"/>
+            <w:r>
+              <w:rPr>
+                <w:rFonts w:ascii="Calibri" w:eastAsia="Times New Roman" w:hAnsi="Calibri" w:cs="Times New Roman"/>
+                <w:color w:val="000000"/>
+                <w:lang w:val="en-US" w:eastAsia="fr-FR"/>
+              </w:rPr>
+              <w:t xml:space="preserve"> </w:t>
+            </w:r>
+            <w:r>
+              <w:rPr>
+                <w:rFonts w:ascii="Calibri" w:eastAsia="Times New Roman" w:hAnsi="Calibri" w:cs="Times New Roman"/>
+                <w:color w:val="000000"/>
+                <w:lang w:val="en-US" w:eastAsia="fr-FR"/>
+              </w:rPr>
+              <w:t>or</w:t>
+            </w:r>
+            <w:r>
+              <w:rPr>
+                <w:rFonts w:ascii="Calibri" w:eastAsia="Times New Roman" w:hAnsi="Calibri" w:cs="Times New Roman"/>
+                <w:color w:val="000000"/>
+                <w:lang w:val="en-US" w:eastAsia="fr-FR"/>
+              </w:rPr>
+              <w:t xml:space="preserve"> vector(numeric)</w:t>
+            </w:r>
+          </w:p>
+        </w:tc>
+        <w:tc>
+          <w:tcPr>
+            <w:tcW w:w="194" w:type="dxa"/>
             <w:tcBorders>
               <w:top w:val="nil"/>
               <w:left w:val="nil"/>
@@ -993,7 +1041,7 @@
         </w:tc>
         <w:tc>
           <w:tcPr>
-            <w:tcW w:w="1691" w:type="dxa"/>
+            <w:tcW w:w="3481" w:type="dxa"/>
             <w:tcBorders>
               <w:top w:val="nil"/>
               <w:left w:val="nil"/>
@@ -1027,7 +1075,7 @@
         </w:tc>
         <w:tc>
           <w:tcPr>
-            <w:tcW w:w="700" w:type="dxa"/>
+            <w:tcW w:w="194" w:type="dxa"/>
             <w:tcBorders>
               <w:top w:val="nil"/>
               <w:left w:val="nil"/>
@@ -1214,7 +1262,7 @@
         </w:tc>
         <w:tc>
           <w:tcPr>
-            <w:tcW w:w="1691" w:type="dxa"/>
+            <w:tcW w:w="3481" w:type="dxa"/>
             <w:tcBorders>
               <w:top w:val="nil"/>
               <w:left w:val="nil"/>
@@ -1260,11 +1308,35 @@
               </w:rPr>
               <w:t>)</w:t>
             </w:r>
-          </w:p>
-        </w:tc>
-        <w:tc>
-          <w:tcPr>
-            <w:tcW w:w="700" w:type="dxa"/>
+            <w:r>
+              <w:rPr>
+                <w:rFonts w:ascii="Calibri" w:eastAsia="Times New Roman" w:hAnsi="Calibri" w:cs="Times New Roman"/>
+                <w:color w:val="000000"/>
+                <w:lang w:val="en-US" w:eastAsia="fr-FR"/>
+              </w:rPr>
+              <w:t xml:space="preserve"> </w:t>
+            </w:r>
+            <w:r>
+              <w:rPr>
+                <w:rFonts w:ascii="Calibri" w:eastAsia="Times New Roman" w:hAnsi="Calibri" w:cs="Times New Roman"/>
+                <w:color w:val="000000"/>
+                <w:lang w:val="en-US" w:eastAsia="fr-FR"/>
+              </w:rPr>
+              <w:t>or</w:t>
+            </w:r>
+            <w:r>
+              <w:rPr>
+                <w:rFonts w:ascii="Calibri" w:eastAsia="Times New Roman" w:hAnsi="Calibri" w:cs="Times New Roman"/>
+                <w:color w:val="000000"/>
+                <w:lang w:val="en-US" w:eastAsia="fr-FR"/>
+              </w:rPr>
+              <w:t xml:space="preserve"> vector(numeric)</w:t>
+            </w:r>
+          </w:p>
+        </w:tc>
+        <w:tc>
+          <w:tcPr>
+            <w:tcW w:w="194" w:type="dxa"/>
             <w:tcBorders>
               <w:top w:val="nil"/>
               <w:left w:val="nil"/>
@@ -1469,6 +1541,7 @@
           <w:lang w:val="en-US"/>
         </w:rPr>
       </w:pPr>
+      <w:proofErr w:type="spellStart"/>
       <w:r>
         <w:rPr>
           <w:b/>
@@ -1476,12 +1549,14 @@
         </w:rPr>
         <w:t>items_categories</w:t>
       </w:r>
+      <w:proofErr w:type="spellEnd"/>
       <w:r>
         <w:rPr>
           <w:lang w:val="en-US"/>
         </w:rPr>
         <w:t xml:space="preserve">: </w:t>
       </w:r>
+      <w:proofErr w:type="spellStart"/>
       <w:proofErr w:type="gramStart"/>
       <w:r>
         <w:rPr>
@@ -1489,6 +1564,7 @@
         </w:rPr>
         <w:t>data.frame</w:t>
       </w:r>
+      <w:proofErr w:type="spellEnd"/>
       <w:proofErr w:type="gramEnd"/>
     </w:p>
     <w:tbl>
@@ -2429,6 +2505,7 @@
           <w:lang w:val="en-US"/>
         </w:rPr>
       </w:pPr>
+      <w:proofErr w:type="spellStart"/>
       <w:r>
         <w:rPr>
           <w:b/>
@@ -2436,6 +2513,7 @@
         </w:rPr>
         <w:t>categories_colors</w:t>
       </w:r>
+      <w:proofErr w:type="spellEnd"/>
       <w:r>
         <w:rPr>
           <w:bCs/>
@@ -2569,8 +2647,17 @@
                 <w:bCs/>
                 <w:lang w:val="en-US"/>
               </w:rPr>
-              <w:t>$categoryC</w:t>
-            </w:r>
+              <w:t>$</w:t>
+            </w:r>
+            <w:proofErr w:type="spellStart"/>
+            <w:r>
+              <w:rPr>
+                <w:bCs/>
+                <w:lang w:val="en-US"/>
+              </w:rPr>
+              <w:t>categoryC</w:t>
+            </w:r>
+            <w:proofErr w:type="spellEnd"/>
           </w:p>
         </w:tc>
       </w:tr>
@@ -3892,6 +3979,7 @@
           <w:lang w:val="en-US"/>
         </w:rPr>
       </w:pPr>
+      <w:proofErr w:type="spellStart"/>
       <w:r>
         <w:rPr>
           <w:b/>
@@ -3899,6 +3987,7 @@
         </w:rPr>
         <w:t>min_length</w:t>
       </w:r>
+      <w:proofErr w:type="spellEnd"/>
       <w:r>
         <w:rPr>
           <w:lang w:val="en-US"/>
@@ -3913,6 +4002,7 @@
           <w:lang w:val="en-US"/>
         </w:rPr>
       </w:pPr>
+      <w:proofErr w:type="spellStart"/>
       <w:r>
         <w:rPr>
           <w:b/>
@@ -3920,6 +4010,7 @@
         </w:rPr>
         <w:t>max_length</w:t>
       </w:r>
+      <w:proofErr w:type="spellEnd"/>
       <w:r>
         <w:rPr>
           <w:lang w:val="en-US"/>
@@ -3934,6 +4025,7 @@
           <w:lang w:val="en-US"/>
         </w:rPr>
       </w:pPr>
+      <w:proofErr w:type="spellStart"/>
       <w:r>
         <w:rPr>
           <w:b/>
@@ -3941,6 +4033,7 @@
         </w:rPr>
         <w:t>status_limit</w:t>
       </w:r>
+      <w:proofErr w:type="spellEnd"/>
       <w:r>
         <w:rPr>
           <w:lang w:val="en-US"/>
@@ -3975,6 +4068,7 @@
         </w:rPr>
         <w:t xml:space="preserve">: </w:t>
       </w:r>
+      <w:proofErr w:type="spellStart"/>
       <w:proofErr w:type="gramStart"/>
       <w:r>
         <w:rPr>
@@ -3982,6 +4076,7 @@
         </w:rPr>
         <w:t>data.frame</w:t>
       </w:r>
+      <w:proofErr w:type="spellEnd"/>
       <w:proofErr w:type="gramEnd"/>
     </w:p>
     <w:tbl>
@@ -4255,6 +4350,7 @@
           <w:lang w:val="en-US"/>
         </w:rPr>
       </w:pPr>
+      <w:proofErr w:type="spellStart"/>
       <w:r>
         <w:rPr>
           <w:b/>
@@ -4262,6 +4358,7 @@
         </w:rPr>
         <w:t>nodes_per_year</w:t>
       </w:r>
+      <w:proofErr w:type="spellEnd"/>
       <w:r>
         <w:rPr>
           <w:lang w:val="en-US"/>
@@ -5229,6 +5326,7 @@
           <w:lang w:val="en-US"/>
         </w:rPr>
       </w:pPr>
+      <w:proofErr w:type="spellStart"/>
       <w:r>
         <w:rPr>
           <w:b/>
@@ -5243,6 +5341,7 @@
         </w:rPr>
         <w:t>links</w:t>
       </w:r>
+      <w:proofErr w:type="spellEnd"/>
       <w:r>
         <w:rPr>
           <w:lang w:val="en-US"/>
@@ -6185,6 +6284,7 @@
           <w:lang w:val="en-US"/>
         </w:rPr>
       </w:pPr>
+      <w:proofErr w:type="spellStart"/>
       <w:r>
         <w:rPr>
           <w:b/>
@@ -6192,12 +6292,14 @@
         </w:rPr>
         <w:t>nodes_links</w:t>
       </w:r>
+      <w:proofErr w:type="spellEnd"/>
       <w:r>
         <w:rPr>
           <w:lang w:val="en-US"/>
         </w:rPr>
         <w:t xml:space="preserve">: </w:t>
       </w:r>
+      <w:proofErr w:type="spellStart"/>
       <w:proofErr w:type="gramStart"/>
       <w:r>
         <w:rPr>
@@ -6205,6 +6307,7 @@
         </w:rPr>
         <w:t>data.frame</w:t>
       </w:r>
+      <w:proofErr w:type="spellEnd"/>
       <w:proofErr w:type="gramEnd"/>
     </w:p>
     <w:tbl>
@@ -6529,6 +6632,7 @@
           <w:lang w:val="en-US"/>
         </w:rPr>
       </w:pPr>
+      <w:proofErr w:type="spellStart"/>
       <w:r>
         <w:rPr>
           <w:b/>
@@ -6536,6 +6640,7 @@
         </w:rPr>
         <w:t>obs_patterns</w:t>
       </w:r>
+      <w:proofErr w:type="spellEnd"/>
       <w:r>
         <w:rPr>
           <w:lang w:val="en-US"/>
@@ -7557,6 +7662,7 @@
         </w:rPr>
         <w:t xml:space="preserve">: </w:t>
       </w:r>
+      <w:proofErr w:type="spellStart"/>
       <w:proofErr w:type="gramStart"/>
       <w:r>
         <w:rPr>
@@ -7564,6 +7670,7 @@
         </w:rPr>
         <w:t>data.frame</w:t>
       </w:r>
+      <w:proofErr w:type="spellEnd"/>
       <w:proofErr w:type="gramEnd"/>
     </w:p>
     <w:tbl>
@@ -8123,6 +8230,7 @@
           <w:lang w:val="en-US"/>
         </w:rPr>
       </w:pPr>
+      <w:proofErr w:type="spellStart"/>
       <w:r>
         <w:rPr>
           <w:b/>
@@ -8130,6 +8238,7 @@
         </w:rPr>
         <w:t>patterns_per_year</w:t>
       </w:r>
+      <w:proofErr w:type="spellEnd"/>
       <w:r>
         <w:rPr>
           <w:lang w:val="en-US"/>
@@ -9111,6 +9220,7 @@
           <w:lang w:val="en-US"/>
         </w:rPr>
       </w:pPr>
+      <w:proofErr w:type="spellStart"/>
       <w:r>
         <w:rPr>
           <w:b/>
@@ -9119,6 +9229,7 @@
         <w:lastRenderedPageBreak/>
         <w:t>p_links</w:t>
       </w:r>
+      <w:proofErr w:type="spellEnd"/>
       <w:r>
         <w:rPr>
           <w:lang w:val="en-US"/>
@@ -10061,6 +10172,7 @@
           <w:lang w:val="en-US"/>
         </w:rPr>
       </w:pPr>
+      <w:proofErr w:type="spellStart"/>
       <w:r>
         <w:rPr>
           <w:b/>
@@ -10068,12 +10180,14 @@
         </w:rPr>
         <w:t>patterns_links</w:t>
       </w:r>
+      <w:proofErr w:type="spellEnd"/>
       <w:r>
         <w:rPr>
           <w:lang w:val="en-US"/>
         </w:rPr>
         <w:t xml:space="preserve">: </w:t>
       </w:r>
+      <w:proofErr w:type="spellStart"/>
       <w:proofErr w:type="gramStart"/>
       <w:r>
         <w:rPr>
@@ -10081,6 +10195,7 @@
         </w:rPr>
         <w:t>data.frame</w:t>
       </w:r>
+      <w:proofErr w:type="spellEnd"/>
       <w:proofErr w:type="gramEnd"/>
     </w:p>
     <w:tbl>
@@ -10516,6 +10631,7 @@
           <w:lang w:val="en-US"/>
         </w:rPr>
       </w:pPr>
+      <w:proofErr w:type="spellStart"/>
       <w:proofErr w:type="gramStart"/>
       <w:r>
         <w:rPr>
@@ -10538,6 +10654,7 @@
         </w:rPr>
         <w:t>er</w:t>
       </w:r>
+      <w:proofErr w:type="spellEnd"/>
       <w:proofErr w:type="gramEnd"/>
       <w:r>
         <w:rPr>
@@ -10625,7 +10742,21 @@
         <w:rPr>
           <w:lang w:val="en-US"/>
         </w:rPr>
-        <w:t xml:space="preserve"> data.frame </w:t>
+        <w:t xml:space="preserve"> </w:t>
+      </w:r>
+      <w:proofErr w:type="spellStart"/>
+      <w:r>
+        <w:rPr>
+          <w:lang w:val="en-US"/>
+        </w:rPr>
+        <w:t>data.frame</w:t>
+      </w:r>
+      <w:proofErr w:type="spellEnd"/>
+      <w:r>
+        <w:rPr>
+          <w:lang w:val="en-US"/>
+        </w:rPr>
+        <w:t xml:space="preserve"> </w:t>
       </w:r>
       <w:r>
         <w:rPr>
@@ -10685,6 +10816,7 @@
         </w:rPr>
         <w:t xml:space="preserve"> </w:t>
       </w:r>
+      <w:proofErr w:type="spellStart"/>
       <w:r>
         <w:rPr>
           <w:b/>
@@ -10692,12 +10824,14 @@
         </w:rPr>
         <w:t>min_length</w:t>
       </w:r>
+      <w:proofErr w:type="spellEnd"/>
       <w:r>
         <w:rPr>
           <w:lang w:val="en-US"/>
         </w:rPr>
         <w:t xml:space="preserve">: numeric, </w:t>
       </w:r>
+      <w:proofErr w:type="spellStart"/>
       <w:r>
         <w:rPr>
           <w:b/>
@@ -10705,6 +10839,7 @@
         </w:rPr>
         <w:t>max_length</w:t>
       </w:r>
+      <w:proofErr w:type="spellEnd"/>
       <w:r>
         <w:rPr>
           <w:lang w:val="en-US"/>
@@ -10727,6 +10862,7 @@
         </w:rPr>
         <w:t xml:space="preserve">    </w:t>
       </w:r>
+      <w:proofErr w:type="spellStart"/>
       <w:r>
         <w:rPr>
           <w:b/>
@@ -10734,6 +10870,7 @@
         </w:rPr>
         <w:t>status_limit</w:t>
       </w:r>
+      <w:proofErr w:type="spellEnd"/>
       <w:r>
         <w:rPr>
           <w:lang w:val="en-US"/>
@@ -10752,8 +10889,17 @@
           <w:bCs/>
           <w:lang w:val="en-US"/>
         </w:rPr>
-        <w:t>: SpectralAnalyzer</w:t>
-      </w:r>
+        <w:t xml:space="preserve">: </w:t>
+      </w:r>
+      <w:proofErr w:type="spellStart"/>
+      <w:r>
+        <w:rPr>
+          <w:bCs/>
+          <w:lang w:val="en-US"/>
+        </w:rPr>
+        <w:t>SpectralAnalyzer</w:t>
+      </w:r>
+      <w:proofErr w:type="spellEnd"/>
     </w:p>
     <w:tbl>
       <w:tblPr>
@@ -11096,7 +11242,7 @@
                 <w:color w:val="000000"/>
                 <w:lang w:val="en-US" w:eastAsia="fr-FR"/>
               </w:rPr>
-              <w:t>F</w:t>
+              <w:t>f</w:t>
             </w:r>
             <w:r>
               <w:rPr>
@@ -11240,7 +11386,21 @@
         <w:rPr>
           <w:lang w:val="en-US"/>
         </w:rPr>
-        <w:t xml:space="preserve">: SpectralAnalyzer, </w:t>
+        <w:t xml:space="preserve">: </w:t>
+      </w:r>
+      <w:proofErr w:type="spellStart"/>
+      <w:r>
+        <w:rPr>
+          <w:lang w:val="en-US"/>
+        </w:rPr>
+        <w:t>SpectralAnalyzer</w:t>
+      </w:r>
+      <w:proofErr w:type="spellEnd"/>
+      <w:r>
+        <w:rPr>
+          <w:lang w:val="en-US"/>
+        </w:rPr>
+        <w:t xml:space="preserve">, </w:t>
       </w:r>
       <w:r>
         <w:rPr>
@@ -11279,6 +11439,7 @@
           <w:lang w:val="en-US"/>
         </w:rPr>
       </w:pPr>
+      <w:proofErr w:type="spellStart"/>
       <w:r>
         <w:rPr>
           <w:b/>
@@ -11292,7 +11453,15 @@
           <w:b/>
           <w:lang w:val="en-US"/>
         </w:rPr>
-        <w:t>year(</w:t>
+        <w:t>year</w:t>
+      </w:r>
+      <w:proofErr w:type="spellEnd"/>
+      <w:r>
+        <w:rPr>
+          <w:b/>
+          <w:lang w:val="en-US"/>
+        </w:rPr>
+        <w:t>(</w:t>
       </w:r>
       <w:proofErr w:type="gramEnd"/>
       <w:r>
@@ -11339,6 +11508,7 @@
         </w:rPr>
         <w:t xml:space="preserve"> </w:t>
       </w:r>
+      <w:proofErr w:type="spellStart"/>
       <w:r>
         <w:rPr>
           <w:b/>
@@ -11346,6 +11516,7 @@
         </w:rPr>
         <w:t>nodes_per_year</w:t>
       </w:r>
+      <w:proofErr w:type="spellEnd"/>
     </w:p>
     <w:p>
       <w:pPr>
@@ -11354,6 +11525,7 @@
           <w:lang w:val="en-US"/>
         </w:rPr>
       </w:pPr>
+      <w:proofErr w:type="spellStart"/>
       <w:r>
         <w:rPr>
           <w:b/>
@@ -11367,7 +11539,15 @@
           <w:b/>
           <w:lang w:val="en-US"/>
         </w:rPr>
-        <w:t>obs(</w:t>
+        <w:t>obs</w:t>
+      </w:r>
+      <w:proofErr w:type="spellEnd"/>
+      <w:r>
+        <w:rPr>
+          <w:b/>
+          <w:lang w:val="en-US"/>
+        </w:rPr>
+        <w:t>(</w:t>
       </w:r>
       <w:proofErr w:type="gramEnd"/>
       <w:r>
@@ -11428,6 +11608,7 @@
           <w:lang w:val="en-US"/>
         </w:rPr>
       </w:pPr>
+      <w:proofErr w:type="spellStart"/>
       <w:r>
         <w:rPr>
           <w:b/>
@@ -11441,7 +11622,15 @@
           <w:b/>
           <w:lang w:val="en-US"/>
         </w:rPr>
-        <w:t>links(</w:t>
+        <w:t>links</w:t>
+      </w:r>
+      <w:proofErr w:type="spellEnd"/>
+      <w:r>
+        <w:rPr>
+          <w:b/>
+          <w:lang w:val="en-US"/>
+        </w:rPr>
+        <w:t>(</w:t>
       </w:r>
       <w:proofErr w:type="gramEnd"/>
       <w:r>
@@ -11500,6 +11689,7 @@
         </w:rPr>
         <w:t xml:space="preserve"> </w:t>
       </w:r>
+      <w:proofErr w:type="spellStart"/>
       <w:r>
         <w:rPr>
           <w:b/>
@@ -11514,6 +11704,7 @@
         </w:rPr>
         <w:t>links</w:t>
       </w:r>
+      <w:proofErr w:type="spellEnd"/>
       <w:r>
         <w:rPr>
           <w:lang w:val="en-US"/>
@@ -11532,6 +11723,7 @@
         </w:rPr>
         <w:t xml:space="preserve"> </w:t>
       </w:r>
+      <w:proofErr w:type="spellStart"/>
       <w:r>
         <w:rPr>
           <w:b/>
@@ -11539,6 +11731,7 @@
         </w:rPr>
         <w:t>p_links</w:t>
       </w:r>
+      <w:proofErr w:type="spellEnd"/>
     </w:p>
     <w:p>
       <w:pPr>
@@ -11547,6 +11740,7 @@
           <w:lang w:val="en-US"/>
         </w:rPr>
       </w:pPr>
+      <w:proofErr w:type="spellStart"/>
       <w:r>
         <w:rPr>
           <w:b/>
@@ -11560,7 +11754,15 @@
           <w:b/>
           <w:lang w:val="en-US"/>
         </w:rPr>
-        <w:t>links(</w:t>
+        <w:t>links</w:t>
+      </w:r>
+      <w:proofErr w:type="spellEnd"/>
+      <w:r>
+        <w:rPr>
+          <w:b/>
+          <w:lang w:val="en-US"/>
+        </w:rPr>
+        <w:t>(</w:t>
       </w:r>
       <w:proofErr w:type="gramEnd"/>
       <w:r>
@@ -11620,6 +11822,7 @@
         </w:rPr>
         <w:t xml:space="preserve"> </w:t>
       </w:r>
+      <w:proofErr w:type="spellStart"/>
       <w:r>
         <w:rPr>
           <w:b/>
@@ -11627,6 +11830,7 @@
         </w:rPr>
         <w:t>nodes_links</w:t>
       </w:r>
+      <w:proofErr w:type="spellEnd"/>
       <w:r>
         <w:rPr>
           <w:lang w:val="en-US"/>
@@ -11645,6 +11849,7 @@
         </w:rPr>
         <w:t xml:space="preserve"> </w:t>
       </w:r>
+      <w:proofErr w:type="spellStart"/>
       <w:r>
         <w:rPr>
           <w:b/>
@@ -11652,6 +11857,7 @@
         </w:rPr>
         <w:t>patterns_links</w:t>
       </w:r>
+      <w:proofErr w:type="spellEnd"/>
     </w:p>
     <w:p>
       <w:pPr>
@@ -11666,6 +11872,7 @@
           <w:lang w:val="en-US"/>
         </w:rPr>
       </w:pPr>
+      <w:proofErr w:type="spellStart"/>
       <w:r>
         <w:rPr>
           <w:b/>
@@ -11679,7 +11886,15 @@
           <w:b/>
           <w:lang w:val="en-US"/>
         </w:rPr>
-        <w:t>patterns(</w:t>
+        <w:t>patterns</w:t>
+      </w:r>
+      <w:proofErr w:type="spellEnd"/>
+      <w:r>
+        <w:rPr>
+          <w:b/>
+          <w:lang w:val="en-US"/>
+        </w:rPr>
+        <w:t>(</w:t>
       </w:r>
       <w:proofErr w:type="gramEnd"/>
       <w:r>
@@ -11708,6 +11923,7 @@
         </w:rPr>
         <w:t xml:space="preserve">: numeric, </w:t>
       </w:r>
+      <w:proofErr w:type="spellStart"/>
       <w:r>
         <w:rPr>
           <w:b/>
@@ -11715,6 +11931,7 @@
         </w:rPr>
         <w:t>min_length</w:t>
       </w:r>
+      <w:proofErr w:type="spellEnd"/>
       <w:r>
         <w:rPr>
           <w:lang w:val="en-US"/>
@@ -11735,6 +11952,7 @@
           <w:lang w:val="en-US"/>
         </w:rPr>
       </w:pPr>
+      <w:proofErr w:type="spellStart"/>
       <w:r>
         <w:rPr>
           <w:b/>
@@ -11742,6 +11960,7 @@
         </w:rPr>
         <w:t>max_length</w:t>
       </w:r>
+      <w:proofErr w:type="spellEnd"/>
       <w:r>
         <w:rPr>
           <w:lang w:val="en-US"/>
@@ -11761,6 +11980,7 @@
         </w:rPr>
         <w:t xml:space="preserve">: </w:t>
       </w:r>
+      <w:proofErr w:type="spellStart"/>
       <w:proofErr w:type="gramStart"/>
       <w:r>
         <w:rPr>
@@ -11768,6 +11988,7 @@
         </w:rPr>
         <w:t>data.frame</w:t>
       </w:r>
+      <w:proofErr w:type="spellEnd"/>
       <w:proofErr w:type="gramEnd"/>
     </w:p>
     <w:tbl>
@@ -11968,6 +12189,7 @@
           <w:lang w:val="en-US"/>
         </w:rPr>
       </w:pPr>
+      <w:proofErr w:type="spellStart"/>
       <w:r>
         <w:rPr>
           <w:b/>
@@ -11981,7 +12203,15 @@
           <w:b/>
           <w:lang w:val="en-US"/>
         </w:rPr>
-        <w:t>obs(</w:t>
+        <w:t>obs</w:t>
+      </w:r>
+      <w:proofErr w:type="spellEnd"/>
+      <w:r>
+        <w:rPr>
+          <w:b/>
+          <w:lang w:val="en-US"/>
+        </w:rPr>
+        <w:t>(</w:t>
       </w:r>
       <w:proofErr w:type="gramEnd"/>
       <w:r>
@@ -12027,6 +12257,7 @@
         </w:rPr>
         <w:t xml:space="preserve"> </w:t>
       </w:r>
+      <w:proofErr w:type="spellStart"/>
       <w:r>
         <w:rPr>
           <w:b/>
@@ -12034,6 +12265,7 @@
         </w:rPr>
         <w:t>obs_patterns</w:t>
       </w:r>
+      <w:proofErr w:type="spellEnd"/>
     </w:p>
     <w:p>
       <w:pPr>
@@ -12042,6 +12274,7 @@
           <w:lang w:val="en-US"/>
         </w:rPr>
       </w:pPr>
+      <w:proofErr w:type="spellStart"/>
       <w:r>
         <w:rPr>
           <w:b/>
@@ -12055,7 +12288,15 @@
           <w:b/>
           <w:lang w:val="en-US"/>
         </w:rPr>
-        <w:t>year(</w:t>
+        <w:t>year</w:t>
+      </w:r>
+      <w:proofErr w:type="spellEnd"/>
+      <w:r>
+        <w:rPr>
+          <w:b/>
+          <w:lang w:val="en-US"/>
+        </w:rPr>
+        <w:t>(</w:t>
       </w:r>
       <w:proofErr w:type="gramEnd"/>
       <w:r>
@@ -12101,6 +12342,7 @@
         </w:rPr>
         <w:t xml:space="preserve"> </w:t>
       </w:r>
+      <w:proofErr w:type="spellStart"/>
       <w:r>
         <w:rPr>
           <w:b/>
@@ -12108,6 +12350,7 @@
         </w:rPr>
         <w:t>patterns_per_year</w:t>
       </w:r>
+      <w:proofErr w:type="spellEnd"/>
     </w:p>
     <w:p>
       <w:pPr>
@@ -12116,6 +12359,7 @@
           <w:lang w:val="en-US"/>
         </w:rPr>
       </w:pPr>
+      <w:proofErr w:type="spellStart"/>
       <w:r>
         <w:rPr>
           <w:b/>
@@ -12129,7 +12373,15 @@
           <w:b/>
           <w:lang w:val="en-US"/>
         </w:rPr>
-        <w:t>characteristics(</w:t>
+        <w:t>characteristics</w:t>
+      </w:r>
+      <w:proofErr w:type="spellEnd"/>
+      <w:r>
+        <w:rPr>
+          <w:b/>
+          <w:lang w:val="en-US"/>
+        </w:rPr>
+        <w:t>(</w:t>
       </w:r>
       <w:proofErr w:type="gramEnd"/>
       <w:r>
@@ -12197,6 +12449,7 @@
           <w:lang w:val="en-US"/>
         </w:rPr>
       </w:pPr>
+      <w:proofErr w:type="spellStart"/>
       <w:r>
         <w:rPr>
           <w:b/>
@@ -12212,6 +12465,7 @@
         </w:rPr>
         <w:t>specificity</w:t>
       </w:r>
+      <w:proofErr w:type="spellEnd"/>
       <w:r>
         <w:rPr>
           <w:b/>
@@ -12348,6 +12602,7 @@
           <w:lang w:val="en-US"/>
         </w:rPr>
       </w:pPr>
+      <w:proofErr w:type="spellStart"/>
       <w:r>
         <w:rPr>
           <w:b/>
@@ -12361,8 +12616,17 @@
           <w:b/>
           <w:lang w:val="en-US"/>
         </w:rPr>
-        <w:t>threshold(</w:t>
-      </w:r>
+        <w:t>threshold</w:t>
+      </w:r>
+      <w:proofErr w:type="spellEnd"/>
+      <w:r>
+        <w:rPr>
+          <w:b/>
+          <w:lang w:val="en-US"/>
+        </w:rPr>
+        <w:t>(</w:t>
+      </w:r>
+      <w:proofErr w:type="spellStart"/>
       <w:proofErr w:type="gramEnd"/>
       <w:r>
         <w:rPr>
@@ -12371,6 +12635,7 @@
         </w:rPr>
         <w:t>reporting_indexes</w:t>
       </w:r>
+      <w:proofErr w:type="spellEnd"/>
       <w:r>
         <w:rPr>
           <w:lang w:val="en-US"/>
@@ -12397,6 +12662,7 @@
           <w:lang w:val="en-US"/>
         </w:rPr>
       </w:pPr>
+      <w:proofErr w:type="spellStart"/>
       <w:r>
         <w:rPr>
           <w:b/>
@@ -12410,8 +12676,17 @@
           <w:b/>
           <w:lang w:val="en-US"/>
         </w:rPr>
-        <w:t>threshold(</w:t>
-      </w:r>
+        <w:t>threshold</w:t>
+      </w:r>
+      <w:proofErr w:type="spellEnd"/>
+      <w:r>
+        <w:rPr>
+          <w:b/>
+          <w:lang w:val="en-US"/>
+        </w:rPr>
+        <w:t>(</w:t>
+      </w:r>
+      <w:proofErr w:type="spellStart"/>
       <w:proofErr w:type="gramEnd"/>
       <w:r>
         <w:rPr>
@@ -12420,6 +12695,7 @@
         </w:rPr>
         <w:t>reporting_indexes</w:t>
       </w:r>
+      <w:proofErr w:type="spellEnd"/>
       <w:r>
         <w:rPr>
           <w:lang w:val="en-US"/>
@@ -12432,6 +12708,7 @@
         </w:rPr>
         <w:t xml:space="preserve">, </w:t>
       </w:r>
+      <w:proofErr w:type="spellStart"/>
       <w:r>
         <w:rPr>
           <w:b/>
@@ -12439,6 +12716,7 @@
         </w:rPr>
         <w:t>ksi</w:t>
       </w:r>
+      <w:proofErr w:type="spellEnd"/>
       <w:r>
         <w:rPr>
           <w:lang w:val="en-US"/>
@@ -12479,6 +12757,7 @@
           <w:lang w:val="en-US"/>
         </w:rPr>
       </w:pPr>
+      <w:proofErr w:type="spellStart"/>
       <w:r>
         <w:rPr>
           <w:b/>
@@ -12495,6 +12774,7 @@
         </w:rPr>
         <w:t>indexes</w:t>
       </w:r>
+      <w:proofErr w:type="spellEnd"/>
       <w:r>
         <w:rPr>
           <w:b/>
@@ -12581,6 +12861,7 @@
         </w:rPr>
         <w:t xml:space="preserve">          </w:t>
       </w:r>
+      <w:proofErr w:type="spellStart"/>
       <w:proofErr w:type="gramStart"/>
       <w:r>
         <w:rPr>
@@ -12588,6 +12869,7 @@
         </w:rPr>
         <w:t>data.frame</w:t>
       </w:r>
+      <w:proofErr w:type="spellEnd"/>
       <w:proofErr w:type="gramEnd"/>
     </w:p>
     <w:tbl>
@@ -12671,6 +12953,7 @@
                 <w:lang w:val="en-US" w:eastAsia="fr-FR"/>
               </w:rPr>
             </w:pPr>
+            <w:proofErr w:type="spellStart"/>
             <w:r>
               <w:rPr>
                 <w:rFonts w:ascii="Calibri" w:eastAsia="Times New Roman" w:hAnsi="Calibri" w:cs="Times New Roman"/>
@@ -12681,6 +12964,7 @@
               </w:rPr>
               <w:t>ri</w:t>
             </w:r>
+            <w:proofErr w:type="spellEnd"/>
           </w:p>
         </w:tc>
       </w:tr>
@@ -12787,6 +13071,7 @@
           <w:lang w:val="en-US"/>
         </w:rPr>
       </w:pPr>
+      <w:proofErr w:type="spellStart"/>
       <w:r>
         <w:rPr>
           <w:b/>
@@ -12802,6 +13087,7 @@
         </w:rPr>
         <w:t>RI</w:t>
       </w:r>
+      <w:proofErr w:type="spellEnd"/>
       <w:r>
         <w:rPr>
           <w:b/>
@@ -13049,6 +13335,7 @@
           <w:lang w:val="en-US"/>
         </w:rPr>
       </w:pPr>
+      <w:proofErr w:type="spellStart"/>
       <w:r>
         <w:rPr>
           <w:b/>
@@ -13064,6 +13351,7 @@
         </w:rPr>
         <w:t>limits</w:t>
       </w:r>
+      <w:proofErr w:type="spellEnd"/>
       <w:r>
         <w:rPr>
           <w:b/>
@@ -13091,6 +13379,7 @@
         </w:rPr>
         <w:t xml:space="preserve">, </w:t>
       </w:r>
+      <w:proofErr w:type="spellStart"/>
       <w:r>
         <w:rPr>
           <w:b/>
@@ -13098,6 +13387,7 @@
         </w:rPr>
         <w:t>first_limit</w:t>
       </w:r>
+      <w:proofErr w:type="spellEnd"/>
       <w:r>
         <w:rPr>
           <w:lang w:val="en-US"/>
@@ -13169,6 +13459,7 @@
         </w:rPr>
         <w:t xml:space="preserve"> </w:t>
       </w:r>
+      <w:proofErr w:type="spellStart"/>
       <w:proofErr w:type="gramStart"/>
       <w:r>
         <w:rPr>
@@ -13176,6 +13467,7 @@
         </w:rPr>
         <w:t>data.frame</w:t>
       </w:r>
+      <w:proofErr w:type="spellEnd"/>
       <w:proofErr w:type="gramEnd"/>
     </w:p>
     <w:tbl>
@@ -13298,6 +13590,7 @@
                 <w:lang w:val="en-US" w:eastAsia="fr-FR"/>
               </w:rPr>
             </w:pPr>
+            <w:proofErr w:type="spellStart"/>
             <w:r>
               <w:rPr>
                 <w:rFonts w:ascii="Calibri" w:eastAsia="Times New Roman" w:hAnsi="Calibri" w:cs="Times New Roman"/>
@@ -13308,6 +13601,7 @@
               </w:rPr>
               <w:t>ri_period</w:t>
             </w:r>
+            <w:proofErr w:type="spellEnd"/>
           </w:p>
         </w:tc>
       </w:tr>
@@ -13456,6 +13750,7 @@
           <w:lang w:val="en-US"/>
         </w:rPr>
       </w:pPr>
+      <w:proofErr w:type="spellStart"/>
       <w:r>
         <w:rPr>
           <w:b/>
@@ -13471,6 +13766,7 @@
         </w:rPr>
         <w:t>status</w:t>
       </w:r>
+      <w:proofErr w:type="spellEnd"/>
       <w:r>
         <w:rPr>
           <w:b/>
@@ -13504,6 +13800,7 @@
         </w:rPr>
         <w:t xml:space="preserve"> </w:t>
       </w:r>
+      <w:proofErr w:type="spellStart"/>
       <w:r>
         <w:rPr>
           <w:b/>
@@ -13511,6 +13808,7 @@
         </w:rPr>
         <w:t>status_limit</w:t>
       </w:r>
+      <w:proofErr w:type="spellEnd"/>
       <w:r>
         <w:rPr>
           <w:lang w:val="en-US"/>
@@ -13588,6 +13886,7 @@
         </w:rPr>
         <w:t xml:space="preserve"> </w:t>
       </w:r>
+      <w:proofErr w:type="spellStart"/>
       <w:proofErr w:type="gramStart"/>
       <w:r>
         <w:rPr>
@@ -13595,6 +13894,7 @@
         </w:rPr>
         <w:t>data.frame</w:t>
       </w:r>
+      <w:proofErr w:type="spellEnd"/>
       <w:proofErr w:type="gramEnd"/>
     </w:p>
     <w:tbl>
@@ -13819,6 +14119,7 @@
           <w:lang w:val="en-US"/>
         </w:rPr>
       </w:pPr>
+      <w:proofErr w:type="spellStart"/>
       <w:r>
         <w:rPr>
           <w:b/>
@@ -13832,8 +14133,17 @@
           <w:b/>
           <w:lang w:val="en-US"/>
         </w:rPr>
-        <w:t>chart(</w:t>
-      </w:r>
+        <w:t>chart</w:t>
+      </w:r>
+      <w:proofErr w:type="spellEnd"/>
+      <w:r>
+        <w:rPr>
+          <w:b/>
+          <w:lang w:val="en-US"/>
+        </w:rPr>
+        <w:t>(</w:t>
+      </w:r>
+      <w:proofErr w:type="spellStart"/>
       <w:proofErr w:type="gramEnd"/>
       <w:r>
         <w:rPr>
@@ -13842,6 +14152,7 @@
         </w:rPr>
         <w:t>patterns_characteristics</w:t>
       </w:r>
+      <w:proofErr w:type="spellEnd"/>
       <w:r>
         <w:rPr>
           <w:lang w:val="en-US"/>
@@ -13978,6 +14289,7 @@
         </w:rPr>
         <w:t xml:space="preserve">: </w:t>
       </w:r>
+      <w:proofErr w:type="spellStart"/>
       <w:proofErr w:type="gramStart"/>
       <w:r>
         <w:rPr>
@@ -13985,6 +14297,7 @@
         </w:rPr>
         <w:t>data.frame</w:t>
       </w:r>
+      <w:proofErr w:type="spellEnd"/>
       <w:proofErr w:type="gramEnd"/>
     </w:p>
     <w:tbl>
@@ -14544,6 +14857,7 @@
           <w:lang w:val="en-US"/>
         </w:rPr>
       </w:pPr>
+      <w:proofErr w:type="spellStart"/>
       <w:r>
         <w:rPr>
           <w:b/>
@@ -14564,8 +14878,17 @@
           <w:b/>
           <w:lang w:val="en-US"/>
         </w:rPr>
-        <w:t>chart(</w:t>
-      </w:r>
+        <w:t>chart</w:t>
+      </w:r>
+      <w:proofErr w:type="spellEnd"/>
+      <w:r>
+        <w:rPr>
+          <w:b/>
+          <w:lang w:val="en-US"/>
+        </w:rPr>
+        <w:t>(</w:t>
+      </w:r>
+      <w:proofErr w:type="spellStart"/>
       <w:proofErr w:type="gramEnd"/>
       <w:r>
         <w:rPr>
@@ -14574,6 +14897,7 @@
         </w:rPr>
         <w:t>patterns_characteristics</w:t>
       </w:r>
+      <w:proofErr w:type="spellEnd"/>
       <w:r>
         <w:rPr>
           <w:lang w:val="en-US"/>
@@ -14638,6 +14962,7 @@
         </w:rPr>
         <w:t xml:space="preserve">           </w:t>
       </w:r>
+      <w:proofErr w:type="spellStart"/>
       <w:r>
         <w:rPr>
           <w:b/>
@@ -14645,6 +14970,7 @@
         </w:rPr>
         <w:t>weights_by_node_type</w:t>
       </w:r>
+      <w:proofErr w:type="spellEnd"/>
       <w:r>
         <w:rPr>
           <w:lang w:val="en-US"/>
@@ -14669,6 +14995,7 @@
         </w:rPr>
         <w:t xml:space="preserve"> </w:t>
       </w:r>
+      <w:proofErr w:type="spellStart"/>
       <w:proofErr w:type="gramStart"/>
       <w:r>
         <w:rPr>
@@ -14676,6 +15003,7 @@
         </w:rPr>
         <w:t>data.frame</w:t>
       </w:r>
+      <w:proofErr w:type="spellEnd"/>
       <w:proofErr w:type="gramEnd"/>
       <w:r>
         <w:rPr>
@@ -14760,6 +15088,7 @@
                 <w:lang w:val="en-US" w:eastAsia="fr-FR"/>
               </w:rPr>
             </w:pPr>
+            <w:proofErr w:type="spellStart"/>
             <w:r>
               <w:rPr>
                 <w:rFonts w:ascii="Calibri" w:eastAsia="Times New Roman" w:hAnsi="Calibri" w:cs="Times New Roman"/>
@@ -14770,6 +15099,7 @@
               </w:rPr>
               <w:t>complex_nodes</w:t>
             </w:r>
+            <w:proofErr w:type="spellEnd"/>
           </w:p>
         </w:tc>
         <w:tc>
@@ -14798,6 +15128,7 @@
                 <w:lang w:val="en-US" w:eastAsia="fr-FR"/>
               </w:rPr>
             </w:pPr>
+            <w:proofErr w:type="spellStart"/>
             <w:r>
               <w:rPr>
                 <w:rFonts w:ascii="Calibri" w:eastAsia="Times New Roman" w:hAnsi="Calibri" w:cs="Times New Roman"/>
@@ -14808,6 +15139,7 @@
               </w:rPr>
               <w:t>simple_node</w:t>
             </w:r>
+            <w:proofErr w:type="spellEnd"/>
           </w:p>
         </w:tc>
       </w:tr>
@@ -14906,6 +15238,7 @@
           <w:lang w:val="en-US"/>
         </w:rPr>
       </w:pPr>
+      <w:proofErr w:type="spellStart"/>
       <w:r>
         <w:rPr>
           <w:b/>
@@ -14919,7 +15252,15 @@
           <w:b/>
           <w:lang w:val="en-US"/>
         </w:rPr>
-        <w:t>nodes(</w:t>
+        <w:t>nodes</w:t>
+      </w:r>
+      <w:proofErr w:type="spellEnd"/>
+      <w:r>
+        <w:rPr>
+          <w:b/>
+          <w:lang w:val="en-US"/>
+        </w:rPr>
+        <w:t>(</w:t>
       </w:r>
       <w:proofErr w:type="gramEnd"/>
       <w:r>
@@ -14979,7 +15320,21 @@
         <w:rPr>
           <w:lang w:val="en-US"/>
         </w:rPr>
-        <w:t>"weight_distribution"</w:t>
+        <w:t>"</w:t>
+      </w:r>
+      <w:proofErr w:type="spellStart"/>
+      <w:r>
+        <w:rPr>
+          <w:lang w:val="en-US"/>
+        </w:rPr>
+        <w:t>weight_distribution</w:t>
+      </w:r>
+      <w:proofErr w:type="spellEnd"/>
+      <w:r>
+        <w:rPr>
+          <w:lang w:val="en-US"/>
+        </w:rPr>
+        <w:t>"</w:t>
       </w:r>
       <w:r>
         <w:rPr>
@@ -15320,7 +15675,21 @@
         <w:rPr>
           <w:lang w:val="en-US"/>
         </w:rPr>
-        <w:t>[["length_distribution"]]:</w:t>
+        <w:t>[["</w:t>
+      </w:r>
+      <w:proofErr w:type="spellStart"/>
+      <w:r>
+        <w:rPr>
+          <w:lang w:val="en-US"/>
+        </w:rPr>
+        <w:t>length_distribution</w:t>
+      </w:r>
+      <w:proofErr w:type="spellEnd"/>
+      <w:r>
+        <w:rPr>
+          <w:lang w:val="en-US"/>
+        </w:rPr>
+        <w:t>"]]:</w:t>
       </w:r>
     </w:p>
     <w:tbl>
@@ -15682,6 +16051,7 @@
           <w:lang w:val="en-US"/>
         </w:rPr>
       </w:pPr>
+      <w:proofErr w:type="spellStart"/>
       <w:r>
         <w:rPr>
           <w:b/>
@@ -15695,7 +16065,15 @@
           <w:b/>
           <w:lang w:val="en-US"/>
         </w:rPr>
-        <w:t>chart(</w:t>
+        <w:t>chart</w:t>
+      </w:r>
+      <w:proofErr w:type="spellEnd"/>
+      <w:r>
+        <w:rPr>
+          <w:b/>
+          <w:lang w:val="en-US"/>
+        </w:rPr>
+        <w:t>(</w:t>
       </w:r>
       <w:proofErr w:type="gramEnd"/>
       <w:r>
@@ -15821,6 +16199,7 @@
         </w:rPr>
         <w:t xml:space="preserve">: character, </w:t>
       </w:r>
+      <w:proofErr w:type="spellStart"/>
       <w:r>
         <w:rPr>
           <w:b/>
@@ -15835,6 +16214,7 @@
         </w:rPr>
         <w:t>s</w:t>
       </w:r>
+      <w:proofErr w:type="spellEnd"/>
       <w:r>
         <w:rPr>
           <w:lang w:val="en-US"/>
@@ -15853,6 +16233,7 @@
         </w:rPr>
         <w:t xml:space="preserve"> </w:t>
       </w:r>
+      <w:proofErr w:type="spellStart"/>
       <w:r>
         <w:rPr>
           <w:b/>
@@ -15861,6 +16242,7 @@
         </w:rPr>
         <w:t>min_link_weight</w:t>
       </w:r>
+      <w:proofErr w:type="spellEnd"/>
       <w:r>
         <w:rPr>
           <w:lang w:val="en-US"/>
@@ -15882,6 +16264,7 @@
         </w:rPr>
         <w:t xml:space="preserve">        </w:t>
       </w:r>
+      <w:proofErr w:type="spellStart"/>
       <w:r>
         <w:rPr>
           <w:b/>
@@ -15890,12 +16273,14 @@
         </w:rPr>
         <w:t>size_range</w:t>
       </w:r>
+      <w:proofErr w:type="spellEnd"/>
       <w:r>
         <w:rPr>
           <w:lang w:val="en-US"/>
         </w:rPr>
         <w:t xml:space="preserve">: vector(numeric), </w:t>
       </w:r>
+      <w:proofErr w:type="spellStart"/>
       <w:r>
         <w:rPr>
           <w:b/>
@@ -15903,6 +16288,7 @@
         </w:rPr>
         <w:t>vertex_size</w:t>
       </w:r>
+      <w:proofErr w:type="spellEnd"/>
       <w:r>
         <w:rPr>
           <w:lang w:val="en-US"/>
@@ -15915,6 +16301,7 @@
         </w:rPr>
         <w:t xml:space="preserve"> </w:t>
       </w:r>
+      <w:proofErr w:type="spellStart"/>
       <w:r>
         <w:rPr>
           <w:b/>
@@ -15929,6 +16316,7 @@
         </w:rPr>
         <w:t>_col</w:t>
       </w:r>
+      <w:proofErr w:type="spellEnd"/>
       <w:r>
         <w:rPr>
           <w:bCs/>
@@ -15987,6 +16375,7 @@
         </w:rPr>
         <w:t xml:space="preserve">: numeric, </w:t>
       </w:r>
+      <w:proofErr w:type="spellStart"/>
       <w:r>
         <w:rPr>
           <w:b/>
@@ -15995,6 +16384,7 @@
         </w:rPr>
         <w:t>use_names</w:t>
       </w:r>
+      <w:proofErr w:type="spellEnd"/>
       <w:r>
         <w:rPr>
           <w:lang w:val="en-US"/>
@@ -16007,6 +16397,7 @@
         </w:rPr>
         <w:t xml:space="preserve"> </w:t>
       </w:r>
+      <w:proofErr w:type="spellStart"/>
       <w:proofErr w:type="gramStart"/>
       <w:r>
         <w:rPr>
@@ -16031,6 +16422,7 @@
         </w:rPr>
         <w:t>cutoff</w:t>
       </w:r>
+      <w:proofErr w:type="spellEnd"/>
       <w:proofErr w:type="gramEnd"/>
       <w:r>
         <w:rPr>
@@ -16053,6 +16445,7 @@
         </w:rPr>
         <w:t xml:space="preserve">        </w:t>
       </w:r>
+      <w:proofErr w:type="spellStart"/>
       <w:r>
         <w:rPr>
           <w:b/>
@@ -16069,12 +16462,14 @@
         </w:rPr>
         <w:t>cutoff</w:t>
       </w:r>
+      <w:proofErr w:type="spellEnd"/>
       <w:r>
         <w:rPr>
           <w:lang w:val="en-US"/>
         </w:rPr>
         <w:t xml:space="preserve">: numeric, </w:t>
       </w:r>
+      <w:proofErr w:type="spellStart"/>
       <w:r>
         <w:rPr>
           <w:b/>
@@ -16083,6 +16478,7 @@
         </w:rPr>
         <w:t>display_mixt</w:t>
       </w:r>
+      <w:proofErr w:type="spellEnd"/>
       <w:r>
         <w:rPr>
           <w:lang w:val="en-US"/>
@@ -18135,6 +18531,7 @@
         </w:rPr>
         <w:t>"</w:t>
       </w:r>
+      <w:proofErr w:type="spellStart"/>
       <w:r>
         <w:rPr>
           <w:bCs/>
@@ -18142,6 +18539,7 @@
         </w:rPr>
         <w:t>coords</w:t>
       </w:r>
+      <w:proofErr w:type="spellEnd"/>
       <w:r>
         <w:rPr>
           <w:lang w:val="en-US"/>
@@ -18766,6 +19164,7 @@
         </w:rPr>
         <w:t xml:space="preserve"> </w:t>
       </w:r>
+      <w:proofErr w:type="spellStart"/>
       <w:r>
         <w:rPr>
           <w:b/>
@@ -18779,7 +19178,15 @@
           <w:b/>
           <w:lang w:val="en-US"/>
         </w:rPr>
-        <w:t>text(</w:t>
+        <w:t>text</w:t>
+      </w:r>
+      <w:proofErr w:type="spellEnd"/>
+      <w:r>
+        <w:rPr>
+          <w:b/>
+          <w:lang w:val="en-US"/>
+        </w:rPr>
+        <w:t>(</w:t>
       </w:r>
       <w:proofErr w:type="gramEnd"/>
       <w:r>
@@ -18867,14 +19274,23 @@
           <w:b/>
           <w:lang w:val="en-US"/>
         </w:rPr>
-        <w:t xml:space="preserve"> nodes_links</w:t>
-      </w:r>
-      <w:r>
-        <w:rPr>
-          <w:lang w:val="en-US"/>
-        </w:rPr>
         <w:t xml:space="preserve"> </w:t>
       </w:r>
+      <w:proofErr w:type="spellStart"/>
+      <w:r>
+        <w:rPr>
+          <w:b/>
+          <w:lang w:val="en-US"/>
+        </w:rPr>
+        <w:t>nodes_links</w:t>
+      </w:r>
+      <w:proofErr w:type="spellEnd"/>
+      <w:r>
+        <w:rPr>
+          <w:lang w:val="en-US"/>
+        </w:rPr>
+        <w:t xml:space="preserve"> </w:t>
+      </w:r>
       <w:r>
         <w:rPr>
           <w:lang w:val="en-US"/>
@@ -18887,6 +19303,7 @@
         </w:rPr>
         <w:t xml:space="preserve"> </w:t>
       </w:r>
+      <w:proofErr w:type="spellStart"/>
       <w:r>
         <w:rPr>
           <w:b/>
@@ -18894,6 +19311,7 @@
         </w:rPr>
         <w:t>patterns_links</w:t>
       </w:r>
+      <w:proofErr w:type="spellEnd"/>
       <w:r>
         <w:rPr>
           <w:bCs/>
@@ -18960,6 +19378,7 @@
         </w:rPr>
         <w:t xml:space="preserve"> </w:t>
       </w:r>
+      <w:proofErr w:type="spellStart"/>
       <w:r>
         <w:rPr>
           <w:b/>
@@ -18968,6 +19387,7 @@
         </w:rPr>
         <w:t>use_names</w:t>
       </w:r>
+      <w:proofErr w:type="spellEnd"/>
       <w:r>
         <w:rPr>
           <w:lang w:val="en-US"/>
@@ -19587,6 +20007,7 @@
           <w:lang w:val="en-US"/>
         </w:rPr>
       </w:pPr>
+      <w:proofErr w:type="spellStart"/>
       <w:r>
         <w:rPr>
           <w:b/>
@@ -19600,7 +20021,15 @@
           <w:b/>
           <w:lang w:val="en-US"/>
         </w:rPr>
-        <w:t>chart(</w:t>
+        <w:t>chart</w:t>
+      </w:r>
+      <w:proofErr w:type="spellEnd"/>
+      <w:r>
+        <w:rPr>
+          <w:b/>
+          <w:lang w:val="en-US"/>
+        </w:rPr>
+        <w:t>(</w:t>
       </w:r>
       <w:proofErr w:type="gramEnd"/>
       <w:r>
@@ -19716,6 +20145,7 @@
         </w:rPr>
         <w:t xml:space="preserve">: character, </w:t>
       </w:r>
+      <w:proofErr w:type="spellStart"/>
       <w:r>
         <w:rPr>
           <w:b/>
@@ -19724,6 +20154,7 @@
         </w:rPr>
         <w:t>use_name</w:t>
       </w:r>
+      <w:proofErr w:type="spellEnd"/>
       <w:r>
         <w:rPr>
           <w:lang w:val="en-US"/>
@@ -19736,6 +20167,7 @@
         </w:rPr>
         <w:t xml:space="preserve"> </w:t>
       </w:r>
+      <w:proofErr w:type="spellStart"/>
       <w:proofErr w:type="gramStart"/>
       <w:r>
         <w:rPr>
@@ -19745,6 +20177,7 @@
         </w:rPr>
         <w:t>n.cutoff</w:t>
       </w:r>
+      <w:proofErr w:type="spellEnd"/>
       <w:proofErr w:type="gramEnd"/>
       <w:r>
         <w:rPr>
@@ -19758,6 +20191,7 @@
         </w:rPr>
         <w:t xml:space="preserve"> </w:t>
       </w:r>
+      <w:proofErr w:type="spellStart"/>
       <w:r>
         <w:rPr>
           <w:b/>
@@ -19765,6 +20199,7 @@
         </w:rPr>
         <w:t>vertex_size</w:t>
       </w:r>
+      <w:proofErr w:type="spellEnd"/>
       <w:r>
         <w:rPr>
           <w:lang w:val="en-US"/>
@@ -19793,6 +20228,7 @@
         </w:rPr>
         <w:t xml:space="preserve">            </w:t>
       </w:r>
+      <w:proofErr w:type="spellStart"/>
       <w:r>
         <w:rPr>
           <w:b/>
@@ -19801,12 +20237,14 @@
         </w:rPr>
         <w:t>size_range</w:t>
       </w:r>
+      <w:proofErr w:type="spellEnd"/>
       <w:r>
         <w:rPr>
           <w:lang w:val="en-US"/>
         </w:rPr>
         <w:t xml:space="preserve">: vector(numeric), </w:t>
       </w:r>
+      <w:proofErr w:type="spellStart"/>
       <w:r>
         <w:rPr>
           <w:b/>
@@ -19815,6 +20253,7 @@
         </w:rPr>
         <w:t>vertex_col</w:t>
       </w:r>
+      <w:proofErr w:type="spellEnd"/>
       <w:r>
         <w:rPr>
           <w:lang w:val="en-US"/>
@@ -19827,6 +20266,7 @@
         </w:rPr>
         <w:t xml:space="preserve"> </w:t>
       </w:r>
+      <w:proofErr w:type="spellStart"/>
       <w:proofErr w:type="gramStart"/>
       <w:r>
         <w:rPr>
@@ -19850,6 +20290,7 @@
         </w:rPr>
         <w:t>cutoff</w:t>
       </w:r>
+      <w:proofErr w:type="spellEnd"/>
       <w:proofErr w:type="gramEnd"/>
       <w:r>
         <w:rPr>
@@ -19880,6 +20321,7 @@
         </w:rPr>
         <w:t xml:space="preserve">            </w:t>
       </w:r>
+      <w:proofErr w:type="spellStart"/>
       <w:r>
         <w:rPr>
           <w:b/>
@@ -19888,6 +20330,7 @@
         </w:rPr>
         <w:t>display_mixt</w:t>
       </w:r>
+      <w:proofErr w:type="spellEnd"/>
       <w:r>
         <w:rPr>
           <w:lang w:val="en-US"/>
@@ -21941,6 +22384,7 @@
         </w:rPr>
         <w:t>"</w:t>
       </w:r>
+      <w:proofErr w:type="spellStart"/>
       <w:r>
         <w:rPr>
           <w:bCs/>
@@ -21948,6 +22392,7 @@
         </w:rPr>
         <w:t>coords</w:t>
       </w:r>
+      <w:proofErr w:type="spellEnd"/>
       <w:r>
         <w:rPr>
           <w:lang w:val="en-US"/>
@@ -22547,6 +22992,7 @@
           <w:lang w:val="en-US"/>
         </w:rPr>
       </w:pPr>
+      <w:proofErr w:type="spellStart"/>
       <w:r>
         <w:rPr>
           <w:b/>
@@ -22562,6 +23008,7 @@
         </w:rPr>
         <w:t>density</w:t>
       </w:r>
+      <w:proofErr w:type="spellEnd"/>
       <w:r>
         <w:rPr>
           <w:b/>
@@ -22584,6 +23031,7 @@
         </w:rPr>
         <w:t xml:space="preserve"> see attribute </w:t>
       </w:r>
+      <w:proofErr w:type="spellStart"/>
       <w:r>
         <w:rPr>
           <w:b/>
@@ -22591,6 +23039,7 @@
         </w:rPr>
         <w:t>nodes_links</w:t>
       </w:r>
+      <w:proofErr w:type="spellEnd"/>
       <w:r>
         <w:rPr>
           <w:bCs/>
@@ -22598,6 +23047,7 @@
         </w:rPr>
         <w:t xml:space="preserve"> or </w:t>
       </w:r>
+      <w:proofErr w:type="spellStart"/>
       <w:r>
         <w:rPr>
           <w:b/>
@@ -22605,6 +23055,7 @@
         </w:rPr>
         <w:t>patterns_links</w:t>
       </w:r>
+      <w:proofErr w:type="spellEnd"/>
       <w:r>
         <w:rPr>
           <w:b/>
@@ -22678,6 +23129,7 @@
         </w:rPr>
         <w:t xml:space="preserve"> see attribute </w:t>
       </w:r>
+      <w:proofErr w:type="spellStart"/>
       <w:r>
         <w:rPr>
           <w:b/>
@@ -22685,6 +23137,7 @@
         </w:rPr>
         <w:t>nodes_links</w:t>
       </w:r>
+      <w:proofErr w:type="spellEnd"/>
       <w:r>
         <w:rPr>
           <w:bCs/>
@@ -22692,12 +23145,21 @@
         </w:rPr>
         <w:t xml:space="preserve"> or </w:t>
       </w:r>
-      <w:r>
-        <w:rPr>
-          <w:b/>
-          <w:lang w:val="en-US"/>
-        </w:rPr>
-        <w:t>patterns_links)</w:t>
+      <w:proofErr w:type="spellStart"/>
+      <w:r>
+        <w:rPr>
+          <w:b/>
+          <w:lang w:val="en-US"/>
+        </w:rPr>
+        <w:t>patterns_links</w:t>
+      </w:r>
+      <w:proofErr w:type="spellEnd"/>
+      <w:r>
+        <w:rPr>
+          <w:b/>
+          <w:lang w:val="en-US"/>
+        </w:rPr>
+        <w:t>)</w:t>
       </w:r>
       <w:r>
         <w:rPr>
@@ -22736,6 +23198,7 @@
           <w:lang w:val="en-US"/>
         </w:rPr>
       </w:pPr>
+      <w:proofErr w:type="spellStart"/>
       <w:r>
         <w:rPr>
           <w:b/>
@@ -22753,6 +23216,7 @@
         </w:rPr>
         <w:t>chart</w:t>
       </w:r>
+      <w:proofErr w:type="spellEnd"/>
       <w:r>
         <w:rPr>
           <w:b/>
@@ -22761,6 +23225,7 @@
         </w:rPr>
         <w:t>(</w:t>
       </w:r>
+      <w:proofErr w:type="spellStart"/>
       <w:proofErr w:type="gramEnd"/>
       <w:r>
         <w:rPr>
@@ -22777,6 +23242,7 @@
         </w:rPr>
         <w:t>characteristics</w:t>
       </w:r>
+      <w:proofErr w:type="spellEnd"/>
       <w:r>
         <w:rPr>
           <w:lang w:val="en-US"/>
@@ -22850,6 +23316,7 @@
         </w:rPr>
         <w:t xml:space="preserve">      </w:t>
       </w:r>
+      <w:proofErr w:type="spellStart"/>
       <w:r>
         <w:rPr>
           <w:b/>
@@ -22858,6 +23325,7 @@
         </w:rPr>
         <w:t>use_names</w:t>
       </w:r>
+      <w:proofErr w:type="spellEnd"/>
       <w:r>
         <w:rPr>
           <w:lang w:val="en-US"/>
@@ -22870,6 +23338,7 @@
         </w:rPr>
         <w:t xml:space="preserve"> </w:t>
       </w:r>
+      <w:proofErr w:type="spellStart"/>
       <w:proofErr w:type="gramStart"/>
       <w:r>
         <w:rPr>
@@ -22879,6 +23348,7 @@
         </w:rPr>
         <w:t>n.cutoff</w:t>
       </w:r>
+      <w:proofErr w:type="spellEnd"/>
       <w:proofErr w:type="gramEnd"/>
       <w:r>
         <w:rPr>
@@ -22892,6 +23362,7 @@
         </w:rPr>
         <w:t xml:space="preserve"> </w:t>
       </w:r>
+      <w:proofErr w:type="spellStart"/>
       <w:r>
         <w:rPr>
           <w:b/>
@@ -22900,12 +23371,14 @@
         </w:rPr>
         <w:t>display_status</w:t>
       </w:r>
+      <w:proofErr w:type="spellEnd"/>
       <w:r>
         <w:rPr>
           <w:lang w:val="en-US"/>
         </w:rPr>
         <w:t xml:space="preserve">: logical, </w:t>
       </w:r>
+      <w:proofErr w:type="spellStart"/>
       <w:r>
         <w:rPr>
           <w:b/>
@@ -22914,6 +23387,7 @@
         </w:rPr>
         <w:t>display_text</w:t>
       </w:r>
+      <w:proofErr w:type="spellEnd"/>
       <w:r>
         <w:rPr>
           <w:lang w:val="en-US"/>
@@ -22934,6 +23408,7 @@
         </w:rPr>
         <w:t xml:space="preserve">      </w:t>
       </w:r>
+      <w:proofErr w:type="spellStart"/>
       <w:r>
         <w:rPr>
           <w:b/>
@@ -22950,6 +23425,7 @@
         </w:rPr>
         <w:t>cutoff</w:t>
       </w:r>
+      <w:proofErr w:type="spellEnd"/>
       <w:r>
         <w:rPr>
           <w:lang w:val="en-US"/>
@@ -23030,6 +23506,7 @@
         </w:rPr>
         <w:t xml:space="preserve">: </w:t>
       </w:r>
+      <w:proofErr w:type="spellStart"/>
       <w:proofErr w:type="gramStart"/>
       <w:r>
         <w:rPr>
@@ -23037,6 +23514,7 @@
         </w:rPr>
         <w:t>data.frame</w:t>
       </w:r>
+      <w:proofErr w:type="spellEnd"/>
       <w:proofErr w:type="gramEnd"/>
     </w:p>
     <w:tbl>
@@ -23596,6 +24074,7 @@
           <w:lang w:val="en-US"/>
         </w:rPr>
       </w:pPr>
+      <w:proofErr w:type="spellStart"/>
       <w:r>
         <w:rPr>
           <w:b/>
@@ -23619,8 +24098,18 @@
           <w:bCs/>
           <w:lang w:val="en-US"/>
         </w:rPr>
-        <w:t>chart(</w:t>
-      </w:r>
+        <w:t>chart</w:t>
+      </w:r>
+      <w:proofErr w:type="spellEnd"/>
+      <w:r>
+        <w:rPr>
+          <w:b/>
+          <w:bCs/>
+          <w:lang w:val="en-US"/>
+        </w:rPr>
+        <w:t>(</w:t>
+      </w:r>
+      <w:proofErr w:type="spellStart"/>
       <w:proofErr w:type="gramEnd"/>
       <w:r>
         <w:rPr>
@@ -23637,6 +24126,7 @@
         </w:rPr>
         <w:t>characteristics</w:t>
       </w:r>
+      <w:proofErr w:type="spellEnd"/>
       <w:r>
         <w:rPr>
           <w:lang w:val="en-US"/>
@@ -23690,6 +24180,7 @@
         </w:rPr>
         <w:t xml:space="preserve">  </w:t>
       </w:r>
+      <w:proofErr w:type="spellStart"/>
       <w:r>
         <w:rPr>
           <w:b/>
@@ -23698,6 +24189,7 @@
         </w:rPr>
         <w:t>items_category</w:t>
       </w:r>
+      <w:proofErr w:type="spellEnd"/>
       <w:r>
         <w:rPr>
           <w:b/>
@@ -23724,6 +24216,7 @@
         </w:rPr>
         <w:t xml:space="preserve"> </w:t>
       </w:r>
+      <w:proofErr w:type="spellStart"/>
       <w:proofErr w:type="gramStart"/>
       <w:r>
         <w:rPr>
@@ -23731,6 +24224,7 @@
         </w:rPr>
         <w:t>data.frame</w:t>
       </w:r>
+      <w:proofErr w:type="spellEnd"/>
       <w:proofErr w:type="gramEnd"/>
       <w:r>
         <w:rPr>
@@ -23764,6 +24258,7 @@
         </w:rPr>
         <w:t xml:space="preserve"> character, </w:t>
       </w:r>
+      <w:proofErr w:type="spellStart"/>
       <w:r>
         <w:rPr>
           <w:b/>
@@ -23778,7 +24273,16 @@
           <w:bCs/>
           <w:lang w:val="en-US"/>
         </w:rPr>
-        <w:t>cutoff:</w:t>
+        <w:t>cutoff</w:t>
+      </w:r>
+      <w:proofErr w:type="spellEnd"/>
+      <w:r>
+        <w:rPr>
+          <w:b/>
+          <w:bCs/>
+          <w:lang w:val="en-US"/>
+        </w:rPr>
+        <w:t>:</w:t>
       </w:r>
       <w:r>
         <w:rPr>
@@ -23804,6 +24308,7 @@
         </w:rPr>
         <w:t xml:space="preserve">  </w:t>
       </w:r>
+      <w:proofErr w:type="spellStart"/>
       <w:r>
         <w:rPr>
           <w:b/>
@@ -23812,12 +24317,14 @@
         </w:rPr>
         <w:t>use_names</w:t>
       </w:r>
+      <w:proofErr w:type="spellEnd"/>
       <w:r>
         <w:rPr>
           <w:lang w:val="en-US"/>
         </w:rPr>
         <w:t xml:space="preserve">: logical, </w:t>
       </w:r>
+      <w:proofErr w:type="spellStart"/>
       <w:proofErr w:type="gramStart"/>
       <w:r>
         <w:rPr>
@@ -23827,6 +24334,7 @@
         </w:rPr>
         <w:t>n.cutoff</w:t>
       </w:r>
+      <w:proofErr w:type="spellEnd"/>
       <w:proofErr w:type="gramEnd"/>
       <w:r>
         <w:rPr>
@@ -23834,6 +24342,7 @@
         </w:rPr>
         <w:t xml:space="preserve">: numeric, </w:t>
       </w:r>
+      <w:proofErr w:type="spellStart"/>
       <w:r>
         <w:rPr>
           <w:b/>
@@ -23842,6 +24351,7 @@
         </w:rPr>
         <w:t>display_status</w:t>
       </w:r>
+      <w:proofErr w:type="spellEnd"/>
       <w:r>
         <w:rPr>
           <w:lang w:val="en-US"/>
@@ -23864,13 +24374,23 @@
         </w:rPr>
         <w:t xml:space="preserve">  </w:t>
       </w:r>
+      <w:proofErr w:type="spellStart"/>
       <w:r>
         <w:rPr>
           <w:b/>
           <w:bCs/>
           <w:lang w:val="en-US"/>
         </w:rPr>
-        <w:t>display_text:</w:t>
+        <w:t>display_text</w:t>
+      </w:r>
+      <w:proofErr w:type="spellEnd"/>
+      <w:r>
+        <w:rPr>
+          <w:b/>
+          <w:bCs/>
+          <w:lang w:val="en-US"/>
+        </w:rPr>
+        <w:t>:</w:t>
       </w:r>
       <w:r>
         <w:rPr>
@@ -24084,6 +24604,7 @@
           <w:lang w:val="en-US"/>
         </w:rPr>
       </w:pPr>
+      <w:proofErr w:type="spellStart"/>
       <w:r>
         <w:rPr>
           <w:b/>
@@ -24099,7 +24620,16 @@
           <w:bCs/>
           <w:lang w:val="en-US"/>
         </w:rPr>
-        <w:t>rules(</w:t>
+        <w:t>rules</w:t>
+      </w:r>
+      <w:proofErr w:type="spellEnd"/>
+      <w:r>
+        <w:rPr>
+          <w:b/>
+          <w:bCs/>
+          <w:lang w:val="en-US"/>
+        </w:rPr>
+        <w:t>(</w:t>
       </w:r>
       <w:proofErr w:type="gramEnd"/>
       <w:r>
@@ -24114,7 +24644,19 @@
         <w:rPr>
           <w:lang w:val="en-US"/>
         </w:rPr>
-        <w:t xml:space="preserve">: character | list, </w:t>
+        <w:t xml:space="preserve">: character </w:t>
+      </w:r>
+      <w:r>
+        <w:rPr>
+          <w:lang w:val="en-US"/>
+        </w:rPr>
+        <w:t>or</w:t>
+      </w:r>
+      <w:r>
+        <w:rPr>
+          <w:lang w:val="en-US"/>
+        </w:rPr>
+        <w:t xml:space="preserve"> list, </w:t>
       </w:r>
       <w:r>
         <w:rPr>
@@ -24130,6 +24672,7 @@
         </w:rPr>
         <w:t xml:space="preserve">: logical, </w:t>
       </w:r>
+      <w:proofErr w:type="spellStart"/>
       <w:r>
         <w:rPr>
           <w:b/>
@@ -24138,6 +24681,7 @@
         </w:rPr>
         <w:t>as_sets</w:t>
       </w:r>
+      <w:proofErr w:type="spellEnd"/>
       <w:r>
         <w:rPr>
           <w:lang w:val="en-US"/>
@@ -24158,6 +24702,7 @@
         </w:rPr>
         <w:t xml:space="preserve">: </w:t>
       </w:r>
+      <w:proofErr w:type="spellStart"/>
       <w:r>
         <w:rPr>
           <w:lang w:val="en-US"/>
@@ -24176,6 +24721,7 @@
         </w:rPr>
         <w:t>frame</w:t>
       </w:r>
+      <w:proofErr w:type="spellEnd"/>
     </w:p>
     <w:tbl>
       <w:tblPr>
@@ -24763,6 +25309,7 @@
         </w:rPr>
         <w:t xml:space="preserve"> on the value of </w:t>
       </w:r>
+      <w:proofErr w:type="spellStart"/>
       <w:r>
         <w:rPr>
           <w:b/>
@@ -24771,6 +25318,7 @@
         </w:rPr>
         <w:t>as_sets</w:t>
       </w:r>
+      <w:proofErr w:type="spellEnd"/>
       <w:r>
         <w:rPr>
           <w:lang w:val="en-US"/>
@@ -25379,6 +25927,7 @@
           <w:lang w:val="en-US"/>
         </w:rPr>
       </w:pPr>
+      <w:proofErr w:type="spellStart"/>
       <w:r>
         <w:rPr>
           <w:b/>
@@ -25392,7 +25941,15 @@
           <w:b/>
           <w:lang w:val="en-US"/>
         </w:rPr>
-        <w:t>characteristics(</w:t>
+        <w:t>characteristics</w:t>
+      </w:r>
+      <w:proofErr w:type="spellEnd"/>
+      <w:r>
+        <w:rPr>
+          <w:b/>
+          <w:lang w:val="en-US"/>
+        </w:rPr>
+        <w:t>(</w:t>
       </w:r>
       <w:proofErr w:type="gramEnd"/>
       <w:r>
@@ -25499,6 +26056,7 @@
         </w:rPr>
         <w:t xml:space="preserve">          function </w:t>
       </w:r>
+      <w:proofErr w:type="spellStart"/>
       <w:r>
         <w:rPr>
           <w:b/>
@@ -25506,6 +26064,7 @@
         </w:rPr>
         <w:t>extract_rules</w:t>
       </w:r>
+      <w:proofErr w:type="spellEnd"/>
       <w:r>
         <w:rPr>
           <w:lang w:val="en-US"/>
@@ -25541,6 +26100,7 @@
           <w:lang w:val="en-US"/>
         </w:rPr>
       </w:pPr>
+      <w:proofErr w:type="spellStart"/>
       <w:r>
         <w:rPr>
           <w:b/>
@@ -25554,8 +26114,17 @@
           <w:b/>
           <w:lang w:val="en-US"/>
         </w:rPr>
-        <w:t>items(</w:t>
-      </w:r>
+        <w:t>items</w:t>
+      </w:r>
+      <w:proofErr w:type="spellEnd"/>
+      <w:r>
+        <w:rPr>
+          <w:b/>
+          <w:lang w:val="en-US"/>
+        </w:rPr>
+        <w:t>(</w:t>
+      </w:r>
+      <w:proofErr w:type="spellStart"/>
       <w:proofErr w:type="gramEnd"/>
       <w:r>
         <w:rPr>
@@ -25564,6 +26133,7 @@
         </w:rPr>
         <w:t>nodes_characteristics</w:t>
       </w:r>
+      <w:proofErr w:type="spellEnd"/>
       <w:r>
         <w:rPr>
           <w:lang w:val="en-US"/>
@@ -25700,6 +26270,7 @@
           <w:lang w:val="en-US"/>
         </w:rPr>
       </w:pPr>
+      <w:proofErr w:type="spellStart"/>
       <w:r>
         <w:rPr>
           <w:b/>
@@ -25713,8 +26284,17 @@
           <w:b/>
           <w:lang w:val="en-US"/>
         </w:rPr>
-        <w:t>characteristic(</w:t>
-      </w:r>
+        <w:t>characteristic</w:t>
+      </w:r>
+      <w:proofErr w:type="spellEnd"/>
+      <w:r>
+        <w:rPr>
+          <w:b/>
+          <w:lang w:val="en-US"/>
+        </w:rPr>
+        <w:t>(</w:t>
+      </w:r>
+      <w:proofErr w:type="spellStart"/>
       <w:proofErr w:type="gramEnd"/>
       <w:r>
         <w:rPr>
@@ -25723,6 +26303,7 @@
         </w:rPr>
         <w:t>nodes_characteristics</w:t>
       </w:r>
+      <w:proofErr w:type="spellEnd"/>
       <w:r>
         <w:rPr>
           <w:lang w:val="en-US"/>
@@ -25873,6 +26454,7 @@
           <w:lang w:val="en-US"/>
         </w:rPr>
       </w:pPr>
+      <w:proofErr w:type="spellStart"/>
       <w:r>
         <w:rPr>
           <w:b/>
@@ -25886,8 +26468,17 @@
           <w:b/>
           <w:lang w:val="en-US"/>
         </w:rPr>
-        <w:t>category(</w:t>
-      </w:r>
+        <w:t>category</w:t>
+      </w:r>
+      <w:proofErr w:type="spellEnd"/>
+      <w:r>
+        <w:rPr>
+          <w:b/>
+          <w:lang w:val="en-US"/>
+        </w:rPr>
+        <w:t>(</w:t>
+      </w:r>
+      <w:proofErr w:type="spellStart"/>
       <w:proofErr w:type="gramEnd"/>
       <w:r>
         <w:rPr>
@@ -25896,6 +26487,7 @@
         </w:rPr>
         <w:t>nodes_characteristics</w:t>
       </w:r>
+      <w:proofErr w:type="spellEnd"/>
       <w:r>
         <w:rPr>
           <w:lang w:val="en-US"/>
@@ -25959,7 +26551,19 @@
         <w:rPr>
           <w:lang w:val="en-US"/>
         </w:rPr>
-        <w:t xml:space="preserve">: character | numeric, </w:t>
+        <w:t xml:space="preserve">: character </w:t>
+      </w:r>
+      <w:r>
+        <w:rPr>
+          <w:lang w:val="en-US"/>
+        </w:rPr>
+        <w:t>or</w:t>
+      </w:r>
+      <w:r>
+        <w:rPr>
+          <w:lang w:val="en-US"/>
+        </w:rPr>
+        <w:t xml:space="preserve"> numeric, </w:t>
       </w:r>
       <w:r>
         <w:rPr>
@@ -26055,6 +26659,7 @@
           <w:lang w:val="en-US"/>
         </w:rPr>
       </w:pPr>
+      <w:proofErr w:type="spellStart"/>
       <w:r>
         <w:rPr>
           <w:b/>
@@ -26068,7 +26673,15 @@
           <w:b/>
           <w:lang w:val="en-US"/>
         </w:rPr>
-        <w:t>category(</w:t>
+        <w:t>category</w:t>
+      </w:r>
+      <w:proofErr w:type="spellEnd"/>
+      <w:r>
+        <w:rPr>
+          <w:b/>
+          <w:lang w:val="en-US"/>
+        </w:rPr>
+        <w:t>(</w:t>
       </w:r>
       <w:proofErr w:type="gramEnd"/>
       <w:r>
@@ -26082,7 +26695,19 @@
         <w:rPr>
           <w:lang w:val="en-US"/>
         </w:rPr>
-        <w:t xml:space="preserve">: character | numeric, </w:t>
+        <w:t xml:space="preserve">: character </w:t>
+      </w:r>
+      <w:r>
+        <w:rPr>
+          <w:lang w:val="en-US"/>
+        </w:rPr>
+        <w:t>or</w:t>
+      </w:r>
+      <w:r>
+        <w:rPr>
+          <w:lang w:val="en-US"/>
+        </w:rPr>
+        <w:t xml:space="preserve"> numeric, </w:t>
       </w:r>
       <w:r>
         <w:rPr>
@@ -26118,6 +26743,7 @@
           <w:lang w:val="en-US"/>
         </w:rPr>
       </w:pPr>
+      <w:proofErr w:type="spellStart"/>
       <w:r>
         <w:rPr>
           <w:b/>
@@ -26147,6 +26773,7 @@
         </w:rPr>
         <w:t>items</w:t>
       </w:r>
+      <w:proofErr w:type="spellEnd"/>
       <w:r>
         <w:rPr>
           <w:b/>
@@ -26154,6 +26781,7 @@
         </w:rPr>
         <w:t>(</w:t>
       </w:r>
+      <w:proofErr w:type="spellStart"/>
       <w:proofErr w:type="gramEnd"/>
       <w:r>
         <w:rPr>
@@ -26162,6 +26790,7 @@
         </w:rPr>
         <w:t>patterns_characteristics</w:t>
       </w:r>
+      <w:proofErr w:type="spellEnd"/>
       <w:r>
         <w:rPr>
           <w:lang w:val="en-US"/>
@@ -26297,6 +26926,7 @@
           <w:lang w:val="en-US"/>
         </w:rPr>
       </w:pPr>
+      <w:proofErr w:type="spellStart"/>
       <w:r>
         <w:rPr>
           <w:b/>
@@ -26310,8 +26940,17 @@
           <w:b/>
           <w:lang w:val="en-US"/>
         </w:rPr>
-        <w:t>characteristic(</w:t>
-      </w:r>
+        <w:t>characteristic</w:t>
+      </w:r>
+      <w:proofErr w:type="spellEnd"/>
+      <w:r>
+        <w:rPr>
+          <w:b/>
+          <w:lang w:val="en-US"/>
+        </w:rPr>
+        <w:t>(</w:t>
+      </w:r>
+      <w:proofErr w:type="spellStart"/>
       <w:proofErr w:type="gramEnd"/>
       <w:r>
         <w:rPr>
@@ -26320,6 +26959,7 @@
         </w:rPr>
         <w:t>patterns_characteristics</w:t>
       </w:r>
+      <w:proofErr w:type="spellEnd"/>
       <w:r>
         <w:rPr>
           <w:lang w:val="en-US"/>
@@ -26469,6 +27109,7 @@
           <w:lang w:val="en-US"/>
         </w:rPr>
       </w:pPr>
+      <w:proofErr w:type="spellStart"/>
       <w:r>
         <w:rPr>
           <w:b/>
@@ -26482,8 +27123,17 @@
           <w:b/>
           <w:lang w:val="en-US"/>
         </w:rPr>
-        <w:t>status(</w:t>
-      </w:r>
+        <w:t>status</w:t>
+      </w:r>
+      <w:proofErr w:type="spellEnd"/>
+      <w:r>
+        <w:rPr>
+          <w:b/>
+          <w:lang w:val="en-US"/>
+        </w:rPr>
+        <w:t>(</w:t>
+      </w:r>
+      <w:proofErr w:type="spellStart"/>
       <w:proofErr w:type="gramEnd"/>
       <w:r>
         <w:rPr>
@@ -26492,6 +27142,7 @@
         </w:rPr>
         <w:t>patterns_characteristics</w:t>
       </w:r>
+      <w:proofErr w:type="spellEnd"/>
       <w:r>
         <w:rPr>
           <w:lang w:val="en-US"/>
@@ -26621,6 +27272,7 @@
           <w:lang w:val="en-US"/>
         </w:rPr>
       </w:pPr>
+      <w:proofErr w:type="spellStart"/>
       <w:r>
         <w:rPr>
           <w:b/>
@@ -26634,8 +27286,17 @@
           <w:b/>
           <w:lang w:val="en-US"/>
         </w:rPr>
-        <w:t>category(</w:t>
-      </w:r>
+        <w:t>category</w:t>
+      </w:r>
+      <w:proofErr w:type="spellEnd"/>
+      <w:r>
+        <w:rPr>
+          <w:b/>
+          <w:lang w:val="en-US"/>
+        </w:rPr>
+        <w:t>(</w:t>
+      </w:r>
+      <w:proofErr w:type="spellStart"/>
       <w:proofErr w:type="gramEnd"/>
       <w:r>
         <w:rPr>
@@ -26644,6 +27305,7 @@
         </w:rPr>
         <w:t>patterns_characteristics</w:t>
       </w:r>
+      <w:proofErr w:type="spellEnd"/>
       <w:r>
         <w:rPr>
           <w:lang w:val="en-US"/>
@@ -26712,7 +27374,19 @@
         <w:rPr>
           <w:lang w:val="en-US"/>
         </w:rPr>
-        <w:t xml:space="preserve">: character | numeric, </w:t>
+        <w:t xml:space="preserve">: character </w:t>
+      </w:r>
+      <w:r>
+        <w:rPr>
+          <w:lang w:val="en-US"/>
+        </w:rPr>
+        <w:t>or</w:t>
+      </w:r>
+      <w:r>
+        <w:rPr>
+          <w:lang w:val="en-US"/>
+        </w:rPr>
+        <w:t xml:space="preserve"> numeric, </w:t>
       </w:r>
       <w:r>
         <w:rPr>
@@ -26815,6 +27489,7 @@
           <w:lang w:val="en-US"/>
         </w:rPr>
       </w:pPr>
+      <w:proofErr w:type="spellStart"/>
       <w:r>
         <w:rPr>
           <w:b/>
@@ -26835,7 +27510,15 @@
           <w:b/>
           <w:lang w:val="en-US"/>
         </w:rPr>
-        <w:t>links(</w:t>
+        <w:t>links</w:t>
+      </w:r>
+      <w:proofErr w:type="spellEnd"/>
+      <w:r>
+        <w:rPr>
+          <w:b/>
+          <w:lang w:val="en-US"/>
+        </w:rPr>
+        <w:t>(</w:t>
       </w:r>
       <w:proofErr w:type="gramEnd"/>
       <w:r>
@@ -26932,6 +27615,7 @@
         </w:rPr>
         <w:t xml:space="preserve">    </w:t>
       </w:r>
+      <w:proofErr w:type="spellStart"/>
       <w:r>
         <w:rPr>
           <w:b/>
@@ -26939,6 +27623,7 @@
         </w:rPr>
         <w:t>nodes_links</w:t>
       </w:r>
+      <w:proofErr w:type="spellEnd"/>
       <w:r>
         <w:rPr>
           <w:bCs/>
@@ -26946,6 +27631,7 @@
         </w:rPr>
         <w:t xml:space="preserve"> or </w:t>
       </w:r>
+      <w:proofErr w:type="spellStart"/>
       <w:r>
         <w:rPr>
           <w:b/>
@@ -26960,6 +27646,7 @@
         </w:rPr>
         <w:t>links</w:t>
       </w:r>
+      <w:proofErr w:type="spellEnd"/>
     </w:p>
     <w:p>
       <w:pPr>
@@ -26968,6 +27655,7 @@
           <w:lang w:val="en-US"/>
         </w:rPr>
       </w:pPr>
+      <w:proofErr w:type="spellStart"/>
       <w:r>
         <w:rPr>
           <w:b/>
@@ -26981,7 +27669,15 @@
           <w:b/>
           <w:lang w:val="en-US"/>
         </w:rPr>
-        <w:t>isolates(</w:t>
+        <w:t>isolates</w:t>
+      </w:r>
+      <w:proofErr w:type="spellEnd"/>
+      <w:r>
+        <w:rPr>
+          <w:b/>
+          <w:lang w:val="en-US"/>
+        </w:rPr>
+        <w:t>(</w:t>
       </w:r>
       <w:proofErr w:type="gramEnd"/>
       <w:r>
@@ -27131,6 +27827,7 @@
           <w:lang w:val="en-US"/>
         </w:rPr>
       </w:pPr>
+      <w:proofErr w:type="spellStart"/>
       <w:r>
         <w:rPr>
           <w:b/>
@@ -27144,7 +27841,15 @@
           <w:b/>
           <w:lang w:val="en-US"/>
         </w:rPr>
-        <w:t>isolates(</w:t>
+        <w:t>isolates</w:t>
+      </w:r>
+      <w:proofErr w:type="spellEnd"/>
+      <w:r>
+        <w:rPr>
+          <w:b/>
+          <w:lang w:val="en-US"/>
+        </w:rPr>
+        <w:t>(</w:t>
       </w:r>
       <w:proofErr w:type="gramEnd"/>
       <w:r>
@@ -27294,6 +27999,7 @@
           <w:lang w:val="en-US"/>
         </w:rPr>
       </w:pPr>
+      <w:proofErr w:type="spellStart"/>
       <w:r>
         <w:rPr>
           <w:b/>
@@ -27309,6 +28015,7 @@
         </w:rPr>
         <w:t>complexes</w:t>
       </w:r>
+      <w:proofErr w:type="spellEnd"/>
       <w:r>
         <w:rPr>
           <w:b/>
@@ -27399,7 +28106,19 @@
         <w:rPr>
           <w:lang w:val="en-US"/>
         </w:rPr>
-        <w:t>character | numeric</w:t>
+        <w:t xml:space="preserve">character </w:t>
+      </w:r>
+      <w:r>
+        <w:rPr>
+          <w:lang w:val="en-US"/>
+        </w:rPr>
+        <w:t>or</w:t>
+      </w:r>
+      <w:r>
+        <w:rPr>
+          <w:lang w:val="en-US"/>
+        </w:rPr>
+        <w:t xml:space="preserve"> numeric</w:t>
       </w:r>
       <w:r>
         <w:rPr>
@@ -27421,6 +28140,7 @@
         </w:rPr>
         <w:t xml:space="preserve">: character, </w:t>
       </w:r>
+      <w:proofErr w:type="spellStart"/>
       <w:r>
         <w:rPr>
           <w:b/>
@@ -27429,6 +28149,7 @@
         </w:rPr>
         <w:t>min_nb_values</w:t>
       </w:r>
+      <w:proofErr w:type="spellEnd"/>
       <w:r>
         <w:rPr>
           <w:lang w:val="en-US"/>
@@ -27610,7 +28331,7 @@
         </mc:Choice>
         <mc:Fallback>
           <w:pict>
-            <v:rect w14:anchorId="5520D31C" id="Rectangle 38" o:spid="_x0000_s1026" style="position:absolute;margin-left:1.15pt;margin-top:-7.8pt;width:466.5pt;height:1.45pt;z-index:251660288;visibility:visible;mso-wrap-style:square;mso-wrap-distance-left:9pt;mso-wrap-distance-top:0;mso-wrap-distance-right:9pt;mso-wrap-distance-bottom:0;mso-position-horizontal:absolute;mso-position-horizontal-relative:text;mso-position-vertical:absolute;mso-position-vertical-relative:text;v-text-anchor:middle" o:gfxdata="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" fillcolor="black [3213]" stroked="f" strokeweight="1pt">
+            <v:rect w14:anchorId="23A0FD5B" id="Rectangle 38" o:spid="_x0000_s1026" style="position:absolute;margin-left:1.15pt;margin-top:-7.8pt;width:466.5pt;height:1.45pt;z-index:251660288;visibility:visible;mso-wrap-style:square;mso-wrap-distance-left:9pt;mso-wrap-distance-top:0;mso-wrap-distance-right:9pt;mso-wrap-distance-bottom:0;mso-position-horizontal:absolute;mso-position-horizontal-relative:text;mso-position-vertical:absolute;mso-position-vertical-relative:text;v-text-anchor:middle" o:gfxdata="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" fillcolor="black [3213]" stroked="f" strokeweight="1pt">
               <w10:wrap type="square"/>
             </v:rect>
           </w:pict>
@@ -27832,7 +28553,7 @@
         <w:color w:val="808080" w:themeColor="background1" w:themeShade="80"/>
         <w:lang w:val="en-US"/>
       </w:rPr>
-      <w:t>August</w:t>
+      <w:t>September</w:t>
     </w:r>
     <w:r>
       <w:rPr>
@@ -27846,7 +28567,7 @@
         <w:color w:val="808080" w:themeColor="background1" w:themeShade="80"/>
         <w:lang w:val="en-US"/>
       </w:rPr>
-      <w:t>24</w:t>
+      <w:t>10</w:t>
     </w:r>
     <w:r>
       <w:rPr>

</xml_diff>

<commit_message>
refactor: Change the order of graphics methods parameters
Move the argument "title" before "path" and "name" for the 4 graphics
methods of the SpectralAnalyzer class.
</commit_message>
<xml_diff>
--- a/vignettes/types_of_attributes_and_methods.docx
+++ b/vignettes/types_of_attributes_and_methods.docx
@@ -832,23 +832,7 @@
                 <w:color w:val="000000"/>
                 <w:lang w:val="en-US" w:eastAsia="fr-FR"/>
               </w:rPr>
-              <w:t xml:space="preserve"> </w:t>
-            </w:r>
-            <w:r>
-              <w:rPr>
-                <w:rFonts w:ascii="Calibri" w:eastAsia="Times New Roman" w:hAnsi="Calibri" w:cs="Times New Roman"/>
-                <w:color w:val="000000"/>
-                <w:lang w:val="en-US" w:eastAsia="fr-FR"/>
-              </w:rPr>
-              <w:t>or</w:t>
-            </w:r>
-            <w:r>
-              <w:rPr>
-                <w:rFonts w:ascii="Calibri" w:eastAsia="Times New Roman" w:hAnsi="Calibri" w:cs="Times New Roman"/>
-                <w:color w:val="000000"/>
-                <w:lang w:val="en-US" w:eastAsia="fr-FR"/>
-              </w:rPr>
-              <w:t xml:space="preserve"> vector(numeric)</w:t>
+              <w:t xml:space="preserve"> or vector(numeric)</w:t>
             </w:r>
           </w:p>
         </w:tc>
@@ -1314,23 +1298,7 @@
                 <w:color w:val="000000"/>
                 <w:lang w:val="en-US" w:eastAsia="fr-FR"/>
               </w:rPr>
-              <w:t xml:space="preserve"> </w:t>
-            </w:r>
-            <w:r>
-              <w:rPr>
-                <w:rFonts w:ascii="Calibri" w:eastAsia="Times New Roman" w:hAnsi="Calibri" w:cs="Times New Roman"/>
-                <w:color w:val="000000"/>
-                <w:lang w:val="en-US" w:eastAsia="fr-FR"/>
-              </w:rPr>
-              <w:t>or</w:t>
-            </w:r>
-            <w:r>
-              <w:rPr>
-                <w:rFonts w:ascii="Calibri" w:eastAsia="Times New Roman" w:hAnsi="Calibri" w:cs="Times New Roman"/>
-                <w:color w:val="000000"/>
-                <w:lang w:val="en-US" w:eastAsia="fr-FR"/>
-              </w:rPr>
-              <w:t xml:space="preserve"> vector(numeric)</w:t>
+              <w:t xml:space="preserve"> or vector(numeric)</w:t>
             </w:r>
           </w:p>
         </w:tc>
@@ -14236,6 +14204,32 @@
           <w:b/>
           <w:lang w:val="en-US"/>
         </w:rPr>
+        <w:t>title</w:t>
+      </w:r>
+      <w:r>
+        <w:rPr>
+          <w:lang w:val="en-US"/>
+        </w:rPr>
+        <w:t>: character</w:t>
+      </w:r>
+      <w:r>
+        <w:rPr>
+          <w:lang w:val="en-US"/>
+        </w:rPr>
+        <w:t>,</w:t>
+      </w:r>
+      <w:r>
+        <w:rPr>
+          <w:b/>
+          <w:lang w:val="en-US"/>
+        </w:rPr>
+        <w:t xml:space="preserve"> </w:t>
+      </w:r>
+      <w:r>
+        <w:rPr>
+          <w:b/>
+          <w:lang w:val="en-US"/>
+        </w:rPr>
         <w:t>path</w:t>
       </w:r>
       <w:r>
@@ -14250,25 +14244,6 @@
           <w:lang w:val="en-US"/>
         </w:rPr>
         <w:t>name</w:t>
-      </w:r>
-      <w:r>
-        <w:rPr>
-          <w:lang w:val="en-US"/>
-        </w:rPr>
-        <w:t>: character,</w:t>
-      </w:r>
-      <w:r>
-        <w:rPr>
-          <w:lang w:val="en-US"/>
-        </w:rPr>
-        <w:t xml:space="preserve"> </w:t>
-      </w:r>
-      <w:r>
-        <w:rPr>
-          <w:b/>
-          <w:lang w:val="en-US"/>
-        </w:rPr>
-        <w:t>title</w:t>
       </w:r>
       <w:r>
         <w:rPr>
@@ -16490,26 +16465,32 @@
           <w:b/>
           <w:lang w:val="en-US"/>
         </w:rPr>
+        <w:t>title</w:t>
+      </w:r>
+      <w:r>
+        <w:rPr>
+          <w:lang w:val="en-US"/>
+        </w:rPr>
+        <w:t>: character</w:t>
+      </w:r>
+      <w:r>
+        <w:rPr>
+          <w:lang w:val="en-US"/>
+        </w:rPr>
+        <w:t>,</w:t>
+      </w:r>
+      <w:r>
+        <w:rPr>
+          <w:lang w:val="en-US"/>
+        </w:rPr>
+        <w:t xml:space="preserve"> </w:t>
+      </w:r>
+      <w:r>
+        <w:rPr>
+          <w:b/>
+          <w:lang w:val="en-US"/>
+        </w:rPr>
         <w:t>path</w:t>
-      </w:r>
-      <w:r>
-        <w:rPr>
-          <w:lang w:val="en-US"/>
-        </w:rPr>
-        <w:t>: character,</w:t>
-      </w:r>
-      <w:r>
-        <w:rPr>
-          <w:lang w:val="en-US"/>
-        </w:rPr>
-        <w:t xml:space="preserve"> </w:t>
-      </w:r>
-      <w:r>
-        <w:rPr>
-          <w:b/>
-          <w:lang w:val="en-US"/>
-        </w:rPr>
-        <w:t>name</w:t>
       </w:r>
       <w:r>
         <w:rPr>
@@ -16538,19 +16519,19 @@
           <w:b/>
           <w:lang w:val="en-US"/>
         </w:rPr>
-        <w:t>title</w:t>
-      </w:r>
-      <w:r>
-        <w:rPr>
-          <w:lang w:val="en-US"/>
-        </w:rPr>
-        <w:t>: character</w:t>
-      </w:r>
-      <w:r>
-        <w:rPr>
-          <w:lang w:val="en-US"/>
-        </w:rPr>
-        <w:t xml:space="preserve">, </w:t>
+        <w:t>name</w:t>
+      </w:r>
+      <w:r>
+        <w:rPr>
+          <w:lang w:val="en-US"/>
+        </w:rPr>
+        <w:t>: character,</w:t>
+      </w:r>
+      <w:r>
+        <w:rPr>
+          <w:lang w:val="en-US"/>
+        </w:rPr>
+        <w:t xml:space="preserve"> </w:t>
       </w:r>
       <w:r>
         <w:rPr>
@@ -20349,6 +20330,25 @@
           <w:b/>
           <w:lang w:val="en-US"/>
         </w:rPr>
+        <w:t>title</w:t>
+      </w:r>
+      <w:r>
+        <w:rPr>
+          <w:lang w:val="en-US"/>
+        </w:rPr>
+        <w:t>: character</w:t>
+      </w:r>
+      <w:r>
+        <w:rPr>
+          <w:lang w:val="en-US"/>
+        </w:rPr>
+        <w:t xml:space="preserve">, </w:t>
+      </w:r>
+      <w:r>
+        <w:rPr>
+          <w:b/>
+          <w:lang w:val="en-US"/>
+        </w:rPr>
         <w:t>path</w:t>
       </w:r>
       <w:r>
@@ -20381,25 +20381,6 @@
           <w:lang w:val="en-US"/>
         </w:rPr>
         <w:t xml:space="preserve"> </w:t>
-      </w:r>
-      <w:r>
-        <w:rPr>
-          <w:b/>
-          <w:lang w:val="en-US"/>
-        </w:rPr>
-        <w:t>title</w:t>
-      </w:r>
-      <w:r>
-        <w:rPr>
-          <w:lang w:val="en-US"/>
-        </w:rPr>
-        <w:t>: character</w:t>
-      </w:r>
-      <w:r>
-        <w:rPr>
-          <w:lang w:val="en-US"/>
-        </w:rPr>
-        <w:t xml:space="preserve">, </w:t>
       </w:r>
       <w:r>
         <w:rPr>
@@ -23430,7 +23411,33 @@
         <w:rPr>
           <w:lang w:val="en-US"/>
         </w:rPr>
-        <w:t>: numeric,</w:t>
+        <w:t>: numeric</w:t>
+      </w:r>
+      <w:r>
+        <w:rPr>
+          <w:lang w:val="en-US"/>
+        </w:rPr>
+        <w:t xml:space="preserve">, </w:t>
+      </w:r>
+      <w:r>
+        <w:rPr>
+          <w:b/>
+          <w:bCs/>
+          <w:lang w:val="en-US"/>
+        </w:rPr>
+        <w:t>title</w:t>
+      </w:r>
+      <w:r>
+        <w:rPr>
+          <w:lang w:val="en-US"/>
+        </w:rPr>
+        <w:t>: character</w:t>
+      </w:r>
+      <w:r>
+        <w:rPr>
+          <w:lang w:val="en-US"/>
+        </w:rPr>
+        <w:t>,</w:t>
       </w:r>
       <w:r>
         <w:rPr>
@@ -23465,26 +23472,6 @@
           <w:lang w:val="en-US"/>
         </w:rPr>
         <w:t>name</w:t>
-      </w:r>
-      <w:r>
-        <w:rPr>
-          <w:lang w:val="en-US"/>
-        </w:rPr>
-        <w:t>: character,</w:t>
-      </w:r>
-      <w:r>
-        <w:rPr>
-          <w:lang w:val="en-US"/>
-        </w:rPr>
-        <w:t xml:space="preserve"> </w:t>
-      </w:r>
-      <w:r>
-        <w:rPr>
-          <w:b/>
-          <w:bCs/>
-          <w:lang w:val="en-US"/>
-        </w:rPr>
-        <w:t>title</w:t>
       </w:r>
       <w:r>
         <w:rPr>
@@ -28331,7 +28318,7 @@
         </mc:Choice>
         <mc:Fallback>
           <w:pict>
-            <v:rect w14:anchorId="23A0FD5B" id="Rectangle 38" o:spid="_x0000_s1026" style="position:absolute;margin-left:1.15pt;margin-top:-7.8pt;width:466.5pt;height:1.45pt;z-index:251660288;visibility:visible;mso-wrap-style:square;mso-wrap-distance-left:9pt;mso-wrap-distance-top:0;mso-wrap-distance-right:9pt;mso-wrap-distance-bottom:0;mso-position-horizontal:absolute;mso-position-horizontal-relative:text;mso-position-vertical:absolute;mso-position-vertical-relative:text;v-text-anchor:middle" o:gfxdata="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" fillcolor="black [3213]" stroked="f" strokeweight="1pt">
+            <v:rect w14:anchorId="25534098" id="Rectangle 38" o:spid="_x0000_s1026" style="position:absolute;margin-left:1.15pt;margin-top:-7.8pt;width:466.5pt;height:1.45pt;z-index:251660288;visibility:visible;mso-wrap-style:square;mso-wrap-distance-left:9pt;mso-wrap-distance-top:0;mso-wrap-distance-right:9pt;mso-wrap-distance-bottom:0;mso-position-horizontal:absolute;mso-position-horizontal-relative:text;mso-position-vertical:absolute;mso-position-vertical-relative:text;v-text-anchor:middle" o:gfxdata="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" fillcolor="black [3213]" stroked="f" strokeweight="1pt">
               <w10:wrap type="square"/>
             </v:rect>
           </w:pict>
@@ -28567,7 +28554,14 @@
         <w:color w:val="808080" w:themeColor="background1" w:themeShade="80"/>
         <w:lang w:val="en-US"/>
       </w:rPr>
-      <w:t>10</w:t>
+      <w:t>1</w:t>
+    </w:r>
+    <w:r>
+      <w:rPr>
+        <w:color w:val="808080" w:themeColor="background1" w:themeShade="80"/>
+        <w:lang w:val="en-US"/>
+      </w:rPr>
+      <w:t>5</w:t>
     </w:r>
     <w:r>
       <w:rPr>
@@ -29140,7 +29134,6 @@
   <w:style w:type="character" w:default="1" w:styleId="Policepardfaut">
     <w:name w:val="Default Paragraph Font"/>
     <w:uiPriority w:val="1"/>
-    <w:semiHidden/>
     <w:unhideWhenUsed/>
   </w:style>
   <w:style w:type="table" w:default="1" w:styleId="TableauNormal">

</xml_diff>

<commit_message>
feat: Add generic functions to get nodes or patterns
Rename all functions extract_nodes_* to get_nodes_* and
extract_patterns_* to get_patterns_*.
Rename parameters "presence" and "target" to "condition" in
get_*_from_items and get_*_from category.
Rename parameter "target" to "condition" in get_complexes for
consistency between functions.
Add two generic super functions get_nodes and get_patterns.
Make private the sub-functions get_nodes_* and get_patterns_*.
Change the place of check_access_for_category in the function order.
</commit_message>
<xml_diff>
--- a/vignettes/types_of_attributes_and_methods.docx
+++ b/vignettes/types_of_attributes_and_methods.docx
@@ -1525,7 +1525,6 @@
         <w:t xml:space="preserve">: </w:t>
       </w:r>
       <w:proofErr w:type="spellStart"/>
-      <w:proofErr w:type="gramStart"/>
       <w:r>
         <w:rPr>
           <w:lang w:val="en-US"/>
@@ -1533,7 +1532,6 @@
         <w:t>data.frame</w:t>
       </w:r>
       <w:proofErr w:type="spellEnd"/>
-      <w:proofErr w:type="gramEnd"/>
     </w:p>
     <w:tbl>
       <w:tblPr>
@@ -2494,23 +2492,7 @@
           <w:bCs/>
           <w:lang w:val="en-US"/>
         </w:rPr>
-        <w:t xml:space="preserve"> </w:t>
-      </w:r>
-      <w:proofErr w:type="gramStart"/>
-      <w:r>
-        <w:rPr>
-          <w:bCs/>
-          <w:lang w:val="en-US"/>
-        </w:rPr>
-        <w:t>list(</w:t>
-      </w:r>
-      <w:proofErr w:type="gramEnd"/>
-      <w:r>
-        <w:rPr>
-          <w:bCs/>
-          <w:lang w:val="en-US"/>
-        </w:rPr>
-        <w:t>named vector(character))</w:t>
+        <w:t xml:space="preserve"> list(named vector(character))</w:t>
       </w:r>
     </w:p>
     <w:tbl>
@@ -4037,7 +4019,6 @@
         <w:t xml:space="preserve">: </w:t>
       </w:r>
       <w:proofErr w:type="spellStart"/>
-      <w:proofErr w:type="gramStart"/>
       <w:r>
         <w:rPr>
           <w:lang w:val="en-US"/>
@@ -4045,7 +4026,6 @@
         <w:t>data.frame</w:t>
       </w:r>
       <w:proofErr w:type="spellEnd"/>
-      <w:proofErr w:type="gramEnd"/>
     </w:p>
     <w:tbl>
       <w:tblPr>
@@ -6268,7 +6248,6 @@
         <w:t xml:space="preserve">: </w:t>
       </w:r>
       <w:proofErr w:type="spellStart"/>
-      <w:proofErr w:type="gramStart"/>
       <w:r>
         <w:rPr>
           <w:lang w:val="en-US"/>
@@ -6276,7 +6255,6 @@
         <w:t>data.frame</w:t>
       </w:r>
       <w:proofErr w:type="spellEnd"/>
-      <w:proofErr w:type="gramEnd"/>
     </w:p>
     <w:tbl>
       <w:tblPr>
@@ -7631,7 +7609,6 @@
         <w:t xml:space="preserve">: </w:t>
       </w:r>
       <w:proofErr w:type="spellStart"/>
-      <w:proofErr w:type="gramStart"/>
       <w:r>
         <w:rPr>
           <w:lang w:val="en-US"/>
@@ -7639,7 +7616,6 @@
         <w:t>data.frame</w:t>
       </w:r>
       <w:proofErr w:type="spellEnd"/>
-      <w:proofErr w:type="gramEnd"/>
     </w:p>
     <w:tbl>
       <w:tblPr>
@@ -10156,7 +10132,6 @@
         <w:t xml:space="preserve">: </w:t>
       </w:r>
       <w:proofErr w:type="spellStart"/>
-      <w:proofErr w:type="gramStart"/>
       <w:r>
         <w:rPr>
           <w:lang w:val="en-US"/>
@@ -10164,7 +10139,6 @@
         <w:t>data.frame</w:t>
       </w:r>
       <w:proofErr w:type="spellEnd"/>
-      <w:proofErr w:type="gramEnd"/>
     </w:p>
     <w:tbl>
       <w:tblPr>
@@ -10600,7 +10574,6 @@
         </w:rPr>
       </w:pPr>
       <w:proofErr w:type="spellStart"/>
-      <w:proofErr w:type="gramStart"/>
       <w:r>
         <w:rPr>
           <w:b/>
@@ -10623,7 +10596,6 @@
         <w:t>er</w:t>
       </w:r>
       <w:proofErr w:type="spellEnd"/>
-      <w:proofErr w:type="gramEnd"/>
       <w:r>
         <w:rPr>
           <w:b/>
@@ -11332,7 +11304,6 @@
           <w:lang w:val="en-US"/>
         </w:rPr>
       </w:pPr>
-      <w:proofErr w:type="gramStart"/>
       <w:r>
         <w:rPr>
           <w:b/>
@@ -11341,7 +11312,6 @@
         </w:rPr>
         <w:t>reset(</w:t>
       </w:r>
-      <w:proofErr w:type="gramEnd"/>
       <w:r>
         <w:rPr>
           <w:b/>
@@ -11413,15 +11383,7 @@
           <w:b/>
           <w:lang w:val="en-US"/>
         </w:rPr>
-        <w:t>list_obs_per_</w:t>
-      </w:r>
-      <w:proofErr w:type="gramStart"/>
-      <w:r>
-        <w:rPr>
-          <w:b/>
-          <w:lang w:val="en-US"/>
-        </w:rPr>
-        <w:t>year</w:t>
+        <w:t>list_obs_per_year</w:t>
       </w:r>
       <w:proofErr w:type="spellEnd"/>
       <w:r>
@@ -11429,15 +11391,7 @@
           <w:b/>
           <w:lang w:val="en-US"/>
         </w:rPr>
-        <w:t>(</w:t>
-      </w:r>
-      <w:proofErr w:type="gramEnd"/>
-      <w:r>
-        <w:rPr>
-          <w:b/>
-          <w:lang w:val="en-US"/>
-        </w:rPr>
-        <w:t>)</w:t>
+        <w:t>()</w:t>
       </w:r>
       <w:r>
         <w:rPr>
@@ -11499,15 +11453,7 @@
           <w:b/>
           <w:lang w:val="en-US"/>
         </w:rPr>
-        <w:t>list_separate_</w:t>
-      </w:r>
-      <w:proofErr w:type="gramStart"/>
-      <w:r>
-        <w:rPr>
-          <w:b/>
-          <w:lang w:val="en-US"/>
-        </w:rPr>
-        <w:t>obs</w:t>
+        <w:t>list_separate_obs</w:t>
       </w:r>
       <w:proofErr w:type="spellEnd"/>
       <w:r>
@@ -11515,15 +11461,7 @@
           <w:b/>
           <w:lang w:val="en-US"/>
         </w:rPr>
-        <w:t>(</w:t>
-      </w:r>
-      <w:proofErr w:type="gramEnd"/>
-      <w:r>
-        <w:rPr>
-          <w:b/>
-          <w:lang w:val="en-US"/>
-        </w:rPr>
-        <w:t>)</w:t>
+        <w:t>()</w:t>
       </w:r>
       <w:r>
         <w:rPr>
@@ -11582,15 +11520,7 @@
           <w:b/>
           <w:lang w:val="en-US"/>
         </w:rPr>
-        <w:t>count_</w:t>
-      </w:r>
-      <w:proofErr w:type="gramStart"/>
-      <w:r>
-        <w:rPr>
-          <w:b/>
-          <w:lang w:val="en-US"/>
-        </w:rPr>
-        <w:t>links</w:t>
+        <w:t>count_links</w:t>
       </w:r>
       <w:proofErr w:type="spellEnd"/>
       <w:r>
@@ -11600,7 +11530,6 @@
         </w:rPr>
         <w:t>(</w:t>
       </w:r>
-      <w:proofErr w:type="gramEnd"/>
       <w:r>
         <w:rPr>
           <w:b/>
@@ -11714,15 +11643,7 @@
           <w:b/>
           <w:lang w:val="en-US"/>
         </w:rPr>
-        <w:t>search_</w:t>
-      </w:r>
-      <w:proofErr w:type="gramStart"/>
-      <w:r>
-        <w:rPr>
-          <w:b/>
-          <w:lang w:val="en-US"/>
-        </w:rPr>
-        <w:t>links</w:t>
+        <w:t>search_links</w:t>
       </w:r>
       <w:proofErr w:type="spellEnd"/>
       <w:r>
@@ -11730,15 +11651,7 @@
           <w:b/>
           <w:lang w:val="en-US"/>
         </w:rPr>
-        <w:t>(</w:t>
-      </w:r>
-      <w:proofErr w:type="gramEnd"/>
-      <w:r>
-        <w:rPr>
-          <w:b/>
-          <w:lang w:val="en-US"/>
-        </w:rPr>
-        <w:t>entities</w:t>
+        <w:t>(entities</w:t>
       </w:r>
       <w:r>
         <w:rPr>
@@ -11846,15 +11759,7 @@
           <w:b/>
           <w:lang w:val="en-US"/>
         </w:rPr>
-        <w:t>list_separate_</w:t>
-      </w:r>
-      <w:proofErr w:type="gramStart"/>
-      <w:r>
-        <w:rPr>
-          <w:b/>
-          <w:lang w:val="en-US"/>
-        </w:rPr>
-        <w:t>patterns</w:t>
+        <w:t>list_separate_patterns</w:t>
       </w:r>
       <w:proofErr w:type="spellEnd"/>
       <w:r>
@@ -11864,7 +11769,6 @@
         </w:rPr>
         <w:t>(</w:t>
       </w:r>
-      <w:proofErr w:type="gramEnd"/>
       <w:r>
         <w:rPr>
           <w:b/>
@@ -11949,7 +11853,6 @@
         <w:t xml:space="preserve">: </w:t>
       </w:r>
       <w:proofErr w:type="spellStart"/>
-      <w:proofErr w:type="gramStart"/>
       <w:r>
         <w:rPr>
           <w:lang w:val="en-US"/>
@@ -11957,7 +11860,6 @@
         <w:t>data.frame</w:t>
       </w:r>
       <w:proofErr w:type="spellEnd"/>
-      <w:proofErr w:type="gramEnd"/>
     </w:p>
     <w:tbl>
       <w:tblPr>
@@ -12163,15 +12065,7 @@
           <w:b/>
           <w:lang w:val="en-US"/>
         </w:rPr>
-        <w:t>list_patterns_by_</w:t>
-      </w:r>
-      <w:proofErr w:type="gramStart"/>
-      <w:r>
-        <w:rPr>
-          <w:b/>
-          <w:lang w:val="en-US"/>
-        </w:rPr>
-        <w:t>obs</w:t>
+        <w:t>list_patterns_by_obs</w:t>
       </w:r>
       <w:proofErr w:type="spellEnd"/>
       <w:r>
@@ -12179,15 +12073,7 @@
           <w:b/>
           <w:lang w:val="en-US"/>
         </w:rPr>
-        <w:t>(</w:t>
-      </w:r>
-      <w:proofErr w:type="gramEnd"/>
-      <w:r>
-        <w:rPr>
-          <w:b/>
-          <w:lang w:val="en-US"/>
-        </w:rPr>
-        <w:t>)</w:t>
+        <w:t>()</w:t>
       </w:r>
       <w:r>
         <w:rPr>
@@ -12248,15 +12134,7 @@
           <w:b/>
           <w:lang w:val="en-US"/>
         </w:rPr>
-        <w:t>list_patterns_per_</w:t>
-      </w:r>
-      <w:proofErr w:type="gramStart"/>
-      <w:r>
-        <w:rPr>
-          <w:b/>
-          <w:lang w:val="en-US"/>
-        </w:rPr>
-        <w:t>year</w:t>
+        <w:t>list_patterns_per_year</w:t>
       </w:r>
       <w:proofErr w:type="spellEnd"/>
       <w:r>
@@ -12264,15 +12142,7 @@
           <w:b/>
           <w:lang w:val="en-US"/>
         </w:rPr>
-        <w:t>(</w:t>
-      </w:r>
-      <w:proofErr w:type="gramEnd"/>
-      <w:r>
-        <w:rPr>
-          <w:b/>
-          <w:lang w:val="en-US"/>
-        </w:rPr>
-        <w:t>)</w:t>
+        <w:t>()</w:t>
       </w:r>
       <w:r>
         <w:rPr>
@@ -12333,15 +12203,7 @@
           <w:b/>
           <w:lang w:val="en-US"/>
         </w:rPr>
-        <w:t>compute_patterns_</w:t>
-      </w:r>
-      <w:proofErr w:type="gramStart"/>
-      <w:r>
-        <w:rPr>
-          <w:b/>
-          <w:lang w:val="en-US"/>
-        </w:rPr>
-        <w:t>characteristics</w:t>
+        <w:t>compute_patterns_characteristics</w:t>
       </w:r>
       <w:proofErr w:type="spellEnd"/>
       <w:r>
@@ -12349,15 +12211,7 @@
           <w:b/>
           <w:lang w:val="en-US"/>
         </w:rPr>
-        <w:t>(</w:t>
-      </w:r>
-      <w:proofErr w:type="gramEnd"/>
-      <w:r>
-        <w:rPr>
-          <w:b/>
-          <w:lang w:val="en-US"/>
-        </w:rPr>
-        <w:t>)</w:t>
+        <w:t>()</w:t>
       </w:r>
       <w:r>
         <w:rPr>
@@ -12423,15 +12277,7 @@
           <w:b/>
           <w:lang w:val="en-US"/>
         </w:rPr>
-        <w:t>compute_</w:t>
-      </w:r>
-      <w:proofErr w:type="gramStart"/>
-      <w:r>
-        <w:rPr>
-          <w:b/>
-          <w:lang w:val="en-US"/>
-        </w:rPr>
-        <w:t>specificity</w:t>
+        <w:t>compute_specificity</w:t>
       </w:r>
       <w:proofErr w:type="spellEnd"/>
       <w:r>
@@ -12439,15 +12285,7 @@
           <w:b/>
           <w:lang w:val="en-US"/>
         </w:rPr>
-        <w:t>(</w:t>
-      </w:r>
-      <w:proofErr w:type="gramEnd"/>
-      <w:r>
-        <w:rPr>
-          <w:b/>
-          <w:lang w:val="en-US"/>
-        </w:rPr>
-        <w:t>patterns</w:t>
+        <w:t>(patterns</w:t>
       </w:r>
       <w:r>
         <w:rPr>
@@ -12576,15 +12414,7 @@
           <w:b/>
           <w:lang w:val="en-US"/>
         </w:rPr>
-        <w:t>compute_ksi_</w:t>
-      </w:r>
-      <w:proofErr w:type="gramStart"/>
-      <w:r>
-        <w:rPr>
-          <w:b/>
-          <w:lang w:val="en-US"/>
-        </w:rPr>
-        <w:t>threshold</w:t>
+        <w:t>compute_ksi_threshold</w:t>
       </w:r>
       <w:proofErr w:type="spellEnd"/>
       <w:r>
@@ -12595,7 +12425,6 @@
         <w:t>(</w:t>
       </w:r>
       <w:proofErr w:type="spellStart"/>
-      <w:proofErr w:type="gramEnd"/>
       <w:r>
         <w:rPr>
           <w:b/>
@@ -12636,15 +12465,7 @@
           <w:b/>
           <w:lang w:val="en-US"/>
         </w:rPr>
-        <w:t>compute_ri_</w:t>
-      </w:r>
-      <w:proofErr w:type="gramStart"/>
-      <w:r>
-        <w:rPr>
-          <w:b/>
-          <w:lang w:val="en-US"/>
-        </w:rPr>
-        <w:t>threshold</w:t>
+        <w:t>compute_ri_threshold</w:t>
       </w:r>
       <w:proofErr w:type="spellEnd"/>
       <w:r>
@@ -12655,7 +12476,6 @@
         <w:t>(</w:t>
       </w:r>
       <w:proofErr w:type="spellStart"/>
-      <w:proofErr w:type="gramEnd"/>
       <w:r>
         <w:rPr>
           <w:b/>
@@ -12732,15 +12552,7 @@
           <w:lang w:val="en-US"/>
         </w:rPr>
         <w:lastRenderedPageBreak/>
-        <w:t>compute_reporting_</w:t>
-      </w:r>
-      <w:proofErr w:type="gramStart"/>
-      <w:r>
-        <w:rPr>
-          <w:b/>
-          <w:lang w:val="en-US"/>
-        </w:rPr>
-        <w:t>indexes</w:t>
+        <w:t>compute_reporting_indexes</w:t>
       </w:r>
       <w:proofErr w:type="spellEnd"/>
       <w:r>
@@ -12750,7 +12562,6 @@
         </w:rPr>
         <w:t>(</w:t>
       </w:r>
-      <w:proofErr w:type="gramEnd"/>
       <w:r>
         <w:rPr>
           <w:b/>
@@ -12830,7 +12641,6 @@
         <w:t xml:space="preserve">          </w:t>
       </w:r>
       <w:proofErr w:type="spellStart"/>
-      <w:proofErr w:type="gramStart"/>
       <w:r>
         <w:rPr>
           <w:lang w:val="en-US"/>
@@ -12838,7 +12648,6 @@
         <w:t>data.frame</w:t>
       </w:r>
       <w:proofErr w:type="spellEnd"/>
-      <w:proofErr w:type="gramEnd"/>
     </w:p>
     <w:tbl>
       <w:tblPr>
@@ -13045,15 +12854,7 @@
           <w:b/>
           <w:lang w:val="en-US"/>
         </w:rPr>
-        <w:t>check_params_for_</w:t>
-      </w:r>
-      <w:proofErr w:type="gramStart"/>
-      <w:r>
-        <w:rPr>
-          <w:b/>
-          <w:lang w:val="en-US"/>
-        </w:rPr>
-        <w:t>RI</w:t>
+        <w:t>check_params_for_RI</w:t>
       </w:r>
       <w:proofErr w:type="spellEnd"/>
       <w:r>
@@ -13061,15 +12862,7 @@
           <w:b/>
           <w:lang w:val="en-US"/>
         </w:rPr>
-        <w:t>(</w:t>
-      </w:r>
-      <w:proofErr w:type="gramEnd"/>
-      <w:r>
-        <w:rPr>
-          <w:b/>
-          <w:lang w:val="en-US"/>
-        </w:rPr>
-        <w:t>t</w:t>
+        <w:t>(t</w:t>
       </w:r>
       <w:r>
         <w:rPr>
@@ -13309,15 +13102,7 @@
           <w:b/>
           <w:lang w:val="en-US"/>
         </w:rPr>
-        <w:t>compute_reporting_indexes_</w:t>
-      </w:r>
-      <w:proofErr w:type="gramStart"/>
-      <w:r>
-        <w:rPr>
-          <w:b/>
-          <w:lang w:val="en-US"/>
-        </w:rPr>
-        <w:t>limits</w:t>
+        <w:t>compute_reporting_indexes_limits</w:t>
       </w:r>
       <w:proofErr w:type="spellEnd"/>
       <w:r>
@@ -13327,7 +13112,6 @@
         </w:rPr>
         <w:t>(</w:t>
       </w:r>
-      <w:proofErr w:type="gramEnd"/>
       <w:r>
         <w:rPr>
           <w:b/>
@@ -13428,7 +13212,6 @@
         <w:t xml:space="preserve"> </w:t>
       </w:r>
       <w:proofErr w:type="spellStart"/>
-      <w:proofErr w:type="gramStart"/>
       <w:r>
         <w:rPr>
           <w:lang w:val="en-US"/>
@@ -13436,7 +13219,6 @@
         <w:t>data.frame</w:t>
       </w:r>
       <w:proofErr w:type="spellEnd"/>
-      <w:proofErr w:type="gramEnd"/>
     </w:p>
     <w:tbl>
       <w:tblPr>
@@ -13724,15 +13506,7 @@
           <w:b/>
           <w:lang w:val="en-US"/>
         </w:rPr>
-        <w:t>define_dynamic_</w:t>
-      </w:r>
-      <w:proofErr w:type="gramStart"/>
-      <w:r>
-        <w:rPr>
-          <w:b/>
-          <w:lang w:val="en-US"/>
-        </w:rPr>
-        <w:t>status</w:t>
+        <w:t>define_dynamic_status</w:t>
       </w:r>
       <w:proofErr w:type="spellEnd"/>
       <w:r>
@@ -13742,7 +13516,6 @@
         </w:rPr>
         <w:t>(</w:t>
       </w:r>
-      <w:proofErr w:type="gramEnd"/>
       <w:r>
         <w:rPr>
           <w:b/>
@@ -13855,7 +13628,6 @@
         <w:t xml:space="preserve"> </w:t>
       </w:r>
       <w:proofErr w:type="spellStart"/>
-      <w:proofErr w:type="gramStart"/>
       <w:r>
         <w:rPr>
           <w:lang w:val="en-US"/>
@@ -13863,7 +13635,6 @@
         <w:t>data.frame</w:t>
       </w:r>
       <w:proofErr w:type="spellEnd"/>
-      <w:proofErr w:type="gramEnd"/>
     </w:p>
     <w:tbl>
       <w:tblPr>
@@ -14093,15 +13864,7 @@
           <w:b/>
           <w:lang w:val="en-US"/>
         </w:rPr>
-        <w:t>spectrum_</w:t>
-      </w:r>
-      <w:proofErr w:type="gramStart"/>
-      <w:r>
-        <w:rPr>
-          <w:b/>
-          <w:lang w:val="en-US"/>
-        </w:rPr>
-        <w:t>chart</w:t>
+        <w:t>spectrum_chart</w:t>
       </w:r>
       <w:proofErr w:type="spellEnd"/>
       <w:r>
@@ -14112,7 +13875,6 @@
         <w:t>(</w:t>
       </w:r>
       <w:proofErr w:type="spellStart"/>
-      <w:proofErr w:type="gramEnd"/>
       <w:r>
         <w:rPr>
           <w:b/>
@@ -14265,7 +14027,6 @@
         <w:t xml:space="preserve">: </w:t>
       </w:r>
       <w:proofErr w:type="spellStart"/>
-      <w:proofErr w:type="gramStart"/>
       <w:r>
         <w:rPr>
           <w:lang w:val="en-US"/>
@@ -14273,7 +14034,6 @@
         <w:t>data.frame</w:t>
       </w:r>
       <w:proofErr w:type="spellEnd"/>
-      <w:proofErr w:type="gramEnd"/>
     </w:p>
     <w:tbl>
       <w:tblPr>
@@ -14845,15 +14605,7 @@
           <w:b/>
           <w:lang w:val="en-US"/>
         </w:rPr>
-        <w:t>_spectrum_</w:t>
-      </w:r>
-      <w:proofErr w:type="gramStart"/>
-      <w:r>
-        <w:rPr>
-          <w:b/>
-          <w:lang w:val="en-US"/>
-        </w:rPr>
-        <w:t>chart</w:t>
+        <w:t>_spectrum_chart</w:t>
       </w:r>
       <w:proofErr w:type="spellEnd"/>
       <w:r>
@@ -14864,7 +14616,6 @@
         <w:t>(</w:t>
       </w:r>
       <w:proofErr w:type="spellStart"/>
-      <w:proofErr w:type="gramEnd"/>
       <w:r>
         <w:rPr>
           <w:b/>
@@ -14971,7 +14722,6 @@
         <w:t xml:space="preserve"> </w:t>
       </w:r>
       <w:proofErr w:type="spellStart"/>
-      <w:proofErr w:type="gramStart"/>
       <w:r>
         <w:rPr>
           <w:lang w:val="en-US"/>
@@ -14979,7 +14729,6 @@
         <w:t>data.frame</w:t>
       </w:r>
       <w:proofErr w:type="spellEnd"/>
-      <w:proofErr w:type="gramEnd"/>
       <w:r>
         <w:rPr>
           <w:lang w:val="en-US"/>
@@ -15219,15 +14968,7 @@
           <w:b/>
           <w:lang w:val="en-US"/>
         </w:rPr>
-        <w:t>compute_pattern_distribution_in_</w:t>
-      </w:r>
-      <w:proofErr w:type="gramStart"/>
-      <w:r>
-        <w:rPr>
-          <w:b/>
-          <w:lang w:val="en-US"/>
-        </w:rPr>
-        <w:t>nodes</w:t>
+        <w:t>compute_pattern_distribution_in_nodes</w:t>
       </w:r>
       <w:proofErr w:type="spellEnd"/>
       <w:r>
@@ -15235,15 +14976,7 @@
           <w:b/>
           <w:lang w:val="en-US"/>
         </w:rPr>
-        <w:t>(</w:t>
-      </w:r>
-      <w:proofErr w:type="gramEnd"/>
-      <w:r>
-        <w:rPr>
-          <w:b/>
-          <w:lang w:val="en-US"/>
-        </w:rPr>
-        <w:t>patterns</w:t>
+        <w:t>(patterns</w:t>
       </w:r>
       <w:r>
         <w:rPr>
@@ -16032,15 +15765,7 @@
           <w:b/>
           <w:lang w:val="en-US"/>
         </w:rPr>
-        <w:t>spectrosome_</w:t>
-      </w:r>
-      <w:proofErr w:type="gramStart"/>
-      <w:r>
-        <w:rPr>
-          <w:b/>
-          <w:lang w:val="en-US"/>
-        </w:rPr>
-        <w:t>chart</w:t>
+        <w:t>spectrosome_chart</w:t>
       </w:r>
       <w:proofErr w:type="spellEnd"/>
       <w:r>
@@ -16050,7 +15775,6 @@
         </w:rPr>
         <w:t>(</w:t>
       </w:r>
-      <w:proofErr w:type="gramEnd"/>
       <w:r>
         <w:rPr>
           <w:b/>
@@ -16373,7 +16097,6 @@
         <w:t xml:space="preserve"> </w:t>
       </w:r>
       <w:proofErr w:type="spellStart"/>
-      <w:proofErr w:type="gramStart"/>
       <w:r>
         <w:rPr>
           <w:b/>
@@ -16398,7 +16121,6 @@
         <w:t>cutoff</w:t>
       </w:r>
       <w:proofErr w:type="spellEnd"/>
-      <w:proofErr w:type="gramEnd"/>
       <w:r>
         <w:rPr>
           <w:lang w:val="en-US"/>
@@ -16477,13 +16199,7 @@
         <w:rPr>
           <w:lang w:val="en-US"/>
         </w:rPr>
-        <w:t>,</w:t>
-      </w:r>
-      <w:r>
-        <w:rPr>
-          <w:lang w:val="en-US"/>
-        </w:rPr>
-        <w:t xml:space="preserve"> </w:t>
+        <w:t xml:space="preserve">, </w:t>
       </w:r>
       <w:r>
         <w:rPr>
@@ -19151,15 +18867,7 @@
           <w:b/>
           <w:lang w:val="en-US"/>
         </w:rPr>
-        <w:t>cluster_</w:t>
-      </w:r>
-      <w:proofErr w:type="gramStart"/>
-      <w:r>
-        <w:rPr>
-          <w:b/>
-          <w:lang w:val="en-US"/>
-        </w:rPr>
-        <w:t>text</w:t>
+        <w:t>cluster_text</w:t>
       </w:r>
       <w:proofErr w:type="spellEnd"/>
       <w:r>
@@ -19167,15 +18875,7 @@
           <w:b/>
           <w:lang w:val="en-US"/>
         </w:rPr>
-        <w:t>(</w:t>
-      </w:r>
-      <w:proofErr w:type="gramEnd"/>
-      <w:r>
-        <w:rPr>
-          <w:b/>
-          <w:lang w:val="en-US"/>
-        </w:rPr>
-        <w:t>graph</w:t>
+        <w:t>(graph</w:t>
       </w:r>
       <w:r>
         <w:rPr>
@@ -19994,15 +19694,7 @@
           <w:b/>
           <w:lang w:val="en-US"/>
         </w:rPr>
-        <w:t>cluster_</w:t>
-      </w:r>
-      <w:proofErr w:type="gramStart"/>
-      <w:r>
-        <w:rPr>
-          <w:b/>
-          <w:lang w:val="en-US"/>
-        </w:rPr>
-        <w:t>chart</w:t>
+        <w:t>cluster_chart</w:t>
       </w:r>
       <w:proofErr w:type="spellEnd"/>
       <w:r>
@@ -20010,15 +19702,7 @@
           <w:b/>
           <w:lang w:val="en-US"/>
         </w:rPr>
-        <w:t>(</w:t>
-      </w:r>
-      <w:proofErr w:type="gramEnd"/>
-      <w:r>
-        <w:rPr>
-          <w:b/>
-          <w:lang w:val="en-US"/>
-        </w:rPr>
-        <w:t>entities</w:t>
+        <w:t>(entities</w:t>
       </w:r>
       <w:r>
         <w:rPr>
@@ -20149,7 +19833,6 @@
         <w:t xml:space="preserve"> </w:t>
       </w:r>
       <w:proofErr w:type="spellStart"/>
-      <w:proofErr w:type="gramStart"/>
       <w:r>
         <w:rPr>
           <w:b/>
@@ -20159,7 +19842,6 @@
         <w:t>n.cutoff</w:t>
       </w:r>
       <w:proofErr w:type="spellEnd"/>
-      <w:proofErr w:type="gramEnd"/>
       <w:r>
         <w:rPr>
           <w:lang w:val="en-US"/>
@@ -20248,7 +19930,6 @@
         <w:t xml:space="preserve"> </w:t>
       </w:r>
       <w:proofErr w:type="spellStart"/>
-      <w:proofErr w:type="gramStart"/>
       <w:r>
         <w:rPr>
           <w:b/>
@@ -20272,7 +19953,6 @@
         <w:t>cutoff</w:t>
       </w:r>
       <w:proofErr w:type="spellEnd"/>
-      <w:proofErr w:type="gramEnd"/>
       <w:r>
         <w:rPr>
           <w:bCs/>
@@ -22979,15 +22659,7 @@
           <w:b/>
           <w:lang w:val="en-US"/>
         </w:rPr>
-        <w:t>network_</w:t>
-      </w:r>
-      <w:proofErr w:type="gramStart"/>
-      <w:r>
-        <w:rPr>
-          <w:b/>
-          <w:lang w:val="en-US"/>
-        </w:rPr>
-        <w:t>density</w:t>
+        <w:t>network_density</w:t>
       </w:r>
       <w:proofErr w:type="spellEnd"/>
       <w:r>
@@ -22995,15 +22667,7 @@
           <w:b/>
           <w:lang w:val="en-US"/>
         </w:rPr>
-        <w:t>(</w:t>
-      </w:r>
-      <w:proofErr w:type="gramEnd"/>
-      <w:r>
-        <w:rPr>
-          <w:b/>
-          <w:lang w:val="en-US"/>
-        </w:rPr>
-        <w:t>links:</w:t>
+        <w:t>(links:</w:t>
       </w:r>
       <w:r>
         <w:rPr>
@@ -23066,7 +22730,6 @@
           <w:lang w:val="en-US"/>
         </w:rPr>
       </w:pPr>
-      <w:proofErr w:type="gramStart"/>
       <w:r>
         <w:rPr>
           <w:b/>
@@ -23079,15 +22742,7 @@
           <w:b/>
           <w:lang w:val="en-US"/>
         </w:rPr>
-        <w:t>(</w:t>
-      </w:r>
-      <w:proofErr w:type="gramEnd"/>
-      <w:r>
-        <w:rPr>
-          <w:b/>
-          <w:lang w:val="en-US"/>
-        </w:rPr>
-        <w:t>ID:</w:t>
+        <w:t>(ID:</w:t>
       </w:r>
       <w:r>
         <w:rPr>
@@ -23186,28 +22841,18 @@
           <w:bCs/>
           <w:lang w:val="en-US"/>
         </w:rPr>
-        <w:t>tree_</w:t>
-      </w:r>
-      <w:proofErr w:type="gramStart"/>
+        <w:t>tree_chart</w:t>
+      </w:r>
+      <w:proofErr w:type="spellEnd"/>
       <w:r>
         <w:rPr>
           <w:b/>
           <w:bCs/>
           <w:lang w:val="en-US"/>
         </w:rPr>
-        <w:t>chart</w:t>
-      </w:r>
-      <w:proofErr w:type="spellEnd"/>
-      <w:r>
-        <w:rPr>
-          <w:b/>
-          <w:bCs/>
-          <w:lang w:val="en-US"/>
-        </w:rPr>
         <w:t>(</w:t>
       </w:r>
       <w:proofErr w:type="spellStart"/>
-      <w:proofErr w:type="gramEnd"/>
       <w:r>
         <w:rPr>
           <w:b/>
@@ -23320,7 +22965,6 @@
         <w:t xml:space="preserve"> </w:t>
       </w:r>
       <w:proofErr w:type="spellStart"/>
-      <w:proofErr w:type="gramStart"/>
       <w:r>
         <w:rPr>
           <w:b/>
@@ -23330,7 +22974,6 @@
         <w:t>n.cutoff</w:t>
       </w:r>
       <w:proofErr w:type="spellEnd"/>
-      <w:proofErr w:type="gramEnd"/>
       <w:r>
         <w:rPr>
           <w:lang w:val="en-US"/>
@@ -23494,7 +23137,6 @@
         <w:t xml:space="preserve">: </w:t>
       </w:r>
       <w:proofErr w:type="spellStart"/>
-      <w:proofErr w:type="gramStart"/>
       <w:r>
         <w:rPr>
           <w:lang w:val="en-US"/>
@@ -23502,7 +23144,6 @@
         <w:t>data.frame</w:t>
       </w:r>
       <w:proofErr w:type="spellEnd"/>
-      <w:proofErr w:type="gramEnd"/>
     </w:p>
     <w:tbl>
       <w:tblPr>
@@ -24076,28 +23717,18 @@
           <w:bCs/>
           <w:lang w:val="en-US"/>
         </w:rPr>
-        <w:t>_tree_</w:t>
-      </w:r>
-      <w:proofErr w:type="gramStart"/>
+        <w:t>_tree_chart</w:t>
+      </w:r>
+      <w:proofErr w:type="spellEnd"/>
       <w:r>
         <w:rPr>
           <w:b/>
           <w:bCs/>
           <w:lang w:val="en-US"/>
         </w:rPr>
-        <w:t>chart</w:t>
-      </w:r>
-      <w:proofErr w:type="spellEnd"/>
-      <w:r>
-        <w:rPr>
-          <w:b/>
-          <w:bCs/>
-          <w:lang w:val="en-US"/>
-        </w:rPr>
         <w:t>(</w:t>
       </w:r>
       <w:proofErr w:type="spellStart"/>
-      <w:proofErr w:type="gramEnd"/>
       <w:r>
         <w:rPr>
           <w:b/>
@@ -24204,7 +23835,6 @@
         <w:t xml:space="preserve"> </w:t>
       </w:r>
       <w:proofErr w:type="spellStart"/>
-      <w:proofErr w:type="gramStart"/>
       <w:r>
         <w:rPr>
           <w:lang w:val="en-US"/>
@@ -24212,7 +23842,6 @@
         <w:t>data.frame</w:t>
       </w:r>
       <w:proofErr w:type="spellEnd"/>
-      <w:proofErr w:type="gramEnd"/>
       <w:r>
         <w:rPr>
           <w:lang w:val="en-US"/>
@@ -24312,7 +23941,6 @@
         <w:t xml:space="preserve">: logical, </w:t>
       </w:r>
       <w:proofErr w:type="spellStart"/>
-      <w:proofErr w:type="gramStart"/>
       <w:r>
         <w:rPr>
           <w:b/>
@@ -24322,7 +23950,6 @@
         <w:t>n.cutoff</w:t>
       </w:r>
       <w:proofErr w:type="spellEnd"/>
-      <w:proofErr w:type="gramEnd"/>
       <w:r>
         <w:rPr>
           <w:lang w:val="en-US"/>
@@ -24598,27 +24225,17 @@
           <w:bCs/>
           <w:lang w:val="en-US"/>
         </w:rPr>
-        <w:t>extract_</w:t>
-      </w:r>
-      <w:proofErr w:type="gramStart"/>
+        <w:t>extract_rules</w:t>
+      </w:r>
+      <w:proofErr w:type="spellEnd"/>
       <w:r>
         <w:rPr>
           <w:b/>
           <w:bCs/>
           <w:lang w:val="en-US"/>
         </w:rPr>
-        <w:t>rules</w:t>
-      </w:r>
-      <w:proofErr w:type="spellEnd"/>
-      <w:r>
-        <w:rPr>
-          <w:b/>
-          <w:bCs/>
-          <w:lang w:val="en-US"/>
-        </w:rPr>
         <w:t>(</w:t>
       </w:r>
-      <w:proofErr w:type="gramEnd"/>
       <w:r>
         <w:rPr>
           <w:b/>
@@ -25920,15 +25537,7 @@
           <w:b/>
           <w:lang w:val="en-US"/>
         </w:rPr>
-        <w:t>save_</w:t>
-      </w:r>
-      <w:proofErr w:type="gramStart"/>
-      <w:r>
-        <w:rPr>
-          <w:b/>
-          <w:lang w:val="en-US"/>
-        </w:rPr>
-        <w:t>characteristics</w:t>
+        <w:t>save_characteristics</w:t>
       </w:r>
       <w:proofErr w:type="spellEnd"/>
       <w:r>
@@ -25936,15 +25545,7 @@
           <w:b/>
           <w:lang w:val="en-US"/>
         </w:rPr>
-        <w:t>(</w:t>
-      </w:r>
-      <w:proofErr w:type="gramEnd"/>
-      <w:r>
-        <w:rPr>
-          <w:b/>
-          <w:lang w:val="en-US"/>
-        </w:rPr>
-        <w:t>entities</w:t>
+        <w:t>(entities</w:t>
       </w:r>
       <w:r>
         <w:rPr>
@@ -26033,6 +25634,7 @@
       <w:pPr>
         <w:ind w:left="1416"/>
         <w:rPr>
+          <w:b/>
           <w:lang w:val="en-US"/>
         </w:rPr>
       </w:pPr>
@@ -26071,6 +25673,96 @@
           <w:lang w:val="en-US"/>
         </w:rPr>
         <w:t>)</w:t>
+      </w:r>
+    </w:p>
+    <w:p>
+      <w:pPr>
+        <w:rPr>
+          <w:bCs/>
+          <w:lang w:val="en-US"/>
+        </w:rPr>
+      </w:pPr>
+      <w:proofErr w:type="spellStart"/>
+      <w:r>
+        <w:rPr>
+          <w:b/>
+          <w:lang w:val="en-US"/>
+        </w:rPr>
+        <w:lastRenderedPageBreak/>
+        <w:t>check_access_for_category</w:t>
+      </w:r>
+      <w:proofErr w:type="spellEnd"/>
+      <w:r>
+        <w:rPr>
+          <w:b/>
+          <w:lang w:val="en-US"/>
+        </w:rPr>
+        <w:t>(category</w:t>
+      </w:r>
+      <w:r>
+        <w:rPr>
+          <w:lang w:val="en-US"/>
+        </w:rPr>
+        <w:t xml:space="preserve">: character </w:t>
+      </w:r>
+      <w:r>
+        <w:rPr>
+          <w:lang w:val="en-US"/>
+        </w:rPr>
+        <w:t>or</w:t>
+      </w:r>
+      <w:r>
+        <w:rPr>
+          <w:lang w:val="en-US"/>
+        </w:rPr>
+        <w:t xml:space="preserve"> numeric, </w:t>
+      </w:r>
+      <w:r>
+        <w:rPr>
+          <w:b/>
+          <w:lang w:val="en-US"/>
+        </w:rPr>
+        <w:t>value</w:t>
+      </w:r>
+      <w:r>
+        <w:rPr>
+          <w:lang w:val="en-US"/>
+        </w:rPr>
+        <w:t>: character</w:t>
+      </w:r>
+      <w:r>
+        <w:rPr>
+          <w:lang w:val="en-US"/>
+        </w:rPr>
+        <w:t xml:space="preserve">, </w:t>
+      </w:r>
+      <w:r>
+        <w:rPr>
+          <w:b/>
+          <w:bCs/>
+          <w:lang w:val="en-US"/>
+        </w:rPr>
+        <w:t>stop</w:t>
+      </w:r>
+      <w:r>
+        <w:rPr>
+          <w:lang w:val="en-US"/>
+        </w:rPr>
+        <w:t>: logical</w:t>
+      </w:r>
+      <w:r>
+        <w:rPr>
+          <w:b/>
+          <w:lang w:val="en-US"/>
+        </w:rPr>
+        <w:t>)</w:t>
+      </w:r>
+      <w:r>
+        <w:rPr>
+          <w:bCs/>
+          <w:lang w:val="en-US"/>
+        </w:rPr>
+        <w:t>: logical</w:t>
       </w:r>
     </w:p>
     <w:p>
@@ -26084,6 +25776,7 @@
     <w:p>
       <w:pPr>
         <w:rPr>
+          <w:bCs/>
           <w:lang w:val="en-US"/>
         </w:rPr>
       </w:pPr>
@@ -26093,15 +25786,7 @@
           <w:b/>
           <w:lang w:val="en-US"/>
         </w:rPr>
-        <w:t>extract_nodes_from_</w:t>
-      </w:r>
-      <w:proofErr w:type="gramStart"/>
-      <w:r>
-        <w:rPr>
-          <w:b/>
-          <w:lang w:val="en-US"/>
-        </w:rPr>
-        <w:t>items</w:t>
+        <w:t>get_nodes</w:t>
       </w:r>
       <w:proofErr w:type="spellEnd"/>
       <w:r>
@@ -26112,7 +25797,182 @@
         <w:t>(</w:t>
       </w:r>
       <w:proofErr w:type="spellStart"/>
-      <w:proofErr w:type="gramEnd"/>
+      <w:r>
+        <w:rPr>
+          <w:b/>
+          <w:lang w:val="en-US"/>
+        </w:rPr>
+        <w:t>nodes_characteristics</w:t>
+      </w:r>
+      <w:proofErr w:type="spellEnd"/>
+      <w:r>
+        <w:rPr>
+          <w:bCs/>
+          <w:lang w:val="en-US"/>
+        </w:rPr>
+        <w:t xml:space="preserve">: see attribute </w:t>
+      </w:r>
+      <w:r>
+        <w:rPr>
+          <w:b/>
+          <w:lang w:val="en-US"/>
+        </w:rPr>
+        <w:t>nodes</w:t>
+      </w:r>
+      <w:r>
+        <w:rPr>
+          <w:bCs/>
+          <w:lang w:val="en-US"/>
+        </w:rPr>
+        <w:t xml:space="preserve">, </w:t>
+      </w:r>
+      <w:r>
+        <w:rPr>
+          <w:b/>
+          <w:lang w:val="en-US"/>
+        </w:rPr>
+        <w:t>element</w:t>
+      </w:r>
+      <w:r>
+        <w:rPr>
+          <w:bCs/>
+          <w:lang w:val="en-US"/>
+        </w:rPr>
+        <w:t>: character or numeric,</w:t>
+      </w:r>
+    </w:p>
+    <w:p>
+      <w:pPr>
+        <w:ind w:left="708"/>
+        <w:rPr>
+          <w:bCs/>
+          <w:lang w:val="en-US"/>
+        </w:rPr>
+      </w:pPr>
+      <w:r>
+        <w:rPr>
+          <w:bCs/>
+          <w:lang w:val="en-US"/>
+        </w:rPr>
+        <w:t xml:space="preserve">      </w:t>
+      </w:r>
+      <w:r>
+        <w:rPr>
+          <w:b/>
+          <w:lang w:val="en-US"/>
+        </w:rPr>
+        <w:t>value</w:t>
+      </w:r>
+      <w:r>
+        <w:rPr>
+          <w:bCs/>
+          <w:lang w:val="en-US"/>
+        </w:rPr>
+        <w:t xml:space="preserve">: </w:t>
+      </w:r>
+      <w:r>
+        <w:rPr>
+          <w:bCs/>
+          <w:lang w:val="en-US"/>
+        </w:rPr>
+        <w:t xml:space="preserve">numeric or </w:t>
+      </w:r>
+      <w:r>
+        <w:rPr>
+          <w:bCs/>
+          <w:lang w:val="en-US"/>
+        </w:rPr>
+        <w:t>vector(numeric)</w:t>
+      </w:r>
+      <w:r>
+        <w:rPr>
+          <w:bCs/>
+          <w:lang w:val="en-US"/>
+        </w:rPr>
+        <w:t xml:space="preserve"> or character or vector(character),</w:t>
+      </w:r>
+    </w:p>
+    <w:p>
+      <w:pPr>
+        <w:ind w:left="708"/>
+        <w:rPr>
+          <w:b/>
+          <w:lang w:val="en-US"/>
+        </w:rPr>
+      </w:pPr>
+      <w:r>
+        <w:rPr>
+          <w:bCs/>
+          <w:lang w:val="en-US"/>
+        </w:rPr>
+        <w:t xml:space="preserve">      </w:t>
+      </w:r>
+      <w:r>
+        <w:rPr>
+          <w:b/>
+          <w:lang w:val="en-US"/>
+        </w:rPr>
+        <w:t>condition</w:t>
+      </w:r>
+      <w:r>
+        <w:rPr>
+          <w:bCs/>
+          <w:lang w:val="en-US"/>
+        </w:rPr>
+        <w:t>: character</w:t>
+      </w:r>
+      <w:r>
+        <w:rPr>
+          <w:b/>
+          <w:lang w:val="en-US"/>
+        </w:rPr>
+        <w:t>)</w:t>
+      </w:r>
+      <w:r>
+        <w:rPr>
+          <w:bCs/>
+          <w:lang w:val="en-US"/>
+        </w:rPr>
+        <w:t xml:space="preserve">: see attribute </w:t>
+      </w:r>
+      <w:r>
+        <w:rPr>
+          <w:b/>
+          <w:lang w:val="en-US"/>
+        </w:rPr>
+        <w:t>nodes</w:t>
+      </w:r>
+    </w:p>
+    <w:p>
+      <w:pPr>
+        <w:rPr>
+          <w:lang w:val="en-US"/>
+        </w:rPr>
+      </w:pPr>
+      <w:proofErr w:type="spellStart"/>
+      <w:r>
+        <w:rPr>
+          <w:b/>
+          <w:lang w:val="en-US"/>
+        </w:rPr>
+        <w:t>get</w:t>
+      </w:r>
+      <w:r>
+        <w:rPr>
+          <w:b/>
+          <w:lang w:val="en-US"/>
+        </w:rPr>
+        <w:t>_nodes_from_items</w:t>
+      </w:r>
+      <w:proofErr w:type="spellEnd"/>
+      <w:r>
+        <w:rPr>
+          <w:b/>
+          <w:lang w:val="en-US"/>
+        </w:rPr>
+        <w:t>(</w:t>
+      </w:r>
+      <w:proofErr w:type="spellStart"/>
       <w:r>
         <w:rPr>
           <w:b/>
@@ -26191,14 +26051,14 @@
           <w:b/>
           <w:lang w:val="en-US"/>
         </w:rPr>
-        <w:t xml:space="preserve">         </w:t>
-      </w:r>
-      <w:r>
-        <w:rPr>
-          <w:b/>
-          <w:lang w:val="en-US"/>
-        </w:rPr>
-        <w:t>presence</w:t>
+        <w:t xml:space="preserve"> </w:t>
+      </w:r>
+      <w:r>
+        <w:rPr>
+          <w:b/>
+          <w:lang w:val="en-US"/>
+        </w:rPr>
+        <w:t xml:space="preserve"> condition</w:t>
       </w:r>
       <w:r>
         <w:rPr>
@@ -26263,15 +26123,14 @@
           <w:b/>
           <w:lang w:val="en-US"/>
         </w:rPr>
-        <w:t>extract_nodes_from_</w:t>
-      </w:r>
-      <w:proofErr w:type="gramStart"/>
-      <w:r>
-        <w:rPr>
-          <w:b/>
-          <w:lang w:val="en-US"/>
-        </w:rPr>
-        <w:t>characteristic</w:t>
+        <w:t>get</w:t>
+      </w:r>
+      <w:r>
+        <w:rPr>
+          <w:b/>
+          <w:lang w:val="en-US"/>
+        </w:rPr>
+        <w:t>_nodes_from_characteristic</w:t>
       </w:r>
       <w:proofErr w:type="spellEnd"/>
       <w:r>
@@ -26282,7 +26141,6 @@
         <w:t>(</w:t>
       </w:r>
       <w:proofErr w:type="spellStart"/>
-      <w:proofErr w:type="gramEnd"/>
       <w:r>
         <w:rPr>
           <w:b/>
@@ -26347,7 +26205,21 @@
           <w:b/>
           <w:lang w:val="en-US"/>
         </w:rPr>
-        <w:t xml:space="preserve">         characteristic</w:t>
+        <w:t xml:space="preserve"> </w:t>
+      </w:r>
+      <w:r>
+        <w:rPr>
+          <w:b/>
+          <w:lang w:val="en-US"/>
+        </w:rPr>
+        <w:t xml:space="preserve"> </w:t>
+      </w:r>
+      <w:r>
+        <w:rPr>
+          <w:b/>
+          <w:lang w:val="en-US"/>
+        </w:rPr>
+        <w:t>characteristic</w:t>
       </w:r>
       <w:r>
         <w:rPr>
@@ -26381,7 +26253,21 @@
           <w:b/>
           <w:lang w:val="en-US"/>
         </w:rPr>
-        <w:t xml:space="preserve">         condition</w:t>
+        <w:t xml:space="preserve"> </w:t>
+      </w:r>
+      <w:r>
+        <w:rPr>
+          <w:b/>
+          <w:lang w:val="en-US"/>
+        </w:rPr>
+        <w:t xml:space="preserve"> </w:t>
+      </w:r>
+      <w:r>
+        <w:rPr>
+          <w:b/>
+          <w:lang w:val="en-US"/>
+        </w:rPr>
+        <w:t>condition</w:t>
       </w:r>
       <w:r>
         <w:rPr>
@@ -26447,15 +26333,14 @@
           <w:b/>
           <w:lang w:val="en-US"/>
         </w:rPr>
-        <w:t>extract_nodes_from_</w:t>
-      </w:r>
-      <w:proofErr w:type="gramStart"/>
-      <w:r>
-        <w:rPr>
-          <w:b/>
-          <w:lang w:val="en-US"/>
-        </w:rPr>
-        <w:t>category</w:t>
+        <w:t>get</w:t>
+      </w:r>
+      <w:r>
+        <w:rPr>
+          <w:b/>
+          <w:lang w:val="en-US"/>
+        </w:rPr>
+        <w:t>_nodes_from_category</w:t>
       </w:r>
       <w:proofErr w:type="spellEnd"/>
       <w:r>
@@ -26466,7 +26351,6 @@
         <w:t>(</w:t>
       </w:r>
       <w:proofErr w:type="spellStart"/>
-      <w:proofErr w:type="gramEnd"/>
       <w:r>
         <w:rPr>
           <w:b/>
@@ -26522,11 +26406,18 @@
     </w:p>
     <w:p>
       <w:pPr>
-        <w:ind w:left="2832"/>
+        <w:ind w:left="2124"/>
         <w:rPr>
           <w:lang w:val="en-US"/>
         </w:rPr>
       </w:pPr>
+      <w:r>
+        <w:rPr>
+          <w:b/>
+          <w:lang w:val="en-US"/>
+        </w:rPr>
+        <w:t xml:space="preserve">       </w:t>
+      </w:r>
       <w:r>
         <w:rPr>
           <w:b/>
@@ -26568,7 +26459,7 @@
     </w:p>
     <w:p>
       <w:pPr>
-        <w:ind w:left="2832"/>
+        <w:ind w:left="2124"/>
         <w:rPr>
           <w:b/>
           <w:lang w:val="en-US"/>
@@ -26579,7 +26470,7 @@
           <w:b/>
           <w:lang w:val="en-US"/>
         </w:rPr>
-        <w:t>target</w:t>
+        <w:t xml:space="preserve">       condition</w:t>
       </w:r>
       <w:r>
         <w:rPr>
@@ -26642,7 +26533,7 @@
     <w:p>
       <w:pPr>
         <w:rPr>
-          <w:b/>
+          <w:bCs/>
           <w:lang w:val="en-US"/>
         </w:rPr>
       </w:pPr>
@@ -26652,15 +26543,14 @@
           <w:b/>
           <w:lang w:val="en-US"/>
         </w:rPr>
-        <w:t>check_access_for_</w:t>
-      </w:r>
-      <w:proofErr w:type="gramStart"/>
-      <w:r>
-        <w:rPr>
-          <w:b/>
-          <w:lang w:val="en-US"/>
-        </w:rPr>
-        <w:t>category</w:t>
+        <w:t>get_</w:t>
+      </w:r>
+      <w:r>
+        <w:rPr>
+          <w:b/>
+          <w:lang w:val="en-US"/>
+        </w:rPr>
+        <w:t>patterns</w:t>
       </w:r>
       <w:proofErr w:type="spellEnd"/>
       <w:r>
@@ -26670,56 +26560,909 @@
         </w:rPr>
         <w:t>(</w:t>
       </w:r>
-      <w:proofErr w:type="gramEnd"/>
-      <w:r>
-        <w:rPr>
-          <w:b/>
-          <w:lang w:val="en-US"/>
-        </w:rPr>
-        <w:t>category</w:t>
-      </w:r>
-      <w:r>
-        <w:rPr>
-          <w:lang w:val="en-US"/>
-        </w:rPr>
-        <w:t xml:space="preserve">: character </w:t>
-      </w:r>
-      <w:r>
-        <w:rPr>
-          <w:lang w:val="en-US"/>
-        </w:rPr>
-        <w:t>or</w:t>
-      </w:r>
-      <w:r>
-        <w:rPr>
-          <w:lang w:val="en-US"/>
-        </w:rPr>
-        <w:t xml:space="preserve"> numeric, </w:t>
-      </w:r>
-      <w:r>
-        <w:rPr>
-          <w:b/>
-          <w:lang w:val="en-US"/>
-        </w:rPr>
-        <w:t>value</w:t>
-      </w:r>
-      <w:r>
-        <w:rPr>
-          <w:lang w:val="en-US"/>
-        </w:rPr>
-        <w:t>: character</w:t>
-      </w:r>
-      <w:r>
-        <w:rPr>
-          <w:b/>
-          <w:lang w:val="en-US"/>
-        </w:rPr>
-        <w:t>)</w:t>
+      <w:proofErr w:type="spellStart"/>
+      <w:r>
+        <w:rPr>
+          <w:b/>
+          <w:lang w:val="en-US"/>
+        </w:rPr>
+        <w:t>patterns_characteristics</w:t>
+      </w:r>
+      <w:proofErr w:type="spellEnd"/>
+      <w:r>
+        <w:rPr>
+          <w:bCs/>
+          <w:lang w:val="en-US"/>
+        </w:rPr>
+        <w:t xml:space="preserve">: see attribute </w:t>
+      </w:r>
+      <w:r>
+        <w:rPr>
+          <w:b/>
+          <w:lang w:val="en-US"/>
+        </w:rPr>
+        <w:t>patterns</w:t>
+      </w:r>
+      <w:r>
+        <w:rPr>
+          <w:bCs/>
+          <w:lang w:val="en-US"/>
+        </w:rPr>
+        <w:t xml:space="preserve">, </w:t>
+      </w:r>
+      <w:r>
+        <w:rPr>
+          <w:b/>
+          <w:lang w:val="en-US"/>
+        </w:rPr>
+        <w:t>element</w:t>
+      </w:r>
+      <w:r>
+        <w:rPr>
+          <w:bCs/>
+          <w:lang w:val="en-US"/>
+        </w:rPr>
+        <w:t>: character or numeric,</w:t>
       </w:r>
     </w:p>
     <w:p>
       <w:pPr>
-        <w:rPr>
+        <w:ind w:left="708"/>
+        <w:rPr>
+          <w:bCs/>
+          <w:lang w:val="en-US"/>
+        </w:rPr>
+      </w:pPr>
+      <w:r>
+        <w:rPr>
+          <w:bCs/>
+          <w:lang w:val="en-US"/>
+        </w:rPr>
+        <w:t xml:space="preserve">          </w:t>
+      </w:r>
+      <w:r>
+        <w:rPr>
+          <w:b/>
+          <w:lang w:val="en-US"/>
+        </w:rPr>
+        <w:t>value</w:t>
+      </w:r>
+      <w:r>
+        <w:rPr>
+          <w:bCs/>
+          <w:lang w:val="en-US"/>
+        </w:rPr>
+        <w:t>: numeric or vector(numeric) or character or vector(character),</w:t>
+      </w:r>
+    </w:p>
+    <w:p>
+      <w:pPr>
+        <w:ind w:left="708"/>
+        <w:rPr>
+          <w:bCs/>
+          <w:lang w:val="en-US"/>
+        </w:rPr>
+      </w:pPr>
+      <w:r>
+        <w:rPr>
+          <w:bCs/>
+          <w:lang w:val="en-US"/>
+        </w:rPr>
+        <w:t xml:space="preserve">          </w:t>
+      </w:r>
+      <w:r>
+        <w:rPr>
+          <w:b/>
+          <w:lang w:val="en-US"/>
+        </w:rPr>
+        <w:t>condition</w:t>
+      </w:r>
+      <w:r>
+        <w:rPr>
+          <w:bCs/>
+          <w:lang w:val="en-US"/>
+        </w:rPr>
+        <w:t>: character</w:t>
+      </w:r>
+      <w:r>
+        <w:rPr>
+          <w:b/>
+          <w:lang w:val="en-US"/>
+        </w:rPr>
+        <w:t>)</w:t>
+      </w:r>
+      <w:r>
+        <w:rPr>
+          <w:bCs/>
+          <w:lang w:val="en-US"/>
+        </w:rPr>
+        <w:t xml:space="preserve">: see attribute </w:t>
+      </w:r>
+      <w:r>
+        <w:rPr>
+          <w:b/>
+          <w:lang w:val="en-US"/>
+        </w:rPr>
+        <w:t>patterns</w:t>
+      </w:r>
+    </w:p>
+    <w:p>
+      <w:pPr>
+        <w:rPr>
+          <w:lang w:val="en-US"/>
+        </w:rPr>
+      </w:pPr>
+      <w:proofErr w:type="spellStart"/>
+      <w:r>
+        <w:rPr>
+          <w:b/>
+          <w:lang w:val="en-US"/>
+        </w:rPr>
+        <w:t>get</w:t>
+      </w:r>
+      <w:r>
+        <w:rPr>
+          <w:b/>
+          <w:lang w:val="en-US"/>
+        </w:rPr>
+        <w:t>_</w:t>
+      </w:r>
+      <w:r>
+        <w:rPr>
+          <w:b/>
+          <w:lang w:val="en-US"/>
+        </w:rPr>
+        <w:t>patterns</w:t>
+      </w:r>
+      <w:r>
+        <w:rPr>
+          <w:b/>
+          <w:lang w:val="en-US"/>
+        </w:rPr>
+        <w:t>_from_items</w:t>
+      </w:r>
+      <w:proofErr w:type="spellEnd"/>
+      <w:r>
+        <w:rPr>
+          <w:b/>
+          <w:lang w:val="en-US"/>
+        </w:rPr>
+        <w:t>(</w:t>
+      </w:r>
+      <w:proofErr w:type="spellStart"/>
+      <w:r>
+        <w:rPr>
+          <w:b/>
+          <w:lang w:val="en-US"/>
+        </w:rPr>
+        <w:t>patterns_characteristics</w:t>
+      </w:r>
+      <w:proofErr w:type="spellEnd"/>
+      <w:r>
+        <w:rPr>
+          <w:lang w:val="en-US"/>
+        </w:rPr>
+        <w:t xml:space="preserve">: </w:t>
+      </w:r>
+      <w:r>
+        <w:rPr>
+          <w:lang w:val="en-US"/>
+        </w:rPr>
+        <w:t>see</w:t>
+      </w:r>
+      <w:r>
+        <w:rPr>
+          <w:lang w:val="en-US"/>
+        </w:rPr>
+        <w:t xml:space="preserve"> attribut</w:t>
+      </w:r>
+      <w:r>
+        <w:rPr>
+          <w:lang w:val="en-US"/>
+        </w:rPr>
+        <w:t>e</w:t>
+      </w:r>
+      <w:r>
+        <w:rPr>
+          <w:lang w:val="en-US"/>
+        </w:rPr>
+        <w:t xml:space="preserve"> </w:t>
+      </w:r>
+      <w:r>
+        <w:rPr>
+          <w:b/>
+          <w:lang w:val="en-US"/>
+        </w:rPr>
+        <w:t>patterns</w:t>
+      </w:r>
+      <w:r>
+        <w:rPr>
+          <w:lang w:val="en-US"/>
+        </w:rPr>
+        <w:t>,</w:t>
+      </w:r>
+      <w:r>
+        <w:rPr>
+          <w:lang w:val="en-US"/>
+        </w:rPr>
+        <w:t xml:space="preserve"> </w:t>
+      </w:r>
+      <w:r>
+        <w:rPr>
+          <w:b/>
+          <w:lang w:val="en-US"/>
+        </w:rPr>
+        <w:t>item</w:t>
+      </w:r>
+      <w:r>
+        <w:rPr>
+          <w:b/>
+          <w:lang w:val="en-US"/>
+        </w:rPr>
+        <w:t>s</w:t>
+      </w:r>
+      <w:r>
+        <w:rPr>
+          <w:lang w:val="en-US"/>
+        </w:rPr>
+        <w:t>: vector(numeric),</w:t>
+      </w:r>
+    </w:p>
+    <w:p>
+      <w:pPr>
+        <w:ind w:left="2124"/>
+        <w:rPr>
+          <w:lang w:val="en-US"/>
+        </w:rPr>
+      </w:pPr>
+      <w:r>
+        <w:rPr>
+          <w:lang w:val="en-US"/>
+        </w:rPr>
+        <w:t xml:space="preserve">     </w:t>
+      </w:r>
+      <w:r>
+        <w:rPr>
+          <w:b/>
+          <w:lang w:val="en-US"/>
+        </w:rPr>
+        <w:t>condition</w:t>
+      </w:r>
+      <w:r>
+        <w:rPr>
+          <w:lang w:val="en-US"/>
+        </w:rPr>
+        <w:t>: character</w:t>
+      </w:r>
+      <w:r>
+        <w:rPr>
+          <w:b/>
+          <w:lang w:val="en-US"/>
+        </w:rPr>
+        <w:t>)</w:t>
+      </w:r>
+      <w:r>
+        <w:rPr>
+          <w:lang w:val="en-US"/>
+        </w:rPr>
+        <w:t xml:space="preserve">: </w:t>
+      </w:r>
+      <w:r>
+        <w:rPr>
+          <w:lang w:val="en-US"/>
+        </w:rPr>
+        <w:t>see</w:t>
+      </w:r>
+      <w:r>
+        <w:rPr>
+          <w:lang w:val="en-US"/>
+        </w:rPr>
+        <w:t xml:space="preserve"> attribut</w:t>
+      </w:r>
+      <w:r>
+        <w:rPr>
+          <w:lang w:val="en-US"/>
+        </w:rPr>
+        <w:t>e</w:t>
+      </w:r>
+      <w:r>
+        <w:rPr>
+          <w:lang w:val="en-US"/>
+        </w:rPr>
+        <w:t xml:space="preserve"> </w:t>
+      </w:r>
+      <w:r>
+        <w:rPr>
+          <w:b/>
+          <w:lang w:val="en-US"/>
+        </w:rPr>
+        <w:t>patterns</w:t>
+      </w:r>
+    </w:p>
+    <w:p>
+      <w:pPr>
+        <w:rPr>
+          <w:lang w:val="en-US"/>
+        </w:rPr>
+      </w:pPr>
+      <w:proofErr w:type="spellStart"/>
+      <w:r>
+        <w:rPr>
+          <w:b/>
+          <w:lang w:val="en-US"/>
+        </w:rPr>
+        <w:t>get</w:t>
+      </w:r>
+      <w:r>
+        <w:rPr>
+          <w:b/>
+          <w:lang w:val="en-US"/>
+        </w:rPr>
+        <w:t>_patterns_from_characteristic</w:t>
+      </w:r>
+      <w:proofErr w:type="spellEnd"/>
+      <w:r>
+        <w:rPr>
+          <w:b/>
+          <w:lang w:val="en-US"/>
+        </w:rPr>
+        <w:t>(</w:t>
+      </w:r>
+      <w:proofErr w:type="spellStart"/>
+      <w:r>
+        <w:rPr>
+          <w:b/>
+          <w:lang w:val="en-US"/>
+        </w:rPr>
+        <w:t>patterns_characteristics</w:t>
+      </w:r>
+      <w:proofErr w:type="spellEnd"/>
+      <w:r>
+        <w:rPr>
+          <w:lang w:val="en-US"/>
+        </w:rPr>
+        <w:t xml:space="preserve">: </w:t>
+      </w:r>
+      <w:r>
+        <w:rPr>
+          <w:lang w:val="en-US"/>
+        </w:rPr>
+        <w:t>see</w:t>
+      </w:r>
+      <w:r>
+        <w:rPr>
+          <w:lang w:val="en-US"/>
+        </w:rPr>
+        <w:t xml:space="preserve"> attribut</w:t>
+      </w:r>
+      <w:r>
+        <w:rPr>
+          <w:lang w:val="en-US"/>
+        </w:rPr>
+        <w:t>e</w:t>
+      </w:r>
+      <w:r>
+        <w:rPr>
+          <w:lang w:val="en-US"/>
+        </w:rPr>
+        <w:t xml:space="preserve"> </w:t>
+      </w:r>
+      <w:r>
+        <w:rPr>
+          <w:b/>
+          <w:lang w:val="en-US"/>
+        </w:rPr>
+        <w:t>patterns</w:t>
+      </w:r>
+      <w:r>
+        <w:rPr>
+          <w:lang w:val="en-US"/>
+        </w:rPr>
+        <w:t>,</w:t>
+      </w:r>
+      <w:r>
+        <w:rPr>
+          <w:lang w:val="en-US"/>
+        </w:rPr>
+        <w:t xml:space="preserve"> </w:t>
+      </w:r>
+    </w:p>
+    <w:p>
+      <w:pPr>
+        <w:ind w:left="2124" w:firstLine="708"/>
+        <w:rPr>
+          <w:lang w:val="en-US"/>
+        </w:rPr>
+      </w:pPr>
+      <w:r>
+        <w:rPr>
+          <w:b/>
+          <w:lang w:val="en-US"/>
+        </w:rPr>
+        <w:t xml:space="preserve">      </w:t>
+      </w:r>
+      <w:r>
+        <w:rPr>
+          <w:b/>
+          <w:lang w:val="en-US"/>
+        </w:rPr>
+        <w:t>characteristic</w:t>
+      </w:r>
+      <w:r>
+        <w:rPr>
+          <w:lang w:val="en-US"/>
+        </w:rPr>
+        <w:t xml:space="preserve">: character, </w:t>
+      </w:r>
+      <w:r>
+        <w:rPr>
+          <w:b/>
+          <w:lang w:val="en-US"/>
+        </w:rPr>
+        <w:t>value</w:t>
+      </w:r>
+      <w:r>
+        <w:rPr>
+          <w:lang w:val="en-US"/>
+        </w:rPr>
+        <w:t>: numeric,</w:t>
+      </w:r>
+      <w:r>
+        <w:rPr>
+          <w:b/>
+          <w:lang w:val="en-US"/>
+        </w:rPr>
+        <w:t xml:space="preserve"> </w:t>
+      </w:r>
+      <w:r>
+        <w:rPr>
+          <w:b/>
+          <w:lang w:val="en-US"/>
+        </w:rPr>
+        <w:t>condition</w:t>
+      </w:r>
+      <w:r>
+        <w:rPr>
+          <w:lang w:val="en-US"/>
+        </w:rPr>
+        <w:t>: character</w:t>
+      </w:r>
+      <w:r>
+        <w:rPr>
+          <w:b/>
+          <w:lang w:val="en-US"/>
+        </w:rPr>
+        <w:t>)</w:t>
+      </w:r>
+      <w:r>
+        <w:rPr>
+          <w:lang w:val="en-US"/>
+        </w:rPr>
+        <w:t>:</w:t>
+      </w:r>
+    </w:p>
+    <w:p>
+      <w:pPr>
+        <w:ind w:left="2124" w:firstLine="708"/>
+        <w:rPr>
+          <w:lang w:val="en-US"/>
+        </w:rPr>
+      </w:pPr>
+      <w:r>
+        <w:rPr>
+          <w:b/>
+          <w:lang w:val="en-US"/>
+        </w:rPr>
+        <w:t xml:space="preserve">      </w:t>
+      </w:r>
+      <w:r>
+        <w:rPr>
+          <w:lang w:val="en-US"/>
+        </w:rPr>
+        <w:t>see</w:t>
+      </w:r>
+      <w:r>
+        <w:rPr>
+          <w:lang w:val="en-US"/>
+        </w:rPr>
+        <w:t xml:space="preserve"> attribut</w:t>
+      </w:r>
+      <w:r>
+        <w:rPr>
+          <w:lang w:val="en-US"/>
+        </w:rPr>
+        <w:t>e</w:t>
+      </w:r>
+      <w:r>
+        <w:rPr>
+          <w:lang w:val="en-US"/>
+        </w:rPr>
+        <w:t xml:space="preserve"> </w:t>
+      </w:r>
+      <w:r>
+        <w:rPr>
+          <w:b/>
+          <w:lang w:val="en-US"/>
+        </w:rPr>
+        <w:t>patterns</w:t>
+      </w:r>
+    </w:p>
+    <w:p>
+      <w:pPr>
+        <w:rPr>
+          <w:lang w:val="en-US"/>
+        </w:rPr>
+      </w:pPr>
+      <w:proofErr w:type="spellStart"/>
+      <w:r>
+        <w:rPr>
+          <w:b/>
+          <w:lang w:val="en-US"/>
+        </w:rPr>
+        <w:t>get</w:t>
+      </w:r>
+      <w:r>
+        <w:rPr>
+          <w:b/>
+          <w:lang w:val="en-US"/>
+        </w:rPr>
+        <w:t>_patterns_from_status</w:t>
+      </w:r>
+      <w:proofErr w:type="spellEnd"/>
+      <w:r>
+        <w:rPr>
+          <w:b/>
+          <w:lang w:val="en-US"/>
+        </w:rPr>
+        <w:t>(</w:t>
+      </w:r>
+      <w:proofErr w:type="spellStart"/>
+      <w:r>
+        <w:rPr>
+          <w:b/>
+          <w:lang w:val="en-US"/>
+        </w:rPr>
+        <w:t>patterns_characteristics</w:t>
+      </w:r>
+      <w:proofErr w:type="spellEnd"/>
+      <w:r>
+        <w:rPr>
+          <w:lang w:val="en-US"/>
+        </w:rPr>
+        <w:t xml:space="preserve">: </w:t>
+      </w:r>
+      <w:r>
+        <w:rPr>
+          <w:lang w:val="en-US"/>
+        </w:rPr>
+        <w:t>see</w:t>
+      </w:r>
+      <w:r>
+        <w:rPr>
+          <w:lang w:val="en-US"/>
+        </w:rPr>
+        <w:t xml:space="preserve"> attribut</w:t>
+      </w:r>
+      <w:r>
+        <w:rPr>
+          <w:lang w:val="en-US"/>
+        </w:rPr>
+        <w:t>e</w:t>
+      </w:r>
+      <w:r>
+        <w:rPr>
+          <w:lang w:val="en-US"/>
+        </w:rPr>
+        <w:t xml:space="preserve"> </w:t>
+      </w:r>
+      <w:r>
+        <w:rPr>
+          <w:b/>
+          <w:lang w:val="en-US"/>
+        </w:rPr>
+        <w:t>patterns</w:t>
+      </w:r>
+      <w:r>
+        <w:rPr>
+          <w:lang w:val="en-US"/>
+        </w:rPr>
+        <w:t>,</w:t>
+      </w:r>
+      <w:r>
+        <w:rPr>
+          <w:lang w:val="en-US"/>
+        </w:rPr>
+        <w:t xml:space="preserve"> </w:t>
+      </w:r>
+      <w:r>
+        <w:rPr>
+          <w:b/>
+          <w:lang w:val="en-US"/>
+        </w:rPr>
+        <w:t>value</w:t>
+      </w:r>
+      <w:r>
+        <w:rPr>
+          <w:lang w:val="en-US"/>
+        </w:rPr>
+        <w:t>: vector(character),</w:t>
+      </w:r>
+    </w:p>
+    <w:p>
+      <w:pPr>
+        <w:ind w:left="2124"/>
+        <w:rPr>
+          <w:lang w:val="en-US"/>
+        </w:rPr>
+      </w:pPr>
+      <w:r>
+        <w:rPr>
+          <w:lang w:val="en-US"/>
+        </w:rPr>
+        <w:t xml:space="preserve">       </w:t>
+      </w:r>
+      <w:r>
+        <w:rPr>
+          <w:b/>
+          <w:lang w:val="en-US"/>
+        </w:rPr>
+        <w:t>condition</w:t>
+      </w:r>
+      <w:r>
+        <w:rPr>
+          <w:lang w:val="en-US"/>
+        </w:rPr>
+        <w:t>: character</w:t>
+      </w:r>
+      <w:r>
+        <w:rPr>
+          <w:b/>
+          <w:lang w:val="en-US"/>
+        </w:rPr>
+        <w:t>)</w:t>
+      </w:r>
+      <w:r>
+        <w:rPr>
+          <w:lang w:val="en-US"/>
+        </w:rPr>
+        <w:t xml:space="preserve">: </w:t>
+      </w:r>
+      <w:r>
+        <w:rPr>
+          <w:lang w:val="en-US"/>
+        </w:rPr>
+        <w:t>see</w:t>
+      </w:r>
+      <w:r>
+        <w:rPr>
+          <w:lang w:val="en-US"/>
+        </w:rPr>
+        <w:t xml:space="preserve"> attribut</w:t>
+      </w:r>
+      <w:r>
+        <w:rPr>
+          <w:lang w:val="en-US"/>
+        </w:rPr>
+        <w:t>e</w:t>
+      </w:r>
+      <w:r>
+        <w:rPr>
+          <w:lang w:val="en-US"/>
+        </w:rPr>
+        <w:t xml:space="preserve"> </w:t>
+      </w:r>
+      <w:r>
+        <w:rPr>
+          <w:b/>
+          <w:lang w:val="en-US"/>
+        </w:rPr>
+        <w:t>patterns</w:t>
+      </w:r>
+    </w:p>
+    <w:p>
+      <w:pPr>
+        <w:rPr>
+          <w:lang w:val="en-US"/>
+        </w:rPr>
+      </w:pPr>
+      <w:proofErr w:type="spellStart"/>
+      <w:r>
+        <w:rPr>
+          <w:b/>
+          <w:lang w:val="en-US"/>
+        </w:rPr>
+        <w:t>get</w:t>
+      </w:r>
+      <w:r>
+        <w:rPr>
+          <w:b/>
+          <w:lang w:val="en-US"/>
+        </w:rPr>
+        <w:t>_patterns_from_category</w:t>
+      </w:r>
+      <w:proofErr w:type="spellEnd"/>
+      <w:r>
+        <w:rPr>
+          <w:b/>
+          <w:lang w:val="en-US"/>
+        </w:rPr>
+        <w:t>(</w:t>
+      </w:r>
+      <w:proofErr w:type="spellStart"/>
+      <w:r>
+        <w:rPr>
+          <w:b/>
+          <w:lang w:val="en-US"/>
+        </w:rPr>
+        <w:t>patterns_characteristics</w:t>
+      </w:r>
+      <w:proofErr w:type="spellEnd"/>
+      <w:r>
+        <w:rPr>
+          <w:lang w:val="en-US"/>
+        </w:rPr>
+        <w:t xml:space="preserve">: </w:t>
+      </w:r>
+      <w:r>
+        <w:rPr>
+          <w:lang w:val="en-US"/>
+        </w:rPr>
+        <w:t>see</w:t>
+      </w:r>
+      <w:r>
+        <w:rPr>
+          <w:lang w:val="en-US"/>
+        </w:rPr>
+        <w:t xml:space="preserve"> attribut</w:t>
+      </w:r>
+      <w:r>
+        <w:rPr>
+          <w:lang w:val="en-US"/>
+        </w:rPr>
+        <w:t>e</w:t>
+      </w:r>
+      <w:r>
+        <w:rPr>
+          <w:lang w:val="en-US"/>
+        </w:rPr>
+        <w:t xml:space="preserve"> </w:t>
+      </w:r>
+      <w:r>
+        <w:rPr>
+          <w:b/>
+          <w:lang w:val="en-US"/>
+        </w:rPr>
+        <w:t>patterns</w:t>
+      </w:r>
+      <w:r>
+        <w:rPr>
+          <w:lang w:val="en-US"/>
+        </w:rPr>
+        <w:t>,</w:t>
+      </w:r>
+    </w:p>
+    <w:p>
+      <w:pPr>
+        <w:ind w:left="2124"/>
+        <w:rPr>
+          <w:lang w:val="en-US"/>
+        </w:rPr>
+      </w:pPr>
+      <w:r>
+        <w:rPr>
+          <w:b/>
+          <w:lang w:val="en-US"/>
+        </w:rPr>
+        <w:t xml:space="preserve">            </w:t>
+      </w:r>
+      <w:r>
+        <w:rPr>
+          <w:b/>
+          <w:lang w:val="en-US"/>
+        </w:rPr>
+        <w:t>category</w:t>
+      </w:r>
+      <w:r>
+        <w:rPr>
+          <w:lang w:val="en-US"/>
+        </w:rPr>
+        <w:t xml:space="preserve">: character </w:t>
+      </w:r>
+      <w:r>
+        <w:rPr>
+          <w:lang w:val="en-US"/>
+        </w:rPr>
+        <w:t>or</w:t>
+      </w:r>
+      <w:r>
+        <w:rPr>
+          <w:lang w:val="en-US"/>
+        </w:rPr>
+        <w:t xml:space="preserve"> numeric, </w:t>
+      </w:r>
+      <w:r>
+        <w:rPr>
+          <w:b/>
+          <w:lang w:val="en-US"/>
+        </w:rPr>
+        <w:t>value</w:t>
+      </w:r>
+      <w:r>
+        <w:rPr>
+          <w:lang w:val="en-US"/>
+        </w:rPr>
+        <w:t>: character,</w:t>
+      </w:r>
+    </w:p>
+    <w:p>
+      <w:pPr>
+        <w:ind w:left="2124"/>
+        <w:rPr>
+          <w:lang w:val="en-US"/>
+        </w:rPr>
+      </w:pPr>
+      <w:r>
+        <w:rPr>
+          <w:b/>
+          <w:lang w:val="en-US"/>
+        </w:rPr>
+        <w:t xml:space="preserve">            condition</w:t>
+      </w:r>
+      <w:r>
+        <w:rPr>
+          <w:lang w:val="en-US"/>
+        </w:rPr>
+        <w:t>: character</w:t>
+      </w:r>
+      <w:r>
+        <w:rPr>
+          <w:b/>
+          <w:lang w:val="en-US"/>
+        </w:rPr>
+        <w:t>)</w:t>
+      </w:r>
+      <w:r>
+        <w:rPr>
+          <w:lang w:val="en-US"/>
+        </w:rPr>
+        <w:t xml:space="preserve">: </w:t>
+      </w:r>
+      <w:r>
+        <w:rPr>
+          <w:lang w:val="en-US"/>
+        </w:rPr>
+        <w:t>see</w:t>
+      </w:r>
+      <w:r>
+        <w:rPr>
+          <w:lang w:val="en-US"/>
+        </w:rPr>
+        <w:t xml:space="preserve"> attribut</w:t>
+      </w:r>
+      <w:r>
+        <w:rPr>
+          <w:lang w:val="en-US"/>
+        </w:rPr>
+        <w:t>e</w:t>
+      </w:r>
+      <w:r>
+        <w:rPr>
+          <w:lang w:val="en-US"/>
+        </w:rPr>
+        <w:t xml:space="preserve"> </w:t>
+      </w:r>
+      <w:r>
+        <w:rPr>
+          <w:b/>
+          <w:lang w:val="en-US"/>
+        </w:rPr>
+        <w:t>patterns</w:t>
+      </w:r>
+    </w:p>
+    <w:p>
+      <w:pPr>
+        <w:rPr>
+          <w:b/>
           <w:lang w:val="en-US"/>
         </w:rPr>
       </w:pPr>
@@ -26727,6 +27470,7 @@
     <w:p>
       <w:pPr>
         <w:rPr>
+          <w:bCs/>
           <w:lang w:val="en-US"/>
         </w:rPr>
       </w:pPr>
@@ -26736,29 +27480,14 @@
           <w:b/>
           <w:lang w:val="en-US"/>
         </w:rPr>
-        <w:t>extract_</w:t>
-      </w:r>
-      <w:r>
-        <w:rPr>
-          <w:b/>
-          <w:lang w:val="en-US"/>
-        </w:rPr>
-        <w:t>patterns</w:t>
-      </w:r>
-      <w:r>
-        <w:rPr>
-          <w:b/>
-          <w:lang w:val="en-US"/>
-        </w:rPr>
-        <w:t>_from_</w:t>
-      </w:r>
-      <w:proofErr w:type="gramStart"/>
-      <w:r>
-        <w:rPr>
-          <w:b/>
-          <w:lang w:val="en-US"/>
-        </w:rPr>
-        <w:t>items</w:t>
+        <w:t>get</w:t>
+      </w:r>
+      <w:r>
+        <w:rPr>
+          <w:b/>
+          <w:lang w:val="en-US"/>
+        </w:rPr>
+        <w:t>_links</w:t>
       </w:r>
       <w:proofErr w:type="spellEnd"/>
       <w:r>
@@ -26768,746 +27497,6 @@
         </w:rPr>
         <w:t>(</w:t>
       </w:r>
-      <w:proofErr w:type="spellStart"/>
-      <w:proofErr w:type="gramEnd"/>
-      <w:r>
-        <w:rPr>
-          <w:b/>
-          <w:lang w:val="en-US"/>
-        </w:rPr>
-        <w:t>patterns_characteristics</w:t>
-      </w:r>
-      <w:proofErr w:type="spellEnd"/>
-      <w:r>
-        <w:rPr>
-          <w:lang w:val="en-US"/>
-        </w:rPr>
-        <w:t xml:space="preserve">: </w:t>
-      </w:r>
-      <w:r>
-        <w:rPr>
-          <w:lang w:val="en-US"/>
-        </w:rPr>
-        <w:t>see</w:t>
-      </w:r>
-      <w:r>
-        <w:rPr>
-          <w:lang w:val="en-US"/>
-        </w:rPr>
-        <w:t xml:space="preserve"> attribut</w:t>
-      </w:r>
-      <w:r>
-        <w:rPr>
-          <w:lang w:val="en-US"/>
-        </w:rPr>
-        <w:t>e</w:t>
-      </w:r>
-      <w:r>
-        <w:rPr>
-          <w:lang w:val="en-US"/>
-        </w:rPr>
-        <w:t xml:space="preserve"> </w:t>
-      </w:r>
-      <w:r>
-        <w:rPr>
-          <w:b/>
-          <w:lang w:val="en-US"/>
-        </w:rPr>
-        <w:t>patterns</w:t>
-      </w:r>
-      <w:r>
-        <w:rPr>
-          <w:lang w:val="en-US"/>
-        </w:rPr>
-        <w:t>,</w:t>
-      </w:r>
-    </w:p>
-    <w:p>
-      <w:pPr>
-        <w:ind w:left="2124" w:firstLine="708"/>
-        <w:rPr>
-          <w:lang w:val="en-US"/>
-        </w:rPr>
-      </w:pPr>
-      <w:r>
-        <w:rPr>
-          <w:b/>
-          <w:lang w:val="en-US"/>
-        </w:rPr>
-        <w:t>item</w:t>
-      </w:r>
-      <w:r>
-        <w:rPr>
-          <w:b/>
-          <w:lang w:val="en-US"/>
-        </w:rPr>
-        <w:t>s</w:t>
-      </w:r>
-      <w:r>
-        <w:rPr>
-          <w:lang w:val="en-US"/>
-        </w:rPr>
-        <w:t xml:space="preserve">: vector(numeric), </w:t>
-      </w:r>
-      <w:r>
-        <w:rPr>
-          <w:b/>
-          <w:lang w:val="en-US"/>
-        </w:rPr>
-        <w:t>presence</w:t>
-      </w:r>
-      <w:r>
-        <w:rPr>
-          <w:lang w:val="en-US"/>
-        </w:rPr>
-        <w:t>: character</w:t>
-      </w:r>
-      <w:r>
-        <w:rPr>
-          <w:b/>
-          <w:lang w:val="en-US"/>
-        </w:rPr>
-        <w:t>)</w:t>
-      </w:r>
-      <w:r>
-        <w:rPr>
-          <w:lang w:val="en-US"/>
-        </w:rPr>
-        <w:t xml:space="preserve">: </w:t>
-      </w:r>
-      <w:r>
-        <w:rPr>
-          <w:lang w:val="en-US"/>
-        </w:rPr>
-        <w:t>see</w:t>
-      </w:r>
-      <w:r>
-        <w:rPr>
-          <w:lang w:val="en-US"/>
-        </w:rPr>
-        <w:t xml:space="preserve"> attribut</w:t>
-      </w:r>
-      <w:r>
-        <w:rPr>
-          <w:lang w:val="en-US"/>
-        </w:rPr>
-        <w:t>e</w:t>
-      </w:r>
-      <w:r>
-        <w:rPr>
-          <w:lang w:val="en-US"/>
-        </w:rPr>
-        <w:t xml:space="preserve"> </w:t>
-      </w:r>
-      <w:r>
-        <w:rPr>
-          <w:b/>
-          <w:lang w:val="en-US"/>
-        </w:rPr>
-        <w:t>patterns</w:t>
-      </w:r>
-    </w:p>
-    <w:p>
-      <w:pPr>
-        <w:rPr>
-          <w:lang w:val="en-US"/>
-        </w:rPr>
-      </w:pPr>
-      <w:proofErr w:type="spellStart"/>
-      <w:r>
-        <w:rPr>
-          <w:b/>
-          <w:lang w:val="en-US"/>
-        </w:rPr>
-        <w:t>extract_patterns_from_</w:t>
-      </w:r>
-      <w:proofErr w:type="gramStart"/>
-      <w:r>
-        <w:rPr>
-          <w:b/>
-          <w:lang w:val="en-US"/>
-        </w:rPr>
-        <w:t>characteristic</w:t>
-      </w:r>
-      <w:proofErr w:type="spellEnd"/>
-      <w:r>
-        <w:rPr>
-          <w:b/>
-          <w:lang w:val="en-US"/>
-        </w:rPr>
-        <w:t>(</w:t>
-      </w:r>
-      <w:proofErr w:type="spellStart"/>
-      <w:proofErr w:type="gramEnd"/>
-      <w:r>
-        <w:rPr>
-          <w:b/>
-          <w:lang w:val="en-US"/>
-        </w:rPr>
-        <w:t>patterns_characteristics</w:t>
-      </w:r>
-      <w:proofErr w:type="spellEnd"/>
-      <w:r>
-        <w:rPr>
-          <w:lang w:val="en-US"/>
-        </w:rPr>
-        <w:t xml:space="preserve">: </w:t>
-      </w:r>
-      <w:r>
-        <w:rPr>
-          <w:lang w:val="en-US"/>
-        </w:rPr>
-        <w:t>see</w:t>
-      </w:r>
-      <w:r>
-        <w:rPr>
-          <w:lang w:val="en-US"/>
-        </w:rPr>
-        <w:t xml:space="preserve"> attribut</w:t>
-      </w:r>
-      <w:r>
-        <w:rPr>
-          <w:lang w:val="en-US"/>
-        </w:rPr>
-        <w:t>e</w:t>
-      </w:r>
-      <w:r>
-        <w:rPr>
-          <w:lang w:val="en-US"/>
-        </w:rPr>
-        <w:t xml:space="preserve"> </w:t>
-      </w:r>
-      <w:r>
-        <w:rPr>
-          <w:b/>
-          <w:lang w:val="en-US"/>
-        </w:rPr>
-        <w:t>patterns</w:t>
-      </w:r>
-      <w:r>
-        <w:rPr>
-          <w:lang w:val="en-US"/>
-        </w:rPr>
-        <w:t>,</w:t>
-      </w:r>
-    </w:p>
-    <w:p>
-      <w:pPr>
-        <w:ind w:left="2832" w:firstLine="708"/>
-        <w:rPr>
-          <w:lang w:val="en-US"/>
-        </w:rPr>
-      </w:pPr>
-      <w:r>
-        <w:rPr>
-          <w:b/>
-          <w:lang w:val="en-US"/>
-        </w:rPr>
-        <w:t>characteristic</w:t>
-      </w:r>
-      <w:r>
-        <w:rPr>
-          <w:lang w:val="en-US"/>
-        </w:rPr>
-        <w:t xml:space="preserve">: character, </w:t>
-      </w:r>
-      <w:r>
-        <w:rPr>
-          <w:b/>
-          <w:lang w:val="en-US"/>
-        </w:rPr>
-        <w:t>value</w:t>
-      </w:r>
-      <w:r>
-        <w:rPr>
-          <w:lang w:val="en-US"/>
-        </w:rPr>
-        <w:t>: numeric,</w:t>
-      </w:r>
-    </w:p>
-    <w:p>
-      <w:pPr>
-        <w:ind w:left="2832" w:firstLine="708"/>
-        <w:rPr>
-          <w:lang w:val="en-US"/>
-        </w:rPr>
-      </w:pPr>
-      <w:r>
-        <w:rPr>
-          <w:b/>
-          <w:lang w:val="en-US"/>
-        </w:rPr>
-        <w:t>condition</w:t>
-      </w:r>
-      <w:r>
-        <w:rPr>
-          <w:lang w:val="en-US"/>
-        </w:rPr>
-        <w:t>: character</w:t>
-      </w:r>
-      <w:r>
-        <w:rPr>
-          <w:b/>
-          <w:lang w:val="en-US"/>
-        </w:rPr>
-        <w:t>)</w:t>
-      </w:r>
-      <w:r>
-        <w:rPr>
-          <w:lang w:val="en-US"/>
-        </w:rPr>
-        <w:t xml:space="preserve">: </w:t>
-      </w:r>
-      <w:r>
-        <w:rPr>
-          <w:lang w:val="en-US"/>
-        </w:rPr>
-        <w:t>see</w:t>
-      </w:r>
-      <w:r>
-        <w:rPr>
-          <w:lang w:val="en-US"/>
-        </w:rPr>
-        <w:t xml:space="preserve"> attribut</w:t>
-      </w:r>
-      <w:r>
-        <w:rPr>
-          <w:lang w:val="en-US"/>
-        </w:rPr>
-        <w:t>e</w:t>
-      </w:r>
-      <w:r>
-        <w:rPr>
-          <w:lang w:val="en-US"/>
-        </w:rPr>
-        <w:t xml:space="preserve"> </w:t>
-      </w:r>
-      <w:r>
-        <w:rPr>
-          <w:b/>
-          <w:lang w:val="en-US"/>
-        </w:rPr>
-        <w:t>patterns</w:t>
-      </w:r>
-    </w:p>
-    <w:p>
-      <w:pPr>
-        <w:rPr>
-          <w:lang w:val="en-US"/>
-        </w:rPr>
-      </w:pPr>
-      <w:proofErr w:type="spellStart"/>
-      <w:r>
-        <w:rPr>
-          <w:b/>
-          <w:lang w:val="en-US"/>
-        </w:rPr>
-        <w:t>extract_patterns_from_</w:t>
-      </w:r>
-      <w:proofErr w:type="gramStart"/>
-      <w:r>
-        <w:rPr>
-          <w:b/>
-          <w:lang w:val="en-US"/>
-        </w:rPr>
-        <w:t>status</w:t>
-      </w:r>
-      <w:proofErr w:type="spellEnd"/>
-      <w:r>
-        <w:rPr>
-          <w:b/>
-          <w:lang w:val="en-US"/>
-        </w:rPr>
-        <w:t>(</w:t>
-      </w:r>
-      <w:proofErr w:type="spellStart"/>
-      <w:proofErr w:type="gramEnd"/>
-      <w:r>
-        <w:rPr>
-          <w:b/>
-          <w:lang w:val="en-US"/>
-        </w:rPr>
-        <w:t>patterns_characteristics</w:t>
-      </w:r>
-      <w:proofErr w:type="spellEnd"/>
-      <w:r>
-        <w:rPr>
-          <w:lang w:val="en-US"/>
-        </w:rPr>
-        <w:t xml:space="preserve">: </w:t>
-      </w:r>
-      <w:r>
-        <w:rPr>
-          <w:lang w:val="en-US"/>
-        </w:rPr>
-        <w:t>see</w:t>
-      </w:r>
-      <w:r>
-        <w:rPr>
-          <w:lang w:val="en-US"/>
-        </w:rPr>
-        <w:t xml:space="preserve"> attribut</w:t>
-      </w:r>
-      <w:r>
-        <w:rPr>
-          <w:lang w:val="en-US"/>
-        </w:rPr>
-        <w:t>e</w:t>
-      </w:r>
-      <w:r>
-        <w:rPr>
-          <w:lang w:val="en-US"/>
-        </w:rPr>
-        <w:t xml:space="preserve"> </w:t>
-      </w:r>
-      <w:r>
-        <w:rPr>
-          <w:b/>
-          <w:lang w:val="en-US"/>
-        </w:rPr>
-        <w:t>patterns</w:t>
-      </w:r>
-      <w:r>
-        <w:rPr>
-          <w:lang w:val="en-US"/>
-        </w:rPr>
-        <w:t>,</w:t>
-      </w:r>
-    </w:p>
-    <w:p>
-      <w:pPr>
-        <w:ind w:left="2124" w:firstLine="708"/>
-        <w:rPr>
-          <w:b/>
-          <w:lang w:val="en-US"/>
-        </w:rPr>
-      </w:pPr>
-      <w:r>
-        <w:rPr>
-          <w:b/>
-          <w:lang w:val="en-US"/>
-        </w:rPr>
-        <w:t>value</w:t>
-      </w:r>
-      <w:r>
-        <w:rPr>
-          <w:lang w:val="en-US"/>
-        </w:rPr>
-        <w:t xml:space="preserve">: vector(character), </w:t>
-      </w:r>
-      <w:r>
-        <w:rPr>
-          <w:b/>
-          <w:lang w:val="en-US"/>
-        </w:rPr>
-        <w:t>condition</w:t>
-      </w:r>
-      <w:r>
-        <w:rPr>
-          <w:lang w:val="en-US"/>
-        </w:rPr>
-        <w:t>: character</w:t>
-      </w:r>
-      <w:r>
-        <w:rPr>
-          <w:b/>
-          <w:lang w:val="en-US"/>
-        </w:rPr>
-        <w:t>)</w:t>
-      </w:r>
-      <w:r>
-        <w:rPr>
-          <w:lang w:val="en-US"/>
-        </w:rPr>
-        <w:t xml:space="preserve">: </w:t>
-      </w:r>
-      <w:r>
-        <w:rPr>
-          <w:lang w:val="en-US"/>
-        </w:rPr>
-        <w:t>see</w:t>
-      </w:r>
-      <w:r>
-        <w:rPr>
-          <w:lang w:val="en-US"/>
-        </w:rPr>
-        <w:t xml:space="preserve"> attribut</w:t>
-      </w:r>
-      <w:r>
-        <w:rPr>
-          <w:lang w:val="en-US"/>
-        </w:rPr>
-        <w:t>e</w:t>
-      </w:r>
-      <w:r>
-        <w:rPr>
-          <w:lang w:val="en-US"/>
-        </w:rPr>
-        <w:t xml:space="preserve"> </w:t>
-      </w:r>
-      <w:r>
-        <w:rPr>
-          <w:b/>
-          <w:lang w:val="en-US"/>
-        </w:rPr>
-        <w:t>patterns</w:t>
-      </w:r>
-    </w:p>
-    <w:p>
-      <w:pPr>
-        <w:rPr>
-          <w:lang w:val="en-US"/>
-        </w:rPr>
-      </w:pPr>
-      <w:proofErr w:type="spellStart"/>
-      <w:r>
-        <w:rPr>
-          <w:b/>
-          <w:lang w:val="en-US"/>
-        </w:rPr>
-        <w:t>extract_patterns_from_</w:t>
-      </w:r>
-      <w:proofErr w:type="gramStart"/>
-      <w:r>
-        <w:rPr>
-          <w:b/>
-          <w:lang w:val="en-US"/>
-        </w:rPr>
-        <w:t>category</w:t>
-      </w:r>
-      <w:proofErr w:type="spellEnd"/>
-      <w:r>
-        <w:rPr>
-          <w:b/>
-          <w:lang w:val="en-US"/>
-        </w:rPr>
-        <w:t>(</w:t>
-      </w:r>
-      <w:proofErr w:type="spellStart"/>
-      <w:proofErr w:type="gramEnd"/>
-      <w:r>
-        <w:rPr>
-          <w:b/>
-          <w:lang w:val="en-US"/>
-        </w:rPr>
-        <w:t>patterns_characteristics</w:t>
-      </w:r>
-      <w:proofErr w:type="spellEnd"/>
-      <w:r>
-        <w:rPr>
-          <w:lang w:val="en-US"/>
-        </w:rPr>
-        <w:t xml:space="preserve">: </w:t>
-      </w:r>
-      <w:r>
-        <w:rPr>
-          <w:lang w:val="en-US"/>
-        </w:rPr>
-        <w:t>see</w:t>
-      </w:r>
-      <w:r>
-        <w:rPr>
-          <w:lang w:val="en-US"/>
-        </w:rPr>
-        <w:t xml:space="preserve"> attribut</w:t>
-      </w:r>
-      <w:r>
-        <w:rPr>
-          <w:lang w:val="en-US"/>
-        </w:rPr>
-        <w:t>e</w:t>
-      </w:r>
-      <w:r>
-        <w:rPr>
-          <w:lang w:val="en-US"/>
-        </w:rPr>
-        <w:t xml:space="preserve"> </w:t>
-      </w:r>
-      <w:r>
-        <w:rPr>
-          <w:b/>
-          <w:lang w:val="en-US"/>
-        </w:rPr>
-        <w:t>patterns</w:t>
-      </w:r>
-      <w:r>
-        <w:rPr>
-          <w:lang w:val="en-US"/>
-        </w:rPr>
-        <w:t>,</w:t>
-      </w:r>
-    </w:p>
-    <w:p>
-      <w:pPr>
-        <w:ind w:left="2832"/>
-        <w:rPr>
-          <w:lang w:val="en-US"/>
-        </w:rPr>
-      </w:pPr>
-      <w:r>
-        <w:rPr>
-          <w:lang w:val="en-US"/>
-        </w:rPr>
-        <w:t xml:space="preserve">    </w:t>
-      </w:r>
-      <w:r>
-        <w:rPr>
-          <w:b/>
-          <w:lang w:val="en-US"/>
-        </w:rPr>
-        <w:t>category</w:t>
-      </w:r>
-      <w:r>
-        <w:rPr>
-          <w:lang w:val="en-US"/>
-        </w:rPr>
-        <w:t xml:space="preserve">: character </w:t>
-      </w:r>
-      <w:r>
-        <w:rPr>
-          <w:lang w:val="en-US"/>
-        </w:rPr>
-        <w:t>or</w:t>
-      </w:r>
-      <w:r>
-        <w:rPr>
-          <w:lang w:val="en-US"/>
-        </w:rPr>
-        <w:t xml:space="preserve"> numeric, </w:t>
-      </w:r>
-      <w:r>
-        <w:rPr>
-          <w:b/>
-          <w:lang w:val="en-US"/>
-        </w:rPr>
-        <w:t>value</w:t>
-      </w:r>
-      <w:r>
-        <w:rPr>
-          <w:lang w:val="en-US"/>
-        </w:rPr>
-        <w:t>: character,</w:t>
-      </w:r>
-    </w:p>
-    <w:p>
-      <w:pPr>
-        <w:ind w:left="2832"/>
-        <w:rPr>
-          <w:b/>
-          <w:lang w:val="en-US"/>
-        </w:rPr>
-      </w:pPr>
-      <w:r>
-        <w:rPr>
-          <w:lang w:val="en-US"/>
-        </w:rPr>
-        <w:t xml:space="preserve">    </w:t>
-      </w:r>
-      <w:r>
-        <w:rPr>
-          <w:b/>
-          <w:lang w:val="en-US"/>
-        </w:rPr>
-        <w:t>target</w:t>
-      </w:r>
-      <w:r>
-        <w:rPr>
-          <w:lang w:val="en-US"/>
-        </w:rPr>
-        <w:t>: character</w:t>
-      </w:r>
-      <w:r>
-        <w:rPr>
-          <w:b/>
-          <w:lang w:val="en-US"/>
-        </w:rPr>
-        <w:t>)</w:t>
-      </w:r>
-      <w:r>
-        <w:rPr>
-          <w:lang w:val="en-US"/>
-        </w:rPr>
-        <w:t xml:space="preserve">: </w:t>
-      </w:r>
-      <w:r>
-        <w:rPr>
-          <w:lang w:val="en-US"/>
-        </w:rPr>
-        <w:t>see</w:t>
-      </w:r>
-      <w:r>
-        <w:rPr>
-          <w:lang w:val="en-US"/>
-        </w:rPr>
-        <w:t xml:space="preserve"> attribut</w:t>
-      </w:r>
-      <w:r>
-        <w:rPr>
-          <w:lang w:val="en-US"/>
-        </w:rPr>
-        <w:t>e</w:t>
-      </w:r>
-      <w:r>
-        <w:rPr>
-          <w:lang w:val="en-US"/>
-        </w:rPr>
-        <w:t xml:space="preserve"> </w:t>
-      </w:r>
-      <w:r>
-        <w:rPr>
-          <w:b/>
-          <w:lang w:val="en-US"/>
-        </w:rPr>
-        <w:t>patterns</w:t>
-      </w:r>
-    </w:p>
-    <w:p>
-      <w:pPr>
-        <w:rPr>
-          <w:b/>
-          <w:lang w:val="en-US"/>
-        </w:rPr>
-      </w:pPr>
-    </w:p>
-    <w:p>
-      <w:pPr>
-        <w:rPr>
-          <w:bCs/>
-          <w:lang w:val="en-US"/>
-        </w:rPr>
-      </w:pPr>
-      <w:proofErr w:type="spellStart"/>
-      <w:r>
-        <w:rPr>
-          <w:b/>
-          <w:lang w:val="en-US"/>
-        </w:rPr>
-        <w:t>get</w:t>
-      </w:r>
-      <w:r>
-        <w:rPr>
-          <w:b/>
-          <w:lang w:val="en-US"/>
-        </w:rPr>
-        <w:t>_</w:t>
-      </w:r>
-      <w:proofErr w:type="gramStart"/>
-      <w:r>
-        <w:rPr>
-          <w:b/>
-          <w:lang w:val="en-US"/>
-        </w:rPr>
-        <w:t>links</w:t>
-      </w:r>
-      <w:proofErr w:type="spellEnd"/>
-      <w:r>
-        <w:rPr>
-          <w:b/>
-          <w:lang w:val="en-US"/>
-        </w:rPr>
-        <w:t>(</w:t>
-      </w:r>
-      <w:proofErr w:type="gramEnd"/>
       <w:r>
         <w:rPr>
           <w:b/>
@@ -27648,15 +27637,7 @@
           <w:b/>
           <w:lang w:val="en-US"/>
         </w:rPr>
-        <w:t>get_</w:t>
-      </w:r>
-      <w:proofErr w:type="gramStart"/>
-      <w:r>
-        <w:rPr>
-          <w:b/>
-          <w:lang w:val="en-US"/>
-        </w:rPr>
-        <w:t>isolates</w:t>
+        <w:t>get_isolates</w:t>
       </w:r>
       <w:proofErr w:type="spellEnd"/>
       <w:r>
@@ -27664,15 +27645,7 @@
           <w:b/>
           <w:lang w:val="en-US"/>
         </w:rPr>
-        <w:t>(</w:t>
-      </w:r>
-      <w:proofErr w:type="gramEnd"/>
-      <w:r>
-        <w:rPr>
-          <w:b/>
-          <w:lang w:val="en-US"/>
-        </w:rPr>
-        <w:t>entities</w:t>
+        <w:t>(entities</w:t>
       </w:r>
       <w:r>
         <w:rPr>
@@ -27820,15 +27793,7 @@
           <w:b/>
           <w:lang w:val="en-US"/>
         </w:rPr>
-        <w:t>get_non_</w:t>
-      </w:r>
-      <w:proofErr w:type="gramStart"/>
-      <w:r>
-        <w:rPr>
-          <w:b/>
-          <w:lang w:val="en-US"/>
-        </w:rPr>
-        <w:t>isolates</w:t>
+        <w:t>get_non_isolates</w:t>
       </w:r>
       <w:proofErr w:type="spellEnd"/>
       <w:r>
@@ -27836,15 +27801,7 @@
           <w:b/>
           <w:lang w:val="en-US"/>
         </w:rPr>
-        <w:t>(</w:t>
-      </w:r>
-      <w:proofErr w:type="gramEnd"/>
-      <w:r>
-        <w:rPr>
-          <w:b/>
-          <w:lang w:val="en-US"/>
-        </w:rPr>
-        <w:t>entities</w:t>
+        <w:t>(entities</w:t>
       </w:r>
       <w:r>
         <w:rPr>
@@ -27992,15 +27949,7 @@
           <w:b/>
           <w:lang w:val="en-US"/>
         </w:rPr>
-        <w:t>get_</w:t>
-      </w:r>
-      <w:proofErr w:type="gramStart"/>
-      <w:r>
-        <w:rPr>
-          <w:b/>
-          <w:lang w:val="en-US"/>
-        </w:rPr>
-        <w:t>complexes</w:t>
+        <w:t>get_complexes</w:t>
       </w:r>
       <w:proofErr w:type="spellEnd"/>
       <w:r>
@@ -28008,15 +27957,7 @@
           <w:b/>
           <w:lang w:val="en-US"/>
         </w:rPr>
-        <w:t>(</w:t>
-      </w:r>
-      <w:proofErr w:type="gramEnd"/>
-      <w:r>
-        <w:rPr>
-          <w:b/>
-          <w:lang w:val="en-US"/>
-        </w:rPr>
-        <w:t>entities</w:t>
+        <w:t>(entities</w:t>
       </w:r>
       <w:r>
         <w:rPr>
@@ -28119,7 +28060,7 @@
           <w:bCs/>
           <w:lang w:val="en-US"/>
         </w:rPr>
-        <w:t>target</w:t>
+        <w:t>condition</w:t>
       </w:r>
       <w:r>
         <w:rPr>
@@ -28318,7 +28259,7 @@
         </mc:Choice>
         <mc:Fallback>
           <w:pict>
-            <v:rect w14:anchorId="25534098" id="Rectangle 38" o:spid="_x0000_s1026" style="position:absolute;margin-left:1.15pt;margin-top:-7.8pt;width:466.5pt;height:1.45pt;z-index:251660288;visibility:visible;mso-wrap-style:square;mso-wrap-distance-left:9pt;mso-wrap-distance-top:0;mso-wrap-distance-right:9pt;mso-wrap-distance-bottom:0;mso-position-horizontal:absolute;mso-position-horizontal-relative:text;mso-position-vertical:absolute;mso-position-vertical-relative:text;v-text-anchor:middle" o:gfxdata="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" fillcolor="black [3213]" stroked="f" strokeweight="1pt">
+            <v:rect w14:anchorId="4D997F35" id="Rectangle 38" o:spid="_x0000_s1026" style="position:absolute;margin-left:1.15pt;margin-top:-7.8pt;width:466.5pt;height:1.45pt;z-index:251660288;visibility:visible;mso-wrap-style:square;mso-wrap-distance-left:9pt;mso-wrap-distance-top:0;mso-wrap-distance-right:9pt;mso-wrap-distance-bottom:0;mso-position-horizontal:absolute;mso-position-horizontal-relative:text;mso-position-vertical:absolute;mso-position-vertical-relative:text;v-text-anchor:middle" o:gfxdata="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" fillcolor="black [3213]" stroked="f" strokeweight="1pt">
               <w10:wrap type="square"/>
             </v:rect>
           </w:pict>
@@ -28554,14 +28495,7 @@
         <w:color w:val="808080" w:themeColor="background1" w:themeShade="80"/>
         <w:lang w:val="en-US"/>
       </w:rPr>
-      <w:t>1</w:t>
-    </w:r>
-    <w:r>
-      <w:rPr>
-        <w:color w:val="808080" w:themeColor="background1" w:themeShade="80"/>
-        <w:lang w:val="en-US"/>
-      </w:rPr>
-      <w:t>5</w:t>
+      <w:t>17</w:t>
     </w:r>
     <w:r>
       <w:rPr>
@@ -29134,6 +29068,7 @@
   <w:style w:type="character" w:default="1" w:styleId="Policepardfaut">
     <w:name w:val="Default Paragraph Font"/>
     <w:uiPriority w:val="1"/>
+    <w:semiHidden/>
     <w:unhideWhenUsed/>
   </w:style>
   <w:style w:type="table" w:default="1" w:styleId="TableauNormal">

</xml_diff>

<commit_message>
feat: Allow to sort as desired in the spectrum chart
Allow to disable the original sorting to display patterns in the order
they are given.
</commit_message>
<xml_diff>
--- a/vignettes/types_of_attributes_and_methods.docx
+++ b/vignettes/types_of_attributes_and_methods.docx
@@ -13964,6 +13964,28 @@
       <w:r>
         <w:rPr>
           <w:b/>
+          <w:bCs/>
+          <w:lang w:val="en-US"/>
+        </w:rPr>
+        <w:t>sort</w:t>
+      </w:r>
+      <w:r>
+        <w:rPr>
+          <w:lang w:val="en-US"/>
+        </w:rPr>
+        <w:t>: logical,</w:t>
+      </w:r>
+      <w:r>
+        <w:rPr>
+          <w:b/>
+          <w:bCs/>
+          <w:lang w:val="en-US"/>
+        </w:rPr>
+        <w:t xml:space="preserve"> </w:t>
+      </w:r>
+      <w:r>
+        <w:rPr>
+          <w:b/>
           <w:lang w:val="en-US"/>
         </w:rPr>
         <w:t>title</w:t>
@@ -25875,21 +25897,7 @@
           <w:bCs/>
           <w:lang w:val="en-US"/>
         </w:rPr>
-        <w:t xml:space="preserve">numeric or </w:t>
-      </w:r>
-      <w:r>
-        <w:rPr>
-          <w:bCs/>
-          <w:lang w:val="en-US"/>
-        </w:rPr>
-        <w:t>vector(numeric)</w:t>
-      </w:r>
-      <w:r>
-        <w:rPr>
-          <w:bCs/>
-          <w:lang w:val="en-US"/>
-        </w:rPr>
-        <w:t xml:space="preserve"> or character or vector(character),</w:t>
+        <w:t>numeric or vector(numeric) or character or vector(character),</w:t>
       </w:r>
     </w:p>
     <w:p>
@@ -26543,14 +26551,7 @@
           <w:b/>
           <w:lang w:val="en-US"/>
         </w:rPr>
-        <w:t>get_</w:t>
-      </w:r>
-      <w:r>
-        <w:rPr>
-          <w:b/>
-          <w:lang w:val="en-US"/>
-        </w:rPr>
-        <w:t>patterns</w:t>
+        <w:t>get_patterns</w:t>
       </w:r>
       <w:proofErr w:type="spellEnd"/>
       <w:r>
@@ -28259,7 +28260,7 @@
         </mc:Choice>
         <mc:Fallback>
           <w:pict>
-            <v:rect w14:anchorId="4D997F35" id="Rectangle 38" o:spid="_x0000_s1026" style="position:absolute;margin-left:1.15pt;margin-top:-7.8pt;width:466.5pt;height:1.45pt;z-index:251660288;visibility:visible;mso-wrap-style:square;mso-wrap-distance-left:9pt;mso-wrap-distance-top:0;mso-wrap-distance-right:9pt;mso-wrap-distance-bottom:0;mso-position-horizontal:absolute;mso-position-horizontal-relative:text;mso-position-vertical:absolute;mso-position-vertical-relative:text;v-text-anchor:middle" o:gfxdata="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" fillcolor="black [3213]" stroked="f" strokeweight="1pt">
+            <v:rect w14:anchorId="2B9BA7DF" id="Rectangle 38" o:spid="_x0000_s1026" style="position:absolute;margin-left:1.15pt;margin-top:-7.8pt;width:466.5pt;height:1.45pt;z-index:251660288;visibility:visible;mso-wrap-style:square;mso-wrap-distance-left:9pt;mso-wrap-distance-top:0;mso-wrap-distance-right:9pt;mso-wrap-distance-bottom:0;mso-position-horizontal:absolute;mso-position-horizontal-relative:text;mso-position-vertical:absolute;mso-position-vertical-relative:text;v-text-anchor:middle" o:gfxdata="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" fillcolor="black [3213]" stroked="f" strokeweight="1pt">
               <w10:wrap type="square"/>
             </v:rect>
           </w:pict>

</xml_diff>

<commit_message>
feat: Give more flexibility in coloring vertices
Allow to use custom colors for spectrosome vertices coloring.
Add a try catch around sna::gplot to close and remove the file if an
error occurs.
</commit_message>
<xml_diff>
--- a/vignettes/types_of_attributes_and_methods.docx
+++ b/vignettes/types_of_attributes_and_methods.docx
@@ -428,21 +428,7 @@
           <w:rFonts w:eastAsiaTheme="minorEastAsia"/>
           <w:lang w:val="en-US"/>
         </w:rPr>
-        <w:t xml:space="preserve"> denotes public attributes and methods (i.e. </w:t>
-      </w:r>
-      <w:r>
-        <w:rPr>
-          <w:rFonts w:eastAsiaTheme="minorEastAsia"/>
-          <w:lang w:val="en-US"/>
-        </w:rPr>
-        <w:t>exported</w:t>
-      </w:r>
-      <w:r>
-        <w:rPr>
-          <w:rFonts w:eastAsiaTheme="minorEastAsia"/>
-          <w:lang w:val="en-US"/>
-        </w:rPr>
-        <w:t xml:space="preserve"> attributes and methods).</w:t>
+        <w:t xml:space="preserve"> denotes public attributes and methods (i.e. exported attributes and methods).</w:t>
       </w:r>
     </w:p>
     <w:p>
@@ -2112,6 +2098,7 @@
         <w:t xml:space="preserve">: </w:t>
       </w:r>
       <w:proofErr w:type="spellStart"/>
+      <w:proofErr w:type="gramStart"/>
       <w:r>
         <w:rPr>
           <w:lang w:val="en-US"/>
@@ -2119,6 +2106,7 @@
         <w:t>data.frame</w:t>
       </w:r>
       <w:proofErr w:type="spellEnd"/>
+      <w:proofErr w:type="gramEnd"/>
     </w:p>
     <w:tbl>
       <w:tblPr>
@@ -3095,7 +3083,23 @@
           <w:bCs/>
           <w:lang w:val="en-US"/>
         </w:rPr>
-        <w:t xml:space="preserve"> list(named vector(character))</w:t>
+        <w:t xml:space="preserve"> </w:t>
+      </w:r>
+      <w:proofErr w:type="gramStart"/>
+      <w:r>
+        <w:rPr>
+          <w:bCs/>
+          <w:lang w:val="en-US"/>
+        </w:rPr>
+        <w:t>list(</w:t>
+      </w:r>
+      <w:proofErr w:type="gramEnd"/>
+      <w:r>
+        <w:rPr>
+          <w:bCs/>
+          <w:lang w:val="en-US"/>
+        </w:rPr>
+        <w:t>named vector(character))</w:t>
       </w:r>
     </w:p>
     <w:tbl>
@@ -4767,6 +4771,7 @@
         <w:t xml:space="preserve">: </w:t>
       </w:r>
       <w:proofErr w:type="spellStart"/>
+      <w:proofErr w:type="gramStart"/>
       <w:r>
         <w:rPr>
           <w:lang w:val="en-US"/>
@@ -4774,6 +4779,7 @@
         <w:t>data.frame</w:t>
       </w:r>
       <w:proofErr w:type="spellEnd"/>
+      <w:proofErr w:type="gramEnd"/>
     </w:p>
     <w:tbl>
       <w:tblPr>
@@ -7044,6 +7050,7 @@
         <w:t xml:space="preserve">: </w:t>
       </w:r>
       <w:proofErr w:type="spellStart"/>
+      <w:proofErr w:type="gramStart"/>
       <w:r>
         <w:rPr>
           <w:lang w:val="en-US"/>
@@ -7051,6 +7058,7 @@
         <w:t>data.frame</w:t>
       </w:r>
       <w:proofErr w:type="spellEnd"/>
+      <w:proofErr w:type="gramEnd"/>
     </w:p>
     <w:tbl>
       <w:tblPr>
@@ -8445,6 +8453,7 @@
         <w:t xml:space="preserve">: </w:t>
       </w:r>
       <w:proofErr w:type="spellStart"/>
+      <w:proofErr w:type="gramStart"/>
       <w:r>
         <w:rPr>
           <w:lang w:val="en-US"/>
@@ -8452,6 +8461,7 @@
         <w:t>data.frame</w:t>
       </w:r>
       <w:proofErr w:type="spellEnd"/>
+      <w:proofErr w:type="gramEnd"/>
     </w:p>
     <w:tbl>
       <w:tblPr>
@@ -11002,6 +11012,7 @@
         <w:t xml:space="preserve">: </w:t>
       </w:r>
       <w:proofErr w:type="spellStart"/>
+      <w:proofErr w:type="gramStart"/>
       <w:r>
         <w:rPr>
           <w:lang w:val="en-US"/>
@@ -11009,6 +11020,7 @@
         <w:t>data.frame</w:t>
       </w:r>
       <w:proofErr w:type="spellEnd"/>
+      <w:proofErr w:type="gramEnd"/>
     </w:p>
     <w:tbl>
       <w:tblPr>
@@ -11460,6 +11472,7 @@
         <w:t xml:space="preserve"> </w:t>
       </w:r>
       <w:proofErr w:type="spellStart"/>
+      <w:proofErr w:type="gramStart"/>
       <w:r>
         <w:rPr>
           <w:b/>
@@ -11482,6 +11495,7 @@
         <w:t>er</w:t>
       </w:r>
       <w:proofErr w:type="spellEnd"/>
+      <w:proofErr w:type="gramEnd"/>
       <w:r>
         <w:rPr>
           <w:b/>
@@ -12224,6 +12238,7 @@
         </w:rPr>
         <w:t xml:space="preserve"> </w:t>
       </w:r>
+      <w:proofErr w:type="gramStart"/>
       <w:r>
         <w:rPr>
           <w:b/>
@@ -12232,6 +12247,7 @@
         </w:rPr>
         <w:t>reset(</w:t>
       </w:r>
+      <w:proofErr w:type="gramEnd"/>
       <w:r>
         <w:rPr>
           <w:b/>
@@ -12244,14 +12260,14 @@
         <w:rPr>
           <w:lang w:val="en-US"/>
         </w:rPr>
-        <w:t>: Spe</w:t>
+        <w:t xml:space="preserve">: </w:t>
       </w:r>
       <w:proofErr w:type="spellStart"/>
       <w:r>
         <w:rPr>
           <w:lang w:val="en-US"/>
         </w:rPr>
-        <w:t>ctralAnalyzer</w:t>
+        <w:t>SpectralAnalyzer</w:t>
       </w:r>
       <w:proofErr w:type="spellEnd"/>
       <w:r>
@@ -12320,7 +12336,15 @@
           <w:b/>
           <w:lang w:val="en-US"/>
         </w:rPr>
-        <w:t>list_obs_per_year</w:t>
+        <w:t>list_obs_per_</w:t>
+      </w:r>
+      <w:proofErr w:type="gramStart"/>
+      <w:r>
+        <w:rPr>
+          <w:b/>
+          <w:lang w:val="en-US"/>
+        </w:rPr>
+        <w:t>year</w:t>
       </w:r>
       <w:proofErr w:type="spellEnd"/>
       <w:r>
@@ -12328,7 +12352,15 @@
           <w:b/>
           <w:lang w:val="en-US"/>
         </w:rPr>
-        <w:t>()</w:t>
+        <w:t>(</w:t>
+      </w:r>
+      <w:proofErr w:type="gramEnd"/>
+      <w:r>
+        <w:rPr>
+          <w:b/>
+          <w:lang w:val="en-US"/>
+        </w:rPr>
+        <w:t>)</w:t>
       </w:r>
       <w:r>
         <w:rPr>
@@ -12407,7 +12439,15 @@
           <w:b/>
           <w:lang w:val="en-US"/>
         </w:rPr>
-        <w:t>list_separate_obs</w:t>
+        <w:t>list_separate_</w:t>
+      </w:r>
+      <w:proofErr w:type="gramStart"/>
+      <w:r>
+        <w:rPr>
+          <w:b/>
+          <w:lang w:val="en-US"/>
+        </w:rPr>
+        <w:t>obs</w:t>
       </w:r>
       <w:proofErr w:type="spellEnd"/>
       <w:r>
@@ -12415,7 +12455,15 @@
           <w:b/>
           <w:lang w:val="en-US"/>
         </w:rPr>
-        <w:t>()</w:t>
+        <w:t>(</w:t>
+      </w:r>
+      <w:proofErr w:type="gramEnd"/>
+      <w:r>
+        <w:rPr>
+          <w:b/>
+          <w:lang w:val="en-US"/>
+        </w:rPr>
+        <w:t>)</w:t>
       </w:r>
       <w:r>
         <w:rPr>
@@ -12491,7 +12539,15 @@
           <w:b/>
           <w:lang w:val="en-US"/>
         </w:rPr>
-        <w:t>count_links</w:t>
+        <w:t>count_</w:t>
+      </w:r>
+      <w:proofErr w:type="gramStart"/>
+      <w:r>
+        <w:rPr>
+          <w:b/>
+          <w:lang w:val="en-US"/>
+        </w:rPr>
+        <w:t>links</w:t>
       </w:r>
       <w:proofErr w:type="spellEnd"/>
       <w:r>
@@ -12501,6 +12557,7 @@
         </w:rPr>
         <w:t>(</w:t>
       </w:r>
+      <w:proofErr w:type="gramEnd"/>
       <w:r>
         <w:rPr>
           <w:b/>
@@ -12632,7 +12689,15 @@
           <w:b/>
           <w:lang w:val="en-US"/>
         </w:rPr>
-        <w:t>search_links</w:t>
+        <w:t>search_</w:t>
+      </w:r>
+      <w:proofErr w:type="gramStart"/>
+      <w:r>
+        <w:rPr>
+          <w:b/>
+          <w:lang w:val="en-US"/>
+        </w:rPr>
+        <w:t>links</w:t>
       </w:r>
       <w:proofErr w:type="spellEnd"/>
       <w:r>
@@ -12640,7 +12705,15 @@
           <w:b/>
           <w:lang w:val="en-US"/>
         </w:rPr>
-        <w:t>(entities</w:t>
+        <w:t>(</w:t>
+      </w:r>
+      <w:proofErr w:type="gramEnd"/>
+      <w:r>
+        <w:rPr>
+          <w:b/>
+          <w:lang w:val="en-US"/>
+        </w:rPr>
+        <w:t>entities</w:t>
       </w:r>
       <w:r>
         <w:rPr>
@@ -12765,7 +12838,15 @@
           <w:b/>
           <w:lang w:val="en-US"/>
         </w:rPr>
-        <w:t>list_separate_patterns</w:t>
+        <w:t>list_separate_</w:t>
+      </w:r>
+      <w:proofErr w:type="gramStart"/>
+      <w:r>
+        <w:rPr>
+          <w:b/>
+          <w:lang w:val="en-US"/>
+        </w:rPr>
+        <w:t>patterns</w:t>
       </w:r>
       <w:proofErr w:type="spellEnd"/>
       <w:r>
@@ -12775,6 +12856,7 @@
         </w:rPr>
         <w:t>(</w:t>
       </w:r>
+      <w:proofErr w:type="gramEnd"/>
       <w:r>
         <w:rPr>
           <w:b/>
@@ -12866,6 +12948,7 @@
         <w:t xml:space="preserve">: </w:t>
       </w:r>
       <w:proofErr w:type="spellStart"/>
+      <w:proofErr w:type="gramStart"/>
       <w:r>
         <w:rPr>
           <w:lang w:val="en-US"/>
@@ -12873,6 +12956,7 @@
         <w:t>data.frame</w:t>
       </w:r>
       <w:proofErr w:type="spellEnd"/>
+      <w:proofErr w:type="gramEnd"/>
     </w:p>
     <w:tbl>
       <w:tblPr>
@@ -13095,7 +13179,15 @@
           <w:b/>
           <w:lang w:val="en-US"/>
         </w:rPr>
-        <w:t>list_patterns_by_obs</w:t>
+        <w:t>list_patterns_by_</w:t>
+      </w:r>
+      <w:proofErr w:type="gramStart"/>
+      <w:r>
+        <w:rPr>
+          <w:b/>
+          <w:lang w:val="en-US"/>
+        </w:rPr>
+        <w:t>obs</w:t>
       </w:r>
       <w:proofErr w:type="spellEnd"/>
       <w:r>
@@ -13103,7 +13195,15 @@
           <w:b/>
           <w:lang w:val="en-US"/>
         </w:rPr>
-        <w:t>()</w:t>
+        <w:t>(</w:t>
+      </w:r>
+      <w:proofErr w:type="gramEnd"/>
+      <w:r>
+        <w:rPr>
+          <w:b/>
+          <w:lang w:val="en-US"/>
+        </w:rPr>
+        <w:t>)</w:t>
       </w:r>
       <w:r>
         <w:rPr>
@@ -13181,7 +13281,15 @@
           <w:b/>
           <w:lang w:val="en-US"/>
         </w:rPr>
-        <w:t>list_patterns_per_year</w:t>
+        <w:t>list_patterns_per_</w:t>
+      </w:r>
+      <w:proofErr w:type="gramStart"/>
+      <w:r>
+        <w:rPr>
+          <w:b/>
+          <w:lang w:val="en-US"/>
+        </w:rPr>
+        <w:t>year</w:t>
       </w:r>
       <w:proofErr w:type="spellEnd"/>
       <w:r>
@@ -13189,7 +13297,15 @@
           <w:b/>
           <w:lang w:val="en-US"/>
         </w:rPr>
-        <w:t>()</w:t>
+        <w:t>(</w:t>
+      </w:r>
+      <w:proofErr w:type="gramEnd"/>
+      <w:r>
+        <w:rPr>
+          <w:b/>
+          <w:lang w:val="en-US"/>
+        </w:rPr>
+        <w:t>)</w:t>
       </w:r>
       <w:r>
         <w:rPr>
@@ -13267,7 +13383,15 @@
           <w:b/>
           <w:lang w:val="en-US"/>
         </w:rPr>
-        <w:t>compute_patterns_characteristics</w:t>
+        <w:t>compute_patterns_</w:t>
+      </w:r>
+      <w:proofErr w:type="gramStart"/>
+      <w:r>
+        <w:rPr>
+          <w:b/>
+          <w:lang w:val="en-US"/>
+        </w:rPr>
+        <w:t>characteristics</w:t>
       </w:r>
       <w:proofErr w:type="spellEnd"/>
       <w:r>
@@ -13275,7 +13399,15 @@
           <w:b/>
           <w:lang w:val="en-US"/>
         </w:rPr>
-        <w:t>()</w:t>
+        <w:t>(</w:t>
+      </w:r>
+      <w:proofErr w:type="gramEnd"/>
+      <w:r>
+        <w:rPr>
+          <w:b/>
+          <w:lang w:val="en-US"/>
+        </w:rPr>
+        <w:t>)</w:t>
       </w:r>
       <w:r>
         <w:rPr>
@@ -13358,7 +13490,15 @@
           <w:b/>
           <w:lang w:val="en-US"/>
         </w:rPr>
-        <w:t>compute_specificity</w:t>
+        <w:t>compute_</w:t>
+      </w:r>
+      <w:proofErr w:type="gramStart"/>
+      <w:r>
+        <w:rPr>
+          <w:b/>
+          <w:lang w:val="en-US"/>
+        </w:rPr>
+        <w:t>specificity</w:t>
       </w:r>
       <w:proofErr w:type="spellEnd"/>
       <w:r>
@@ -13366,7 +13506,15 @@
           <w:b/>
           <w:lang w:val="en-US"/>
         </w:rPr>
-        <w:t>(patterns</w:t>
+        <w:t>(</w:t>
+      </w:r>
+      <w:proofErr w:type="gramEnd"/>
+      <w:r>
+        <w:rPr>
+          <w:b/>
+          <w:lang w:val="en-US"/>
+        </w:rPr>
+        <w:t>patterns</w:t>
       </w:r>
       <w:r>
         <w:rPr>
@@ -13506,7 +13654,15 @@
           <w:b/>
           <w:lang w:val="en-US"/>
         </w:rPr>
-        <w:t>compute_ksi_threshold</w:t>
+        <w:t>compute_ksi_</w:t>
+      </w:r>
+      <w:proofErr w:type="gramStart"/>
+      <w:r>
+        <w:rPr>
+          <w:b/>
+          <w:lang w:val="en-US"/>
+        </w:rPr>
+        <w:t>threshold</w:t>
       </w:r>
       <w:proofErr w:type="spellEnd"/>
       <w:r>
@@ -13517,6 +13673,7 @@
         <w:t>(</w:t>
       </w:r>
       <w:proofErr w:type="spellStart"/>
+      <w:proofErr w:type="gramEnd"/>
       <w:r>
         <w:rPr>
           <w:b/>
@@ -13574,7 +13731,15 @@
           <w:b/>
           <w:lang w:val="en-US"/>
         </w:rPr>
-        <w:t>compute_ri_threshold</w:t>
+        <w:t>compute_ri_</w:t>
+      </w:r>
+      <w:proofErr w:type="gramStart"/>
+      <w:r>
+        <w:rPr>
+          <w:b/>
+          <w:lang w:val="en-US"/>
+        </w:rPr>
+        <w:t>threshold</w:t>
       </w:r>
       <w:proofErr w:type="spellEnd"/>
       <w:r>
@@ -13585,6 +13750,7 @@
         <w:t>(</w:t>
       </w:r>
       <w:proofErr w:type="spellStart"/>
+      <w:proofErr w:type="gramEnd"/>
       <w:r>
         <w:rPr>
           <w:b/>
@@ -13663,7 +13829,15 @@
           <w:b/>
           <w:lang w:val="en-US"/>
         </w:rPr>
-        <w:t>compute_reporting_indexes</w:t>
+        <w:t>compute_reporting_</w:t>
+      </w:r>
+      <w:proofErr w:type="gramStart"/>
+      <w:r>
+        <w:rPr>
+          <w:b/>
+          <w:lang w:val="en-US"/>
+        </w:rPr>
+        <w:t>indexes</w:t>
       </w:r>
       <w:proofErr w:type="spellEnd"/>
       <w:r>
@@ -13673,6 +13847,7 @@
         </w:rPr>
         <w:t>(</w:t>
       </w:r>
+      <w:proofErr w:type="gramEnd"/>
       <w:r>
         <w:rPr>
           <w:b/>
@@ -13752,6 +13927,7 @@
         <w:t xml:space="preserve"> </w:t>
       </w:r>
       <w:proofErr w:type="spellStart"/>
+      <w:proofErr w:type="gramStart"/>
       <w:r>
         <w:rPr>
           <w:lang w:val="en-US"/>
@@ -13759,6 +13935,7 @@
         <w:t>data.frame</w:t>
       </w:r>
       <w:proofErr w:type="spellEnd"/>
+      <w:proofErr w:type="gramEnd"/>
     </w:p>
     <w:tbl>
       <w:tblPr>
@@ -13998,7 +14175,15 @@
           <w:b/>
           <w:lang w:val="en-US"/>
         </w:rPr>
-        <w:t>check_params_for_RI</w:t>
+        <w:t>check_params_for_</w:t>
+      </w:r>
+      <w:proofErr w:type="gramStart"/>
+      <w:r>
+        <w:rPr>
+          <w:b/>
+          <w:lang w:val="en-US"/>
+        </w:rPr>
+        <w:t>RI</w:t>
       </w:r>
       <w:proofErr w:type="spellEnd"/>
       <w:r>
@@ -14006,7 +14191,15 @@
           <w:b/>
           <w:lang w:val="en-US"/>
         </w:rPr>
-        <w:t>(t</w:t>
+        <w:t>(</w:t>
+      </w:r>
+      <w:proofErr w:type="gramEnd"/>
+      <w:r>
+        <w:rPr>
+          <w:b/>
+          <w:lang w:val="en-US"/>
+        </w:rPr>
+        <w:t>t</w:t>
       </w:r>
       <w:r>
         <w:rPr>
@@ -14263,7 +14456,15 @@
           <w:b/>
           <w:lang w:val="en-US"/>
         </w:rPr>
-        <w:t>compute_reporting_indexes_limits</w:t>
+        <w:t>compute_reporting_indexes_</w:t>
+      </w:r>
+      <w:proofErr w:type="gramStart"/>
+      <w:r>
+        <w:rPr>
+          <w:b/>
+          <w:lang w:val="en-US"/>
+        </w:rPr>
+        <w:t>limits</w:t>
       </w:r>
       <w:proofErr w:type="spellEnd"/>
       <w:r>
@@ -14273,6 +14474,7 @@
         </w:rPr>
         <w:t>(</w:t>
       </w:r>
+      <w:proofErr w:type="gramEnd"/>
       <w:r>
         <w:rPr>
           <w:b/>
@@ -14379,6 +14581,7 @@
         <w:t xml:space="preserve"> </w:t>
       </w:r>
       <w:proofErr w:type="spellStart"/>
+      <w:proofErr w:type="gramStart"/>
       <w:r>
         <w:rPr>
           <w:lang w:val="en-US"/>
@@ -14386,6 +14589,7 @@
         <w:t>data.frame</w:t>
       </w:r>
       <w:proofErr w:type="spellEnd"/>
+      <w:proofErr w:type="gramEnd"/>
     </w:p>
     <w:tbl>
       <w:tblPr>
@@ -14690,7 +14894,15 @@
           <w:b/>
           <w:lang w:val="en-US"/>
         </w:rPr>
-        <w:t>define_dynamic_status</w:t>
+        <w:t>define_dynamic_</w:t>
+      </w:r>
+      <w:proofErr w:type="gramStart"/>
+      <w:r>
+        <w:rPr>
+          <w:b/>
+          <w:lang w:val="en-US"/>
+        </w:rPr>
+        <w:t>status</w:t>
       </w:r>
       <w:proofErr w:type="spellEnd"/>
       <w:r>
@@ -14700,6 +14912,7 @@
         </w:rPr>
         <w:t>(</w:t>
       </w:r>
+      <w:proofErr w:type="gramEnd"/>
       <w:r>
         <w:rPr>
           <w:b/>
@@ -14813,6 +15026,7 @@
         <w:t xml:space="preserve"> </w:t>
       </w:r>
       <w:proofErr w:type="spellStart"/>
+      <w:proofErr w:type="gramStart"/>
       <w:r>
         <w:rPr>
           <w:lang w:val="en-US"/>
@@ -14820,6 +15034,7 @@
         <w:t>data.frame</w:t>
       </w:r>
       <w:proofErr w:type="spellEnd"/>
+      <w:proofErr w:type="gramEnd"/>
     </w:p>
     <w:tbl>
       <w:tblPr>
@@ -15065,7 +15280,15 @@
           <w:b/>
           <w:lang w:val="en-US"/>
         </w:rPr>
-        <w:t>spectrum_chart</w:t>
+        <w:t>spectrum_</w:t>
+      </w:r>
+      <w:proofErr w:type="gramStart"/>
+      <w:r>
+        <w:rPr>
+          <w:b/>
+          <w:lang w:val="en-US"/>
+        </w:rPr>
+        <w:t>chart</w:t>
       </w:r>
       <w:proofErr w:type="spellEnd"/>
       <w:r>
@@ -15075,6 +15298,7 @@
         </w:rPr>
         <w:t>(</w:t>
       </w:r>
+      <w:proofErr w:type="gramEnd"/>
       <w:r>
         <w:rPr>
           <w:b/>
@@ -15266,6 +15490,7 @@
         <w:t xml:space="preserve">: </w:t>
       </w:r>
       <w:proofErr w:type="spellStart"/>
+      <w:proofErr w:type="gramStart"/>
       <w:r>
         <w:rPr>
           <w:lang w:val="en-US"/>
@@ -15273,6 +15498,7 @@
         <w:t>data.frame</w:t>
       </w:r>
       <w:proofErr w:type="spellEnd"/>
+      <w:proofErr w:type="gramEnd"/>
     </w:p>
     <w:tbl>
       <w:tblPr>
@@ -15871,7 +16097,15 @@
           <w:b/>
           <w:lang w:val="en-US"/>
         </w:rPr>
-        <w:t>_spectrum_chart</w:t>
+        <w:t>_spectrum_</w:t>
+      </w:r>
+      <w:proofErr w:type="gramStart"/>
+      <w:r>
+        <w:rPr>
+          <w:b/>
+          <w:lang w:val="en-US"/>
+        </w:rPr>
+        <w:t>chart</w:t>
       </w:r>
       <w:proofErr w:type="spellEnd"/>
       <w:r>
@@ -15881,6 +16115,7 @@
         </w:rPr>
         <w:t>(</w:t>
       </w:r>
+      <w:proofErr w:type="gramEnd"/>
       <w:r>
         <w:rPr>
           <w:b/>
@@ -16271,7 +16506,15 @@
           <w:b/>
           <w:lang w:val="en-US"/>
         </w:rPr>
-        <w:t>compute_pattern_distribution_in_nodes</w:t>
+        <w:t>compute_pattern_distribution_in_</w:t>
+      </w:r>
+      <w:proofErr w:type="gramStart"/>
+      <w:r>
+        <w:rPr>
+          <w:b/>
+          <w:lang w:val="en-US"/>
+        </w:rPr>
+        <w:t>nodes</w:t>
       </w:r>
       <w:proofErr w:type="spellEnd"/>
       <w:r>
@@ -16279,7 +16522,15 @@
           <w:b/>
           <w:lang w:val="en-US"/>
         </w:rPr>
-        <w:t>(patterns</w:t>
+        <w:t>(</w:t>
+      </w:r>
+      <w:proofErr w:type="gramEnd"/>
+      <w:r>
+        <w:rPr>
+          <w:b/>
+          <w:lang w:val="en-US"/>
+        </w:rPr>
+        <w:t>patterns</w:t>
       </w:r>
       <w:r>
         <w:rPr>
@@ -17084,7 +17335,15 @@
           <w:b/>
           <w:lang w:val="en-US"/>
         </w:rPr>
-        <w:t>spectrosome_chart</w:t>
+        <w:t>spectrosome_</w:t>
+      </w:r>
+      <w:proofErr w:type="gramStart"/>
+      <w:r>
+        <w:rPr>
+          <w:b/>
+          <w:lang w:val="en-US"/>
+        </w:rPr>
+        <w:t>chart</w:t>
       </w:r>
       <w:proofErr w:type="spellEnd"/>
       <w:r>
@@ -17095,6 +17354,7 @@
         <w:t>(</w:t>
       </w:r>
       <w:proofErr w:type="spellStart"/>
+      <w:proofErr w:type="gramEnd"/>
       <w:r>
         <w:rPr>
           <w:b/>
@@ -17367,253 +17627,21 @@
           <w:bCs/>
           <w:lang w:val="en-US"/>
         </w:rPr>
-        <w:t xml:space="preserve">: character, </w:t>
-      </w:r>
-      <w:r>
-        <w:rPr>
-          <w:b/>
-          <w:lang w:val="en-US"/>
-        </w:rPr>
-        <w:t>clusters</w:t>
+        <w:t>: character</w:t>
       </w:r>
       <w:r>
         <w:rPr>
           <w:bCs/>
           <w:lang w:val="en-US"/>
         </w:rPr>
-        <w:t>: numeric,</w:t>
-      </w:r>
-    </w:p>
-    <w:p>
-      <w:pPr>
-        <w:ind w:left="708" w:firstLine="708"/>
-        <w:rPr>
-          <w:lang w:val="en-US"/>
-        </w:rPr>
-      </w:pPr>
-      <w:r>
-        <w:rPr>
-          <w:lang w:val="en-US"/>
-        </w:rPr>
-        <w:t xml:space="preserve">     </w:t>
-      </w:r>
-      <w:r>
-        <w:rPr>
-          <w:lang w:val="en-US"/>
-        </w:rPr>
-        <w:t xml:space="preserve">     </w:t>
-      </w:r>
-      <w:r>
-        <w:rPr>
-          <w:lang w:val="en-US"/>
-        </w:rPr>
-        <w:t xml:space="preserve">   </w:t>
-      </w:r>
-      <w:r>
-        <w:rPr>
-          <w:b/>
-          <w:lang w:val="en-US"/>
-        </w:rPr>
-        <w:t>highlight</w:t>
+        <w:t xml:space="preserve"> or vector(character)</w:t>
       </w:r>
       <w:r>
         <w:rPr>
           <w:bCs/>
           <w:lang w:val="en-US"/>
         </w:rPr>
-        <w:t xml:space="preserve">: numeric, </w:t>
-      </w:r>
-      <w:proofErr w:type="spellStart"/>
-      <w:r>
-        <w:rPr>
-          <w:b/>
-          <w:bCs/>
-          <w:lang w:val="en-US"/>
-        </w:rPr>
-        <w:t>use_names</w:t>
-      </w:r>
-      <w:proofErr w:type="spellEnd"/>
-      <w:r>
-        <w:rPr>
-          <w:lang w:val="en-US"/>
-        </w:rPr>
-        <w:t>: logical,</w:t>
-      </w:r>
-      <w:r>
-        <w:rPr>
-          <w:lang w:val="en-US"/>
-        </w:rPr>
-        <w:t xml:space="preserve"> </w:t>
-      </w:r>
-      <w:proofErr w:type="spellStart"/>
-      <w:r>
-        <w:rPr>
-          <w:b/>
-          <w:lang w:val="en-US"/>
-        </w:rPr>
-        <w:t>n</w:t>
-      </w:r>
-      <w:r>
-        <w:rPr>
-          <w:b/>
-          <w:bCs/>
-          <w:lang w:val="en-US"/>
-        </w:rPr>
-        <w:t>.</w:t>
-      </w:r>
-      <w:r>
-        <w:rPr>
-          <w:b/>
-          <w:bCs/>
-          <w:lang w:val="en-US"/>
-        </w:rPr>
-        <w:t>cutoff</w:t>
-      </w:r>
-      <w:proofErr w:type="spellEnd"/>
-      <w:r>
-        <w:rPr>
-          <w:lang w:val="en-US"/>
-        </w:rPr>
-        <w:t xml:space="preserve">: numeric, </w:t>
-      </w:r>
-      <w:proofErr w:type="spellStart"/>
-      <w:r>
-        <w:rPr>
-          <w:b/>
-          <w:bCs/>
-          <w:lang w:val="en-US"/>
-        </w:rPr>
-        <w:t>c.</w:t>
-      </w:r>
-      <w:r>
-        <w:rPr>
-          <w:b/>
-          <w:bCs/>
-          <w:lang w:val="en-US"/>
-        </w:rPr>
-        <w:t>cutoff</w:t>
-      </w:r>
-      <w:proofErr w:type="spellEnd"/>
-      <w:r>
-        <w:rPr>
-          <w:lang w:val="en-US"/>
-        </w:rPr>
-        <w:t>: numeric,</w:t>
-      </w:r>
-    </w:p>
-    <w:p>
-      <w:pPr>
-        <w:ind w:left="708" w:firstLine="708"/>
-        <w:rPr>
-          <w:lang w:val="en-US"/>
-        </w:rPr>
-      </w:pPr>
-      <w:r>
-        <w:rPr>
-          <w:lang w:val="en-US"/>
-        </w:rPr>
-        <w:t xml:space="preserve">        </w:t>
-      </w:r>
-      <w:r>
-        <w:rPr>
-          <w:lang w:val="en-US"/>
-        </w:rPr>
-        <w:t xml:space="preserve">     </w:t>
-      </w:r>
-      <w:proofErr w:type="spellStart"/>
-      <w:r>
-        <w:rPr>
-          <w:b/>
-          <w:bCs/>
-          <w:lang w:val="en-US"/>
-        </w:rPr>
-        <w:t>display_mixt</w:t>
-      </w:r>
-      <w:proofErr w:type="spellEnd"/>
-      <w:r>
-        <w:rPr>
-          <w:lang w:val="en-US"/>
-        </w:rPr>
-        <w:t xml:space="preserve">: logical, </w:t>
-      </w:r>
-      <w:r>
-        <w:rPr>
-          <w:b/>
-          <w:lang w:val="en-US"/>
-        </w:rPr>
-        <w:t>title</w:t>
-      </w:r>
-      <w:r>
-        <w:rPr>
-          <w:lang w:val="en-US"/>
-        </w:rPr>
-        <w:t>: character</w:t>
-      </w:r>
-      <w:r>
-        <w:rPr>
-          <w:lang w:val="en-US"/>
-        </w:rPr>
-        <w:t xml:space="preserve">, </w:t>
-      </w:r>
-      <w:r>
-        <w:rPr>
-          <w:b/>
-          <w:lang w:val="en-US"/>
-        </w:rPr>
-        <w:t>path</w:t>
-      </w:r>
-      <w:r>
-        <w:rPr>
-          <w:lang w:val="en-US"/>
-        </w:rPr>
-        <w:t>: character,</w:t>
-      </w:r>
-      <w:r>
-        <w:rPr>
-          <w:b/>
-          <w:lang w:val="en-US"/>
-        </w:rPr>
-        <w:t xml:space="preserve"> </w:t>
-      </w:r>
-      <w:r>
-        <w:rPr>
-          <w:b/>
-          <w:lang w:val="en-US"/>
-        </w:rPr>
-        <w:t>name</w:t>
-      </w:r>
-      <w:r>
-        <w:rPr>
-          <w:lang w:val="en-US"/>
-        </w:rPr>
-        <w:t>: character,</w:t>
-      </w:r>
-      <w:r>
-        <w:rPr>
-          <w:lang w:val="en-US"/>
-        </w:rPr>
-        <w:t xml:space="preserve"> </w:t>
-      </w:r>
-      <w:r>
-        <w:rPr>
-          <w:b/>
-          <w:bCs/>
-          <w:lang w:val="en-US"/>
-        </w:rPr>
-        <w:t>…</w:t>
-      </w:r>
-      <w:r>
-        <w:rPr>
-          <w:b/>
-          <w:lang w:val="en-US"/>
-        </w:rPr>
-        <w:t>)</w:t>
-      </w:r>
-      <w:r>
-        <w:rPr>
-          <w:lang w:val="en-US"/>
-        </w:rPr>
-        <w:t>:</w:t>
+        <w:t>,</w:t>
       </w:r>
     </w:p>
     <w:p>
@@ -17626,10 +17654,254 @@
       <w:r>
         <w:rPr>
           <w:b/>
+          <w:lang w:val="en-US"/>
+        </w:rPr>
+        <w:t xml:space="preserve">             </w:t>
+      </w:r>
+      <w:r>
+        <w:rPr>
+          <w:b/>
+          <w:lang w:val="en-US"/>
+        </w:rPr>
+        <w:t>clusters</w:t>
+      </w:r>
+      <w:r>
+        <w:rPr>
           <w:bCs/>
           <w:lang w:val="en-US"/>
         </w:rPr>
+        <w:t>: numeric,</w:t>
+      </w:r>
+      <w:r>
+        <w:rPr>
+          <w:bCs/>
+          <w:lang w:val="en-US"/>
+        </w:rPr>
+        <w:t xml:space="preserve"> </w:t>
+      </w:r>
+      <w:r>
+        <w:rPr>
+          <w:b/>
+          <w:lang w:val="en-US"/>
+        </w:rPr>
+        <w:t>highlight</w:t>
+      </w:r>
+      <w:r>
+        <w:rPr>
+          <w:bCs/>
+          <w:lang w:val="en-US"/>
+        </w:rPr>
+        <w:t xml:space="preserve">: numeric, </w:t>
+      </w:r>
+      <w:proofErr w:type="spellStart"/>
+      <w:r>
+        <w:rPr>
+          <w:b/>
+          <w:bCs/>
+          <w:lang w:val="en-US"/>
+        </w:rPr>
+        <w:t>use_names</w:t>
+      </w:r>
+      <w:proofErr w:type="spellEnd"/>
+      <w:r>
+        <w:rPr>
+          <w:lang w:val="en-US"/>
+        </w:rPr>
+        <w:t>: logical,</w:t>
+      </w:r>
+      <w:r>
+        <w:rPr>
+          <w:lang w:val="en-US"/>
+        </w:rPr>
+        <w:t xml:space="preserve"> </w:t>
+      </w:r>
+      <w:proofErr w:type="spellStart"/>
+      <w:proofErr w:type="gramStart"/>
+      <w:r>
+        <w:rPr>
+          <w:b/>
+          <w:lang w:val="en-US"/>
+        </w:rPr>
+        <w:t>n</w:t>
+      </w:r>
+      <w:r>
+        <w:rPr>
+          <w:b/>
+          <w:bCs/>
+          <w:lang w:val="en-US"/>
+        </w:rPr>
+        <w:t>.</w:t>
+      </w:r>
+      <w:r>
+        <w:rPr>
+          <w:b/>
+          <w:bCs/>
+          <w:lang w:val="en-US"/>
+        </w:rPr>
+        <w:t>cutoff</w:t>
+      </w:r>
+      <w:proofErr w:type="spellEnd"/>
+      <w:proofErr w:type="gramEnd"/>
+      <w:r>
+        <w:rPr>
+          <w:lang w:val="en-US"/>
+        </w:rPr>
+        <w:t>: numeric,</w:t>
+      </w:r>
+    </w:p>
+    <w:p>
+      <w:pPr>
+        <w:ind w:left="1416"/>
+        <w:rPr>
+          <w:lang w:val="en-US"/>
+        </w:rPr>
+      </w:pPr>
+      <w:r>
+        <w:rPr>
+          <w:b/>
+          <w:lang w:val="en-US"/>
+        </w:rPr>
         <w:t xml:space="preserve">             </w:t>
+      </w:r>
+      <w:proofErr w:type="spellStart"/>
+      <w:r>
+        <w:rPr>
+          <w:b/>
+          <w:bCs/>
+          <w:lang w:val="en-US"/>
+        </w:rPr>
+        <w:t>c.</w:t>
+      </w:r>
+      <w:r>
+        <w:rPr>
+          <w:b/>
+          <w:bCs/>
+          <w:lang w:val="en-US"/>
+        </w:rPr>
+        <w:t>cutoff</w:t>
+      </w:r>
+      <w:proofErr w:type="spellEnd"/>
+      <w:r>
+        <w:rPr>
+          <w:lang w:val="en-US"/>
+        </w:rPr>
+        <w:t>: numeric,</w:t>
+      </w:r>
+      <w:r>
+        <w:rPr>
+          <w:lang w:val="en-US"/>
+        </w:rPr>
+        <w:t xml:space="preserve"> </w:t>
+      </w:r>
+      <w:proofErr w:type="spellStart"/>
+      <w:r>
+        <w:rPr>
+          <w:b/>
+          <w:bCs/>
+          <w:lang w:val="en-US"/>
+        </w:rPr>
+        <w:t>display_mixt</w:t>
+      </w:r>
+      <w:proofErr w:type="spellEnd"/>
+      <w:r>
+        <w:rPr>
+          <w:lang w:val="en-US"/>
+        </w:rPr>
+        <w:t xml:space="preserve">: logical, </w:t>
+      </w:r>
+      <w:r>
+        <w:rPr>
+          <w:b/>
+          <w:lang w:val="en-US"/>
+        </w:rPr>
+        <w:t>title</w:t>
+      </w:r>
+      <w:r>
+        <w:rPr>
+          <w:lang w:val="en-US"/>
+        </w:rPr>
+        <w:t>: character</w:t>
+      </w:r>
+      <w:r>
+        <w:rPr>
+          <w:lang w:val="en-US"/>
+        </w:rPr>
+        <w:t xml:space="preserve">, </w:t>
+      </w:r>
+      <w:r>
+        <w:rPr>
+          <w:b/>
+          <w:lang w:val="en-US"/>
+        </w:rPr>
+        <w:t>path</w:t>
+      </w:r>
+      <w:r>
+        <w:rPr>
+          <w:lang w:val="en-US"/>
+        </w:rPr>
+        <w:t>: character,</w:t>
+      </w:r>
+    </w:p>
+    <w:p>
+      <w:pPr>
+        <w:ind w:left="1416"/>
+        <w:rPr>
+          <w:lang w:val="en-US"/>
+        </w:rPr>
+      </w:pPr>
+      <w:r>
+        <w:rPr>
+          <w:b/>
+          <w:bCs/>
+          <w:lang w:val="en-US"/>
+        </w:rPr>
+        <w:t xml:space="preserve">             </w:t>
+      </w:r>
+      <w:r>
+        <w:rPr>
+          <w:b/>
+          <w:lang w:val="en-US"/>
+        </w:rPr>
+        <w:t>name</w:t>
+      </w:r>
+      <w:r>
+        <w:rPr>
+          <w:lang w:val="en-US"/>
+        </w:rPr>
+        <w:t>: character,</w:t>
+      </w:r>
+      <w:r>
+        <w:rPr>
+          <w:lang w:val="en-US"/>
+        </w:rPr>
+        <w:t xml:space="preserve"> </w:t>
+      </w:r>
+      <w:r>
+        <w:rPr>
+          <w:b/>
+          <w:bCs/>
+          <w:lang w:val="en-US"/>
+        </w:rPr>
+        <w:t>…</w:t>
+      </w:r>
+      <w:r>
+        <w:rPr>
+          <w:b/>
+          <w:lang w:val="en-US"/>
+        </w:rPr>
+        <w:t>)</w:t>
+      </w:r>
+      <w:r>
+        <w:rPr>
+          <w:lang w:val="en-US"/>
+        </w:rPr>
+        <w:t>:</w:t>
+      </w:r>
+      <w:r>
+        <w:rPr>
+          <w:lang w:val="en-US"/>
+        </w:rPr>
+        <w:t xml:space="preserve"> </w:t>
       </w:r>
       <w:r>
         <w:rPr>
@@ -20279,7 +20551,15 @@
           <w:b/>
           <w:lang w:val="en-US"/>
         </w:rPr>
-        <w:t>cluster_text</w:t>
+        <w:t>cluster_</w:t>
+      </w:r>
+      <w:proofErr w:type="gramStart"/>
+      <w:r>
+        <w:rPr>
+          <w:b/>
+          <w:lang w:val="en-US"/>
+        </w:rPr>
+        <w:t>text</w:t>
       </w:r>
       <w:proofErr w:type="spellEnd"/>
       <w:r>
@@ -20287,7 +20567,15 @@
           <w:b/>
           <w:lang w:val="en-US"/>
         </w:rPr>
-        <w:t>(graph</w:t>
+        <w:t>(</w:t>
+      </w:r>
+      <w:proofErr w:type="gramEnd"/>
+      <w:r>
+        <w:rPr>
+          <w:b/>
+          <w:lang w:val="en-US"/>
+        </w:rPr>
+        <w:t>graph</w:t>
       </w:r>
       <w:r>
         <w:rPr>
@@ -21148,7 +21436,15 @@
           <w:b/>
           <w:lang w:val="en-US"/>
         </w:rPr>
-        <w:t>cluster_chart</w:t>
+        <w:t>cluster_</w:t>
+      </w:r>
+      <w:proofErr w:type="gramStart"/>
+      <w:r>
+        <w:rPr>
+          <w:b/>
+          <w:lang w:val="en-US"/>
+        </w:rPr>
+        <w:t>chart</w:t>
       </w:r>
       <w:proofErr w:type="spellEnd"/>
       <w:r>
@@ -21159,6 +21455,7 @@
         <w:t>(</w:t>
       </w:r>
       <w:proofErr w:type="spellStart"/>
+      <w:proofErr w:type="gramEnd"/>
       <w:r>
         <w:rPr>
           <w:b/>
@@ -21323,6 +21620,7 @@
         <w:t xml:space="preserve"> </w:t>
       </w:r>
       <w:proofErr w:type="spellStart"/>
+      <w:proofErr w:type="gramStart"/>
       <w:r>
         <w:rPr>
           <w:b/>
@@ -21332,6 +21630,7 @@
         <w:t>n.cutoff</w:t>
       </w:r>
       <w:proofErr w:type="spellEnd"/>
+      <w:proofErr w:type="gramEnd"/>
       <w:r>
         <w:rPr>
           <w:lang w:val="en-US"/>
@@ -21427,44 +21726,13 @@
         <w:rPr>
           <w:lang w:val="en-US"/>
         </w:rPr>
-        <w:t>: character,</w:t>
-      </w:r>
-      <w:r>
-        <w:rPr>
-          <w:lang w:val="en-US"/>
-        </w:rPr>
-        <w:t xml:space="preserve"> </w:t>
-      </w:r>
-      <w:proofErr w:type="spellStart"/>
-      <w:r>
-        <w:rPr>
-          <w:b/>
-          <w:bCs/>
-          <w:lang w:val="en-US"/>
-        </w:rPr>
-        <w:t>c</w:t>
-      </w:r>
-      <w:r>
-        <w:rPr>
-          <w:b/>
-          <w:lang w:val="en-US"/>
-        </w:rPr>
-        <w:t>.</w:t>
-      </w:r>
-      <w:r>
-        <w:rPr>
-          <w:b/>
-          <w:lang w:val="en-US"/>
-        </w:rPr>
-        <w:t>cutoff</w:t>
-      </w:r>
-      <w:proofErr w:type="spellEnd"/>
-      <w:r>
-        <w:rPr>
-          <w:bCs/>
-          <w:lang w:val="en-US"/>
-        </w:rPr>
-        <w:t>: numeric</w:t>
+        <w:t>: character</w:t>
+      </w:r>
+      <w:r>
+        <w:rPr>
+          <w:lang w:val="en-US"/>
+        </w:rPr>
+        <w:t xml:space="preserve"> or vector(character)</w:t>
       </w:r>
       <w:r>
         <w:rPr>
@@ -21475,7 +21743,7 @@
     </w:p>
     <w:p>
       <w:pPr>
-        <w:ind w:left="708"/>
+        <w:ind w:left="708" w:firstLine="708"/>
         <w:rPr>
           <w:lang w:val="en-US"/>
         </w:rPr>
@@ -21486,84 +21754,122 @@
           <w:bCs/>
           <w:lang w:val="en-US"/>
         </w:rPr>
-        <w:t xml:space="preserve">         </w:t>
-      </w:r>
+        <w:t xml:space="preserve">  </w:t>
+      </w:r>
+      <w:proofErr w:type="spellStart"/>
       <w:r>
         <w:rPr>
           <w:b/>
           <w:bCs/>
           <w:lang w:val="en-US"/>
         </w:rPr>
-        <w:t xml:space="preserve">     </w:t>
-      </w:r>
-      <w:r>
-        <w:rPr>
-          <w:b/>
+        <w:t>c</w:t>
+      </w:r>
+      <w:r>
+        <w:rPr>
+          <w:b/>
+          <w:lang w:val="en-US"/>
+        </w:rPr>
+        <w:t>.</w:t>
+      </w:r>
+      <w:r>
+        <w:rPr>
+          <w:b/>
+          <w:lang w:val="en-US"/>
+        </w:rPr>
+        <w:t>cutoff</w:t>
+      </w:r>
+      <w:proofErr w:type="spellEnd"/>
+      <w:r>
+        <w:rPr>
           <w:bCs/>
           <w:lang w:val="en-US"/>
         </w:rPr>
+        <w:t>: numeric</w:t>
+      </w:r>
+      <w:r>
+        <w:rPr>
+          <w:lang w:val="en-US"/>
+        </w:rPr>
+        <w:t>,</w:t>
+      </w:r>
+      <w:r>
+        <w:rPr>
+          <w:b/>
+          <w:bCs/>
+          <w:lang w:val="en-US"/>
+        </w:rPr>
+        <w:t xml:space="preserve"> </w:t>
+      </w:r>
+      <w:proofErr w:type="spellStart"/>
+      <w:r>
+        <w:rPr>
+          <w:b/>
+          <w:bCs/>
+          <w:lang w:val="en-US"/>
+        </w:rPr>
+        <w:t>display_mixt</w:t>
+      </w:r>
+      <w:proofErr w:type="spellEnd"/>
+      <w:r>
+        <w:rPr>
+          <w:lang w:val="en-US"/>
+        </w:rPr>
+        <w:t>: logical,</w:t>
+      </w:r>
+      <w:r>
+        <w:rPr>
+          <w:b/>
+          <w:lang w:val="en-US"/>
+        </w:rPr>
+        <w:t xml:space="preserve"> </w:t>
+      </w:r>
+      <w:r>
+        <w:rPr>
+          <w:b/>
+          <w:lang w:val="en-US"/>
+        </w:rPr>
+        <w:t>title</w:t>
+      </w:r>
+      <w:r>
+        <w:rPr>
+          <w:lang w:val="en-US"/>
+        </w:rPr>
+        <w:t>: character</w:t>
+      </w:r>
+      <w:r>
+        <w:rPr>
+          <w:lang w:val="en-US"/>
+        </w:rPr>
+        <w:t xml:space="preserve">, </w:t>
+      </w:r>
+      <w:r>
+        <w:rPr>
+          <w:b/>
+          <w:lang w:val="en-US"/>
+        </w:rPr>
+        <w:t>path</w:t>
+      </w:r>
+      <w:r>
+        <w:rPr>
+          <w:lang w:val="en-US"/>
+        </w:rPr>
+        <w:t>: character,</w:t>
+      </w:r>
+    </w:p>
+    <w:p>
+      <w:pPr>
+        <w:ind w:left="708" w:firstLine="708"/>
+        <w:rPr>
+          <w:lang w:val="en-US"/>
+        </w:rPr>
+      </w:pPr>
+      <w:r>
+        <w:rPr>
+          <w:b/>
+          <w:lang w:val="en-US"/>
+        </w:rPr>
         <w:t xml:space="preserve">  </w:t>
-      </w:r>
-      <w:proofErr w:type="spellStart"/>
-      <w:r>
-        <w:rPr>
-          <w:b/>
-          <w:bCs/>
-          <w:lang w:val="en-US"/>
-        </w:rPr>
-        <w:t>display_mixt</w:t>
-      </w:r>
-      <w:proofErr w:type="spellEnd"/>
-      <w:r>
-        <w:rPr>
-          <w:lang w:val="en-US"/>
-        </w:rPr>
-        <w:t>: logical,</w:t>
-      </w:r>
-      <w:r>
-        <w:rPr>
-          <w:b/>
-          <w:lang w:val="en-US"/>
-        </w:rPr>
-        <w:t xml:space="preserve"> </w:t>
-      </w:r>
-      <w:r>
-        <w:rPr>
-          <w:b/>
-          <w:lang w:val="en-US"/>
-        </w:rPr>
-        <w:t>title</w:t>
-      </w:r>
-      <w:r>
-        <w:rPr>
-          <w:lang w:val="en-US"/>
-        </w:rPr>
-        <w:t>: character</w:t>
-      </w:r>
-      <w:r>
-        <w:rPr>
-          <w:lang w:val="en-US"/>
-        </w:rPr>
-        <w:t xml:space="preserve">, </w:t>
-      </w:r>
-      <w:r>
-        <w:rPr>
-          <w:b/>
-          <w:lang w:val="en-US"/>
-        </w:rPr>
-        <w:t>path</w:t>
-      </w:r>
-      <w:r>
-        <w:rPr>
-          <w:lang w:val="en-US"/>
-        </w:rPr>
-        <w:t>: character,</w:t>
-      </w:r>
-      <w:r>
-        <w:rPr>
-          <w:lang w:val="en-US"/>
-        </w:rPr>
-        <w:t xml:space="preserve"> </w:t>
       </w:r>
       <w:r>
         <w:rPr>
@@ -24192,7 +24498,15 @@
           <w:b/>
           <w:lang w:val="en-US"/>
         </w:rPr>
-        <w:t>network_density</w:t>
+        <w:t>network_</w:t>
+      </w:r>
+      <w:proofErr w:type="gramStart"/>
+      <w:r>
+        <w:rPr>
+          <w:b/>
+          <w:lang w:val="en-US"/>
+        </w:rPr>
+        <w:t>density</w:t>
       </w:r>
       <w:proofErr w:type="spellEnd"/>
       <w:r>
@@ -24200,7 +24514,15 @@
           <w:b/>
           <w:lang w:val="en-US"/>
         </w:rPr>
-        <w:t>(links:</w:t>
+        <w:t>(</w:t>
+      </w:r>
+      <w:proofErr w:type="gramEnd"/>
+      <w:r>
+        <w:rPr>
+          <w:b/>
+          <w:lang w:val="en-US"/>
+        </w:rPr>
+        <w:t>links:</w:t>
       </w:r>
       <w:r>
         <w:rPr>
@@ -24279,6 +24601,7 @@
         </w:rPr>
         <w:t xml:space="preserve"> </w:t>
       </w:r>
+      <w:proofErr w:type="gramStart"/>
       <w:r>
         <w:rPr>
           <w:b/>
@@ -24291,7 +24614,15 @@
           <w:b/>
           <w:lang w:val="en-US"/>
         </w:rPr>
-        <w:t>(ID:</w:t>
+        <w:t>(</w:t>
+      </w:r>
+      <w:proofErr w:type="gramEnd"/>
+      <w:r>
+        <w:rPr>
+          <w:b/>
+          <w:lang w:val="en-US"/>
+        </w:rPr>
+        <w:t>ID:</w:t>
       </w:r>
       <w:r>
         <w:rPr>
@@ -24406,7 +24737,16 @@
           <w:bCs/>
           <w:lang w:val="en-US"/>
         </w:rPr>
-        <w:t>tree_chart</w:t>
+        <w:t>tree_</w:t>
+      </w:r>
+      <w:proofErr w:type="gramStart"/>
+      <w:r>
+        <w:rPr>
+          <w:b/>
+          <w:bCs/>
+          <w:lang w:val="en-US"/>
+        </w:rPr>
+        <w:t>chart</w:t>
       </w:r>
       <w:proofErr w:type="spellEnd"/>
       <w:r>
@@ -24415,7 +24755,16 @@
           <w:bCs/>
           <w:lang w:val="en-US"/>
         </w:rPr>
-        <w:t>(p</w:t>
+        <w:t>(</w:t>
+      </w:r>
+      <w:proofErr w:type="gramEnd"/>
+      <w:r>
+        <w:rPr>
+          <w:b/>
+          <w:bCs/>
+          <w:lang w:val="en-US"/>
+        </w:rPr>
+        <w:t>p</w:t>
       </w:r>
       <w:r>
         <w:rPr>
@@ -24527,6 +24876,7 @@
         <w:t xml:space="preserve">      </w:t>
       </w:r>
       <w:proofErr w:type="spellStart"/>
+      <w:proofErr w:type="gramStart"/>
       <w:r>
         <w:rPr>
           <w:b/>
@@ -24536,6 +24886,7 @@
         <w:t>n.cutoff</w:t>
       </w:r>
       <w:proofErr w:type="spellEnd"/>
+      <w:proofErr w:type="gramEnd"/>
       <w:r>
         <w:rPr>
           <w:lang w:val="en-US"/>
@@ -24717,6 +25068,7 @@
         <w:t xml:space="preserve">: </w:t>
       </w:r>
       <w:proofErr w:type="spellStart"/>
+      <w:proofErr w:type="gramStart"/>
       <w:r>
         <w:rPr>
           <w:lang w:val="en-US"/>
@@ -24724,6 +25076,7 @@
         <w:t>data.frame</w:t>
       </w:r>
       <w:proofErr w:type="spellEnd"/>
+      <w:proofErr w:type="gramEnd"/>
     </w:p>
     <w:tbl>
       <w:tblPr>
@@ -25329,7 +25682,16 @@
           <w:bCs/>
           <w:lang w:val="en-US"/>
         </w:rPr>
-        <w:t>_tree_chart</w:t>
+        <w:t>_tree_</w:t>
+      </w:r>
+      <w:proofErr w:type="gramStart"/>
+      <w:r>
+        <w:rPr>
+          <w:b/>
+          <w:bCs/>
+          <w:lang w:val="en-US"/>
+        </w:rPr>
+        <w:t>chart</w:t>
       </w:r>
       <w:proofErr w:type="spellEnd"/>
       <w:r>
@@ -25340,6 +25702,7 @@
         </w:rPr>
         <w:t>(</w:t>
       </w:r>
+      <w:proofErr w:type="gramEnd"/>
       <w:r>
         <w:rPr>
           <w:b/>
@@ -25492,6 +25855,7 @@
         <w:t xml:space="preserve"> character, </w:t>
       </w:r>
       <w:proofErr w:type="spellStart"/>
+      <w:proofErr w:type="gramStart"/>
       <w:r>
         <w:rPr>
           <w:b/>
@@ -25509,6 +25873,7 @@
         <w:t>cutoff</w:t>
       </w:r>
       <w:proofErr w:type="spellEnd"/>
+      <w:proofErr w:type="gramEnd"/>
       <w:r>
         <w:rPr>
           <w:b/>
@@ -25862,7 +26227,16 @@
           <w:bCs/>
           <w:lang w:val="en-US"/>
         </w:rPr>
-        <w:t>extract_rules</w:t>
+        <w:t>extract_</w:t>
+      </w:r>
+      <w:proofErr w:type="gramStart"/>
+      <w:r>
+        <w:rPr>
+          <w:b/>
+          <w:bCs/>
+          <w:lang w:val="en-US"/>
+        </w:rPr>
+        <w:t>rules</w:t>
       </w:r>
       <w:proofErr w:type="spellEnd"/>
       <w:r>
@@ -25873,6 +26247,7 @@
         </w:rPr>
         <w:t>(</w:t>
       </w:r>
+      <w:proofErr w:type="gramEnd"/>
       <w:r>
         <w:rPr>
           <w:b/>
@@ -27190,7 +27565,15 @@
           <w:b/>
           <w:lang w:val="en-US"/>
         </w:rPr>
-        <w:t>save_characteristics</w:t>
+        <w:t>save_</w:t>
+      </w:r>
+      <w:proofErr w:type="gramStart"/>
+      <w:r>
+        <w:rPr>
+          <w:b/>
+          <w:lang w:val="en-US"/>
+        </w:rPr>
+        <w:t>characteristics</w:t>
       </w:r>
       <w:proofErr w:type="spellEnd"/>
       <w:r>
@@ -27198,7 +27581,15 @@
           <w:b/>
           <w:lang w:val="en-US"/>
         </w:rPr>
-        <w:t>(characteristics</w:t>
+        <w:t>(</w:t>
+      </w:r>
+      <w:proofErr w:type="gramEnd"/>
+      <w:r>
+        <w:rPr>
+          <w:b/>
+          <w:lang w:val="en-US"/>
+        </w:rPr>
+        <w:t>characteristics</w:t>
       </w:r>
       <w:r>
         <w:rPr>
@@ -27365,7 +27756,15 @@
           <w:b/>
           <w:lang w:val="en-US"/>
         </w:rPr>
-        <w:t>get_nodes</w:t>
+        <w:t>get_</w:t>
+      </w:r>
+      <w:proofErr w:type="gramStart"/>
+      <w:r>
+        <w:rPr>
+          <w:b/>
+          <w:lang w:val="en-US"/>
+        </w:rPr>
+        <w:t>nodes</w:t>
       </w:r>
       <w:proofErr w:type="spellEnd"/>
       <w:r>
@@ -27377,6 +27776,7 @@
       </w:r>
       <w:bookmarkStart w:id="0" w:name="_Hlk51355472"/>
       <w:proofErr w:type="spellStart"/>
+      <w:proofErr w:type="gramEnd"/>
       <w:r>
         <w:rPr>
           <w:b/>
@@ -27588,7 +27988,15 @@
           <w:b/>
           <w:lang w:val="en-US"/>
         </w:rPr>
-        <w:t>_nodes_from_items</w:t>
+        <w:t>_nodes_from_</w:t>
+      </w:r>
+      <w:proofErr w:type="gramStart"/>
+      <w:r>
+        <w:rPr>
+          <w:b/>
+          <w:lang w:val="en-US"/>
+        </w:rPr>
+        <w:t>items</w:t>
       </w:r>
       <w:proofErr w:type="spellEnd"/>
       <w:r>
@@ -27599,6 +28007,7 @@
         <w:t>(</w:t>
       </w:r>
       <w:proofErr w:type="spellStart"/>
+      <w:proofErr w:type="gramEnd"/>
       <w:r>
         <w:rPr>
           <w:b/>
@@ -27793,7 +28202,15 @@
           <w:b/>
           <w:lang w:val="en-US"/>
         </w:rPr>
-        <w:t>_nodes_from_characteristic</w:t>
+        <w:t>_nodes_from_</w:t>
+      </w:r>
+      <w:proofErr w:type="gramStart"/>
+      <w:r>
+        <w:rPr>
+          <w:b/>
+          <w:lang w:val="en-US"/>
+        </w:rPr>
+        <w:t>characteristic</w:t>
       </w:r>
       <w:proofErr w:type="spellEnd"/>
       <w:r>
@@ -27804,6 +28221,7 @@
         <w:t>(</w:t>
       </w:r>
       <w:proofErr w:type="spellStart"/>
+      <w:proofErr w:type="gramEnd"/>
       <w:r>
         <w:rPr>
           <w:b/>
@@ -28014,7 +28432,15 @@
           <w:b/>
           <w:lang w:val="en-US"/>
         </w:rPr>
-        <w:t>_nodes_from_category</w:t>
+        <w:t>_nodes_from_</w:t>
+      </w:r>
+      <w:proofErr w:type="gramStart"/>
+      <w:r>
+        <w:rPr>
+          <w:b/>
+          <w:lang w:val="en-US"/>
+        </w:rPr>
+        <w:t>category</w:t>
       </w:r>
       <w:proofErr w:type="spellEnd"/>
       <w:r>
@@ -28025,6 +28451,7 @@
         <w:t>(</w:t>
       </w:r>
       <w:proofErr w:type="spellStart"/>
+      <w:proofErr w:type="gramEnd"/>
       <w:r>
         <w:rPr>
           <w:b/>
@@ -28256,7 +28683,15 @@
           <w:b/>
           <w:lang w:val="en-US"/>
         </w:rPr>
-        <w:t>get_patterns</w:t>
+        <w:t>get_</w:t>
+      </w:r>
+      <w:proofErr w:type="gramStart"/>
+      <w:r>
+        <w:rPr>
+          <w:b/>
+          <w:lang w:val="en-US"/>
+        </w:rPr>
+        <w:t>patterns</w:t>
       </w:r>
       <w:proofErr w:type="spellEnd"/>
       <w:r>
@@ -28266,6 +28701,7 @@
         </w:rPr>
         <w:t>(</w:t>
       </w:r>
+      <w:proofErr w:type="gramEnd"/>
       <w:r>
         <w:rPr>
           <w:b/>
@@ -28475,7 +28911,15 @@
           <w:b/>
           <w:lang w:val="en-US"/>
         </w:rPr>
-        <w:t>_from_items</w:t>
+        <w:t>_from_</w:t>
+      </w:r>
+      <w:proofErr w:type="gramStart"/>
+      <w:r>
+        <w:rPr>
+          <w:b/>
+          <w:lang w:val="en-US"/>
+        </w:rPr>
+        <w:t>items</w:t>
       </w:r>
       <w:proofErr w:type="spellEnd"/>
       <w:r>
@@ -28485,6 +28929,7 @@
         </w:rPr>
         <w:t>(</w:t>
       </w:r>
+      <w:proofErr w:type="gramEnd"/>
       <w:r>
         <w:rPr>
           <w:b/>
@@ -28682,7 +29127,15 @@
           <w:b/>
           <w:lang w:val="en-US"/>
         </w:rPr>
-        <w:t>_patterns_from_characteristic</w:t>
+        <w:t>_patterns_from_</w:t>
+      </w:r>
+      <w:proofErr w:type="gramStart"/>
+      <w:r>
+        <w:rPr>
+          <w:b/>
+          <w:lang w:val="en-US"/>
+        </w:rPr>
+        <w:t>characteristic</w:t>
       </w:r>
       <w:proofErr w:type="spellEnd"/>
       <w:r>
@@ -28692,6 +29145,7 @@
         </w:rPr>
         <w:t>(</w:t>
       </w:r>
+      <w:proofErr w:type="gramEnd"/>
       <w:r>
         <w:rPr>
           <w:b/>
@@ -28924,7 +29378,15 @@
           <w:b/>
           <w:lang w:val="en-US"/>
         </w:rPr>
-        <w:t>_patterns_from_status</w:t>
+        <w:t>_patterns_from_</w:t>
+      </w:r>
+      <w:proofErr w:type="gramStart"/>
+      <w:r>
+        <w:rPr>
+          <w:b/>
+          <w:lang w:val="en-US"/>
+        </w:rPr>
+        <w:t>status</w:t>
       </w:r>
       <w:proofErr w:type="spellEnd"/>
       <w:r>
@@ -28934,6 +29396,7 @@
         </w:rPr>
         <w:t>(</w:t>
       </w:r>
+      <w:proofErr w:type="gramEnd"/>
       <w:r>
         <w:rPr>
           <w:b/>
@@ -29124,7 +29587,15 @@
           <w:b/>
           <w:lang w:val="en-US"/>
         </w:rPr>
-        <w:t>_patterns_from_category</w:t>
+        <w:t>_patterns_from_</w:t>
+      </w:r>
+      <w:proofErr w:type="gramStart"/>
+      <w:r>
+        <w:rPr>
+          <w:b/>
+          <w:lang w:val="en-US"/>
+        </w:rPr>
+        <w:t>category</w:t>
       </w:r>
       <w:proofErr w:type="spellEnd"/>
       <w:r>
@@ -29134,6 +29605,7 @@
         </w:rPr>
         <w:t>(</w:t>
       </w:r>
+      <w:proofErr w:type="gramEnd"/>
       <w:r>
         <w:rPr>
           <w:b/>
@@ -29367,7 +29839,15 @@
           <w:b/>
           <w:lang w:val="en-US"/>
         </w:rPr>
-        <w:t>_links</w:t>
+        <w:t>_</w:t>
+      </w:r>
+      <w:proofErr w:type="gramStart"/>
+      <w:r>
+        <w:rPr>
+          <w:b/>
+          <w:lang w:val="en-US"/>
+        </w:rPr>
+        <w:t>links</w:t>
       </w:r>
       <w:proofErr w:type="spellEnd"/>
       <w:r>
@@ -29378,6 +29858,7 @@
         <w:t>(</w:t>
       </w:r>
       <w:proofErr w:type="spellStart"/>
+      <w:proofErr w:type="gramEnd"/>
       <w:r>
         <w:rPr>
           <w:b/>
@@ -29548,7 +30029,15 @@
           <w:b/>
           <w:lang w:val="en-US"/>
         </w:rPr>
-        <w:t>get_isolates</w:t>
+        <w:t>get_</w:t>
+      </w:r>
+      <w:proofErr w:type="gramStart"/>
+      <w:r>
+        <w:rPr>
+          <w:b/>
+          <w:lang w:val="en-US"/>
+        </w:rPr>
+        <w:t>isolates</w:t>
       </w:r>
       <w:proofErr w:type="spellEnd"/>
       <w:r>
@@ -29559,6 +30048,7 @@
         <w:t>(</w:t>
       </w:r>
       <w:proofErr w:type="spellStart"/>
+      <w:proofErr w:type="gramEnd"/>
       <w:r>
         <w:rPr>
           <w:b/>
@@ -29717,7 +30207,15 @@
           <w:b/>
           <w:lang w:val="en-US"/>
         </w:rPr>
-        <w:t>get_non_isolates</w:t>
+        <w:t>get_non_</w:t>
+      </w:r>
+      <w:proofErr w:type="gramStart"/>
+      <w:r>
+        <w:rPr>
+          <w:b/>
+          <w:lang w:val="en-US"/>
+        </w:rPr>
+        <w:t>isolates</w:t>
       </w:r>
       <w:proofErr w:type="spellEnd"/>
       <w:r>
@@ -29728,6 +30226,7 @@
         <w:t>(</w:t>
       </w:r>
       <w:proofErr w:type="spellStart"/>
+      <w:proofErr w:type="gramEnd"/>
       <w:r>
         <w:rPr>
           <w:b/>
@@ -29902,7 +30401,15 @@
           <w:b/>
           <w:lang w:val="en-US"/>
         </w:rPr>
-        <w:t>get_complexes</w:t>
+        <w:t>get_</w:t>
+      </w:r>
+      <w:proofErr w:type="gramStart"/>
+      <w:r>
+        <w:rPr>
+          <w:b/>
+          <w:lang w:val="en-US"/>
+        </w:rPr>
+        <w:t>complexes</w:t>
       </w:r>
       <w:proofErr w:type="spellEnd"/>
       <w:r>
@@ -29913,6 +30420,7 @@
         <w:t>(</w:t>
       </w:r>
       <w:proofErr w:type="spellStart"/>
+      <w:proofErr w:type="gramEnd"/>
       <w:r>
         <w:rPr>
           <w:b/>
@@ -30147,7 +30655,15 @@
           <w:b/>
           <w:lang w:val="en-US"/>
         </w:rPr>
-        <w:t>check_access_for_category</w:t>
+        <w:t>check_access_for_</w:t>
+      </w:r>
+      <w:proofErr w:type="gramStart"/>
+      <w:r>
+        <w:rPr>
+          <w:b/>
+          <w:lang w:val="en-US"/>
+        </w:rPr>
+        <w:t>category</w:t>
       </w:r>
       <w:proofErr w:type="spellEnd"/>
       <w:r>
@@ -30155,7 +30671,15 @@
           <w:b/>
           <w:lang w:val="en-US"/>
         </w:rPr>
-        <w:t>(category</w:t>
+        <w:t>(</w:t>
+      </w:r>
+      <w:proofErr w:type="gramEnd"/>
+      <w:r>
+        <w:rPr>
+          <w:b/>
+          <w:lang w:val="en-US"/>
+        </w:rPr>
+        <w:t>category</w:t>
       </w:r>
       <w:r>
         <w:rPr>
@@ -30253,7 +30777,16 @@
           <w:bCs/>
           <w:lang w:val="en-US"/>
         </w:rPr>
-        <w:t>get_nopc</w:t>
+        <w:t>get_</w:t>
+      </w:r>
+      <w:proofErr w:type="gramStart"/>
+      <w:r>
+        <w:rPr>
+          <w:b/>
+          <w:bCs/>
+          <w:lang w:val="en-US"/>
+        </w:rPr>
+        <w:t>nopc</w:t>
       </w:r>
       <w:proofErr w:type="spellEnd"/>
       <w:r>
@@ -30265,6 +30798,7 @@
         <w:t>(</w:t>
       </w:r>
       <w:proofErr w:type="spellStart"/>
+      <w:proofErr w:type="gramEnd"/>
       <w:r>
         <w:rPr>
           <w:b/>
@@ -30412,7 +30946,16 @@
           <w:bCs/>
           <w:lang w:val="en-US"/>
         </w:rPr>
-        <w:t>which_entities</w:t>
+        <w:t>which_</w:t>
+      </w:r>
+      <w:proofErr w:type="gramStart"/>
+      <w:r>
+        <w:rPr>
+          <w:b/>
+          <w:bCs/>
+          <w:lang w:val="en-US"/>
+        </w:rPr>
+        <w:t>entities</w:t>
       </w:r>
       <w:proofErr w:type="spellEnd"/>
       <w:r>
@@ -30424,6 +30967,7 @@
         <w:t>(</w:t>
       </w:r>
       <w:proofErr w:type="spellStart"/>
+      <w:proofErr w:type="gramEnd"/>
       <w:r>
         <w:rPr>
           <w:b/>
@@ -30686,7 +31230,7 @@
         </mc:Choice>
         <mc:Fallback>
           <w:pict>
-            <v:rect w14:anchorId="5E8FB4E1" id="Rectangle 38" o:spid="_x0000_s1026" style="position:absolute;margin-left:1.15pt;margin-top:-7.8pt;width:466.5pt;height:1.45pt;z-index:251660288;visibility:visible;mso-wrap-style:square;mso-wrap-distance-left:9pt;mso-wrap-distance-top:0;mso-wrap-distance-right:9pt;mso-wrap-distance-bottom:0;mso-position-horizontal:absolute;mso-position-horizontal-relative:text;mso-position-vertical:absolute;mso-position-vertical-relative:text;v-text-anchor:middle" o:gfxdata="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" fillcolor="black [3213]" stroked="f" strokeweight="1pt">
+            <v:rect w14:anchorId="092C1081" id="Rectangle 38" o:spid="_x0000_s1026" style="position:absolute;margin-left:1.15pt;margin-top:-7.8pt;width:466.5pt;height:1.45pt;z-index:251660288;visibility:visible;mso-wrap-style:square;mso-wrap-distance-left:9pt;mso-wrap-distance-top:0;mso-wrap-distance-right:9pt;mso-wrap-distance-bottom:0;mso-position-horizontal:absolute;mso-position-horizontal-relative:text;mso-position-vertical:absolute;mso-position-vertical-relative:text;v-text-anchor:middle" o:gfxdata="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" fillcolor="black [3213]" stroked="f" strokeweight="1pt">
               <w10:wrap type="square"/>
             </v:rect>
           </w:pict>
@@ -30922,7 +31466,14 @@
         <w:color w:val="808080" w:themeColor="background1" w:themeShade="80"/>
         <w:lang w:val="en-US"/>
       </w:rPr>
-      <w:t>21</w:t>
+      <w:t>2</w:t>
+    </w:r>
+    <w:r>
+      <w:rPr>
+        <w:color w:val="808080" w:themeColor="background1" w:themeShade="80"/>
+        <w:lang w:val="en-US"/>
+      </w:rPr>
+      <w:t>2</w:t>
     </w:r>
     <w:r>
       <w:rPr>
@@ -30930,7 +31481,7 @@
         <w:vertAlign w:val="superscript"/>
         <w:lang w:val="en-US"/>
       </w:rPr>
-      <w:t>st</w:t>
+      <w:t>nd</w:t>
     </w:r>
     <w:r>
       <w:rPr>

</xml_diff>

<commit_message>
feat: Give more flexibility in defining vertices sizes
Allow to use custom sizes of vertices in spectrosomes and clusters.
</commit_message>
<xml_diff>
--- a/vignettes/types_of_attributes_and_methods.docx
+++ b/vignettes/types_of_attributes_and_methods.docx
@@ -17542,33 +17542,52 @@
         </w:rPr>
         <w:t>: numeric,</w:t>
       </w:r>
-      <w:r>
-        <w:rPr>
-          <w:lang w:val="en-US"/>
-        </w:rPr>
-        <w:t xml:space="preserve"> </w:t>
-      </w:r>
-      <w:proofErr w:type="spellStart"/>
-      <w:r>
-        <w:rPr>
-          <w:b/>
-          <w:bCs/>
-          <w:lang w:val="en-US"/>
-        </w:rPr>
-        <w:t>size_range</w:t>
-      </w:r>
-      <w:proofErr w:type="spellEnd"/>
-      <w:r>
-        <w:rPr>
-          <w:lang w:val="en-US"/>
-        </w:rPr>
-        <w:t>: vector(numeric),</w:t>
-      </w:r>
     </w:p>
     <w:p>
       <w:pPr>
         <w:ind w:left="708" w:firstLine="708"/>
         <w:rPr>
+          <w:lang w:val="en-US"/>
+        </w:rPr>
+      </w:pPr>
+      <w:r>
+        <w:rPr>
+          <w:lang w:val="en-US"/>
+        </w:rPr>
+        <w:t xml:space="preserve">     </w:t>
+      </w:r>
+      <w:r>
+        <w:rPr>
+          <w:lang w:val="en-US"/>
+        </w:rPr>
+        <w:t xml:space="preserve">        </w:t>
+      </w:r>
+      <w:proofErr w:type="spellStart"/>
+      <w:r>
+        <w:rPr>
+          <w:b/>
+          <w:lang w:val="en-US"/>
+        </w:rPr>
+        <w:t>vertex_size</w:t>
+      </w:r>
+      <w:proofErr w:type="spellEnd"/>
+      <w:r>
+        <w:rPr>
+          <w:lang w:val="en-US"/>
+        </w:rPr>
+        <w:t>: character</w:t>
+      </w:r>
+      <w:r>
+        <w:rPr>
+          <w:lang w:val="en-US"/>
+        </w:rPr>
+        <w:t xml:space="preserve"> or numeric or vector(numeric), </w:t>
+      </w:r>
+    </w:p>
+    <w:p>
+      <w:pPr>
+        <w:ind w:left="708" w:firstLine="708"/>
+        <w:rPr>
           <w:bCs/>
           <w:lang w:val="en-US"/>
         </w:rPr>
@@ -17589,16 +17608,23 @@
       <w:r>
         <w:rPr>
           <w:b/>
-          <w:lang w:val="en-US"/>
-        </w:rPr>
-        <w:t>vertex_size</w:t>
+          <w:bCs/>
+          <w:lang w:val="en-US"/>
+        </w:rPr>
+        <w:t>size_range</w:t>
       </w:r>
       <w:proofErr w:type="spellEnd"/>
       <w:r>
         <w:rPr>
           <w:lang w:val="en-US"/>
         </w:rPr>
-        <w:t>: character,</w:t>
+        <w:t>: vector(numeric)</w:t>
+      </w:r>
+      <w:r>
+        <w:rPr>
+          <w:lang w:val="en-US"/>
+        </w:rPr>
+        <w:t>,</w:t>
       </w:r>
       <w:r>
         <w:rPr>
@@ -21637,11 +21663,21 @@
         </w:rPr>
         <w:t>: numeric,</w:t>
       </w:r>
-      <w:r>
-        <w:rPr>
-          <w:lang w:val="en-US"/>
-        </w:rPr>
-        <w:t xml:space="preserve"> </w:t>
+    </w:p>
+    <w:p>
+      <w:pPr>
+        <w:ind w:left="708"/>
+        <w:rPr>
+          <w:lang w:val="en-US"/>
+        </w:rPr>
+      </w:pPr>
+      <w:r>
+        <w:rPr>
+          <w:b/>
+          <w:bCs/>
+          <w:lang w:val="en-US"/>
+        </w:rPr>
+        <w:t xml:space="preserve">                </w:t>
       </w:r>
       <w:proofErr w:type="spellStart"/>
       <w:r>
@@ -21656,7 +21692,19 @@
         <w:rPr>
           <w:lang w:val="en-US"/>
         </w:rPr>
-        <w:t>: character,</w:t>
+        <w:t>: character</w:t>
+      </w:r>
+      <w:r>
+        <w:rPr>
+          <w:lang w:val="en-US"/>
+        </w:rPr>
+        <w:t xml:space="preserve"> or numeric or vector(numeric)</w:t>
+      </w:r>
+      <w:r>
+        <w:rPr>
+          <w:lang w:val="en-US"/>
+        </w:rPr>
+        <w:t>,</w:t>
       </w:r>
       <w:r>
         <w:rPr>
@@ -25624,24 +25672,11 @@
     </w:tbl>
     <w:p>
       <w:pPr>
+        <w:spacing w:after="160"/>
         <w:rPr>
           <w:lang w:val="en-US"/>
         </w:rPr>
       </w:pPr>
-    </w:p>
-    <w:p>
-      <w:pPr>
-        <w:spacing w:after="160"/>
-        <w:rPr>
-          <w:lang w:val="en-US"/>
-        </w:rPr>
-      </w:pPr>
-      <w:r>
-        <w:rPr>
-          <w:lang w:val="en-US"/>
-        </w:rPr>
-        <w:br w:type="page"/>
-      </w:r>
     </w:p>
     <w:p>
       <w:pPr>
@@ -31230,7 +31265,7 @@
         </mc:Choice>
         <mc:Fallback>
           <w:pict>
-            <v:rect w14:anchorId="092C1081" id="Rectangle 38" o:spid="_x0000_s1026" style="position:absolute;margin-left:1.15pt;margin-top:-7.8pt;width:466.5pt;height:1.45pt;z-index:251660288;visibility:visible;mso-wrap-style:square;mso-wrap-distance-left:9pt;mso-wrap-distance-top:0;mso-wrap-distance-right:9pt;mso-wrap-distance-bottom:0;mso-position-horizontal:absolute;mso-position-horizontal-relative:text;mso-position-vertical:absolute;mso-position-vertical-relative:text;v-text-anchor:middle" o:gfxdata="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" fillcolor="black [3213]" stroked="f" strokeweight="1pt">
+            <v:rect w14:anchorId="5BB2528B" id="Rectangle 38" o:spid="_x0000_s1026" style="position:absolute;margin-left:1.15pt;margin-top:-7.8pt;width:466.5pt;height:1.45pt;z-index:251660288;visibility:visible;mso-wrap-style:square;mso-wrap-distance-left:9pt;mso-wrap-distance-top:0;mso-wrap-distance-right:9pt;mso-wrap-distance-bottom:0;mso-position-horizontal:absolute;mso-position-horizontal-relative:text;mso-position-vertical:absolute;mso-position-vertical-relative:text;v-text-anchor:middle" o:gfxdata="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" fillcolor="black [3213]" stroked="f" strokeweight="1pt">
               <w10:wrap type="square"/>
             </v:rect>
           </w:pict>
@@ -31466,14 +31501,7 @@
         <w:color w:val="808080" w:themeColor="background1" w:themeShade="80"/>
         <w:lang w:val="en-US"/>
       </w:rPr>
-      <w:t>2</w:t>
-    </w:r>
-    <w:r>
-      <w:rPr>
-        <w:color w:val="808080" w:themeColor="background1" w:themeShade="80"/>
-        <w:lang w:val="en-US"/>
-      </w:rPr>
-      <w:t>2</w:t>
+      <w:t>22</w:t>
     </w:r>
     <w:r>
       <w:rPr>

</xml_diff>

<commit_message>
feat: Allow to do not report SA construction progress
</commit_message>
<xml_diff>
--- a/vignettes/types_of_attributes_and_methods.docx
+++ b/vignettes/types_of_attributes_and_methods.docx
@@ -11737,6 +11737,26 @@
       </w:r>
       <w:r>
         <w:rPr>
+          <w:lang w:val="en-US"/>
+        </w:rPr>
+        <w:t xml:space="preserve">, </w:t>
+      </w:r>
+      <w:r>
+        <w:rPr>
+          <w:b/>
+          <w:bCs/>
+          <w:lang w:val="en-US"/>
+        </w:rPr>
+        <w:t>verbose</w:t>
+      </w:r>
+      <w:r>
+        <w:rPr>
+          <w:lang w:val="en-US"/>
+        </w:rPr>
+        <w:t>: logical</w:t>
+      </w:r>
+      <w:r>
+        <w:rPr>
           <w:b/>
           <w:lang w:val="en-US"/>
         </w:rPr>
@@ -12289,6 +12309,26 @@
           <w:lang w:val="en-US"/>
         </w:rPr>
         <w:t>: numeric</w:t>
+      </w:r>
+      <w:r>
+        <w:rPr>
+          <w:lang w:val="en-US"/>
+        </w:rPr>
+        <w:t xml:space="preserve">, </w:t>
+      </w:r>
+      <w:r>
+        <w:rPr>
+          <w:b/>
+          <w:bCs/>
+          <w:lang w:val="en-US"/>
+        </w:rPr>
+        <w:t>verbose</w:t>
+      </w:r>
+      <w:r>
+        <w:rPr>
+          <w:lang w:val="en-US"/>
+        </w:rPr>
+        <w:t>: logical</w:t>
       </w:r>
       <w:r>
         <w:rPr>
@@ -31265,7 +31305,7 @@
         </mc:Choice>
         <mc:Fallback>
           <w:pict>
-            <v:rect w14:anchorId="5BB2528B" id="Rectangle 38" o:spid="_x0000_s1026" style="position:absolute;margin-left:1.15pt;margin-top:-7.8pt;width:466.5pt;height:1.45pt;z-index:251660288;visibility:visible;mso-wrap-style:square;mso-wrap-distance-left:9pt;mso-wrap-distance-top:0;mso-wrap-distance-right:9pt;mso-wrap-distance-bottom:0;mso-position-horizontal:absolute;mso-position-horizontal-relative:text;mso-position-vertical:absolute;mso-position-vertical-relative:text;v-text-anchor:middle" o:gfxdata="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" fillcolor="black [3213]" stroked="f" strokeweight="1pt">
+            <v:rect w14:anchorId="2ABED88D" id="Rectangle 38" o:spid="_x0000_s1026" style="position:absolute;margin-left:1.15pt;margin-top:-7.8pt;width:466.5pt;height:1.45pt;z-index:251660288;visibility:visible;mso-wrap-style:square;mso-wrap-distance-left:9pt;mso-wrap-distance-top:0;mso-wrap-distance-right:9pt;mso-wrap-distance-bottom:0;mso-position-horizontal:absolute;mso-position-horizontal-relative:text;mso-position-vertical:absolute;mso-position-vertical-relative:text;v-text-anchor:middle" o:gfxdata="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" fillcolor="black [3213]" stroked="f" strokeweight="1pt">
               <w10:wrap type="square"/>
             </v:rect>
           </w:pict>
@@ -31487,7 +31527,7 @@
         <w:color w:val="808080" w:themeColor="background1" w:themeShade="80"/>
         <w:lang w:val="en-US"/>
       </w:rPr>
-      <w:t>September</w:t>
+      <w:t>October</w:t>
     </w:r>
     <w:r>
       <w:rPr>
@@ -31501,7 +31541,7 @@
         <w:color w:val="808080" w:themeColor="background1" w:themeShade="80"/>
         <w:lang w:val="en-US"/>
       </w:rPr>
-      <w:t>22</w:t>
+      <w:t>16</w:t>
     </w:r>
     <w:r>
       <w:rPr>
@@ -31509,7 +31549,7 @@
         <w:vertAlign w:val="superscript"/>
         <w:lang w:val="en-US"/>
       </w:rPr>
-      <w:t>nd</w:t>
+      <w:t>th</w:t>
     </w:r>
     <w:r>
       <w:rPr>

</xml_diff>

<commit_message>
refactor: Wrap SA parameter attributes in a list attribute
Wrap pattern search and characterization attributes in a new attribute
named "parameters".
Update SA_instance data and SpectralAnalyzer tutorial.
The in-list parameters can still be accessed by ["attribute_name"].
</commit_message>
<xml_diff>
--- a/vignettes/types_of_attributes_and_methods.docx
+++ b/vignettes/types_of_attributes_and_methods.docx
@@ -4558,6 +4558,33 @@
           <w:b/>
           <w:lang w:val="en-US"/>
         </w:rPr>
+        <w:t>parameters</w:t>
+      </w:r>
+      <w:r>
+        <w:rPr>
+          <w:lang w:val="en-US"/>
+        </w:rPr>
+        <w:t>:</w:t>
+      </w:r>
+      <w:r>
+        <w:rPr>
+          <w:lang w:val="en-US"/>
+        </w:rPr>
+        <w:t xml:space="preserve"> </w:t>
+      </w:r>
+      <w:proofErr w:type="gramStart"/>
+      <w:r>
+        <w:rPr>
+          <w:lang w:val="en-US"/>
+        </w:rPr>
+        <w:t>list(</w:t>
+      </w:r>
+      <w:proofErr w:type="gramEnd"/>
+      <w:r>
+        <w:rPr>
+          <w:b/>
+          <w:lang w:val="en-US"/>
+        </w:rPr>
         <w:t>t</w:t>
       </w:r>
       <w:r>
@@ -4572,6 +4599,12 @@
           <w:lang w:val="en-US"/>
         </w:rPr>
         <w:t>: character</w:t>
+      </w:r>
+      <w:r>
+        <w:rPr>
+          <w:lang w:val="en-US"/>
+        </w:rPr>
+        <w:t>,</w:t>
       </w:r>
     </w:p>
     <w:p>
@@ -4581,21 +4614,23 @@
           <w:lang w:val="en-US"/>
         </w:rPr>
       </w:pPr>
-      <m:oMath>
-        <m:r>
-          <w:rPr>
-            <w:rFonts w:ascii="Cambria Math" w:hAnsi="Cambria Math"/>
-            <w:lang w:val="en-US"/>
-          </w:rPr>
-          <m:t>+</m:t>
-        </m:r>
-      </m:oMath>
-      <w:r>
-        <w:rPr>
-          <w:rFonts w:eastAsiaTheme="minorEastAsia"/>
-          <w:lang w:val="en-US"/>
-        </w:rPr>
-        <w:t xml:space="preserve"> </w:t>
+      <w:r>
+        <w:rPr>
+          <w:lang w:val="en-US"/>
+        </w:rPr>
+        <w:tab/>
+      </w:r>
+      <w:r>
+        <w:rPr>
+          <w:lang w:val="en-US"/>
+        </w:rPr>
+        <w:tab/>
+      </w:r>
+      <w:r>
+        <w:rPr>
+          <w:lang w:val="en-US"/>
+        </w:rPr>
+        <w:t xml:space="preserve">      </w:t>
       </w:r>
       <w:r>
         <w:rPr>
@@ -4609,6 +4644,12 @@
           <w:lang w:val="en-US"/>
         </w:rPr>
         <w:t>: numeric</w:t>
+      </w:r>
+      <w:r>
+        <w:rPr>
+          <w:lang w:val="en-US"/>
+        </w:rPr>
+        <w:t>,</w:t>
       </w:r>
     </w:p>
     <w:p>
@@ -4618,21 +4659,18 @@
           <w:lang w:val="en-US"/>
         </w:rPr>
       </w:pPr>
-      <m:oMath>
-        <m:r>
-          <w:rPr>
-            <w:rFonts w:ascii="Cambria Math" w:hAnsi="Cambria Math"/>
-            <w:lang w:val="en-US"/>
-          </w:rPr>
-          <m:t>+</m:t>
-        </m:r>
-      </m:oMath>
-      <w:r>
-        <w:rPr>
-          <w:rFonts w:eastAsiaTheme="minorEastAsia"/>
-          <w:lang w:val="en-US"/>
-        </w:rPr>
-        <w:t xml:space="preserve"> </w:t>
+      <w:r>
+        <w:rPr>
+          <w:lang w:val="en-US"/>
+        </w:rPr>
+        <w:tab/>
+      </w:r>
+      <w:r>
+        <w:rPr>
+          <w:lang w:val="en-US"/>
+        </w:rPr>
+        <w:tab/>
+        <w:t xml:space="preserve">      </w:t>
       </w:r>
       <w:proofErr w:type="spellStart"/>
       <w:r>
@@ -4648,6 +4686,12 @@
           <w:lang w:val="en-US"/>
         </w:rPr>
         <w:t>: numeric</w:t>
+      </w:r>
+      <w:r>
+        <w:rPr>
+          <w:lang w:val="en-US"/>
+        </w:rPr>
+        <w:t>,</w:t>
       </w:r>
     </w:p>
     <w:p>
@@ -4657,21 +4701,18 @@
           <w:lang w:val="en-US"/>
         </w:rPr>
       </w:pPr>
-      <m:oMath>
-        <m:r>
-          <w:rPr>
-            <w:rFonts w:ascii="Cambria Math" w:hAnsi="Cambria Math"/>
-            <w:lang w:val="en-US"/>
-          </w:rPr>
-          <m:t>+</m:t>
-        </m:r>
-      </m:oMath>
-      <w:r>
-        <w:rPr>
-          <w:rFonts w:eastAsiaTheme="minorEastAsia"/>
-          <w:lang w:val="en-US"/>
-        </w:rPr>
-        <w:t xml:space="preserve"> </w:t>
+      <w:r>
+        <w:rPr>
+          <w:lang w:val="en-US"/>
+        </w:rPr>
+        <w:tab/>
+      </w:r>
+      <w:r>
+        <w:rPr>
+          <w:lang w:val="en-US"/>
+        </w:rPr>
+        <w:tab/>
+        <w:t xml:space="preserve">      </w:t>
       </w:r>
       <w:proofErr w:type="spellStart"/>
       <w:r>
@@ -4687,6 +4728,12 @@
           <w:lang w:val="en-US"/>
         </w:rPr>
         <w:t>: numeric</w:t>
+      </w:r>
+      <w:r>
+        <w:rPr>
+          <w:lang w:val="en-US"/>
+        </w:rPr>
+        <w:t>,</w:t>
       </w:r>
     </w:p>
     <w:p>
@@ -4696,21 +4743,18 @@
           <w:lang w:val="en-US"/>
         </w:rPr>
       </w:pPr>
-      <m:oMath>
-        <m:r>
-          <w:rPr>
-            <w:rFonts w:ascii="Cambria Math" w:hAnsi="Cambria Math"/>
-            <w:lang w:val="en-US"/>
-          </w:rPr>
-          <m:t>+</m:t>
-        </m:r>
-      </m:oMath>
-      <w:r>
-        <w:rPr>
-          <w:rFonts w:eastAsiaTheme="minorEastAsia"/>
-          <w:lang w:val="en-US"/>
-        </w:rPr>
-        <w:t xml:space="preserve"> </w:t>
+      <w:r>
+        <w:rPr>
+          <w:lang w:val="en-US"/>
+        </w:rPr>
+        <w:tab/>
+      </w:r>
+      <w:r>
+        <w:rPr>
+          <w:lang w:val="en-US"/>
+        </w:rPr>
+        <w:tab/>
+        <w:t xml:space="preserve">      </w:t>
       </w:r>
       <w:proofErr w:type="spellStart"/>
       <w:r>
@@ -4726,6 +4770,12 @@
           <w:lang w:val="en-US"/>
         </w:rPr>
         <w:t>: numeric</w:t>
+      </w:r>
+      <w:r>
+        <w:rPr>
+          <w:lang w:val="en-US"/>
+        </w:rPr>
+        <w:t>)</w:t>
       </w:r>
     </w:p>
     <w:p>
@@ -31305,7 +31355,7 @@
         </mc:Choice>
         <mc:Fallback>
           <w:pict>
-            <v:rect w14:anchorId="2ABED88D" id="Rectangle 38" o:spid="_x0000_s1026" style="position:absolute;margin-left:1.15pt;margin-top:-7.8pt;width:466.5pt;height:1.45pt;z-index:251660288;visibility:visible;mso-wrap-style:square;mso-wrap-distance-left:9pt;mso-wrap-distance-top:0;mso-wrap-distance-right:9pt;mso-wrap-distance-bottom:0;mso-position-horizontal:absolute;mso-position-horizontal-relative:text;mso-position-vertical:absolute;mso-position-vertical-relative:text;v-text-anchor:middle" o:gfxdata="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" fillcolor="black [3213]" stroked="f" strokeweight="1pt">
+            <v:rect w14:anchorId="36CCA109" id="Rectangle 38" o:spid="_x0000_s1026" style="position:absolute;margin-left:1.15pt;margin-top:-7.8pt;width:466.5pt;height:1.45pt;z-index:251660288;visibility:visible;mso-wrap-style:square;mso-wrap-distance-left:9pt;mso-wrap-distance-top:0;mso-wrap-distance-right:9pt;mso-wrap-distance-bottom:0;mso-position-horizontal:absolute;mso-position-horizontal-relative:text;mso-position-vertical:absolute;mso-position-vertical-relative:text;v-text-anchor:middle" o:gfxdata="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" fillcolor="black [3213]" stroked="f" strokeweight="1pt">
               <w10:wrap type="square"/>
             </v:rect>
           </w:pict>
@@ -31541,7 +31591,7 @@
         <w:color w:val="808080" w:themeColor="background1" w:themeShade="80"/>
         <w:lang w:val="en-US"/>
       </w:rPr>
-      <w:t>16</w:t>
+      <w:t>21</w:t>
     </w:r>
     <w:r>
       <w:rPr>
@@ -31549,7 +31599,7 @@
         <w:vertAlign w:val="superscript"/>
         <w:lang w:val="en-US"/>
       </w:rPr>
-      <w:t>th</w:t>
+      <w:t>st</w:t>
     </w:r>
     <w:r>
       <w:rPr>

</xml_diff>

<commit_message>
feat: Add one function to plot co-occurrence graphs
Add function co_occurrence_chart to plot a graph of the co-occurrence
matrix (pairs of items in observations).
Add the function in the lists of functions.
Add examples in the SA tutorial.
</commit_message>
<xml_diff>
--- a/vignettes/types_of_attributes_and_methods.docx
+++ b/vignettes/types_of_attributes_and_methods.docx
@@ -2040,6 +2040,12 @@
           <w:lang w:val="en-US"/>
         </w:rPr>
         <w:t>)</w:t>
+      </w:r>
+      <w:r>
+        <w:rPr>
+          <w:lang w:val="en-US"/>
+        </w:rPr>
+        <w:t xml:space="preserve"> or named vector(numeric)</w:t>
       </w:r>
     </w:p>
     <w:p>
@@ -4625,11 +4631,6 @@
           <w:lang w:val="en-US"/>
         </w:rPr>
         <w:tab/>
-      </w:r>
-      <w:r>
-        <w:rPr>
-          <w:lang w:val="en-US"/>
-        </w:rPr>
         <w:t xml:space="preserve">      </w:t>
       </w:r>
       <w:r>
@@ -25131,6 +25132,30 @@
         </w:rPr>
         <w:t xml:space="preserve"> </w:t>
       </w:r>
+      <w:proofErr w:type="spellStart"/>
+      <w:r>
+        <w:rPr>
+          <w:b/>
+          <w:bCs/>
+          <w:lang w:val="en-US"/>
+        </w:rPr>
+        <w:t>sort</w:t>
+      </w:r>
+      <w:r>
+        <w:rPr>
+          <w:b/>
+          <w:bCs/>
+          <w:lang w:val="en-US"/>
+        </w:rPr>
+        <w:t>_by</w:t>
+      </w:r>
+      <w:proofErr w:type="spellEnd"/>
+      <w:r>
+        <w:rPr>
+          <w:lang w:val="en-US"/>
+        </w:rPr>
+        <w:t xml:space="preserve">: character, </w:t>
+      </w:r>
       <w:r>
         <w:rPr>
           <w:b/>
@@ -26135,7 +26160,15 @@
         <w:rPr>
           <w:lang w:val="en-US"/>
         </w:rPr>
-        <w:t xml:space="preserve"> character)</w:t>
+        <w:t xml:space="preserve"> character</w:t>
+      </w:r>
+      <w:r>
+        <w:rPr>
+          <w:b/>
+          <w:bCs/>
+          <w:lang w:val="en-US"/>
+        </w:rPr>
+        <w:t>)</w:t>
       </w:r>
     </w:p>
     <w:tbl>
@@ -26307,6 +26340,495 @@
         </w:tc>
       </w:tr>
     </w:tbl>
+    <w:p>
+      <w:pPr>
+        <w:rPr>
+          <w:lang w:val="en-US"/>
+        </w:rPr>
+      </w:pPr>
+    </w:p>
+    <w:p>
+      <w:pPr>
+        <w:rPr>
+          <w:lang w:val="en-US"/>
+        </w:rPr>
+      </w:pPr>
+    </w:p>
+    <w:p>
+      <w:pPr>
+        <w:rPr>
+          <w:lang w:val="en-US"/>
+        </w:rPr>
+      </w:pPr>
+      <m:oMath>
+        <m:r>
+          <w:rPr>
+            <w:rFonts w:ascii="Cambria Math" w:hAnsi="Cambria Math"/>
+            <w:lang w:val="en-US"/>
+          </w:rPr>
+          <m:t>+</m:t>
+        </m:r>
+      </m:oMath>
+      <w:r>
+        <w:rPr>
+          <w:rFonts w:eastAsiaTheme="minorEastAsia"/>
+          <w:lang w:val="en-US"/>
+        </w:rPr>
+        <w:t xml:space="preserve"> </w:t>
+      </w:r>
+      <w:proofErr w:type="spellStart"/>
+      <w:r>
+        <w:rPr>
+          <w:b/>
+          <w:bCs/>
+          <w:lang w:val="en-US"/>
+        </w:rPr>
+        <w:t>co_occurrence_</w:t>
+      </w:r>
+      <w:proofErr w:type="gramStart"/>
+      <w:r>
+        <w:rPr>
+          <w:b/>
+          <w:bCs/>
+          <w:lang w:val="en-US"/>
+        </w:rPr>
+        <w:t>chart</w:t>
+      </w:r>
+      <w:proofErr w:type="spellEnd"/>
+      <w:r>
+        <w:rPr>
+          <w:b/>
+          <w:bCs/>
+          <w:lang w:val="en-US"/>
+        </w:rPr>
+        <w:t>(</w:t>
+      </w:r>
+      <w:proofErr w:type="gramEnd"/>
+      <w:r>
+        <w:rPr>
+          <w:b/>
+          <w:bCs/>
+          <w:lang w:val="en-US"/>
+        </w:rPr>
+        <w:t>items</w:t>
+      </w:r>
+      <w:r>
+        <w:rPr>
+          <w:lang w:val="en-US"/>
+        </w:rPr>
+        <w:t xml:space="preserve">: see attribute </w:t>
+      </w:r>
+      <w:r>
+        <w:rPr>
+          <w:b/>
+          <w:bCs/>
+          <w:lang w:val="en-US"/>
+        </w:rPr>
+        <w:t>items</w:t>
+      </w:r>
+      <w:r>
+        <w:rPr>
+          <w:lang w:val="en-US"/>
+        </w:rPr>
+        <w:t xml:space="preserve">, </w:t>
+      </w:r>
+      <w:r>
+        <w:rPr>
+          <w:b/>
+          <w:bCs/>
+          <w:lang w:val="en-US"/>
+        </w:rPr>
+        <w:t>category</w:t>
+      </w:r>
+      <w:r>
+        <w:rPr>
+          <w:lang w:val="en-US"/>
+        </w:rPr>
+        <w:t xml:space="preserve">: vector or numeric, </w:t>
+      </w:r>
+      <w:proofErr w:type="spellStart"/>
+      <w:r>
+        <w:rPr>
+          <w:b/>
+          <w:bCs/>
+          <w:lang w:val="en-US"/>
+        </w:rPr>
+        <w:t>min_occ</w:t>
+      </w:r>
+      <w:proofErr w:type="spellEnd"/>
+      <w:r>
+        <w:rPr>
+          <w:lang w:val="en-US"/>
+        </w:rPr>
+        <w:t>: numeric,</w:t>
+      </w:r>
+    </w:p>
+    <w:p>
+      <w:pPr>
+        <w:ind w:left="1416" w:firstLine="708"/>
+        <w:rPr>
+          <w:lang w:val="en-US"/>
+        </w:rPr>
+      </w:pPr>
+      <w:r>
+        <w:rPr>
+          <w:lang w:val="en-US"/>
+        </w:rPr>
+        <w:t xml:space="preserve"> </w:t>
+      </w:r>
+      <w:proofErr w:type="spellStart"/>
+      <w:r>
+        <w:rPr>
+          <w:b/>
+          <w:bCs/>
+          <w:lang w:val="en-US"/>
+        </w:rPr>
+        <w:t>max_occ</w:t>
+      </w:r>
+      <w:proofErr w:type="spellEnd"/>
+      <w:r>
+        <w:rPr>
+          <w:lang w:val="en-US"/>
+        </w:rPr>
+        <w:t xml:space="preserve">: numeric, </w:t>
+      </w:r>
+      <w:proofErr w:type="spellStart"/>
+      <w:r>
+        <w:rPr>
+          <w:b/>
+          <w:bCs/>
+          <w:lang w:val="en-US"/>
+        </w:rPr>
+        <w:t>use_names</w:t>
+      </w:r>
+      <w:proofErr w:type="spellEnd"/>
+      <w:r>
+        <w:rPr>
+          <w:lang w:val="en-US"/>
+        </w:rPr>
+        <w:t xml:space="preserve">: logical, </w:t>
+      </w:r>
+      <w:proofErr w:type="spellStart"/>
+      <w:proofErr w:type="gramStart"/>
+      <w:r>
+        <w:rPr>
+          <w:b/>
+          <w:bCs/>
+          <w:lang w:val="en-US"/>
+        </w:rPr>
+        <w:t>n.cutoff</w:t>
+      </w:r>
+      <w:proofErr w:type="spellEnd"/>
+      <w:proofErr w:type="gramEnd"/>
+      <w:r>
+        <w:rPr>
+          <w:lang w:val="en-US"/>
+        </w:rPr>
+        <w:t xml:space="preserve">: numeric, </w:t>
+      </w:r>
+      <w:proofErr w:type="spellStart"/>
+      <w:r>
+        <w:rPr>
+          <w:b/>
+          <w:bCs/>
+          <w:lang w:val="en-US"/>
+        </w:rPr>
+        <w:t>c.cutoff</w:t>
+      </w:r>
+      <w:proofErr w:type="spellEnd"/>
+      <w:r>
+        <w:rPr>
+          <w:lang w:val="en-US"/>
+        </w:rPr>
+        <w:t>: numeric,</w:t>
+      </w:r>
+    </w:p>
+    <w:p>
+      <w:pPr>
+        <w:ind w:left="1416" w:firstLine="708"/>
+        <w:rPr>
+          <w:lang w:val="en-US"/>
+        </w:rPr>
+      </w:pPr>
+      <w:r>
+        <w:rPr>
+          <w:b/>
+          <w:bCs/>
+          <w:lang w:val="en-US"/>
+        </w:rPr>
+        <w:t xml:space="preserve"> </w:t>
+      </w:r>
+      <w:proofErr w:type="spellStart"/>
+      <w:r>
+        <w:rPr>
+          <w:b/>
+          <w:bCs/>
+          <w:lang w:val="en-US"/>
+        </w:rPr>
+        <w:t>sort_</w:t>
+      </w:r>
+      <w:proofErr w:type="gramStart"/>
+      <w:r>
+        <w:rPr>
+          <w:b/>
+          <w:bCs/>
+          <w:lang w:val="en-US"/>
+        </w:rPr>
+        <w:t>by</w:t>
+      </w:r>
+      <w:proofErr w:type="spellEnd"/>
+      <w:r>
+        <w:rPr>
+          <w:lang w:val="en-US"/>
+        </w:rPr>
+        <w:t>:</w:t>
+      </w:r>
+      <w:proofErr w:type="gramEnd"/>
+      <w:r>
+        <w:rPr>
+          <w:lang w:val="en-US"/>
+        </w:rPr>
+        <w:t xml:space="preserve"> character, </w:t>
+      </w:r>
+      <w:proofErr w:type="spellStart"/>
+      <w:r>
+        <w:rPr>
+          <w:b/>
+          <w:bCs/>
+          <w:lang w:val="en-US"/>
+        </w:rPr>
+        <w:t>vertex_size</w:t>
+      </w:r>
+      <w:proofErr w:type="spellEnd"/>
+      <w:r>
+        <w:rPr>
+          <w:lang w:val="en-US"/>
+        </w:rPr>
+        <w:t xml:space="preserve">: numeric, </w:t>
+      </w:r>
+      <w:proofErr w:type="spellStart"/>
+      <w:r>
+        <w:rPr>
+          <w:b/>
+          <w:bCs/>
+          <w:lang w:val="en-US"/>
+        </w:rPr>
+        <w:t>vertex_alpha</w:t>
+      </w:r>
+      <w:proofErr w:type="spellEnd"/>
+      <w:r>
+        <w:rPr>
+          <w:lang w:val="en-US"/>
+        </w:rPr>
+        <w:t>: numeric,</w:t>
+      </w:r>
+    </w:p>
+    <w:p>
+      <w:pPr>
+        <w:ind w:left="1416" w:firstLine="708"/>
+        <w:rPr>
+          <w:b/>
+          <w:bCs/>
+          <w:lang w:val="en-US"/>
+        </w:rPr>
+      </w:pPr>
+      <w:r>
+        <w:rPr>
+          <w:b/>
+          <w:bCs/>
+          <w:lang w:val="en-US"/>
+        </w:rPr>
+        <w:t xml:space="preserve"> </w:t>
+      </w:r>
+      <w:proofErr w:type="spellStart"/>
+      <w:r>
+        <w:rPr>
+          <w:b/>
+          <w:bCs/>
+          <w:lang w:val="en-US"/>
+        </w:rPr>
+        <w:t>vertex_margin</w:t>
+      </w:r>
+      <w:proofErr w:type="spellEnd"/>
+      <w:r>
+        <w:rPr>
+          <w:lang w:val="en-US"/>
+        </w:rPr>
+        <w:t>: numeric,</w:t>
+      </w:r>
+      <w:r>
+        <w:rPr>
+          <w:b/>
+          <w:bCs/>
+          <w:lang w:val="en-US"/>
+        </w:rPr>
+        <w:t xml:space="preserve"> </w:t>
+      </w:r>
+      <w:proofErr w:type="spellStart"/>
+      <w:r>
+        <w:rPr>
+          <w:b/>
+          <w:bCs/>
+          <w:lang w:val="en-US"/>
+        </w:rPr>
+        <w:t>label_size</w:t>
+      </w:r>
+      <w:proofErr w:type="spellEnd"/>
+      <w:r>
+        <w:rPr>
+          <w:lang w:val="en-US"/>
+        </w:rPr>
+        <w:t xml:space="preserve">: numeric, </w:t>
+      </w:r>
+      <w:proofErr w:type="spellStart"/>
+      <w:r>
+        <w:rPr>
+          <w:b/>
+          <w:bCs/>
+          <w:lang w:val="en-US"/>
+        </w:rPr>
+        <w:t>label_margin</w:t>
+      </w:r>
+      <w:proofErr w:type="spellEnd"/>
+      <w:r>
+        <w:rPr>
+          <w:lang w:val="en-US"/>
+        </w:rPr>
+        <w:t>: numeric,</w:t>
+      </w:r>
+    </w:p>
+    <w:p>
+      <w:pPr>
+        <w:ind w:left="1416" w:firstLine="708"/>
+        <w:rPr>
+          <w:lang w:val="en-US"/>
+        </w:rPr>
+      </w:pPr>
+      <w:r>
+        <w:rPr>
+          <w:b/>
+          <w:bCs/>
+          <w:lang w:val="en-US"/>
+        </w:rPr>
+        <w:t xml:space="preserve"> </w:t>
+      </w:r>
+      <w:proofErr w:type="spellStart"/>
+      <w:r>
+        <w:rPr>
+          <w:b/>
+          <w:bCs/>
+          <w:lang w:val="en-US"/>
+        </w:rPr>
+        <w:t>edge_tension</w:t>
+      </w:r>
+      <w:proofErr w:type="spellEnd"/>
+      <w:r>
+        <w:rPr>
+          <w:lang w:val="en-US"/>
+        </w:rPr>
+        <w:t>: numeric,</w:t>
+      </w:r>
+      <w:r>
+        <w:rPr>
+          <w:lang w:val="en-US"/>
+        </w:rPr>
+        <w:t xml:space="preserve"> </w:t>
+      </w:r>
+      <w:proofErr w:type="spellStart"/>
+      <w:r>
+        <w:rPr>
+          <w:b/>
+          <w:bCs/>
+          <w:lang w:val="en-US"/>
+        </w:rPr>
+        <w:t>edge_alpha</w:t>
+      </w:r>
+      <w:proofErr w:type="spellEnd"/>
+      <w:r>
+        <w:rPr>
+          <w:lang w:val="en-US"/>
+        </w:rPr>
+        <w:t>: numeric,</w:t>
+      </w:r>
+      <w:r>
+        <w:rPr>
+          <w:lang w:val="en-US"/>
+        </w:rPr>
+        <w:t xml:space="preserve"> </w:t>
+      </w:r>
+      <w:r>
+        <w:rPr>
+          <w:b/>
+          <w:bCs/>
+          <w:lang w:val="en-US"/>
+        </w:rPr>
+        <w:t>palette</w:t>
+      </w:r>
+      <w:r>
+        <w:rPr>
+          <w:lang w:val="en-US"/>
+        </w:rPr>
+        <w:t>: character,</w:t>
+      </w:r>
+    </w:p>
+    <w:p>
+      <w:pPr>
+        <w:ind w:left="1416" w:firstLine="708"/>
+        <w:rPr>
+          <w:lang w:val="en-US"/>
+        </w:rPr>
+      </w:pPr>
+      <w:r>
+        <w:rPr>
+          <w:b/>
+          <w:bCs/>
+          <w:lang w:val="en-US"/>
+        </w:rPr>
+        <w:t xml:space="preserve"> </w:t>
+      </w:r>
+      <w:proofErr w:type="spellStart"/>
+      <w:r>
+        <w:rPr>
+          <w:b/>
+          <w:bCs/>
+          <w:lang w:val="en-US"/>
+        </w:rPr>
+        <w:t>palette_direction</w:t>
+      </w:r>
+      <w:proofErr w:type="spellEnd"/>
+      <w:r>
+        <w:rPr>
+          <w:lang w:val="en-US"/>
+        </w:rPr>
+        <w:t>: numeric</w:t>
+      </w:r>
+      <w:r>
+        <w:rPr>
+          <w:b/>
+          <w:bCs/>
+          <w:lang w:val="en-US"/>
+        </w:rPr>
+        <w:t>)</w:t>
+      </w:r>
+      <w:r>
+        <w:rPr>
+          <w:lang w:val="en-US"/>
+        </w:rPr>
+        <w:t>:</w:t>
+      </w:r>
+      <w:r>
+        <w:rPr>
+          <w:lang w:val="en-US"/>
+        </w:rPr>
+        <w:t xml:space="preserve"> </w:t>
+      </w:r>
+      <w:r>
+        <w:rPr>
+          <w:lang w:val="en-US"/>
+        </w:rPr>
+        <w:t>ggplot2 graph</w:t>
+      </w:r>
+    </w:p>
     <w:p>
       <w:pPr>
         <w:rPr>
@@ -29143,6 +29665,7 @@
       <w:pPr>
         <w:ind w:left="2124"/>
         <w:rPr>
+          <w:b/>
           <w:lang w:val="en-US"/>
         </w:rPr>
       </w:pPr>
@@ -29183,6 +29706,266 @@
           <w:lang w:val="en-US"/>
         </w:rPr>
         <w:t xml:space="preserve">: </w:t>
+      </w:r>
+      <w:r>
+        <w:rPr>
+          <w:lang w:val="en-US"/>
+        </w:rPr>
+        <w:t>see</w:t>
+      </w:r>
+      <w:r>
+        <w:rPr>
+          <w:lang w:val="en-US"/>
+        </w:rPr>
+        <w:t xml:space="preserve"> attribut</w:t>
+      </w:r>
+      <w:r>
+        <w:rPr>
+          <w:lang w:val="en-US"/>
+        </w:rPr>
+        <w:t>e</w:t>
+      </w:r>
+      <w:r>
+        <w:rPr>
+          <w:lang w:val="en-US"/>
+        </w:rPr>
+        <w:t xml:space="preserve"> </w:t>
+      </w:r>
+      <w:r>
+        <w:rPr>
+          <w:b/>
+          <w:lang w:val="en-US"/>
+        </w:rPr>
+        <w:t>patterns</w:t>
+      </w:r>
+    </w:p>
+    <w:p>
+      <w:pPr>
+        <w:rPr>
+          <w:bCs/>
+          <w:lang w:val="en-US"/>
+        </w:rPr>
+      </w:pPr>
+    </w:p>
+    <w:p>
+      <w:pPr>
+        <w:rPr>
+          <w:lang w:val="en-US"/>
+        </w:rPr>
+      </w:pPr>
+      <m:oMath>
+        <m:r>
+          <w:rPr>
+            <w:rFonts w:ascii="Cambria Math" w:hAnsi="Cambria Math"/>
+            <w:lang w:val="en-US"/>
+          </w:rPr>
+          <w:lastRenderedPageBreak/>
+          <m:t>-</m:t>
+        </m:r>
+      </m:oMath>
+      <w:r>
+        <w:rPr>
+          <w:rFonts w:eastAsiaTheme="minorEastAsia"/>
+          <w:iCs/>
+          <w:lang w:val="en-US"/>
+        </w:rPr>
+        <w:t xml:space="preserve"> </w:t>
+      </w:r>
+      <w:proofErr w:type="spellStart"/>
+      <w:r>
+        <w:rPr>
+          <w:b/>
+          <w:lang w:val="en-US"/>
+        </w:rPr>
+        <w:t>get</w:t>
+      </w:r>
+      <w:r>
+        <w:rPr>
+          <w:b/>
+          <w:lang w:val="en-US"/>
+        </w:rPr>
+        <w:t>_patterns_from_</w:t>
+      </w:r>
+      <w:proofErr w:type="gramStart"/>
+      <w:r>
+        <w:rPr>
+          <w:b/>
+          <w:lang w:val="en-US"/>
+        </w:rPr>
+        <w:t>characteristic</w:t>
+      </w:r>
+      <w:proofErr w:type="spellEnd"/>
+      <w:r>
+        <w:rPr>
+          <w:b/>
+          <w:lang w:val="en-US"/>
+        </w:rPr>
+        <w:t>(</w:t>
+      </w:r>
+      <w:proofErr w:type="gramEnd"/>
+      <w:r>
+        <w:rPr>
+          <w:b/>
+          <w:lang w:val="en-US"/>
+        </w:rPr>
+        <w:t>pc</w:t>
+      </w:r>
+      <w:r>
+        <w:rPr>
+          <w:lang w:val="en-US"/>
+        </w:rPr>
+        <w:t>:</w:t>
+      </w:r>
+      <w:r>
+        <w:rPr>
+          <w:bCs/>
+          <w:lang w:val="en-US"/>
+        </w:rPr>
+        <w:t xml:space="preserve"> </w:t>
+      </w:r>
+      <w:r>
+        <w:rPr>
+          <w:bCs/>
+          <w:lang w:val="en-US"/>
+        </w:rPr>
+        <w:t>character or</w:t>
+      </w:r>
+      <w:r>
+        <w:rPr>
+          <w:lang w:val="en-US"/>
+        </w:rPr>
+        <w:t xml:space="preserve"> </w:t>
+      </w:r>
+      <w:r>
+        <w:rPr>
+          <w:lang w:val="en-US"/>
+        </w:rPr>
+        <w:t>see</w:t>
+      </w:r>
+      <w:r>
+        <w:rPr>
+          <w:lang w:val="en-US"/>
+        </w:rPr>
+        <w:t xml:space="preserve"> attribut</w:t>
+      </w:r>
+      <w:r>
+        <w:rPr>
+          <w:lang w:val="en-US"/>
+        </w:rPr>
+        <w:t>e</w:t>
+      </w:r>
+      <w:r>
+        <w:rPr>
+          <w:lang w:val="en-US"/>
+        </w:rPr>
+        <w:t xml:space="preserve"> </w:t>
+      </w:r>
+      <w:r>
+        <w:rPr>
+          <w:b/>
+          <w:lang w:val="en-US"/>
+        </w:rPr>
+        <w:t>patterns</w:t>
+      </w:r>
+      <w:r>
+        <w:rPr>
+          <w:lang w:val="en-US"/>
+        </w:rPr>
+        <w:t>,</w:t>
+      </w:r>
+    </w:p>
+    <w:p>
+      <w:pPr>
+        <w:ind w:left="2832"/>
+        <w:rPr>
+          <w:lang w:val="en-US"/>
+        </w:rPr>
+      </w:pPr>
+      <w:r>
+        <w:rPr>
+          <w:lang w:val="en-US"/>
+        </w:rPr>
+        <w:t xml:space="preserve">          </w:t>
+      </w:r>
+      <w:r>
+        <w:rPr>
+          <w:b/>
+          <w:lang w:val="en-US"/>
+        </w:rPr>
+        <w:t>characteristic</w:t>
+      </w:r>
+      <w:r>
+        <w:rPr>
+          <w:lang w:val="en-US"/>
+        </w:rPr>
+        <w:t>: character,</w:t>
+      </w:r>
+      <w:r>
+        <w:rPr>
+          <w:lang w:val="en-US"/>
+        </w:rPr>
+        <w:t xml:space="preserve"> </w:t>
+      </w:r>
+      <w:r>
+        <w:rPr>
+          <w:b/>
+          <w:lang w:val="en-US"/>
+        </w:rPr>
+        <w:t>value</w:t>
+      </w:r>
+      <w:r>
+        <w:rPr>
+          <w:lang w:val="en-US"/>
+        </w:rPr>
+        <w:t>: numeric,</w:t>
+      </w:r>
+      <w:r>
+        <w:rPr>
+          <w:b/>
+          <w:lang w:val="en-US"/>
+        </w:rPr>
+        <w:t xml:space="preserve"> </w:t>
+      </w:r>
+      <w:r>
+        <w:rPr>
+          <w:b/>
+          <w:lang w:val="en-US"/>
+        </w:rPr>
+        <w:t>condition</w:t>
+      </w:r>
+      <w:r>
+        <w:rPr>
+          <w:lang w:val="en-US"/>
+        </w:rPr>
+        <w:t>: character</w:t>
+      </w:r>
+      <w:r>
+        <w:rPr>
+          <w:b/>
+          <w:lang w:val="en-US"/>
+        </w:rPr>
+        <w:t>)</w:t>
+      </w:r>
+      <w:r>
+        <w:rPr>
+          <w:lang w:val="en-US"/>
+        </w:rPr>
+        <w:t>:</w:t>
+      </w:r>
+    </w:p>
+    <w:p>
+      <w:pPr>
+        <w:ind w:left="2832"/>
+        <w:rPr>
+          <w:lang w:val="en-US"/>
+        </w:rPr>
+      </w:pPr>
+      <w:r>
+        <w:rPr>
+          <w:b/>
+          <w:lang w:val="en-US"/>
+        </w:rPr>
+        <w:t xml:space="preserve">          </w:t>
       </w:r>
       <w:r>
         <w:rPr>
@@ -29260,7 +30043,7 @@
           <w:b/>
           <w:lang w:val="en-US"/>
         </w:rPr>
-        <w:t>characteristic</w:t>
+        <w:t>status</w:t>
       </w:r>
       <w:proofErr w:type="spellEnd"/>
       <w:r>
@@ -29282,21 +30065,51 @@
         <w:rPr>
           <w:lang w:val="en-US"/>
         </w:rPr>
-        <w:t>:</w:t>
+        <w:t xml:space="preserve">: </w:t>
       </w:r>
       <w:r>
         <w:rPr>
           <w:bCs/>
           <w:lang w:val="en-US"/>
         </w:rPr>
+        <w:t xml:space="preserve">character or </w:t>
+      </w:r>
+      <w:r>
+        <w:rPr>
+          <w:lang w:val="en-US"/>
+        </w:rPr>
+        <w:t>see</w:t>
+      </w:r>
+      <w:r>
+        <w:rPr>
+          <w:lang w:val="en-US"/>
+        </w:rPr>
+        <w:t xml:space="preserve"> attribut</w:t>
+      </w:r>
+      <w:r>
+        <w:rPr>
+          <w:lang w:val="en-US"/>
+        </w:rPr>
+        <w:t>e</w:t>
+      </w:r>
+      <w:r>
+        <w:rPr>
+          <w:lang w:val="en-US"/>
+        </w:rPr>
         <w:t xml:space="preserve"> </w:t>
       </w:r>
       <w:r>
         <w:rPr>
-          <w:bCs/>
-          <w:lang w:val="en-US"/>
-        </w:rPr>
-        <w:t>character or</w:t>
+          <w:b/>
+          <w:lang w:val="en-US"/>
+        </w:rPr>
+        <w:t>patterns</w:t>
+      </w:r>
+      <w:r>
+        <w:rPr>
+          <w:lang w:val="en-US"/>
+        </w:rPr>
+        <w:t>,</w:t>
       </w:r>
       <w:r>
         <w:rPr>
@@ -29306,45 +30119,21 @@
       </w:r>
       <w:r>
         <w:rPr>
-          <w:lang w:val="en-US"/>
-        </w:rPr>
-        <w:t>see</w:t>
-      </w:r>
-      <w:r>
-        <w:rPr>
-          <w:lang w:val="en-US"/>
-        </w:rPr>
-        <w:t xml:space="preserve"> attribut</w:t>
-      </w:r>
-      <w:r>
-        <w:rPr>
-          <w:lang w:val="en-US"/>
-        </w:rPr>
-        <w:t>e</w:t>
-      </w:r>
-      <w:r>
-        <w:rPr>
-          <w:lang w:val="en-US"/>
-        </w:rPr>
-        <w:t xml:space="preserve"> </w:t>
-      </w:r>
-      <w:r>
-        <w:rPr>
-          <w:b/>
-          <w:lang w:val="en-US"/>
-        </w:rPr>
-        <w:t>patterns</w:t>
-      </w:r>
-      <w:r>
-        <w:rPr>
-          <w:lang w:val="en-US"/>
-        </w:rPr>
-        <w:t>,</w:t>
+          <w:b/>
+          <w:lang w:val="en-US"/>
+        </w:rPr>
+        <w:t>value</w:t>
+      </w:r>
+      <w:r>
+        <w:rPr>
+          <w:lang w:val="en-US"/>
+        </w:rPr>
+        <w:t>: vector(character),</w:t>
       </w:r>
     </w:p>
     <w:p>
       <w:pPr>
-        <w:ind w:left="2832"/>
+        <w:ind w:left="2124"/>
         <w:rPr>
           <w:lang w:val="en-US"/>
         </w:rPr>
@@ -29353,46 +30142,13 @@
         <w:rPr>
           <w:lang w:val="en-US"/>
         </w:rPr>
-        <w:t xml:space="preserve">          </w:t>
-      </w:r>
-      <w:r>
-        <w:rPr>
-          <w:b/>
-          <w:lang w:val="en-US"/>
-        </w:rPr>
-        <w:t>characteristic</w:t>
-      </w:r>
-      <w:r>
-        <w:rPr>
-          <w:lang w:val="en-US"/>
-        </w:rPr>
-        <w:t>: character,</w:t>
-      </w:r>
-      <w:r>
-        <w:rPr>
-          <w:lang w:val="en-US"/>
-        </w:rPr>
-        <w:t xml:space="preserve"> </w:t>
-      </w:r>
-      <w:r>
-        <w:rPr>
-          <w:b/>
-          <w:lang w:val="en-US"/>
-        </w:rPr>
-        <w:t>value</w:t>
-      </w:r>
-      <w:r>
-        <w:rPr>
-          <w:lang w:val="en-US"/>
-        </w:rPr>
-        <w:t>: numeric,</w:t>
-      </w:r>
-      <w:r>
-        <w:rPr>
-          <w:b/>
-          <w:lang w:val="en-US"/>
-        </w:rPr>
-        <w:t xml:space="preserve"> </w:t>
+        <w:t xml:space="preserve">       </w:t>
+      </w:r>
+      <w:r>
+        <w:rPr>
+          <w:lang w:val="en-US"/>
+        </w:rPr>
+        <w:t xml:space="preserve">    </w:t>
       </w:r>
       <w:r>
         <w:rPr>
@@ -29418,22 +30174,7 @@
         <w:rPr>
           <w:lang w:val="en-US"/>
         </w:rPr>
-        <w:t>:</w:t>
-      </w:r>
-    </w:p>
-    <w:p>
-      <w:pPr>
-        <w:ind w:left="2832"/>
-        <w:rPr>
-          <w:lang w:val="en-US"/>
-        </w:rPr>
-      </w:pPr>
-      <w:r>
-        <w:rPr>
-          <w:b/>
-          <w:lang w:val="en-US"/>
-        </w:rPr>
-        <w:t xml:space="preserve">          </w:t>
+        <w:t xml:space="preserve">: </w:t>
       </w:r>
       <w:r>
         <w:rPr>
@@ -29511,7 +30252,7 @@
           <w:b/>
           <w:lang w:val="en-US"/>
         </w:rPr>
-        <w:t>status</w:t>
+        <w:t>category</w:t>
       </w:r>
       <w:proofErr w:type="spellEnd"/>
       <w:r>
@@ -29578,30 +30319,11 @@
           <w:lang w:val="en-US"/>
         </w:rPr>
         <w:t>,</w:t>
-      </w:r>
-      <w:r>
-        <w:rPr>
-          <w:lang w:val="en-US"/>
-        </w:rPr>
-        <w:t xml:space="preserve"> </w:t>
-      </w:r>
-      <w:r>
-        <w:rPr>
-          <w:b/>
-          <w:lang w:val="en-US"/>
-        </w:rPr>
-        <w:t>value</w:t>
-      </w:r>
-      <w:r>
-        <w:rPr>
-          <w:lang w:val="en-US"/>
-        </w:rPr>
-        <w:t>: vector(character),</w:t>
       </w:r>
     </w:p>
     <w:p>
       <w:pPr>
-        <w:ind w:left="2124"/>
+        <w:ind w:left="2124" w:firstLine="708"/>
         <w:rPr>
           <w:lang w:val="en-US"/>
         </w:rPr>
@@ -29610,62 +30332,6 @@
         <w:rPr>
           <w:lang w:val="en-US"/>
         </w:rPr>
-        <w:t xml:space="preserve">       </w:t>
-      </w:r>
-      <w:r>
-        <w:rPr>
-          <w:lang w:val="en-US"/>
-        </w:rPr>
-        <w:t xml:space="preserve">    </w:t>
-      </w:r>
-      <w:r>
-        <w:rPr>
-          <w:b/>
-          <w:lang w:val="en-US"/>
-        </w:rPr>
-        <w:t>condition</w:t>
-      </w:r>
-      <w:r>
-        <w:rPr>
-          <w:lang w:val="en-US"/>
-        </w:rPr>
-        <w:t>: character</w:t>
-      </w:r>
-      <w:r>
-        <w:rPr>
-          <w:b/>
-          <w:lang w:val="en-US"/>
-        </w:rPr>
-        <w:t>)</w:t>
-      </w:r>
-      <w:r>
-        <w:rPr>
-          <w:lang w:val="en-US"/>
-        </w:rPr>
-        <w:t xml:space="preserve">: </w:t>
-      </w:r>
-      <w:r>
-        <w:rPr>
-          <w:lang w:val="en-US"/>
-        </w:rPr>
-        <w:t>see</w:t>
-      </w:r>
-      <w:r>
-        <w:rPr>
-          <w:lang w:val="en-US"/>
-        </w:rPr>
-        <w:t xml:space="preserve"> attribut</w:t>
-      </w:r>
-      <w:r>
-        <w:rPr>
-          <w:lang w:val="en-US"/>
-        </w:rPr>
-        <w:t>e</w:t>
-      </w:r>
-      <w:r>
-        <w:rPr>
-          <w:lang w:val="en-US"/>
-        </w:rPr>
         <w:t xml:space="preserve"> </w:t>
       </w:r>
       <w:r>
@@ -29673,12 +30339,130 @@
           <w:b/>
           <w:lang w:val="en-US"/>
         </w:rPr>
-        <w:t>patterns</w:t>
+        <w:t>category</w:t>
+      </w:r>
+      <w:r>
+        <w:rPr>
+          <w:lang w:val="en-US"/>
+        </w:rPr>
+        <w:t xml:space="preserve">: character </w:t>
+      </w:r>
+      <w:r>
+        <w:rPr>
+          <w:lang w:val="en-US"/>
+        </w:rPr>
+        <w:t>or</w:t>
+      </w:r>
+      <w:r>
+        <w:rPr>
+          <w:lang w:val="en-US"/>
+        </w:rPr>
+        <w:t xml:space="preserve"> numeric,</w:t>
+      </w:r>
+      <w:r>
+        <w:rPr>
+          <w:lang w:val="en-US"/>
+        </w:rPr>
+        <w:t xml:space="preserve"> </w:t>
+      </w:r>
+      <w:r>
+        <w:rPr>
+          <w:b/>
+          <w:lang w:val="en-US"/>
+        </w:rPr>
+        <w:t>value</w:t>
+      </w:r>
+      <w:r>
+        <w:rPr>
+          <w:lang w:val="en-US"/>
+        </w:rPr>
+        <w:t>: character,</w:t>
       </w:r>
     </w:p>
     <w:p>
       <w:pPr>
-        <w:rPr>
+        <w:ind w:left="2124" w:firstLine="708"/>
+        <w:rPr>
+          <w:lang w:val="en-US"/>
+        </w:rPr>
+      </w:pPr>
+      <w:r>
+        <w:rPr>
+          <w:b/>
+          <w:lang w:val="en-US"/>
+        </w:rPr>
+        <w:t xml:space="preserve"> </w:t>
+      </w:r>
+      <w:r>
+        <w:rPr>
+          <w:b/>
+          <w:lang w:val="en-US"/>
+        </w:rPr>
+        <w:t>condition</w:t>
+      </w:r>
+      <w:r>
+        <w:rPr>
+          <w:lang w:val="en-US"/>
+        </w:rPr>
+        <w:t>: character</w:t>
+      </w:r>
+      <w:r>
+        <w:rPr>
+          <w:b/>
+          <w:lang w:val="en-US"/>
+        </w:rPr>
+        <w:t>)</w:t>
+      </w:r>
+      <w:r>
+        <w:rPr>
+          <w:lang w:val="en-US"/>
+        </w:rPr>
+        <w:t xml:space="preserve">: </w:t>
+      </w:r>
+      <w:r>
+        <w:rPr>
+          <w:lang w:val="en-US"/>
+        </w:rPr>
+        <w:t>see</w:t>
+      </w:r>
+      <w:r>
+        <w:rPr>
+          <w:lang w:val="en-US"/>
+        </w:rPr>
+        <w:t xml:space="preserve"> attribut</w:t>
+      </w:r>
+      <w:r>
+        <w:rPr>
+          <w:lang w:val="en-US"/>
+        </w:rPr>
+        <w:t>e</w:t>
+      </w:r>
+      <w:r>
+        <w:rPr>
+          <w:lang w:val="en-US"/>
+        </w:rPr>
+        <w:t xml:space="preserve"> </w:t>
+      </w:r>
+      <w:r>
+        <w:rPr>
+          <w:b/>
+          <w:lang w:val="en-US"/>
+        </w:rPr>
+        <w:t>patterns</w:t>
+      </w:r>
+    </w:p>
+    <w:p>
+      <w:pPr>
+        <w:rPr>
+          <w:b/>
+          <w:lang w:val="en-US"/>
+        </w:rPr>
+      </w:pPr>
+    </w:p>
+    <w:p>
+      <w:pPr>
+        <w:rPr>
+          <w:bCs/>
           <w:lang w:val="en-US"/>
         </w:rPr>
       </w:pPr>
@@ -29688,259 +30472,6 @@
             <w:rFonts w:ascii="Cambria Math" w:hAnsi="Cambria Math"/>
             <w:lang w:val="en-US"/>
           </w:rPr>
-          <m:t>-</m:t>
-        </m:r>
-      </m:oMath>
-      <w:r>
-        <w:rPr>
-          <w:rFonts w:eastAsiaTheme="minorEastAsia"/>
-          <w:iCs/>
-          <w:lang w:val="en-US"/>
-        </w:rPr>
-        <w:t xml:space="preserve"> </w:t>
-      </w:r>
-      <w:proofErr w:type="spellStart"/>
-      <w:r>
-        <w:rPr>
-          <w:b/>
-          <w:lang w:val="en-US"/>
-        </w:rPr>
-        <w:t>get</w:t>
-      </w:r>
-      <w:r>
-        <w:rPr>
-          <w:b/>
-          <w:lang w:val="en-US"/>
-        </w:rPr>
-        <w:t>_patterns_from_</w:t>
-      </w:r>
-      <w:proofErr w:type="gramStart"/>
-      <w:r>
-        <w:rPr>
-          <w:b/>
-          <w:lang w:val="en-US"/>
-        </w:rPr>
-        <w:t>category</w:t>
-      </w:r>
-      <w:proofErr w:type="spellEnd"/>
-      <w:r>
-        <w:rPr>
-          <w:b/>
-          <w:lang w:val="en-US"/>
-        </w:rPr>
-        <w:t>(</w:t>
-      </w:r>
-      <w:proofErr w:type="gramEnd"/>
-      <w:r>
-        <w:rPr>
-          <w:b/>
-          <w:lang w:val="en-US"/>
-        </w:rPr>
-        <w:t>pc</w:t>
-      </w:r>
-      <w:r>
-        <w:rPr>
-          <w:lang w:val="en-US"/>
-        </w:rPr>
-        <w:t xml:space="preserve">: </w:t>
-      </w:r>
-      <w:r>
-        <w:rPr>
-          <w:bCs/>
-          <w:lang w:val="en-US"/>
-        </w:rPr>
-        <w:t xml:space="preserve">character or </w:t>
-      </w:r>
-      <w:r>
-        <w:rPr>
-          <w:lang w:val="en-US"/>
-        </w:rPr>
-        <w:t>see</w:t>
-      </w:r>
-      <w:r>
-        <w:rPr>
-          <w:lang w:val="en-US"/>
-        </w:rPr>
-        <w:t xml:space="preserve"> attribut</w:t>
-      </w:r>
-      <w:r>
-        <w:rPr>
-          <w:lang w:val="en-US"/>
-        </w:rPr>
-        <w:t>e</w:t>
-      </w:r>
-      <w:r>
-        <w:rPr>
-          <w:lang w:val="en-US"/>
-        </w:rPr>
-        <w:t xml:space="preserve"> </w:t>
-      </w:r>
-      <w:r>
-        <w:rPr>
-          <w:b/>
-          <w:lang w:val="en-US"/>
-        </w:rPr>
-        <w:t>patterns</w:t>
-      </w:r>
-      <w:r>
-        <w:rPr>
-          <w:lang w:val="en-US"/>
-        </w:rPr>
-        <w:t>,</w:t>
-      </w:r>
-    </w:p>
-    <w:p>
-      <w:pPr>
-        <w:ind w:left="2124" w:firstLine="708"/>
-        <w:rPr>
-          <w:lang w:val="en-US"/>
-        </w:rPr>
-      </w:pPr>
-      <w:r>
-        <w:rPr>
-          <w:lang w:val="en-US"/>
-        </w:rPr>
-        <w:t xml:space="preserve"> </w:t>
-      </w:r>
-      <w:r>
-        <w:rPr>
-          <w:b/>
-          <w:lang w:val="en-US"/>
-        </w:rPr>
-        <w:t>category</w:t>
-      </w:r>
-      <w:r>
-        <w:rPr>
-          <w:lang w:val="en-US"/>
-        </w:rPr>
-        <w:t xml:space="preserve">: character </w:t>
-      </w:r>
-      <w:r>
-        <w:rPr>
-          <w:lang w:val="en-US"/>
-        </w:rPr>
-        <w:t>or</w:t>
-      </w:r>
-      <w:r>
-        <w:rPr>
-          <w:lang w:val="en-US"/>
-        </w:rPr>
-        <w:t xml:space="preserve"> numeric,</w:t>
-      </w:r>
-      <w:r>
-        <w:rPr>
-          <w:lang w:val="en-US"/>
-        </w:rPr>
-        <w:t xml:space="preserve"> </w:t>
-      </w:r>
-      <w:r>
-        <w:rPr>
-          <w:b/>
-          <w:lang w:val="en-US"/>
-        </w:rPr>
-        <w:t>value</w:t>
-      </w:r>
-      <w:r>
-        <w:rPr>
-          <w:lang w:val="en-US"/>
-        </w:rPr>
-        <w:t>: character,</w:t>
-      </w:r>
-    </w:p>
-    <w:p>
-      <w:pPr>
-        <w:ind w:left="2124" w:firstLine="708"/>
-        <w:rPr>
-          <w:lang w:val="en-US"/>
-        </w:rPr>
-      </w:pPr>
-      <w:r>
-        <w:rPr>
-          <w:b/>
-          <w:lang w:val="en-US"/>
-        </w:rPr>
-        <w:t xml:space="preserve"> </w:t>
-      </w:r>
-      <w:r>
-        <w:rPr>
-          <w:b/>
-          <w:lang w:val="en-US"/>
-        </w:rPr>
-        <w:t>condition</w:t>
-      </w:r>
-      <w:r>
-        <w:rPr>
-          <w:lang w:val="en-US"/>
-        </w:rPr>
-        <w:t>: character</w:t>
-      </w:r>
-      <w:r>
-        <w:rPr>
-          <w:b/>
-          <w:lang w:val="en-US"/>
-        </w:rPr>
-        <w:t>)</w:t>
-      </w:r>
-      <w:r>
-        <w:rPr>
-          <w:lang w:val="en-US"/>
-        </w:rPr>
-        <w:t xml:space="preserve">: </w:t>
-      </w:r>
-      <w:r>
-        <w:rPr>
-          <w:lang w:val="en-US"/>
-        </w:rPr>
-        <w:t>see</w:t>
-      </w:r>
-      <w:r>
-        <w:rPr>
-          <w:lang w:val="en-US"/>
-        </w:rPr>
-        <w:t xml:space="preserve"> attribut</w:t>
-      </w:r>
-      <w:r>
-        <w:rPr>
-          <w:lang w:val="en-US"/>
-        </w:rPr>
-        <w:t>e</w:t>
-      </w:r>
-      <w:r>
-        <w:rPr>
-          <w:lang w:val="en-US"/>
-        </w:rPr>
-        <w:t xml:space="preserve"> </w:t>
-      </w:r>
-      <w:r>
-        <w:rPr>
-          <w:b/>
-          <w:lang w:val="en-US"/>
-        </w:rPr>
-        <w:t>patterns</w:t>
-      </w:r>
-    </w:p>
-    <w:p>
-      <w:pPr>
-        <w:rPr>
-          <w:b/>
-          <w:lang w:val="en-US"/>
-        </w:rPr>
-      </w:pPr>
-    </w:p>
-    <w:p>
-      <w:pPr>
-        <w:rPr>
-          <w:bCs/>
-          <w:lang w:val="en-US"/>
-        </w:rPr>
-      </w:pPr>
-      <m:oMath>
-        <m:r>
-          <w:rPr>
-            <w:rFonts w:ascii="Cambria Math" w:hAnsi="Cambria Math"/>
-            <w:lang w:val="en-US"/>
-          </w:rPr>
-          <w:lastRenderedPageBreak/>
           <m:t>+</m:t>
         </m:r>
       </m:oMath>
@@ -31355,7 +31886,7 @@
         </mc:Choice>
         <mc:Fallback>
           <w:pict>
-            <v:rect w14:anchorId="36CCA109" id="Rectangle 38" o:spid="_x0000_s1026" style="position:absolute;margin-left:1.15pt;margin-top:-7.8pt;width:466.5pt;height:1.45pt;z-index:251660288;visibility:visible;mso-wrap-style:square;mso-wrap-distance-left:9pt;mso-wrap-distance-top:0;mso-wrap-distance-right:9pt;mso-wrap-distance-bottom:0;mso-position-horizontal:absolute;mso-position-horizontal-relative:text;mso-position-vertical:absolute;mso-position-vertical-relative:text;v-text-anchor:middle" o:gfxdata="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" fillcolor="black [3213]" stroked="f" strokeweight="1pt">
+            <v:rect w14:anchorId="7C79DE08" id="Rectangle 38" o:spid="_x0000_s1026" style="position:absolute;margin-left:1.15pt;margin-top:-7.8pt;width:466.5pt;height:1.45pt;z-index:251660288;visibility:visible;mso-wrap-style:square;mso-wrap-distance-left:9pt;mso-wrap-distance-top:0;mso-wrap-distance-right:9pt;mso-wrap-distance-bottom:0;mso-position-horizontal:absolute;mso-position-horizontal-relative:text;mso-position-vertical:absolute;mso-position-vertical-relative:text;v-text-anchor:middle" o:gfxdata="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" fillcolor="black [3213]" stroked="f" strokeweight="1pt">
               <w10:wrap type="square"/>
             </v:rect>
           </w:pict>
@@ -31577,7 +32108,7 @@
         <w:color w:val="808080" w:themeColor="background1" w:themeShade="80"/>
         <w:lang w:val="en-US"/>
       </w:rPr>
-      <w:t>October</w:t>
+      <w:t>November</w:t>
     </w:r>
     <w:r>
       <w:rPr>
@@ -31591,7 +32122,7 @@
         <w:color w:val="808080" w:themeColor="background1" w:themeShade="80"/>
         <w:lang w:val="en-US"/>
       </w:rPr>
-      <w:t>21</w:t>
+      <w:t>4</w:t>
     </w:r>
     <w:r>
       <w:rPr>
@@ -31599,7 +32130,7 @@
         <w:vertAlign w:val="superscript"/>
         <w:lang w:val="en-US"/>
       </w:rPr>
-      <w:t>st</w:t>
+      <w:t>th</w:t>
     </w:r>
     <w:r>
       <w:rPr>

</xml_diff>

<commit_message>
feat: Add one function to plot the tree of a category
Add function category_tree_chart to plot a tree of the values of one
category connected to the related items.
Add the function in the lists of functions.
Add example in the SA tutorial.
</commit_message>
<xml_diff>
--- a/vignettes/types_of_attributes_and_methods.docx
+++ b/vignettes/types_of_attributes_and_methods.docx
@@ -26383,7 +26383,7 @@
           <w:bCs/>
           <w:lang w:val="en-US"/>
         </w:rPr>
-        <w:t>co_occurrence_</w:t>
+        <w:t>category_tree_</w:t>
       </w:r>
       <w:proofErr w:type="gramStart"/>
       <w:r>
@@ -26410,6 +26410,20 @@
           <w:bCs/>
           <w:lang w:val="en-US"/>
         </w:rPr>
+        <w:t>category</w:t>
+      </w:r>
+      <w:r>
+        <w:rPr>
+          <w:lang w:val="en-US"/>
+        </w:rPr>
+        <w:t xml:space="preserve">: character or numeric, </w:t>
+      </w:r>
+      <w:r>
+        <w:rPr>
+          <w:b/>
+          <w:bCs/>
+          <w:lang w:val="en-US"/>
+        </w:rPr>
         <w:t>items</w:t>
       </w:r>
       <w:r>
@@ -26430,37 +26444,7 @@
         <w:rPr>
           <w:lang w:val="en-US"/>
         </w:rPr>
-        <w:t xml:space="preserve">, </w:t>
-      </w:r>
-      <w:r>
-        <w:rPr>
-          <w:b/>
-          <w:bCs/>
-          <w:lang w:val="en-US"/>
-        </w:rPr>
-        <w:t>category</w:t>
-      </w:r>
-      <w:r>
-        <w:rPr>
-          <w:lang w:val="en-US"/>
-        </w:rPr>
-        <w:t xml:space="preserve">: vector or numeric, </w:t>
-      </w:r>
-      <w:proofErr w:type="spellStart"/>
-      <w:r>
-        <w:rPr>
-          <w:b/>
-          <w:bCs/>
-          <w:lang w:val="en-US"/>
-        </w:rPr>
-        <w:t>min_occ</w:t>
-      </w:r>
-      <w:proofErr w:type="spellEnd"/>
-      <w:r>
-        <w:rPr>
-          <w:lang w:val="en-US"/>
-        </w:rPr>
-        <w:t>: numeric,</w:t>
+        <w:t>,</w:t>
       </w:r>
     </w:p>
     <w:p>
@@ -26483,22 +26467,6 @@
           <w:bCs/>
           <w:lang w:val="en-US"/>
         </w:rPr>
-        <w:t>max_occ</w:t>
-      </w:r>
-      <w:proofErr w:type="spellEnd"/>
-      <w:r>
-        <w:rPr>
-          <w:lang w:val="en-US"/>
-        </w:rPr>
-        <w:t xml:space="preserve">: numeric, </w:t>
-      </w:r>
-      <w:proofErr w:type="spellStart"/>
-      <w:r>
-        <w:rPr>
-          <w:b/>
-          <w:bCs/>
-          <w:lang w:val="en-US"/>
-        </w:rPr>
         <w:t>use_names</w:t>
       </w:r>
       <w:proofErr w:type="spellEnd"/>
@@ -26565,30 +26533,30 @@
           <w:bCs/>
           <w:lang w:val="en-US"/>
         </w:rPr>
-        <w:t>sort_</w:t>
-      </w:r>
-      <w:proofErr w:type="gramStart"/>
+        <w:t>vertex_size</w:t>
+      </w:r>
+      <w:proofErr w:type="spellEnd"/>
+      <w:r>
+        <w:rPr>
+          <w:lang w:val="en-US"/>
+        </w:rPr>
+        <w:t xml:space="preserve">: numeric, </w:t>
+      </w:r>
+      <w:proofErr w:type="spellStart"/>
       <w:r>
         <w:rPr>
           <w:b/>
           <w:bCs/>
           <w:lang w:val="en-US"/>
         </w:rPr>
-        <w:t>by</w:t>
+        <w:t>vertex_alpha</w:t>
       </w:r>
       <w:proofErr w:type="spellEnd"/>
       <w:r>
         <w:rPr>
           <w:lang w:val="en-US"/>
         </w:rPr>
-        <w:t>:</w:t>
-      </w:r>
-      <w:proofErr w:type="gramEnd"/>
-      <w:r>
-        <w:rPr>
-          <w:lang w:val="en-US"/>
-        </w:rPr>
-        <w:t xml:space="preserve"> character, </w:t>
+        <w:t xml:space="preserve">: numeric, </w:t>
       </w:r>
       <w:proofErr w:type="spellStart"/>
       <w:r>
@@ -26597,23 +26565,7 @@
           <w:bCs/>
           <w:lang w:val="en-US"/>
         </w:rPr>
-        <w:t>vertex_size</w:t>
-      </w:r>
-      <w:proofErr w:type="spellEnd"/>
-      <w:r>
-        <w:rPr>
-          <w:lang w:val="en-US"/>
-        </w:rPr>
-        <w:t xml:space="preserve">: numeric, </w:t>
-      </w:r>
-      <w:proofErr w:type="spellStart"/>
-      <w:r>
-        <w:rPr>
-          <w:b/>
-          <w:bCs/>
-          <w:lang w:val="en-US"/>
-        </w:rPr>
-        <w:t>vertex_alpha</w:t>
+        <w:t>leaf_size</w:t>
       </w:r>
       <w:proofErr w:type="spellEnd"/>
       <w:r>
@@ -26627,18 +26579,32 @@
       <w:pPr>
         <w:ind w:left="1416" w:firstLine="708"/>
         <w:rPr>
+          <w:lang w:val="en-US"/>
+        </w:rPr>
+      </w:pPr>
+      <w:r>
+        <w:rPr>
           <w:b/>
           <w:bCs/>
           <w:lang w:val="en-US"/>
         </w:rPr>
-      </w:pPr>
+        <w:t xml:space="preserve"> </w:t>
+      </w:r>
+      <w:proofErr w:type="spellStart"/>
       <w:r>
         <w:rPr>
           <w:b/>
           <w:bCs/>
           <w:lang w:val="en-US"/>
         </w:rPr>
-        <w:t xml:space="preserve"> </w:t>
+        <w:t>leaf_alpha</w:t>
+      </w:r>
+      <w:proofErr w:type="spellEnd"/>
+      <w:r>
+        <w:rPr>
+          <w:lang w:val="en-US"/>
+        </w:rPr>
+        <w:t xml:space="preserve">: numeric, </w:t>
       </w:r>
       <w:proofErr w:type="spellStart"/>
       <w:r>
@@ -26647,30 +26613,22 @@
           <w:bCs/>
           <w:lang w:val="en-US"/>
         </w:rPr>
-        <w:t>vertex_margin</w:t>
+        <w:t>leaf_margin</w:t>
       </w:r>
       <w:proofErr w:type="spellEnd"/>
       <w:r>
         <w:rPr>
           <w:lang w:val="en-US"/>
         </w:rPr>
-        <w:t>: numeric,</w:t>
-      </w:r>
+        <w:t xml:space="preserve">: numeric, </w:t>
+      </w:r>
+      <w:proofErr w:type="spellStart"/>
       <w:r>
         <w:rPr>
           <w:b/>
           <w:bCs/>
           <w:lang w:val="en-US"/>
         </w:rPr>
-        <w:t xml:space="preserve"> </w:t>
-      </w:r>
-      <w:proofErr w:type="spellStart"/>
-      <w:r>
-        <w:rPr>
-          <w:b/>
-          <w:bCs/>
-          <w:lang w:val="en-US"/>
-        </w:rPr>
         <w:t>label_size</w:t>
       </w:r>
       <w:proofErr w:type="spellEnd"/>
@@ -26679,22 +26637,6 @@
           <w:lang w:val="en-US"/>
         </w:rPr>
         <w:t xml:space="preserve">: numeric, </w:t>
-      </w:r>
-      <w:proofErr w:type="spellStart"/>
-      <w:r>
-        <w:rPr>
-          <w:b/>
-          <w:bCs/>
-          <w:lang w:val="en-US"/>
-        </w:rPr>
-        <w:t>label_margin</w:t>
-      </w:r>
-      <w:proofErr w:type="spellEnd"/>
-      <w:r>
-        <w:rPr>
-          <w:lang w:val="en-US"/>
-        </w:rPr>
-        <w:t>: numeric,</w:t>
       </w:r>
     </w:p>
     <w:p>
@@ -26719,17 +26661,55 @@
           <w:bCs/>
           <w:lang w:val="en-US"/>
         </w:rPr>
-        <w:t>edge_tension</w:t>
+        <w:t>label_margin</w:t>
       </w:r>
       <w:proofErr w:type="spellEnd"/>
       <w:r>
         <w:rPr>
           <w:lang w:val="en-US"/>
         </w:rPr>
-        <w:t>: numeric,</w:t>
-      </w:r>
-      <w:r>
-        <w:rPr>
+        <w:t>: numeric</w:t>
+      </w:r>
+      <w:r>
+        <w:rPr>
+          <w:b/>
+          <w:bCs/>
+          <w:lang w:val="en-US"/>
+        </w:rPr>
+        <w:t>)</w:t>
+      </w:r>
+      <w:r>
+        <w:rPr>
+          <w:lang w:val="en-US"/>
+        </w:rPr>
+        <w:t>: ggplot2 graph</w:t>
+      </w:r>
+    </w:p>
+    <w:p>
+      <w:pPr>
+        <w:rPr>
+          <w:lang w:val="en-US"/>
+        </w:rPr>
+      </w:pPr>
+    </w:p>
+    <w:p>
+      <w:pPr>
+        <w:rPr>
+          <w:lang w:val="en-US"/>
+        </w:rPr>
+      </w:pPr>
+      <m:oMath>
+        <m:r>
+          <w:rPr>
+            <w:rFonts w:ascii="Cambria Math" w:hAnsi="Cambria Math"/>
+            <w:lang w:val="en-US"/>
+          </w:rPr>
+          <m:t>+</m:t>
+        </m:r>
+      </m:oMath>
+      <w:r>
+        <w:rPr>
+          <w:rFonts w:eastAsiaTheme="minorEastAsia"/>
           <w:lang w:val="en-US"/>
         </w:rPr>
         <w:t xml:space="preserve"> </w:t>
@@ -26741,34 +26721,80 @@
           <w:bCs/>
           <w:lang w:val="en-US"/>
         </w:rPr>
-        <w:t>edge_alpha</w:t>
+        <w:t>co_occurrence_</w:t>
+      </w:r>
+      <w:proofErr w:type="gramStart"/>
+      <w:r>
+        <w:rPr>
+          <w:b/>
+          <w:bCs/>
+          <w:lang w:val="en-US"/>
+        </w:rPr>
+        <w:t>chart</w:t>
       </w:r>
       <w:proofErr w:type="spellEnd"/>
       <w:r>
         <w:rPr>
-          <w:lang w:val="en-US"/>
-        </w:rPr>
-        <w:t>: numeric,</w:t>
-      </w:r>
-      <w:r>
-        <w:rPr>
-          <w:lang w:val="en-US"/>
-        </w:rPr>
-        <w:t xml:space="preserve"> </w:t>
-      </w:r>
-      <w:r>
-        <w:rPr>
           <w:b/>
           <w:bCs/>
           <w:lang w:val="en-US"/>
         </w:rPr>
-        <w:t>palette</w:t>
-      </w:r>
-      <w:r>
-        <w:rPr>
-          <w:lang w:val="en-US"/>
-        </w:rPr>
-        <w:t>: character,</w:t>
+        <w:t>(</w:t>
+      </w:r>
+      <w:proofErr w:type="gramEnd"/>
+      <w:r>
+        <w:rPr>
+          <w:b/>
+          <w:bCs/>
+          <w:lang w:val="en-US"/>
+        </w:rPr>
+        <w:t>items</w:t>
+      </w:r>
+      <w:r>
+        <w:rPr>
+          <w:lang w:val="en-US"/>
+        </w:rPr>
+        <w:t xml:space="preserve">: see attribute </w:t>
+      </w:r>
+      <w:r>
+        <w:rPr>
+          <w:b/>
+          <w:bCs/>
+          <w:lang w:val="en-US"/>
+        </w:rPr>
+        <w:t>items</w:t>
+      </w:r>
+      <w:r>
+        <w:rPr>
+          <w:lang w:val="en-US"/>
+        </w:rPr>
+        <w:t xml:space="preserve">, </w:t>
+      </w:r>
+      <w:r>
+        <w:rPr>
+          <w:b/>
+          <w:bCs/>
+          <w:lang w:val="en-US"/>
+        </w:rPr>
+        <w:t>category</w:t>
+      </w:r>
+      <w:r>
+        <w:rPr>
+          <w:lang w:val="en-US"/>
+        </w:rPr>
+        <w:t xml:space="preserve">: </w:t>
+      </w:r>
+      <w:r>
+        <w:rPr>
+          <w:lang w:val="en-US"/>
+        </w:rPr>
+        <w:t>character</w:t>
+      </w:r>
+      <w:r>
+        <w:rPr>
+          <w:lang w:val="en-US"/>
+        </w:rPr>
+        <w:t xml:space="preserve"> or numeric,</w:t>
       </w:r>
     </w:p>
     <w:p>
@@ -26778,6 +26804,370 @@
           <w:lang w:val="en-US"/>
         </w:rPr>
       </w:pPr>
+      <w:r>
+        <w:rPr>
+          <w:lang w:val="en-US"/>
+        </w:rPr>
+        <w:t xml:space="preserve"> </w:t>
+      </w:r>
+      <w:proofErr w:type="spellStart"/>
+      <w:r>
+        <w:rPr>
+          <w:b/>
+          <w:bCs/>
+          <w:lang w:val="en-US"/>
+        </w:rPr>
+        <w:t>min_occ</w:t>
+      </w:r>
+      <w:proofErr w:type="spellEnd"/>
+      <w:r>
+        <w:rPr>
+          <w:lang w:val="en-US"/>
+        </w:rPr>
+        <w:t>: numeric,</w:t>
+      </w:r>
+      <w:r>
+        <w:rPr>
+          <w:lang w:val="en-US"/>
+        </w:rPr>
+        <w:t xml:space="preserve"> </w:t>
+      </w:r>
+      <w:proofErr w:type="spellStart"/>
+      <w:r>
+        <w:rPr>
+          <w:b/>
+          <w:bCs/>
+          <w:lang w:val="en-US"/>
+        </w:rPr>
+        <w:t>max_occ</w:t>
+      </w:r>
+      <w:proofErr w:type="spellEnd"/>
+      <w:r>
+        <w:rPr>
+          <w:lang w:val="en-US"/>
+        </w:rPr>
+        <w:t xml:space="preserve">: numeric, </w:t>
+      </w:r>
+      <w:proofErr w:type="spellStart"/>
+      <w:r>
+        <w:rPr>
+          <w:b/>
+          <w:bCs/>
+          <w:lang w:val="en-US"/>
+        </w:rPr>
+        <w:t>use_names</w:t>
+      </w:r>
+      <w:proofErr w:type="spellEnd"/>
+      <w:r>
+        <w:rPr>
+          <w:lang w:val="en-US"/>
+        </w:rPr>
+        <w:t xml:space="preserve">: logical, </w:t>
+      </w:r>
+      <w:proofErr w:type="spellStart"/>
+      <w:proofErr w:type="gramStart"/>
+      <w:r>
+        <w:rPr>
+          <w:b/>
+          <w:bCs/>
+          <w:lang w:val="en-US"/>
+        </w:rPr>
+        <w:t>n.cutoff</w:t>
+      </w:r>
+      <w:proofErr w:type="spellEnd"/>
+      <w:proofErr w:type="gramEnd"/>
+      <w:r>
+        <w:rPr>
+          <w:lang w:val="en-US"/>
+        </w:rPr>
+        <w:t>: numeric,</w:t>
+      </w:r>
+    </w:p>
+    <w:p>
+      <w:pPr>
+        <w:ind w:left="1416" w:firstLine="708"/>
+        <w:rPr>
+          <w:lang w:val="en-US"/>
+        </w:rPr>
+      </w:pPr>
+      <w:r>
+        <w:rPr>
+          <w:b/>
+          <w:bCs/>
+          <w:lang w:val="en-US"/>
+        </w:rPr>
+        <w:t xml:space="preserve"> </w:t>
+      </w:r>
+      <w:proofErr w:type="spellStart"/>
+      <w:r>
+        <w:rPr>
+          <w:b/>
+          <w:bCs/>
+          <w:lang w:val="en-US"/>
+        </w:rPr>
+        <w:t>c.cutoff</w:t>
+      </w:r>
+      <w:proofErr w:type="spellEnd"/>
+      <w:r>
+        <w:rPr>
+          <w:lang w:val="en-US"/>
+        </w:rPr>
+        <w:t>: numeric,</w:t>
+      </w:r>
+      <w:r>
+        <w:rPr>
+          <w:lang w:val="en-US"/>
+        </w:rPr>
+        <w:t xml:space="preserve"> </w:t>
+      </w:r>
+      <w:proofErr w:type="spellStart"/>
+      <w:r>
+        <w:rPr>
+          <w:b/>
+          <w:bCs/>
+          <w:lang w:val="en-US"/>
+        </w:rPr>
+        <w:t>sort_</w:t>
+      </w:r>
+      <w:proofErr w:type="gramStart"/>
+      <w:r>
+        <w:rPr>
+          <w:b/>
+          <w:bCs/>
+          <w:lang w:val="en-US"/>
+        </w:rPr>
+        <w:t>by</w:t>
+      </w:r>
+      <w:proofErr w:type="spellEnd"/>
+      <w:r>
+        <w:rPr>
+          <w:lang w:val="en-US"/>
+        </w:rPr>
+        <w:t>:</w:t>
+      </w:r>
+      <w:proofErr w:type="gramEnd"/>
+      <w:r>
+        <w:rPr>
+          <w:lang w:val="en-US"/>
+        </w:rPr>
+        <w:t xml:space="preserve"> character, </w:t>
+      </w:r>
+      <w:proofErr w:type="spellStart"/>
+      <w:r>
+        <w:rPr>
+          <w:b/>
+          <w:bCs/>
+          <w:lang w:val="en-US"/>
+        </w:rPr>
+        <w:t>vertex_size</w:t>
+      </w:r>
+      <w:proofErr w:type="spellEnd"/>
+      <w:r>
+        <w:rPr>
+          <w:lang w:val="en-US"/>
+        </w:rPr>
+        <w:t>: numeric,</w:t>
+      </w:r>
+    </w:p>
+    <w:p>
+      <w:pPr>
+        <w:ind w:left="1416" w:firstLine="708"/>
+        <w:rPr>
+          <w:lang w:val="en-US"/>
+        </w:rPr>
+      </w:pPr>
+      <w:r>
+        <w:rPr>
+          <w:b/>
+          <w:bCs/>
+          <w:lang w:val="en-US"/>
+        </w:rPr>
+        <w:t xml:space="preserve"> </w:t>
+      </w:r>
+      <w:proofErr w:type="spellStart"/>
+      <w:r>
+        <w:rPr>
+          <w:b/>
+          <w:bCs/>
+          <w:lang w:val="en-US"/>
+        </w:rPr>
+        <w:t>vertex_alpha</w:t>
+      </w:r>
+      <w:proofErr w:type="spellEnd"/>
+      <w:r>
+        <w:rPr>
+          <w:lang w:val="en-US"/>
+        </w:rPr>
+        <w:t>: numeric,</w:t>
+      </w:r>
+      <w:r>
+        <w:rPr>
+          <w:b/>
+          <w:bCs/>
+          <w:lang w:val="en-US"/>
+        </w:rPr>
+        <w:t xml:space="preserve"> </w:t>
+      </w:r>
+      <w:proofErr w:type="spellStart"/>
+      <w:r>
+        <w:rPr>
+          <w:b/>
+          <w:bCs/>
+          <w:lang w:val="en-US"/>
+        </w:rPr>
+        <w:t>vertex_margin</w:t>
+      </w:r>
+      <w:proofErr w:type="spellEnd"/>
+      <w:r>
+        <w:rPr>
+          <w:lang w:val="en-US"/>
+        </w:rPr>
+        <w:t>: numeric,</w:t>
+      </w:r>
+      <w:r>
+        <w:rPr>
+          <w:b/>
+          <w:bCs/>
+          <w:lang w:val="en-US"/>
+        </w:rPr>
+        <w:t xml:space="preserve"> </w:t>
+      </w:r>
+      <w:proofErr w:type="spellStart"/>
+      <w:r>
+        <w:rPr>
+          <w:b/>
+          <w:bCs/>
+          <w:lang w:val="en-US"/>
+        </w:rPr>
+        <w:t>label_size</w:t>
+      </w:r>
+      <w:proofErr w:type="spellEnd"/>
+      <w:r>
+        <w:rPr>
+          <w:lang w:val="en-US"/>
+        </w:rPr>
+        <w:t>: numeric,</w:t>
+      </w:r>
+    </w:p>
+    <w:p>
+      <w:pPr>
+        <w:ind w:left="1416" w:firstLine="708"/>
+        <w:rPr>
+          <w:lang w:val="en-US"/>
+        </w:rPr>
+      </w:pPr>
+      <w:r>
+        <w:rPr>
+          <w:b/>
+          <w:bCs/>
+          <w:lang w:val="en-US"/>
+        </w:rPr>
+        <w:t xml:space="preserve"> </w:t>
+      </w:r>
+      <w:proofErr w:type="spellStart"/>
+      <w:r>
+        <w:rPr>
+          <w:b/>
+          <w:bCs/>
+          <w:lang w:val="en-US"/>
+        </w:rPr>
+        <w:t>label_margin</w:t>
+      </w:r>
+      <w:proofErr w:type="spellEnd"/>
+      <w:r>
+        <w:rPr>
+          <w:lang w:val="en-US"/>
+        </w:rPr>
+        <w:t>: numeric,</w:t>
+      </w:r>
+      <w:r>
+        <w:rPr>
+          <w:b/>
+          <w:bCs/>
+          <w:lang w:val="en-US"/>
+        </w:rPr>
+        <w:t xml:space="preserve"> </w:t>
+      </w:r>
+      <w:proofErr w:type="spellStart"/>
+      <w:r>
+        <w:rPr>
+          <w:b/>
+          <w:bCs/>
+          <w:lang w:val="en-US"/>
+        </w:rPr>
+        <w:t>edge_tension</w:t>
+      </w:r>
+      <w:proofErr w:type="spellEnd"/>
+      <w:r>
+        <w:rPr>
+          <w:lang w:val="en-US"/>
+        </w:rPr>
+        <w:t>: numeric,</w:t>
+      </w:r>
+      <w:r>
+        <w:rPr>
+          <w:lang w:val="en-US"/>
+        </w:rPr>
+        <w:t xml:space="preserve"> </w:t>
+      </w:r>
+      <w:proofErr w:type="spellStart"/>
+      <w:r>
+        <w:rPr>
+          <w:b/>
+          <w:bCs/>
+          <w:lang w:val="en-US"/>
+        </w:rPr>
+        <w:t>edge_alpha</w:t>
+      </w:r>
+      <w:proofErr w:type="spellEnd"/>
+      <w:r>
+        <w:rPr>
+          <w:lang w:val="en-US"/>
+        </w:rPr>
+        <w:t>: numeric,</w:t>
+      </w:r>
+    </w:p>
+    <w:p>
+      <w:pPr>
+        <w:ind w:left="1416" w:firstLine="708"/>
+        <w:rPr>
+          <w:lang w:val="en-US"/>
+        </w:rPr>
+      </w:pPr>
+      <w:r>
+        <w:rPr>
+          <w:b/>
+          <w:bCs/>
+          <w:lang w:val="en-US"/>
+        </w:rPr>
+        <w:t xml:space="preserve"> </w:t>
+      </w:r>
+      <w:r>
+        <w:rPr>
+          <w:b/>
+          <w:bCs/>
+          <w:lang w:val="en-US"/>
+        </w:rPr>
+        <w:t>palette</w:t>
+      </w:r>
+      <w:r>
+        <w:rPr>
+          <w:lang w:val="en-US"/>
+        </w:rPr>
+        <w:t>: character</w:t>
+      </w:r>
+      <w:r>
+        <w:rPr>
+          <w:lang w:val="en-US"/>
+        </w:rPr>
+        <w:t xml:space="preserve"> or numeric</w:t>
+      </w:r>
+      <w:r>
+        <w:rPr>
+          <w:lang w:val="en-US"/>
+        </w:rPr>
+        <w:t>,</w:t>
+      </w:r>
       <w:r>
         <w:rPr>
           <w:b/>
@@ -29314,6 +29704,7 @@
             <w:rFonts w:ascii="Cambria Math" w:hAnsi="Cambria Math"/>
             <w:lang w:val="en-US"/>
           </w:rPr>
+          <w:lastRenderedPageBreak/>
           <m:t>+</m:t>
         </m:r>
       </m:oMath>
@@ -29759,7 +30150,6 @@
             <w:rFonts w:ascii="Cambria Math" w:hAnsi="Cambria Math"/>
             <w:lang w:val="en-US"/>
           </w:rPr>
-          <w:lastRenderedPageBreak/>
           <m:t>-</m:t>
         </m:r>
       </m:oMath>
@@ -31886,7 +32276,7 @@
         </mc:Choice>
         <mc:Fallback>
           <w:pict>
-            <v:rect w14:anchorId="7C79DE08" id="Rectangle 38" o:spid="_x0000_s1026" style="position:absolute;margin-left:1.15pt;margin-top:-7.8pt;width:466.5pt;height:1.45pt;z-index:251660288;visibility:visible;mso-wrap-style:square;mso-wrap-distance-left:9pt;mso-wrap-distance-top:0;mso-wrap-distance-right:9pt;mso-wrap-distance-bottom:0;mso-position-horizontal:absolute;mso-position-horizontal-relative:text;mso-position-vertical:absolute;mso-position-vertical-relative:text;v-text-anchor:middle" o:gfxdata="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" fillcolor="black [3213]" stroked="f" strokeweight="1pt">
+            <v:rect w14:anchorId="61E4218E" id="Rectangle 38" o:spid="_x0000_s1026" style="position:absolute;margin-left:1.15pt;margin-top:-7.8pt;width:466.5pt;height:1.45pt;z-index:251660288;visibility:visible;mso-wrap-style:square;mso-wrap-distance-left:9pt;mso-wrap-distance-top:0;mso-wrap-distance-right:9pt;mso-wrap-distance-bottom:0;mso-position-horizontal:absolute;mso-position-horizontal-relative:text;mso-position-vertical:absolute;mso-position-vertical-relative:text;v-text-anchor:middle" o:gfxdata="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" fillcolor="black [3213]" stroked="f" strokeweight="1pt">
               <w10:wrap type="square"/>
             </v:rect>
           </w:pict>

</xml_diff>

<commit_message>
refactor: Rename the function plotting patterns as itemsets
tree_chart -> pattern_chart
To avoid confusion with the new tree chart and because this one is not
a tree.
</commit_message>
<xml_diff>
--- a/vignettes/types_of_attributes_and_methods.docx
+++ b/vignettes/types_of_attributes_and_methods.docx
@@ -2104,7 +2104,6 @@
         <w:t xml:space="preserve">: </w:t>
       </w:r>
       <w:proofErr w:type="spellStart"/>
-      <w:proofErr w:type="gramStart"/>
       <w:r>
         <w:rPr>
           <w:lang w:val="en-US"/>
@@ -2112,7 +2111,6 @@
         <w:t>data.frame</w:t>
       </w:r>
       <w:proofErr w:type="spellEnd"/>
-      <w:proofErr w:type="gramEnd"/>
     </w:p>
     <w:tbl>
       <w:tblPr>
@@ -3089,23 +3087,7 @@
           <w:bCs/>
           <w:lang w:val="en-US"/>
         </w:rPr>
-        <w:t xml:space="preserve"> </w:t>
-      </w:r>
-      <w:proofErr w:type="gramStart"/>
-      <w:r>
-        <w:rPr>
-          <w:bCs/>
-          <w:lang w:val="en-US"/>
-        </w:rPr>
-        <w:t>list(</w:t>
-      </w:r>
-      <w:proofErr w:type="gramEnd"/>
-      <w:r>
-        <w:rPr>
-          <w:bCs/>
-          <w:lang w:val="en-US"/>
-        </w:rPr>
-        <w:t>named vector(character))</w:t>
+        <w:t xml:space="preserve"> list(named vector(character))</w:t>
       </w:r>
     </w:p>
     <w:tbl>
@@ -4576,16 +4558,8 @@
         <w:rPr>
           <w:lang w:val="en-US"/>
         </w:rPr>
-        <w:t xml:space="preserve"> </w:t>
-      </w:r>
-      <w:proofErr w:type="gramStart"/>
-      <w:r>
-        <w:rPr>
-          <w:lang w:val="en-US"/>
-        </w:rPr>
-        <w:t>list(</w:t>
-      </w:r>
-      <w:proofErr w:type="gramEnd"/>
+        <w:t xml:space="preserve"> list(</w:t>
+      </w:r>
       <w:r>
         <w:rPr>
           <w:b/>
@@ -4822,7 +4796,6 @@
         <w:t xml:space="preserve">: </w:t>
       </w:r>
       <w:proofErr w:type="spellStart"/>
-      <w:proofErr w:type="gramStart"/>
       <w:r>
         <w:rPr>
           <w:lang w:val="en-US"/>
@@ -4830,7 +4803,6 @@
         <w:t>data.frame</w:t>
       </w:r>
       <w:proofErr w:type="spellEnd"/>
-      <w:proofErr w:type="gramEnd"/>
     </w:p>
     <w:tbl>
       <w:tblPr>
@@ -7101,7 +7073,6 @@
         <w:t xml:space="preserve">: </w:t>
       </w:r>
       <w:proofErr w:type="spellStart"/>
-      <w:proofErr w:type="gramStart"/>
       <w:r>
         <w:rPr>
           <w:lang w:val="en-US"/>
@@ -7109,7 +7080,6 @@
         <w:t>data.frame</w:t>
       </w:r>
       <w:proofErr w:type="spellEnd"/>
-      <w:proofErr w:type="gramEnd"/>
     </w:p>
     <w:tbl>
       <w:tblPr>
@@ -8504,7 +8474,6 @@
         <w:t xml:space="preserve">: </w:t>
       </w:r>
       <w:proofErr w:type="spellStart"/>
-      <w:proofErr w:type="gramStart"/>
       <w:r>
         <w:rPr>
           <w:lang w:val="en-US"/>
@@ -8512,7 +8481,6 @@
         <w:t>data.frame</w:t>
       </w:r>
       <w:proofErr w:type="spellEnd"/>
-      <w:proofErr w:type="gramEnd"/>
     </w:p>
     <w:tbl>
       <w:tblPr>
@@ -11063,7 +11031,6 @@
         <w:t xml:space="preserve">: </w:t>
       </w:r>
       <w:proofErr w:type="spellStart"/>
-      <w:proofErr w:type="gramStart"/>
       <w:r>
         <w:rPr>
           <w:lang w:val="en-US"/>
@@ -11071,7 +11038,6 @@
         <w:t>data.frame</w:t>
       </w:r>
       <w:proofErr w:type="spellEnd"/>
-      <w:proofErr w:type="gramEnd"/>
     </w:p>
     <w:tbl>
       <w:tblPr>
@@ -11523,7 +11489,6 @@
         <w:t xml:space="preserve"> </w:t>
       </w:r>
       <w:proofErr w:type="spellStart"/>
-      <w:proofErr w:type="gramStart"/>
       <w:r>
         <w:rPr>
           <w:b/>
@@ -11546,7 +11511,6 @@
         <w:t>er</w:t>
       </w:r>
       <w:proofErr w:type="spellEnd"/>
-      <w:proofErr w:type="gramEnd"/>
       <w:r>
         <w:rPr>
           <w:b/>
@@ -12309,7 +12273,6 @@
         </w:rPr>
         <w:t xml:space="preserve"> </w:t>
       </w:r>
-      <w:proofErr w:type="gramStart"/>
       <w:r>
         <w:rPr>
           <w:b/>
@@ -12318,7 +12281,6 @@
         </w:rPr>
         <w:t>reset(</w:t>
       </w:r>
-      <w:proofErr w:type="gramEnd"/>
       <w:r>
         <w:rPr>
           <w:b/>
@@ -12427,15 +12389,7 @@
           <w:b/>
           <w:lang w:val="en-US"/>
         </w:rPr>
-        <w:t>list_obs_per_</w:t>
-      </w:r>
-      <w:proofErr w:type="gramStart"/>
-      <w:r>
-        <w:rPr>
-          <w:b/>
-          <w:lang w:val="en-US"/>
-        </w:rPr>
-        <w:t>year</w:t>
+        <w:t>list_obs_per_year</w:t>
       </w:r>
       <w:proofErr w:type="spellEnd"/>
       <w:r>
@@ -12443,15 +12397,7 @@
           <w:b/>
           <w:lang w:val="en-US"/>
         </w:rPr>
-        <w:t>(</w:t>
-      </w:r>
-      <w:proofErr w:type="gramEnd"/>
-      <w:r>
-        <w:rPr>
-          <w:b/>
-          <w:lang w:val="en-US"/>
-        </w:rPr>
-        <w:t>)</w:t>
+        <w:t>()</w:t>
       </w:r>
       <w:r>
         <w:rPr>
@@ -12530,15 +12476,7 @@
           <w:b/>
           <w:lang w:val="en-US"/>
         </w:rPr>
-        <w:t>list_separate_</w:t>
-      </w:r>
-      <w:proofErr w:type="gramStart"/>
-      <w:r>
-        <w:rPr>
-          <w:b/>
-          <w:lang w:val="en-US"/>
-        </w:rPr>
-        <w:t>obs</w:t>
+        <w:t>list_separate_obs</w:t>
       </w:r>
       <w:proofErr w:type="spellEnd"/>
       <w:r>
@@ -12546,15 +12484,7 @@
           <w:b/>
           <w:lang w:val="en-US"/>
         </w:rPr>
-        <w:t>(</w:t>
-      </w:r>
-      <w:proofErr w:type="gramEnd"/>
-      <w:r>
-        <w:rPr>
-          <w:b/>
-          <w:lang w:val="en-US"/>
-        </w:rPr>
-        <w:t>)</w:t>
+        <w:t>()</w:t>
       </w:r>
       <w:r>
         <w:rPr>
@@ -12630,15 +12560,7 @@
           <w:b/>
           <w:lang w:val="en-US"/>
         </w:rPr>
-        <w:t>count_</w:t>
-      </w:r>
-      <w:proofErr w:type="gramStart"/>
-      <w:r>
-        <w:rPr>
-          <w:b/>
-          <w:lang w:val="en-US"/>
-        </w:rPr>
-        <w:t>links</w:t>
+        <w:t>count_links</w:t>
       </w:r>
       <w:proofErr w:type="spellEnd"/>
       <w:r>
@@ -12648,7 +12570,6 @@
         </w:rPr>
         <w:t>(</w:t>
       </w:r>
-      <w:proofErr w:type="gramEnd"/>
       <w:r>
         <w:rPr>
           <w:b/>
@@ -12780,15 +12701,7 @@
           <w:b/>
           <w:lang w:val="en-US"/>
         </w:rPr>
-        <w:t>search_</w:t>
-      </w:r>
-      <w:proofErr w:type="gramStart"/>
-      <w:r>
-        <w:rPr>
-          <w:b/>
-          <w:lang w:val="en-US"/>
-        </w:rPr>
-        <w:t>links</w:t>
+        <w:t>search_links</w:t>
       </w:r>
       <w:proofErr w:type="spellEnd"/>
       <w:r>
@@ -12796,15 +12709,7 @@
           <w:b/>
           <w:lang w:val="en-US"/>
         </w:rPr>
-        <w:t>(</w:t>
-      </w:r>
-      <w:proofErr w:type="gramEnd"/>
-      <w:r>
-        <w:rPr>
-          <w:b/>
-          <w:lang w:val="en-US"/>
-        </w:rPr>
-        <w:t>entities</w:t>
+        <w:t>(entities</w:t>
       </w:r>
       <w:r>
         <w:rPr>
@@ -12929,15 +12834,7 @@
           <w:b/>
           <w:lang w:val="en-US"/>
         </w:rPr>
-        <w:t>list_separate_</w:t>
-      </w:r>
-      <w:proofErr w:type="gramStart"/>
-      <w:r>
-        <w:rPr>
-          <w:b/>
-          <w:lang w:val="en-US"/>
-        </w:rPr>
-        <w:t>patterns</w:t>
+        <w:t>list_separate_patterns</w:t>
       </w:r>
       <w:proofErr w:type="spellEnd"/>
       <w:r>
@@ -12947,7 +12844,6 @@
         </w:rPr>
         <w:t>(</w:t>
       </w:r>
-      <w:proofErr w:type="gramEnd"/>
       <w:r>
         <w:rPr>
           <w:b/>
@@ -13039,7 +12935,6 @@
         <w:t xml:space="preserve">: </w:t>
       </w:r>
       <w:proofErr w:type="spellStart"/>
-      <w:proofErr w:type="gramStart"/>
       <w:r>
         <w:rPr>
           <w:lang w:val="en-US"/>
@@ -13047,7 +12942,6 @@
         <w:t>data.frame</w:t>
       </w:r>
       <w:proofErr w:type="spellEnd"/>
-      <w:proofErr w:type="gramEnd"/>
     </w:p>
     <w:tbl>
       <w:tblPr>
@@ -13270,15 +13164,7 @@
           <w:b/>
           <w:lang w:val="en-US"/>
         </w:rPr>
-        <w:t>list_patterns_by_</w:t>
-      </w:r>
-      <w:proofErr w:type="gramStart"/>
-      <w:r>
-        <w:rPr>
-          <w:b/>
-          <w:lang w:val="en-US"/>
-        </w:rPr>
-        <w:t>obs</w:t>
+        <w:t>list_patterns_by_obs</w:t>
       </w:r>
       <w:proofErr w:type="spellEnd"/>
       <w:r>
@@ -13286,15 +13172,7 @@
           <w:b/>
           <w:lang w:val="en-US"/>
         </w:rPr>
-        <w:t>(</w:t>
-      </w:r>
-      <w:proofErr w:type="gramEnd"/>
-      <w:r>
-        <w:rPr>
-          <w:b/>
-          <w:lang w:val="en-US"/>
-        </w:rPr>
-        <w:t>)</w:t>
+        <w:t>()</w:t>
       </w:r>
       <w:r>
         <w:rPr>
@@ -13372,15 +13250,7 @@
           <w:b/>
           <w:lang w:val="en-US"/>
         </w:rPr>
-        <w:t>list_patterns_per_</w:t>
-      </w:r>
-      <w:proofErr w:type="gramStart"/>
-      <w:r>
-        <w:rPr>
-          <w:b/>
-          <w:lang w:val="en-US"/>
-        </w:rPr>
-        <w:t>year</w:t>
+        <w:t>list_patterns_per_year</w:t>
       </w:r>
       <w:proofErr w:type="spellEnd"/>
       <w:r>
@@ -13388,15 +13258,7 @@
           <w:b/>
           <w:lang w:val="en-US"/>
         </w:rPr>
-        <w:t>(</w:t>
-      </w:r>
-      <w:proofErr w:type="gramEnd"/>
-      <w:r>
-        <w:rPr>
-          <w:b/>
-          <w:lang w:val="en-US"/>
-        </w:rPr>
-        <w:t>)</w:t>
+        <w:t>()</w:t>
       </w:r>
       <w:r>
         <w:rPr>
@@ -13474,15 +13336,7 @@
           <w:b/>
           <w:lang w:val="en-US"/>
         </w:rPr>
-        <w:t>compute_patterns_</w:t>
-      </w:r>
-      <w:proofErr w:type="gramStart"/>
-      <w:r>
-        <w:rPr>
-          <w:b/>
-          <w:lang w:val="en-US"/>
-        </w:rPr>
-        <w:t>characteristics</w:t>
+        <w:t>compute_patterns_characteristics</w:t>
       </w:r>
       <w:proofErr w:type="spellEnd"/>
       <w:r>
@@ -13490,15 +13344,7 @@
           <w:b/>
           <w:lang w:val="en-US"/>
         </w:rPr>
-        <w:t>(</w:t>
-      </w:r>
-      <w:proofErr w:type="gramEnd"/>
-      <w:r>
-        <w:rPr>
-          <w:b/>
-          <w:lang w:val="en-US"/>
-        </w:rPr>
-        <w:t>)</w:t>
+        <w:t>()</w:t>
       </w:r>
       <w:r>
         <w:rPr>
@@ -13581,15 +13427,7 @@
           <w:b/>
           <w:lang w:val="en-US"/>
         </w:rPr>
-        <w:t>compute_</w:t>
-      </w:r>
-      <w:proofErr w:type="gramStart"/>
-      <w:r>
-        <w:rPr>
-          <w:b/>
-          <w:lang w:val="en-US"/>
-        </w:rPr>
-        <w:t>specificity</w:t>
+        <w:t>compute_specificity</w:t>
       </w:r>
       <w:proofErr w:type="spellEnd"/>
       <w:r>
@@ -13597,15 +13435,7 @@
           <w:b/>
           <w:lang w:val="en-US"/>
         </w:rPr>
-        <w:t>(</w:t>
-      </w:r>
-      <w:proofErr w:type="gramEnd"/>
-      <w:r>
-        <w:rPr>
-          <w:b/>
-          <w:lang w:val="en-US"/>
-        </w:rPr>
-        <w:t>patterns</w:t>
+        <w:t>(patterns</w:t>
       </w:r>
       <w:r>
         <w:rPr>
@@ -13745,15 +13575,7 @@
           <w:b/>
           <w:lang w:val="en-US"/>
         </w:rPr>
-        <w:t>compute_ksi_</w:t>
-      </w:r>
-      <w:proofErr w:type="gramStart"/>
-      <w:r>
-        <w:rPr>
-          <w:b/>
-          <w:lang w:val="en-US"/>
-        </w:rPr>
-        <w:t>threshold</w:t>
+        <w:t>compute_ksi_threshold</w:t>
       </w:r>
       <w:proofErr w:type="spellEnd"/>
       <w:r>
@@ -13764,7 +13586,6 @@
         <w:t>(</w:t>
       </w:r>
       <w:proofErr w:type="spellStart"/>
-      <w:proofErr w:type="gramEnd"/>
       <w:r>
         <w:rPr>
           <w:b/>
@@ -13822,15 +13643,7 @@
           <w:b/>
           <w:lang w:val="en-US"/>
         </w:rPr>
-        <w:t>compute_ri_</w:t>
-      </w:r>
-      <w:proofErr w:type="gramStart"/>
-      <w:r>
-        <w:rPr>
-          <w:b/>
-          <w:lang w:val="en-US"/>
-        </w:rPr>
-        <w:t>threshold</w:t>
+        <w:t>compute_ri_threshold</w:t>
       </w:r>
       <w:proofErr w:type="spellEnd"/>
       <w:r>
@@ -13841,7 +13654,6 @@
         <w:t>(</w:t>
       </w:r>
       <w:proofErr w:type="spellStart"/>
-      <w:proofErr w:type="gramEnd"/>
       <w:r>
         <w:rPr>
           <w:b/>
@@ -13920,15 +13732,7 @@
           <w:b/>
           <w:lang w:val="en-US"/>
         </w:rPr>
-        <w:t>compute_reporting_</w:t>
-      </w:r>
-      <w:proofErr w:type="gramStart"/>
-      <w:r>
-        <w:rPr>
-          <w:b/>
-          <w:lang w:val="en-US"/>
-        </w:rPr>
-        <w:t>indexes</w:t>
+        <w:t>compute_reporting_indexes</w:t>
       </w:r>
       <w:proofErr w:type="spellEnd"/>
       <w:r>
@@ -13938,7 +13742,6 @@
         </w:rPr>
         <w:t>(</w:t>
       </w:r>
-      <w:proofErr w:type="gramEnd"/>
       <w:r>
         <w:rPr>
           <w:b/>
@@ -14018,7 +13821,6 @@
         <w:t xml:space="preserve"> </w:t>
       </w:r>
       <w:proofErr w:type="spellStart"/>
-      <w:proofErr w:type="gramStart"/>
       <w:r>
         <w:rPr>
           <w:lang w:val="en-US"/>
@@ -14026,7 +13828,6 @@
         <w:t>data.frame</w:t>
       </w:r>
       <w:proofErr w:type="spellEnd"/>
-      <w:proofErr w:type="gramEnd"/>
     </w:p>
     <w:tbl>
       <w:tblPr>
@@ -14266,15 +14067,7 @@
           <w:b/>
           <w:lang w:val="en-US"/>
         </w:rPr>
-        <w:t>check_params_for_</w:t>
-      </w:r>
-      <w:proofErr w:type="gramStart"/>
-      <w:r>
-        <w:rPr>
-          <w:b/>
-          <w:lang w:val="en-US"/>
-        </w:rPr>
-        <w:t>RI</w:t>
+        <w:t>check_params_for_RI</w:t>
       </w:r>
       <w:proofErr w:type="spellEnd"/>
       <w:r>
@@ -14282,15 +14075,7 @@
           <w:b/>
           <w:lang w:val="en-US"/>
         </w:rPr>
-        <w:t>(</w:t>
-      </w:r>
-      <w:proofErr w:type="gramEnd"/>
-      <w:r>
-        <w:rPr>
-          <w:b/>
-          <w:lang w:val="en-US"/>
-        </w:rPr>
-        <w:t>t</w:t>
+        <w:t>(t</w:t>
       </w:r>
       <w:r>
         <w:rPr>
@@ -14547,15 +14332,7 @@
           <w:b/>
           <w:lang w:val="en-US"/>
         </w:rPr>
-        <w:t>compute_reporting_indexes_</w:t>
-      </w:r>
-      <w:proofErr w:type="gramStart"/>
-      <w:r>
-        <w:rPr>
-          <w:b/>
-          <w:lang w:val="en-US"/>
-        </w:rPr>
-        <w:t>limits</w:t>
+        <w:t>compute_reporting_indexes_limits</w:t>
       </w:r>
       <w:proofErr w:type="spellEnd"/>
       <w:r>
@@ -14565,7 +14342,6 @@
         </w:rPr>
         <w:t>(</w:t>
       </w:r>
-      <w:proofErr w:type="gramEnd"/>
       <w:r>
         <w:rPr>
           <w:b/>
@@ -14672,7 +14448,6 @@
         <w:t xml:space="preserve"> </w:t>
       </w:r>
       <w:proofErr w:type="spellStart"/>
-      <w:proofErr w:type="gramStart"/>
       <w:r>
         <w:rPr>
           <w:lang w:val="en-US"/>
@@ -14680,7 +14455,6 @@
         <w:t>data.frame</w:t>
       </w:r>
       <w:proofErr w:type="spellEnd"/>
-      <w:proofErr w:type="gramEnd"/>
     </w:p>
     <w:tbl>
       <w:tblPr>
@@ -14985,15 +14759,7 @@
           <w:b/>
           <w:lang w:val="en-US"/>
         </w:rPr>
-        <w:t>define_dynamic_</w:t>
-      </w:r>
-      <w:proofErr w:type="gramStart"/>
-      <w:r>
-        <w:rPr>
-          <w:b/>
-          <w:lang w:val="en-US"/>
-        </w:rPr>
-        <w:t>status</w:t>
+        <w:t>define_dynamic_status</w:t>
       </w:r>
       <w:proofErr w:type="spellEnd"/>
       <w:r>
@@ -15003,7 +14769,6 @@
         </w:rPr>
         <w:t>(</w:t>
       </w:r>
-      <w:proofErr w:type="gramEnd"/>
       <w:r>
         <w:rPr>
           <w:b/>
@@ -15117,7 +14882,6 @@
         <w:t xml:space="preserve"> </w:t>
       </w:r>
       <w:proofErr w:type="spellStart"/>
-      <w:proofErr w:type="gramStart"/>
       <w:r>
         <w:rPr>
           <w:lang w:val="en-US"/>
@@ -15125,7 +14889,6 @@
         <w:t>data.frame</w:t>
       </w:r>
       <w:proofErr w:type="spellEnd"/>
-      <w:proofErr w:type="gramEnd"/>
     </w:p>
     <w:tbl>
       <w:tblPr>
@@ -15371,15 +15134,7 @@
           <w:b/>
           <w:lang w:val="en-US"/>
         </w:rPr>
-        <w:t>spectrum_</w:t>
-      </w:r>
-      <w:proofErr w:type="gramStart"/>
-      <w:r>
-        <w:rPr>
-          <w:b/>
-          <w:lang w:val="en-US"/>
-        </w:rPr>
-        <w:t>chart</w:t>
+        <w:t>spectrum_chart</w:t>
       </w:r>
       <w:proofErr w:type="spellEnd"/>
       <w:r>
@@ -15389,7 +15144,6 @@
         </w:rPr>
         <w:t>(</w:t>
       </w:r>
-      <w:proofErr w:type="gramEnd"/>
       <w:r>
         <w:rPr>
           <w:b/>
@@ -15581,7 +15335,6 @@
         <w:t xml:space="preserve">: </w:t>
       </w:r>
       <w:proofErr w:type="spellStart"/>
-      <w:proofErr w:type="gramStart"/>
       <w:r>
         <w:rPr>
           <w:lang w:val="en-US"/>
@@ -15589,7 +15342,6 @@
         <w:t>data.frame</w:t>
       </w:r>
       <w:proofErr w:type="spellEnd"/>
-      <w:proofErr w:type="gramEnd"/>
     </w:p>
     <w:tbl>
       <w:tblPr>
@@ -16188,15 +15940,7 @@
           <w:b/>
           <w:lang w:val="en-US"/>
         </w:rPr>
-        <w:t>_spectrum_</w:t>
-      </w:r>
-      <w:proofErr w:type="gramStart"/>
-      <w:r>
-        <w:rPr>
-          <w:b/>
-          <w:lang w:val="en-US"/>
-        </w:rPr>
-        <w:t>chart</w:t>
+        <w:t>_spectrum_chart</w:t>
       </w:r>
       <w:proofErr w:type="spellEnd"/>
       <w:r>
@@ -16206,7 +15950,6 @@
         </w:rPr>
         <w:t>(</w:t>
       </w:r>
-      <w:proofErr w:type="gramEnd"/>
       <w:r>
         <w:rPr>
           <w:b/>
@@ -16597,15 +16340,7 @@
           <w:b/>
           <w:lang w:val="en-US"/>
         </w:rPr>
-        <w:t>compute_pattern_distribution_in_</w:t>
-      </w:r>
-      <w:proofErr w:type="gramStart"/>
-      <w:r>
-        <w:rPr>
-          <w:b/>
-          <w:lang w:val="en-US"/>
-        </w:rPr>
-        <w:t>nodes</w:t>
+        <w:t>compute_pattern_distribution_in_nodes</w:t>
       </w:r>
       <w:proofErr w:type="spellEnd"/>
       <w:r>
@@ -16613,15 +16348,7 @@
           <w:b/>
           <w:lang w:val="en-US"/>
         </w:rPr>
-        <w:t>(</w:t>
-      </w:r>
-      <w:proofErr w:type="gramEnd"/>
-      <w:r>
-        <w:rPr>
-          <w:b/>
-          <w:lang w:val="en-US"/>
-        </w:rPr>
-        <w:t>patterns</w:t>
+        <w:t>(patterns</w:t>
       </w:r>
       <w:r>
         <w:rPr>
@@ -17426,15 +17153,7 @@
           <w:b/>
           <w:lang w:val="en-US"/>
         </w:rPr>
-        <w:t>spectrosome_</w:t>
-      </w:r>
-      <w:proofErr w:type="gramStart"/>
-      <w:r>
-        <w:rPr>
-          <w:b/>
-          <w:lang w:val="en-US"/>
-        </w:rPr>
-        <w:t>chart</w:t>
+        <w:t>spectrosome_chart</w:t>
       </w:r>
       <w:proofErr w:type="spellEnd"/>
       <w:r>
@@ -17445,7 +17164,6 @@
         <w:t>(</w:t>
       </w:r>
       <w:proofErr w:type="spellStart"/>
-      <w:proofErr w:type="gramEnd"/>
       <w:r>
         <w:rPr>
           <w:b/>
@@ -17833,7 +17551,6 @@
         <w:t xml:space="preserve"> </w:t>
       </w:r>
       <w:proofErr w:type="spellStart"/>
-      <w:proofErr w:type="gramStart"/>
       <w:r>
         <w:rPr>
           <w:b/>
@@ -17858,7 +17575,6 @@
         <w:t>cutoff</w:t>
       </w:r>
       <w:proofErr w:type="spellEnd"/>
-      <w:proofErr w:type="gramEnd"/>
       <w:r>
         <w:rPr>
           <w:lang w:val="en-US"/>
@@ -20668,15 +20384,7 @@
           <w:b/>
           <w:lang w:val="en-US"/>
         </w:rPr>
-        <w:t>cluster_</w:t>
-      </w:r>
-      <w:proofErr w:type="gramStart"/>
-      <w:r>
-        <w:rPr>
-          <w:b/>
-          <w:lang w:val="en-US"/>
-        </w:rPr>
-        <w:t>text</w:t>
+        <w:t>cluster_text</w:t>
       </w:r>
       <w:proofErr w:type="spellEnd"/>
       <w:r>
@@ -20684,15 +20392,7 @@
           <w:b/>
           <w:lang w:val="en-US"/>
         </w:rPr>
-        <w:t>(</w:t>
-      </w:r>
-      <w:proofErr w:type="gramEnd"/>
-      <w:r>
-        <w:rPr>
-          <w:b/>
-          <w:lang w:val="en-US"/>
-        </w:rPr>
-        <w:t>graph</w:t>
+        <w:t>(graph</w:t>
       </w:r>
       <w:r>
         <w:rPr>
@@ -21553,15 +21253,7 @@
           <w:b/>
           <w:lang w:val="en-US"/>
         </w:rPr>
-        <w:t>cluster_</w:t>
-      </w:r>
-      <w:proofErr w:type="gramStart"/>
-      <w:r>
-        <w:rPr>
-          <w:b/>
-          <w:lang w:val="en-US"/>
-        </w:rPr>
-        <w:t>chart</w:t>
+        <w:t>cluster_chart</w:t>
       </w:r>
       <w:proofErr w:type="spellEnd"/>
       <w:r>
@@ -21572,7 +21264,6 @@
         <w:t>(</w:t>
       </w:r>
       <w:proofErr w:type="spellStart"/>
-      <w:proofErr w:type="gramEnd"/>
       <w:r>
         <w:rPr>
           <w:b/>
@@ -21737,7 +21428,6 @@
         <w:t xml:space="preserve"> </w:t>
       </w:r>
       <w:proofErr w:type="spellStart"/>
-      <w:proofErr w:type="gramStart"/>
       <w:r>
         <w:rPr>
           <w:b/>
@@ -21747,7 +21437,6 @@
         <w:t>n.cutoff</w:t>
       </w:r>
       <w:proofErr w:type="spellEnd"/>
-      <w:proofErr w:type="gramEnd"/>
       <w:r>
         <w:rPr>
           <w:lang w:val="en-US"/>
@@ -24637,15 +24326,7 @@
           <w:b/>
           <w:lang w:val="en-US"/>
         </w:rPr>
-        <w:t>network_</w:t>
-      </w:r>
-      <w:proofErr w:type="gramStart"/>
-      <w:r>
-        <w:rPr>
-          <w:b/>
-          <w:lang w:val="en-US"/>
-        </w:rPr>
-        <w:t>density</w:t>
+        <w:t>network_density</w:t>
       </w:r>
       <w:proofErr w:type="spellEnd"/>
       <w:r>
@@ -24653,15 +24334,7 @@
           <w:b/>
           <w:lang w:val="en-US"/>
         </w:rPr>
-        <w:t>(</w:t>
-      </w:r>
-      <w:proofErr w:type="gramEnd"/>
-      <w:r>
-        <w:rPr>
-          <w:b/>
-          <w:lang w:val="en-US"/>
-        </w:rPr>
-        <w:t>links:</w:t>
+        <w:t>(links:</w:t>
       </w:r>
       <w:r>
         <w:rPr>
@@ -24740,7 +24413,6 @@
         </w:rPr>
         <w:t xml:space="preserve"> </w:t>
       </w:r>
-      <w:proofErr w:type="gramStart"/>
       <w:r>
         <w:rPr>
           <w:b/>
@@ -24753,15 +24425,7 @@
           <w:b/>
           <w:lang w:val="en-US"/>
         </w:rPr>
-        <w:t>(</w:t>
-      </w:r>
-      <w:proofErr w:type="gramEnd"/>
-      <w:r>
-        <w:rPr>
-          <w:b/>
-          <w:lang w:val="en-US"/>
-        </w:rPr>
-        <w:t>ID:</w:t>
+        <w:t>(ID:</w:t>
       </w:r>
       <w:r>
         <w:rPr>
@@ -24876,16 +24540,15 @@
           <w:bCs/>
           <w:lang w:val="en-US"/>
         </w:rPr>
-        <w:t>tree_</w:t>
-      </w:r>
-      <w:proofErr w:type="gramStart"/>
+        <w:t>pattern</w:t>
+      </w:r>
       <w:r>
         <w:rPr>
           <w:b/>
           <w:bCs/>
           <w:lang w:val="en-US"/>
         </w:rPr>
-        <w:t>chart</w:t>
+        <w:t>_chart</w:t>
       </w:r>
       <w:proofErr w:type="spellEnd"/>
       <w:r>
@@ -24894,16 +24557,7 @@
           <w:bCs/>
           <w:lang w:val="en-US"/>
         </w:rPr>
-        <w:t>(</w:t>
-      </w:r>
-      <w:proofErr w:type="gramEnd"/>
-      <w:r>
-        <w:rPr>
-          <w:b/>
-          <w:bCs/>
-          <w:lang w:val="en-US"/>
-        </w:rPr>
-        <w:t>p</w:t>
+        <w:t>(p</w:t>
       </w:r>
       <w:r>
         <w:rPr>
@@ -24997,7 +24651,7 @@
     </w:p>
     <w:p>
       <w:pPr>
-        <w:ind w:firstLine="708"/>
+        <w:ind w:left="708" w:firstLine="708"/>
         <w:rPr>
           <w:lang w:val="en-US"/>
         </w:rPr>
@@ -25006,16 +24660,9 @@
         <w:rPr>
           <w:lang w:val="en-US"/>
         </w:rPr>
-        <w:t xml:space="preserve">     </w:t>
-      </w:r>
-      <w:r>
-        <w:rPr>
-          <w:lang w:val="en-US"/>
-        </w:rPr>
-        <w:t xml:space="preserve">      </w:t>
+        <w:t xml:space="preserve">   </w:t>
       </w:r>
       <w:proofErr w:type="spellStart"/>
-      <w:proofErr w:type="gramStart"/>
       <w:r>
         <w:rPr>
           <w:b/>
@@ -25025,7 +24672,6 @@
         <w:t>n.cutoff</w:t>
       </w:r>
       <w:proofErr w:type="spellEnd"/>
-      <w:proofErr w:type="gramEnd"/>
       <w:r>
         <w:rPr>
           <w:lang w:val="en-US"/>
@@ -25069,62 +24715,52 @@
           <w:lang w:val="en-US"/>
         </w:rPr>
         <w:t>: character,</w:t>
-      </w:r>
-      <w:r>
-        <w:rPr>
-          <w:lang w:val="en-US"/>
-        </w:rPr>
-        <w:t xml:space="preserve"> </w:t>
-      </w:r>
-      <w:proofErr w:type="spellStart"/>
-      <w:r>
-        <w:rPr>
-          <w:b/>
-          <w:bCs/>
-          <w:lang w:val="en-US"/>
-        </w:rPr>
-        <w:t>c.</w:t>
-      </w:r>
-      <w:r>
-        <w:rPr>
-          <w:b/>
-          <w:bCs/>
-          <w:lang w:val="en-US"/>
-        </w:rPr>
-        <w:t>cutoff</w:t>
-      </w:r>
-      <w:proofErr w:type="spellEnd"/>
-      <w:r>
-        <w:rPr>
-          <w:lang w:val="en-US"/>
-        </w:rPr>
-        <w:t>: numeric</w:t>
-      </w:r>
-      <w:r>
-        <w:rPr>
-          <w:lang w:val="en-US"/>
-        </w:rPr>
-        <w:t>,</w:t>
       </w:r>
     </w:p>
     <w:p>
       <w:pPr>
-        <w:ind w:firstLine="708"/>
+        <w:ind w:left="1416"/>
         <w:rPr>
           <w:lang w:val="en-US"/>
         </w:rPr>
       </w:pPr>
       <w:r>
         <w:rPr>
-          <w:lang w:val="en-US"/>
-        </w:rPr>
-        <w:t xml:space="preserve">     </w:t>
-      </w:r>
-      <w:r>
-        <w:rPr>
-          <w:lang w:val="en-US"/>
-        </w:rPr>
-        <w:t xml:space="preserve">     </w:t>
+          <w:b/>
+          <w:bCs/>
+          <w:lang w:val="en-US"/>
+        </w:rPr>
+        <w:t xml:space="preserve">   </w:t>
+      </w:r>
+      <w:proofErr w:type="spellStart"/>
+      <w:r>
+        <w:rPr>
+          <w:b/>
+          <w:bCs/>
+          <w:lang w:val="en-US"/>
+        </w:rPr>
+        <w:t>c.</w:t>
+      </w:r>
+      <w:r>
+        <w:rPr>
+          <w:b/>
+          <w:bCs/>
+          <w:lang w:val="en-US"/>
+        </w:rPr>
+        <w:t>cutoff</w:t>
+      </w:r>
+      <w:proofErr w:type="spellEnd"/>
+      <w:r>
+        <w:rPr>
+          <w:lang w:val="en-US"/>
+        </w:rPr>
+        <w:t>: numeric</w:t>
+      </w:r>
+      <w:r>
+        <w:rPr>
+          <w:lang w:val="en-US"/>
+        </w:rPr>
+        <w:t>,</w:t>
       </w:r>
       <w:r>
         <w:rPr>
@@ -25196,18 +24832,28 @@
         </w:rPr>
         <w:t>: character,</w:t>
       </w:r>
-      <w:r>
-        <w:rPr>
-          <w:lang w:val="en-US"/>
-        </w:rPr>
-        <w:t xml:space="preserve"> </w:t>
-      </w:r>
+    </w:p>
+    <w:p>
+      <w:pPr>
+        <w:ind w:left="1416"/>
+        <w:rPr>
+          <w:lang w:val="en-US"/>
+        </w:rPr>
+      </w:pPr>
       <w:r>
         <w:rPr>
           <w:b/>
           <w:bCs/>
           <w:lang w:val="en-US"/>
         </w:rPr>
+        <w:t xml:space="preserve">   </w:t>
+      </w:r>
+      <w:r>
+        <w:rPr>
+          <w:b/>
+          <w:bCs/>
+          <w:lang w:val="en-US"/>
+        </w:rPr>
         <w:t>name</w:t>
       </w:r>
       <w:r>
@@ -25231,7 +24877,6 @@
         <w:t xml:space="preserve">: </w:t>
       </w:r>
       <w:proofErr w:type="spellStart"/>
-      <w:proofErr w:type="gramStart"/>
       <w:r>
         <w:rPr>
           <w:lang w:val="en-US"/>
@@ -25239,7 +24884,6 @@
         <w:t>data.frame</w:t>
       </w:r>
       <w:proofErr w:type="spellEnd"/>
-      <w:proofErr w:type="gramEnd"/>
     </w:p>
     <w:tbl>
       <w:tblPr>
@@ -25787,14 +25431,6 @@
     </w:tbl>
     <w:p>
       <w:pPr>
-        <w:spacing w:after="160"/>
-        <w:rPr>
-          <w:lang w:val="en-US"/>
-        </w:rPr>
-      </w:pPr>
-    </w:p>
-    <w:p>
-      <w:pPr>
         <w:rPr>
           <w:lang w:val="en-US"/>
         </w:rPr>
@@ -25832,16 +25468,23 @@
           <w:bCs/>
           <w:lang w:val="en-US"/>
         </w:rPr>
-        <w:t>_tree_</w:t>
-      </w:r>
-      <w:proofErr w:type="gramStart"/>
+        <w:t>_</w:t>
+      </w:r>
       <w:r>
         <w:rPr>
           <w:b/>
           <w:bCs/>
           <w:lang w:val="en-US"/>
         </w:rPr>
-        <w:t>chart</w:t>
+        <w:t>pattern</w:t>
+      </w:r>
+      <w:r>
+        <w:rPr>
+          <w:b/>
+          <w:bCs/>
+          <w:lang w:val="en-US"/>
+        </w:rPr>
+        <w:t>_chart</w:t>
       </w:r>
       <w:proofErr w:type="spellEnd"/>
       <w:r>
@@ -25852,7 +25495,6 @@
         </w:rPr>
         <w:t>(</w:t>
       </w:r>
-      <w:proofErr w:type="gramEnd"/>
       <w:r>
         <w:rPr>
           <w:b/>
@@ -25965,6 +25607,104 @@
           <w:lang w:val="en-US"/>
         </w:rPr>
         <w:t>,</w:t>
+      </w:r>
+    </w:p>
+    <w:p>
+      <w:pPr>
+        <w:ind w:left="1416"/>
+        <w:rPr>
+          <w:lang w:val="en-US"/>
+        </w:rPr>
+      </w:pPr>
+      <w:r>
+        <w:rPr>
+          <w:lang w:val="en-US"/>
+        </w:rPr>
+        <w:t xml:space="preserve">            </w:t>
+      </w:r>
+      <w:r>
+        <w:rPr>
+          <w:b/>
+          <w:bCs/>
+          <w:lang w:val="en-US"/>
+        </w:rPr>
+        <w:t>category:</w:t>
+      </w:r>
+      <w:r>
+        <w:rPr>
+          <w:lang w:val="en-US"/>
+        </w:rPr>
+        <w:t xml:space="preserve"> character, </w:t>
+      </w:r>
+      <w:proofErr w:type="spellStart"/>
+      <w:r>
+        <w:rPr>
+          <w:b/>
+          <w:bCs/>
+          <w:lang w:val="en-US"/>
+        </w:rPr>
+        <w:t>c.</w:t>
+      </w:r>
+      <w:r>
+        <w:rPr>
+          <w:b/>
+          <w:bCs/>
+          <w:lang w:val="en-US"/>
+        </w:rPr>
+        <w:t>cutoff</w:t>
+      </w:r>
+      <w:proofErr w:type="spellEnd"/>
+      <w:r>
+        <w:rPr>
+          <w:b/>
+          <w:bCs/>
+          <w:lang w:val="en-US"/>
+        </w:rPr>
+        <w:t>:</w:t>
+      </w:r>
+      <w:r>
+        <w:rPr>
+          <w:lang w:val="en-US"/>
+        </w:rPr>
+        <w:t xml:space="preserve"> numeric,</w:t>
+      </w:r>
+      <w:r>
+        <w:rPr>
+          <w:lang w:val="en-US"/>
+        </w:rPr>
+        <w:t xml:space="preserve"> </w:t>
+      </w:r>
+      <w:proofErr w:type="spellStart"/>
+      <w:r>
+        <w:rPr>
+          <w:b/>
+          <w:bCs/>
+          <w:lang w:val="en-US"/>
+        </w:rPr>
+        <w:t>use_names</w:t>
+      </w:r>
+      <w:proofErr w:type="spellEnd"/>
+      <w:r>
+        <w:rPr>
+          <w:lang w:val="en-US"/>
+        </w:rPr>
+        <w:t xml:space="preserve">: logical, </w:t>
+      </w:r>
+      <w:proofErr w:type="spellStart"/>
+      <w:r>
+        <w:rPr>
+          <w:b/>
+          <w:bCs/>
+          <w:lang w:val="en-US"/>
+        </w:rPr>
+        <w:t>n.cutoff</w:t>
+      </w:r>
+      <w:proofErr w:type="spellEnd"/>
+      <w:r>
+        <w:rPr>
+          <w:lang w:val="en-US"/>
+        </w:rPr>
+        <w:t>: numeric,</w:t>
       </w:r>
     </w:p>
     <w:p>
@@ -25996,109 +25736,7 @@
           <w:bCs/>
           <w:lang w:val="en-US"/>
         </w:rPr>
-        <w:t>category:</w:t>
-      </w:r>
-      <w:r>
-        <w:rPr>
-          <w:lang w:val="en-US"/>
-        </w:rPr>
-        <w:t xml:space="preserve"> character, </w:t>
-      </w:r>
-      <w:proofErr w:type="spellStart"/>
-      <w:proofErr w:type="gramStart"/>
-      <w:r>
-        <w:rPr>
-          <w:b/>
-          <w:bCs/>
-          <w:lang w:val="en-US"/>
-        </w:rPr>
-        <w:t>c.</w:t>
-      </w:r>
-      <w:r>
-        <w:rPr>
-          <w:b/>
-          <w:bCs/>
-          <w:lang w:val="en-US"/>
-        </w:rPr>
-        <w:t>cutoff</w:t>
-      </w:r>
-      <w:proofErr w:type="spellEnd"/>
-      <w:proofErr w:type="gramEnd"/>
-      <w:r>
-        <w:rPr>
-          <w:b/>
-          <w:bCs/>
-          <w:lang w:val="en-US"/>
-        </w:rPr>
-        <w:t>:</w:t>
-      </w:r>
-      <w:r>
-        <w:rPr>
-          <w:lang w:val="en-US"/>
-        </w:rPr>
-        <w:t xml:space="preserve"> numeric,</w:t>
-      </w:r>
-      <w:r>
-        <w:rPr>
-          <w:lang w:val="en-US"/>
-        </w:rPr>
-        <w:t xml:space="preserve"> </w:t>
-      </w:r>
-      <w:proofErr w:type="spellStart"/>
-      <w:r>
-        <w:rPr>
-          <w:b/>
-          <w:bCs/>
-          <w:lang w:val="en-US"/>
-        </w:rPr>
-        <w:t>use_names</w:t>
-      </w:r>
-      <w:proofErr w:type="spellEnd"/>
-      <w:r>
-        <w:rPr>
-          <w:lang w:val="en-US"/>
-        </w:rPr>
-        <w:t xml:space="preserve">: logical, </w:t>
-      </w:r>
-      <w:proofErr w:type="spellStart"/>
-      <w:r>
-        <w:rPr>
-          <w:b/>
-          <w:bCs/>
-          <w:lang w:val="en-US"/>
-        </w:rPr>
-        <w:t>n.cutoff</w:t>
-      </w:r>
-      <w:proofErr w:type="spellEnd"/>
-      <w:r>
-        <w:rPr>
-          <w:lang w:val="en-US"/>
-        </w:rPr>
-        <w:t>: numeric,</w:t>
-      </w:r>
-    </w:p>
-    <w:p>
-      <w:pPr>
-        <w:ind w:left="708" w:firstLine="708"/>
-        <w:rPr>
-          <w:lang w:val="en-US"/>
-        </w:rPr>
-      </w:pPr>
-      <w:r>
-        <w:rPr>
-          <w:b/>
-          <w:bCs/>
-          <w:lang w:val="en-US"/>
-        </w:rPr>
-        <w:t xml:space="preserve"> </w:t>
-      </w:r>
-      <w:r>
-        <w:rPr>
-          <w:b/>
-          <w:bCs/>
-          <w:lang w:val="en-US"/>
-        </w:rPr>
-        <w:t xml:space="preserve">     </w:t>
+        <w:t xml:space="preserve">      </w:t>
       </w:r>
       <w:proofErr w:type="spellStart"/>
       <w:r>
@@ -26174,7 +25812,7 @@
     <w:tbl>
       <w:tblPr>
         <w:tblW w:w="2410" w:type="dxa"/>
-        <w:tblInd w:w="1808" w:type="dxa"/>
+        <w:tblInd w:w="2123" w:type="dxa"/>
         <w:tblCellMar>
           <w:left w:w="70" w:type="dxa"/>
           <w:right w:w="70" w:type="dxa"/>
@@ -26383,34 +26021,16 @@
           <w:bCs/>
           <w:lang w:val="en-US"/>
         </w:rPr>
-        <w:t>category_tree_</w:t>
-      </w:r>
-      <w:proofErr w:type="gramStart"/>
+        <w:t>category_tree_chart</w:t>
+      </w:r>
+      <w:proofErr w:type="spellEnd"/>
       <w:r>
         <w:rPr>
           <w:b/>
           <w:bCs/>
           <w:lang w:val="en-US"/>
         </w:rPr>
-        <w:t>chart</w:t>
-      </w:r>
-      <w:proofErr w:type="spellEnd"/>
-      <w:r>
-        <w:rPr>
-          <w:b/>
-          <w:bCs/>
-          <w:lang w:val="en-US"/>
-        </w:rPr>
-        <w:t>(</w:t>
-      </w:r>
-      <w:proofErr w:type="gramEnd"/>
-      <w:r>
-        <w:rPr>
-          <w:b/>
-          <w:bCs/>
-          <w:lang w:val="en-US"/>
-        </w:rPr>
-        <w:t>category</w:t>
+        <w:t>(category</w:t>
       </w:r>
       <w:r>
         <w:rPr>
@@ -26477,7 +26097,6 @@
         <w:t xml:space="preserve">: logical, </w:t>
       </w:r>
       <w:proofErr w:type="spellStart"/>
-      <w:proofErr w:type="gramStart"/>
       <w:r>
         <w:rPr>
           <w:b/>
@@ -26487,7 +26106,6 @@
         <w:t>n.cutoff</w:t>
       </w:r>
       <w:proofErr w:type="spellEnd"/>
-      <w:proofErr w:type="gramEnd"/>
       <w:r>
         <w:rPr>
           <w:lang w:val="en-US"/>
@@ -26721,34 +26339,16 @@
           <w:bCs/>
           <w:lang w:val="en-US"/>
         </w:rPr>
-        <w:t>co_occurrence_</w:t>
-      </w:r>
-      <w:proofErr w:type="gramStart"/>
+        <w:t>co_occurrence_chart</w:t>
+      </w:r>
+      <w:proofErr w:type="spellEnd"/>
       <w:r>
         <w:rPr>
           <w:b/>
           <w:bCs/>
           <w:lang w:val="en-US"/>
         </w:rPr>
-        <w:t>chart</w:t>
-      </w:r>
-      <w:proofErr w:type="spellEnd"/>
-      <w:r>
-        <w:rPr>
-          <w:b/>
-          <w:bCs/>
-          <w:lang w:val="en-US"/>
-        </w:rPr>
-        <w:t>(</w:t>
-      </w:r>
-      <w:proofErr w:type="gramEnd"/>
-      <w:r>
-        <w:rPr>
-          <w:b/>
-          <w:bCs/>
-          <w:lang w:val="en-US"/>
-        </w:rPr>
-        <w:t>items</w:t>
+        <w:t>(items</w:t>
       </w:r>
       <w:r>
         <w:rPr>
@@ -26865,7 +26465,6 @@
         <w:t xml:space="preserve">: logical, </w:t>
       </w:r>
       <w:proofErr w:type="spellStart"/>
-      <w:proofErr w:type="gramStart"/>
       <w:r>
         <w:rPr>
           <w:b/>
@@ -26875,7 +26474,6 @@
         <w:t>n.cutoff</w:t>
       </w:r>
       <w:proofErr w:type="spellEnd"/>
-      <w:proofErr w:type="gramEnd"/>
       <w:r>
         <w:rPr>
           <w:lang w:val="en-US"/>
@@ -26927,30 +26525,14 @@
           <w:bCs/>
           <w:lang w:val="en-US"/>
         </w:rPr>
-        <w:t>sort_</w:t>
-      </w:r>
-      <w:proofErr w:type="gramStart"/>
-      <w:r>
-        <w:rPr>
-          <w:b/>
-          <w:bCs/>
-          <w:lang w:val="en-US"/>
-        </w:rPr>
-        <w:t>by</w:t>
+        <w:t>sort_by</w:t>
       </w:r>
       <w:proofErr w:type="spellEnd"/>
       <w:r>
         <w:rPr>
           <w:lang w:val="en-US"/>
         </w:rPr>
-        <w:t>:</w:t>
-      </w:r>
-      <w:proofErr w:type="gramEnd"/>
-      <w:r>
-        <w:rPr>
-          <w:lang w:val="en-US"/>
-        </w:rPr>
-        <w:t xml:space="preserve"> character, </w:t>
+        <w:t xml:space="preserve">: character, </w:t>
       </w:r>
       <w:proofErr w:type="spellStart"/>
       <w:r>
@@ -27264,27 +26846,17 @@
           <w:bCs/>
           <w:lang w:val="en-US"/>
         </w:rPr>
-        <w:t>extract_</w:t>
-      </w:r>
-      <w:proofErr w:type="gramStart"/>
+        <w:t>extract_rules</w:t>
+      </w:r>
+      <w:proofErr w:type="spellEnd"/>
       <w:r>
         <w:rPr>
           <w:b/>
           <w:bCs/>
           <w:lang w:val="en-US"/>
         </w:rPr>
-        <w:t>rules</w:t>
-      </w:r>
-      <w:proofErr w:type="spellEnd"/>
-      <w:r>
-        <w:rPr>
-          <w:b/>
-          <w:bCs/>
-          <w:lang w:val="en-US"/>
-        </w:rPr>
         <w:t>(</w:t>
       </w:r>
-      <w:proofErr w:type="gramEnd"/>
       <w:r>
         <w:rPr>
           <w:b/>
@@ -28602,15 +28174,7 @@
           <w:b/>
           <w:lang w:val="en-US"/>
         </w:rPr>
-        <w:t>save_</w:t>
-      </w:r>
-      <w:proofErr w:type="gramStart"/>
-      <w:r>
-        <w:rPr>
-          <w:b/>
-          <w:lang w:val="en-US"/>
-        </w:rPr>
-        <w:t>characteristics</w:t>
+        <w:t>save_characteristics</w:t>
       </w:r>
       <w:proofErr w:type="spellEnd"/>
       <w:r>
@@ -28618,15 +28182,7 @@
           <w:b/>
           <w:lang w:val="en-US"/>
         </w:rPr>
-        <w:t>(</w:t>
-      </w:r>
-      <w:proofErr w:type="gramEnd"/>
-      <w:r>
-        <w:rPr>
-          <w:b/>
-          <w:lang w:val="en-US"/>
-        </w:rPr>
-        <w:t>characteristics</w:t>
+        <w:t>(characteristics</w:t>
       </w:r>
       <w:r>
         <w:rPr>
@@ -28793,15 +28349,7 @@
           <w:b/>
           <w:lang w:val="en-US"/>
         </w:rPr>
-        <w:t>get_</w:t>
-      </w:r>
-      <w:proofErr w:type="gramStart"/>
-      <w:r>
-        <w:rPr>
-          <w:b/>
-          <w:lang w:val="en-US"/>
-        </w:rPr>
-        <w:t>nodes</w:t>
+        <w:t>get_nodes</w:t>
       </w:r>
       <w:proofErr w:type="spellEnd"/>
       <w:r>
@@ -28813,7 +28361,6 @@
       </w:r>
       <w:bookmarkStart w:id="0" w:name="_Hlk51355472"/>
       <w:proofErr w:type="spellStart"/>
-      <w:proofErr w:type="gramEnd"/>
       <w:r>
         <w:rPr>
           <w:b/>
@@ -29025,15 +28572,7 @@
           <w:b/>
           <w:lang w:val="en-US"/>
         </w:rPr>
-        <w:t>_nodes_from_</w:t>
-      </w:r>
-      <w:proofErr w:type="gramStart"/>
-      <w:r>
-        <w:rPr>
-          <w:b/>
-          <w:lang w:val="en-US"/>
-        </w:rPr>
-        <w:t>items</w:t>
+        <w:t>_nodes_from_items</w:t>
       </w:r>
       <w:proofErr w:type="spellEnd"/>
       <w:r>
@@ -29044,7 +28583,6 @@
         <w:t>(</w:t>
       </w:r>
       <w:proofErr w:type="spellStart"/>
-      <w:proofErr w:type="gramEnd"/>
       <w:r>
         <w:rPr>
           <w:b/>
@@ -29239,15 +28777,7 @@
           <w:b/>
           <w:lang w:val="en-US"/>
         </w:rPr>
-        <w:t>_nodes_from_</w:t>
-      </w:r>
-      <w:proofErr w:type="gramStart"/>
-      <w:r>
-        <w:rPr>
-          <w:b/>
-          <w:lang w:val="en-US"/>
-        </w:rPr>
-        <w:t>characteristic</w:t>
+        <w:t>_nodes_from_characteristic</w:t>
       </w:r>
       <w:proofErr w:type="spellEnd"/>
       <w:r>
@@ -29258,7 +28788,6 @@
         <w:t>(</w:t>
       </w:r>
       <w:proofErr w:type="spellStart"/>
-      <w:proofErr w:type="gramEnd"/>
       <w:r>
         <w:rPr>
           <w:b/>
@@ -29469,15 +28998,7 @@
           <w:b/>
           <w:lang w:val="en-US"/>
         </w:rPr>
-        <w:t>_nodes_from_</w:t>
-      </w:r>
-      <w:proofErr w:type="gramStart"/>
-      <w:r>
-        <w:rPr>
-          <w:b/>
-          <w:lang w:val="en-US"/>
-        </w:rPr>
-        <w:t>category</w:t>
+        <w:t>_nodes_from_category</w:t>
       </w:r>
       <w:proofErr w:type="spellEnd"/>
       <w:r>
@@ -29488,7 +29009,6 @@
         <w:t>(</w:t>
       </w:r>
       <w:proofErr w:type="spellStart"/>
-      <w:proofErr w:type="gramEnd"/>
       <w:r>
         <w:rPr>
           <w:b/>
@@ -29721,15 +29241,7 @@
           <w:b/>
           <w:lang w:val="en-US"/>
         </w:rPr>
-        <w:t>get_</w:t>
-      </w:r>
-      <w:proofErr w:type="gramStart"/>
-      <w:r>
-        <w:rPr>
-          <w:b/>
-          <w:lang w:val="en-US"/>
-        </w:rPr>
-        <w:t>patterns</w:t>
+        <w:t>get_patterns</w:t>
       </w:r>
       <w:proofErr w:type="spellEnd"/>
       <w:r>
@@ -29739,7 +29251,6 @@
         </w:rPr>
         <w:t>(</w:t>
       </w:r>
-      <w:proofErr w:type="gramEnd"/>
       <w:r>
         <w:rPr>
           <w:b/>
@@ -29949,15 +29460,7 @@
           <w:b/>
           <w:lang w:val="en-US"/>
         </w:rPr>
-        <w:t>_from_</w:t>
-      </w:r>
-      <w:proofErr w:type="gramStart"/>
-      <w:r>
-        <w:rPr>
-          <w:b/>
-          <w:lang w:val="en-US"/>
-        </w:rPr>
-        <w:t>items</w:t>
+        <w:t>_from_items</w:t>
       </w:r>
       <w:proofErr w:type="spellEnd"/>
       <w:r>
@@ -29967,7 +29470,6 @@
         </w:rPr>
         <w:t>(</w:t>
       </w:r>
-      <w:proofErr w:type="gramEnd"/>
       <w:r>
         <w:rPr>
           <w:b/>
@@ -30174,15 +29676,7 @@
           <w:b/>
           <w:lang w:val="en-US"/>
         </w:rPr>
-        <w:t>_patterns_from_</w:t>
-      </w:r>
-      <w:proofErr w:type="gramStart"/>
-      <w:r>
-        <w:rPr>
-          <w:b/>
-          <w:lang w:val="en-US"/>
-        </w:rPr>
-        <w:t>characteristic</w:t>
+        <w:t>_patterns_from_characteristic</w:t>
       </w:r>
       <w:proofErr w:type="spellEnd"/>
       <w:r>
@@ -30192,7 +29686,6 @@
         </w:rPr>
         <w:t>(</w:t>
       </w:r>
-      <w:proofErr w:type="gramEnd"/>
       <w:r>
         <w:rPr>
           <w:b/>
@@ -30425,15 +29918,7 @@
           <w:b/>
           <w:lang w:val="en-US"/>
         </w:rPr>
-        <w:t>_patterns_from_</w:t>
-      </w:r>
-      <w:proofErr w:type="gramStart"/>
-      <w:r>
-        <w:rPr>
-          <w:b/>
-          <w:lang w:val="en-US"/>
-        </w:rPr>
-        <w:t>status</w:t>
+        <w:t>_patterns_from_status</w:t>
       </w:r>
       <w:proofErr w:type="spellEnd"/>
       <w:r>
@@ -30443,7 +29928,6 @@
         </w:rPr>
         <w:t>(</w:t>
       </w:r>
-      <w:proofErr w:type="gramEnd"/>
       <w:r>
         <w:rPr>
           <w:b/>
@@ -30634,15 +30118,7 @@
           <w:b/>
           <w:lang w:val="en-US"/>
         </w:rPr>
-        <w:t>_patterns_from_</w:t>
-      </w:r>
-      <w:proofErr w:type="gramStart"/>
-      <w:r>
-        <w:rPr>
-          <w:b/>
-          <w:lang w:val="en-US"/>
-        </w:rPr>
-        <w:t>category</w:t>
+        <w:t>_patterns_from_category</w:t>
       </w:r>
       <w:proofErr w:type="spellEnd"/>
       <w:r>
@@ -30652,7 +30128,6 @@
         </w:rPr>
         <w:t>(</w:t>
       </w:r>
-      <w:proofErr w:type="gramEnd"/>
       <w:r>
         <w:rPr>
           <w:b/>
@@ -30885,15 +30360,7 @@
           <w:b/>
           <w:lang w:val="en-US"/>
         </w:rPr>
-        <w:t>_</w:t>
-      </w:r>
-      <w:proofErr w:type="gramStart"/>
-      <w:r>
-        <w:rPr>
-          <w:b/>
-          <w:lang w:val="en-US"/>
-        </w:rPr>
-        <w:t>links</w:t>
+        <w:t>_links</w:t>
       </w:r>
       <w:proofErr w:type="spellEnd"/>
       <w:r>
@@ -30904,7 +30371,6 @@
         <w:t>(</w:t>
       </w:r>
       <w:proofErr w:type="spellStart"/>
-      <w:proofErr w:type="gramEnd"/>
       <w:r>
         <w:rPr>
           <w:b/>
@@ -31075,15 +30541,7 @@
           <w:b/>
           <w:lang w:val="en-US"/>
         </w:rPr>
-        <w:t>get_</w:t>
-      </w:r>
-      <w:proofErr w:type="gramStart"/>
-      <w:r>
-        <w:rPr>
-          <w:b/>
-          <w:lang w:val="en-US"/>
-        </w:rPr>
-        <w:t>isolates</w:t>
+        <w:t>get_isolates</w:t>
       </w:r>
       <w:proofErr w:type="spellEnd"/>
       <w:r>
@@ -31094,7 +30552,6 @@
         <w:t>(</w:t>
       </w:r>
       <w:proofErr w:type="spellStart"/>
-      <w:proofErr w:type="gramEnd"/>
       <w:r>
         <w:rPr>
           <w:b/>
@@ -31253,15 +30710,7 @@
           <w:b/>
           <w:lang w:val="en-US"/>
         </w:rPr>
-        <w:t>get_non_</w:t>
-      </w:r>
-      <w:proofErr w:type="gramStart"/>
-      <w:r>
-        <w:rPr>
-          <w:b/>
-          <w:lang w:val="en-US"/>
-        </w:rPr>
-        <w:t>isolates</w:t>
+        <w:t>get_non_isolates</w:t>
       </w:r>
       <w:proofErr w:type="spellEnd"/>
       <w:r>
@@ -31272,7 +30721,6 @@
         <w:t>(</w:t>
       </w:r>
       <w:proofErr w:type="spellStart"/>
-      <w:proofErr w:type="gramEnd"/>
       <w:r>
         <w:rPr>
           <w:b/>
@@ -31447,15 +30895,7 @@
           <w:b/>
           <w:lang w:val="en-US"/>
         </w:rPr>
-        <w:t>get_</w:t>
-      </w:r>
-      <w:proofErr w:type="gramStart"/>
-      <w:r>
-        <w:rPr>
-          <w:b/>
-          <w:lang w:val="en-US"/>
-        </w:rPr>
-        <w:t>complexes</w:t>
+        <w:t>get_complexes</w:t>
       </w:r>
       <w:proofErr w:type="spellEnd"/>
       <w:r>
@@ -31466,7 +30906,6 @@
         <w:t>(</w:t>
       </w:r>
       <w:proofErr w:type="spellStart"/>
-      <w:proofErr w:type="gramEnd"/>
       <w:r>
         <w:rPr>
           <w:b/>
@@ -31701,15 +31140,7 @@
           <w:b/>
           <w:lang w:val="en-US"/>
         </w:rPr>
-        <w:t>check_access_for_</w:t>
-      </w:r>
-      <w:proofErr w:type="gramStart"/>
-      <w:r>
-        <w:rPr>
-          <w:b/>
-          <w:lang w:val="en-US"/>
-        </w:rPr>
-        <w:t>category</w:t>
+        <w:t>check_access_for_category</w:t>
       </w:r>
       <w:proofErr w:type="spellEnd"/>
       <w:r>
@@ -31717,15 +31148,7 @@
           <w:b/>
           <w:lang w:val="en-US"/>
         </w:rPr>
-        <w:t>(</w:t>
-      </w:r>
-      <w:proofErr w:type="gramEnd"/>
-      <w:r>
-        <w:rPr>
-          <w:b/>
-          <w:lang w:val="en-US"/>
-        </w:rPr>
-        <w:t>category</w:t>
+        <w:t>(category</w:t>
       </w:r>
       <w:r>
         <w:rPr>
@@ -31823,28 +31246,18 @@
           <w:bCs/>
           <w:lang w:val="en-US"/>
         </w:rPr>
-        <w:t>get_</w:t>
-      </w:r>
-      <w:proofErr w:type="gramStart"/>
+        <w:t>get_nopc</w:t>
+      </w:r>
+      <w:proofErr w:type="spellEnd"/>
       <w:r>
         <w:rPr>
           <w:b/>
           <w:bCs/>
           <w:lang w:val="en-US"/>
         </w:rPr>
-        <w:t>nopc</w:t>
-      </w:r>
-      <w:proofErr w:type="spellEnd"/>
-      <w:r>
-        <w:rPr>
-          <w:b/>
-          <w:bCs/>
-          <w:lang w:val="en-US"/>
-        </w:rPr>
         <w:t>(</w:t>
       </w:r>
       <w:proofErr w:type="spellStart"/>
-      <w:proofErr w:type="gramEnd"/>
       <w:r>
         <w:rPr>
           <w:b/>
@@ -31992,28 +31405,18 @@
           <w:bCs/>
           <w:lang w:val="en-US"/>
         </w:rPr>
-        <w:t>which_</w:t>
-      </w:r>
-      <w:proofErr w:type="gramStart"/>
+        <w:t>which_entities</w:t>
+      </w:r>
+      <w:proofErr w:type="spellEnd"/>
       <w:r>
         <w:rPr>
           <w:b/>
           <w:bCs/>
           <w:lang w:val="en-US"/>
         </w:rPr>
-        <w:t>entities</w:t>
-      </w:r>
-      <w:proofErr w:type="spellEnd"/>
-      <w:r>
-        <w:rPr>
-          <w:b/>
-          <w:bCs/>
-          <w:lang w:val="en-US"/>
-        </w:rPr>
         <w:t>(</w:t>
       </w:r>
       <w:proofErr w:type="spellStart"/>
-      <w:proofErr w:type="gramEnd"/>
       <w:r>
         <w:rPr>
           <w:b/>
@@ -32276,7 +31679,7 @@
         </mc:Choice>
         <mc:Fallback>
           <w:pict>
-            <v:rect w14:anchorId="61E4218E" id="Rectangle 38" o:spid="_x0000_s1026" style="position:absolute;margin-left:1.15pt;margin-top:-7.8pt;width:466.5pt;height:1.45pt;z-index:251660288;visibility:visible;mso-wrap-style:square;mso-wrap-distance-left:9pt;mso-wrap-distance-top:0;mso-wrap-distance-right:9pt;mso-wrap-distance-bottom:0;mso-position-horizontal:absolute;mso-position-horizontal-relative:text;mso-position-vertical:absolute;mso-position-vertical-relative:text;v-text-anchor:middle" o:gfxdata="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" fillcolor="black [3213]" stroked="f" strokeweight="1pt">
+            <v:rect w14:anchorId="58921EE1" id="Rectangle 38" o:spid="_x0000_s1026" style="position:absolute;margin-left:1.15pt;margin-top:-7.8pt;width:466.5pt;height:1.45pt;z-index:251660288;visibility:visible;mso-wrap-style:square;mso-wrap-distance-left:9pt;mso-wrap-distance-top:0;mso-wrap-distance-right:9pt;mso-wrap-distance-bottom:0;mso-position-horizontal:absolute;mso-position-horizontal-relative:text;mso-position-vertical:absolute;mso-position-vertical-relative:text;v-text-anchor:middle" o:gfxdata="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" fillcolor="black [3213]" stroked="f" strokeweight="1pt">
               <w10:wrap type="square"/>
             </v:rect>
           </w:pict>

</xml_diff>

<commit_message>
feat: Add a function to plot association rules
Function rules_chart to plot association rules of length 2.
Associated documentation and examples.
</commit_message>
<xml_diff>
--- a/vignettes/types_of_attributes_and_methods.docx
+++ b/vignettes/types_of_attributes_and_methods.docx
@@ -2104,6 +2104,7 @@
         <w:t xml:space="preserve">: </w:t>
       </w:r>
       <w:proofErr w:type="spellStart"/>
+      <w:proofErr w:type="gramStart"/>
       <w:r>
         <w:rPr>
           <w:lang w:val="en-US"/>
@@ -2111,6 +2112,7 @@
         <w:t>data.frame</w:t>
       </w:r>
       <w:proofErr w:type="spellEnd"/>
+      <w:proofErr w:type="gramEnd"/>
     </w:p>
     <w:tbl>
       <w:tblPr>
@@ -3087,7 +3089,23 @@
           <w:bCs/>
           <w:lang w:val="en-US"/>
         </w:rPr>
-        <w:t xml:space="preserve"> list(named vector(character))</w:t>
+        <w:t xml:space="preserve"> </w:t>
+      </w:r>
+      <w:proofErr w:type="gramStart"/>
+      <w:r>
+        <w:rPr>
+          <w:bCs/>
+          <w:lang w:val="en-US"/>
+        </w:rPr>
+        <w:t>list(</w:t>
+      </w:r>
+      <w:proofErr w:type="gramEnd"/>
+      <w:r>
+        <w:rPr>
+          <w:bCs/>
+          <w:lang w:val="en-US"/>
+        </w:rPr>
+        <w:t>named vector(character))</w:t>
       </w:r>
     </w:p>
     <w:tbl>
@@ -4558,8 +4576,16 @@
         <w:rPr>
           <w:lang w:val="en-US"/>
         </w:rPr>
-        <w:t xml:space="preserve"> list(</w:t>
-      </w:r>
+        <w:t xml:space="preserve"> </w:t>
+      </w:r>
+      <w:proofErr w:type="gramStart"/>
+      <w:r>
+        <w:rPr>
+          <w:lang w:val="en-US"/>
+        </w:rPr>
+        <w:t>list(</w:t>
+      </w:r>
+      <w:proofErr w:type="gramEnd"/>
       <w:r>
         <w:rPr>
           <w:b/>
@@ -4796,6 +4822,7 @@
         <w:t xml:space="preserve">: </w:t>
       </w:r>
       <w:proofErr w:type="spellStart"/>
+      <w:proofErr w:type="gramStart"/>
       <w:r>
         <w:rPr>
           <w:lang w:val="en-US"/>
@@ -4803,6 +4830,7 @@
         <w:t>data.frame</w:t>
       </w:r>
       <w:proofErr w:type="spellEnd"/>
+      <w:proofErr w:type="gramEnd"/>
     </w:p>
     <w:tbl>
       <w:tblPr>
@@ -7073,6 +7101,7 @@
         <w:t xml:space="preserve">: </w:t>
       </w:r>
       <w:proofErr w:type="spellStart"/>
+      <w:proofErr w:type="gramStart"/>
       <w:r>
         <w:rPr>
           <w:lang w:val="en-US"/>
@@ -7080,6 +7109,7 @@
         <w:t>data.frame</w:t>
       </w:r>
       <w:proofErr w:type="spellEnd"/>
+      <w:proofErr w:type="gramEnd"/>
     </w:p>
     <w:tbl>
       <w:tblPr>
@@ -8474,6 +8504,7 @@
         <w:t xml:space="preserve">: </w:t>
       </w:r>
       <w:proofErr w:type="spellStart"/>
+      <w:proofErr w:type="gramStart"/>
       <w:r>
         <w:rPr>
           <w:lang w:val="en-US"/>
@@ -8481,6 +8512,7 @@
         <w:t>data.frame</w:t>
       </w:r>
       <w:proofErr w:type="spellEnd"/>
+      <w:proofErr w:type="gramEnd"/>
     </w:p>
     <w:tbl>
       <w:tblPr>
@@ -11031,6 +11063,7 @@
         <w:t xml:space="preserve">: </w:t>
       </w:r>
       <w:proofErr w:type="spellStart"/>
+      <w:proofErr w:type="gramStart"/>
       <w:r>
         <w:rPr>
           <w:lang w:val="en-US"/>
@@ -11038,6 +11071,7 @@
         <w:t>data.frame</w:t>
       </w:r>
       <w:proofErr w:type="spellEnd"/>
+      <w:proofErr w:type="gramEnd"/>
     </w:p>
     <w:tbl>
       <w:tblPr>
@@ -11489,6 +11523,7 @@
         <w:t xml:space="preserve"> </w:t>
       </w:r>
       <w:proofErr w:type="spellStart"/>
+      <w:proofErr w:type="gramStart"/>
       <w:r>
         <w:rPr>
           <w:b/>
@@ -11511,6 +11546,7 @@
         <w:t>er</w:t>
       </w:r>
       <w:proofErr w:type="spellEnd"/>
+      <w:proofErr w:type="gramEnd"/>
       <w:r>
         <w:rPr>
           <w:b/>
@@ -12273,6 +12309,7 @@
         </w:rPr>
         <w:t xml:space="preserve"> </w:t>
       </w:r>
+      <w:proofErr w:type="gramStart"/>
       <w:r>
         <w:rPr>
           <w:b/>
@@ -12281,6 +12318,7 @@
         </w:rPr>
         <w:t>reset(</w:t>
       </w:r>
+      <w:proofErr w:type="gramEnd"/>
       <w:r>
         <w:rPr>
           <w:b/>
@@ -12389,7 +12427,15 @@
           <w:b/>
           <w:lang w:val="en-US"/>
         </w:rPr>
-        <w:t>list_obs_per_year</w:t>
+        <w:t>list_obs_per_</w:t>
+      </w:r>
+      <w:proofErr w:type="gramStart"/>
+      <w:r>
+        <w:rPr>
+          <w:b/>
+          <w:lang w:val="en-US"/>
+        </w:rPr>
+        <w:t>year</w:t>
       </w:r>
       <w:proofErr w:type="spellEnd"/>
       <w:r>
@@ -12397,7 +12443,15 @@
           <w:b/>
           <w:lang w:val="en-US"/>
         </w:rPr>
-        <w:t>()</w:t>
+        <w:t>(</w:t>
+      </w:r>
+      <w:proofErr w:type="gramEnd"/>
+      <w:r>
+        <w:rPr>
+          <w:b/>
+          <w:lang w:val="en-US"/>
+        </w:rPr>
+        <w:t>)</w:t>
       </w:r>
       <w:r>
         <w:rPr>
@@ -12476,7 +12530,15 @@
           <w:b/>
           <w:lang w:val="en-US"/>
         </w:rPr>
-        <w:t>list_separate_obs</w:t>
+        <w:t>list_separate_</w:t>
+      </w:r>
+      <w:proofErr w:type="gramStart"/>
+      <w:r>
+        <w:rPr>
+          <w:b/>
+          <w:lang w:val="en-US"/>
+        </w:rPr>
+        <w:t>obs</w:t>
       </w:r>
       <w:proofErr w:type="spellEnd"/>
       <w:r>
@@ -12484,7 +12546,15 @@
           <w:b/>
           <w:lang w:val="en-US"/>
         </w:rPr>
-        <w:t>()</w:t>
+        <w:t>(</w:t>
+      </w:r>
+      <w:proofErr w:type="gramEnd"/>
+      <w:r>
+        <w:rPr>
+          <w:b/>
+          <w:lang w:val="en-US"/>
+        </w:rPr>
+        <w:t>)</w:t>
       </w:r>
       <w:r>
         <w:rPr>
@@ -12560,7 +12630,15 @@
           <w:b/>
           <w:lang w:val="en-US"/>
         </w:rPr>
-        <w:t>count_links</w:t>
+        <w:t>count_</w:t>
+      </w:r>
+      <w:proofErr w:type="gramStart"/>
+      <w:r>
+        <w:rPr>
+          <w:b/>
+          <w:lang w:val="en-US"/>
+        </w:rPr>
+        <w:t>links</w:t>
       </w:r>
       <w:proofErr w:type="spellEnd"/>
       <w:r>
@@ -12570,6 +12648,7 @@
         </w:rPr>
         <w:t>(</w:t>
       </w:r>
+      <w:proofErr w:type="gramEnd"/>
       <w:r>
         <w:rPr>
           <w:b/>
@@ -12701,7 +12780,15 @@
           <w:b/>
           <w:lang w:val="en-US"/>
         </w:rPr>
-        <w:t>search_links</w:t>
+        <w:t>search_</w:t>
+      </w:r>
+      <w:proofErr w:type="gramStart"/>
+      <w:r>
+        <w:rPr>
+          <w:b/>
+          <w:lang w:val="en-US"/>
+        </w:rPr>
+        <w:t>links</w:t>
       </w:r>
       <w:proofErr w:type="spellEnd"/>
       <w:r>
@@ -12709,7 +12796,15 @@
           <w:b/>
           <w:lang w:val="en-US"/>
         </w:rPr>
-        <w:t>(entities</w:t>
+        <w:t>(</w:t>
+      </w:r>
+      <w:proofErr w:type="gramEnd"/>
+      <w:r>
+        <w:rPr>
+          <w:b/>
+          <w:lang w:val="en-US"/>
+        </w:rPr>
+        <w:t>entities</w:t>
       </w:r>
       <w:r>
         <w:rPr>
@@ -12834,7 +12929,15 @@
           <w:b/>
           <w:lang w:val="en-US"/>
         </w:rPr>
-        <w:t>list_separate_patterns</w:t>
+        <w:t>list_separate_</w:t>
+      </w:r>
+      <w:proofErr w:type="gramStart"/>
+      <w:r>
+        <w:rPr>
+          <w:b/>
+          <w:lang w:val="en-US"/>
+        </w:rPr>
+        <w:t>patterns</w:t>
       </w:r>
       <w:proofErr w:type="spellEnd"/>
       <w:r>
@@ -12844,6 +12947,7 @@
         </w:rPr>
         <w:t>(</w:t>
       </w:r>
+      <w:proofErr w:type="gramEnd"/>
       <w:r>
         <w:rPr>
           <w:b/>
@@ -12935,6 +13039,7 @@
         <w:t xml:space="preserve">: </w:t>
       </w:r>
       <w:proofErr w:type="spellStart"/>
+      <w:proofErr w:type="gramStart"/>
       <w:r>
         <w:rPr>
           <w:lang w:val="en-US"/>
@@ -12942,6 +13047,7 @@
         <w:t>data.frame</w:t>
       </w:r>
       <w:proofErr w:type="spellEnd"/>
+      <w:proofErr w:type="gramEnd"/>
     </w:p>
     <w:tbl>
       <w:tblPr>
@@ -13164,7 +13270,15 @@
           <w:b/>
           <w:lang w:val="en-US"/>
         </w:rPr>
-        <w:t>list_patterns_by_obs</w:t>
+        <w:t>list_patterns_by_</w:t>
+      </w:r>
+      <w:proofErr w:type="gramStart"/>
+      <w:r>
+        <w:rPr>
+          <w:b/>
+          <w:lang w:val="en-US"/>
+        </w:rPr>
+        <w:t>obs</w:t>
       </w:r>
       <w:proofErr w:type="spellEnd"/>
       <w:r>
@@ -13172,7 +13286,15 @@
           <w:b/>
           <w:lang w:val="en-US"/>
         </w:rPr>
-        <w:t>()</w:t>
+        <w:t>(</w:t>
+      </w:r>
+      <w:proofErr w:type="gramEnd"/>
+      <w:r>
+        <w:rPr>
+          <w:b/>
+          <w:lang w:val="en-US"/>
+        </w:rPr>
+        <w:t>)</w:t>
       </w:r>
       <w:r>
         <w:rPr>
@@ -13250,7 +13372,15 @@
           <w:b/>
           <w:lang w:val="en-US"/>
         </w:rPr>
-        <w:t>list_patterns_per_year</w:t>
+        <w:t>list_patterns_per_</w:t>
+      </w:r>
+      <w:proofErr w:type="gramStart"/>
+      <w:r>
+        <w:rPr>
+          <w:b/>
+          <w:lang w:val="en-US"/>
+        </w:rPr>
+        <w:t>year</w:t>
       </w:r>
       <w:proofErr w:type="spellEnd"/>
       <w:r>
@@ -13258,7 +13388,15 @@
           <w:b/>
           <w:lang w:val="en-US"/>
         </w:rPr>
-        <w:t>()</w:t>
+        <w:t>(</w:t>
+      </w:r>
+      <w:proofErr w:type="gramEnd"/>
+      <w:r>
+        <w:rPr>
+          <w:b/>
+          <w:lang w:val="en-US"/>
+        </w:rPr>
+        <w:t>)</w:t>
       </w:r>
       <w:r>
         <w:rPr>
@@ -13336,7 +13474,15 @@
           <w:b/>
           <w:lang w:val="en-US"/>
         </w:rPr>
-        <w:t>compute_patterns_characteristics</w:t>
+        <w:t>compute_patterns_</w:t>
+      </w:r>
+      <w:proofErr w:type="gramStart"/>
+      <w:r>
+        <w:rPr>
+          <w:b/>
+          <w:lang w:val="en-US"/>
+        </w:rPr>
+        <w:t>characteristics</w:t>
       </w:r>
       <w:proofErr w:type="spellEnd"/>
       <w:r>
@@ -13344,7 +13490,15 @@
           <w:b/>
           <w:lang w:val="en-US"/>
         </w:rPr>
-        <w:t>()</w:t>
+        <w:t>(</w:t>
+      </w:r>
+      <w:proofErr w:type="gramEnd"/>
+      <w:r>
+        <w:rPr>
+          <w:b/>
+          <w:lang w:val="en-US"/>
+        </w:rPr>
+        <w:t>)</w:t>
       </w:r>
       <w:r>
         <w:rPr>
@@ -13427,7 +13581,15 @@
           <w:b/>
           <w:lang w:val="en-US"/>
         </w:rPr>
-        <w:t>compute_specificity</w:t>
+        <w:t>compute_</w:t>
+      </w:r>
+      <w:proofErr w:type="gramStart"/>
+      <w:r>
+        <w:rPr>
+          <w:b/>
+          <w:lang w:val="en-US"/>
+        </w:rPr>
+        <w:t>specificity</w:t>
       </w:r>
       <w:proofErr w:type="spellEnd"/>
       <w:r>
@@ -13435,7 +13597,15 @@
           <w:b/>
           <w:lang w:val="en-US"/>
         </w:rPr>
-        <w:t>(patterns</w:t>
+        <w:t>(</w:t>
+      </w:r>
+      <w:proofErr w:type="gramEnd"/>
+      <w:r>
+        <w:rPr>
+          <w:b/>
+          <w:lang w:val="en-US"/>
+        </w:rPr>
+        <w:t>patterns</w:t>
       </w:r>
       <w:r>
         <w:rPr>
@@ -13575,7 +13745,15 @@
           <w:b/>
           <w:lang w:val="en-US"/>
         </w:rPr>
-        <w:t>compute_ksi_threshold</w:t>
+        <w:t>compute_ksi_</w:t>
+      </w:r>
+      <w:proofErr w:type="gramStart"/>
+      <w:r>
+        <w:rPr>
+          <w:b/>
+          <w:lang w:val="en-US"/>
+        </w:rPr>
+        <w:t>threshold</w:t>
       </w:r>
       <w:proofErr w:type="spellEnd"/>
       <w:r>
@@ -13586,6 +13764,7 @@
         <w:t>(</w:t>
       </w:r>
       <w:proofErr w:type="spellStart"/>
+      <w:proofErr w:type="gramEnd"/>
       <w:r>
         <w:rPr>
           <w:b/>
@@ -13643,7 +13822,15 @@
           <w:b/>
           <w:lang w:val="en-US"/>
         </w:rPr>
-        <w:t>compute_ri_threshold</w:t>
+        <w:t>compute_ri_</w:t>
+      </w:r>
+      <w:proofErr w:type="gramStart"/>
+      <w:r>
+        <w:rPr>
+          <w:b/>
+          <w:lang w:val="en-US"/>
+        </w:rPr>
+        <w:t>threshold</w:t>
       </w:r>
       <w:proofErr w:type="spellEnd"/>
       <w:r>
@@ -13654,6 +13841,7 @@
         <w:t>(</w:t>
       </w:r>
       <w:proofErr w:type="spellStart"/>
+      <w:proofErr w:type="gramEnd"/>
       <w:r>
         <w:rPr>
           <w:b/>
@@ -13732,7 +13920,15 @@
           <w:b/>
           <w:lang w:val="en-US"/>
         </w:rPr>
-        <w:t>compute_reporting_indexes</w:t>
+        <w:t>compute_reporting_</w:t>
+      </w:r>
+      <w:proofErr w:type="gramStart"/>
+      <w:r>
+        <w:rPr>
+          <w:b/>
+          <w:lang w:val="en-US"/>
+        </w:rPr>
+        <w:t>indexes</w:t>
       </w:r>
       <w:proofErr w:type="spellEnd"/>
       <w:r>
@@ -13742,6 +13938,7 @@
         </w:rPr>
         <w:t>(</w:t>
       </w:r>
+      <w:proofErr w:type="gramEnd"/>
       <w:r>
         <w:rPr>
           <w:b/>
@@ -13821,6 +14018,7 @@
         <w:t xml:space="preserve"> </w:t>
       </w:r>
       <w:proofErr w:type="spellStart"/>
+      <w:proofErr w:type="gramStart"/>
       <w:r>
         <w:rPr>
           <w:lang w:val="en-US"/>
@@ -13828,6 +14026,7 @@
         <w:t>data.frame</w:t>
       </w:r>
       <w:proofErr w:type="spellEnd"/>
+      <w:proofErr w:type="gramEnd"/>
     </w:p>
     <w:tbl>
       <w:tblPr>
@@ -14067,7 +14266,15 @@
           <w:b/>
           <w:lang w:val="en-US"/>
         </w:rPr>
-        <w:t>check_params_for_RI</w:t>
+        <w:t>check_params_for_</w:t>
+      </w:r>
+      <w:proofErr w:type="gramStart"/>
+      <w:r>
+        <w:rPr>
+          <w:b/>
+          <w:lang w:val="en-US"/>
+        </w:rPr>
+        <w:t>RI</w:t>
       </w:r>
       <w:proofErr w:type="spellEnd"/>
       <w:r>
@@ -14075,7 +14282,15 @@
           <w:b/>
           <w:lang w:val="en-US"/>
         </w:rPr>
-        <w:t>(t</w:t>
+        <w:t>(</w:t>
+      </w:r>
+      <w:proofErr w:type="gramEnd"/>
+      <w:r>
+        <w:rPr>
+          <w:b/>
+          <w:lang w:val="en-US"/>
+        </w:rPr>
+        <w:t>t</w:t>
       </w:r>
       <w:r>
         <w:rPr>
@@ -14332,7 +14547,15 @@
           <w:b/>
           <w:lang w:val="en-US"/>
         </w:rPr>
-        <w:t>compute_reporting_indexes_limits</w:t>
+        <w:t>compute_reporting_indexes_</w:t>
+      </w:r>
+      <w:proofErr w:type="gramStart"/>
+      <w:r>
+        <w:rPr>
+          <w:b/>
+          <w:lang w:val="en-US"/>
+        </w:rPr>
+        <w:t>limits</w:t>
       </w:r>
       <w:proofErr w:type="spellEnd"/>
       <w:r>
@@ -14342,6 +14565,7 @@
         </w:rPr>
         <w:t>(</w:t>
       </w:r>
+      <w:proofErr w:type="gramEnd"/>
       <w:r>
         <w:rPr>
           <w:b/>
@@ -14448,6 +14672,7 @@
         <w:t xml:space="preserve"> </w:t>
       </w:r>
       <w:proofErr w:type="spellStart"/>
+      <w:proofErr w:type="gramStart"/>
       <w:r>
         <w:rPr>
           <w:lang w:val="en-US"/>
@@ -14455,6 +14680,7 @@
         <w:t>data.frame</w:t>
       </w:r>
       <w:proofErr w:type="spellEnd"/>
+      <w:proofErr w:type="gramEnd"/>
     </w:p>
     <w:tbl>
       <w:tblPr>
@@ -14759,7 +14985,15 @@
           <w:b/>
           <w:lang w:val="en-US"/>
         </w:rPr>
-        <w:t>define_dynamic_status</w:t>
+        <w:t>define_dynamic_</w:t>
+      </w:r>
+      <w:proofErr w:type="gramStart"/>
+      <w:r>
+        <w:rPr>
+          <w:b/>
+          <w:lang w:val="en-US"/>
+        </w:rPr>
+        <w:t>status</w:t>
       </w:r>
       <w:proofErr w:type="spellEnd"/>
       <w:r>
@@ -14769,6 +15003,7 @@
         </w:rPr>
         <w:t>(</w:t>
       </w:r>
+      <w:proofErr w:type="gramEnd"/>
       <w:r>
         <w:rPr>
           <w:b/>
@@ -14882,6 +15117,7 @@
         <w:t xml:space="preserve"> </w:t>
       </w:r>
       <w:proofErr w:type="spellStart"/>
+      <w:proofErr w:type="gramStart"/>
       <w:r>
         <w:rPr>
           <w:lang w:val="en-US"/>
@@ -14889,6 +15125,7 @@
         <w:t>data.frame</w:t>
       </w:r>
       <w:proofErr w:type="spellEnd"/>
+      <w:proofErr w:type="gramEnd"/>
     </w:p>
     <w:tbl>
       <w:tblPr>
@@ -15134,7 +15371,15 @@
           <w:b/>
           <w:lang w:val="en-US"/>
         </w:rPr>
-        <w:t>spectrum_chart</w:t>
+        <w:t>spectrum_</w:t>
+      </w:r>
+      <w:proofErr w:type="gramStart"/>
+      <w:r>
+        <w:rPr>
+          <w:b/>
+          <w:lang w:val="en-US"/>
+        </w:rPr>
+        <w:t>chart</w:t>
       </w:r>
       <w:proofErr w:type="spellEnd"/>
       <w:r>
@@ -15144,6 +15389,7 @@
         </w:rPr>
         <w:t>(</w:t>
       </w:r>
+      <w:proofErr w:type="gramEnd"/>
       <w:r>
         <w:rPr>
           <w:b/>
@@ -15335,6 +15581,7 @@
         <w:t xml:space="preserve">: </w:t>
       </w:r>
       <w:proofErr w:type="spellStart"/>
+      <w:proofErr w:type="gramStart"/>
       <w:r>
         <w:rPr>
           <w:lang w:val="en-US"/>
@@ -15342,6 +15589,7 @@
         <w:t>data.frame</w:t>
       </w:r>
       <w:proofErr w:type="spellEnd"/>
+      <w:proofErr w:type="gramEnd"/>
     </w:p>
     <w:tbl>
       <w:tblPr>
@@ -15940,7 +16188,15 @@
           <w:b/>
           <w:lang w:val="en-US"/>
         </w:rPr>
-        <w:t>_spectrum_chart</w:t>
+        <w:t>_spectrum_</w:t>
+      </w:r>
+      <w:proofErr w:type="gramStart"/>
+      <w:r>
+        <w:rPr>
+          <w:b/>
+          <w:lang w:val="en-US"/>
+        </w:rPr>
+        <w:t>chart</w:t>
       </w:r>
       <w:proofErr w:type="spellEnd"/>
       <w:r>
@@ -15950,6 +16206,7 @@
         </w:rPr>
         <w:t>(</w:t>
       </w:r>
+      <w:proofErr w:type="gramEnd"/>
       <w:r>
         <w:rPr>
           <w:b/>
@@ -16340,7 +16597,15 @@
           <w:b/>
           <w:lang w:val="en-US"/>
         </w:rPr>
-        <w:t>compute_pattern_distribution_in_nodes</w:t>
+        <w:t>compute_pattern_distribution_in_</w:t>
+      </w:r>
+      <w:proofErr w:type="gramStart"/>
+      <w:r>
+        <w:rPr>
+          <w:b/>
+          <w:lang w:val="en-US"/>
+        </w:rPr>
+        <w:t>nodes</w:t>
       </w:r>
       <w:proofErr w:type="spellEnd"/>
       <w:r>
@@ -16348,7 +16613,15 @@
           <w:b/>
           <w:lang w:val="en-US"/>
         </w:rPr>
-        <w:t>(patterns</w:t>
+        <w:t>(</w:t>
+      </w:r>
+      <w:proofErr w:type="gramEnd"/>
+      <w:r>
+        <w:rPr>
+          <w:b/>
+          <w:lang w:val="en-US"/>
+        </w:rPr>
+        <w:t>patterns</w:t>
       </w:r>
       <w:r>
         <w:rPr>
@@ -17153,7 +17426,15 @@
           <w:b/>
           <w:lang w:val="en-US"/>
         </w:rPr>
-        <w:t>spectrosome_chart</w:t>
+        <w:t>spectrosome_</w:t>
+      </w:r>
+      <w:proofErr w:type="gramStart"/>
+      <w:r>
+        <w:rPr>
+          <w:b/>
+          <w:lang w:val="en-US"/>
+        </w:rPr>
+        <w:t>chart</w:t>
       </w:r>
       <w:proofErr w:type="spellEnd"/>
       <w:r>
@@ -17164,6 +17445,7 @@
         <w:t>(</w:t>
       </w:r>
       <w:proofErr w:type="spellStart"/>
+      <w:proofErr w:type="gramEnd"/>
       <w:r>
         <w:rPr>
           <w:b/>
@@ -17551,6 +17833,7 @@
         <w:t xml:space="preserve"> </w:t>
       </w:r>
       <w:proofErr w:type="spellStart"/>
+      <w:proofErr w:type="gramStart"/>
       <w:r>
         <w:rPr>
           <w:b/>
@@ -17575,6 +17858,7 @@
         <w:t>cutoff</w:t>
       </w:r>
       <w:proofErr w:type="spellEnd"/>
+      <w:proofErr w:type="gramEnd"/>
       <w:r>
         <w:rPr>
           <w:lang w:val="en-US"/>
@@ -17755,6 +18039,22 @@
         </w:rPr>
         <w:t>[["vertices"]]:</w:t>
       </w:r>
+      <w:r>
+        <w:rPr>
+          <w:lang w:val="en-US"/>
+        </w:rPr>
+        <w:t xml:space="preserve"> </w:t>
+      </w:r>
+      <w:proofErr w:type="spellStart"/>
+      <w:proofErr w:type="gramStart"/>
+      <w:r>
+        <w:rPr>
+          <w:lang w:val="en-US"/>
+        </w:rPr>
+        <w:t>data.frame</w:t>
+      </w:r>
+      <w:proofErr w:type="spellEnd"/>
+      <w:proofErr w:type="gramEnd"/>
     </w:p>
     <w:tbl>
       <w:tblPr>
@@ -18841,6 +19141,16 @@
         </w:rPr>
         <w:t xml:space="preserve"> </w:t>
       </w:r>
+      <w:proofErr w:type="spellStart"/>
+      <w:proofErr w:type="gramStart"/>
+      <w:r>
+        <w:rPr>
+          <w:lang w:val="en-US"/>
+        </w:rPr>
+        <w:t>data.frame</w:t>
+      </w:r>
+      <w:proofErr w:type="spellEnd"/>
+      <w:proofErr w:type="gramEnd"/>
     </w:p>
     <w:tbl>
       <w:tblPr>
@@ -20384,7 +20694,15 @@
           <w:b/>
           <w:lang w:val="en-US"/>
         </w:rPr>
-        <w:t>cluster_text</w:t>
+        <w:t>cluster_</w:t>
+      </w:r>
+      <w:proofErr w:type="gramStart"/>
+      <w:r>
+        <w:rPr>
+          <w:b/>
+          <w:lang w:val="en-US"/>
+        </w:rPr>
+        <w:t>text</w:t>
       </w:r>
       <w:proofErr w:type="spellEnd"/>
       <w:r>
@@ -20392,7 +20710,15 @@
           <w:b/>
           <w:lang w:val="en-US"/>
         </w:rPr>
-        <w:t>(graph</w:t>
+        <w:t>(</w:t>
+      </w:r>
+      <w:proofErr w:type="gramEnd"/>
+      <w:r>
+        <w:rPr>
+          <w:b/>
+          <w:lang w:val="en-US"/>
+        </w:rPr>
+        <w:t>graph</w:t>
       </w:r>
       <w:r>
         <w:rPr>
@@ -21253,7 +21579,15 @@
           <w:b/>
           <w:lang w:val="en-US"/>
         </w:rPr>
-        <w:t>cluster_chart</w:t>
+        <w:t>cluster_</w:t>
+      </w:r>
+      <w:proofErr w:type="gramStart"/>
+      <w:r>
+        <w:rPr>
+          <w:b/>
+          <w:lang w:val="en-US"/>
+        </w:rPr>
+        <w:t>chart</w:t>
       </w:r>
       <w:proofErr w:type="spellEnd"/>
       <w:r>
@@ -21264,6 +21598,7 @@
         <w:t>(</w:t>
       </w:r>
       <w:proofErr w:type="spellStart"/>
+      <w:proofErr w:type="gramEnd"/>
       <w:r>
         <w:rPr>
           <w:b/>
@@ -21428,6 +21763,7 @@
         <w:t xml:space="preserve"> </w:t>
       </w:r>
       <w:proofErr w:type="spellStart"/>
+      <w:proofErr w:type="gramStart"/>
       <w:r>
         <w:rPr>
           <w:b/>
@@ -21437,6 +21773,7 @@
         <w:t>n.cutoff</w:t>
       </w:r>
       <w:proofErr w:type="spellEnd"/>
+      <w:proofErr w:type="gramEnd"/>
       <w:r>
         <w:rPr>
           <w:lang w:val="en-US"/>
@@ -21752,6 +22089,22 @@
         </w:rPr>
         <w:t>[["vertices"]]:</w:t>
       </w:r>
+      <w:r>
+        <w:rPr>
+          <w:lang w:val="en-US"/>
+        </w:rPr>
+        <w:t xml:space="preserve"> </w:t>
+      </w:r>
+      <w:proofErr w:type="spellStart"/>
+      <w:proofErr w:type="gramStart"/>
+      <w:r>
+        <w:rPr>
+          <w:lang w:val="en-US"/>
+        </w:rPr>
+        <w:t>data.frame</w:t>
+      </w:r>
+      <w:proofErr w:type="spellEnd"/>
+      <w:proofErr w:type="gramEnd"/>
     </w:p>
     <w:tbl>
       <w:tblPr>
@@ -22808,6 +23161,16 @@
         </w:rPr>
         <w:t xml:space="preserve">[["edges"]]: </w:t>
       </w:r>
+      <w:proofErr w:type="spellStart"/>
+      <w:proofErr w:type="gramStart"/>
+      <w:r>
+        <w:rPr>
+          <w:lang w:val="en-US"/>
+        </w:rPr>
+        <w:t>data.frame</w:t>
+      </w:r>
+      <w:proofErr w:type="spellEnd"/>
+      <w:proofErr w:type="gramEnd"/>
     </w:p>
     <w:tbl>
       <w:tblPr>
@@ -24326,7 +24689,15 @@
           <w:b/>
           <w:lang w:val="en-US"/>
         </w:rPr>
-        <w:t>network_density</w:t>
+        <w:t>network_</w:t>
+      </w:r>
+      <w:proofErr w:type="gramStart"/>
+      <w:r>
+        <w:rPr>
+          <w:b/>
+          <w:lang w:val="en-US"/>
+        </w:rPr>
+        <w:t>density</w:t>
       </w:r>
       <w:proofErr w:type="spellEnd"/>
       <w:r>
@@ -24334,7 +24705,15 @@
           <w:b/>
           <w:lang w:val="en-US"/>
         </w:rPr>
-        <w:t>(links:</w:t>
+        <w:t>(</w:t>
+      </w:r>
+      <w:proofErr w:type="gramEnd"/>
+      <w:r>
+        <w:rPr>
+          <w:b/>
+          <w:lang w:val="en-US"/>
+        </w:rPr>
+        <w:t>links:</w:t>
       </w:r>
       <w:r>
         <w:rPr>
@@ -24413,6 +24792,7 @@
         </w:rPr>
         <w:t xml:space="preserve"> </w:t>
       </w:r>
+      <w:proofErr w:type="gramStart"/>
       <w:r>
         <w:rPr>
           <w:b/>
@@ -24425,7 +24805,15 @@
           <w:b/>
           <w:lang w:val="en-US"/>
         </w:rPr>
-        <w:t>(ID:</w:t>
+        <w:t>(</w:t>
+      </w:r>
+      <w:proofErr w:type="gramEnd"/>
+      <w:r>
+        <w:rPr>
+          <w:b/>
+          <w:lang w:val="en-US"/>
+        </w:rPr>
+        <w:t>ID:</w:t>
       </w:r>
       <w:r>
         <w:rPr>
@@ -24548,7 +24936,16 @@
           <w:bCs/>
           <w:lang w:val="en-US"/>
         </w:rPr>
-        <w:t>_chart</w:t>
+        <w:t>_</w:t>
+      </w:r>
+      <w:proofErr w:type="gramStart"/>
+      <w:r>
+        <w:rPr>
+          <w:b/>
+          <w:bCs/>
+          <w:lang w:val="en-US"/>
+        </w:rPr>
+        <w:t>chart</w:t>
       </w:r>
       <w:proofErr w:type="spellEnd"/>
       <w:r>
@@ -24557,7 +24954,16 @@
           <w:bCs/>
           <w:lang w:val="en-US"/>
         </w:rPr>
-        <w:t>(p</w:t>
+        <w:t>(</w:t>
+      </w:r>
+      <w:proofErr w:type="gramEnd"/>
+      <w:r>
+        <w:rPr>
+          <w:b/>
+          <w:bCs/>
+          <w:lang w:val="en-US"/>
+        </w:rPr>
+        <w:t>p</w:t>
       </w:r>
       <w:r>
         <w:rPr>
@@ -24663,6 +25069,7 @@
         <w:t xml:space="preserve">   </w:t>
       </w:r>
       <w:proofErr w:type="spellStart"/>
+      <w:proofErr w:type="gramStart"/>
       <w:r>
         <w:rPr>
           <w:b/>
@@ -24672,6 +25079,7 @@
         <w:t>n.cutoff</w:t>
       </w:r>
       <w:proofErr w:type="spellEnd"/>
+      <w:proofErr w:type="gramEnd"/>
       <w:r>
         <w:rPr>
           <w:lang w:val="en-US"/>
@@ -24783,14 +25191,30 @@
           <w:bCs/>
           <w:lang w:val="en-US"/>
         </w:rPr>
-        <w:t>_by</w:t>
+        <w:t>_</w:t>
+      </w:r>
+      <w:proofErr w:type="gramStart"/>
+      <w:r>
+        <w:rPr>
+          <w:b/>
+          <w:bCs/>
+          <w:lang w:val="en-US"/>
+        </w:rPr>
+        <w:t>by</w:t>
       </w:r>
       <w:proofErr w:type="spellEnd"/>
       <w:r>
         <w:rPr>
           <w:lang w:val="en-US"/>
         </w:rPr>
-        <w:t xml:space="preserve">: character, </w:t>
+        <w:t>:</w:t>
+      </w:r>
+      <w:proofErr w:type="gramEnd"/>
+      <w:r>
+        <w:rPr>
+          <w:lang w:val="en-US"/>
+        </w:rPr>
+        <w:t xml:space="preserve"> character, </w:t>
       </w:r>
       <w:r>
         <w:rPr>
@@ -24877,6 +25301,7 @@
         <w:t xml:space="preserve">: </w:t>
       </w:r>
       <w:proofErr w:type="spellStart"/>
+      <w:proofErr w:type="gramStart"/>
       <w:r>
         <w:rPr>
           <w:lang w:val="en-US"/>
@@ -24884,6 +25309,7 @@
         <w:t>data.frame</w:t>
       </w:r>
       <w:proofErr w:type="spellEnd"/>
+      <w:proofErr w:type="gramEnd"/>
     </w:p>
     <w:tbl>
       <w:tblPr>
@@ -25484,7 +25910,16 @@
           <w:bCs/>
           <w:lang w:val="en-US"/>
         </w:rPr>
-        <w:t>_chart</w:t>
+        <w:t>_</w:t>
+      </w:r>
+      <w:proofErr w:type="gramStart"/>
+      <w:r>
+        <w:rPr>
+          <w:b/>
+          <w:bCs/>
+          <w:lang w:val="en-US"/>
+        </w:rPr>
+        <w:t>chart</w:t>
       </w:r>
       <w:proofErr w:type="spellEnd"/>
       <w:r>
@@ -25495,6 +25930,7 @@
         </w:rPr>
         <w:t>(</w:t>
       </w:r>
+      <w:proofErr w:type="gramEnd"/>
       <w:r>
         <w:rPr>
           <w:b/>
@@ -25637,6 +26073,7 @@
         <w:t xml:space="preserve"> character, </w:t>
       </w:r>
       <w:proofErr w:type="spellStart"/>
+      <w:proofErr w:type="gramStart"/>
       <w:r>
         <w:rPr>
           <w:b/>
@@ -25654,6 +26091,7 @@
         <w:t>cutoff</w:t>
       </w:r>
       <w:proofErr w:type="spellEnd"/>
+      <w:proofErr w:type="gramEnd"/>
       <w:r>
         <w:rPr>
           <w:b/>
@@ -26021,7 +26459,16 @@
           <w:bCs/>
           <w:lang w:val="en-US"/>
         </w:rPr>
-        <w:t>category_tree_chart</w:t>
+        <w:t>category_tree_</w:t>
+      </w:r>
+      <w:proofErr w:type="gramStart"/>
+      <w:r>
+        <w:rPr>
+          <w:b/>
+          <w:bCs/>
+          <w:lang w:val="en-US"/>
+        </w:rPr>
+        <w:t>chart</w:t>
       </w:r>
       <w:proofErr w:type="spellEnd"/>
       <w:r>
@@ -26030,7 +26477,16 @@
           <w:bCs/>
           <w:lang w:val="en-US"/>
         </w:rPr>
-        <w:t>(category</w:t>
+        <w:t>(</w:t>
+      </w:r>
+      <w:proofErr w:type="gramEnd"/>
+      <w:r>
+        <w:rPr>
+          <w:b/>
+          <w:bCs/>
+          <w:lang w:val="en-US"/>
+        </w:rPr>
+        <w:t>category</w:t>
       </w:r>
       <w:r>
         <w:rPr>
@@ -26097,6 +26553,7 @@
         <w:t xml:space="preserve">: logical, </w:t>
       </w:r>
       <w:proofErr w:type="spellStart"/>
+      <w:proofErr w:type="gramStart"/>
       <w:r>
         <w:rPr>
           <w:b/>
@@ -26106,6 +26563,7 @@
         <w:t>n.cutoff</w:t>
       </w:r>
       <w:proofErr w:type="spellEnd"/>
+      <w:proofErr w:type="gramEnd"/>
       <w:r>
         <w:rPr>
           <w:lang w:val="en-US"/>
@@ -26339,7 +26797,16 @@
           <w:bCs/>
           <w:lang w:val="en-US"/>
         </w:rPr>
-        <w:t>co_occurrence_chart</w:t>
+        <w:t>co_occurrence_</w:t>
+      </w:r>
+      <w:proofErr w:type="gramStart"/>
+      <w:r>
+        <w:rPr>
+          <w:b/>
+          <w:bCs/>
+          <w:lang w:val="en-US"/>
+        </w:rPr>
+        <w:t>chart</w:t>
       </w:r>
       <w:proofErr w:type="spellEnd"/>
       <w:r>
@@ -26348,7 +26815,16 @@
           <w:bCs/>
           <w:lang w:val="en-US"/>
         </w:rPr>
-        <w:t>(items</w:t>
+        <w:t>(</w:t>
+      </w:r>
+      <w:proofErr w:type="gramEnd"/>
+      <w:r>
+        <w:rPr>
+          <w:b/>
+          <w:bCs/>
+          <w:lang w:val="en-US"/>
+        </w:rPr>
+        <w:t>items</w:t>
       </w:r>
       <w:r>
         <w:rPr>
@@ -26465,6 +26941,7 @@
         <w:t xml:space="preserve">: logical, </w:t>
       </w:r>
       <w:proofErr w:type="spellStart"/>
+      <w:proofErr w:type="gramStart"/>
       <w:r>
         <w:rPr>
           <w:b/>
@@ -26474,6 +26951,7 @@
         <w:t>n.cutoff</w:t>
       </w:r>
       <w:proofErr w:type="spellEnd"/>
+      <w:proofErr w:type="gramEnd"/>
       <w:r>
         <w:rPr>
           <w:lang w:val="en-US"/>
@@ -26525,14 +27003,30 @@
           <w:bCs/>
           <w:lang w:val="en-US"/>
         </w:rPr>
-        <w:t>sort_by</w:t>
+        <w:t>sort_</w:t>
+      </w:r>
+      <w:proofErr w:type="gramStart"/>
+      <w:r>
+        <w:rPr>
+          <w:b/>
+          <w:bCs/>
+          <w:lang w:val="en-US"/>
+        </w:rPr>
+        <w:t>by</w:t>
       </w:r>
       <w:proofErr w:type="spellEnd"/>
       <w:r>
         <w:rPr>
           <w:lang w:val="en-US"/>
         </w:rPr>
-        <w:t xml:space="preserve">: character, </w:t>
+        <w:t>:</w:t>
+      </w:r>
+      <w:proofErr w:type="gramEnd"/>
+      <w:r>
+        <w:rPr>
+          <w:lang w:val="en-US"/>
+        </w:rPr>
+        <w:t xml:space="preserve"> character, </w:t>
       </w:r>
       <w:proofErr w:type="spellStart"/>
       <w:r>
@@ -26846,7 +27340,16 @@
           <w:bCs/>
           <w:lang w:val="en-US"/>
         </w:rPr>
-        <w:t>extract_rules</w:t>
+        <w:t>extract_</w:t>
+      </w:r>
+      <w:proofErr w:type="gramStart"/>
+      <w:r>
+        <w:rPr>
+          <w:b/>
+          <w:bCs/>
+          <w:lang w:val="en-US"/>
+        </w:rPr>
+        <w:t>rules</w:t>
       </w:r>
       <w:proofErr w:type="spellEnd"/>
       <w:r>
@@ -26857,6 +27360,7 @@
         </w:rPr>
         <w:t>(</w:t>
       </w:r>
+      <w:proofErr w:type="gramEnd"/>
       <w:r>
         <w:rPr>
           <w:b/>
@@ -28141,13 +28645,6 @@
       <w:pPr>
         <w:rPr>
           <w:b/>
-          <w:lang w:val="en-US"/>
-        </w:rPr>
-      </w:pPr>
-    </w:p>
-    <w:p>
-      <w:pPr>
-        <w:rPr>
           <w:bCs/>
           <w:lang w:val="en-US"/>
         </w:rPr>
@@ -28172,17 +28669,37 @@
       <w:r>
         <w:rPr>
           <w:b/>
-          <w:lang w:val="en-US"/>
-        </w:rPr>
-        <w:t>save_characteristics</w:t>
+          <w:bCs/>
+          <w:lang w:val="en-US"/>
+        </w:rPr>
+        <w:t>rules_</w:t>
+      </w:r>
+      <w:proofErr w:type="gramStart"/>
+      <w:r>
+        <w:rPr>
+          <w:b/>
+          <w:bCs/>
+          <w:lang w:val="en-US"/>
+        </w:rPr>
+        <w:t>chart</w:t>
       </w:r>
       <w:proofErr w:type="spellEnd"/>
       <w:r>
         <w:rPr>
           <w:b/>
-          <w:lang w:val="en-US"/>
-        </w:rPr>
-        <w:t>(characteristics</w:t>
+          <w:bCs/>
+          <w:lang w:val="en-US"/>
+        </w:rPr>
+        <w:t>(</w:t>
+      </w:r>
+      <w:proofErr w:type="gramEnd"/>
+      <w:r>
+        <w:rPr>
+          <w:b/>
+          <w:bCs/>
+          <w:lang w:val="en-US"/>
+        </w:rPr>
+        <w:t>rules</w:t>
       </w:r>
       <w:r>
         <w:rPr>
@@ -28194,123 +28711,578 @@
         <w:rPr>
           <w:lang w:val="en-US"/>
         </w:rPr>
-        <w:t xml:space="preserve">character or </w:t>
-      </w:r>
-      <w:r>
-        <w:rPr>
-          <w:lang w:val="en-US"/>
-        </w:rPr>
-        <w:t>see</w:t>
-      </w:r>
-      <w:r>
-        <w:rPr>
-          <w:lang w:val="en-US"/>
-        </w:rPr>
-        <w:t xml:space="preserve"> attribut</w:t>
-      </w:r>
-      <w:r>
-        <w:rPr>
-          <w:lang w:val="en-US"/>
-        </w:rPr>
-        <w:t>e</w:t>
-      </w:r>
-      <w:r>
-        <w:rPr>
-          <w:lang w:val="en-US"/>
-        </w:rPr>
-        <w:t xml:space="preserve"> </w:t>
-      </w:r>
-      <w:r>
-        <w:rPr>
-          <w:b/>
-          <w:lang w:val="en-US"/>
-        </w:rPr>
-        <w:t>nodes</w:t>
-      </w:r>
-      <w:r>
-        <w:rPr>
-          <w:lang w:val="en-US"/>
-        </w:rPr>
-        <w:t xml:space="preserve"> o</w:t>
-      </w:r>
-      <w:r>
-        <w:rPr>
-          <w:lang w:val="en-US"/>
-        </w:rPr>
-        <w:t>r</w:t>
-      </w:r>
-      <w:r>
-        <w:rPr>
-          <w:lang w:val="en-US"/>
-        </w:rPr>
-        <w:t xml:space="preserve"> </w:t>
-      </w:r>
-      <w:r>
-        <w:rPr>
-          <w:b/>
-          <w:lang w:val="en-US"/>
-        </w:rPr>
-        <w:t>patterns</w:t>
-      </w:r>
-      <w:r>
-        <w:rPr>
-          <w:bCs/>
-          <w:lang w:val="en-US"/>
-        </w:rPr>
-        <w:t xml:space="preserve"> or return of</w:t>
+        <w:t xml:space="preserve">see method </w:t>
+      </w:r>
+      <w:proofErr w:type="spellStart"/>
+      <w:r>
+        <w:rPr>
+          <w:b/>
+          <w:bCs/>
+          <w:lang w:val="en-US"/>
+        </w:rPr>
+        <w:t>extract_rules</w:t>
+      </w:r>
+      <w:proofErr w:type="spellEnd"/>
+      <w:r>
+        <w:rPr>
+          <w:lang w:val="en-US"/>
+        </w:rPr>
+        <w:t>,</w:t>
+      </w:r>
+      <w:r>
+        <w:rPr>
+          <w:b/>
+          <w:bCs/>
+          <w:lang w:val="en-US"/>
+        </w:rPr>
+        <w:t xml:space="preserve"> items</w:t>
+      </w:r>
+      <w:r>
+        <w:rPr>
+          <w:lang w:val="en-US"/>
+        </w:rPr>
+        <w:t xml:space="preserve">: see attribute </w:t>
+      </w:r>
+      <w:r>
+        <w:rPr>
+          <w:b/>
+          <w:bCs/>
+          <w:lang w:val="en-US"/>
+        </w:rPr>
+        <w:t>items</w:t>
+      </w:r>
+      <w:r>
+        <w:rPr>
+          <w:lang w:val="en-US"/>
+        </w:rPr>
+        <w:t>,</w:t>
+      </w:r>
+      <w:r>
+        <w:rPr>
+          <w:b/>
+          <w:bCs/>
+          <w:lang w:val="en-US"/>
+        </w:rPr>
+        <w:t xml:space="preserve"> parameters</w:t>
+      </w:r>
+      <w:r>
+        <w:rPr>
+          <w:lang w:val="en-US"/>
+        </w:rPr>
+        <w:t>: list,</w:t>
       </w:r>
     </w:p>
     <w:p>
       <w:pPr>
-        <w:ind w:left="1416"/>
-        <w:rPr>
+        <w:ind w:firstLine="708"/>
+        <w:rPr>
+          <w:b/>
           <w:bCs/>
           <w:lang w:val="en-US"/>
         </w:rPr>
       </w:pPr>
       <w:r>
         <w:rPr>
-          <w:bCs/>
-          <w:lang w:val="en-US"/>
-        </w:rPr>
-        <w:t xml:space="preserve">     </w:t>
-      </w:r>
-      <w:r>
-        <w:rPr>
-          <w:bCs/>
-          <w:lang w:val="en-US"/>
-        </w:rPr>
-        <w:t xml:space="preserve">         function </w:t>
+          <w:b/>
+          <w:bCs/>
+          <w:lang w:val="en-US"/>
+        </w:rPr>
+        <w:t xml:space="preserve">            </w:t>
+      </w:r>
+      <w:r>
+        <w:rPr>
+          <w:b/>
+          <w:bCs/>
+          <w:lang w:val="en-US"/>
+        </w:rPr>
+        <w:t>display</w:t>
+      </w:r>
+      <w:r>
+        <w:rPr>
+          <w:lang w:val="en-US"/>
+        </w:rPr>
+        <w:t>: character,</w:t>
+      </w:r>
+      <w:r>
+        <w:rPr>
+          <w:b/>
+          <w:bCs/>
+          <w:lang w:val="en-US"/>
+        </w:rPr>
+        <w:t xml:space="preserve"> </w:t>
+      </w:r>
+      <w:r>
+        <w:rPr>
+          <w:b/>
+          <w:bCs/>
+          <w:lang w:val="en-US"/>
+        </w:rPr>
+        <w:t>threshold</w:t>
+      </w:r>
+      <w:r>
+        <w:rPr>
+          <w:lang w:val="en-US"/>
+        </w:rPr>
+        <w:t>: numeric,</w:t>
+      </w:r>
+      <w:r>
+        <w:rPr>
+          <w:b/>
+          <w:bCs/>
+          <w:lang w:val="en-US"/>
+        </w:rPr>
+        <w:t xml:space="preserve"> </w:t>
       </w:r>
       <w:proofErr w:type="spellStart"/>
       <w:r>
         <w:rPr>
           <w:b/>
+          <w:bCs/>
+          <w:lang w:val="en-US"/>
+        </w:rPr>
+        <w:t>use_names</w:t>
+      </w:r>
+      <w:proofErr w:type="spellEnd"/>
+      <w:r>
+        <w:rPr>
+          <w:lang w:val="en-US"/>
+        </w:rPr>
+        <w:t>: logical,</w:t>
+      </w:r>
+      <w:r>
+        <w:rPr>
+          <w:b/>
+          <w:bCs/>
+          <w:lang w:val="en-US"/>
+        </w:rPr>
+        <w:t xml:space="preserve"> </w:t>
+      </w:r>
+      <w:proofErr w:type="spellStart"/>
+      <w:proofErr w:type="gramStart"/>
+      <w:r>
+        <w:rPr>
+          <w:b/>
+          <w:bCs/>
+          <w:lang w:val="en-US"/>
+        </w:rPr>
+        <w:t>n.cutoff</w:t>
+      </w:r>
+      <w:proofErr w:type="spellEnd"/>
+      <w:proofErr w:type="gramEnd"/>
+      <w:r>
+        <w:rPr>
+          <w:lang w:val="en-US"/>
+        </w:rPr>
+        <w:t>: numeric,</w:t>
+      </w:r>
+    </w:p>
+    <w:p>
+      <w:pPr>
+        <w:ind w:left="708"/>
+        <w:rPr>
+          <w:b/>
+          <w:bCs/>
+          <w:lang w:val="en-US"/>
+        </w:rPr>
+      </w:pPr>
+      <w:r>
+        <w:rPr>
+          <w:b/>
+          <w:bCs/>
+          <w:lang w:val="en-US"/>
+        </w:rPr>
+        <w:t xml:space="preserve">            category</w:t>
+      </w:r>
+      <w:r>
+        <w:rPr>
+          <w:lang w:val="en-US"/>
+        </w:rPr>
+        <w:t>: character or numeric,</w:t>
+      </w:r>
+      <w:r>
+        <w:rPr>
+          <w:b/>
+          <w:bCs/>
+          <w:lang w:val="en-US"/>
+        </w:rPr>
+        <w:t xml:space="preserve"> </w:t>
+      </w:r>
+      <w:proofErr w:type="spellStart"/>
+      <w:proofErr w:type="gramStart"/>
+      <w:r>
+        <w:rPr>
+          <w:b/>
+          <w:bCs/>
+          <w:lang w:val="en-US"/>
+        </w:rPr>
+        <w:t>c.cutoff</w:t>
+      </w:r>
+      <w:proofErr w:type="spellEnd"/>
+      <w:proofErr w:type="gramEnd"/>
+      <w:r>
+        <w:rPr>
+          <w:lang w:val="en-US"/>
+        </w:rPr>
+        <w:t>: numeric,</w:t>
+      </w:r>
+      <w:r>
+        <w:rPr>
+          <w:b/>
+          <w:bCs/>
+          <w:lang w:val="en-US"/>
+        </w:rPr>
+        <w:t xml:space="preserve"> </w:t>
+      </w:r>
+      <w:proofErr w:type="spellStart"/>
+      <w:r>
+        <w:rPr>
+          <w:b/>
+          <w:bCs/>
+          <w:lang w:val="en-US"/>
+        </w:rPr>
+        <w:t>sort_by</w:t>
+      </w:r>
+      <w:proofErr w:type="spellEnd"/>
+      <w:r>
+        <w:rPr>
+          <w:lang w:val="en-US"/>
+        </w:rPr>
+        <w:t>: character,</w:t>
+      </w:r>
+    </w:p>
+    <w:p>
+      <w:pPr>
+        <w:ind w:left="708"/>
+        <w:rPr>
+          <w:b/>
+          <w:bCs/>
+          <w:lang w:val="en-US"/>
+        </w:rPr>
+      </w:pPr>
+      <w:r>
+        <w:rPr>
+          <w:b/>
+          <w:bCs/>
+          <w:lang w:val="en-US"/>
+        </w:rPr>
+        <w:t xml:space="preserve">            </w:t>
+      </w:r>
+      <w:proofErr w:type="spellStart"/>
+      <w:r>
+        <w:rPr>
+          <w:b/>
+          <w:bCs/>
+          <w:lang w:val="en-US"/>
+        </w:rPr>
+        <w:t>vertex_size</w:t>
+      </w:r>
+      <w:proofErr w:type="spellEnd"/>
+      <w:r>
+        <w:rPr>
+          <w:lang w:val="en-US"/>
+        </w:rPr>
+        <w:t>: numeric,</w:t>
+      </w:r>
+      <w:r>
+        <w:rPr>
+          <w:b/>
+          <w:bCs/>
+          <w:lang w:val="en-US"/>
+        </w:rPr>
+        <w:t xml:space="preserve"> </w:t>
+      </w:r>
+      <w:proofErr w:type="spellStart"/>
+      <w:r>
+        <w:rPr>
+          <w:b/>
+          <w:bCs/>
+          <w:lang w:val="en-US"/>
+        </w:rPr>
+        <w:t>vertex_alpha</w:t>
+      </w:r>
+      <w:proofErr w:type="spellEnd"/>
+      <w:r>
+        <w:rPr>
+          <w:lang w:val="en-US"/>
+        </w:rPr>
+        <w:t>: numeric,</w:t>
+      </w:r>
+      <w:r>
+        <w:rPr>
+          <w:b/>
+          <w:bCs/>
+          <w:lang w:val="en-US"/>
+        </w:rPr>
+        <w:t xml:space="preserve"> </w:t>
+      </w:r>
+      <w:proofErr w:type="spellStart"/>
+      <w:r>
+        <w:rPr>
+          <w:b/>
+          <w:bCs/>
+          <w:lang w:val="en-US"/>
+        </w:rPr>
+        <w:t>vertex_margin</w:t>
+      </w:r>
+      <w:proofErr w:type="spellEnd"/>
+      <w:r>
+        <w:rPr>
+          <w:lang w:val="en-US"/>
+        </w:rPr>
+        <w:t>: numeric,</w:t>
+      </w:r>
+    </w:p>
+    <w:p>
+      <w:pPr>
+        <w:ind w:left="708"/>
+        <w:rPr>
+          <w:b/>
+          <w:bCs/>
+          <w:lang w:val="en-US"/>
+        </w:rPr>
+      </w:pPr>
+      <w:r>
+        <w:rPr>
+          <w:b/>
+          <w:bCs/>
+          <w:lang w:val="en-US"/>
+        </w:rPr>
+        <w:t xml:space="preserve">            </w:t>
+      </w:r>
+      <w:proofErr w:type="spellStart"/>
+      <w:r>
+        <w:rPr>
+          <w:b/>
+          <w:bCs/>
+          <w:lang w:val="en-US"/>
+        </w:rPr>
+        <w:t>label_size</w:t>
+      </w:r>
+      <w:proofErr w:type="spellEnd"/>
+      <w:r>
+        <w:rPr>
+          <w:lang w:val="en-US"/>
+        </w:rPr>
+        <w:t>: numeric,</w:t>
+      </w:r>
+      <w:r>
+        <w:rPr>
+          <w:b/>
+          <w:bCs/>
+          <w:lang w:val="en-US"/>
+        </w:rPr>
+        <w:t xml:space="preserve"> </w:t>
+      </w:r>
+      <w:proofErr w:type="spellStart"/>
+      <w:r>
+        <w:rPr>
+          <w:b/>
+          <w:bCs/>
+          <w:lang w:val="en-US"/>
+        </w:rPr>
+        <w:t>label_margin</w:t>
+      </w:r>
+      <w:proofErr w:type="spellEnd"/>
+      <w:r>
+        <w:rPr>
+          <w:lang w:val="en-US"/>
+        </w:rPr>
+        <w:t>: numeric,</w:t>
+      </w:r>
+      <w:r>
+        <w:rPr>
+          <w:b/>
+          <w:bCs/>
+          <w:lang w:val="en-US"/>
+        </w:rPr>
+        <w:t xml:space="preserve"> </w:t>
+      </w:r>
+      <w:proofErr w:type="spellStart"/>
+      <w:r>
+        <w:rPr>
+          <w:b/>
+          <w:bCs/>
+          <w:lang w:val="en-US"/>
+        </w:rPr>
+        <w:t>edge_tension</w:t>
+      </w:r>
+      <w:proofErr w:type="spellEnd"/>
+      <w:r>
+        <w:rPr>
+          <w:lang w:val="en-US"/>
+        </w:rPr>
+        <w:t>: numeric,</w:t>
+      </w:r>
+    </w:p>
+    <w:p>
+      <w:pPr>
+        <w:ind w:left="708"/>
+        <w:rPr>
+          <w:lang w:val="en-US"/>
+        </w:rPr>
+      </w:pPr>
+      <w:r>
+        <w:rPr>
+          <w:b/>
+          <w:bCs/>
+          <w:lang w:val="en-US"/>
+        </w:rPr>
+        <w:t xml:space="preserve">            </w:t>
+      </w:r>
+      <w:proofErr w:type="spellStart"/>
+      <w:r>
+        <w:rPr>
+          <w:b/>
+          <w:bCs/>
+          <w:lang w:val="en-US"/>
+        </w:rPr>
+        <w:t>edge_alpha</w:t>
+      </w:r>
+      <w:proofErr w:type="spellEnd"/>
+      <w:r>
+        <w:rPr>
+          <w:lang w:val="en-US"/>
+        </w:rPr>
+        <w:t>: numeric,</w:t>
+      </w:r>
+      <w:r>
+        <w:rPr>
+          <w:b/>
+          <w:bCs/>
+          <w:lang w:val="en-US"/>
+        </w:rPr>
+        <w:t xml:space="preserve"> palette</w:t>
+      </w:r>
+      <w:r>
+        <w:rPr>
+          <w:lang w:val="en-US"/>
+        </w:rPr>
+        <w:t>: character,</w:t>
+      </w:r>
+      <w:r>
+        <w:rPr>
+          <w:b/>
+          <w:bCs/>
+          <w:lang w:val="en-US"/>
+        </w:rPr>
+        <w:t xml:space="preserve"> </w:t>
+      </w:r>
+      <w:proofErr w:type="spellStart"/>
+      <w:r>
+        <w:rPr>
+          <w:b/>
+          <w:bCs/>
+          <w:lang w:val="en-US"/>
+        </w:rPr>
+        <w:t>palette_direction</w:t>
+      </w:r>
+      <w:proofErr w:type="spellEnd"/>
+      <w:r>
+        <w:rPr>
+          <w:lang w:val="en-US"/>
+        </w:rPr>
+        <w:t>: numeric</w:t>
+      </w:r>
+      <w:r>
+        <w:rPr>
+          <w:b/>
+          <w:bCs/>
+          <w:lang w:val="en-US"/>
+        </w:rPr>
+        <w:t>)</w:t>
+      </w:r>
+      <w:r>
+        <w:rPr>
+          <w:lang w:val="en-US"/>
+        </w:rPr>
+        <w:t>: list</w:t>
+      </w:r>
+    </w:p>
+    <w:p>
+      <w:pPr>
+        <w:rPr>
+          <w:lang w:val="en-US"/>
+        </w:rPr>
+      </w:pPr>
+      <w:r>
+        <w:rPr>
+          <w:lang w:val="en-US"/>
+        </w:rPr>
+        <w:t>[["</w:t>
+      </w:r>
+      <w:r>
+        <w:rPr>
+          <w:lang w:val="en-US"/>
+        </w:rPr>
+        <w:t>graph</w:t>
+      </w:r>
+      <w:r>
+        <w:rPr>
+          <w:lang w:val="en-US"/>
+        </w:rPr>
+        <w:t>"]]:</w:t>
+      </w:r>
+      <w:r>
+        <w:rPr>
+          <w:lang w:val="en-US"/>
+        </w:rPr>
+        <w:t xml:space="preserve"> ggplot2 graph</w:t>
+      </w:r>
+    </w:p>
+    <w:p>
+      <w:pPr>
+        <w:rPr>
+          <w:lang w:val="en-US"/>
+        </w:rPr>
+      </w:pPr>
+      <w:r>
+        <w:rPr>
+          <w:lang w:val="en-US"/>
+        </w:rPr>
+        <w:t>[["</w:t>
+      </w:r>
+      <w:r>
+        <w:rPr>
+          <w:lang w:val="en-US"/>
+        </w:rPr>
+        <w:t>rules</w:t>
+      </w:r>
+      <w:r>
+        <w:rPr>
+          <w:lang w:val="en-US"/>
+        </w:rPr>
+        <w:t>"]]:</w:t>
+      </w:r>
+      <w:r>
+        <w:rPr>
+          <w:lang w:val="en-US"/>
+        </w:rPr>
+        <w:t xml:space="preserve"> </w:t>
+      </w:r>
+      <w:r>
+        <w:rPr>
+          <w:lang w:val="en-US"/>
+        </w:rPr>
+        <w:t xml:space="preserve">see method </w:t>
+      </w:r>
+      <w:proofErr w:type="spellStart"/>
+      <w:r>
+        <w:rPr>
+          <w:b/>
+          <w:bCs/>
           <w:lang w:val="en-US"/>
         </w:rPr>
         <w:t>extract_rules</w:t>
       </w:r>
       <w:proofErr w:type="spellEnd"/>
-      <w:r>
-        <w:rPr>
-          <w:lang w:val="en-US"/>
-        </w:rPr>
-        <w:t xml:space="preserve">, </w:t>
-      </w:r>
-      <w:r>
-        <w:rPr>
-          <w:b/>
-          <w:lang w:val="en-US"/>
-        </w:rPr>
-        <w:t>…</w:t>
-      </w:r>
-      <w:r>
-        <w:rPr>
-          <w:b/>
-          <w:lang w:val="en-US"/>
-        </w:rPr>
-        <w:t>)</w:t>
-      </w:r>
+    </w:p>
+    <w:p>
+      <w:pPr>
+        <w:rPr>
+          <w:b/>
+          <w:lang w:val="en-US"/>
+        </w:rPr>
+      </w:pPr>
     </w:p>
     <w:p>
       <w:pPr>
@@ -28349,7 +29321,15 @@
           <w:b/>
           <w:lang w:val="en-US"/>
         </w:rPr>
-        <w:t>get_nodes</w:t>
+        <w:t>save_</w:t>
+      </w:r>
+      <w:proofErr w:type="gramStart"/>
+      <w:r>
+        <w:rPr>
+          <w:b/>
+          <w:lang w:val="en-US"/>
+        </w:rPr>
+        <w:t>characteristics</w:t>
       </w:r>
       <w:proofErr w:type="spellEnd"/>
       <w:r>
@@ -28359,37 +29339,49 @@
         </w:rPr>
         <w:t>(</w:t>
       </w:r>
-      <w:bookmarkStart w:id="0" w:name="_Hlk51355472"/>
-      <w:proofErr w:type="spellStart"/>
-      <w:r>
-        <w:rPr>
-          <w:b/>
-          <w:lang w:val="en-US"/>
-        </w:rPr>
-        <w:t>nc</w:t>
-      </w:r>
-      <w:bookmarkEnd w:id="0"/>
-      <w:proofErr w:type="spellEnd"/>
-      <w:r>
-        <w:rPr>
-          <w:bCs/>
+      <w:proofErr w:type="gramEnd"/>
+      <w:r>
+        <w:rPr>
+          <w:b/>
+          <w:lang w:val="en-US"/>
+        </w:rPr>
+        <w:t>characteristics</w:t>
+      </w:r>
+      <w:r>
+        <w:rPr>
           <w:lang w:val="en-US"/>
         </w:rPr>
         <w:t xml:space="preserve">: </w:t>
       </w:r>
       <w:r>
         <w:rPr>
-          <w:bCs/>
           <w:lang w:val="en-US"/>
         </w:rPr>
         <w:t xml:space="preserve">character or </w:t>
       </w:r>
       <w:r>
         <w:rPr>
-          <w:bCs/>
-          <w:lang w:val="en-US"/>
-        </w:rPr>
-        <w:t xml:space="preserve">see attribute </w:t>
+          <w:lang w:val="en-US"/>
+        </w:rPr>
+        <w:t>see</w:t>
+      </w:r>
+      <w:r>
+        <w:rPr>
+          <w:lang w:val="en-US"/>
+        </w:rPr>
+        <w:t xml:space="preserve"> attribut</w:t>
+      </w:r>
+      <w:r>
+        <w:rPr>
+          <w:lang w:val="en-US"/>
+        </w:rPr>
+        <w:t>e</w:t>
+      </w:r>
+      <w:r>
+        <w:rPr>
+          <w:lang w:val="en-US"/>
+        </w:rPr>
+        <w:t xml:space="preserve"> </w:t>
       </w:r>
       <w:r>
         <w:rPr>
@@ -28400,29 +29392,40 @@
       </w:r>
       <w:r>
         <w:rPr>
-          <w:bCs/>
-          <w:lang w:val="en-US"/>
-        </w:rPr>
-        <w:t xml:space="preserve">, </w:t>
-      </w:r>
-      <w:r>
-        <w:rPr>
-          <w:b/>
-          <w:lang w:val="en-US"/>
-        </w:rPr>
-        <w:t>element</w:t>
-      </w:r>
-      <w:r>
-        <w:rPr>
-          <w:bCs/>
-          <w:lang w:val="en-US"/>
-        </w:rPr>
-        <w:t>: character or numeric,</w:t>
+          <w:lang w:val="en-US"/>
+        </w:rPr>
+        <w:t xml:space="preserve"> o</w:t>
+      </w:r>
+      <w:r>
+        <w:rPr>
+          <w:lang w:val="en-US"/>
+        </w:rPr>
+        <w:t>r</w:t>
+      </w:r>
+      <w:r>
+        <w:rPr>
+          <w:lang w:val="en-US"/>
+        </w:rPr>
+        <w:t xml:space="preserve"> </w:t>
+      </w:r>
+      <w:r>
+        <w:rPr>
+          <w:b/>
+          <w:lang w:val="en-US"/>
+        </w:rPr>
+        <w:t>patterns</w:t>
+      </w:r>
+      <w:r>
+        <w:rPr>
+          <w:bCs/>
+          <w:lang w:val="en-US"/>
+        </w:rPr>
+        <w:t xml:space="preserve"> or return of</w:t>
       </w:r>
     </w:p>
     <w:p>
       <w:pPr>
-        <w:ind w:left="708"/>
+        <w:ind w:left="1416"/>
         <w:rPr>
           <w:bCs/>
           <w:lang w:val="en-US"/>
@@ -28440,773 +29443,50 @@
           <w:bCs/>
           <w:lang w:val="en-US"/>
         </w:rPr>
-        <w:t xml:space="preserve">     </w:t>
-      </w:r>
-      <w:r>
-        <w:rPr>
-          <w:bCs/>
-          <w:lang w:val="en-US"/>
-        </w:rPr>
-        <w:t xml:space="preserve"> </w:t>
-      </w:r>
-      <w:r>
-        <w:rPr>
-          <w:b/>
-          <w:lang w:val="en-US"/>
-        </w:rPr>
-        <w:t>value</w:t>
-      </w:r>
-      <w:r>
-        <w:rPr>
-          <w:bCs/>
-          <w:lang w:val="en-US"/>
-        </w:rPr>
-        <w:t xml:space="preserve">: </w:t>
-      </w:r>
-      <w:r>
-        <w:rPr>
-          <w:bCs/>
-          <w:lang w:val="en-US"/>
-        </w:rPr>
-        <w:t>numeric or vector(numeric) or character or vector(character),</w:t>
+        <w:t xml:space="preserve">         function </w:t>
+      </w:r>
+      <w:proofErr w:type="spellStart"/>
+      <w:r>
+        <w:rPr>
+          <w:b/>
+          <w:lang w:val="en-US"/>
+        </w:rPr>
+        <w:t>extract_rules</w:t>
+      </w:r>
+      <w:proofErr w:type="spellEnd"/>
+      <w:r>
+        <w:rPr>
+          <w:lang w:val="en-US"/>
+        </w:rPr>
+        <w:t xml:space="preserve">, </w:t>
+      </w:r>
+      <w:r>
+        <w:rPr>
+          <w:b/>
+          <w:lang w:val="en-US"/>
+        </w:rPr>
+        <w:t>…</w:t>
+      </w:r>
+      <w:r>
+        <w:rPr>
+          <w:b/>
+          <w:lang w:val="en-US"/>
+        </w:rPr>
+        <w:t>)</w:t>
       </w:r>
     </w:p>
     <w:p>
       <w:pPr>
-        <w:ind w:left="708"/>
         <w:rPr>
           <w:b/>
           <w:lang w:val="en-US"/>
         </w:rPr>
       </w:pPr>
-      <w:r>
-        <w:rPr>
-          <w:bCs/>
-          <w:lang w:val="en-US"/>
-        </w:rPr>
-        <w:t xml:space="preserve">     </w:t>
-      </w:r>
-      <w:r>
-        <w:rPr>
-          <w:bCs/>
-          <w:lang w:val="en-US"/>
-        </w:rPr>
-        <w:t xml:space="preserve">     </w:t>
-      </w:r>
-      <w:r>
-        <w:rPr>
-          <w:bCs/>
-          <w:lang w:val="en-US"/>
-        </w:rPr>
-        <w:t xml:space="preserve"> </w:t>
-      </w:r>
-      <w:r>
-        <w:rPr>
-          <w:b/>
-          <w:lang w:val="en-US"/>
-        </w:rPr>
-        <w:t>condition</w:t>
-      </w:r>
-      <w:r>
-        <w:rPr>
-          <w:bCs/>
-          <w:lang w:val="en-US"/>
-        </w:rPr>
-        <w:t>: character</w:t>
-      </w:r>
-      <w:r>
-        <w:rPr>
-          <w:b/>
-          <w:lang w:val="en-US"/>
-        </w:rPr>
-        <w:t>)</w:t>
-      </w:r>
-      <w:r>
-        <w:rPr>
-          <w:bCs/>
-          <w:lang w:val="en-US"/>
-        </w:rPr>
-        <w:t xml:space="preserve">: see attribute </w:t>
-      </w:r>
-      <w:r>
-        <w:rPr>
-          <w:b/>
-          <w:lang w:val="en-US"/>
-        </w:rPr>
-        <w:t>nodes</w:t>
-      </w:r>
     </w:p>
     <w:p>
       <w:pPr>
         <w:rPr>
-          <w:lang w:val="en-US"/>
-        </w:rPr>
-      </w:pPr>
-      <m:oMath>
-        <m:r>
-          <w:rPr>
-            <w:rFonts w:ascii="Cambria Math" w:hAnsi="Cambria Math"/>
-            <w:lang w:val="en-US"/>
-          </w:rPr>
-          <m:t>-</m:t>
-        </m:r>
-      </m:oMath>
-      <w:r>
-        <w:rPr>
-          <w:rFonts w:eastAsiaTheme="minorEastAsia"/>
-          <w:iCs/>
-          <w:lang w:val="en-US"/>
-        </w:rPr>
-        <w:t xml:space="preserve"> </w:t>
-      </w:r>
-      <w:proofErr w:type="spellStart"/>
-      <w:r>
-        <w:rPr>
-          <w:b/>
-          <w:lang w:val="en-US"/>
-        </w:rPr>
-        <w:t>get</w:t>
-      </w:r>
-      <w:r>
-        <w:rPr>
-          <w:b/>
-          <w:lang w:val="en-US"/>
-        </w:rPr>
-        <w:t>_nodes_from_items</w:t>
-      </w:r>
-      <w:proofErr w:type="spellEnd"/>
-      <w:r>
-        <w:rPr>
-          <w:b/>
-          <w:lang w:val="en-US"/>
-        </w:rPr>
-        <w:t>(</w:t>
-      </w:r>
-      <w:proofErr w:type="spellStart"/>
-      <w:r>
-        <w:rPr>
-          <w:b/>
-          <w:lang w:val="en-US"/>
-        </w:rPr>
-        <w:t>nc</w:t>
-      </w:r>
-      <w:proofErr w:type="spellEnd"/>
-      <w:r>
-        <w:rPr>
-          <w:lang w:val="en-US"/>
-        </w:rPr>
-        <w:t xml:space="preserve">: </w:t>
-      </w:r>
-      <w:r>
-        <w:rPr>
-          <w:bCs/>
-          <w:lang w:val="en-US"/>
-        </w:rPr>
-        <w:t xml:space="preserve">character or </w:t>
-      </w:r>
-      <w:r>
-        <w:rPr>
-          <w:lang w:val="en-US"/>
-        </w:rPr>
-        <w:t>see</w:t>
-      </w:r>
-      <w:r>
-        <w:rPr>
-          <w:lang w:val="en-US"/>
-        </w:rPr>
-        <w:t xml:space="preserve"> attribut</w:t>
-      </w:r>
-      <w:r>
-        <w:rPr>
-          <w:lang w:val="en-US"/>
-        </w:rPr>
-        <w:t>e</w:t>
-      </w:r>
-      <w:r>
-        <w:rPr>
-          <w:lang w:val="en-US"/>
-        </w:rPr>
-        <w:t xml:space="preserve"> </w:t>
-      </w:r>
-      <w:r>
-        <w:rPr>
-          <w:b/>
-          <w:lang w:val="en-US"/>
-        </w:rPr>
-        <w:t>nodes</w:t>
-      </w:r>
-      <w:r>
-        <w:rPr>
-          <w:lang w:val="en-US"/>
-        </w:rPr>
-        <w:t xml:space="preserve">, </w:t>
-      </w:r>
-      <w:r>
-        <w:rPr>
-          <w:b/>
-          <w:lang w:val="en-US"/>
-        </w:rPr>
-        <w:t>items</w:t>
-      </w:r>
-      <w:r>
-        <w:rPr>
-          <w:lang w:val="en-US"/>
-        </w:rPr>
-        <w:t>: vector(numeric),</w:t>
-      </w:r>
-    </w:p>
-    <w:p>
-      <w:pPr>
-        <w:ind w:left="1416" w:firstLine="708"/>
-        <w:rPr>
-          <w:b/>
-          <w:lang w:val="en-US"/>
-        </w:rPr>
-      </w:pPr>
-      <w:r>
-        <w:rPr>
-          <w:b/>
-          <w:lang w:val="en-US"/>
-        </w:rPr>
-        <w:t xml:space="preserve">    </w:t>
-      </w:r>
-      <w:r>
-        <w:rPr>
-          <w:b/>
-          <w:lang w:val="en-US"/>
-        </w:rPr>
-        <w:t xml:space="preserve"> </w:t>
-      </w:r>
-      <w:r>
-        <w:rPr>
-          <w:b/>
-          <w:lang w:val="en-US"/>
-        </w:rPr>
-        <w:t>condition</w:t>
-      </w:r>
-      <w:r>
-        <w:rPr>
-          <w:lang w:val="en-US"/>
-        </w:rPr>
-        <w:t>: character</w:t>
-      </w:r>
-      <w:r>
-        <w:rPr>
-          <w:b/>
-          <w:lang w:val="en-US"/>
-        </w:rPr>
-        <w:t>)</w:t>
-      </w:r>
-      <w:r>
-        <w:rPr>
-          <w:lang w:val="en-US"/>
-        </w:rPr>
-        <w:t xml:space="preserve">: </w:t>
-      </w:r>
-      <w:r>
-        <w:rPr>
-          <w:lang w:val="en-US"/>
-        </w:rPr>
-        <w:t>see</w:t>
-      </w:r>
-      <w:r>
-        <w:rPr>
-          <w:lang w:val="en-US"/>
-        </w:rPr>
-        <w:t xml:space="preserve"> </w:t>
-      </w:r>
-      <w:r>
-        <w:rPr>
-          <w:lang w:val="en-US"/>
-        </w:rPr>
-        <w:t>attribut</w:t>
-      </w:r>
-      <w:r>
-        <w:rPr>
-          <w:lang w:val="en-US"/>
-        </w:rPr>
-        <w:t>e</w:t>
-      </w:r>
-      <w:r>
-        <w:rPr>
-          <w:lang w:val="en-US"/>
-        </w:rPr>
-        <w:t xml:space="preserve"> </w:t>
-      </w:r>
-      <w:r>
-        <w:rPr>
-          <w:b/>
-          <w:lang w:val="en-US"/>
-        </w:rPr>
-        <w:t>nodes</w:t>
-      </w:r>
-    </w:p>
-    <w:p>
-      <w:pPr>
-        <w:rPr>
-          <w:lang w:val="en-US"/>
-        </w:rPr>
-      </w:pPr>
-      <m:oMath>
-        <m:r>
-          <w:rPr>
-            <w:rFonts w:ascii="Cambria Math" w:hAnsi="Cambria Math"/>
-            <w:lang w:val="en-US"/>
-          </w:rPr>
-          <m:t>-</m:t>
-        </m:r>
-      </m:oMath>
-      <w:r>
-        <w:rPr>
-          <w:rFonts w:eastAsiaTheme="minorEastAsia"/>
-          <w:iCs/>
-          <w:lang w:val="en-US"/>
-        </w:rPr>
-        <w:t xml:space="preserve"> </w:t>
-      </w:r>
-      <w:proofErr w:type="spellStart"/>
-      <w:r>
-        <w:rPr>
-          <w:b/>
-          <w:lang w:val="en-US"/>
-        </w:rPr>
-        <w:t>get</w:t>
-      </w:r>
-      <w:r>
-        <w:rPr>
-          <w:b/>
-          <w:lang w:val="en-US"/>
-        </w:rPr>
-        <w:t>_nodes_from_characteristic</w:t>
-      </w:r>
-      <w:proofErr w:type="spellEnd"/>
-      <w:r>
-        <w:rPr>
-          <w:b/>
-          <w:lang w:val="en-US"/>
-        </w:rPr>
-        <w:t>(</w:t>
-      </w:r>
-      <w:proofErr w:type="spellStart"/>
-      <w:r>
-        <w:rPr>
-          <w:b/>
-          <w:lang w:val="en-US"/>
-        </w:rPr>
-        <w:t>nc</w:t>
-      </w:r>
-      <w:proofErr w:type="spellEnd"/>
-      <w:r>
-        <w:rPr>
-          <w:lang w:val="en-US"/>
-        </w:rPr>
-        <w:t xml:space="preserve">: </w:t>
-      </w:r>
-      <w:r>
-        <w:rPr>
-          <w:bCs/>
-          <w:lang w:val="en-US"/>
-        </w:rPr>
-        <w:t xml:space="preserve">character or </w:t>
-      </w:r>
-      <w:r>
-        <w:rPr>
-          <w:lang w:val="en-US"/>
-        </w:rPr>
-        <w:t>see</w:t>
-      </w:r>
-      <w:r>
-        <w:rPr>
-          <w:lang w:val="en-US"/>
-        </w:rPr>
-        <w:t xml:space="preserve"> attribut</w:t>
-      </w:r>
-      <w:r>
-        <w:rPr>
-          <w:lang w:val="en-US"/>
-        </w:rPr>
-        <w:t>e</w:t>
-      </w:r>
-      <w:r>
-        <w:rPr>
-          <w:lang w:val="en-US"/>
-        </w:rPr>
-        <w:t xml:space="preserve"> </w:t>
-      </w:r>
-      <w:r>
-        <w:rPr>
-          <w:b/>
-          <w:lang w:val="en-US"/>
-        </w:rPr>
-        <w:t>nodes</w:t>
-      </w:r>
-      <w:r>
-        <w:rPr>
-          <w:lang w:val="en-US"/>
-        </w:rPr>
-        <w:t>,</w:t>
-      </w:r>
-      <w:r>
-        <w:rPr>
-          <w:lang w:val="en-US"/>
-        </w:rPr>
-        <w:t xml:space="preserve"> </w:t>
-      </w:r>
-      <w:r>
-        <w:rPr>
-          <w:b/>
-          <w:lang w:val="en-US"/>
-        </w:rPr>
-        <w:t>characteristic</w:t>
-      </w:r>
-      <w:r>
-        <w:rPr>
-          <w:lang w:val="en-US"/>
-        </w:rPr>
-        <w:t xml:space="preserve">: character, </w:t>
-      </w:r>
-    </w:p>
-    <w:p>
-      <w:pPr>
-        <w:ind w:left="2124" w:firstLine="708"/>
-        <w:rPr>
-          <w:lang w:val="en-US"/>
-        </w:rPr>
-      </w:pPr>
-      <w:r>
-        <w:rPr>
-          <w:lang w:val="en-US"/>
-        </w:rPr>
-        <w:t xml:space="preserve">     </w:t>
-      </w:r>
-      <w:r>
-        <w:rPr>
-          <w:lang w:val="en-US"/>
-        </w:rPr>
-        <w:t xml:space="preserve"> </w:t>
-      </w:r>
-      <w:r>
-        <w:rPr>
-          <w:b/>
-          <w:lang w:val="en-US"/>
-        </w:rPr>
-        <w:t>value</w:t>
-      </w:r>
-      <w:r>
-        <w:rPr>
-          <w:lang w:val="en-US"/>
-        </w:rPr>
-        <w:t>: numeric,</w:t>
-      </w:r>
-      <w:r>
-        <w:rPr>
-          <w:lang w:val="en-US"/>
-        </w:rPr>
-        <w:t xml:space="preserve"> </w:t>
-      </w:r>
-      <w:r>
-        <w:rPr>
-          <w:b/>
-          <w:lang w:val="en-US"/>
-        </w:rPr>
-        <w:t>condition</w:t>
-      </w:r>
-      <w:r>
-        <w:rPr>
-          <w:lang w:val="en-US"/>
-        </w:rPr>
-        <w:t>: character</w:t>
-      </w:r>
-      <w:r>
-        <w:rPr>
-          <w:b/>
-          <w:lang w:val="en-US"/>
-        </w:rPr>
-        <w:t>)</w:t>
-      </w:r>
-      <w:r>
-        <w:rPr>
-          <w:lang w:val="en-US"/>
-        </w:rPr>
-        <w:t xml:space="preserve">: </w:t>
-      </w:r>
-      <w:r>
-        <w:rPr>
-          <w:lang w:val="en-US"/>
-        </w:rPr>
-        <w:t>see</w:t>
-      </w:r>
-      <w:r>
-        <w:rPr>
-          <w:lang w:val="en-US"/>
-        </w:rPr>
-        <w:t xml:space="preserve"> attribut</w:t>
-      </w:r>
-      <w:r>
-        <w:rPr>
-          <w:lang w:val="en-US"/>
-        </w:rPr>
-        <w:t>e</w:t>
-      </w:r>
-      <w:r>
-        <w:rPr>
-          <w:lang w:val="en-US"/>
-        </w:rPr>
-        <w:t xml:space="preserve"> </w:t>
-      </w:r>
-      <w:r>
-        <w:rPr>
-          <w:b/>
-          <w:lang w:val="en-US"/>
-        </w:rPr>
-        <w:t>nodes</w:t>
-      </w:r>
-    </w:p>
-    <w:p>
-      <w:pPr>
-        <w:rPr>
-          <w:lang w:val="en-US"/>
-        </w:rPr>
-      </w:pPr>
-      <m:oMath>
-        <m:r>
-          <w:rPr>
-            <w:rFonts w:ascii="Cambria Math" w:hAnsi="Cambria Math"/>
-            <w:lang w:val="en-US"/>
-          </w:rPr>
-          <m:t>-</m:t>
-        </m:r>
-      </m:oMath>
-      <w:r>
-        <w:rPr>
-          <w:rFonts w:eastAsiaTheme="minorEastAsia"/>
-          <w:iCs/>
-          <w:lang w:val="en-US"/>
-        </w:rPr>
-        <w:t xml:space="preserve"> </w:t>
-      </w:r>
-      <w:proofErr w:type="spellStart"/>
-      <w:r>
-        <w:rPr>
-          <w:b/>
-          <w:lang w:val="en-US"/>
-        </w:rPr>
-        <w:t>get</w:t>
-      </w:r>
-      <w:r>
-        <w:rPr>
-          <w:b/>
-          <w:lang w:val="en-US"/>
-        </w:rPr>
-        <w:t>_nodes_from_category</w:t>
-      </w:r>
-      <w:proofErr w:type="spellEnd"/>
-      <w:r>
-        <w:rPr>
-          <w:b/>
-          <w:lang w:val="en-US"/>
-        </w:rPr>
-        <w:t>(</w:t>
-      </w:r>
-      <w:proofErr w:type="spellStart"/>
-      <w:r>
-        <w:rPr>
-          <w:b/>
-          <w:lang w:val="en-US"/>
-        </w:rPr>
-        <w:t>nc</w:t>
-      </w:r>
-      <w:proofErr w:type="spellEnd"/>
-      <w:r>
-        <w:rPr>
-          <w:lang w:val="en-US"/>
-        </w:rPr>
-        <w:t xml:space="preserve">: </w:t>
-      </w:r>
-      <w:r>
-        <w:rPr>
-          <w:bCs/>
-          <w:lang w:val="en-US"/>
-        </w:rPr>
-        <w:t xml:space="preserve">character or </w:t>
-      </w:r>
-      <w:r>
-        <w:rPr>
-          <w:lang w:val="en-US"/>
-        </w:rPr>
-        <w:t>see</w:t>
-      </w:r>
-      <w:r>
-        <w:rPr>
-          <w:lang w:val="en-US"/>
-        </w:rPr>
-        <w:t xml:space="preserve"> attribut</w:t>
-      </w:r>
-      <w:r>
-        <w:rPr>
-          <w:lang w:val="en-US"/>
-        </w:rPr>
-        <w:t>e</w:t>
-      </w:r>
-      <w:r>
-        <w:rPr>
-          <w:lang w:val="en-US"/>
-        </w:rPr>
-        <w:t xml:space="preserve"> </w:t>
-      </w:r>
-      <w:r>
-        <w:rPr>
-          <w:b/>
-          <w:lang w:val="en-US"/>
-        </w:rPr>
-        <w:t>nodes</w:t>
-      </w:r>
-      <w:r>
-        <w:rPr>
-          <w:bCs/>
-          <w:lang w:val="en-US"/>
-        </w:rPr>
-        <w:t>,</w:t>
-      </w:r>
-      <w:r>
-        <w:rPr>
-          <w:b/>
-          <w:lang w:val="en-US"/>
-        </w:rPr>
-        <w:t xml:space="preserve"> </w:t>
-      </w:r>
-      <w:r>
-        <w:rPr>
-          <w:b/>
-          <w:lang w:val="en-US"/>
-        </w:rPr>
-        <w:t>category</w:t>
-      </w:r>
-      <w:r>
-        <w:rPr>
-          <w:lang w:val="en-US"/>
-        </w:rPr>
-        <w:t xml:space="preserve">: character </w:t>
-      </w:r>
-      <w:r>
-        <w:rPr>
-          <w:lang w:val="en-US"/>
-        </w:rPr>
-        <w:t>or</w:t>
-      </w:r>
-      <w:r>
-        <w:rPr>
-          <w:lang w:val="en-US"/>
-        </w:rPr>
-        <w:t xml:space="preserve"> numeric, </w:t>
-      </w:r>
-    </w:p>
-    <w:p>
-      <w:pPr>
-        <w:ind w:left="1416" w:firstLine="708"/>
-        <w:rPr>
-          <w:b/>
-          <w:lang w:val="en-US"/>
-        </w:rPr>
-      </w:pPr>
-      <w:r>
-        <w:rPr>
-          <w:lang w:val="en-US"/>
-        </w:rPr>
-        <w:t xml:space="preserve">   </w:t>
-      </w:r>
-      <w:r>
-        <w:rPr>
-          <w:lang w:val="en-US"/>
-        </w:rPr>
-        <w:t xml:space="preserve">    </w:t>
-      </w:r>
-      <w:r>
-        <w:rPr>
-          <w:lang w:val="en-US"/>
-        </w:rPr>
-        <w:t xml:space="preserve">    </w:t>
-      </w:r>
-      <w:r>
-        <w:rPr>
-          <w:b/>
-          <w:lang w:val="en-US"/>
-        </w:rPr>
-        <w:t>value</w:t>
-      </w:r>
-      <w:r>
-        <w:rPr>
-          <w:lang w:val="en-US"/>
-        </w:rPr>
-        <w:t>: character,</w:t>
-      </w:r>
-      <w:r>
-        <w:rPr>
-          <w:lang w:val="en-US"/>
-        </w:rPr>
-        <w:t xml:space="preserve"> </w:t>
-      </w:r>
-      <w:r>
-        <w:rPr>
-          <w:b/>
-          <w:lang w:val="en-US"/>
-        </w:rPr>
-        <w:t>condition</w:t>
-      </w:r>
-      <w:r>
-        <w:rPr>
-          <w:lang w:val="en-US"/>
-        </w:rPr>
-        <w:t>: character</w:t>
-      </w:r>
-      <w:r>
-        <w:rPr>
-          <w:b/>
-          <w:lang w:val="en-US"/>
-        </w:rPr>
-        <w:t>)</w:t>
-      </w:r>
-      <w:r>
-        <w:rPr>
-          <w:lang w:val="en-US"/>
-        </w:rPr>
-        <w:t xml:space="preserve">: </w:t>
-      </w:r>
-      <w:r>
-        <w:rPr>
-          <w:lang w:val="en-US"/>
-        </w:rPr>
-        <w:t>see</w:t>
-      </w:r>
-      <w:r>
-        <w:rPr>
-          <w:lang w:val="en-US"/>
-        </w:rPr>
-        <w:t xml:space="preserve"> attribut</w:t>
-      </w:r>
-      <w:r>
-        <w:rPr>
-          <w:lang w:val="en-US"/>
-        </w:rPr>
-        <w:t>e</w:t>
-      </w:r>
-      <w:r>
-        <w:rPr>
-          <w:lang w:val="en-US"/>
-        </w:rPr>
-        <w:t xml:space="preserve"> </w:t>
-      </w:r>
-      <w:r>
-        <w:rPr>
-          <w:b/>
-          <w:lang w:val="en-US"/>
-        </w:rPr>
-        <w:t>nodes</w:t>
-      </w:r>
-    </w:p>
-    <w:p>
-      <w:pPr>
-        <w:rPr>
+          <w:b/>
           <w:lang w:val="en-US"/>
         </w:rPr>
       </w:pPr>
@@ -29241,7 +29521,15 @@
           <w:b/>
           <w:lang w:val="en-US"/>
         </w:rPr>
-        <w:t>get_patterns</w:t>
+        <w:t>get_</w:t>
+      </w:r>
+      <w:proofErr w:type="gramStart"/>
+      <w:r>
+        <w:rPr>
+          <w:b/>
+          <w:lang w:val="en-US"/>
+        </w:rPr>
+        <w:t>nodes</w:t>
       </w:r>
       <w:proofErr w:type="spellEnd"/>
       <w:r>
@@ -29251,13 +29539,18 @@
         </w:rPr>
         <w:t>(</w:t>
       </w:r>
-      <w:r>
-        <w:rPr>
-          <w:b/>
-          <w:lang w:val="en-US"/>
-        </w:rPr>
-        <w:t>pc</w:t>
-      </w:r>
+      <w:bookmarkStart w:id="0" w:name="_Hlk51355472"/>
+      <w:proofErr w:type="spellStart"/>
+      <w:proofErr w:type="gramEnd"/>
+      <w:r>
+        <w:rPr>
+          <w:b/>
+          <w:lang w:val="en-US"/>
+        </w:rPr>
+        <w:t>nc</w:t>
+      </w:r>
+      <w:bookmarkEnd w:id="0"/>
+      <w:proofErr w:type="spellEnd"/>
       <w:r>
         <w:rPr>
           <w:bCs/>
@@ -29284,7 +29577,7 @@
           <w:b/>
           <w:lang w:val="en-US"/>
         </w:rPr>
-        <w:t>patterns</w:t>
+        <w:t>nodes</w:t>
       </w:r>
       <w:r>
         <w:rPr>
@@ -29328,7 +29621,14 @@
           <w:bCs/>
           <w:lang w:val="en-US"/>
         </w:rPr>
-        <w:t xml:space="preserve">          </w:t>
+        <w:t xml:space="preserve">     </w:t>
+      </w:r>
+      <w:r>
+        <w:rPr>
+          <w:bCs/>
+          <w:lang w:val="en-US"/>
+        </w:rPr>
+        <w:t xml:space="preserve"> </w:t>
       </w:r>
       <w:r>
         <w:rPr>
@@ -29342,14 +29642,21 @@
           <w:bCs/>
           <w:lang w:val="en-US"/>
         </w:rPr>
-        <w:t>: numeric or vector(numeric) or character or vector(character),</w:t>
+        <w:t xml:space="preserve">: </w:t>
+      </w:r>
+      <w:r>
+        <w:rPr>
+          <w:bCs/>
+          <w:lang w:val="en-US"/>
+        </w:rPr>
+        <w:t>numeric or vector(numeric) or character or vector(character),</w:t>
       </w:r>
     </w:p>
     <w:p>
       <w:pPr>
         <w:ind w:left="708"/>
         <w:rPr>
-          <w:bCs/>
+          <w:b/>
           <w:lang w:val="en-US"/>
         </w:rPr>
       </w:pPr>
@@ -29372,7 +29679,7 @@
           <w:bCs/>
           <w:lang w:val="en-US"/>
         </w:rPr>
-        <w:t xml:space="preserve">     </w:t>
+        <w:t xml:space="preserve"> </w:t>
       </w:r>
       <w:r>
         <w:rPr>
@@ -29407,7 +29714,7 @@
           <w:b/>
           <w:lang w:val="en-US"/>
         </w:rPr>
-        <w:t>patterns</w:t>
+        <w:t>nodes</w:t>
       </w:r>
     </w:p>
     <w:p>
@@ -29446,21 +29753,15 @@
           <w:b/>
           <w:lang w:val="en-US"/>
         </w:rPr>
-        <w:t>_</w:t>
-      </w:r>
-      <w:r>
-        <w:rPr>
-          <w:b/>
-          <w:lang w:val="en-US"/>
-        </w:rPr>
-        <w:t>patterns</w:t>
-      </w:r>
-      <w:r>
-        <w:rPr>
-          <w:b/>
-          <w:lang w:val="en-US"/>
-        </w:rPr>
-        <w:t>_from_items</w:t>
+        <w:t>_nodes_from_</w:t>
+      </w:r>
+      <w:proofErr w:type="gramStart"/>
+      <w:r>
+        <w:rPr>
+          <w:b/>
+          <w:lang w:val="en-US"/>
+        </w:rPr>
+        <w:t>items</w:t>
       </w:r>
       <w:proofErr w:type="spellEnd"/>
       <w:r>
@@ -29470,13 +29771,16 @@
         </w:rPr>
         <w:t>(</w:t>
       </w:r>
-      <w:r>
-        <w:rPr>
-          <w:b/>
-          <w:lang w:val="en-US"/>
-        </w:rPr>
-        <w:t>pc</w:t>
-      </w:r>
+      <w:proofErr w:type="spellStart"/>
+      <w:proofErr w:type="gramEnd"/>
+      <w:r>
+        <w:rPr>
+          <w:b/>
+          <w:lang w:val="en-US"/>
+        </w:rPr>
+        <w:t>nc</w:t>
+      </w:r>
+      <w:proofErr w:type="spellEnd"/>
       <w:r>
         <w:rPr>
           <w:lang w:val="en-US"/>
@@ -29519,33 +29823,20 @@
           <w:b/>
           <w:lang w:val="en-US"/>
         </w:rPr>
-        <w:t>patterns</w:t>
-      </w:r>
-      <w:r>
-        <w:rPr>
-          <w:lang w:val="en-US"/>
-        </w:rPr>
-        <w:t>,</w:t>
-      </w:r>
-      <w:r>
-        <w:rPr>
-          <w:lang w:val="en-US"/>
-        </w:rPr>
-        <w:t xml:space="preserve"> </w:t>
-      </w:r>
-      <w:r>
-        <w:rPr>
-          <w:b/>
-          <w:lang w:val="en-US"/>
-        </w:rPr>
-        <w:t>item</w:t>
-      </w:r>
-      <w:r>
-        <w:rPr>
-          <w:b/>
-          <w:lang w:val="en-US"/>
-        </w:rPr>
-        <w:t>s</w:t>
+        <w:t>nodes</w:t>
+      </w:r>
+      <w:r>
+        <w:rPr>
+          <w:lang w:val="en-US"/>
+        </w:rPr>
+        <w:t xml:space="preserve">, </w:t>
+      </w:r>
+      <w:r>
+        <w:rPr>
+          <w:b/>
+          <w:lang w:val="en-US"/>
+        </w:rPr>
+        <w:t>items</w:t>
       </w:r>
       <w:r>
         <w:rPr>
@@ -29556,7 +29847,7 @@
     </w:p>
     <w:p>
       <w:pPr>
-        <w:ind w:left="2124"/>
+        <w:ind w:left="1416" w:firstLine="708"/>
         <w:rPr>
           <w:b/>
           <w:lang w:val="en-US"/>
@@ -29564,15 +29855,17 @@
       </w:pPr>
       <w:r>
         <w:rPr>
-          <w:lang w:val="en-US"/>
-        </w:rPr>
-        <w:t xml:space="preserve">     </w:t>
-      </w:r>
-      <w:r>
-        <w:rPr>
-          <w:lang w:val="en-US"/>
-        </w:rPr>
-        <w:t xml:space="preserve">     </w:t>
+          <w:b/>
+          <w:lang w:val="en-US"/>
+        </w:rPr>
+        <w:t xml:space="preserve">    </w:t>
+      </w:r>
+      <w:r>
+        <w:rPr>
+          <w:b/>
+          <w:lang w:val="en-US"/>
+        </w:rPr>
+        <w:t xml:space="preserve"> </w:t>
       </w:r>
       <w:r>
         <w:rPr>
@@ -29610,7 +29903,13 @@
         <w:rPr>
           <w:lang w:val="en-US"/>
         </w:rPr>
-        <w:t xml:space="preserve"> attribut</w:t>
+        <w:t xml:space="preserve"> </w:t>
+      </w:r>
+      <w:r>
+        <w:rPr>
+          <w:lang w:val="en-US"/>
+        </w:rPr>
+        <w:t>attribut</w:t>
       </w:r>
       <w:r>
         <w:rPr>
@@ -29629,16 +29928,8 @@
           <w:b/>
           <w:lang w:val="en-US"/>
         </w:rPr>
-        <w:t>patterns</w:t>
-      </w:r>
-    </w:p>
-    <w:p>
-      <w:pPr>
-        <w:rPr>
-          <w:bCs/>
-          <w:lang w:val="en-US"/>
-        </w:rPr>
-      </w:pPr>
+        <w:t>nodes</w:t>
+      </w:r>
     </w:p>
     <w:p>
       <w:pPr>
@@ -29676,7 +29967,15 @@
           <w:b/>
           <w:lang w:val="en-US"/>
         </w:rPr>
-        <w:t>_patterns_from_characteristic</w:t>
+        <w:t>_nodes_from_</w:t>
+      </w:r>
+      <w:proofErr w:type="gramStart"/>
+      <w:r>
+        <w:rPr>
+          <w:b/>
+          <w:lang w:val="en-US"/>
+        </w:rPr>
+        <w:t>characteristic</w:t>
       </w:r>
       <w:proofErr w:type="spellEnd"/>
       <w:r>
@@ -29686,32 +29985,65 @@
         </w:rPr>
         <w:t>(</w:t>
       </w:r>
-      <w:r>
-        <w:rPr>
-          <w:b/>
-          <w:lang w:val="en-US"/>
-        </w:rPr>
-        <w:t>pc</w:t>
-      </w:r>
-      <w:r>
-        <w:rPr>
-          <w:lang w:val="en-US"/>
-        </w:rPr>
-        <w:t>:</w:t>
-      </w:r>
-      <w:r>
-        <w:rPr>
-          <w:bCs/>
+      <w:proofErr w:type="spellStart"/>
+      <w:proofErr w:type="gramEnd"/>
+      <w:r>
+        <w:rPr>
+          <w:b/>
+          <w:lang w:val="en-US"/>
+        </w:rPr>
+        <w:t>nc</w:t>
+      </w:r>
+      <w:proofErr w:type="spellEnd"/>
+      <w:r>
+        <w:rPr>
+          <w:lang w:val="en-US"/>
+        </w:rPr>
+        <w:t xml:space="preserve">: </w:t>
+      </w:r>
+      <w:r>
+        <w:rPr>
+          <w:bCs/>
+          <w:lang w:val="en-US"/>
+        </w:rPr>
+        <w:t xml:space="preserve">character or </w:t>
+      </w:r>
+      <w:r>
+        <w:rPr>
+          <w:lang w:val="en-US"/>
+        </w:rPr>
+        <w:t>see</w:t>
+      </w:r>
+      <w:r>
+        <w:rPr>
+          <w:lang w:val="en-US"/>
+        </w:rPr>
+        <w:t xml:space="preserve"> attribut</w:t>
+      </w:r>
+      <w:r>
+        <w:rPr>
+          <w:lang w:val="en-US"/>
+        </w:rPr>
+        <w:t>e</w:t>
+      </w:r>
+      <w:r>
+        <w:rPr>
           <w:lang w:val="en-US"/>
         </w:rPr>
         <w:t xml:space="preserve"> </w:t>
       </w:r>
       <w:r>
         <w:rPr>
-          <w:bCs/>
-          <w:lang w:val="en-US"/>
-        </w:rPr>
-        <w:t>character or</w:t>
+          <w:b/>
+          <w:lang w:val="en-US"/>
+        </w:rPr>
+        <w:t>nodes</w:t>
+      </w:r>
+      <w:r>
+        <w:rPr>
+          <w:lang w:val="en-US"/>
+        </w:rPr>
+        <w:t>,</w:t>
       </w:r>
       <w:r>
         <w:rPr>
@@ -29721,45 +30053,21 @@
       </w:r>
       <w:r>
         <w:rPr>
-          <w:lang w:val="en-US"/>
-        </w:rPr>
-        <w:t>see</w:t>
-      </w:r>
-      <w:r>
-        <w:rPr>
-          <w:lang w:val="en-US"/>
-        </w:rPr>
-        <w:t xml:space="preserve"> attribut</w:t>
-      </w:r>
-      <w:r>
-        <w:rPr>
-          <w:lang w:val="en-US"/>
-        </w:rPr>
-        <w:t>e</w:t>
-      </w:r>
-      <w:r>
-        <w:rPr>
-          <w:lang w:val="en-US"/>
-        </w:rPr>
-        <w:t xml:space="preserve"> </w:t>
-      </w:r>
-      <w:r>
-        <w:rPr>
-          <w:b/>
-          <w:lang w:val="en-US"/>
-        </w:rPr>
-        <w:t>patterns</w:t>
-      </w:r>
-      <w:r>
-        <w:rPr>
-          <w:lang w:val="en-US"/>
-        </w:rPr>
-        <w:t>,</w:t>
+          <w:b/>
+          <w:lang w:val="en-US"/>
+        </w:rPr>
+        <w:t>characteristic</w:t>
+      </w:r>
+      <w:r>
+        <w:rPr>
+          <w:lang w:val="en-US"/>
+        </w:rPr>
+        <w:t xml:space="preserve">: character, </w:t>
       </w:r>
     </w:p>
     <w:p>
       <w:pPr>
-        <w:ind w:left="2832"/>
+        <w:ind w:left="2124" w:firstLine="708"/>
         <w:rPr>
           <w:lang w:val="en-US"/>
         </w:rPr>
@@ -29768,20 +30076,7 @@
         <w:rPr>
           <w:lang w:val="en-US"/>
         </w:rPr>
-        <w:t xml:space="preserve">          </w:t>
-      </w:r>
-      <w:r>
-        <w:rPr>
-          <w:b/>
-          <w:lang w:val="en-US"/>
-        </w:rPr>
-        <w:t>characteristic</w:t>
-      </w:r>
-      <w:r>
-        <w:rPr>
-          <w:lang w:val="en-US"/>
-        </w:rPr>
-        <w:t>: character,</w:t>
+        <w:t xml:space="preserve">     </w:t>
       </w:r>
       <w:r>
         <w:rPr>
@@ -29804,7 +30099,6 @@
       </w:r>
       <w:r>
         <w:rPr>
-          <w:b/>
           <w:lang w:val="en-US"/>
         </w:rPr>
         <w:t xml:space="preserve"> </w:t>
@@ -29833,22 +30127,7 @@
         <w:rPr>
           <w:lang w:val="en-US"/>
         </w:rPr>
-        <w:t>:</w:t>
-      </w:r>
-    </w:p>
-    <w:p>
-      <w:pPr>
-        <w:ind w:left="2832"/>
-        <w:rPr>
-          <w:lang w:val="en-US"/>
-        </w:rPr>
-      </w:pPr>
-      <w:r>
-        <w:rPr>
-          <w:b/>
-          <w:lang w:val="en-US"/>
-        </w:rPr>
-        <w:t xml:space="preserve">          </w:t>
+        <w:t xml:space="preserve">: </w:t>
       </w:r>
       <w:r>
         <w:rPr>
@@ -29879,7 +30158,7 @@
           <w:b/>
           <w:lang w:val="en-US"/>
         </w:rPr>
-        <w:t>patterns</w:t>
+        <w:t>nodes</w:t>
       </w:r>
     </w:p>
     <w:p>
@@ -29918,7 +30197,15 @@
           <w:b/>
           <w:lang w:val="en-US"/>
         </w:rPr>
-        <w:t>_patterns_from_status</w:t>
+        <w:t>_nodes_from_</w:t>
+      </w:r>
+      <w:proofErr w:type="gramStart"/>
+      <w:r>
+        <w:rPr>
+          <w:b/>
+          <w:lang w:val="en-US"/>
+        </w:rPr>
+        <w:t>category</w:t>
       </w:r>
       <w:proofErr w:type="spellEnd"/>
       <w:r>
@@ -29928,13 +30215,16 @@
         </w:rPr>
         <w:t>(</w:t>
       </w:r>
-      <w:r>
-        <w:rPr>
-          <w:b/>
-          <w:lang w:val="en-US"/>
-        </w:rPr>
-        <w:t>pc</w:t>
-      </w:r>
+      <w:proofErr w:type="spellStart"/>
+      <w:proofErr w:type="gramEnd"/>
+      <w:r>
+        <w:rPr>
+          <w:b/>
+          <w:lang w:val="en-US"/>
+        </w:rPr>
+        <w:t>nc</w:t>
+      </w:r>
+      <w:proofErr w:type="spellEnd"/>
       <w:r>
         <w:rPr>
           <w:lang w:val="en-US"/>
@@ -29977,16 +30267,18 @@
           <w:b/>
           <w:lang w:val="en-US"/>
         </w:rPr>
-        <w:t>patterns</w:t>
-      </w:r>
-      <w:r>
-        <w:rPr>
+        <w:t>nodes</w:t>
+      </w:r>
+      <w:r>
+        <w:rPr>
+          <w:bCs/>
           <w:lang w:val="en-US"/>
         </w:rPr>
         <w:t>,</w:t>
       </w:r>
       <w:r>
         <w:rPr>
+          <w:b/>
           <w:lang w:val="en-US"/>
         </w:rPr>
         <w:t xml:space="preserve"> </w:t>
@@ -29996,19 +30288,32 @@
           <w:b/>
           <w:lang w:val="en-US"/>
         </w:rPr>
-        <w:t>value</w:t>
-      </w:r>
-      <w:r>
-        <w:rPr>
-          <w:lang w:val="en-US"/>
-        </w:rPr>
-        <w:t>: vector(character),</w:t>
+        <w:t>category</w:t>
+      </w:r>
+      <w:r>
+        <w:rPr>
+          <w:lang w:val="en-US"/>
+        </w:rPr>
+        <w:t xml:space="preserve">: character </w:t>
+      </w:r>
+      <w:r>
+        <w:rPr>
+          <w:lang w:val="en-US"/>
+        </w:rPr>
+        <w:t>or</w:t>
+      </w:r>
+      <w:r>
+        <w:rPr>
+          <w:lang w:val="en-US"/>
+        </w:rPr>
+        <w:t xml:space="preserve"> numeric, </w:t>
       </w:r>
     </w:p>
     <w:p>
       <w:pPr>
-        <w:ind w:left="2124"/>
-        <w:rPr>
+        <w:ind w:left="1416" w:firstLine="708"/>
+        <w:rPr>
+          <w:b/>
           <w:lang w:val="en-US"/>
         </w:rPr>
       </w:pPr>
@@ -30016,7 +30321,7 @@
         <w:rPr>
           <w:lang w:val="en-US"/>
         </w:rPr>
-        <w:t xml:space="preserve">       </w:t>
+        <w:t xml:space="preserve">   </w:t>
       </w:r>
       <w:r>
         <w:rPr>
@@ -30026,6 +30331,31 @@
       </w:r>
       <w:r>
         <w:rPr>
+          <w:lang w:val="en-US"/>
+        </w:rPr>
+        <w:t xml:space="preserve">    </w:t>
+      </w:r>
+      <w:r>
+        <w:rPr>
+          <w:b/>
+          <w:lang w:val="en-US"/>
+        </w:rPr>
+        <w:t>value</w:t>
+      </w:r>
+      <w:r>
+        <w:rPr>
+          <w:lang w:val="en-US"/>
+        </w:rPr>
+        <w:t>: character,</w:t>
+      </w:r>
+      <w:r>
+        <w:rPr>
+          <w:lang w:val="en-US"/>
+        </w:rPr>
+        <w:t xml:space="preserve"> </w:t>
+      </w:r>
+      <w:r>
+        <w:rPr>
           <w:b/>
           <w:lang w:val="en-US"/>
         </w:rPr>
@@ -30073,6 +30403,220 @@
           <w:lang w:val="en-US"/>
         </w:rPr>
         <w:t xml:space="preserve"> </w:t>
+      </w:r>
+      <w:r>
+        <w:rPr>
+          <w:b/>
+          <w:lang w:val="en-US"/>
+        </w:rPr>
+        <w:t>nodes</w:t>
+      </w:r>
+    </w:p>
+    <w:p>
+      <w:pPr>
+        <w:rPr>
+          <w:lang w:val="en-US"/>
+        </w:rPr>
+      </w:pPr>
+    </w:p>
+    <w:p>
+      <w:pPr>
+        <w:rPr>
+          <w:bCs/>
+          <w:lang w:val="en-US"/>
+        </w:rPr>
+      </w:pPr>
+      <m:oMath>
+        <m:r>
+          <w:rPr>
+            <w:rFonts w:ascii="Cambria Math" w:hAnsi="Cambria Math"/>
+            <w:lang w:val="en-US"/>
+          </w:rPr>
+          <m:t>+</m:t>
+        </m:r>
+      </m:oMath>
+      <w:r>
+        <w:rPr>
+          <w:rFonts w:eastAsiaTheme="minorEastAsia"/>
+          <w:lang w:val="en-US"/>
+        </w:rPr>
+        <w:t xml:space="preserve"> </w:t>
+      </w:r>
+      <w:proofErr w:type="spellStart"/>
+      <w:r>
+        <w:rPr>
+          <w:b/>
+          <w:lang w:val="en-US"/>
+        </w:rPr>
+        <w:t>get_</w:t>
+      </w:r>
+      <w:proofErr w:type="gramStart"/>
+      <w:r>
+        <w:rPr>
+          <w:b/>
+          <w:lang w:val="en-US"/>
+        </w:rPr>
+        <w:t>patterns</w:t>
+      </w:r>
+      <w:proofErr w:type="spellEnd"/>
+      <w:r>
+        <w:rPr>
+          <w:b/>
+          <w:lang w:val="en-US"/>
+        </w:rPr>
+        <w:t>(</w:t>
+      </w:r>
+      <w:proofErr w:type="gramEnd"/>
+      <w:r>
+        <w:rPr>
+          <w:b/>
+          <w:lang w:val="en-US"/>
+        </w:rPr>
+        <w:t>pc</w:t>
+      </w:r>
+      <w:r>
+        <w:rPr>
+          <w:bCs/>
+          <w:lang w:val="en-US"/>
+        </w:rPr>
+        <w:t xml:space="preserve">: </w:t>
+      </w:r>
+      <w:r>
+        <w:rPr>
+          <w:bCs/>
+          <w:lang w:val="en-US"/>
+        </w:rPr>
+        <w:t xml:space="preserve">character or </w:t>
+      </w:r>
+      <w:r>
+        <w:rPr>
+          <w:bCs/>
+          <w:lang w:val="en-US"/>
+        </w:rPr>
+        <w:t xml:space="preserve">see attribute </w:t>
+      </w:r>
+      <w:r>
+        <w:rPr>
+          <w:b/>
+          <w:lang w:val="en-US"/>
+        </w:rPr>
+        <w:t>patterns</w:t>
+      </w:r>
+      <w:r>
+        <w:rPr>
+          <w:bCs/>
+          <w:lang w:val="en-US"/>
+        </w:rPr>
+        <w:t xml:space="preserve">, </w:t>
+      </w:r>
+      <w:r>
+        <w:rPr>
+          <w:b/>
+          <w:lang w:val="en-US"/>
+        </w:rPr>
+        <w:t>element</w:t>
+      </w:r>
+      <w:r>
+        <w:rPr>
+          <w:bCs/>
+          <w:lang w:val="en-US"/>
+        </w:rPr>
+        <w:t>: character or numeric,</w:t>
+      </w:r>
+    </w:p>
+    <w:p>
+      <w:pPr>
+        <w:ind w:left="708"/>
+        <w:rPr>
+          <w:bCs/>
+          <w:lang w:val="en-US"/>
+        </w:rPr>
+      </w:pPr>
+      <w:r>
+        <w:rPr>
+          <w:bCs/>
+          <w:lang w:val="en-US"/>
+        </w:rPr>
+        <w:t xml:space="preserve">     </w:t>
+      </w:r>
+      <w:r>
+        <w:rPr>
+          <w:bCs/>
+          <w:lang w:val="en-US"/>
+        </w:rPr>
+        <w:t xml:space="preserve">          </w:t>
+      </w:r>
+      <w:r>
+        <w:rPr>
+          <w:b/>
+          <w:lang w:val="en-US"/>
+        </w:rPr>
+        <w:t>value</w:t>
+      </w:r>
+      <w:r>
+        <w:rPr>
+          <w:bCs/>
+          <w:lang w:val="en-US"/>
+        </w:rPr>
+        <w:t>: numeric or vector(numeric) or character or vector(character),</w:t>
+      </w:r>
+    </w:p>
+    <w:p>
+      <w:pPr>
+        <w:ind w:left="708"/>
+        <w:rPr>
+          <w:bCs/>
+          <w:lang w:val="en-US"/>
+        </w:rPr>
+      </w:pPr>
+      <w:r>
+        <w:rPr>
+          <w:bCs/>
+          <w:lang w:val="en-US"/>
+        </w:rPr>
+        <w:t xml:space="preserve">     </w:t>
+      </w:r>
+      <w:r>
+        <w:rPr>
+          <w:bCs/>
+          <w:lang w:val="en-US"/>
+        </w:rPr>
+        <w:t xml:space="preserve">     </w:t>
+      </w:r>
+      <w:r>
+        <w:rPr>
+          <w:bCs/>
+          <w:lang w:val="en-US"/>
+        </w:rPr>
+        <w:t xml:space="preserve">     </w:t>
+      </w:r>
+      <w:r>
+        <w:rPr>
+          <w:b/>
+          <w:lang w:val="en-US"/>
+        </w:rPr>
+        <w:t>condition</w:t>
+      </w:r>
+      <w:r>
+        <w:rPr>
+          <w:bCs/>
+          <w:lang w:val="en-US"/>
+        </w:rPr>
+        <w:t>: character</w:t>
+      </w:r>
+      <w:r>
+        <w:rPr>
+          <w:b/>
+          <w:lang w:val="en-US"/>
+        </w:rPr>
+        <w:t>)</w:t>
+      </w:r>
+      <w:r>
+        <w:rPr>
+          <w:bCs/>
+          <w:lang w:val="en-US"/>
+        </w:rPr>
+        <w:t xml:space="preserve">: see attribute </w:t>
       </w:r>
       <w:r>
         <w:rPr>
@@ -30118,7 +30662,29 @@
           <w:b/>
           <w:lang w:val="en-US"/>
         </w:rPr>
-        <w:t>_patterns_from_category</w:t>
+        <w:t>_</w:t>
+      </w:r>
+      <w:r>
+        <w:rPr>
+          <w:b/>
+          <w:lang w:val="en-US"/>
+        </w:rPr>
+        <w:t>patterns</w:t>
+      </w:r>
+      <w:r>
+        <w:rPr>
+          <w:b/>
+          <w:lang w:val="en-US"/>
+        </w:rPr>
+        <w:t>_from_</w:t>
+      </w:r>
+      <w:proofErr w:type="gramStart"/>
+      <w:r>
+        <w:rPr>
+          <w:b/>
+          <w:lang w:val="en-US"/>
+        </w:rPr>
+        <w:t>items</w:t>
       </w:r>
       <w:proofErr w:type="spellEnd"/>
       <w:r>
@@ -30128,6 +30694,692 @@
         </w:rPr>
         <w:t>(</w:t>
       </w:r>
+      <w:proofErr w:type="gramEnd"/>
+      <w:r>
+        <w:rPr>
+          <w:b/>
+          <w:lang w:val="en-US"/>
+        </w:rPr>
+        <w:t>pc</w:t>
+      </w:r>
+      <w:r>
+        <w:rPr>
+          <w:lang w:val="en-US"/>
+        </w:rPr>
+        <w:t xml:space="preserve">: </w:t>
+      </w:r>
+      <w:r>
+        <w:rPr>
+          <w:bCs/>
+          <w:lang w:val="en-US"/>
+        </w:rPr>
+        <w:t xml:space="preserve">character or </w:t>
+      </w:r>
+      <w:r>
+        <w:rPr>
+          <w:lang w:val="en-US"/>
+        </w:rPr>
+        <w:t>see</w:t>
+      </w:r>
+      <w:r>
+        <w:rPr>
+          <w:lang w:val="en-US"/>
+        </w:rPr>
+        <w:t xml:space="preserve"> attribut</w:t>
+      </w:r>
+      <w:r>
+        <w:rPr>
+          <w:lang w:val="en-US"/>
+        </w:rPr>
+        <w:t>e</w:t>
+      </w:r>
+      <w:r>
+        <w:rPr>
+          <w:lang w:val="en-US"/>
+        </w:rPr>
+        <w:t xml:space="preserve"> </w:t>
+      </w:r>
+      <w:r>
+        <w:rPr>
+          <w:b/>
+          <w:lang w:val="en-US"/>
+        </w:rPr>
+        <w:t>patterns</w:t>
+      </w:r>
+      <w:r>
+        <w:rPr>
+          <w:lang w:val="en-US"/>
+        </w:rPr>
+        <w:t>,</w:t>
+      </w:r>
+      <w:r>
+        <w:rPr>
+          <w:lang w:val="en-US"/>
+        </w:rPr>
+        <w:t xml:space="preserve"> </w:t>
+      </w:r>
+      <w:r>
+        <w:rPr>
+          <w:b/>
+          <w:lang w:val="en-US"/>
+        </w:rPr>
+        <w:t>item</w:t>
+      </w:r>
+      <w:r>
+        <w:rPr>
+          <w:b/>
+          <w:lang w:val="en-US"/>
+        </w:rPr>
+        <w:t>s</w:t>
+      </w:r>
+      <w:r>
+        <w:rPr>
+          <w:lang w:val="en-US"/>
+        </w:rPr>
+        <w:t>: vector(numeric),</w:t>
+      </w:r>
+    </w:p>
+    <w:p>
+      <w:pPr>
+        <w:ind w:left="2124"/>
+        <w:rPr>
+          <w:b/>
+          <w:lang w:val="en-US"/>
+        </w:rPr>
+      </w:pPr>
+      <w:r>
+        <w:rPr>
+          <w:lang w:val="en-US"/>
+        </w:rPr>
+        <w:t xml:space="preserve">     </w:t>
+      </w:r>
+      <w:r>
+        <w:rPr>
+          <w:lang w:val="en-US"/>
+        </w:rPr>
+        <w:t xml:space="preserve">     </w:t>
+      </w:r>
+      <w:r>
+        <w:rPr>
+          <w:b/>
+          <w:lang w:val="en-US"/>
+        </w:rPr>
+        <w:t>condition</w:t>
+      </w:r>
+      <w:r>
+        <w:rPr>
+          <w:lang w:val="en-US"/>
+        </w:rPr>
+        <w:t>: character</w:t>
+      </w:r>
+      <w:r>
+        <w:rPr>
+          <w:b/>
+          <w:lang w:val="en-US"/>
+        </w:rPr>
+        <w:t>)</w:t>
+      </w:r>
+      <w:r>
+        <w:rPr>
+          <w:lang w:val="en-US"/>
+        </w:rPr>
+        <w:t xml:space="preserve">: </w:t>
+      </w:r>
+      <w:r>
+        <w:rPr>
+          <w:lang w:val="en-US"/>
+        </w:rPr>
+        <w:t>see</w:t>
+      </w:r>
+      <w:r>
+        <w:rPr>
+          <w:lang w:val="en-US"/>
+        </w:rPr>
+        <w:t xml:space="preserve"> attribut</w:t>
+      </w:r>
+      <w:r>
+        <w:rPr>
+          <w:lang w:val="en-US"/>
+        </w:rPr>
+        <w:t>e</w:t>
+      </w:r>
+      <w:r>
+        <w:rPr>
+          <w:lang w:val="en-US"/>
+        </w:rPr>
+        <w:t xml:space="preserve"> </w:t>
+      </w:r>
+      <w:r>
+        <w:rPr>
+          <w:b/>
+          <w:lang w:val="en-US"/>
+        </w:rPr>
+        <w:t>patterns</w:t>
+      </w:r>
+    </w:p>
+    <w:p>
+      <w:pPr>
+        <w:rPr>
+          <w:bCs/>
+          <w:lang w:val="en-US"/>
+        </w:rPr>
+      </w:pPr>
+    </w:p>
+    <w:p>
+      <w:pPr>
+        <w:rPr>
+          <w:lang w:val="en-US"/>
+        </w:rPr>
+      </w:pPr>
+      <m:oMath>
+        <m:r>
+          <w:rPr>
+            <w:rFonts w:ascii="Cambria Math" w:hAnsi="Cambria Math"/>
+            <w:lang w:val="en-US"/>
+          </w:rPr>
+          <m:t>-</m:t>
+        </m:r>
+      </m:oMath>
+      <w:r>
+        <w:rPr>
+          <w:rFonts w:eastAsiaTheme="minorEastAsia"/>
+          <w:iCs/>
+          <w:lang w:val="en-US"/>
+        </w:rPr>
+        <w:t xml:space="preserve"> </w:t>
+      </w:r>
+      <w:proofErr w:type="spellStart"/>
+      <w:r>
+        <w:rPr>
+          <w:b/>
+          <w:lang w:val="en-US"/>
+        </w:rPr>
+        <w:t>get</w:t>
+      </w:r>
+      <w:r>
+        <w:rPr>
+          <w:b/>
+          <w:lang w:val="en-US"/>
+        </w:rPr>
+        <w:t>_patterns_from_</w:t>
+      </w:r>
+      <w:proofErr w:type="gramStart"/>
+      <w:r>
+        <w:rPr>
+          <w:b/>
+          <w:lang w:val="en-US"/>
+        </w:rPr>
+        <w:t>characteristic</w:t>
+      </w:r>
+      <w:proofErr w:type="spellEnd"/>
+      <w:r>
+        <w:rPr>
+          <w:b/>
+          <w:lang w:val="en-US"/>
+        </w:rPr>
+        <w:t>(</w:t>
+      </w:r>
+      <w:proofErr w:type="gramEnd"/>
+      <w:r>
+        <w:rPr>
+          <w:b/>
+          <w:lang w:val="en-US"/>
+        </w:rPr>
+        <w:t>pc</w:t>
+      </w:r>
+      <w:r>
+        <w:rPr>
+          <w:lang w:val="en-US"/>
+        </w:rPr>
+        <w:t>:</w:t>
+      </w:r>
+      <w:r>
+        <w:rPr>
+          <w:bCs/>
+          <w:lang w:val="en-US"/>
+        </w:rPr>
+        <w:t xml:space="preserve"> </w:t>
+      </w:r>
+      <w:r>
+        <w:rPr>
+          <w:bCs/>
+          <w:lang w:val="en-US"/>
+        </w:rPr>
+        <w:t>character or</w:t>
+      </w:r>
+      <w:r>
+        <w:rPr>
+          <w:lang w:val="en-US"/>
+        </w:rPr>
+        <w:t xml:space="preserve"> </w:t>
+      </w:r>
+      <w:r>
+        <w:rPr>
+          <w:lang w:val="en-US"/>
+        </w:rPr>
+        <w:t>see</w:t>
+      </w:r>
+      <w:r>
+        <w:rPr>
+          <w:lang w:val="en-US"/>
+        </w:rPr>
+        <w:t xml:space="preserve"> attribut</w:t>
+      </w:r>
+      <w:r>
+        <w:rPr>
+          <w:lang w:val="en-US"/>
+        </w:rPr>
+        <w:t>e</w:t>
+      </w:r>
+      <w:r>
+        <w:rPr>
+          <w:lang w:val="en-US"/>
+        </w:rPr>
+        <w:t xml:space="preserve"> </w:t>
+      </w:r>
+      <w:r>
+        <w:rPr>
+          <w:b/>
+          <w:lang w:val="en-US"/>
+        </w:rPr>
+        <w:t>patterns</w:t>
+      </w:r>
+      <w:r>
+        <w:rPr>
+          <w:lang w:val="en-US"/>
+        </w:rPr>
+        <w:t>,</w:t>
+      </w:r>
+    </w:p>
+    <w:p>
+      <w:pPr>
+        <w:ind w:left="2832"/>
+        <w:rPr>
+          <w:lang w:val="en-US"/>
+        </w:rPr>
+      </w:pPr>
+      <w:r>
+        <w:rPr>
+          <w:lang w:val="en-US"/>
+        </w:rPr>
+        <w:t xml:space="preserve">          </w:t>
+      </w:r>
+      <w:r>
+        <w:rPr>
+          <w:b/>
+          <w:lang w:val="en-US"/>
+        </w:rPr>
+        <w:t>characteristic</w:t>
+      </w:r>
+      <w:r>
+        <w:rPr>
+          <w:lang w:val="en-US"/>
+        </w:rPr>
+        <w:t>: character,</w:t>
+      </w:r>
+      <w:r>
+        <w:rPr>
+          <w:lang w:val="en-US"/>
+        </w:rPr>
+        <w:t xml:space="preserve"> </w:t>
+      </w:r>
+      <w:r>
+        <w:rPr>
+          <w:b/>
+          <w:lang w:val="en-US"/>
+        </w:rPr>
+        <w:t>value</w:t>
+      </w:r>
+      <w:r>
+        <w:rPr>
+          <w:lang w:val="en-US"/>
+        </w:rPr>
+        <w:t>: numeric,</w:t>
+      </w:r>
+      <w:r>
+        <w:rPr>
+          <w:b/>
+          <w:lang w:val="en-US"/>
+        </w:rPr>
+        <w:t xml:space="preserve"> </w:t>
+      </w:r>
+      <w:r>
+        <w:rPr>
+          <w:b/>
+          <w:lang w:val="en-US"/>
+        </w:rPr>
+        <w:t>condition</w:t>
+      </w:r>
+      <w:r>
+        <w:rPr>
+          <w:lang w:val="en-US"/>
+        </w:rPr>
+        <w:t>: character</w:t>
+      </w:r>
+      <w:r>
+        <w:rPr>
+          <w:b/>
+          <w:lang w:val="en-US"/>
+        </w:rPr>
+        <w:t>)</w:t>
+      </w:r>
+      <w:r>
+        <w:rPr>
+          <w:lang w:val="en-US"/>
+        </w:rPr>
+        <w:t>:</w:t>
+      </w:r>
+    </w:p>
+    <w:p>
+      <w:pPr>
+        <w:ind w:left="2832"/>
+        <w:rPr>
+          <w:lang w:val="en-US"/>
+        </w:rPr>
+      </w:pPr>
+      <w:r>
+        <w:rPr>
+          <w:b/>
+          <w:lang w:val="en-US"/>
+        </w:rPr>
+        <w:t xml:space="preserve">          </w:t>
+      </w:r>
+      <w:r>
+        <w:rPr>
+          <w:lang w:val="en-US"/>
+        </w:rPr>
+        <w:t>see</w:t>
+      </w:r>
+      <w:r>
+        <w:rPr>
+          <w:lang w:val="en-US"/>
+        </w:rPr>
+        <w:t xml:space="preserve"> attribut</w:t>
+      </w:r>
+      <w:r>
+        <w:rPr>
+          <w:lang w:val="en-US"/>
+        </w:rPr>
+        <w:t>e</w:t>
+      </w:r>
+      <w:r>
+        <w:rPr>
+          <w:lang w:val="en-US"/>
+        </w:rPr>
+        <w:t xml:space="preserve"> </w:t>
+      </w:r>
+      <w:r>
+        <w:rPr>
+          <w:b/>
+          <w:lang w:val="en-US"/>
+        </w:rPr>
+        <w:t>patterns</w:t>
+      </w:r>
+    </w:p>
+    <w:p>
+      <w:pPr>
+        <w:rPr>
+          <w:lang w:val="en-US"/>
+        </w:rPr>
+      </w:pPr>
+      <m:oMath>
+        <m:r>
+          <w:rPr>
+            <w:rFonts w:ascii="Cambria Math" w:hAnsi="Cambria Math"/>
+            <w:lang w:val="en-US"/>
+          </w:rPr>
+          <m:t>-</m:t>
+        </m:r>
+      </m:oMath>
+      <w:r>
+        <w:rPr>
+          <w:rFonts w:eastAsiaTheme="minorEastAsia"/>
+          <w:iCs/>
+          <w:lang w:val="en-US"/>
+        </w:rPr>
+        <w:t xml:space="preserve"> </w:t>
+      </w:r>
+      <w:proofErr w:type="spellStart"/>
+      <w:r>
+        <w:rPr>
+          <w:b/>
+          <w:lang w:val="en-US"/>
+        </w:rPr>
+        <w:t>get</w:t>
+      </w:r>
+      <w:r>
+        <w:rPr>
+          <w:b/>
+          <w:lang w:val="en-US"/>
+        </w:rPr>
+        <w:t>_patterns_from_</w:t>
+      </w:r>
+      <w:proofErr w:type="gramStart"/>
+      <w:r>
+        <w:rPr>
+          <w:b/>
+          <w:lang w:val="en-US"/>
+        </w:rPr>
+        <w:t>status</w:t>
+      </w:r>
+      <w:proofErr w:type="spellEnd"/>
+      <w:r>
+        <w:rPr>
+          <w:b/>
+          <w:lang w:val="en-US"/>
+        </w:rPr>
+        <w:t>(</w:t>
+      </w:r>
+      <w:proofErr w:type="gramEnd"/>
+      <w:r>
+        <w:rPr>
+          <w:b/>
+          <w:lang w:val="en-US"/>
+        </w:rPr>
+        <w:t>pc</w:t>
+      </w:r>
+      <w:r>
+        <w:rPr>
+          <w:lang w:val="en-US"/>
+        </w:rPr>
+        <w:t xml:space="preserve">: </w:t>
+      </w:r>
+      <w:r>
+        <w:rPr>
+          <w:bCs/>
+          <w:lang w:val="en-US"/>
+        </w:rPr>
+        <w:t xml:space="preserve">character or </w:t>
+      </w:r>
+      <w:r>
+        <w:rPr>
+          <w:lang w:val="en-US"/>
+        </w:rPr>
+        <w:t>see</w:t>
+      </w:r>
+      <w:r>
+        <w:rPr>
+          <w:lang w:val="en-US"/>
+        </w:rPr>
+        <w:t xml:space="preserve"> attribut</w:t>
+      </w:r>
+      <w:r>
+        <w:rPr>
+          <w:lang w:val="en-US"/>
+        </w:rPr>
+        <w:t>e</w:t>
+      </w:r>
+      <w:r>
+        <w:rPr>
+          <w:lang w:val="en-US"/>
+        </w:rPr>
+        <w:t xml:space="preserve"> </w:t>
+      </w:r>
+      <w:r>
+        <w:rPr>
+          <w:b/>
+          <w:lang w:val="en-US"/>
+        </w:rPr>
+        <w:t>patterns</w:t>
+      </w:r>
+      <w:r>
+        <w:rPr>
+          <w:lang w:val="en-US"/>
+        </w:rPr>
+        <w:t>,</w:t>
+      </w:r>
+      <w:r>
+        <w:rPr>
+          <w:lang w:val="en-US"/>
+        </w:rPr>
+        <w:t xml:space="preserve"> </w:t>
+      </w:r>
+      <w:r>
+        <w:rPr>
+          <w:b/>
+          <w:lang w:val="en-US"/>
+        </w:rPr>
+        <w:t>value</w:t>
+      </w:r>
+      <w:r>
+        <w:rPr>
+          <w:lang w:val="en-US"/>
+        </w:rPr>
+        <w:t>: vector(character),</w:t>
+      </w:r>
+    </w:p>
+    <w:p>
+      <w:pPr>
+        <w:ind w:left="2124"/>
+        <w:rPr>
+          <w:lang w:val="en-US"/>
+        </w:rPr>
+      </w:pPr>
+      <w:r>
+        <w:rPr>
+          <w:lang w:val="en-US"/>
+        </w:rPr>
+        <w:t xml:space="preserve">       </w:t>
+      </w:r>
+      <w:r>
+        <w:rPr>
+          <w:lang w:val="en-US"/>
+        </w:rPr>
+        <w:t xml:space="preserve">    </w:t>
+      </w:r>
+      <w:r>
+        <w:rPr>
+          <w:b/>
+          <w:lang w:val="en-US"/>
+        </w:rPr>
+        <w:t>condition</w:t>
+      </w:r>
+      <w:r>
+        <w:rPr>
+          <w:lang w:val="en-US"/>
+        </w:rPr>
+        <w:t>: character</w:t>
+      </w:r>
+      <w:r>
+        <w:rPr>
+          <w:b/>
+          <w:lang w:val="en-US"/>
+        </w:rPr>
+        <w:t>)</w:t>
+      </w:r>
+      <w:r>
+        <w:rPr>
+          <w:lang w:val="en-US"/>
+        </w:rPr>
+        <w:t xml:space="preserve">: </w:t>
+      </w:r>
+      <w:r>
+        <w:rPr>
+          <w:lang w:val="en-US"/>
+        </w:rPr>
+        <w:t>see</w:t>
+      </w:r>
+      <w:r>
+        <w:rPr>
+          <w:lang w:val="en-US"/>
+        </w:rPr>
+        <w:t xml:space="preserve"> attribut</w:t>
+      </w:r>
+      <w:r>
+        <w:rPr>
+          <w:lang w:val="en-US"/>
+        </w:rPr>
+        <w:t>e</w:t>
+      </w:r>
+      <w:r>
+        <w:rPr>
+          <w:lang w:val="en-US"/>
+        </w:rPr>
+        <w:t xml:space="preserve"> </w:t>
+      </w:r>
+      <w:r>
+        <w:rPr>
+          <w:b/>
+          <w:lang w:val="en-US"/>
+        </w:rPr>
+        <w:t>patterns</w:t>
+      </w:r>
+    </w:p>
+    <w:p>
+      <w:pPr>
+        <w:rPr>
+          <w:lang w:val="en-US"/>
+        </w:rPr>
+      </w:pPr>
+      <m:oMath>
+        <m:r>
+          <w:rPr>
+            <w:rFonts w:ascii="Cambria Math" w:hAnsi="Cambria Math"/>
+            <w:lang w:val="en-US"/>
+          </w:rPr>
+          <m:t>-</m:t>
+        </m:r>
+      </m:oMath>
+      <w:r>
+        <w:rPr>
+          <w:rFonts w:eastAsiaTheme="minorEastAsia"/>
+          <w:iCs/>
+          <w:lang w:val="en-US"/>
+        </w:rPr>
+        <w:t xml:space="preserve"> </w:t>
+      </w:r>
+      <w:proofErr w:type="spellStart"/>
+      <w:r>
+        <w:rPr>
+          <w:b/>
+          <w:lang w:val="en-US"/>
+        </w:rPr>
+        <w:t>get</w:t>
+      </w:r>
+      <w:r>
+        <w:rPr>
+          <w:b/>
+          <w:lang w:val="en-US"/>
+        </w:rPr>
+        <w:t>_patterns_from_</w:t>
+      </w:r>
+      <w:proofErr w:type="gramStart"/>
+      <w:r>
+        <w:rPr>
+          <w:b/>
+          <w:lang w:val="en-US"/>
+        </w:rPr>
+        <w:t>category</w:t>
+      </w:r>
+      <w:proofErr w:type="spellEnd"/>
+      <w:r>
+        <w:rPr>
+          <w:b/>
+          <w:lang w:val="en-US"/>
+        </w:rPr>
+        <w:t>(</w:t>
+      </w:r>
+      <w:proofErr w:type="gramEnd"/>
       <w:r>
         <w:rPr>
           <w:b/>
@@ -30360,7 +31612,15 @@
           <w:b/>
           <w:lang w:val="en-US"/>
         </w:rPr>
-        <w:t>_links</w:t>
+        <w:t>_</w:t>
+      </w:r>
+      <w:proofErr w:type="gramStart"/>
+      <w:r>
+        <w:rPr>
+          <w:b/>
+          <w:lang w:val="en-US"/>
+        </w:rPr>
+        <w:t>links</w:t>
       </w:r>
       <w:proofErr w:type="spellEnd"/>
       <w:r>
@@ -30371,6 +31631,7 @@
         <w:t>(</w:t>
       </w:r>
       <w:proofErr w:type="spellStart"/>
+      <w:proofErr w:type="gramEnd"/>
       <w:r>
         <w:rPr>
           <w:b/>
@@ -30541,7 +31802,15 @@
           <w:b/>
           <w:lang w:val="en-US"/>
         </w:rPr>
-        <w:t>get_isolates</w:t>
+        <w:t>get_</w:t>
+      </w:r>
+      <w:proofErr w:type="gramStart"/>
+      <w:r>
+        <w:rPr>
+          <w:b/>
+          <w:lang w:val="en-US"/>
+        </w:rPr>
+        <w:t>isolates</w:t>
       </w:r>
       <w:proofErr w:type="spellEnd"/>
       <w:r>
@@ -30552,6 +31821,7 @@
         <w:t>(</w:t>
       </w:r>
       <w:proofErr w:type="spellStart"/>
+      <w:proofErr w:type="gramEnd"/>
       <w:r>
         <w:rPr>
           <w:b/>
@@ -30710,7 +31980,15 @@
           <w:b/>
           <w:lang w:val="en-US"/>
         </w:rPr>
-        <w:t>get_non_isolates</w:t>
+        <w:t>get_non_</w:t>
+      </w:r>
+      <w:proofErr w:type="gramStart"/>
+      <w:r>
+        <w:rPr>
+          <w:b/>
+          <w:lang w:val="en-US"/>
+        </w:rPr>
+        <w:t>isolates</w:t>
       </w:r>
       <w:proofErr w:type="spellEnd"/>
       <w:r>
@@ -30721,6 +31999,7 @@
         <w:t>(</w:t>
       </w:r>
       <w:proofErr w:type="spellStart"/>
+      <w:proofErr w:type="gramEnd"/>
       <w:r>
         <w:rPr>
           <w:b/>
@@ -30895,7 +32174,15 @@
           <w:b/>
           <w:lang w:val="en-US"/>
         </w:rPr>
-        <w:t>get_complexes</w:t>
+        <w:t>get_</w:t>
+      </w:r>
+      <w:proofErr w:type="gramStart"/>
+      <w:r>
+        <w:rPr>
+          <w:b/>
+          <w:lang w:val="en-US"/>
+        </w:rPr>
+        <w:t>complexes</w:t>
       </w:r>
       <w:proofErr w:type="spellEnd"/>
       <w:r>
@@ -30906,6 +32193,7 @@
         <w:t>(</w:t>
       </w:r>
       <w:proofErr w:type="spellStart"/>
+      <w:proofErr w:type="gramEnd"/>
       <w:r>
         <w:rPr>
           <w:b/>
@@ -31140,7 +32428,15 @@
           <w:b/>
           <w:lang w:val="en-US"/>
         </w:rPr>
-        <w:t>check_access_for_category</w:t>
+        <w:t>check_access_for_</w:t>
+      </w:r>
+      <w:proofErr w:type="gramStart"/>
+      <w:r>
+        <w:rPr>
+          <w:b/>
+          <w:lang w:val="en-US"/>
+        </w:rPr>
+        <w:t>category</w:t>
       </w:r>
       <w:proofErr w:type="spellEnd"/>
       <w:r>
@@ -31148,7 +32444,15 @@
           <w:b/>
           <w:lang w:val="en-US"/>
         </w:rPr>
-        <w:t>(category</w:t>
+        <w:t>(</w:t>
+      </w:r>
+      <w:proofErr w:type="gramEnd"/>
+      <w:r>
+        <w:rPr>
+          <w:b/>
+          <w:lang w:val="en-US"/>
+        </w:rPr>
+        <w:t>category</w:t>
       </w:r>
       <w:r>
         <w:rPr>
@@ -31246,7 +32550,16 @@
           <w:bCs/>
           <w:lang w:val="en-US"/>
         </w:rPr>
-        <w:t>get_nopc</w:t>
+        <w:t>get_</w:t>
+      </w:r>
+      <w:proofErr w:type="gramStart"/>
+      <w:r>
+        <w:rPr>
+          <w:b/>
+          <w:bCs/>
+          <w:lang w:val="en-US"/>
+        </w:rPr>
+        <w:t>nopc</w:t>
       </w:r>
       <w:proofErr w:type="spellEnd"/>
       <w:r>
@@ -31258,6 +32571,7 @@
         <w:t>(</w:t>
       </w:r>
       <w:proofErr w:type="spellStart"/>
+      <w:proofErr w:type="gramEnd"/>
       <w:r>
         <w:rPr>
           <w:b/>
@@ -31405,7 +32719,16 @@
           <w:bCs/>
           <w:lang w:val="en-US"/>
         </w:rPr>
-        <w:t>which_entities</w:t>
+        <w:t>which_</w:t>
+      </w:r>
+      <w:proofErr w:type="gramStart"/>
+      <w:r>
+        <w:rPr>
+          <w:b/>
+          <w:bCs/>
+          <w:lang w:val="en-US"/>
+        </w:rPr>
+        <w:t>entities</w:t>
       </w:r>
       <w:proofErr w:type="spellEnd"/>
       <w:r>
@@ -31417,6 +32740,7 @@
         <w:t>(</w:t>
       </w:r>
       <w:proofErr w:type="spellStart"/>
+      <w:proofErr w:type="gramEnd"/>
       <w:r>
         <w:rPr>
           <w:b/>
@@ -31679,7 +33003,7 @@
         </mc:Choice>
         <mc:Fallback>
           <w:pict>
-            <v:rect w14:anchorId="58921EE1" id="Rectangle 38" o:spid="_x0000_s1026" style="position:absolute;margin-left:1.15pt;margin-top:-7.8pt;width:466.5pt;height:1.45pt;z-index:251660288;visibility:visible;mso-wrap-style:square;mso-wrap-distance-left:9pt;mso-wrap-distance-top:0;mso-wrap-distance-right:9pt;mso-wrap-distance-bottom:0;mso-position-horizontal:absolute;mso-position-horizontal-relative:text;mso-position-vertical:absolute;mso-position-vertical-relative:text;v-text-anchor:middle" o:gfxdata="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" fillcolor="black [3213]" stroked="f" strokeweight="1pt">
+            <v:rect w14:anchorId="0F9747FB" id="Rectangle 38" o:spid="_x0000_s1026" style="position:absolute;margin-left:1.15pt;margin-top:-7.8pt;width:466.5pt;height:1.45pt;z-index:251660288;visibility:visible;mso-wrap-style:square;mso-wrap-distance-left:9pt;mso-wrap-distance-top:0;mso-wrap-distance-right:9pt;mso-wrap-distance-bottom:0;mso-position-horizontal:absolute;mso-position-horizontal-relative:text;mso-position-vertical:absolute;mso-position-vertical-relative:text;v-text-anchor:middle" o:gfxdata="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" fillcolor="black [3213]" stroked="f" strokeweight="1pt">
               <w10:wrap type="square"/>
             </v:rect>
           </w:pict>
@@ -31915,7 +33239,7 @@
         <w:color w:val="808080" w:themeColor="background1" w:themeShade="80"/>
         <w:lang w:val="en-US"/>
       </w:rPr>
-      <w:t>4</w:t>
+      <w:t>11</w:t>
     </w:r>
     <w:r>
       <w:rPr>
@@ -32488,7 +33812,6 @@
   <w:style w:type="character" w:default="1" w:styleId="Policepardfaut">
     <w:name w:val="Default Paragraph Font"/>
     <w:uiPriority w:val="1"/>
-    <w:semiHidden/>
     <w:unhideWhenUsed/>
   </w:style>
   <w:style w:type="table" w:default="1" w:styleId="TableauNormal">

</xml_diff>

<commit_message>
feat: Allow to extract rules as rules class object
Add one parameter to the extract_rules function to extract rules as
rules class object from the arules package.
</commit_message>
<xml_diff>
--- a/vignettes/types_of_attributes_and_methods.docx
+++ b/vignettes/types_of_attributes_and_methods.docx
@@ -27399,37 +27399,85 @@
         <w:rPr>
           <w:lang w:val="en-US"/>
         </w:rPr>
+        <w:t>: logical,</w:t>
+      </w:r>
+      <w:r>
+        <w:rPr>
+          <w:lang w:val="en-US"/>
+        </w:rPr>
+        <w:t xml:space="preserve"> </w:t>
+      </w:r>
+      <w:proofErr w:type="spellStart"/>
+      <w:r>
+        <w:rPr>
+          <w:b/>
+          <w:bCs/>
+          <w:lang w:val="en-US"/>
+        </w:rPr>
+        <w:t>arules</w:t>
+      </w:r>
+      <w:proofErr w:type="spellEnd"/>
+      <w:r>
+        <w:rPr>
+          <w:lang w:val="en-US"/>
+        </w:rPr>
+        <w:t>: logical,</w:t>
+      </w:r>
+      <w:r>
+        <w:rPr>
+          <w:lang w:val="en-US"/>
+        </w:rPr>
+        <w:t xml:space="preserve"> </w:t>
+      </w:r>
+      <w:proofErr w:type="spellStart"/>
+      <w:r>
+        <w:rPr>
+          <w:b/>
+          <w:bCs/>
+          <w:lang w:val="en-US"/>
+        </w:rPr>
+        <w:t>as_sets</w:t>
+      </w:r>
+      <w:proofErr w:type="spellEnd"/>
+      <w:r>
+        <w:rPr>
+          <w:lang w:val="en-US"/>
+        </w:rPr>
         <w:t xml:space="preserve">: logical, </w:t>
       </w:r>
+      <w:r>
+        <w:rPr>
+          <w:b/>
+          <w:bCs/>
+          <w:lang w:val="en-US"/>
+        </w:rPr>
+        <w:t>…)</w:t>
+      </w:r>
+      <w:r>
+        <w:rPr>
+          <w:lang w:val="en-US"/>
+        </w:rPr>
+        <w:t xml:space="preserve">: </w:t>
+      </w:r>
+      <w:r>
+        <w:rPr>
+          <w:lang w:val="en-US"/>
+        </w:rPr>
+        <w:t xml:space="preserve">rules (class object from </w:t>
+      </w:r>
       <w:proofErr w:type="spellStart"/>
       <w:r>
         <w:rPr>
-          <w:b/>
-          <w:bCs/>
-          <w:lang w:val="en-US"/>
-        </w:rPr>
-        <w:t>as_sets</w:t>
+          <w:lang w:val="en-US"/>
+        </w:rPr>
+        <w:t>arules</w:t>
       </w:r>
       <w:proofErr w:type="spellEnd"/>
       <w:r>
         <w:rPr>
           <w:lang w:val="en-US"/>
         </w:rPr>
-        <w:t xml:space="preserve">: logical, </w:t>
-      </w:r>
-      <w:r>
-        <w:rPr>
-          <w:b/>
-          <w:bCs/>
-          <w:lang w:val="en-US"/>
-        </w:rPr>
-        <w:t>…)</w:t>
-      </w:r>
-      <w:r>
-        <w:rPr>
-          <w:lang w:val="en-US"/>
-        </w:rPr>
-        <w:t xml:space="preserve">: </w:t>
+        <w:t xml:space="preserve"> package) or </w:t>
       </w:r>
       <w:proofErr w:type="spellStart"/>
       <w:r>
@@ -29504,7 +29552,6 @@
             <w:rFonts w:ascii="Cambria Math" w:hAnsi="Cambria Math"/>
             <w:lang w:val="en-US"/>
           </w:rPr>
-          <w:lastRenderedPageBreak/>
           <m:t>+</m:t>
         </m:r>
       </m:oMath>
@@ -33003,7 +33050,7 @@
         </mc:Choice>
         <mc:Fallback>
           <w:pict>
-            <v:rect w14:anchorId="0F9747FB" id="Rectangle 38" o:spid="_x0000_s1026" style="position:absolute;margin-left:1.15pt;margin-top:-7.8pt;width:466.5pt;height:1.45pt;z-index:251660288;visibility:visible;mso-wrap-style:square;mso-wrap-distance-left:9pt;mso-wrap-distance-top:0;mso-wrap-distance-right:9pt;mso-wrap-distance-bottom:0;mso-position-horizontal:absolute;mso-position-horizontal-relative:text;mso-position-vertical:absolute;mso-position-vertical-relative:text;v-text-anchor:middle" o:gfxdata="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" fillcolor="black [3213]" stroked="f" strokeweight="1pt">
+            <v:rect w14:anchorId="2E23E4C4" id="Rectangle 38" o:spid="_x0000_s1026" style="position:absolute;margin-left:1.15pt;margin-top:-7.8pt;width:466.5pt;height:1.45pt;z-index:251660288;visibility:visible;mso-wrap-style:square;mso-wrap-distance-left:9pt;mso-wrap-distance-top:0;mso-wrap-distance-right:9pt;mso-wrap-distance-bottom:0;mso-position-horizontal:absolute;mso-position-horizontal-relative:text;mso-position-vertical:absolute;mso-position-vertical-relative:text;v-text-anchor:middle" o:gfxdata="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" fillcolor="black [3213]" stroked="f" strokeweight="1pt">
               <w10:wrap type="square"/>
             </v:rect>
           </w:pict>
@@ -33239,7 +33286,14 @@
         <w:color w:val="808080" w:themeColor="background1" w:themeShade="80"/>
         <w:lang w:val="en-US"/>
       </w:rPr>
-      <w:t>11</w:t>
+      <w:t>1</w:t>
+    </w:r>
+    <w:r>
+      <w:rPr>
+        <w:color w:val="808080" w:themeColor="background1" w:themeShade="80"/>
+        <w:lang w:val="en-US"/>
+      </w:rPr>
+      <w:t>3</w:t>
     </w:r>
     <w:r>
       <w:rPr>
@@ -33812,6 +33866,7 @@
   <w:style w:type="character" w:default="1" w:styleId="Policepardfaut">
     <w:name w:val="Default Paragraph Font"/>
     <w:uiPriority w:val="1"/>
+    <w:semiHidden/>
     <w:unhideWhenUsed/>
   </w:style>
   <w:style w:type="table" w:default="1" w:styleId="TableauNormal">

</xml_diff>

<commit_message>
feat: Allow manual initilization of SpectralAnalyzer
Add a parameter init to the SA constructor.
Add functions to initialize and check initialization of SA objects.
Add two class attributes to have reference values for links between
nodes and links between patterns.
Add functions to better work with reference values (class attributes).
Move the reset function.

Why allow manual initialization?
 - Some functions do not require object initialization
   (category_tree_chart, co_occurrence_chart).
 - Non-initialization still provides a set of predefined colors for
   categories (which can be used in MCR approach charts).
 - Does not oblige to compute links between nodes if they do not
   interest the user (saving time and memory space).
</commit_message>
<xml_diff>
--- a/vignettes/types_of_attributes_and_methods.docx
+++ b/vignettes/types_of_attributes_and_methods.docx
@@ -867,11 +867,10 @@
     </w:p>
     <w:p>
       <w:pPr>
-        <w:rPr>
-          <w:b/>
-          <w:bCs/>
-          <w:i/>
-          <w:iCs/>
+        <w:tabs>
+          <w:tab w:val="center" w:pos="4536"/>
+        </w:tabs>
+        <w:rPr>
           <w:lang w:val="en-US"/>
         </w:rPr>
       </w:pPr>
@@ -901,6 +900,114 @@
           <w:lang w:val="en-US"/>
         </w:rPr>
         <w:t>NODES_PATTERNS_OR_RULES</w:t>
+      </w:r>
+      <w:r>
+        <w:rPr>
+          <w:lang w:val="en-US"/>
+        </w:rPr>
+        <w:t>: character</w:t>
+      </w:r>
+    </w:p>
+    <w:p>
+      <w:pPr>
+        <w:rPr>
+          <w:b/>
+          <w:bCs/>
+          <w:i/>
+          <w:iCs/>
+          <w:lang w:val="en-US"/>
+        </w:rPr>
+      </w:pPr>
+      <m:oMath>
+        <m:r>
+          <w:rPr>
+            <w:rFonts w:ascii="Cambria Math" w:hAnsi="Cambria Math"/>
+            <w:lang w:val="en-US"/>
+          </w:rPr>
+          <m:t>-</m:t>
+        </m:r>
+      </m:oMath>
+      <w:r>
+        <w:rPr>
+          <w:rFonts w:eastAsiaTheme="minorEastAsia"/>
+          <w:iCs/>
+          <w:lang w:val="en-US"/>
+        </w:rPr>
+        <w:t xml:space="preserve"> </w:t>
+      </w:r>
+      <w:r>
+        <w:rPr>
+          <w:b/>
+          <w:bCs/>
+          <w:i/>
+          <w:iCs/>
+          <w:lang w:val="en-US"/>
+        </w:rPr>
+        <w:t>NODES</w:t>
+      </w:r>
+      <w:r>
+        <w:rPr>
+          <w:b/>
+          <w:bCs/>
+          <w:i/>
+          <w:iCs/>
+          <w:lang w:val="en-US"/>
+        </w:rPr>
+        <w:t>_LINKS</w:t>
+      </w:r>
+      <w:r>
+        <w:rPr>
+          <w:lang w:val="en-US"/>
+        </w:rPr>
+        <w:t>: character</w:t>
+      </w:r>
+    </w:p>
+    <w:p>
+      <w:pPr>
+        <w:rPr>
+          <w:b/>
+          <w:bCs/>
+          <w:i/>
+          <w:iCs/>
+          <w:lang w:val="en-US"/>
+        </w:rPr>
+      </w:pPr>
+      <m:oMath>
+        <m:r>
+          <w:rPr>
+            <w:rFonts w:ascii="Cambria Math" w:hAnsi="Cambria Math"/>
+            <w:lang w:val="en-US"/>
+          </w:rPr>
+          <m:t>-</m:t>
+        </m:r>
+      </m:oMath>
+      <w:r>
+        <w:rPr>
+          <w:rFonts w:eastAsiaTheme="minorEastAsia"/>
+          <w:iCs/>
+          <w:lang w:val="en-US"/>
+        </w:rPr>
+        <w:t xml:space="preserve"> </w:t>
+      </w:r>
+      <w:r>
+        <w:rPr>
+          <w:b/>
+          <w:bCs/>
+          <w:i/>
+          <w:iCs/>
+          <w:lang w:val="en-US"/>
+        </w:rPr>
+        <w:t>PATTERNS</w:t>
+      </w:r>
+      <w:r>
+        <w:rPr>
+          <w:b/>
+          <w:bCs/>
+          <w:i/>
+          <w:iCs/>
+          <w:lang w:val="en-US"/>
+        </w:rPr>
+        <w:t>_LINKS</w:t>
       </w:r>
       <w:r>
         <w:rPr>
@@ -2050,19 +2157,11 @@
     </w:p>
     <w:p>
       <w:pPr>
-        <w:spacing w:after="160"/>
-        <w:rPr>
-          <w:b/>
+        <w:spacing w:after="0"/>
+        <w:rPr>
           <w:lang w:val="en-US"/>
         </w:rPr>
       </w:pPr>
-      <w:r>
-        <w:rPr>
-          <w:b/>
-          <w:lang w:val="en-US"/>
-        </w:rPr>
-        <w:br w:type="page"/>
-      </w:r>
     </w:p>
     <w:p>
       <w:pPr>
@@ -11790,7 +11889,35 @@
         <w:rPr>
           <w:lang w:val="en-US"/>
         </w:rPr>
-        <w:t xml:space="preserve">, </w:t>
+        <w:t>,</w:t>
+      </w:r>
+      <w:r>
+        <w:rPr>
+          <w:lang w:val="en-US"/>
+        </w:rPr>
+        <w:t xml:space="preserve"> </w:t>
+      </w:r>
+      <w:proofErr w:type="spellStart"/>
+      <w:r>
+        <w:rPr>
+          <w:b/>
+          <w:bCs/>
+          <w:lang w:val="en-US"/>
+        </w:rPr>
+        <w:t>init</w:t>
+      </w:r>
+      <w:proofErr w:type="spellEnd"/>
+      <w:r>
+        <w:rPr>
+          <w:lang w:val="en-US"/>
+        </w:rPr>
+        <w:t>: logical,</w:t>
+      </w:r>
+      <w:r>
+        <w:rPr>
+          <w:lang w:val="en-US"/>
+        </w:rPr>
+        <w:t xml:space="preserve"> </w:t>
       </w:r>
       <w:r>
         <w:rPr>
@@ -12400,7 +12527,454 @@
     <w:p>
       <w:pPr>
         <w:rPr>
-          <w:bCs/>
+          <w:b/>
+          <w:bCs/>
+        </w:rPr>
+      </w:pPr>
+      <m:oMath>
+        <m:r>
+          <w:rPr>
+            <w:rFonts w:ascii="Cambria Math" w:hAnsi="Cambria Math"/>
+          </w:rPr>
+          <m:t>+</m:t>
+        </m:r>
+      </m:oMath>
+      <w:r>
+        <w:rPr>
+          <w:rFonts w:eastAsiaTheme="minorEastAsia"/>
+        </w:rPr>
+        <w:t xml:space="preserve"> </w:t>
+      </w:r>
+      <w:proofErr w:type="gramStart"/>
+      <w:r>
+        <w:rPr>
+          <w:b/>
+          <w:bCs/>
+        </w:rPr>
+        <w:t>init(</w:t>
+      </w:r>
+      <w:proofErr w:type="gramEnd"/>
+      <w:r>
+        <w:rPr>
+          <w:b/>
+          <w:bCs/>
+        </w:rPr>
+        <w:t>part</w:t>
+      </w:r>
+      <w:r>
+        <w:t xml:space="preserve">: </w:t>
+      </w:r>
+      <w:proofErr w:type="spellStart"/>
+      <w:r>
+        <w:t>character</w:t>
+      </w:r>
+      <w:proofErr w:type="spellEnd"/>
+      <w:r>
+        <w:t xml:space="preserve">, </w:t>
+      </w:r>
+      <w:proofErr w:type="spellStart"/>
+      <w:r>
+        <w:rPr>
+          <w:b/>
+          <w:bCs/>
+        </w:rPr>
+        <w:t>verbose</w:t>
+      </w:r>
+      <w:proofErr w:type="spellEnd"/>
+      <w:r>
+        <w:t xml:space="preserve">: </w:t>
+      </w:r>
+      <w:proofErr w:type="spellStart"/>
+      <w:r>
+        <w:t>logical</w:t>
+      </w:r>
+      <w:proofErr w:type="spellEnd"/>
+      <w:r>
+        <w:rPr>
+          <w:b/>
+          <w:bCs/>
+        </w:rPr>
+        <w:t>)</w:t>
+      </w:r>
+    </w:p>
+    <w:p>
+      <w:pPr>
+        <w:rPr>
+          <w:b/>
+          <w:bCs/>
+        </w:rPr>
+      </w:pPr>
+      <m:oMath>
+        <m:r>
+          <w:rPr>
+            <w:rFonts w:ascii="Cambria Math" w:hAnsi="Cambria Math"/>
+          </w:rPr>
+          <m:t>-</m:t>
+        </m:r>
+      </m:oMath>
+      <w:r>
+        <w:rPr>
+          <w:rFonts w:eastAsiaTheme="minorEastAsia"/>
+          <w:iCs/>
+        </w:rPr>
+        <w:t xml:space="preserve"> </w:t>
+      </w:r>
+      <w:proofErr w:type="spellStart"/>
+      <w:proofErr w:type="gramStart"/>
+      <w:r>
+        <w:rPr>
+          <w:b/>
+          <w:bCs/>
+        </w:rPr>
+        <w:t>init</w:t>
+      </w:r>
+      <w:proofErr w:type="gramEnd"/>
+      <w:r>
+        <w:rPr>
+          <w:b/>
+          <w:bCs/>
+        </w:rPr>
+        <w:t>_nodes</w:t>
+      </w:r>
+      <w:proofErr w:type="spellEnd"/>
+      <w:r>
+        <w:rPr>
+          <w:b/>
+          <w:bCs/>
+        </w:rPr>
+        <w:t>(</w:t>
+      </w:r>
+      <w:proofErr w:type="spellStart"/>
+      <w:r>
+        <w:rPr>
+          <w:b/>
+          <w:bCs/>
+        </w:rPr>
+        <w:t>verbose</w:t>
+      </w:r>
+      <w:proofErr w:type="spellEnd"/>
+      <w:r>
+        <w:t xml:space="preserve">: </w:t>
+      </w:r>
+      <w:proofErr w:type="spellStart"/>
+      <w:r>
+        <w:t>logical</w:t>
+      </w:r>
+      <w:proofErr w:type="spellEnd"/>
+      <w:r>
+        <w:rPr>
+          <w:b/>
+          <w:bCs/>
+        </w:rPr>
+        <w:t>)</w:t>
+      </w:r>
+    </w:p>
+    <w:p>
+      <w:pPr>
+        <w:rPr>
+          <w:b/>
+          <w:bCs/>
+        </w:rPr>
+      </w:pPr>
+      <m:oMath>
+        <m:r>
+          <w:rPr>
+            <w:rFonts w:ascii="Cambria Math" w:hAnsi="Cambria Math"/>
+          </w:rPr>
+          <m:t>-</m:t>
+        </m:r>
+      </m:oMath>
+      <w:r>
+        <w:rPr>
+          <w:rFonts w:eastAsiaTheme="minorEastAsia"/>
+          <w:iCs/>
+        </w:rPr>
+        <w:t xml:space="preserve"> </w:t>
+      </w:r>
+      <w:proofErr w:type="spellStart"/>
+      <w:proofErr w:type="gramStart"/>
+      <w:r>
+        <w:rPr>
+          <w:b/>
+          <w:bCs/>
+        </w:rPr>
+        <w:t>init</w:t>
+      </w:r>
+      <w:proofErr w:type="gramEnd"/>
+      <w:r>
+        <w:rPr>
+          <w:b/>
+          <w:bCs/>
+        </w:rPr>
+        <w:t>_nodes_links</w:t>
+      </w:r>
+      <w:proofErr w:type="spellEnd"/>
+      <w:r>
+        <w:rPr>
+          <w:b/>
+          <w:bCs/>
+        </w:rPr>
+        <w:t>(</w:t>
+      </w:r>
+      <w:proofErr w:type="spellStart"/>
+      <w:r>
+        <w:rPr>
+          <w:b/>
+          <w:bCs/>
+        </w:rPr>
+        <w:t>verbose</w:t>
+      </w:r>
+      <w:proofErr w:type="spellEnd"/>
+      <w:r>
+        <w:t xml:space="preserve">: </w:t>
+      </w:r>
+      <w:proofErr w:type="spellStart"/>
+      <w:r>
+        <w:t>logical</w:t>
+      </w:r>
+      <w:proofErr w:type="spellEnd"/>
+      <w:r>
+        <w:rPr>
+          <w:b/>
+          <w:bCs/>
+        </w:rPr>
+        <w:t>)</w:t>
+      </w:r>
+    </w:p>
+    <w:p>
+      <w:pPr>
+        <w:rPr>
+          <w:b/>
+          <w:bCs/>
+        </w:rPr>
+      </w:pPr>
+      <m:oMath>
+        <m:r>
+          <w:rPr>
+            <w:rFonts w:ascii="Cambria Math" w:hAnsi="Cambria Math"/>
+          </w:rPr>
+          <w:lastRenderedPageBreak/>
+          <m:t>-</m:t>
+        </m:r>
+      </m:oMath>
+      <w:r>
+        <w:rPr>
+          <w:rFonts w:eastAsiaTheme="minorEastAsia"/>
+          <w:iCs/>
+        </w:rPr>
+        <w:t xml:space="preserve"> </w:t>
+      </w:r>
+      <w:proofErr w:type="spellStart"/>
+      <w:proofErr w:type="gramStart"/>
+      <w:r>
+        <w:rPr>
+          <w:b/>
+          <w:bCs/>
+        </w:rPr>
+        <w:t>init</w:t>
+      </w:r>
+      <w:proofErr w:type="gramEnd"/>
+      <w:r>
+        <w:rPr>
+          <w:b/>
+          <w:bCs/>
+        </w:rPr>
+        <w:t>_patterns</w:t>
+      </w:r>
+      <w:proofErr w:type="spellEnd"/>
+      <w:r>
+        <w:rPr>
+          <w:b/>
+          <w:bCs/>
+        </w:rPr>
+        <w:t>(</w:t>
+      </w:r>
+      <w:proofErr w:type="spellStart"/>
+      <w:r>
+        <w:rPr>
+          <w:b/>
+          <w:bCs/>
+        </w:rPr>
+        <w:t>verbose</w:t>
+      </w:r>
+      <w:proofErr w:type="spellEnd"/>
+      <w:r>
+        <w:t xml:space="preserve">: </w:t>
+      </w:r>
+      <w:proofErr w:type="spellStart"/>
+      <w:r>
+        <w:t>logical</w:t>
+      </w:r>
+      <w:proofErr w:type="spellEnd"/>
+      <w:r>
+        <w:rPr>
+          <w:b/>
+          <w:bCs/>
+        </w:rPr>
+        <w:t>)</w:t>
+      </w:r>
+    </w:p>
+    <w:p>
+      <w:pPr>
+        <w:rPr>
+          <w:b/>
+          <w:bCs/>
+        </w:rPr>
+      </w:pPr>
+      <m:oMath>
+        <m:r>
+          <w:rPr>
+            <w:rFonts w:ascii="Cambria Math" w:hAnsi="Cambria Math"/>
+          </w:rPr>
+          <m:t>-</m:t>
+        </m:r>
+      </m:oMath>
+      <w:r>
+        <w:rPr>
+          <w:rFonts w:eastAsiaTheme="minorEastAsia"/>
+          <w:iCs/>
+        </w:rPr>
+        <w:t xml:space="preserve"> </w:t>
+      </w:r>
+      <w:proofErr w:type="spellStart"/>
+      <w:proofErr w:type="gramStart"/>
+      <w:r>
+        <w:rPr>
+          <w:b/>
+          <w:bCs/>
+        </w:rPr>
+        <w:t>init</w:t>
+      </w:r>
+      <w:proofErr w:type="gramEnd"/>
+      <w:r>
+        <w:rPr>
+          <w:b/>
+          <w:bCs/>
+        </w:rPr>
+        <w:t>_patterns_links</w:t>
+      </w:r>
+      <w:proofErr w:type="spellEnd"/>
+      <w:r>
+        <w:rPr>
+          <w:b/>
+          <w:bCs/>
+        </w:rPr>
+        <w:t>(</w:t>
+      </w:r>
+      <w:proofErr w:type="spellStart"/>
+      <w:r>
+        <w:rPr>
+          <w:b/>
+          <w:bCs/>
+        </w:rPr>
+        <w:t>verbose</w:t>
+      </w:r>
+      <w:proofErr w:type="spellEnd"/>
+      <w:r>
+        <w:t xml:space="preserve">: </w:t>
+      </w:r>
+      <w:proofErr w:type="spellStart"/>
+      <w:r>
+        <w:t>logical</w:t>
+      </w:r>
+      <w:proofErr w:type="spellEnd"/>
+      <w:r>
+        <w:rPr>
+          <w:b/>
+          <w:bCs/>
+        </w:rPr>
+        <w:t>)</w:t>
+      </w:r>
+    </w:p>
+    <w:p/>
+    <w:p>
+      <w:pPr>
+        <w:rPr>
+          <w:lang w:val="en-US"/>
+        </w:rPr>
+      </w:pPr>
+      <m:oMath>
+        <m:r>
+          <w:rPr>
+            <w:rFonts w:ascii="Cambria Math" w:hAnsi="Cambria Math"/>
+            <w:lang w:val="en-US"/>
+          </w:rPr>
+          <m:t>+</m:t>
+        </m:r>
+      </m:oMath>
+      <w:r>
+        <w:rPr>
+          <w:rFonts w:eastAsiaTheme="minorEastAsia"/>
+          <w:lang w:val="en-US"/>
+        </w:rPr>
+        <w:t xml:space="preserve"> </w:t>
+      </w:r>
+      <w:proofErr w:type="spellStart"/>
+      <w:r>
+        <w:rPr>
+          <w:b/>
+          <w:bCs/>
+          <w:lang w:val="en-US"/>
+        </w:rPr>
+        <w:t>is_</w:t>
+      </w:r>
+      <w:proofErr w:type="gramStart"/>
+      <w:r>
+        <w:rPr>
+          <w:b/>
+          <w:bCs/>
+          <w:lang w:val="en-US"/>
+        </w:rPr>
+        <w:t>init</w:t>
+      </w:r>
+      <w:proofErr w:type="spellEnd"/>
+      <w:r>
+        <w:rPr>
+          <w:b/>
+          <w:bCs/>
+          <w:lang w:val="en-US"/>
+        </w:rPr>
+        <w:t>(</w:t>
+      </w:r>
+      <w:proofErr w:type="gramEnd"/>
+      <w:r>
+        <w:rPr>
+          <w:b/>
+          <w:bCs/>
+          <w:lang w:val="en-US"/>
+        </w:rPr>
+        <w:t>part</w:t>
+      </w:r>
+      <w:r>
+        <w:rPr>
+          <w:lang w:val="en-US"/>
+        </w:rPr>
+        <w:t>: character</w:t>
+      </w:r>
+      <w:r>
+        <w:rPr>
+          <w:b/>
+          <w:bCs/>
+          <w:lang w:val="en-US"/>
+        </w:rPr>
+        <w:t>)</w:t>
+      </w:r>
+      <w:r>
+        <w:rPr>
+          <w:lang w:val="en-US"/>
+        </w:rPr>
+        <w:t>: logical or vector(lo</w:t>
+      </w:r>
+      <w:r>
+        <w:rPr>
+          <w:lang w:val="en-US"/>
+        </w:rPr>
+        <w:t>gical)</w:t>
+      </w:r>
+    </w:p>
+    <w:p>
+      <w:pPr>
+        <w:rPr>
           <w:lang w:val="en-US"/>
         </w:rPr>
       </w:pPr>
@@ -12425,22 +12999,25 @@
       <w:r>
         <w:rPr>
           <w:b/>
-          <w:lang w:val="en-US"/>
-        </w:rPr>
-        <w:t>list_obs_per_</w:t>
+          <w:bCs/>
+          <w:lang w:val="en-US"/>
+        </w:rPr>
+        <w:t>is_init_</w:t>
       </w:r>
       <w:proofErr w:type="gramStart"/>
       <w:r>
         <w:rPr>
           <w:b/>
-          <w:lang w:val="en-US"/>
-        </w:rPr>
-        <w:t>year</w:t>
+          <w:bCs/>
+          <w:lang w:val="en-US"/>
+        </w:rPr>
+        <w:t>nodes</w:t>
       </w:r>
       <w:proofErr w:type="spellEnd"/>
       <w:r>
         <w:rPr>
           <w:b/>
+          <w:bCs/>
           <w:lang w:val="en-US"/>
         </w:rPr>
         <w:t>(</w:t>
@@ -12449,6 +13026,7 @@
       <w:r>
         <w:rPr>
           <w:b/>
+          <w:bCs/>
           <w:lang w:val="en-US"/>
         </w:rPr>
         <w:t>)</w:t>
@@ -12457,52 +13035,13 @@
         <w:rPr>
           <w:lang w:val="en-US"/>
         </w:rPr>
-        <w:t xml:space="preserve">: </w:t>
-      </w:r>
-      <w:r>
-        <w:rPr>
-          <w:lang w:val="en-US"/>
-        </w:rPr>
-        <w:t>see</w:t>
-      </w:r>
-      <w:r>
-        <w:rPr>
-          <w:lang w:val="en-US"/>
-        </w:rPr>
-        <w:t xml:space="preserve"> </w:t>
-      </w:r>
-      <w:r>
-        <w:rPr>
-          <w:lang w:val="en-US"/>
-        </w:rPr>
-        <w:t>attribut</w:t>
-      </w:r>
-      <w:r>
-        <w:rPr>
-          <w:lang w:val="en-US"/>
-        </w:rPr>
-        <w:t>e</w:t>
-      </w:r>
-      <w:r>
-        <w:rPr>
-          <w:b/>
-          <w:lang w:val="en-US"/>
-        </w:rPr>
-        <w:t xml:space="preserve"> </w:t>
-      </w:r>
-      <w:proofErr w:type="spellStart"/>
-      <w:r>
-        <w:rPr>
-          <w:b/>
-          <w:lang w:val="en-US"/>
-        </w:rPr>
-        <w:t>nodes_per_year</w:t>
-      </w:r>
-      <w:proofErr w:type="spellEnd"/>
+        <w:t>: logical</w:t>
+      </w:r>
     </w:p>
     <w:p>
       <w:pPr>
         <w:rPr>
+          <w:b/>
           <w:bCs/>
           <w:lang w:val="en-US"/>
         </w:rPr>
@@ -12528,22 +13067,25 @@
       <w:r>
         <w:rPr>
           <w:b/>
-          <w:lang w:val="en-US"/>
-        </w:rPr>
-        <w:t>list_separate_</w:t>
+          <w:bCs/>
+          <w:lang w:val="en-US"/>
+        </w:rPr>
+        <w:t>is_init_nodes_</w:t>
       </w:r>
       <w:proofErr w:type="gramStart"/>
       <w:r>
         <w:rPr>
           <w:b/>
-          <w:lang w:val="en-US"/>
-        </w:rPr>
-        <w:t>obs</w:t>
+          <w:bCs/>
+          <w:lang w:val="en-US"/>
+        </w:rPr>
+        <w:t>links</w:t>
       </w:r>
       <w:proofErr w:type="spellEnd"/>
       <w:r>
         <w:rPr>
           <w:b/>
+          <w:bCs/>
           <w:lang w:val="en-US"/>
         </w:rPr>
         <w:t>(</w:t>
@@ -12552,6 +13094,7 @@
       <w:r>
         <w:rPr>
           <w:b/>
+          <w:bCs/>
           <w:lang w:val="en-US"/>
         </w:rPr>
         <w:t>)</w:t>
@@ -12560,50 +13103,14 @@
         <w:rPr>
           <w:lang w:val="en-US"/>
         </w:rPr>
-        <w:t xml:space="preserve">: </w:t>
-      </w:r>
-      <w:r>
-        <w:rPr>
-          <w:lang w:val="en-US"/>
-        </w:rPr>
-        <w:t>see</w:t>
-      </w:r>
-      <w:r>
-        <w:rPr>
-          <w:lang w:val="en-US"/>
-        </w:rPr>
-        <w:t xml:space="preserve"> </w:t>
-      </w:r>
-      <w:r>
-        <w:rPr>
-          <w:lang w:val="en-US"/>
-        </w:rPr>
-        <w:t>attribut</w:t>
-      </w:r>
-      <w:r>
-        <w:rPr>
-          <w:lang w:val="en-US"/>
-        </w:rPr>
-        <w:t>e</w:t>
-      </w:r>
-      <w:r>
-        <w:rPr>
-          <w:b/>
-          <w:lang w:val="en-US"/>
-        </w:rPr>
-        <w:t xml:space="preserve"> </w:t>
-      </w:r>
-      <w:r>
-        <w:rPr>
-          <w:b/>
-          <w:lang w:val="en-US"/>
-        </w:rPr>
-        <w:t>nodes</w:t>
+        <w:t>: logical</w:t>
       </w:r>
     </w:p>
     <w:p>
       <w:pPr>
         <w:rPr>
+          <w:b/>
+          <w:bCs/>
           <w:lang w:val="en-US"/>
         </w:rPr>
       </w:pPr>
@@ -12628,22 +13135,25 @@
       <w:r>
         <w:rPr>
           <w:b/>
-          <w:lang w:val="en-US"/>
-        </w:rPr>
-        <w:t>count_</w:t>
+          <w:bCs/>
+          <w:lang w:val="en-US"/>
+        </w:rPr>
+        <w:t>is_init_</w:t>
       </w:r>
       <w:proofErr w:type="gramStart"/>
       <w:r>
         <w:rPr>
           <w:b/>
-          <w:lang w:val="en-US"/>
-        </w:rPr>
-        <w:t>links</w:t>
+          <w:bCs/>
+          <w:lang w:val="en-US"/>
+        </w:rPr>
+        <w:t>patterns</w:t>
       </w:r>
       <w:proofErr w:type="spellEnd"/>
       <w:r>
         <w:rPr>
           <w:b/>
+          <w:bCs/>
           <w:lang w:val="en-US"/>
         </w:rPr>
         <w:t>(</w:t>
@@ -12652,19 +13162,7 @@
       <w:r>
         <w:rPr>
           <w:b/>
-          <w:lang w:val="en-US"/>
-        </w:rPr>
-        <w:t>entities</w:t>
-      </w:r>
-      <w:r>
-        <w:rPr>
-          <w:lang w:val="en-US"/>
-        </w:rPr>
-        <w:t>: character</w:t>
-      </w:r>
-      <w:r>
-        <w:rPr>
-          <w:b/>
+          <w:bCs/>
           <w:lang w:val="en-US"/>
         </w:rPr>
         <w:t>)</w:t>
@@ -12673,85 +13171,13 @@
         <w:rPr>
           <w:lang w:val="en-US"/>
         </w:rPr>
-        <w:t xml:space="preserve">: </w:t>
-      </w:r>
-      <w:r>
-        <w:rPr>
-          <w:lang w:val="en-US"/>
-        </w:rPr>
-        <w:t>see</w:t>
-      </w:r>
-      <w:r>
-        <w:rPr>
-          <w:lang w:val="en-US"/>
-        </w:rPr>
-        <w:t xml:space="preserve"> </w:t>
-      </w:r>
-      <w:r>
-        <w:rPr>
-          <w:lang w:val="en-US"/>
-        </w:rPr>
-        <w:t>attribut</w:t>
-      </w:r>
-      <w:r>
-        <w:rPr>
-          <w:lang w:val="en-US"/>
-        </w:rPr>
-        <w:t>es</w:t>
-      </w:r>
-      <w:r>
-        <w:rPr>
-          <w:lang w:val="en-US"/>
-        </w:rPr>
-        <w:t xml:space="preserve"> </w:t>
-      </w:r>
-      <w:proofErr w:type="spellStart"/>
-      <w:r>
-        <w:rPr>
-          <w:b/>
-          <w:lang w:val="en-US"/>
-        </w:rPr>
-        <w:t>n_</w:t>
-      </w:r>
-      <w:r>
-        <w:rPr>
-          <w:b/>
-          <w:lang w:val="en-US"/>
-        </w:rPr>
-        <w:t>links</w:t>
-      </w:r>
-      <w:proofErr w:type="spellEnd"/>
-      <w:r>
-        <w:rPr>
-          <w:lang w:val="en-US"/>
-        </w:rPr>
-        <w:t xml:space="preserve"> </w:t>
-      </w:r>
-      <w:r>
-        <w:rPr>
-          <w:lang w:val="en-US"/>
-        </w:rPr>
-        <w:t>and</w:t>
-      </w:r>
-      <w:r>
-        <w:rPr>
-          <w:lang w:val="en-US"/>
-        </w:rPr>
-        <w:t xml:space="preserve"> </w:t>
-      </w:r>
-      <w:proofErr w:type="spellStart"/>
-      <w:r>
-        <w:rPr>
-          <w:b/>
-          <w:lang w:val="en-US"/>
-        </w:rPr>
-        <w:t>p_links</w:t>
-      </w:r>
-      <w:proofErr w:type="spellEnd"/>
+        <w:t>: logical</w:t>
+      </w:r>
     </w:p>
     <w:p>
       <w:pPr>
         <w:rPr>
+          <w:b/>
           <w:bCs/>
           <w:lang w:val="en-US"/>
         </w:rPr>
@@ -12762,7 +13188,562 @@
             <w:rFonts w:ascii="Cambria Math" w:hAnsi="Cambria Math"/>
             <w:lang w:val="en-US"/>
           </w:rPr>
-          <w:lastRenderedPageBreak/>
+          <m:t>-</m:t>
+        </m:r>
+      </m:oMath>
+      <w:r>
+        <w:rPr>
+          <w:rFonts w:eastAsiaTheme="minorEastAsia"/>
+          <w:iCs/>
+          <w:lang w:val="en-US"/>
+        </w:rPr>
+        <w:t xml:space="preserve"> </w:t>
+      </w:r>
+      <w:proofErr w:type="spellStart"/>
+      <w:r>
+        <w:rPr>
+          <w:b/>
+          <w:bCs/>
+          <w:lang w:val="en-US"/>
+        </w:rPr>
+        <w:t>is_init_patterns_</w:t>
+      </w:r>
+      <w:proofErr w:type="gramStart"/>
+      <w:r>
+        <w:rPr>
+          <w:b/>
+          <w:bCs/>
+          <w:lang w:val="en-US"/>
+        </w:rPr>
+        <w:t>links</w:t>
+      </w:r>
+      <w:proofErr w:type="spellEnd"/>
+      <w:r>
+        <w:rPr>
+          <w:b/>
+          <w:bCs/>
+          <w:lang w:val="en-US"/>
+        </w:rPr>
+        <w:t>(</w:t>
+      </w:r>
+      <w:proofErr w:type="gramEnd"/>
+      <w:r>
+        <w:rPr>
+          <w:b/>
+          <w:bCs/>
+          <w:lang w:val="en-US"/>
+        </w:rPr>
+        <w:t>)</w:t>
+      </w:r>
+      <w:r>
+        <w:rPr>
+          <w:lang w:val="en-US"/>
+        </w:rPr>
+        <w:t>: logical</w:t>
+      </w:r>
+    </w:p>
+    <w:p>
+      <w:pPr>
+        <w:rPr>
+          <w:b/>
+          <w:bCs/>
+          <w:lang w:val="en-US"/>
+        </w:rPr>
+      </w:pPr>
+      <m:oMath>
+        <m:r>
+          <w:rPr>
+            <w:rFonts w:ascii="Cambria Math" w:hAnsi="Cambria Math"/>
+            <w:lang w:val="en-US"/>
+          </w:rPr>
+          <m:t>-</m:t>
+        </m:r>
+      </m:oMath>
+      <w:r>
+        <w:rPr>
+          <w:rFonts w:eastAsiaTheme="minorEastAsia"/>
+          <w:iCs/>
+          <w:lang w:val="en-US"/>
+        </w:rPr>
+        <w:t xml:space="preserve"> </w:t>
+      </w:r>
+      <w:proofErr w:type="spellStart"/>
+      <w:r>
+        <w:rPr>
+          <w:b/>
+          <w:bCs/>
+          <w:lang w:val="en-US"/>
+        </w:rPr>
+        <w:t>check_</w:t>
+      </w:r>
+      <w:proofErr w:type="gramStart"/>
+      <w:r>
+        <w:rPr>
+          <w:b/>
+          <w:bCs/>
+          <w:lang w:val="en-US"/>
+        </w:rPr>
+        <w:t>init</w:t>
+      </w:r>
+      <w:proofErr w:type="spellEnd"/>
+      <w:r>
+        <w:rPr>
+          <w:b/>
+          <w:bCs/>
+          <w:lang w:val="en-US"/>
+        </w:rPr>
+        <w:t>(</w:t>
+      </w:r>
+      <w:proofErr w:type="gramEnd"/>
+      <w:r>
+        <w:rPr>
+          <w:b/>
+          <w:bCs/>
+          <w:lang w:val="en-US"/>
+        </w:rPr>
+        <w:t>part</w:t>
+      </w:r>
+      <w:r>
+        <w:rPr>
+          <w:lang w:val="en-US"/>
+        </w:rPr>
+        <w:t xml:space="preserve">: character or vector(character), </w:t>
+      </w:r>
+      <w:r>
+        <w:rPr>
+          <w:b/>
+          <w:bCs/>
+          <w:lang w:val="en-US"/>
+        </w:rPr>
+        <w:t>stop</w:t>
+      </w:r>
+      <w:r>
+        <w:rPr>
+          <w:lang w:val="en-US"/>
+        </w:rPr>
+        <w:t xml:space="preserve">: logical, </w:t>
+      </w:r>
+      <w:r>
+        <w:rPr>
+          <w:b/>
+          <w:bCs/>
+          <w:lang w:val="en-US"/>
+        </w:rPr>
+        <w:t>prefix</w:t>
+      </w:r>
+      <w:r>
+        <w:rPr>
+          <w:lang w:val="en-US"/>
+        </w:rPr>
+        <w:t xml:space="preserve">: character, </w:t>
+      </w:r>
+      <w:r>
+        <w:rPr>
+          <w:b/>
+          <w:bCs/>
+          <w:lang w:val="en-US"/>
+        </w:rPr>
+        <w:t>suffix</w:t>
+      </w:r>
+      <w:r>
+        <w:rPr>
+          <w:lang w:val="en-US"/>
+        </w:rPr>
+        <w:t>: character</w:t>
+      </w:r>
+      <w:r>
+        <w:rPr>
+          <w:b/>
+          <w:bCs/>
+          <w:lang w:val="en-US"/>
+        </w:rPr>
+        <w:t>)</w:t>
+      </w:r>
+      <w:r>
+        <w:rPr>
+          <w:lang w:val="en-US"/>
+        </w:rPr>
+        <w:t>: logical</w:t>
+      </w:r>
+      <w:r>
+        <w:rPr>
+          <w:lang w:val="en-US"/>
+        </w:rPr>
+        <w:t xml:space="preserve"> or vector(logical)</w:t>
+      </w:r>
+    </w:p>
+    <w:p>
+      <w:pPr>
+        <w:rPr>
+          <w:lang w:val="en-US"/>
+        </w:rPr>
+      </w:pPr>
+    </w:p>
+    <w:p>
+      <w:pPr>
+        <w:rPr>
+          <w:bCs/>
+          <w:lang w:val="en-US"/>
+        </w:rPr>
+      </w:pPr>
+      <m:oMath>
+        <m:r>
+          <w:rPr>
+            <w:rFonts w:ascii="Cambria Math" w:hAnsi="Cambria Math"/>
+            <w:lang w:val="en-US"/>
+          </w:rPr>
+          <m:t>-</m:t>
+        </m:r>
+      </m:oMath>
+      <w:r>
+        <w:rPr>
+          <w:rFonts w:eastAsiaTheme="minorEastAsia"/>
+          <w:iCs/>
+          <w:lang w:val="en-US"/>
+        </w:rPr>
+        <w:t xml:space="preserve"> </w:t>
+      </w:r>
+      <w:proofErr w:type="spellStart"/>
+      <w:r>
+        <w:rPr>
+          <w:b/>
+          <w:lang w:val="en-US"/>
+        </w:rPr>
+        <w:t>list_obs_per_</w:t>
+      </w:r>
+      <w:proofErr w:type="gramStart"/>
+      <w:r>
+        <w:rPr>
+          <w:b/>
+          <w:lang w:val="en-US"/>
+        </w:rPr>
+        <w:t>year</w:t>
+      </w:r>
+      <w:proofErr w:type="spellEnd"/>
+      <w:r>
+        <w:rPr>
+          <w:b/>
+          <w:lang w:val="en-US"/>
+        </w:rPr>
+        <w:t>(</w:t>
+      </w:r>
+      <w:proofErr w:type="gramEnd"/>
+      <w:r>
+        <w:rPr>
+          <w:b/>
+          <w:lang w:val="en-US"/>
+        </w:rPr>
+        <w:t>)</w:t>
+      </w:r>
+      <w:r>
+        <w:rPr>
+          <w:lang w:val="en-US"/>
+        </w:rPr>
+        <w:t xml:space="preserve">: </w:t>
+      </w:r>
+      <w:r>
+        <w:rPr>
+          <w:lang w:val="en-US"/>
+        </w:rPr>
+        <w:t>see</w:t>
+      </w:r>
+      <w:r>
+        <w:rPr>
+          <w:lang w:val="en-US"/>
+        </w:rPr>
+        <w:t xml:space="preserve"> </w:t>
+      </w:r>
+      <w:r>
+        <w:rPr>
+          <w:lang w:val="en-US"/>
+        </w:rPr>
+        <w:t>attribut</w:t>
+      </w:r>
+      <w:r>
+        <w:rPr>
+          <w:lang w:val="en-US"/>
+        </w:rPr>
+        <w:t>e</w:t>
+      </w:r>
+      <w:r>
+        <w:rPr>
+          <w:b/>
+          <w:lang w:val="en-US"/>
+        </w:rPr>
+        <w:t xml:space="preserve"> </w:t>
+      </w:r>
+      <w:proofErr w:type="spellStart"/>
+      <w:r>
+        <w:rPr>
+          <w:b/>
+          <w:lang w:val="en-US"/>
+        </w:rPr>
+        <w:t>nodes_per_year</w:t>
+      </w:r>
+      <w:proofErr w:type="spellEnd"/>
+    </w:p>
+    <w:p>
+      <w:pPr>
+        <w:rPr>
+          <w:bCs/>
+          <w:lang w:val="en-US"/>
+        </w:rPr>
+      </w:pPr>
+      <m:oMath>
+        <m:r>
+          <w:rPr>
+            <w:rFonts w:ascii="Cambria Math" w:hAnsi="Cambria Math"/>
+            <w:lang w:val="en-US"/>
+          </w:rPr>
+          <m:t>-</m:t>
+        </m:r>
+      </m:oMath>
+      <w:r>
+        <w:rPr>
+          <w:rFonts w:eastAsiaTheme="minorEastAsia"/>
+          <w:iCs/>
+          <w:lang w:val="en-US"/>
+        </w:rPr>
+        <w:t xml:space="preserve"> </w:t>
+      </w:r>
+      <w:proofErr w:type="spellStart"/>
+      <w:r>
+        <w:rPr>
+          <w:b/>
+          <w:lang w:val="en-US"/>
+        </w:rPr>
+        <w:t>list_separate_</w:t>
+      </w:r>
+      <w:proofErr w:type="gramStart"/>
+      <w:r>
+        <w:rPr>
+          <w:b/>
+          <w:lang w:val="en-US"/>
+        </w:rPr>
+        <w:t>obs</w:t>
+      </w:r>
+      <w:proofErr w:type="spellEnd"/>
+      <w:r>
+        <w:rPr>
+          <w:b/>
+          <w:lang w:val="en-US"/>
+        </w:rPr>
+        <w:t>(</w:t>
+      </w:r>
+      <w:proofErr w:type="gramEnd"/>
+      <w:r>
+        <w:rPr>
+          <w:b/>
+          <w:lang w:val="en-US"/>
+        </w:rPr>
+        <w:t>)</w:t>
+      </w:r>
+      <w:r>
+        <w:rPr>
+          <w:lang w:val="en-US"/>
+        </w:rPr>
+        <w:t xml:space="preserve">: </w:t>
+      </w:r>
+      <w:r>
+        <w:rPr>
+          <w:lang w:val="en-US"/>
+        </w:rPr>
+        <w:t>see</w:t>
+      </w:r>
+      <w:r>
+        <w:rPr>
+          <w:lang w:val="en-US"/>
+        </w:rPr>
+        <w:t xml:space="preserve"> </w:t>
+      </w:r>
+      <w:r>
+        <w:rPr>
+          <w:lang w:val="en-US"/>
+        </w:rPr>
+        <w:t>attribut</w:t>
+      </w:r>
+      <w:r>
+        <w:rPr>
+          <w:lang w:val="en-US"/>
+        </w:rPr>
+        <w:t>e</w:t>
+      </w:r>
+      <w:r>
+        <w:rPr>
+          <w:b/>
+          <w:lang w:val="en-US"/>
+        </w:rPr>
+        <w:t xml:space="preserve"> </w:t>
+      </w:r>
+      <w:r>
+        <w:rPr>
+          <w:b/>
+          <w:lang w:val="en-US"/>
+        </w:rPr>
+        <w:t>nodes</w:t>
+      </w:r>
+    </w:p>
+    <w:p>
+      <w:pPr>
+        <w:rPr>
+          <w:lang w:val="en-US"/>
+        </w:rPr>
+      </w:pPr>
+      <m:oMath>
+        <m:r>
+          <w:rPr>
+            <w:rFonts w:ascii="Cambria Math" w:hAnsi="Cambria Math"/>
+            <w:lang w:val="en-US"/>
+          </w:rPr>
+          <m:t>-</m:t>
+        </m:r>
+      </m:oMath>
+      <w:r>
+        <w:rPr>
+          <w:rFonts w:eastAsiaTheme="minorEastAsia"/>
+          <w:iCs/>
+          <w:lang w:val="en-US"/>
+        </w:rPr>
+        <w:t xml:space="preserve"> </w:t>
+      </w:r>
+      <w:proofErr w:type="spellStart"/>
+      <w:r>
+        <w:rPr>
+          <w:b/>
+          <w:lang w:val="en-US"/>
+        </w:rPr>
+        <w:t>count_</w:t>
+      </w:r>
+      <w:proofErr w:type="gramStart"/>
+      <w:r>
+        <w:rPr>
+          <w:b/>
+          <w:lang w:val="en-US"/>
+        </w:rPr>
+        <w:t>links</w:t>
+      </w:r>
+      <w:proofErr w:type="spellEnd"/>
+      <w:r>
+        <w:rPr>
+          <w:b/>
+          <w:lang w:val="en-US"/>
+        </w:rPr>
+        <w:t>(</w:t>
+      </w:r>
+      <w:proofErr w:type="gramEnd"/>
+      <w:r>
+        <w:rPr>
+          <w:b/>
+          <w:lang w:val="en-US"/>
+        </w:rPr>
+        <w:t>entities</w:t>
+      </w:r>
+      <w:r>
+        <w:rPr>
+          <w:lang w:val="en-US"/>
+        </w:rPr>
+        <w:t>: character</w:t>
+      </w:r>
+      <w:r>
+        <w:rPr>
+          <w:b/>
+          <w:lang w:val="en-US"/>
+        </w:rPr>
+        <w:t>)</w:t>
+      </w:r>
+      <w:r>
+        <w:rPr>
+          <w:lang w:val="en-US"/>
+        </w:rPr>
+        <w:t xml:space="preserve">: </w:t>
+      </w:r>
+      <w:r>
+        <w:rPr>
+          <w:lang w:val="en-US"/>
+        </w:rPr>
+        <w:t>see</w:t>
+      </w:r>
+      <w:r>
+        <w:rPr>
+          <w:lang w:val="en-US"/>
+        </w:rPr>
+        <w:t xml:space="preserve"> </w:t>
+      </w:r>
+      <w:r>
+        <w:rPr>
+          <w:lang w:val="en-US"/>
+        </w:rPr>
+        <w:t>attribut</w:t>
+      </w:r>
+      <w:r>
+        <w:rPr>
+          <w:lang w:val="en-US"/>
+        </w:rPr>
+        <w:t>es</w:t>
+      </w:r>
+      <w:r>
+        <w:rPr>
+          <w:lang w:val="en-US"/>
+        </w:rPr>
+        <w:t xml:space="preserve"> </w:t>
+      </w:r>
+      <w:proofErr w:type="spellStart"/>
+      <w:r>
+        <w:rPr>
+          <w:b/>
+          <w:lang w:val="en-US"/>
+        </w:rPr>
+        <w:t>n_</w:t>
+      </w:r>
+      <w:r>
+        <w:rPr>
+          <w:b/>
+          <w:lang w:val="en-US"/>
+        </w:rPr>
+        <w:t>links</w:t>
+      </w:r>
+      <w:proofErr w:type="spellEnd"/>
+      <w:r>
+        <w:rPr>
+          <w:lang w:val="en-US"/>
+        </w:rPr>
+        <w:t xml:space="preserve"> </w:t>
+      </w:r>
+      <w:r>
+        <w:rPr>
+          <w:lang w:val="en-US"/>
+        </w:rPr>
+        <w:t>and</w:t>
+      </w:r>
+      <w:r>
+        <w:rPr>
+          <w:lang w:val="en-US"/>
+        </w:rPr>
+        <w:t xml:space="preserve"> </w:t>
+      </w:r>
+      <w:proofErr w:type="spellStart"/>
+      <w:r>
+        <w:rPr>
+          <w:b/>
+          <w:lang w:val="en-US"/>
+        </w:rPr>
+        <w:t>p_links</w:t>
+      </w:r>
+      <w:proofErr w:type="spellEnd"/>
+    </w:p>
+    <w:p>
+      <w:pPr>
+        <w:rPr>
+          <w:bCs/>
+          <w:lang w:val="en-US"/>
+        </w:rPr>
+      </w:pPr>
+      <m:oMath>
+        <m:r>
+          <w:rPr>
+            <w:rFonts w:ascii="Cambria Math" w:hAnsi="Cambria Math"/>
+            <w:lang w:val="en-US"/>
+          </w:rPr>
           <m:t>-</m:t>
         </m:r>
       </m:oMath>
@@ -14968,6 +15949,7 @@
             <w:rFonts w:ascii="Cambria Math" w:hAnsi="Cambria Math"/>
             <w:lang w:val="en-US"/>
           </w:rPr>
+          <w:lastRenderedPageBreak/>
           <m:t>-</m:t>
         </m:r>
       </m:oMath>
@@ -16432,7 +17414,6 @@
                 <w:color w:val="FFFFFF"/>
                 <w:lang w:val="en-US" w:eastAsia="fr-FR"/>
               </w:rPr>
-              <w:lastRenderedPageBreak/>
               <w:t>complex_nodes</w:t>
             </w:r>
             <w:proofErr w:type="spellEnd"/>
@@ -19614,6 +20595,7 @@
                 <w:color w:val="FFFFFF"/>
                 <w:lang w:val="en-US" w:eastAsia="fr-FR"/>
               </w:rPr>
+              <w:lastRenderedPageBreak/>
               <w:t>ID</w:t>
             </w:r>
           </w:p>
@@ -20953,22 +21935,6 @@
           <w:lang w:val="en-US"/>
         </w:rPr>
         <w:t>)</w:t>
-      </w:r>
-    </w:p>
-    <w:p>
-      <w:pPr>
-        <w:spacing w:after="160"/>
-        <w:rPr>
-          <w:b/>
-          <w:lang w:val="en-US"/>
-        </w:rPr>
-      </w:pPr>
-      <w:r>
-        <w:rPr>
-          <w:b/>
-          <w:lang w:val="en-US"/>
-        </w:rPr>
-        <w:br w:type="page"/>
       </w:r>
     </w:p>
     <w:tbl>
@@ -21018,7 +21984,6 @@
                 <w:color w:val="000000"/>
                 <w:lang w:val="en-US" w:eastAsia="fr-FR"/>
               </w:rPr>
-              <w:lastRenderedPageBreak/>
               <w:t> </w:t>
             </w:r>
           </w:p>
@@ -24034,6 +24999,7 @@
     </w:p>
     <w:p>
       <w:pPr>
+        <w:spacing w:after="160"/>
         <w:rPr>
           <w:bCs/>
           <w:lang w:val="en-US"/>
@@ -24044,6 +25010,22 @@
           <w:bCs/>
           <w:lang w:val="en-US"/>
         </w:rPr>
+        <w:br w:type="page"/>
+      </w:r>
+    </w:p>
+    <w:p>
+      <w:pPr>
+        <w:rPr>
+          <w:bCs/>
+          <w:lang w:val="en-US"/>
+        </w:rPr>
+      </w:pPr>
+      <w:r>
+        <w:rPr>
+          <w:bCs/>
+          <w:lang w:val="en-US"/>
+        </w:rPr>
+        <w:lastRenderedPageBreak/>
         <w:t xml:space="preserve"> </w:t>
       </w:r>
       <w:r>
@@ -25858,6 +26840,14 @@
     <w:p>
       <w:pPr>
         <w:rPr>
+          <w:rFonts w:eastAsiaTheme="minorEastAsia"/>
+          <w:lang w:val="en-US"/>
+        </w:rPr>
+      </w:pPr>
+    </w:p>
+    <w:p>
+      <w:pPr>
+        <w:rPr>
           <w:lang w:val="en-US"/>
         </w:rPr>
       </w:pPr>
@@ -25867,7 +26857,6 @@
             <w:rFonts w:ascii="Cambria Math" w:hAnsi="Cambria Math"/>
             <w:lang w:val="en-US"/>
           </w:rPr>
-          <w:lastRenderedPageBreak/>
           <m:t>-</m:t>
         </m:r>
       </m:oMath>
@@ -28044,6 +29033,7 @@
         <w:rPr>
           <w:lang w:val="en-US"/>
         </w:rPr>
+        <w:lastRenderedPageBreak/>
         <w:t>or (</w:t>
       </w:r>
       <w:r>
@@ -31299,6 +32289,7 @@
       <w:pPr>
         <w:ind w:left="2124"/>
         <w:rPr>
+          <w:b/>
           <w:lang w:val="en-US"/>
         </w:rPr>
       </w:pPr>
@@ -31374,7 +32365,1098 @@
     </w:p>
     <w:p>
       <w:pPr>
-        <w:rPr>
+        <w:spacing w:after="160"/>
+        <w:rPr>
+          <w:b/>
+          <w:lang w:val="en-US"/>
+        </w:rPr>
+      </w:pPr>
+      <w:r>
+        <w:rPr>
+          <w:b/>
+          <w:lang w:val="en-US"/>
+        </w:rPr>
+        <w:br w:type="page"/>
+      </w:r>
+    </w:p>
+    <w:p>
+      <w:pPr>
+        <w:rPr>
+          <w:lang w:val="en-US"/>
+        </w:rPr>
+      </w:pPr>
+      <m:oMath>
+        <m:r>
+          <w:rPr>
+            <w:rFonts w:ascii="Cambria Math" w:hAnsi="Cambria Math"/>
+            <w:lang w:val="en-US"/>
+          </w:rPr>
+          <w:lastRenderedPageBreak/>
+          <m:t>-</m:t>
+        </m:r>
+      </m:oMath>
+      <w:r>
+        <w:rPr>
+          <w:rFonts w:eastAsiaTheme="minorEastAsia"/>
+          <w:iCs/>
+          <w:lang w:val="en-US"/>
+        </w:rPr>
+        <w:t xml:space="preserve"> </w:t>
+      </w:r>
+      <w:proofErr w:type="spellStart"/>
+      <w:r>
+        <w:rPr>
+          <w:b/>
+          <w:lang w:val="en-US"/>
+        </w:rPr>
+        <w:t>get</w:t>
+      </w:r>
+      <w:r>
+        <w:rPr>
+          <w:b/>
+          <w:lang w:val="en-US"/>
+        </w:rPr>
+        <w:t>_patterns_from_</w:t>
+      </w:r>
+      <w:proofErr w:type="gramStart"/>
+      <w:r>
+        <w:rPr>
+          <w:b/>
+          <w:lang w:val="en-US"/>
+        </w:rPr>
+        <w:t>category</w:t>
+      </w:r>
+      <w:proofErr w:type="spellEnd"/>
+      <w:r>
+        <w:rPr>
+          <w:b/>
+          <w:lang w:val="en-US"/>
+        </w:rPr>
+        <w:t>(</w:t>
+      </w:r>
+      <w:proofErr w:type="gramEnd"/>
+      <w:r>
+        <w:rPr>
+          <w:b/>
+          <w:lang w:val="en-US"/>
+        </w:rPr>
+        <w:t>pc</w:t>
+      </w:r>
+      <w:r>
+        <w:rPr>
+          <w:lang w:val="en-US"/>
+        </w:rPr>
+        <w:t xml:space="preserve">: </w:t>
+      </w:r>
+      <w:r>
+        <w:rPr>
+          <w:bCs/>
+          <w:lang w:val="en-US"/>
+        </w:rPr>
+        <w:t xml:space="preserve">character or </w:t>
+      </w:r>
+      <w:r>
+        <w:rPr>
+          <w:lang w:val="en-US"/>
+        </w:rPr>
+        <w:t>see</w:t>
+      </w:r>
+      <w:r>
+        <w:rPr>
+          <w:lang w:val="en-US"/>
+        </w:rPr>
+        <w:t xml:space="preserve"> attribut</w:t>
+      </w:r>
+      <w:r>
+        <w:rPr>
+          <w:lang w:val="en-US"/>
+        </w:rPr>
+        <w:t>e</w:t>
+      </w:r>
+      <w:r>
+        <w:rPr>
+          <w:lang w:val="en-US"/>
+        </w:rPr>
+        <w:t xml:space="preserve"> </w:t>
+      </w:r>
+      <w:r>
+        <w:rPr>
+          <w:b/>
+          <w:lang w:val="en-US"/>
+        </w:rPr>
+        <w:t>patterns</w:t>
+      </w:r>
+      <w:r>
+        <w:rPr>
+          <w:lang w:val="en-US"/>
+        </w:rPr>
+        <w:t>,</w:t>
+      </w:r>
+    </w:p>
+    <w:p>
+      <w:pPr>
+        <w:ind w:left="2124" w:firstLine="708"/>
+        <w:rPr>
+          <w:lang w:val="en-US"/>
+        </w:rPr>
+      </w:pPr>
+      <w:r>
+        <w:rPr>
+          <w:lang w:val="en-US"/>
+        </w:rPr>
+        <w:t xml:space="preserve"> </w:t>
+      </w:r>
+      <w:r>
+        <w:rPr>
+          <w:b/>
+          <w:lang w:val="en-US"/>
+        </w:rPr>
+        <w:t>category</w:t>
+      </w:r>
+      <w:r>
+        <w:rPr>
+          <w:lang w:val="en-US"/>
+        </w:rPr>
+        <w:t xml:space="preserve">: character </w:t>
+      </w:r>
+      <w:r>
+        <w:rPr>
+          <w:lang w:val="en-US"/>
+        </w:rPr>
+        <w:t>or</w:t>
+      </w:r>
+      <w:r>
+        <w:rPr>
+          <w:lang w:val="en-US"/>
+        </w:rPr>
+        <w:t xml:space="preserve"> numeric,</w:t>
+      </w:r>
+      <w:r>
+        <w:rPr>
+          <w:lang w:val="en-US"/>
+        </w:rPr>
+        <w:t xml:space="preserve"> </w:t>
+      </w:r>
+      <w:r>
+        <w:rPr>
+          <w:b/>
+          <w:lang w:val="en-US"/>
+        </w:rPr>
+        <w:t>value</w:t>
+      </w:r>
+      <w:r>
+        <w:rPr>
+          <w:lang w:val="en-US"/>
+        </w:rPr>
+        <w:t>: character,</w:t>
+      </w:r>
+    </w:p>
+    <w:p>
+      <w:pPr>
+        <w:ind w:left="2124" w:firstLine="708"/>
+        <w:rPr>
+          <w:lang w:val="en-US"/>
+        </w:rPr>
+      </w:pPr>
+      <w:r>
+        <w:rPr>
+          <w:b/>
+          <w:lang w:val="en-US"/>
+        </w:rPr>
+        <w:t xml:space="preserve"> </w:t>
+      </w:r>
+      <w:r>
+        <w:rPr>
+          <w:b/>
+          <w:lang w:val="en-US"/>
+        </w:rPr>
+        <w:t>condition</w:t>
+      </w:r>
+      <w:r>
+        <w:rPr>
+          <w:lang w:val="en-US"/>
+        </w:rPr>
+        <w:t>: character</w:t>
+      </w:r>
+      <w:r>
+        <w:rPr>
+          <w:b/>
+          <w:lang w:val="en-US"/>
+        </w:rPr>
+        <w:t>)</w:t>
+      </w:r>
+      <w:r>
+        <w:rPr>
+          <w:lang w:val="en-US"/>
+        </w:rPr>
+        <w:t xml:space="preserve">: </w:t>
+      </w:r>
+      <w:r>
+        <w:rPr>
+          <w:lang w:val="en-US"/>
+        </w:rPr>
+        <w:t>see</w:t>
+      </w:r>
+      <w:r>
+        <w:rPr>
+          <w:lang w:val="en-US"/>
+        </w:rPr>
+        <w:t xml:space="preserve"> attribut</w:t>
+      </w:r>
+      <w:r>
+        <w:rPr>
+          <w:lang w:val="en-US"/>
+        </w:rPr>
+        <w:t>e</w:t>
+      </w:r>
+      <w:r>
+        <w:rPr>
+          <w:lang w:val="en-US"/>
+        </w:rPr>
+        <w:t xml:space="preserve"> </w:t>
+      </w:r>
+      <w:r>
+        <w:rPr>
+          <w:b/>
+          <w:lang w:val="en-US"/>
+        </w:rPr>
+        <w:t>patterns</w:t>
+      </w:r>
+    </w:p>
+    <w:p>
+      <w:pPr>
+        <w:rPr>
+          <w:b/>
+          <w:lang w:val="en-US"/>
+        </w:rPr>
+      </w:pPr>
+    </w:p>
+    <w:p>
+      <w:pPr>
+        <w:rPr>
+          <w:bCs/>
+          <w:lang w:val="en-US"/>
+        </w:rPr>
+      </w:pPr>
+      <m:oMath>
+        <m:r>
+          <w:rPr>
+            <w:rFonts w:ascii="Cambria Math" w:hAnsi="Cambria Math"/>
+            <w:lang w:val="en-US"/>
+          </w:rPr>
+          <m:t>+</m:t>
+        </m:r>
+      </m:oMath>
+      <w:r>
+        <w:rPr>
+          <w:rFonts w:eastAsiaTheme="minorEastAsia"/>
+          <w:lang w:val="en-US"/>
+        </w:rPr>
+        <w:t xml:space="preserve"> </w:t>
+      </w:r>
+      <w:proofErr w:type="spellStart"/>
+      <w:r>
+        <w:rPr>
+          <w:b/>
+          <w:lang w:val="en-US"/>
+        </w:rPr>
+        <w:t>get</w:t>
+      </w:r>
+      <w:r>
+        <w:rPr>
+          <w:b/>
+          <w:lang w:val="en-US"/>
+        </w:rPr>
+        <w:t>_</w:t>
+      </w:r>
+      <w:proofErr w:type="gramStart"/>
+      <w:r>
+        <w:rPr>
+          <w:b/>
+          <w:lang w:val="en-US"/>
+        </w:rPr>
+        <w:t>links</w:t>
+      </w:r>
+      <w:proofErr w:type="spellEnd"/>
+      <w:r>
+        <w:rPr>
+          <w:b/>
+          <w:lang w:val="en-US"/>
+        </w:rPr>
+        <w:t>(</w:t>
+      </w:r>
+      <w:proofErr w:type="spellStart"/>
+      <w:proofErr w:type="gramEnd"/>
+      <w:r>
+        <w:rPr>
+          <w:b/>
+          <w:lang w:val="en-US"/>
+        </w:rPr>
+        <w:t>nopc</w:t>
+      </w:r>
+      <w:proofErr w:type="spellEnd"/>
+      <w:r>
+        <w:rPr>
+          <w:lang w:val="en-US"/>
+        </w:rPr>
+        <w:t xml:space="preserve">: </w:t>
+      </w:r>
+      <w:r>
+        <w:rPr>
+          <w:lang w:val="en-US"/>
+        </w:rPr>
+        <w:t xml:space="preserve">character or </w:t>
+      </w:r>
+      <w:r>
+        <w:rPr>
+          <w:lang w:val="en-US"/>
+        </w:rPr>
+        <w:t>see attribut</w:t>
+      </w:r>
+      <w:r>
+        <w:rPr>
+          <w:lang w:val="en-US"/>
+        </w:rPr>
+        <w:t>e</w:t>
+      </w:r>
+      <w:r>
+        <w:rPr>
+          <w:b/>
+          <w:lang w:val="en-US"/>
+        </w:rPr>
+        <w:t xml:space="preserve"> nodes</w:t>
+      </w:r>
+      <w:r>
+        <w:rPr>
+          <w:lang w:val="en-US"/>
+        </w:rPr>
+        <w:t xml:space="preserve"> o</w:t>
+      </w:r>
+      <w:r>
+        <w:rPr>
+          <w:lang w:val="en-US"/>
+        </w:rPr>
+        <w:t>r</w:t>
+      </w:r>
+      <w:r>
+        <w:rPr>
+          <w:lang w:val="en-US"/>
+        </w:rPr>
+        <w:t xml:space="preserve"> </w:t>
+      </w:r>
+      <w:r>
+        <w:rPr>
+          <w:b/>
+          <w:lang w:val="en-US"/>
+        </w:rPr>
+        <w:t>patterns</w:t>
+      </w:r>
+      <w:r>
+        <w:rPr>
+          <w:b/>
+          <w:lang w:val="en-US"/>
+        </w:rPr>
+        <w:t>)</w:t>
+      </w:r>
+      <w:r>
+        <w:rPr>
+          <w:bCs/>
+          <w:lang w:val="en-US"/>
+        </w:rPr>
+        <w:t>: see attribute</w:t>
+      </w:r>
+      <w:r>
+        <w:rPr>
+          <w:bCs/>
+          <w:lang w:val="en-US"/>
+        </w:rPr>
+        <w:t xml:space="preserve"> </w:t>
+      </w:r>
+      <w:proofErr w:type="spellStart"/>
+      <w:r>
+        <w:rPr>
+          <w:b/>
+          <w:lang w:val="en-US"/>
+        </w:rPr>
+        <w:t>nodes_links</w:t>
+      </w:r>
+      <w:proofErr w:type="spellEnd"/>
+      <w:r>
+        <w:rPr>
+          <w:bCs/>
+          <w:lang w:val="en-US"/>
+        </w:rPr>
+        <w:t xml:space="preserve"> or</w:t>
+      </w:r>
+    </w:p>
+    <w:p>
+      <w:pPr>
+        <w:ind w:firstLine="708"/>
+        <w:rPr>
+          <w:b/>
+          <w:lang w:val="en-US"/>
+        </w:rPr>
+      </w:pPr>
+      <w:r>
+        <w:rPr>
+          <w:bCs/>
+          <w:lang w:val="en-US"/>
+        </w:rPr>
+        <w:t xml:space="preserve">    </w:t>
+      </w:r>
+      <w:r>
+        <w:rPr>
+          <w:bCs/>
+          <w:lang w:val="en-US"/>
+        </w:rPr>
+        <w:t xml:space="preserve">    </w:t>
+      </w:r>
+      <w:proofErr w:type="spellStart"/>
+      <w:r>
+        <w:rPr>
+          <w:b/>
+          <w:lang w:val="en-US"/>
+        </w:rPr>
+        <w:t>patterns_</w:t>
+      </w:r>
+      <w:r>
+        <w:rPr>
+          <w:b/>
+          <w:lang w:val="en-US"/>
+        </w:rPr>
+        <w:t>links</w:t>
+      </w:r>
+      <w:proofErr w:type="spellEnd"/>
+    </w:p>
+    <w:p>
+      <w:pPr>
+        <w:rPr>
+          <w:b/>
+          <w:lang w:val="en-US"/>
+        </w:rPr>
+      </w:pPr>
+      <m:oMath>
+        <m:r>
+          <w:rPr>
+            <w:rFonts w:ascii="Cambria Math" w:hAnsi="Cambria Math"/>
+            <w:lang w:val="en-US"/>
+          </w:rPr>
+          <m:t>+</m:t>
+        </m:r>
+      </m:oMath>
+      <w:r>
+        <w:rPr>
+          <w:rFonts w:eastAsiaTheme="minorEastAsia"/>
+          <w:lang w:val="en-US"/>
+        </w:rPr>
+        <w:t xml:space="preserve"> </w:t>
+      </w:r>
+      <w:proofErr w:type="spellStart"/>
+      <w:r>
+        <w:rPr>
+          <w:b/>
+          <w:lang w:val="en-US"/>
+        </w:rPr>
+        <w:t>get_</w:t>
+      </w:r>
+      <w:proofErr w:type="gramStart"/>
+      <w:r>
+        <w:rPr>
+          <w:b/>
+          <w:lang w:val="en-US"/>
+        </w:rPr>
+        <w:t>isolates</w:t>
+      </w:r>
+      <w:proofErr w:type="spellEnd"/>
+      <w:r>
+        <w:rPr>
+          <w:b/>
+          <w:lang w:val="en-US"/>
+        </w:rPr>
+        <w:t>(</w:t>
+      </w:r>
+      <w:proofErr w:type="spellStart"/>
+      <w:proofErr w:type="gramEnd"/>
+      <w:r>
+        <w:rPr>
+          <w:b/>
+          <w:lang w:val="en-US"/>
+        </w:rPr>
+        <w:t>nopc</w:t>
+      </w:r>
+      <w:proofErr w:type="spellEnd"/>
+      <w:r>
+        <w:rPr>
+          <w:lang w:val="en-US"/>
+        </w:rPr>
+        <w:t xml:space="preserve">: </w:t>
+      </w:r>
+      <w:r>
+        <w:rPr>
+          <w:lang w:val="en-US"/>
+        </w:rPr>
+        <w:t xml:space="preserve">character or </w:t>
+      </w:r>
+      <w:r>
+        <w:rPr>
+          <w:lang w:val="en-US"/>
+        </w:rPr>
+        <w:t>see attribut</w:t>
+      </w:r>
+      <w:r>
+        <w:rPr>
+          <w:lang w:val="en-US"/>
+        </w:rPr>
+        <w:t>e</w:t>
+      </w:r>
+      <w:r>
+        <w:rPr>
+          <w:b/>
+          <w:lang w:val="en-US"/>
+        </w:rPr>
+        <w:t xml:space="preserve"> nodes</w:t>
+      </w:r>
+      <w:r>
+        <w:rPr>
+          <w:lang w:val="en-US"/>
+        </w:rPr>
+        <w:t xml:space="preserve"> o</w:t>
+      </w:r>
+      <w:r>
+        <w:rPr>
+          <w:lang w:val="en-US"/>
+        </w:rPr>
+        <w:t>r</w:t>
+      </w:r>
+      <w:r>
+        <w:rPr>
+          <w:lang w:val="en-US"/>
+        </w:rPr>
+        <w:t xml:space="preserve"> </w:t>
+      </w:r>
+      <w:r>
+        <w:rPr>
+          <w:b/>
+          <w:lang w:val="en-US"/>
+        </w:rPr>
+        <w:t>patterns</w:t>
+      </w:r>
+      <w:r>
+        <w:rPr>
+          <w:b/>
+          <w:lang w:val="en-US"/>
+        </w:rPr>
+        <w:t>)</w:t>
+      </w:r>
+      <w:r>
+        <w:rPr>
+          <w:bCs/>
+          <w:lang w:val="en-US"/>
+        </w:rPr>
+        <w:t xml:space="preserve">: </w:t>
+      </w:r>
+      <w:r>
+        <w:rPr>
+          <w:lang w:val="en-US"/>
+        </w:rPr>
+        <w:t>see attribut</w:t>
+      </w:r>
+      <w:r>
+        <w:rPr>
+          <w:lang w:val="en-US"/>
+        </w:rPr>
+        <w:t>e</w:t>
+      </w:r>
+      <w:r>
+        <w:rPr>
+          <w:b/>
+          <w:lang w:val="en-US"/>
+        </w:rPr>
+        <w:t xml:space="preserve"> </w:t>
+      </w:r>
+      <w:r>
+        <w:rPr>
+          <w:b/>
+          <w:lang w:val="en-US"/>
+        </w:rPr>
+        <w:t>nodes</w:t>
+      </w:r>
+      <w:r>
+        <w:rPr>
+          <w:lang w:val="en-US"/>
+        </w:rPr>
+        <w:t xml:space="preserve"> o</w:t>
+      </w:r>
+      <w:r>
+        <w:rPr>
+          <w:lang w:val="en-US"/>
+        </w:rPr>
+        <w:t>r</w:t>
+      </w:r>
+      <w:r>
+        <w:rPr>
+          <w:lang w:val="en-US"/>
+        </w:rPr>
+        <w:t xml:space="preserve"> </w:t>
+      </w:r>
+      <w:r>
+        <w:rPr>
+          <w:b/>
+          <w:lang w:val="en-US"/>
+        </w:rPr>
+        <w:t>patterns</w:t>
+      </w:r>
+    </w:p>
+    <w:p>
+      <w:pPr>
+        <w:rPr>
+          <w:lang w:val="en-US"/>
+        </w:rPr>
+      </w:pPr>
+      <m:oMath>
+        <m:r>
+          <w:rPr>
+            <w:rFonts w:ascii="Cambria Math" w:hAnsi="Cambria Math"/>
+            <w:lang w:val="en-US"/>
+          </w:rPr>
+          <m:t>+</m:t>
+        </m:r>
+      </m:oMath>
+      <w:r>
+        <w:rPr>
+          <w:rFonts w:eastAsiaTheme="minorEastAsia"/>
+          <w:lang w:val="en-US"/>
+        </w:rPr>
+        <w:t xml:space="preserve"> </w:t>
+      </w:r>
+      <w:proofErr w:type="spellStart"/>
+      <w:r>
+        <w:rPr>
+          <w:b/>
+          <w:lang w:val="en-US"/>
+        </w:rPr>
+        <w:t>get_non_</w:t>
+      </w:r>
+      <w:proofErr w:type="gramStart"/>
+      <w:r>
+        <w:rPr>
+          <w:b/>
+          <w:lang w:val="en-US"/>
+        </w:rPr>
+        <w:t>isolates</w:t>
+      </w:r>
+      <w:proofErr w:type="spellEnd"/>
+      <w:r>
+        <w:rPr>
+          <w:b/>
+          <w:lang w:val="en-US"/>
+        </w:rPr>
+        <w:t>(</w:t>
+      </w:r>
+      <w:proofErr w:type="spellStart"/>
+      <w:proofErr w:type="gramEnd"/>
+      <w:r>
+        <w:rPr>
+          <w:b/>
+          <w:lang w:val="en-US"/>
+        </w:rPr>
+        <w:t>nopc</w:t>
+      </w:r>
+      <w:proofErr w:type="spellEnd"/>
+      <w:r>
+        <w:rPr>
+          <w:lang w:val="en-US"/>
+        </w:rPr>
+        <w:t xml:space="preserve">: </w:t>
+      </w:r>
+      <w:r>
+        <w:rPr>
+          <w:lang w:val="en-US"/>
+        </w:rPr>
+        <w:t xml:space="preserve">character or </w:t>
+      </w:r>
+      <w:r>
+        <w:rPr>
+          <w:lang w:val="en-US"/>
+        </w:rPr>
+        <w:t>see attribut</w:t>
+      </w:r>
+      <w:r>
+        <w:rPr>
+          <w:lang w:val="en-US"/>
+        </w:rPr>
+        <w:t>e</w:t>
+      </w:r>
+      <w:r>
+        <w:rPr>
+          <w:b/>
+          <w:lang w:val="en-US"/>
+        </w:rPr>
+        <w:t xml:space="preserve"> nodes</w:t>
+      </w:r>
+      <w:r>
+        <w:rPr>
+          <w:lang w:val="en-US"/>
+        </w:rPr>
+        <w:t xml:space="preserve"> o</w:t>
+      </w:r>
+      <w:r>
+        <w:rPr>
+          <w:lang w:val="en-US"/>
+        </w:rPr>
+        <w:t>r</w:t>
+      </w:r>
+      <w:r>
+        <w:rPr>
+          <w:lang w:val="en-US"/>
+        </w:rPr>
+        <w:t xml:space="preserve"> </w:t>
+      </w:r>
+      <w:r>
+        <w:rPr>
+          <w:b/>
+          <w:lang w:val="en-US"/>
+        </w:rPr>
+        <w:t>patterns</w:t>
+      </w:r>
+      <w:r>
+        <w:rPr>
+          <w:b/>
+          <w:lang w:val="en-US"/>
+        </w:rPr>
+        <w:t>)</w:t>
+      </w:r>
+      <w:r>
+        <w:rPr>
+          <w:bCs/>
+          <w:lang w:val="en-US"/>
+        </w:rPr>
+        <w:t xml:space="preserve">: </w:t>
+      </w:r>
+      <w:r>
+        <w:rPr>
+          <w:lang w:val="en-US"/>
+        </w:rPr>
+        <w:t>see attribut</w:t>
+      </w:r>
+      <w:r>
+        <w:rPr>
+          <w:lang w:val="en-US"/>
+        </w:rPr>
+        <w:t>e</w:t>
+      </w:r>
+      <w:r>
+        <w:rPr>
+          <w:b/>
+          <w:lang w:val="en-US"/>
+        </w:rPr>
+        <w:t xml:space="preserve"> </w:t>
+      </w:r>
+      <w:r>
+        <w:rPr>
+          <w:b/>
+          <w:lang w:val="en-US"/>
+        </w:rPr>
+        <w:t>nodes</w:t>
+      </w:r>
+      <w:r>
+        <w:rPr>
+          <w:lang w:val="en-US"/>
+        </w:rPr>
+        <w:t xml:space="preserve"> o</w:t>
+      </w:r>
+      <w:r>
+        <w:rPr>
+          <w:lang w:val="en-US"/>
+        </w:rPr>
+        <w:t>r</w:t>
+      </w:r>
+    </w:p>
+    <w:p>
+      <w:pPr>
+        <w:ind w:left="708" w:firstLine="708"/>
+        <w:rPr>
+          <w:bCs/>
+          <w:lang w:val="en-US"/>
+        </w:rPr>
+      </w:pPr>
+      <w:r>
+        <w:rPr>
+          <w:lang w:val="en-US"/>
+        </w:rPr>
+        <w:t xml:space="preserve">    </w:t>
+      </w:r>
+      <w:r>
+        <w:rPr>
+          <w:lang w:val="en-US"/>
+        </w:rPr>
+        <w:t xml:space="preserve">    </w:t>
+      </w:r>
+      <w:r>
+        <w:rPr>
+          <w:b/>
+          <w:lang w:val="en-US"/>
+        </w:rPr>
+        <w:t>patterns</w:t>
+      </w:r>
+    </w:p>
+    <w:p>
+      <w:pPr>
+        <w:rPr>
+          <w:bCs/>
+          <w:lang w:val="en-US"/>
+        </w:rPr>
+      </w:pPr>
+      <m:oMath>
+        <m:r>
+          <w:rPr>
+            <w:rFonts w:ascii="Cambria Math" w:hAnsi="Cambria Math"/>
+            <w:lang w:val="en-US"/>
+          </w:rPr>
+          <m:t>+</m:t>
+        </m:r>
+      </m:oMath>
+      <w:r>
+        <w:rPr>
+          <w:rFonts w:eastAsiaTheme="minorEastAsia"/>
+          <w:lang w:val="en-US"/>
+        </w:rPr>
+        <w:t xml:space="preserve"> </w:t>
+      </w:r>
+      <w:proofErr w:type="spellStart"/>
+      <w:r>
+        <w:rPr>
+          <w:b/>
+          <w:lang w:val="en-US"/>
+        </w:rPr>
+        <w:t>get_</w:t>
+      </w:r>
+      <w:proofErr w:type="gramStart"/>
+      <w:r>
+        <w:rPr>
+          <w:b/>
+          <w:lang w:val="en-US"/>
+        </w:rPr>
+        <w:t>complexes</w:t>
+      </w:r>
+      <w:proofErr w:type="spellEnd"/>
+      <w:r>
+        <w:rPr>
+          <w:b/>
+          <w:lang w:val="en-US"/>
+        </w:rPr>
+        <w:t>(</w:t>
+      </w:r>
+      <w:proofErr w:type="spellStart"/>
+      <w:proofErr w:type="gramEnd"/>
+      <w:r>
+        <w:rPr>
+          <w:b/>
+          <w:lang w:val="en-US"/>
+        </w:rPr>
+        <w:t>nopc</w:t>
+      </w:r>
+      <w:proofErr w:type="spellEnd"/>
+      <w:r>
+        <w:rPr>
+          <w:bCs/>
+          <w:lang w:val="en-US"/>
+        </w:rPr>
+        <w:t xml:space="preserve">: </w:t>
+      </w:r>
+      <w:r>
+        <w:rPr>
+          <w:lang w:val="en-US"/>
+        </w:rPr>
+        <w:t xml:space="preserve">character or </w:t>
+      </w:r>
+      <w:r>
+        <w:rPr>
+          <w:bCs/>
+          <w:lang w:val="en-US"/>
+        </w:rPr>
+        <w:t xml:space="preserve">see attribute </w:t>
+      </w:r>
+      <w:r>
+        <w:rPr>
+          <w:b/>
+          <w:lang w:val="en-US"/>
+        </w:rPr>
+        <w:t>nodes</w:t>
+      </w:r>
+      <w:r>
+        <w:rPr>
+          <w:bCs/>
+          <w:lang w:val="en-US"/>
+        </w:rPr>
+        <w:t xml:space="preserve"> or </w:t>
+      </w:r>
+      <w:r>
+        <w:rPr>
+          <w:b/>
+          <w:lang w:val="en-US"/>
+        </w:rPr>
+        <w:t>patterns</w:t>
+      </w:r>
+      <w:r>
+        <w:rPr>
+          <w:bCs/>
+          <w:lang w:val="en-US"/>
+        </w:rPr>
+        <w:t>,</w:t>
+      </w:r>
+    </w:p>
+    <w:p>
+      <w:pPr>
+        <w:ind w:left="1416" w:firstLine="252"/>
+        <w:rPr>
+          <w:lang w:val="en-US"/>
+        </w:rPr>
+      </w:pPr>
+      <w:r>
+        <w:rPr>
+          <w:b/>
+          <w:lang w:val="en-US"/>
+        </w:rPr>
+        <w:t>category</w:t>
+      </w:r>
+      <w:r>
+        <w:rPr>
+          <w:bCs/>
+          <w:lang w:val="en-US"/>
+        </w:rPr>
+        <w:t xml:space="preserve">: </w:t>
+      </w:r>
+      <w:r>
+        <w:rPr>
+          <w:lang w:val="en-US"/>
+        </w:rPr>
+        <w:t xml:space="preserve">character </w:t>
+      </w:r>
+      <w:r>
+        <w:rPr>
+          <w:lang w:val="en-US"/>
+        </w:rPr>
+        <w:t>or</w:t>
+      </w:r>
+      <w:r>
+        <w:rPr>
+          <w:lang w:val="en-US"/>
+        </w:rPr>
+        <w:t xml:space="preserve"> numeric</w:t>
+      </w:r>
+      <w:r>
+        <w:rPr>
+          <w:lang w:val="en-US"/>
+        </w:rPr>
+        <w:t xml:space="preserve">, </w:t>
+      </w:r>
+      <w:r>
+        <w:rPr>
+          <w:b/>
+          <w:bCs/>
+          <w:lang w:val="en-US"/>
+        </w:rPr>
+        <w:t>condition</w:t>
+      </w:r>
+      <w:r>
+        <w:rPr>
+          <w:lang w:val="en-US"/>
+        </w:rPr>
+        <w:t xml:space="preserve">: character, </w:t>
+      </w:r>
+      <w:proofErr w:type="spellStart"/>
+      <w:r>
+        <w:rPr>
+          <w:b/>
+          <w:bCs/>
+          <w:lang w:val="en-US"/>
+        </w:rPr>
+        <w:t>min_nb_values</w:t>
+      </w:r>
+      <w:proofErr w:type="spellEnd"/>
+      <w:r>
+        <w:rPr>
+          <w:lang w:val="en-US"/>
+        </w:rPr>
+        <w:t>: numeric</w:t>
+      </w:r>
+      <w:r>
+        <w:rPr>
+          <w:b/>
+          <w:bCs/>
+          <w:lang w:val="en-US"/>
+        </w:rPr>
+        <w:t>)</w:t>
+      </w:r>
+      <w:r>
+        <w:rPr>
+          <w:lang w:val="en-US"/>
+        </w:rPr>
+        <w:t>:</w:t>
+      </w:r>
+    </w:p>
+    <w:p>
+      <w:pPr>
+        <w:ind w:left="1416" w:firstLine="252"/>
+        <w:rPr>
+          <w:lang w:val="en-US"/>
+        </w:rPr>
+      </w:pPr>
+      <w:r>
+        <w:rPr>
+          <w:lang w:val="en-US"/>
+        </w:rPr>
+        <w:t>see</w:t>
+      </w:r>
+      <w:r>
+        <w:rPr>
+          <w:lang w:val="en-US"/>
+        </w:rPr>
+        <w:t xml:space="preserve"> </w:t>
+      </w:r>
+      <w:r>
+        <w:rPr>
+          <w:lang w:val="en-US"/>
+        </w:rPr>
+        <w:t xml:space="preserve">attribute </w:t>
+      </w:r>
+      <w:r>
+        <w:rPr>
+          <w:b/>
+          <w:bCs/>
+          <w:lang w:val="en-US"/>
+        </w:rPr>
+        <w:t>nodes</w:t>
+      </w:r>
+      <w:r>
+        <w:rPr>
+          <w:lang w:val="en-US"/>
+        </w:rPr>
+        <w:t xml:space="preserve"> or </w:t>
+      </w:r>
+      <w:r>
+        <w:rPr>
+          <w:b/>
+          <w:bCs/>
+          <w:lang w:val="en-US"/>
+        </w:rPr>
+        <w:t>patterns</w:t>
+      </w:r>
+    </w:p>
+    <w:p>
+      <w:pPr>
+        <w:ind w:left="1416"/>
+        <w:rPr>
+          <w:b/>
+          <w:lang w:val="en-US"/>
+        </w:rPr>
+      </w:pPr>
+    </w:p>
+    <w:p>
+      <w:pPr>
+        <w:rPr>
+          <w:bCs/>
           <w:lang w:val="en-US"/>
         </w:rPr>
       </w:pPr>
@@ -31401,14 +33483,7 @@
           <w:b/>
           <w:lang w:val="en-US"/>
         </w:rPr>
-        <w:t>get</w:t>
-      </w:r>
-      <w:r>
-        <w:rPr>
-          <w:b/>
-          <w:lang w:val="en-US"/>
-        </w:rPr>
-        <w:t>_patterns_from_</w:t>
+        <w:t>check_access_for_</w:t>
       </w:r>
       <w:proofErr w:type="gramStart"/>
       <w:r>
@@ -31432,1023 +33507,77 @@
           <w:b/>
           <w:lang w:val="en-US"/>
         </w:rPr>
-        <w:t>pc</w:t>
-      </w:r>
-      <w:r>
-        <w:rPr>
-          <w:lang w:val="en-US"/>
-        </w:rPr>
-        <w:t xml:space="preserve">: </w:t>
-      </w:r>
-      <w:r>
-        <w:rPr>
-          <w:bCs/>
-          <w:lang w:val="en-US"/>
-        </w:rPr>
-        <w:t xml:space="preserve">character or </w:t>
-      </w:r>
-      <w:r>
-        <w:rPr>
-          <w:lang w:val="en-US"/>
-        </w:rPr>
-        <w:t>see</w:t>
-      </w:r>
-      <w:r>
-        <w:rPr>
-          <w:lang w:val="en-US"/>
-        </w:rPr>
-        <w:t xml:space="preserve"> attribut</w:t>
-      </w:r>
-      <w:r>
-        <w:rPr>
-          <w:lang w:val="en-US"/>
-        </w:rPr>
-        <w:t>e</w:t>
-      </w:r>
-      <w:r>
-        <w:rPr>
-          <w:lang w:val="en-US"/>
-        </w:rPr>
-        <w:t xml:space="preserve"> </w:t>
-      </w:r>
-      <w:r>
-        <w:rPr>
-          <w:b/>
-          <w:lang w:val="en-US"/>
-        </w:rPr>
-        <w:t>patterns</w:t>
-      </w:r>
-      <w:r>
-        <w:rPr>
-          <w:lang w:val="en-US"/>
-        </w:rPr>
-        <w:t>,</w:t>
+        <w:t>category</w:t>
+      </w:r>
+      <w:r>
+        <w:rPr>
+          <w:lang w:val="en-US"/>
+        </w:rPr>
+        <w:t xml:space="preserve">: character </w:t>
+      </w:r>
+      <w:r>
+        <w:rPr>
+          <w:lang w:val="en-US"/>
+        </w:rPr>
+        <w:t>or</w:t>
+      </w:r>
+      <w:r>
+        <w:rPr>
+          <w:lang w:val="en-US"/>
+        </w:rPr>
+        <w:t xml:space="preserve"> numeric, </w:t>
+      </w:r>
+      <w:r>
+        <w:rPr>
+          <w:b/>
+          <w:lang w:val="en-US"/>
+        </w:rPr>
+        <w:t>value</w:t>
+      </w:r>
+      <w:r>
+        <w:rPr>
+          <w:lang w:val="en-US"/>
+        </w:rPr>
+        <w:t>: character</w:t>
+      </w:r>
+      <w:r>
+        <w:rPr>
+          <w:lang w:val="en-US"/>
+        </w:rPr>
+        <w:t xml:space="preserve">, </w:t>
+      </w:r>
+      <w:r>
+        <w:rPr>
+          <w:b/>
+          <w:bCs/>
+          <w:lang w:val="en-US"/>
+        </w:rPr>
+        <w:t>stop</w:t>
+      </w:r>
+      <w:r>
+        <w:rPr>
+          <w:lang w:val="en-US"/>
+        </w:rPr>
+        <w:t>: logical</w:t>
+      </w:r>
+      <w:r>
+        <w:rPr>
+          <w:b/>
+          <w:lang w:val="en-US"/>
+        </w:rPr>
+        <w:t>)</w:t>
+      </w:r>
+      <w:r>
+        <w:rPr>
+          <w:bCs/>
+          <w:lang w:val="en-US"/>
+        </w:rPr>
+        <w:t>: logical</w:t>
       </w:r>
     </w:p>
     <w:p>
       <w:pPr>
-        <w:ind w:left="2124" w:firstLine="708"/>
-        <w:rPr>
-          <w:lang w:val="en-US"/>
-        </w:rPr>
-      </w:pPr>
-      <w:r>
-        <w:rPr>
-          <w:lang w:val="en-US"/>
-        </w:rPr>
-        <w:t xml:space="preserve"> </w:t>
-      </w:r>
-      <w:r>
-        <w:rPr>
-          <w:b/>
-          <w:lang w:val="en-US"/>
-        </w:rPr>
-        <w:t>category</w:t>
-      </w:r>
-      <w:r>
-        <w:rPr>
-          <w:lang w:val="en-US"/>
-        </w:rPr>
-        <w:t xml:space="preserve">: character </w:t>
-      </w:r>
-      <w:r>
-        <w:rPr>
-          <w:lang w:val="en-US"/>
-        </w:rPr>
-        <w:t>or</w:t>
-      </w:r>
-      <w:r>
-        <w:rPr>
-          <w:lang w:val="en-US"/>
-        </w:rPr>
-        <w:t xml:space="preserve"> numeric,</w:t>
-      </w:r>
-      <w:r>
-        <w:rPr>
-          <w:lang w:val="en-US"/>
-        </w:rPr>
-        <w:t xml:space="preserve"> </w:t>
-      </w:r>
-      <w:r>
-        <w:rPr>
-          <w:b/>
-          <w:lang w:val="en-US"/>
-        </w:rPr>
-        <w:t>value</w:t>
-      </w:r>
-      <w:r>
-        <w:rPr>
-          <w:lang w:val="en-US"/>
-        </w:rPr>
-        <w:t>: character,</w:t>
-      </w:r>
-    </w:p>
-    <w:p>
-      <w:pPr>
-        <w:ind w:left="2124" w:firstLine="708"/>
-        <w:rPr>
-          <w:lang w:val="en-US"/>
-        </w:rPr>
-      </w:pPr>
-      <w:r>
-        <w:rPr>
-          <w:b/>
-          <w:lang w:val="en-US"/>
-        </w:rPr>
-        <w:t xml:space="preserve"> </w:t>
-      </w:r>
-      <w:r>
-        <w:rPr>
-          <w:b/>
-          <w:lang w:val="en-US"/>
-        </w:rPr>
-        <w:t>condition</w:t>
-      </w:r>
-      <w:r>
-        <w:rPr>
-          <w:lang w:val="en-US"/>
-        </w:rPr>
-        <w:t>: character</w:t>
-      </w:r>
-      <w:r>
-        <w:rPr>
-          <w:b/>
-          <w:lang w:val="en-US"/>
-        </w:rPr>
-        <w:t>)</w:t>
-      </w:r>
-      <w:r>
-        <w:rPr>
-          <w:lang w:val="en-US"/>
-        </w:rPr>
-        <w:t xml:space="preserve">: </w:t>
-      </w:r>
-      <w:r>
-        <w:rPr>
-          <w:lang w:val="en-US"/>
-        </w:rPr>
-        <w:t>see</w:t>
-      </w:r>
-      <w:r>
-        <w:rPr>
-          <w:lang w:val="en-US"/>
-        </w:rPr>
-        <w:t xml:space="preserve"> attribut</w:t>
-      </w:r>
-      <w:r>
-        <w:rPr>
-          <w:lang w:val="en-US"/>
-        </w:rPr>
-        <w:t>e</w:t>
-      </w:r>
-      <w:r>
-        <w:rPr>
-          <w:lang w:val="en-US"/>
-        </w:rPr>
-        <w:t xml:space="preserve"> </w:t>
-      </w:r>
-      <w:r>
-        <w:rPr>
-          <w:b/>
-          <w:lang w:val="en-US"/>
-        </w:rPr>
-        <w:t>patterns</w:t>
-      </w:r>
-    </w:p>
-    <w:p>
-      <w:pPr>
-        <w:rPr>
-          <w:b/>
-          <w:lang w:val="en-US"/>
-        </w:rPr>
-      </w:pPr>
-    </w:p>
-    <w:p>
-      <w:pPr>
-        <w:rPr>
-          <w:bCs/>
-          <w:lang w:val="en-US"/>
-        </w:rPr>
-      </w:pPr>
-      <m:oMath>
-        <m:r>
-          <w:rPr>
-            <w:rFonts w:ascii="Cambria Math" w:hAnsi="Cambria Math"/>
-            <w:lang w:val="en-US"/>
-          </w:rPr>
-          <m:t>+</m:t>
-        </m:r>
-      </m:oMath>
-      <w:r>
-        <w:rPr>
-          <w:rFonts w:eastAsiaTheme="minorEastAsia"/>
-          <w:lang w:val="en-US"/>
-        </w:rPr>
-        <w:t xml:space="preserve"> </w:t>
-      </w:r>
-      <w:proofErr w:type="spellStart"/>
-      <w:r>
-        <w:rPr>
-          <w:b/>
-          <w:lang w:val="en-US"/>
-        </w:rPr>
-        <w:t>get</w:t>
-      </w:r>
-      <w:r>
-        <w:rPr>
-          <w:b/>
-          <w:lang w:val="en-US"/>
-        </w:rPr>
-        <w:t>_</w:t>
-      </w:r>
-      <w:proofErr w:type="gramStart"/>
-      <w:r>
-        <w:rPr>
-          <w:b/>
-          <w:lang w:val="en-US"/>
-        </w:rPr>
-        <w:t>links</w:t>
-      </w:r>
-      <w:proofErr w:type="spellEnd"/>
-      <w:r>
-        <w:rPr>
-          <w:b/>
-          <w:lang w:val="en-US"/>
-        </w:rPr>
-        <w:t>(</w:t>
-      </w:r>
-      <w:proofErr w:type="spellStart"/>
-      <w:proofErr w:type="gramEnd"/>
-      <w:r>
-        <w:rPr>
-          <w:b/>
-          <w:lang w:val="en-US"/>
-        </w:rPr>
-        <w:t>nopc</w:t>
-      </w:r>
-      <w:proofErr w:type="spellEnd"/>
-      <w:r>
-        <w:rPr>
-          <w:lang w:val="en-US"/>
-        </w:rPr>
-        <w:t xml:space="preserve">: </w:t>
-      </w:r>
-      <w:r>
-        <w:rPr>
-          <w:lang w:val="en-US"/>
-        </w:rPr>
-        <w:t xml:space="preserve">character or </w:t>
-      </w:r>
-      <w:r>
-        <w:rPr>
-          <w:lang w:val="en-US"/>
-        </w:rPr>
-        <w:t>see attribut</w:t>
-      </w:r>
-      <w:r>
-        <w:rPr>
-          <w:lang w:val="en-US"/>
-        </w:rPr>
-        <w:t>e</w:t>
-      </w:r>
-      <w:r>
-        <w:rPr>
-          <w:b/>
-          <w:lang w:val="en-US"/>
-        </w:rPr>
-        <w:t xml:space="preserve"> nodes</w:t>
-      </w:r>
-      <w:r>
-        <w:rPr>
-          <w:lang w:val="en-US"/>
-        </w:rPr>
-        <w:t xml:space="preserve"> o</w:t>
-      </w:r>
-      <w:r>
-        <w:rPr>
-          <w:lang w:val="en-US"/>
-        </w:rPr>
-        <w:t>r</w:t>
-      </w:r>
-      <w:r>
-        <w:rPr>
-          <w:lang w:val="en-US"/>
-        </w:rPr>
-        <w:t xml:space="preserve"> </w:t>
-      </w:r>
-      <w:r>
-        <w:rPr>
-          <w:b/>
-          <w:lang w:val="en-US"/>
-        </w:rPr>
-        <w:t>patterns</w:t>
-      </w:r>
-      <w:r>
-        <w:rPr>
-          <w:b/>
-          <w:lang w:val="en-US"/>
-        </w:rPr>
-        <w:t>)</w:t>
-      </w:r>
-      <w:r>
-        <w:rPr>
-          <w:bCs/>
-          <w:lang w:val="en-US"/>
-        </w:rPr>
-        <w:t>: see attribute</w:t>
-      </w:r>
-      <w:r>
-        <w:rPr>
-          <w:bCs/>
-          <w:lang w:val="en-US"/>
-        </w:rPr>
-        <w:t xml:space="preserve"> </w:t>
-      </w:r>
-      <w:proofErr w:type="spellStart"/>
-      <w:r>
-        <w:rPr>
-          <w:b/>
-          <w:lang w:val="en-US"/>
-        </w:rPr>
-        <w:t>nodes_links</w:t>
-      </w:r>
-      <w:proofErr w:type="spellEnd"/>
-      <w:r>
-        <w:rPr>
-          <w:bCs/>
-          <w:lang w:val="en-US"/>
-        </w:rPr>
-        <w:t xml:space="preserve"> or</w:t>
-      </w:r>
-    </w:p>
-    <w:p>
-      <w:pPr>
-        <w:ind w:firstLine="708"/>
-        <w:rPr>
-          <w:b/>
-          <w:lang w:val="en-US"/>
-        </w:rPr>
-      </w:pPr>
-      <w:r>
-        <w:rPr>
-          <w:bCs/>
-          <w:lang w:val="en-US"/>
-        </w:rPr>
-        <w:t xml:space="preserve">    </w:t>
-      </w:r>
-      <w:r>
-        <w:rPr>
-          <w:bCs/>
-          <w:lang w:val="en-US"/>
-        </w:rPr>
-        <w:t xml:space="preserve">    </w:t>
-      </w:r>
-      <w:proofErr w:type="spellStart"/>
-      <w:r>
-        <w:rPr>
-          <w:b/>
-          <w:lang w:val="en-US"/>
-        </w:rPr>
-        <w:t>patterns_</w:t>
-      </w:r>
-      <w:r>
-        <w:rPr>
-          <w:b/>
-          <w:lang w:val="en-US"/>
-        </w:rPr>
-        <w:t>links</w:t>
-      </w:r>
-      <w:proofErr w:type="spellEnd"/>
-    </w:p>
-    <w:p>
-      <w:pPr>
-        <w:rPr>
-          <w:b/>
-          <w:lang w:val="en-US"/>
-        </w:rPr>
-      </w:pPr>
-      <m:oMath>
-        <m:r>
-          <w:rPr>
-            <w:rFonts w:ascii="Cambria Math" w:hAnsi="Cambria Math"/>
-            <w:lang w:val="en-US"/>
-          </w:rPr>
-          <m:t>+</m:t>
-        </m:r>
-      </m:oMath>
-      <w:r>
-        <w:rPr>
-          <w:rFonts w:eastAsiaTheme="minorEastAsia"/>
-          <w:lang w:val="en-US"/>
-        </w:rPr>
-        <w:t xml:space="preserve"> </w:t>
-      </w:r>
-      <w:proofErr w:type="spellStart"/>
-      <w:r>
-        <w:rPr>
-          <w:b/>
-          <w:lang w:val="en-US"/>
-        </w:rPr>
-        <w:t>get_</w:t>
-      </w:r>
-      <w:proofErr w:type="gramStart"/>
-      <w:r>
-        <w:rPr>
-          <w:b/>
-          <w:lang w:val="en-US"/>
-        </w:rPr>
-        <w:t>isolates</w:t>
-      </w:r>
-      <w:proofErr w:type="spellEnd"/>
-      <w:r>
-        <w:rPr>
-          <w:b/>
-          <w:lang w:val="en-US"/>
-        </w:rPr>
-        <w:t>(</w:t>
-      </w:r>
-      <w:proofErr w:type="spellStart"/>
-      <w:proofErr w:type="gramEnd"/>
-      <w:r>
-        <w:rPr>
-          <w:b/>
-          <w:lang w:val="en-US"/>
-        </w:rPr>
-        <w:t>nopc</w:t>
-      </w:r>
-      <w:proofErr w:type="spellEnd"/>
-      <w:r>
-        <w:rPr>
-          <w:lang w:val="en-US"/>
-        </w:rPr>
-        <w:t xml:space="preserve">: </w:t>
-      </w:r>
-      <w:r>
-        <w:rPr>
-          <w:lang w:val="en-US"/>
-        </w:rPr>
-        <w:t xml:space="preserve">character or </w:t>
-      </w:r>
-      <w:r>
-        <w:rPr>
-          <w:lang w:val="en-US"/>
-        </w:rPr>
-        <w:t>see attribut</w:t>
-      </w:r>
-      <w:r>
-        <w:rPr>
-          <w:lang w:val="en-US"/>
-        </w:rPr>
-        <w:t>e</w:t>
-      </w:r>
-      <w:r>
-        <w:rPr>
-          <w:b/>
-          <w:lang w:val="en-US"/>
-        </w:rPr>
-        <w:t xml:space="preserve"> nodes</w:t>
-      </w:r>
-      <w:r>
-        <w:rPr>
-          <w:lang w:val="en-US"/>
-        </w:rPr>
-        <w:t xml:space="preserve"> o</w:t>
-      </w:r>
-      <w:r>
-        <w:rPr>
-          <w:lang w:val="en-US"/>
-        </w:rPr>
-        <w:t>r</w:t>
-      </w:r>
-      <w:r>
-        <w:rPr>
-          <w:lang w:val="en-US"/>
-        </w:rPr>
-        <w:t xml:space="preserve"> </w:t>
-      </w:r>
-      <w:r>
-        <w:rPr>
-          <w:b/>
-          <w:lang w:val="en-US"/>
-        </w:rPr>
-        <w:t>patterns</w:t>
-      </w:r>
-      <w:r>
-        <w:rPr>
-          <w:b/>
-          <w:lang w:val="en-US"/>
-        </w:rPr>
-        <w:t>)</w:t>
-      </w:r>
-      <w:r>
-        <w:rPr>
-          <w:bCs/>
-          <w:lang w:val="en-US"/>
-        </w:rPr>
-        <w:t xml:space="preserve">: </w:t>
-      </w:r>
-      <w:r>
-        <w:rPr>
-          <w:lang w:val="en-US"/>
-        </w:rPr>
-        <w:t>see attribut</w:t>
-      </w:r>
-      <w:r>
-        <w:rPr>
-          <w:lang w:val="en-US"/>
-        </w:rPr>
-        <w:t>e</w:t>
-      </w:r>
-      <w:r>
-        <w:rPr>
-          <w:b/>
-          <w:lang w:val="en-US"/>
-        </w:rPr>
-        <w:t xml:space="preserve"> </w:t>
-      </w:r>
-      <w:r>
-        <w:rPr>
-          <w:b/>
-          <w:lang w:val="en-US"/>
-        </w:rPr>
-        <w:t>nodes</w:t>
-      </w:r>
-      <w:r>
-        <w:rPr>
-          <w:lang w:val="en-US"/>
-        </w:rPr>
-        <w:t xml:space="preserve"> o</w:t>
-      </w:r>
-      <w:r>
-        <w:rPr>
-          <w:lang w:val="en-US"/>
-        </w:rPr>
-        <w:t>r</w:t>
-      </w:r>
-      <w:r>
-        <w:rPr>
-          <w:lang w:val="en-US"/>
-        </w:rPr>
-        <w:t xml:space="preserve"> </w:t>
-      </w:r>
-      <w:r>
-        <w:rPr>
-          <w:b/>
-          <w:lang w:val="en-US"/>
-        </w:rPr>
-        <w:t>patterns</w:t>
-      </w:r>
-    </w:p>
-    <w:p>
-      <w:pPr>
-        <w:rPr>
-          <w:lang w:val="en-US"/>
-        </w:rPr>
-      </w:pPr>
-      <m:oMath>
-        <m:r>
-          <w:rPr>
-            <w:rFonts w:ascii="Cambria Math" w:hAnsi="Cambria Math"/>
-            <w:lang w:val="en-US"/>
-          </w:rPr>
-          <m:t>+</m:t>
-        </m:r>
-      </m:oMath>
-      <w:r>
-        <w:rPr>
-          <w:rFonts w:eastAsiaTheme="minorEastAsia"/>
-          <w:lang w:val="en-US"/>
-        </w:rPr>
-        <w:t xml:space="preserve"> </w:t>
-      </w:r>
-      <w:proofErr w:type="spellStart"/>
-      <w:r>
-        <w:rPr>
-          <w:b/>
-          <w:lang w:val="en-US"/>
-        </w:rPr>
-        <w:t>get_non_</w:t>
-      </w:r>
-      <w:proofErr w:type="gramStart"/>
-      <w:r>
-        <w:rPr>
-          <w:b/>
-          <w:lang w:val="en-US"/>
-        </w:rPr>
-        <w:t>isolates</w:t>
-      </w:r>
-      <w:proofErr w:type="spellEnd"/>
-      <w:r>
-        <w:rPr>
-          <w:b/>
-          <w:lang w:val="en-US"/>
-        </w:rPr>
-        <w:t>(</w:t>
-      </w:r>
-      <w:proofErr w:type="spellStart"/>
-      <w:proofErr w:type="gramEnd"/>
-      <w:r>
-        <w:rPr>
-          <w:b/>
-          <w:lang w:val="en-US"/>
-        </w:rPr>
-        <w:t>nopc</w:t>
-      </w:r>
-      <w:proofErr w:type="spellEnd"/>
-      <w:r>
-        <w:rPr>
-          <w:lang w:val="en-US"/>
-        </w:rPr>
-        <w:t xml:space="preserve">: </w:t>
-      </w:r>
-      <w:r>
-        <w:rPr>
-          <w:lang w:val="en-US"/>
-        </w:rPr>
-        <w:t xml:space="preserve">character or </w:t>
-      </w:r>
-      <w:r>
-        <w:rPr>
-          <w:lang w:val="en-US"/>
-        </w:rPr>
-        <w:t>see attribut</w:t>
-      </w:r>
-      <w:r>
-        <w:rPr>
-          <w:lang w:val="en-US"/>
-        </w:rPr>
-        <w:t>e</w:t>
-      </w:r>
-      <w:r>
-        <w:rPr>
-          <w:b/>
-          <w:lang w:val="en-US"/>
-        </w:rPr>
-        <w:t xml:space="preserve"> nodes</w:t>
-      </w:r>
-      <w:r>
-        <w:rPr>
-          <w:lang w:val="en-US"/>
-        </w:rPr>
-        <w:t xml:space="preserve"> o</w:t>
-      </w:r>
-      <w:r>
-        <w:rPr>
-          <w:lang w:val="en-US"/>
-        </w:rPr>
-        <w:t>r</w:t>
-      </w:r>
-      <w:r>
-        <w:rPr>
-          <w:lang w:val="en-US"/>
-        </w:rPr>
-        <w:t xml:space="preserve"> </w:t>
-      </w:r>
-      <w:r>
-        <w:rPr>
-          <w:b/>
-          <w:lang w:val="en-US"/>
-        </w:rPr>
-        <w:t>patterns</w:t>
-      </w:r>
-      <w:r>
-        <w:rPr>
-          <w:b/>
-          <w:lang w:val="en-US"/>
-        </w:rPr>
-        <w:t>)</w:t>
-      </w:r>
-      <w:r>
-        <w:rPr>
-          <w:bCs/>
-          <w:lang w:val="en-US"/>
-        </w:rPr>
-        <w:t xml:space="preserve">: </w:t>
-      </w:r>
-      <w:r>
-        <w:rPr>
-          <w:lang w:val="en-US"/>
-        </w:rPr>
-        <w:t>see attribut</w:t>
-      </w:r>
-      <w:r>
-        <w:rPr>
-          <w:lang w:val="en-US"/>
-        </w:rPr>
-        <w:t>e</w:t>
-      </w:r>
-      <w:r>
-        <w:rPr>
-          <w:b/>
-          <w:lang w:val="en-US"/>
-        </w:rPr>
-        <w:t xml:space="preserve"> </w:t>
-      </w:r>
-      <w:r>
-        <w:rPr>
-          <w:b/>
-          <w:lang w:val="en-US"/>
-        </w:rPr>
-        <w:t>nodes</w:t>
-      </w:r>
-      <w:r>
-        <w:rPr>
-          <w:lang w:val="en-US"/>
-        </w:rPr>
-        <w:t xml:space="preserve"> o</w:t>
-      </w:r>
-      <w:r>
-        <w:rPr>
-          <w:lang w:val="en-US"/>
-        </w:rPr>
-        <w:t>r</w:t>
-      </w:r>
-    </w:p>
-    <w:p>
-      <w:pPr>
-        <w:ind w:left="708" w:firstLine="708"/>
-        <w:rPr>
-          <w:bCs/>
-          <w:lang w:val="en-US"/>
-        </w:rPr>
-      </w:pPr>
-      <w:r>
-        <w:rPr>
-          <w:lang w:val="en-US"/>
-        </w:rPr>
-        <w:t xml:space="preserve">    </w:t>
-      </w:r>
-      <w:r>
-        <w:rPr>
-          <w:lang w:val="en-US"/>
-        </w:rPr>
-        <w:t xml:space="preserve">    </w:t>
-      </w:r>
-      <w:r>
-        <w:rPr>
-          <w:b/>
-          <w:lang w:val="en-US"/>
-        </w:rPr>
-        <w:t>patterns</w:t>
-      </w:r>
-    </w:p>
-    <w:p>
-      <w:pPr>
-        <w:rPr>
-          <w:bCs/>
-          <w:lang w:val="en-US"/>
-        </w:rPr>
-      </w:pPr>
-      <m:oMath>
-        <m:r>
-          <w:rPr>
-            <w:rFonts w:ascii="Cambria Math" w:hAnsi="Cambria Math"/>
-            <w:lang w:val="en-US"/>
-          </w:rPr>
-          <m:t>+</m:t>
-        </m:r>
-      </m:oMath>
-      <w:r>
-        <w:rPr>
-          <w:rFonts w:eastAsiaTheme="minorEastAsia"/>
-          <w:lang w:val="en-US"/>
-        </w:rPr>
-        <w:t xml:space="preserve"> </w:t>
-      </w:r>
-      <w:proofErr w:type="spellStart"/>
-      <w:r>
-        <w:rPr>
-          <w:b/>
-          <w:lang w:val="en-US"/>
-        </w:rPr>
-        <w:t>get_</w:t>
-      </w:r>
-      <w:proofErr w:type="gramStart"/>
-      <w:r>
-        <w:rPr>
-          <w:b/>
-          <w:lang w:val="en-US"/>
-        </w:rPr>
-        <w:t>complexes</w:t>
-      </w:r>
-      <w:proofErr w:type="spellEnd"/>
-      <w:r>
-        <w:rPr>
-          <w:b/>
-          <w:lang w:val="en-US"/>
-        </w:rPr>
-        <w:t>(</w:t>
-      </w:r>
-      <w:proofErr w:type="spellStart"/>
-      <w:proofErr w:type="gramEnd"/>
-      <w:r>
-        <w:rPr>
-          <w:b/>
-          <w:lang w:val="en-US"/>
-        </w:rPr>
-        <w:t>nopc</w:t>
-      </w:r>
-      <w:proofErr w:type="spellEnd"/>
-      <w:r>
-        <w:rPr>
-          <w:bCs/>
-          <w:lang w:val="en-US"/>
-        </w:rPr>
-        <w:t xml:space="preserve">: </w:t>
-      </w:r>
-      <w:r>
-        <w:rPr>
-          <w:lang w:val="en-US"/>
-        </w:rPr>
-        <w:t xml:space="preserve">character or </w:t>
-      </w:r>
-      <w:r>
-        <w:rPr>
-          <w:bCs/>
-          <w:lang w:val="en-US"/>
-        </w:rPr>
-        <w:t xml:space="preserve">see attribute </w:t>
-      </w:r>
-      <w:r>
-        <w:rPr>
-          <w:b/>
-          <w:lang w:val="en-US"/>
-        </w:rPr>
-        <w:t>nodes</w:t>
-      </w:r>
-      <w:r>
-        <w:rPr>
-          <w:bCs/>
-          <w:lang w:val="en-US"/>
-        </w:rPr>
-        <w:t xml:space="preserve"> or </w:t>
-      </w:r>
-      <w:r>
-        <w:rPr>
-          <w:b/>
-          <w:lang w:val="en-US"/>
-        </w:rPr>
-        <w:t>patterns</w:t>
-      </w:r>
-      <w:r>
-        <w:rPr>
-          <w:bCs/>
-          <w:lang w:val="en-US"/>
-        </w:rPr>
-        <w:t>,</w:t>
-      </w:r>
-    </w:p>
-    <w:p>
-      <w:pPr>
-        <w:ind w:left="1416" w:firstLine="252"/>
-        <w:rPr>
-          <w:lang w:val="en-US"/>
-        </w:rPr>
-      </w:pPr>
-      <w:r>
-        <w:rPr>
-          <w:b/>
-          <w:lang w:val="en-US"/>
-        </w:rPr>
-        <w:t>category</w:t>
-      </w:r>
-      <w:r>
-        <w:rPr>
-          <w:bCs/>
-          <w:lang w:val="en-US"/>
-        </w:rPr>
-        <w:t xml:space="preserve">: </w:t>
-      </w:r>
-      <w:r>
-        <w:rPr>
-          <w:lang w:val="en-US"/>
-        </w:rPr>
-        <w:t xml:space="preserve">character </w:t>
-      </w:r>
-      <w:r>
-        <w:rPr>
-          <w:lang w:val="en-US"/>
-        </w:rPr>
-        <w:t>or</w:t>
-      </w:r>
-      <w:r>
-        <w:rPr>
-          <w:lang w:val="en-US"/>
-        </w:rPr>
-        <w:t xml:space="preserve"> numeric</w:t>
-      </w:r>
-      <w:r>
-        <w:rPr>
-          <w:lang w:val="en-US"/>
-        </w:rPr>
-        <w:t xml:space="preserve">, </w:t>
-      </w:r>
-      <w:r>
-        <w:rPr>
-          <w:b/>
-          <w:bCs/>
-          <w:lang w:val="en-US"/>
-        </w:rPr>
-        <w:t>condition</w:t>
-      </w:r>
-      <w:r>
-        <w:rPr>
-          <w:lang w:val="en-US"/>
-        </w:rPr>
-        <w:t xml:space="preserve">: character, </w:t>
-      </w:r>
-      <w:proofErr w:type="spellStart"/>
-      <w:r>
-        <w:rPr>
-          <w:b/>
-          <w:bCs/>
-          <w:lang w:val="en-US"/>
-        </w:rPr>
-        <w:t>min_nb_values</w:t>
-      </w:r>
-      <w:proofErr w:type="spellEnd"/>
-      <w:r>
-        <w:rPr>
-          <w:lang w:val="en-US"/>
-        </w:rPr>
-        <w:t>: numeric</w:t>
-      </w:r>
-      <w:r>
-        <w:rPr>
-          <w:b/>
-          <w:bCs/>
-          <w:lang w:val="en-US"/>
-        </w:rPr>
-        <w:t>)</w:t>
-      </w:r>
-      <w:r>
-        <w:rPr>
-          <w:lang w:val="en-US"/>
-        </w:rPr>
-        <w:t>:</w:t>
-      </w:r>
-    </w:p>
-    <w:p>
-      <w:pPr>
-        <w:ind w:left="1416" w:firstLine="252"/>
-        <w:rPr>
-          <w:lang w:val="en-US"/>
-        </w:rPr>
-      </w:pPr>
-      <w:r>
-        <w:rPr>
-          <w:lang w:val="en-US"/>
-        </w:rPr>
-        <w:t>see</w:t>
-      </w:r>
-      <w:r>
-        <w:rPr>
-          <w:lang w:val="en-US"/>
-        </w:rPr>
-        <w:t xml:space="preserve"> </w:t>
-      </w:r>
-      <w:r>
-        <w:rPr>
-          <w:lang w:val="en-US"/>
-        </w:rPr>
-        <w:t xml:space="preserve">attribute </w:t>
-      </w:r>
-      <w:r>
-        <w:rPr>
-          <w:b/>
-          <w:bCs/>
-          <w:lang w:val="en-US"/>
-        </w:rPr>
-        <w:t>nodes</w:t>
-      </w:r>
-      <w:r>
-        <w:rPr>
-          <w:lang w:val="en-US"/>
-        </w:rPr>
-        <w:t xml:space="preserve"> or </w:t>
-      </w:r>
-      <w:r>
-        <w:rPr>
-          <w:b/>
-          <w:bCs/>
-          <w:lang w:val="en-US"/>
-        </w:rPr>
-        <w:t>patterns</w:t>
-      </w:r>
-    </w:p>
-    <w:p>
-      <w:pPr>
-        <w:ind w:left="1416"/>
-        <w:rPr>
-          <w:b/>
-          <w:lang w:val="en-US"/>
-        </w:rPr>
-      </w:pPr>
-    </w:p>
-    <w:p>
-      <w:pPr>
-        <w:rPr>
-          <w:bCs/>
+        <w:rPr>
           <w:lang w:val="en-US"/>
         </w:rPr>
       </w:pPr>
@@ -32473,58 +33602,81 @@
       <w:r>
         <w:rPr>
           <w:b/>
-          <w:lang w:val="en-US"/>
-        </w:rPr>
-        <w:t>check_access_for_</w:t>
+          <w:bCs/>
+          <w:lang w:val="en-US"/>
+        </w:rPr>
+        <w:t>get_</w:t>
       </w:r>
       <w:proofErr w:type="gramStart"/>
       <w:r>
         <w:rPr>
           <w:b/>
-          <w:lang w:val="en-US"/>
-        </w:rPr>
-        <w:t>category</w:t>
+          <w:bCs/>
+          <w:lang w:val="en-US"/>
+        </w:rPr>
+        <w:t>nopc</w:t>
       </w:r>
       <w:proofErr w:type="spellEnd"/>
       <w:r>
         <w:rPr>
           <w:b/>
+          <w:bCs/>
           <w:lang w:val="en-US"/>
         </w:rPr>
         <w:t>(</w:t>
       </w:r>
+      <w:proofErr w:type="spellStart"/>
       <w:proofErr w:type="gramEnd"/>
       <w:r>
         <w:rPr>
           <w:b/>
-          <w:lang w:val="en-US"/>
-        </w:rPr>
-        <w:t>category</w:t>
-      </w:r>
-      <w:r>
-        <w:rPr>
-          <w:lang w:val="en-US"/>
-        </w:rPr>
-        <w:t xml:space="preserve">: character </w:t>
-      </w:r>
-      <w:r>
-        <w:rPr>
-          <w:lang w:val="en-US"/>
-        </w:rPr>
-        <w:t>or</w:t>
-      </w:r>
-      <w:r>
-        <w:rPr>
-          <w:lang w:val="en-US"/>
-        </w:rPr>
-        <w:t xml:space="preserve"> numeric, </w:t>
-      </w:r>
-      <w:r>
-        <w:rPr>
-          <w:b/>
-          <w:lang w:val="en-US"/>
-        </w:rPr>
-        <w:t>value</w:t>
+          <w:bCs/>
+          <w:lang w:val="en-US"/>
+        </w:rPr>
+        <w:t>nopc</w:t>
+      </w:r>
+      <w:proofErr w:type="spellEnd"/>
+      <w:r>
+        <w:rPr>
+          <w:lang w:val="en-US"/>
+        </w:rPr>
+        <w:t xml:space="preserve">: character or see attribute </w:t>
+      </w:r>
+      <w:r>
+        <w:rPr>
+          <w:b/>
+          <w:bCs/>
+          <w:lang w:val="en-US"/>
+        </w:rPr>
+        <w:t>nodes</w:t>
+      </w:r>
+      <w:r>
+        <w:rPr>
+          <w:lang w:val="en-US"/>
+        </w:rPr>
+        <w:t xml:space="preserve"> or </w:t>
+      </w:r>
+      <w:r>
+        <w:rPr>
+          <w:b/>
+          <w:bCs/>
+          <w:lang w:val="en-US"/>
+        </w:rPr>
+        <w:t>patterns</w:t>
+      </w:r>
+      <w:r>
+        <w:rPr>
+          <w:lang w:val="en-US"/>
+        </w:rPr>
+        <w:t xml:space="preserve">, </w:t>
+      </w:r>
+      <w:r>
+        <w:rPr>
+          <w:b/>
+          <w:bCs/>
+          <w:lang w:val="en-US"/>
+        </w:rPr>
+        <w:t>entities</w:t>
       </w:r>
       <w:r>
         <w:rPr>
@@ -32534,42 +33686,67 @@
       </w:r>
       <w:r>
         <w:rPr>
-          <w:lang w:val="en-US"/>
-        </w:rPr>
-        <w:t xml:space="preserve">, </w:t>
-      </w:r>
-      <w:r>
-        <w:rPr>
-          <w:b/>
-          <w:bCs/>
-          <w:lang w:val="en-US"/>
-        </w:rPr>
-        <w:t>stop</w:t>
-      </w:r>
-      <w:r>
-        <w:rPr>
-          <w:lang w:val="en-US"/>
-        </w:rPr>
-        <w:t>: logical</w:t>
-      </w:r>
-      <w:r>
-        <w:rPr>
-          <w:b/>
+          <w:b/>
+          <w:bCs/>
           <w:lang w:val="en-US"/>
         </w:rPr>
         <w:t>)</w:t>
       </w:r>
       <w:r>
         <w:rPr>
-          <w:bCs/>
-          <w:lang w:val="en-US"/>
-        </w:rPr>
-        <w:t>: logical</w:t>
+          <w:lang w:val="en-US"/>
+        </w:rPr>
+        <w:t>: see attribute</w:t>
       </w:r>
     </w:p>
     <w:p>
       <w:pPr>
-        <w:rPr>
+        <w:ind w:left="708"/>
+        <w:rPr>
+          <w:b/>
+          <w:bCs/>
+          <w:lang w:val="en-US"/>
+        </w:rPr>
+      </w:pPr>
+      <w:r>
+        <w:rPr>
+          <w:lang w:val="en-US"/>
+        </w:rPr>
+        <w:t xml:space="preserve">    </w:t>
+      </w:r>
+      <w:r>
+        <w:rPr>
+          <w:lang w:val="en-US"/>
+        </w:rPr>
+        <w:t xml:space="preserve">    </w:t>
+      </w:r>
+      <w:r>
+        <w:rPr>
+          <w:b/>
+          <w:bCs/>
+          <w:lang w:val="en-US"/>
+        </w:rPr>
+        <w:t>nodes</w:t>
+      </w:r>
+      <w:r>
+        <w:rPr>
+          <w:lang w:val="en-US"/>
+        </w:rPr>
+        <w:t xml:space="preserve"> or </w:t>
+      </w:r>
+      <w:r>
+        <w:rPr>
+          <w:b/>
+          <w:bCs/>
+          <w:lang w:val="en-US"/>
+        </w:rPr>
+        <w:t>patterns</w:t>
+      </w:r>
+    </w:p>
+    <w:p>
+      <w:pPr>
+        <w:rPr>
+          <w:bCs/>
           <w:lang w:val="en-US"/>
         </w:rPr>
       </w:pPr>
@@ -32597,7 +33774,7 @@
           <w:bCs/>
           <w:lang w:val="en-US"/>
         </w:rPr>
-        <w:t>get_</w:t>
+        <w:t>which_</w:t>
       </w:r>
       <w:proofErr w:type="gramStart"/>
       <w:r>
@@ -32606,7 +33783,7 @@
           <w:bCs/>
           <w:lang w:val="en-US"/>
         </w:rPr>
-        <w:t>nopc</w:t>
+        <w:t>entities</w:t>
       </w:r>
       <w:proofErr w:type="spellEnd"/>
       <w:r>
@@ -32625,19 +33802,36 @@
           <w:bCs/>
           <w:lang w:val="en-US"/>
         </w:rPr>
-        <w:t>nopc</w:t>
+        <w:t>npr</w:t>
       </w:r>
       <w:proofErr w:type="spellEnd"/>
       <w:r>
         <w:rPr>
           <w:lang w:val="en-US"/>
         </w:rPr>
-        <w:t xml:space="preserve">: character or see attribute </w:t>
-      </w:r>
-      <w:r>
-        <w:rPr>
-          <w:b/>
-          <w:bCs/>
+        <w:t>: see</w:t>
+      </w:r>
+      <w:r>
+        <w:rPr>
+          <w:lang w:val="en-US"/>
+        </w:rPr>
+        <w:t xml:space="preserve"> attribut</w:t>
+      </w:r>
+      <w:r>
+        <w:rPr>
+          <w:lang w:val="en-US"/>
+        </w:rPr>
+        <w:t>e</w:t>
+      </w:r>
+      <w:r>
+        <w:rPr>
+          <w:lang w:val="en-US"/>
+        </w:rPr>
+        <w:t xml:space="preserve"> </w:t>
+      </w:r>
+      <w:r>
+        <w:rPr>
+          <w:b/>
           <w:lang w:val="en-US"/>
         </w:rPr>
         <w:t>nodes</w:t>
@@ -32646,99 +33840,103 @@
         <w:rPr>
           <w:lang w:val="en-US"/>
         </w:rPr>
-        <w:t xml:space="preserve"> or </w:t>
-      </w:r>
-      <w:r>
-        <w:rPr>
-          <w:b/>
-          <w:bCs/>
+        <w:t xml:space="preserve"> o</w:t>
+      </w:r>
+      <w:r>
+        <w:rPr>
+          <w:lang w:val="en-US"/>
+        </w:rPr>
+        <w:t>r</w:t>
+      </w:r>
+      <w:r>
+        <w:rPr>
+          <w:lang w:val="en-US"/>
+        </w:rPr>
+        <w:t xml:space="preserve"> </w:t>
+      </w:r>
+      <w:r>
+        <w:rPr>
+          <w:b/>
           <w:lang w:val="en-US"/>
         </w:rPr>
         <w:t>patterns</w:t>
       </w:r>
       <w:r>
         <w:rPr>
-          <w:lang w:val="en-US"/>
-        </w:rPr>
-        <w:t xml:space="preserve">, </w:t>
-      </w:r>
-      <w:r>
-        <w:rPr>
-          <w:b/>
-          <w:bCs/>
-          <w:lang w:val="en-US"/>
-        </w:rPr>
-        <w:t>entities</w:t>
-      </w:r>
-      <w:r>
-        <w:rPr>
-          <w:lang w:val="en-US"/>
-        </w:rPr>
-        <w:t>: character</w:t>
-      </w:r>
-      <w:r>
-        <w:rPr>
-          <w:b/>
-          <w:bCs/>
-          <w:lang w:val="en-US"/>
-        </w:rPr>
-        <w:t>)</w:t>
-      </w:r>
-      <w:r>
-        <w:rPr>
-          <w:lang w:val="en-US"/>
-        </w:rPr>
-        <w:t>: see attribute</w:t>
+          <w:bCs/>
+          <w:lang w:val="en-US"/>
+        </w:rPr>
+        <w:t xml:space="preserve"> or return of function </w:t>
+      </w:r>
+      <w:proofErr w:type="spellStart"/>
+      <w:r>
+        <w:rPr>
+          <w:b/>
+          <w:lang w:val="en-US"/>
+        </w:rPr>
+        <w:t>extract_rules</w:t>
+      </w:r>
+      <w:proofErr w:type="spellEnd"/>
+      <w:r>
+        <w:rPr>
+          <w:bCs/>
+          <w:lang w:val="en-US"/>
+        </w:rPr>
+        <w:t>,</w:t>
       </w:r>
     </w:p>
     <w:p>
       <w:pPr>
-        <w:ind w:left="708"/>
-        <w:rPr>
-          <w:b/>
-          <w:bCs/>
+        <w:ind w:left="708" w:firstLine="708"/>
+        <w:rPr>
           <w:lang w:val="en-US"/>
         </w:rPr>
       </w:pPr>
       <w:r>
         <w:rPr>
+          <w:b/>
           <w:lang w:val="en-US"/>
         </w:rPr>
         <w:t xml:space="preserve">    </w:t>
       </w:r>
       <w:r>
         <w:rPr>
-          <w:lang w:val="en-US"/>
-        </w:rPr>
-        <w:t xml:space="preserve">    </w:t>
-      </w:r>
-      <w:r>
-        <w:rPr>
-          <w:b/>
-          <w:bCs/>
-          <w:lang w:val="en-US"/>
-        </w:rPr>
-        <w:t>nodes</w:t>
-      </w:r>
-      <w:r>
-        <w:rPr>
-          <w:lang w:val="en-US"/>
-        </w:rPr>
-        <w:t xml:space="preserve"> or </w:t>
-      </w:r>
-      <w:r>
-        <w:rPr>
-          <w:b/>
-          <w:bCs/>
-          <w:lang w:val="en-US"/>
-        </w:rPr>
-        <w:t>patterns</w:t>
+          <w:b/>
+          <w:lang w:val="en-US"/>
+        </w:rPr>
+        <w:t>entities</w:t>
+      </w:r>
+      <w:r>
+        <w:rPr>
+          <w:bCs/>
+          <w:lang w:val="en-US"/>
+        </w:rPr>
+        <w:t>: character</w:t>
+      </w:r>
+      <w:r>
+        <w:rPr>
+          <w:b/>
+          <w:bCs/>
+          <w:lang w:val="en-US"/>
+        </w:rPr>
+        <w:t>)</w:t>
+      </w:r>
+      <w:r>
+        <w:rPr>
+          <w:lang w:val="en-US"/>
+        </w:rPr>
+        <w:t>:</w:t>
+      </w:r>
+      <w:r>
+        <w:rPr>
+          <w:lang w:val="en-US"/>
+        </w:rPr>
+        <w:t xml:space="preserve"> character</w:t>
       </w:r>
     </w:p>
     <w:p>
       <w:pPr>
         <w:rPr>
-          <w:bCs/>
           <w:lang w:val="en-US"/>
         </w:rPr>
       </w:pPr>
@@ -32766,7 +33964,7 @@
           <w:bCs/>
           <w:lang w:val="en-US"/>
         </w:rPr>
-        <w:t>which_</w:t>
+        <w:t>which_associated_</w:t>
       </w:r>
       <w:proofErr w:type="gramStart"/>
       <w:r>
@@ -32775,7 +33973,7 @@
           <w:bCs/>
           <w:lang w:val="en-US"/>
         </w:rPr>
-        <w:t>entities</w:t>
+        <w:t>links</w:t>
       </w:r>
       <w:proofErr w:type="spellEnd"/>
       <w:r>
@@ -32786,7 +33984,6 @@
         </w:rPr>
         <w:t>(</w:t>
       </w:r>
-      <w:proofErr w:type="spellStart"/>
       <w:proofErr w:type="gramEnd"/>
       <w:r>
         <w:rPr>
@@ -32794,116 +33991,93 @@
           <w:bCs/>
           <w:lang w:val="en-US"/>
         </w:rPr>
-        <w:t>npr</w:t>
-      </w:r>
-      <w:proofErr w:type="spellEnd"/>
-      <w:r>
-        <w:rPr>
-          <w:lang w:val="en-US"/>
-        </w:rPr>
-        <w:t>: see</w:t>
-      </w:r>
-      <w:r>
-        <w:rPr>
-          <w:lang w:val="en-US"/>
-        </w:rPr>
-        <w:t xml:space="preserve"> attribut</w:t>
-      </w:r>
-      <w:r>
-        <w:rPr>
-          <w:lang w:val="en-US"/>
-        </w:rPr>
-        <w:t>e</w:t>
-      </w:r>
-      <w:r>
-        <w:rPr>
-          <w:lang w:val="en-US"/>
-        </w:rPr>
-        <w:t xml:space="preserve"> </w:t>
-      </w:r>
-      <w:r>
-        <w:rPr>
-          <w:b/>
-          <w:lang w:val="en-US"/>
-        </w:rPr>
-        <w:t>nodes</w:t>
-      </w:r>
-      <w:r>
-        <w:rPr>
-          <w:lang w:val="en-US"/>
-        </w:rPr>
-        <w:t xml:space="preserve"> o</w:t>
-      </w:r>
-      <w:r>
-        <w:rPr>
-          <w:lang w:val="en-US"/>
-        </w:rPr>
-        <w:t>r</w:t>
-      </w:r>
-      <w:r>
-        <w:rPr>
-          <w:lang w:val="en-US"/>
-        </w:rPr>
-        <w:t xml:space="preserve"> </w:t>
-      </w:r>
-      <w:r>
-        <w:rPr>
-          <w:b/>
-          <w:lang w:val="en-US"/>
-        </w:rPr>
-        <w:t>patterns</w:t>
-      </w:r>
-      <w:r>
-        <w:rPr>
-          <w:bCs/>
-          <w:lang w:val="en-US"/>
-        </w:rPr>
-        <w:t xml:space="preserve"> or return of function </w:t>
-      </w:r>
-      <w:proofErr w:type="spellStart"/>
-      <w:r>
-        <w:rPr>
-          <w:b/>
-          <w:lang w:val="en-US"/>
-        </w:rPr>
-        <w:t>extract_rules</w:t>
-      </w:r>
-      <w:proofErr w:type="spellEnd"/>
-      <w:r>
-        <w:rPr>
-          <w:bCs/>
-          <w:lang w:val="en-US"/>
-        </w:rPr>
-        <w:t>,</w:t>
+        <w:t>name</w:t>
+      </w:r>
+      <w:r>
+        <w:rPr>
+          <w:lang w:val="en-US"/>
+        </w:rPr>
+        <w:t>: character</w:t>
+      </w:r>
+      <w:r>
+        <w:rPr>
+          <w:b/>
+          <w:bCs/>
+          <w:lang w:val="en-US"/>
+        </w:rPr>
+        <w:t>)</w:t>
+      </w:r>
+      <w:r>
+        <w:rPr>
+          <w:lang w:val="en-US"/>
+        </w:rPr>
+        <w:t>: character</w:t>
       </w:r>
     </w:p>
     <w:p>
       <w:pPr>
-        <w:ind w:left="708" w:firstLine="708"/>
         <w:rPr>
           <w:lang w:val="en-US"/>
         </w:rPr>
       </w:pPr>
-      <w:r>
-        <w:rPr>
-          <w:b/>
-          <w:lang w:val="en-US"/>
-        </w:rPr>
-        <w:t xml:space="preserve">    </w:t>
-      </w:r>
-      <w:r>
-        <w:rPr>
-          <w:b/>
-          <w:lang w:val="en-US"/>
-        </w:rPr>
-        <w:t>entities</w:t>
-      </w:r>
-      <w:r>
-        <w:rPr>
-          <w:bCs/>
-          <w:lang w:val="en-US"/>
-        </w:rPr>
-        <w:t>: character</w:t>
+      <m:oMath>
+        <m:r>
+          <w:rPr>
+            <w:rFonts w:ascii="Cambria Math" w:hAnsi="Cambria Math"/>
+            <w:lang w:val="en-US"/>
+          </w:rPr>
+          <m:t>-</m:t>
+        </m:r>
+      </m:oMath>
+      <w:r>
+        <w:rPr>
+          <w:rFonts w:eastAsiaTheme="minorEastAsia"/>
+          <w:iCs/>
+          <w:lang w:val="en-US"/>
+        </w:rPr>
+        <w:t xml:space="preserve"> </w:t>
+      </w:r>
+      <w:proofErr w:type="spellStart"/>
+      <w:r>
+        <w:rPr>
+          <w:b/>
+          <w:bCs/>
+          <w:lang w:val="en-US"/>
+        </w:rPr>
+        <w:t>which_</w:t>
+      </w:r>
+      <w:proofErr w:type="gramStart"/>
+      <w:r>
+        <w:rPr>
+          <w:b/>
+          <w:bCs/>
+          <w:lang w:val="en-US"/>
+        </w:rPr>
+        <w:t>name</w:t>
+      </w:r>
+      <w:proofErr w:type="spellEnd"/>
+      <w:r>
+        <w:rPr>
+          <w:b/>
+          <w:bCs/>
+          <w:lang w:val="en-US"/>
+        </w:rPr>
+        <w:t>(</w:t>
+      </w:r>
+      <w:proofErr w:type="gramEnd"/>
+      <w:r>
+        <w:rPr>
+          <w:b/>
+          <w:bCs/>
+          <w:lang w:val="en-US"/>
+        </w:rPr>
+        <w:t>name</w:t>
+      </w:r>
+      <w:r>
+        <w:rPr>
+          <w:lang w:val="en-US"/>
+        </w:rPr>
+        <w:t>: character or vector(character)</w:t>
       </w:r>
       <w:r>
         <w:rPr>
@@ -32917,13 +34091,93 @@
         <w:rPr>
           <w:lang w:val="en-US"/>
         </w:rPr>
-        <w:t>:</w:t>
-      </w:r>
-      <w:r>
-        <w:rPr>
-          <w:lang w:val="en-US"/>
-        </w:rPr>
-        <w:t xml:space="preserve"> character</w:t>
+        <w:t>: character or vector(character)</w:t>
+      </w:r>
+    </w:p>
+    <w:p>
+      <w:pPr>
+        <w:rPr>
+          <w:lang w:val="en-US"/>
+        </w:rPr>
+      </w:pPr>
+      <m:oMath>
+        <m:r>
+          <w:rPr>
+            <w:rFonts w:ascii="Cambria Math" w:hAnsi="Cambria Math"/>
+            <w:lang w:val="en-US"/>
+          </w:rPr>
+          <m:t>-</m:t>
+        </m:r>
+      </m:oMath>
+      <w:r>
+        <w:rPr>
+          <w:rFonts w:eastAsiaTheme="minorEastAsia"/>
+          <w:iCs/>
+          <w:lang w:val="en-US"/>
+        </w:rPr>
+        <w:t xml:space="preserve"> </w:t>
+      </w:r>
+      <w:proofErr w:type="spellStart"/>
+      <w:r>
+        <w:rPr>
+          <w:b/>
+          <w:bCs/>
+          <w:lang w:val="en-US"/>
+        </w:rPr>
+        <w:t>simplify_</w:t>
+      </w:r>
+      <w:proofErr w:type="gramStart"/>
+      <w:r>
+        <w:rPr>
+          <w:b/>
+          <w:bCs/>
+          <w:lang w:val="en-US"/>
+        </w:rPr>
+        <w:t>naming</w:t>
+      </w:r>
+      <w:proofErr w:type="spellEnd"/>
+      <w:r>
+        <w:rPr>
+          <w:b/>
+          <w:bCs/>
+          <w:lang w:val="en-US"/>
+        </w:rPr>
+        <w:t>(</w:t>
+      </w:r>
+      <w:proofErr w:type="gramEnd"/>
+      <w:r>
+        <w:rPr>
+          <w:b/>
+          <w:bCs/>
+          <w:lang w:val="en-US"/>
+        </w:rPr>
+        <w:t>name</w:t>
+      </w:r>
+      <w:r>
+        <w:rPr>
+          <w:lang w:val="en-US"/>
+        </w:rPr>
+        <w:t>: c</w:t>
+      </w:r>
+      <w:r>
+        <w:rPr>
+          <w:lang w:val="en-US"/>
+        </w:rPr>
+        <w:t>haracter or vector(character)</w:t>
+      </w:r>
+      <w:r>
+        <w:rPr>
+          <w:b/>
+          <w:bCs/>
+          <w:lang w:val="en-US"/>
+        </w:rPr>
+        <w:t>)</w:t>
+      </w:r>
+      <w:r>
+        <w:rPr>
+          <w:lang w:val="en-US"/>
+        </w:rPr>
+        <w:t>: character or vector(character)</w:t>
       </w:r>
     </w:p>
     <w:p>
@@ -33050,7 +34304,7 @@
         </mc:Choice>
         <mc:Fallback>
           <w:pict>
-            <v:rect w14:anchorId="2E23E4C4" id="Rectangle 38" o:spid="_x0000_s1026" style="position:absolute;margin-left:1.15pt;margin-top:-7.8pt;width:466.5pt;height:1.45pt;z-index:251660288;visibility:visible;mso-wrap-style:square;mso-wrap-distance-left:9pt;mso-wrap-distance-top:0;mso-wrap-distance-right:9pt;mso-wrap-distance-bottom:0;mso-position-horizontal:absolute;mso-position-horizontal-relative:text;mso-position-vertical:absolute;mso-position-vertical-relative:text;v-text-anchor:middle" o:gfxdata="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" fillcolor="black [3213]" stroked="f" strokeweight="1pt">
+            <v:rect w14:anchorId="16A10649" id="Rectangle 38" o:spid="_x0000_s1026" style="position:absolute;margin-left:1.15pt;margin-top:-7.8pt;width:466.5pt;height:1.45pt;z-index:251660288;visibility:visible;mso-wrap-style:square;mso-wrap-distance-left:9pt;mso-wrap-distance-top:0;mso-wrap-distance-right:9pt;mso-wrap-distance-bottom:0;mso-position-horizontal:absolute;mso-position-horizontal-relative:text;mso-position-vertical:absolute;mso-position-vertical-relative:text;v-text-anchor:middle" o:gfxdata="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" fillcolor="black [3213]" stroked="f" strokeweight="1pt">
               <w10:wrap type="square"/>
             </v:rect>
           </w:pict>
@@ -33286,14 +34540,7 @@
         <w:color w:val="808080" w:themeColor="background1" w:themeShade="80"/>
         <w:lang w:val="en-US"/>
       </w:rPr>
-      <w:t>1</w:t>
-    </w:r>
-    <w:r>
-      <w:rPr>
-        <w:color w:val="808080" w:themeColor="background1" w:themeShade="80"/>
-        <w:lang w:val="en-US"/>
-      </w:rPr>
-      <w:t>3</w:t>
+      <w:t>18</w:t>
     </w:r>
     <w:r>
       <w:rPr>

</xml_diff>

<commit_message>
feat: Allow to get patterns as itemsets class object
Add a parameter to list_separate_patterns to return patterns of
class itemsets from the package arules.
Return patterns as itemsets in init_patterns (so in init).
</commit_message>
<xml_diff>
--- a/vignettes/types_of_attributes_and_methods.docx
+++ b/vignettes/types_of_attributes_and_methods.docx
@@ -12529,367 +12529,6 @@
         <w:rPr>
           <w:b/>
           <w:bCs/>
-        </w:rPr>
-      </w:pPr>
-      <m:oMath>
-        <m:r>
-          <w:rPr>
-            <w:rFonts w:ascii="Cambria Math" w:hAnsi="Cambria Math"/>
-          </w:rPr>
-          <m:t>+</m:t>
-        </m:r>
-      </m:oMath>
-      <w:r>
-        <w:rPr>
-          <w:rFonts w:eastAsiaTheme="minorEastAsia"/>
-        </w:rPr>
-        <w:t xml:space="preserve"> </w:t>
-      </w:r>
-      <w:proofErr w:type="gramStart"/>
-      <w:r>
-        <w:rPr>
-          <w:b/>
-          <w:bCs/>
-        </w:rPr>
-        <w:t>init(</w:t>
-      </w:r>
-      <w:proofErr w:type="gramEnd"/>
-      <w:r>
-        <w:rPr>
-          <w:b/>
-          <w:bCs/>
-        </w:rPr>
-        <w:t>part</w:t>
-      </w:r>
-      <w:r>
-        <w:t xml:space="preserve">: </w:t>
-      </w:r>
-      <w:proofErr w:type="spellStart"/>
-      <w:r>
-        <w:t>character</w:t>
-      </w:r>
-      <w:proofErr w:type="spellEnd"/>
-      <w:r>
-        <w:t xml:space="preserve">, </w:t>
-      </w:r>
-      <w:proofErr w:type="spellStart"/>
-      <w:r>
-        <w:rPr>
-          <w:b/>
-          <w:bCs/>
-        </w:rPr>
-        <w:t>verbose</w:t>
-      </w:r>
-      <w:proofErr w:type="spellEnd"/>
-      <w:r>
-        <w:t xml:space="preserve">: </w:t>
-      </w:r>
-      <w:proofErr w:type="spellStart"/>
-      <w:r>
-        <w:t>logical</w:t>
-      </w:r>
-      <w:proofErr w:type="spellEnd"/>
-      <w:r>
-        <w:rPr>
-          <w:b/>
-          <w:bCs/>
-        </w:rPr>
-        <w:t>)</w:t>
-      </w:r>
-    </w:p>
-    <w:p>
-      <w:pPr>
-        <w:rPr>
-          <w:b/>
-          <w:bCs/>
-        </w:rPr>
-      </w:pPr>
-      <m:oMath>
-        <m:r>
-          <w:rPr>
-            <w:rFonts w:ascii="Cambria Math" w:hAnsi="Cambria Math"/>
-          </w:rPr>
-          <m:t>-</m:t>
-        </m:r>
-      </m:oMath>
-      <w:r>
-        <w:rPr>
-          <w:rFonts w:eastAsiaTheme="minorEastAsia"/>
-          <w:iCs/>
-        </w:rPr>
-        <w:t xml:space="preserve"> </w:t>
-      </w:r>
-      <w:proofErr w:type="spellStart"/>
-      <w:proofErr w:type="gramStart"/>
-      <w:r>
-        <w:rPr>
-          <w:b/>
-          <w:bCs/>
-        </w:rPr>
-        <w:t>init</w:t>
-      </w:r>
-      <w:proofErr w:type="gramEnd"/>
-      <w:r>
-        <w:rPr>
-          <w:b/>
-          <w:bCs/>
-        </w:rPr>
-        <w:t>_nodes</w:t>
-      </w:r>
-      <w:proofErr w:type="spellEnd"/>
-      <w:r>
-        <w:rPr>
-          <w:b/>
-          <w:bCs/>
-        </w:rPr>
-        <w:t>(</w:t>
-      </w:r>
-      <w:proofErr w:type="spellStart"/>
-      <w:r>
-        <w:rPr>
-          <w:b/>
-          <w:bCs/>
-        </w:rPr>
-        <w:t>verbose</w:t>
-      </w:r>
-      <w:proofErr w:type="spellEnd"/>
-      <w:r>
-        <w:t xml:space="preserve">: </w:t>
-      </w:r>
-      <w:proofErr w:type="spellStart"/>
-      <w:r>
-        <w:t>logical</w:t>
-      </w:r>
-      <w:proofErr w:type="spellEnd"/>
-      <w:r>
-        <w:rPr>
-          <w:b/>
-          <w:bCs/>
-        </w:rPr>
-        <w:t>)</w:t>
-      </w:r>
-    </w:p>
-    <w:p>
-      <w:pPr>
-        <w:rPr>
-          <w:b/>
-          <w:bCs/>
-        </w:rPr>
-      </w:pPr>
-      <m:oMath>
-        <m:r>
-          <w:rPr>
-            <w:rFonts w:ascii="Cambria Math" w:hAnsi="Cambria Math"/>
-          </w:rPr>
-          <m:t>-</m:t>
-        </m:r>
-      </m:oMath>
-      <w:r>
-        <w:rPr>
-          <w:rFonts w:eastAsiaTheme="minorEastAsia"/>
-          <w:iCs/>
-        </w:rPr>
-        <w:t xml:space="preserve"> </w:t>
-      </w:r>
-      <w:proofErr w:type="spellStart"/>
-      <w:proofErr w:type="gramStart"/>
-      <w:r>
-        <w:rPr>
-          <w:b/>
-          <w:bCs/>
-        </w:rPr>
-        <w:t>init</w:t>
-      </w:r>
-      <w:proofErr w:type="gramEnd"/>
-      <w:r>
-        <w:rPr>
-          <w:b/>
-          <w:bCs/>
-        </w:rPr>
-        <w:t>_nodes_links</w:t>
-      </w:r>
-      <w:proofErr w:type="spellEnd"/>
-      <w:r>
-        <w:rPr>
-          <w:b/>
-          <w:bCs/>
-        </w:rPr>
-        <w:t>(</w:t>
-      </w:r>
-      <w:proofErr w:type="spellStart"/>
-      <w:r>
-        <w:rPr>
-          <w:b/>
-          <w:bCs/>
-        </w:rPr>
-        <w:t>verbose</w:t>
-      </w:r>
-      <w:proofErr w:type="spellEnd"/>
-      <w:r>
-        <w:t xml:space="preserve">: </w:t>
-      </w:r>
-      <w:proofErr w:type="spellStart"/>
-      <w:r>
-        <w:t>logical</w:t>
-      </w:r>
-      <w:proofErr w:type="spellEnd"/>
-      <w:r>
-        <w:rPr>
-          <w:b/>
-          <w:bCs/>
-        </w:rPr>
-        <w:t>)</w:t>
-      </w:r>
-    </w:p>
-    <w:p>
-      <w:pPr>
-        <w:rPr>
-          <w:b/>
-          <w:bCs/>
-        </w:rPr>
-      </w:pPr>
-      <m:oMath>
-        <m:r>
-          <w:rPr>
-            <w:rFonts w:ascii="Cambria Math" w:hAnsi="Cambria Math"/>
-          </w:rPr>
-          <w:lastRenderedPageBreak/>
-          <m:t>-</m:t>
-        </m:r>
-      </m:oMath>
-      <w:r>
-        <w:rPr>
-          <w:rFonts w:eastAsiaTheme="minorEastAsia"/>
-          <w:iCs/>
-        </w:rPr>
-        <w:t xml:space="preserve"> </w:t>
-      </w:r>
-      <w:proofErr w:type="spellStart"/>
-      <w:proofErr w:type="gramStart"/>
-      <w:r>
-        <w:rPr>
-          <w:b/>
-          <w:bCs/>
-        </w:rPr>
-        <w:t>init</w:t>
-      </w:r>
-      <w:proofErr w:type="gramEnd"/>
-      <w:r>
-        <w:rPr>
-          <w:b/>
-          <w:bCs/>
-        </w:rPr>
-        <w:t>_patterns</w:t>
-      </w:r>
-      <w:proofErr w:type="spellEnd"/>
-      <w:r>
-        <w:rPr>
-          <w:b/>
-          <w:bCs/>
-        </w:rPr>
-        <w:t>(</w:t>
-      </w:r>
-      <w:proofErr w:type="spellStart"/>
-      <w:r>
-        <w:rPr>
-          <w:b/>
-          <w:bCs/>
-        </w:rPr>
-        <w:t>verbose</w:t>
-      </w:r>
-      <w:proofErr w:type="spellEnd"/>
-      <w:r>
-        <w:t xml:space="preserve">: </w:t>
-      </w:r>
-      <w:proofErr w:type="spellStart"/>
-      <w:r>
-        <w:t>logical</w:t>
-      </w:r>
-      <w:proofErr w:type="spellEnd"/>
-      <w:r>
-        <w:rPr>
-          <w:b/>
-          <w:bCs/>
-        </w:rPr>
-        <w:t>)</w:t>
-      </w:r>
-    </w:p>
-    <w:p>
-      <w:pPr>
-        <w:rPr>
-          <w:b/>
-          <w:bCs/>
-        </w:rPr>
-      </w:pPr>
-      <m:oMath>
-        <m:r>
-          <w:rPr>
-            <w:rFonts w:ascii="Cambria Math" w:hAnsi="Cambria Math"/>
-          </w:rPr>
-          <m:t>-</m:t>
-        </m:r>
-      </m:oMath>
-      <w:r>
-        <w:rPr>
-          <w:rFonts w:eastAsiaTheme="minorEastAsia"/>
-          <w:iCs/>
-        </w:rPr>
-        <w:t xml:space="preserve"> </w:t>
-      </w:r>
-      <w:proofErr w:type="spellStart"/>
-      <w:proofErr w:type="gramStart"/>
-      <w:r>
-        <w:rPr>
-          <w:b/>
-          <w:bCs/>
-        </w:rPr>
-        <w:t>init</w:t>
-      </w:r>
-      <w:proofErr w:type="gramEnd"/>
-      <w:r>
-        <w:rPr>
-          <w:b/>
-          <w:bCs/>
-        </w:rPr>
-        <w:t>_patterns_links</w:t>
-      </w:r>
-      <w:proofErr w:type="spellEnd"/>
-      <w:r>
-        <w:rPr>
-          <w:b/>
-          <w:bCs/>
-        </w:rPr>
-        <w:t>(</w:t>
-      </w:r>
-      <w:proofErr w:type="spellStart"/>
-      <w:r>
-        <w:rPr>
-          <w:b/>
-          <w:bCs/>
-        </w:rPr>
-        <w:t>verbose</w:t>
-      </w:r>
-      <w:proofErr w:type="spellEnd"/>
-      <w:r>
-        <w:t xml:space="preserve">: </w:t>
-      </w:r>
-      <w:proofErr w:type="spellStart"/>
-      <w:r>
-        <w:t>logical</w:t>
-      </w:r>
-      <w:proofErr w:type="spellEnd"/>
-      <w:r>
-        <w:rPr>
-          <w:b/>
-          <w:bCs/>
-        </w:rPr>
-        <w:t>)</w:t>
-      </w:r>
-    </w:p>
-    <w:p/>
-    <w:p>
-      <w:pPr>
-        <w:rPr>
           <w:lang w:val="en-US"/>
         </w:rPr>
       </w:pPr>
@@ -12910,14 +12549,6 @@
         <w:t xml:space="preserve"> </w:t>
       </w:r>
       <w:proofErr w:type="spellStart"/>
-      <w:r>
-        <w:rPr>
-          <w:b/>
-          <w:bCs/>
-          <w:lang w:val="en-US"/>
-        </w:rPr>
-        <w:t>is_</w:t>
-      </w:r>
       <w:proofErr w:type="gramStart"/>
       <w:r>
         <w:rPr>
@@ -12949,7 +12580,21 @@
         <w:rPr>
           <w:lang w:val="en-US"/>
         </w:rPr>
-        <w:t>: character</w:t>
+        <w:t xml:space="preserve">: character, </w:t>
+      </w:r>
+      <w:r>
+        <w:rPr>
+          <w:b/>
+          <w:bCs/>
+          <w:lang w:val="en-US"/>
+        </w:rPr>
+        <w:t>verbose</w:t>
+      </w:r>
+      <w:r>
+        <w:rPr>
+          <w:lang w:val="en-US"/>
+        </w:rPr>
+        <w:t>: logical</w:t>
       </w:r>
       <w:r>
         <w:rPr>
@@ -12961,20 +12606,321 @@
       </w:r>
       <w:r>
         <w:rPr>
-          <w:lang w:val="en-US"/>
-        </w:rPr>
-        <w:t>: logical or vector(lo</w:t>
-      </w:r>
-      <w:r>
-        <w:rPr>
-          <w:lang w:val="en-US"/>
-        </w:rPr>
-        <w:t>gical)</w:t>
+          <w:b/>
+          <w:bCs/>
+          <w:lang w:val="en-US"/>
+        </w:rPr>
+        <w:t xml:space="preserve">: </w:t>
+      </w:r>
+      <w:proofErr w:type="spellStart"/>
+      <w:r>
+        <w:rPr>
+          <w:lang w:val="en-US"/>
+        </w:rPr>
+        <w:t>itemsets</w:t>
+      </w:r>
+      <w:proofErr w:type="spellEnd"/>
+      <w:r>
+        <w:rPr>
+          <w:lang w:val="en-US"/>
+        </w:rPr>
+        <w:t xml:space="preserve"> (class object from </w:t>
+      </w:r>
+      <w:proofErr w:type="spellStart"/>
+      <w:r>
+        <w:rPr>
+          <w:lang w:val="en-US"/>
+        </w:rPr>
+        <w:t>arules</w:t>
+      </w:r>
+      <w:proofErr w:type="spellEnd"/>
+      <w:r>
+        <w:rPr>
+          <w:b/>
+          <w:lang w:val="en-US"/>
+        </w:rPr>
+        <w:t xml:space="preserve"> </w:t>
+      </w:r>
+      <w:r>
+        <w:rPr>
+          <w:lang w:val="en-US"/>
+        </w:rPr>
+        <w:t>package) or NULL</w:t>
       </w:r>
     </w:p>
     <w:p>
       <w:pPr>
         <w:rPr>
+          <w:b/>
+          <w:bCs/>
+        </w:rPr>
+      </w:pPr>
+      <m:oMath>
+        <m:r>
+          <w:rPr>
+            <w:rFonts w:ascii="Cambria Math" w:hAnsi="Cambria Math"/>
+          </w:rPr>
+          <m:t>-</m:t>
+        </m:r>
+      </m:oMath>
+      <w:r>
+        <w:rPr>
+          <w:rFonts w:eastAsiaTheme="minorEastAsia"/>
+          <w:iCs/>
+        </w:rPr>
+        <w:t xml:space="preserve"> </w:t>
+      </w:r>
+      <w:proofErr w:type="spellStart"/>
+      <w:proofErr w:type="gramStart"/>
+      <w:r>
+        <w:rPr>
+          <w:b/>
+          <w:bCs/>
+        </w:rPr>
+        <w:t>init</w:t>
+      </w:r>
+      <w:proofErr w:type="gramEnd"/>
+      <w:r>
+        <w:rPr>
+          <w:b/>
+          <w:bCs/>
+        </w:rPr>
+        <w:t>_nodes</w:t>
+      </w:r>
+      <w:proofErr w:type="spellEnd"/>
+      <w:r>
+        <w:rPr>
+          <w:b/>
+          <w:bCs/>
+        </w:rPr>
+        <w:t>(</w:t>
+      </w:r>
+      <w:proofErr w:type="spellStart"/>
+      <w:r>
+        <w:rPr>
+          <w:b/>
+          <w:bCs/>
+        </w:rPr>
+        <w:t>verbose</w:t>
+      </w:r>
+      <w:proofErr w:type="spellEnd"/>
+      <w:r>
+        <w:t xml:space="preserve">: </w:t>
+      </w:r>
+      <w:proofErr w:type="spellStart"/>
+      <w:r>
+        <w:t>logical</w:t>
+      </w:r>
+      <w:proofErr w:type="spellEnd"/>
+      <w:r>
+        <w:rPr>
+          <w:b/>
+          <w:bCs/>
+        </w:rPr>
+        <w:t>)</w:t>
+      </w:r>
+    </w:p>
+    <w:p>
+      <w:pPr>
+        <w:rPr>
+          <w:b/>
+          <w:bCs/>
+        </w:rPr>
+      </w:pPr>
+      <m:oMath>
+        <m:r>
+          <w:rPr>
+            <w:rFonts w:ascii="Cambria Math" w:hAnsi="Cambria Math"/>
+          </w:rPr>
+          <m:t>-</m:t>
+        </m:r>
+      </m:oMath>
+      <w:r>
+        <w:rPr>
+          <w:rFonts w:eastAsiaTheme="minorEastAsia"/>
+          <w:iCs/>
+        </w:rPr>
+        <w:t xml:space="preserve"> </w:t>
+      </w:r>
+      <w:proofErr w:type="spellStart"/>
+      <w:proofErr w:type="gramStart"/>
+      <w:r>
+        <w:rPr>
+          <w:b/>
+          <w:bCs/>
+        </w:rPr>
+        <w:t>init</w:t>
+      </w:r>
+      <w:proofErr w:type="gramEnd"/>
+      <w:r>
+        <w:rPr>
+          <w:b/>
+          <w:bCs/>
+        </w:rPr>
+        <w:t>_nodes_links</w:t>
+      </w:r>
+      <w:proofErr w:type="spellEnd"/>
+      <w:r>
+        <w:rPr>
+          <w:b/>
+          <w:bCs/>
+        </w:rPr>
+        <w:t>(</w:t>
+      </w:r>
+      <w:proofErr w:type="spellStart"/>
+      <w:r>
+        <w:rPr>
+          <w:b/>
+          <w:bCs/>
+        </w:rPr>
+        <w:t>verbose</w:t>
+      </w:r>
+      <w:proofErr w:type="spellEnd"/>
+      <w:r>
+        <w:t xml:space="preserve">: </w:t>
+      </w:r>
+      <w:proofErr w:type="spellStart"/>
+      <w:r>
+        <w:t>logical</w:t>
+      </w:r>
+      <w:proofErr w:type="spellEnd"/>
+      <w:r>
+        <w:rPr>
+          <w:b/>
+          <w:bCs/>
+        </w:rPr>
+        <w:t>)</w:t>
+      </w:r>
+    </w:p>
+    <w:p>
+      <w:pPr>
+        <w:rPr>
+          <w:lang w:val="en-US"/>
+        </w:rPr>
+      </w:pPr>
+      <m:oMath>
+        <m:r>
+          <w:rPr>
+            <w:rFonts w:ascii="Cambria Math" w:hAnsi="Cambria Math"/>
+            <w:lang w:val="en-US"/>
+          </w:rPr>
+          <w:lastRenderedPageBreak/>
+          <m:t>-</m:t>
+        </m:r>
+      </m:oMath>
+      <w:r>
+        <w:rPr>
+          <w:rFonts w:eastAsiaTheme="minorEastAsia"/>
+          <w:iCs/>
+          <w:lang w:val="en-US"/>
+        </w:rPr>
+        <w:t xml:space="preserve"> </w:t>
+      </w:r>
+      <w:proofErr w:type="spellStart"/>
+      <w:r>
+        <w:rPr>
+          <w:b/>
+          <w:bCs/>
+          <w:lang w:val="en-US"/>
+        </w:rPr>
+        <w:t>init_</w:t>
+      </w:r>
+      <w:proofErr w:type="gramStart"/>
+      <w:r>
+        <w:rPr>
+          <w:b/>
+          <w:bCs/>
+          <w:lang w:val="en-US"/>
+        </w:rPr>
+        <w:t>patterns</w:t>
+      </w:r>
+      <w:proofErr w:type="spellEnd"/>
+      <w:r>
+        <w:rPr>
+          <w:b/>
+          <w:bCs/>
+          <w:lang w:val="en-US"/>
+        </w:rPr>
+        <w:t>(</w:t>
+      </w:r>
+      <w:proofErr w:type="gramEnd"/>
+      <w:r>
+        <w:rPr>
+          <w:b/>
+          <w:bCs/>
+          <w:lang w:val="en-US"/>
+        </w:rPr>
+        <w:t>verbose</w:t>
+      </w:r>
+      <w:r>
+        <w:rPr>
+          <w:lang w:val="en-US"/>
+        </w:rPr>
+        <w:t>: logical</w:t>
+      </w:r>
+      <w:r>
+        <w:rPr>
+          <w:b/>
+          <w:bCs/>
+          <w:lang w:val="en-US"/>
+        </w:rPr>
+        <w:t>)</w:t>
+      </w:r>
+      <w:r>
+        <w:rPr>
+          <w:b/>
+          <w:bCs/>
+          <w:lang w:val="en-US"/>
+        </w:rPr>
+        <w:t xml:space="preserve">: </w:t>
+      </w:r>
+      <w:proofErr w:type="spellStart"/>
+      <w:r>
+        <w:rPr>
+          <w:lang w:val="en-US"/>
+        </w:rPr>
+        <w:t>itemsets</w:t>
+      </w:r>
+      <w:proofErr w:type="spellEnd"/>
+      <w:r>
+        <w:rPr>
+          <w:lang w:val="en-US"/>
+        </w:rPr>
+        <w:t xml:space="preserve"> (class object from </w:t>
+      </w:r>
+      <w:proofErr w:type="spellStart"/>
+      <w:r>
+        <w:rPr>
+          <w:lang w:val="en-US"/>
+        </w:rPr>
+        <w:t>arules</w:t>
+      </w:r>
+      <w:proofErr w:type="spellEnd"/>
+      <w:r>
+        <w:rPr>
+          <w:b/>
+          <w:lang w:val="en-US"/>
+        </w:rPr>
+        <w:t xml:space="preserve"> </w:t>
+      </w:r>
+      <w:r>
+        <w:rPr>
+          <w:lang w:val="en-US"/>
+        </w:rPr>
+        <w:t>package) or</w:t>
+      </w:r>
+      <w:r>
+        <w:rPr>
+          <w:lang w:val="en-US"/>
+        </w:rPr>
+        <w:t xml:space="preserve"> NULL</w:t>
+      </w:r>
+    </w:p>
+    <w:p>
+      <w:pPr>
+        <w:rPr>
+          <w:b/>
+          <w:bCs/>
           <w:lang w:val="en-US"/>
         </w:rPr>
       </w:pPr>
@@ -13002,7 +12948,7 @@
           <w:bCs/>
           <w:lang w:val="en-US"/>
         </w:rPr>
-        <w:t>is_init_</w:t>
+        <w:t>init_patterns_</w:t>
       </w:r>
       <w:proofErr w:type="gramStart"/>
       <w:r>
@@ -13011,7 +12957,7 @@
           <w:bCs/>
           <w:lang w:val="en-US"/>
         </w:rPr>
-        <w:t>nodes</w:t>
+        <w:t>links</w:t>
       </w:r>
       <w:proofErr w:type="spellEnd"/>
       <w:r>
@@ -13029,14 +12975,162 @@
           <w:bCs/>
           <w:lang w:val="en-US"/>
         </w:rPr>
+        <w:t>verbose</w:t>
+      </w:r>
+      <w:r>
+        <w:rPr>
+          <w:lang w:val="en-US"/>
+        </w:rPr>
+        <w:t>: logical</w:t>
+      </w:r>
+      <w:r>
+        <w:rPr>
+          <w:b/>
+          <w:bCs/>
+          <w:lang w:val="en-US"/>
+        </w:rPr>
         <w:t>)</w:t>
       </w:r>
-      <w:r>
-        <w:rPr>
-          <w:lang w:val="en-US"/>
-        </w:rPr>
-        <w:t>: logical</w:t>
-      </w:r>
+    </w:p>
+    <w:p>
+      <w:pPr>
+        <w:rPr>
+          <w:lang w:val="en-US"/>
+        </w:rPr>
+      </w:pPr>
+    </w:p>
+    <w:p>
+      <m:oMath>
+        <m:r>
+          <w:rPr>
+            <w:rFonts w:ascii="Cambria Math" w:hAnsi="Cambria Math"/>
+          </w:rPr>
+          <m:t>+</m:t>
+        </m:r>
+      </m:oMath>
+      <w:r>
+        <w:rPr>
+          <w:rFonts w:eastAsiaTheme="minorEastAsia"/>
+        </w:rPr>
+        <w:t xml:space="preserve"> </w:t>
+      </w:r>
+      <w:proofErr w:type="spellStart"/>
+      <w:proofErr w:type="gramStart"/>
+      <w:r>
+        <w:rPr>
+          <w:b/>
+          <w:bCs/>
+        </w:rPr>
+        <w:t>is</w:t>
+      </w:r>
+      <w:proofErr w:type="gramEnd"/>
+      <w:r>
+        <w:rPr>
+          <w:b/>
+          <w:bCs/>
+        </w:rPr>
+        <w:t>_init</w:t>
+      </w:r>
+      <w:proofErr w:type="spellEnd"/>
+      <w:r>
+        <w:rPr>
+          <w:b/>
+          <w:bCs/>
+        </w:rPr>
+        <w:t>(part</w:t>
+      </w:r>
+      <w:r>
+        <w:t xml:space="preserve">: </w:t>
+      </w:r>
+      <w:proofErr w:type="spellStart"/>
+      <w:r>
+        <w:t>character</w:t>
+      </w:r>
+      <w:proofErr w:type="spellEnd"/>
+      <w:r>
+        <w:rPr>
+          <w:b/>
+          <w:bCs/>
+        </w:rPr>
+        <w:t>)</w:t>
+      </w:r>
+      <w:r>
+        <w:t xml:space="preserve">: </w:t>
+      </w:r>
+      <w:proofErr w:type="spellStart"/>
+      <w:r>
+        <w:t>logical</w:t>
+      </w:r>
+      <w:proofErr w:type="spellEnd"/>
+      <w:r>
+        <w:t xml:space="preserve"> or </w:t>
+      </w:r>
+      <w:proofErr w:type="spellStart"/>
+      <w:r>
+        <w:t>vector</w:t>
+      </w:r>
+      <w:proofErr w:type="spellEnd"/>
+      <w:r>
+        <w:t>(</w:t>
+      </w:r>
+      <w:proofErr w:type="spellStart"/>
+      <w:r>
+        <w:t>logical</w:t>
+      </w:r>
+      <w:proofErr w:type="spellEnd"/>
+      <w:r>
+        <w:t>)</w:t>
+      </w:r>
+    </w:p>
+    <w:p>
+      <m:oMath>
+        <m:r>
+          <w:rPr>
+            <w:rFonts w:ascii="Cambria Math" w:hAnsi="Cambria Math"/>
+          </w:rPr>
+          <m:t>-</m:t>
+        </m:r>
+      </m:oMath>
+      <w:r>
+        <w:rPr>
+          <w:rFonts w:eastAsiaTheme="minorEastAsia"/>
+          <w:iCs/>
+        </w:rPr>
+        <w:t xml:space="preserve"> </w:t>
+      </w:r>
+      <w:proofErr w:type="spellStart"/>
+      <w:proofErr w:type="gramStart"/>
+      <w:r>
+        <w:rPr>
+          <w:b/>
+          <w:bCs/>
+        </w:rPr>
+        <w:t>is</w:t>
+      </w:r>
+      <w:proofErr w:type="gramEnd"/>
+      <w:r>
+        <w:rPr>
+          <w:b/>
+          <w:bCs/>
+        </w:rPr>
+        <w:t>_init_nodes</w:t>
+      </w:r>
+      <w:proofErr w:type="spellEnd"/>
+      <w:r>
+        <w:rPr>
+          <w:b/>
+          <w:bCs/>
+        </w:rPr>
+        <w:t>()</w:t>
+      </w:r>
+      <w:r>
+        <w:t xml:space="preserve">: </w:t>
+      </w:r>
+      <w:proofErr w:type="spellStart"/>
+      <w:r>
+        <w:t>logical</w:t>
+      </w:r>
+      <w:proofErr w:type="spellEnd"/>
     </w:p>
     <w:p>
       <w:pPr>
@@ -14008,6 +14102,28 @@
       </w:r>
       <w:r>
         <w:rPr>
+          <w:lang w:val="en-US"/>
+        </w:rPr>
+        <w:t xml:space="preserve">, </w:t>
+      </w:r>
+      <w:proofErr w:type="spellStart"/>
+      <w:r>
+        <w:rPr>
+          <w:b/>
+          <w:bCs/>
+          <w:lang w:val="en-US"/>
+        </w:rPr>
+        <w:t>arules</w:t>
+      </w:r>
+      <w:proofErr w:type="spellEnd"/>
+      <w:r>
+        <w:rPr>
+          <w:lang w:val="en-US"/>
+        </w:rPr>
+        <w:t>: logical</w:t>
+      </w:r>
+      <w:r>
+        <w:rPr>
           <w:b/>
           <w:lang w:val="en-US"/>
         </w:rPr>
@@ -14018,6 +14134,55 @@
           <w:lang w:val="en-US"/>
         </w:rPr>
         <w:t xml:space="preserve">: </w:t>
+      </w:r>
+      <w:proofErr w:type="spellStart"/>
+      <w:r>
+        <w:rPr>
+          <w:lang w:val="en-US"/>
+        </w:rPr>
+        <w:t>itemsets</w:t>
+      </w:r>
+      <w:proofErr w:type="spellEnd"/>
+      <w:r>
+        <w:rPr>
+          <w:lang w:val="en-US"/>
+        </w:rPr>
+        <w:t xml:space="preserve"> (class object from </w:t>
+      </w:r>
+      <w:proofErr w:type="spellStart"/>
+      <w:r>
+        <w:rPr>
+          <w:lang w:val="en-US"/>
+        </w:rPr>
+        <w:t>arules</w:t>
+      </w:r>
+      <w:proofErr w:type="spellEnd"/>
+    </w:p>
+    <w:p>
+      <w:pPr>
+        <w:ind w:left="2124"/>
+        <w:rPr>
+          <w:lang w:val="en-US"/>
+        </w:rPr>
+      </w:pPr>
+      <w:r>
+        <w:rPr>
+          <w:b/>
+          <w:lang w:val="en-US"/>
+        </w:rPr>
+        <w:t xml:space="preserve">     </w:t>
+      </w:r>
+      <w:r>
+        <w:rPr>
+          <w:lang w:val="en-US"/>
+        </w:rPr>
+        <w:t>package) or</w:t>
+      </w:r>
+      <w:r>
+        <w:rPr>
+          <w:lang w:val="en-US"/>
+        </w:rPr>
+        <w:t xml:space="preserve"> </w:t>
       </w:r>
       <w:proofErr w:type="spellStart"/>
       <w:proofErr w:type="gramStart"/>
@@ -15832,6 +15997,7 @@
                 <w:color w:val="000000"/>
                 <w:lang w:val="en-US" w:eastAsia="fr-FR"/>
               </w:rPr>
+              <w:lastRenderedPageBreak/>
               <w:t>vector(</w:t>
             </w:r>
             <w:r>
@@ -15949,7 +16115,6 @@
             <w:rFonts w:ascii="Cambria Math" w:hAnsi="Cambria Math"/>
             <w:lang w:val="en-US"/>
           </w:rPr>
-          <w:lastRenderedPageBreak/>
           <m:t>-</m:t>
         </m:r>
       </m:oMath>
@@ -20369,6 +20534,7 @@
                 <w:color w:val="000000"/>
                 <w:lang w:val="en-US" w:eastAsia="fr-FR"/>
               </w:rPr>
+              <w:lastRenderedPageBreak/>
               <w:t>numeric</w:t>
             </w:r>
           </w:p>
@@ -20595,7 +20761,6 @@
                 <w:color w:val="FFFFFF"/>
                 <w:lang w:val="en-US" w:eastAsia="fr-FR"/>
               </w:rPr>
-              <w:lastRenderedPageBreak/>
               <w:t>ID</w:t>
             </w:r>
           </w:p>
@@ -34304,7 +34469,7 @@
         </mc:Choice>
         <mc:Fallback>
           <w:pict>
-            <v:rect w14:anchorId="16A10649" id="Rectangle 38" o:spid="_x0000_s1026" style="position:absolute;margin-left:1.15pt;margin-top:-7.8pt;width:466.5pt;height:1.45pt;z-index:251660288;visibility:visible;mso-wrap-style:square;mso-wrap-distance-left:9pt;mso-wrap-distance-top:0;mso-wrap-distance-right:9pt;mso-wrap-distance-bottom:0;mso-position-horizontal:absolute;mso-position-horizontal-relative:text;mso-position-vertical:absolute;mso-position-vertical-relative:text;v-text-anchor:middle" o:gfxdata="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" fillcolor="black [3213]" stroked="f" strokeweight="1pt">
+            <v:rect w14:anchorId="63BBD4F8" id="Rectangle 38" o:spid="_x0000_s1026" style="position:absolute;margin-left:1.15pt;margin-top:-7.8pt;width:466.5pt;height:1.45pt;z-index:251660288;visibility:visible;mso-wrap-style:square;mso-wrap-distance-left:9pt;mso-wrap-distance-top:0;mso-wrap-distance-right:9pt;mso-wrap-distance-bottom:0;mso-position-horizontal:absolute;mso-position-horizontal-relative:text;mso-position-vertical:absolute;mso-position-vertical-relative:text;v-text-anchor:middle" o:gfxdata="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" fillcolor="black [3213]" stroked="f" strokeweight="1pt">
               <w10:wrap type="square"/>
             </v:rect>
           </w:pict>
@@ -34540,7 +34705,14 @@
         <w:color w:val="808080" w:themeColor="background1" w:themeShade="80"/>
         <w:lang w:val="en-US"/>
       </w:rPr>
-      <w:t>18</w:t>
+      <w:t>1</w:t>
+    </w:r>
+    <w:r>
+      <w:rPr>
+        <w:color w:val="808080" w:themeColor="background1" w:themeShade="80"/>
+        <w:lang w:val="en-US"/>
+      </w:rPr>
+      <w:t>9</w:t>
     </w:r>
     <w:r>
       <w:rPr>

</xml_diff>

<commit_message>
feat: Generalize the string simplification function
Generalize the function simplify_naming from SpectralAnalyzer to be
able to use it whatever the character string.
Rename one parameter of the function cap for consistency between this
function and the new one.
</commit_message>
<xml_diff>
--- a/vignettes/types_of_attributes_and_methods.docx
+++ b/vignettes/types_of_attributes_and_methods.docx
@@ -2203,7 +2203,6 @@
         <w:t xml:space="preserve">: </w:t>
       </w:r>
       <w:proofErr w:type="spellStart"/>
-      <w:proofErr w:type="gramStart"/>
       <w:r>
         <w:rPr>
           <w:lang w:val="en-US"/>
@@ -2211,7 +2210,6 @@
         <w:t>data.frame</w:t>
       </w:r>
       <w:proofErr w:type="spellEnd"/>
-      <w:proofErr w:type="gramEnd"/>
     </w:p>
     <w:tbl>
       <w:tblPr>
@@ -3188,23 +3186,7 @@
           <w:bCs/>
           <w:lang w:val="en-US"/>
         </w:rPr>
-        <w:t xml:space="preserve"> </w:t>
-      </w:r>
-      <w:proofErr w:type="gramStart"/>
-      <w:r>
-        <w:rPr>
-          <w:bCs/>
-          <w:lang w:val="en-US"/>
-        </w:rPr>
-        <w:t>list(</w:t>
-      </w:r>
-      <w:proofErr w:type="gramEnd"/>
-      <w:r>
-        <w:rPr>
-          <w:bCs/>
-          <w:lang w:val="en-US"/>
-        </w:rPr>
-        <w:t>named vector(character))</w:t>
+        <w:t xml:space="preserve"> list(named vector(character))</w:t>
       </w:r>
     </w:p>
     <w:tbl>
@@ -4675,16 +4657,8 @@
         <w:rPr>
           <w:lang w:val="en-US"/>
         </w:rPr>
-        <w:t xml:space="preserve"> </w:t>
-      </w:r>
-      <w:proofErr w:type="gramStart"/>
-      <w:r>
-        <w:rPr>
-          <w:lang w:val="en-US"/>
-        </w:rPr>
-        <w:t>list(</w:t>
-      </w:r>
-      <w:proofErr w:type="gramEnd"/>
+        <w:t xml:space="preserve"> list(</w:t>
+      </w:r>
       <w:r>
         <w:rPr>
           <w:b/>
@@ -4921,7 +4895,6 @@
         <w:t xml:space="preserve">: </w:t>
       </w:r>
       <w:proofErr w:type="spellStart"/>
-      <w:proofErr w:type="gramStart"/>
       <w:r>
         <w:rPr>
           <w:lang w:val="en-US"/>
@@ -4929,7 +4902,6 @@
         <w:t>data.frame</w:t>
       </w:r>
       <w:proofErr w:type="spellEnd"/>
-      <w:proofErr w:type="gramEnd"/>
     </w:p>
     <w:tbl>
       <w:tblPr>
@@ -7200,7 +7172,6 @@
         <w:t xml:space="preserve">: </w:t>
       </w:r>
       <w:proofErr w:type="spellStart"/>
-      <w:proofErr w:type="gramStart"/>
       <w:r>
         <w:rPr>
           <w:lang w:val="en-US"/>
@@ -7208,7 +7179,6 @@
         <w:t>data.frame</w:t>
       </w:r>
       <w:proofErr w:type="spellEnd"/>
-      <w:proofErr w:type="gramEnd"/>
     </w:p>
     <w:tbl>
       <w:tblPr>
@@ -8603,7 +8573,6 @@
         <w:t xml:space="preserve">: </w:t>
       </w:r>
       <w:proofErr w:type="spellStart"/>
-      <w:proofErr w:type="gramStart"/>
       <w:r>
         <w:rPr>
           <w:lang w:val="en-US"/>
@@ -8611,7 +8580,6 @@
         <w:t>data.frame</w:t>
       </w:r>
       <w:proofErr w:type="spellEnd"/>
-      <w:proofErr w:type="gramEnd"/>
     </w:p>
     <w:tbl>
       <w:tblPr>
@@ -11162,7 +11130,6 @@
         <w:t xml:space="preserve">: </w:t>
       </w:r>
       <w:proofErr w:type="spellStart"/>
-      <w:proofErr w:type="gramStart"/>
       <w:r>
         <w:rPr>
           <w:lang w:val="en-US"/>
@@ -11170,7 +11137,6 @@
         <w:t>data.frame</w:t>
       </w:r>
       <w:proofErr w:type="spellEnd"/>
-      <w:proofErr w:type="gramEnd"/>
     </w:p>
     <w:tbl>
       <w:tblPr>
@@ -11622,7 +11588,6 @@
         <w:t xml:space="preserve"> </w:t>
       </w:r>
       <w:proofErr w:type="spellStart"/>
-      <w:proofErr w:type="gramStart"/>
       <w:r>
         <w:rPr>
           <w:b/>
@@ -11645,7 +11610,6 @@
         <w:t>er</w:t>
       </w:r>
       <w:proofErr w:type="spellEnd"/>
-      <w:proofErr w:type="gramEnd"/>
       <w:r>
         <w:rPr>
           <w:b/>
@@ -12436,7 +12400,6 @@
         </w:rPr>
         <w:t xml:space="preserve"> </w:t>
       </w:r>
-      <w:proofErr w:type="gramStart"/>
       <w:r>
         <w:rPr>
           <w:b/>
@@ -12445,7 +12408,6 @@
         </w:rPr>
         <w:t>reset(</w:t>
       </w:r>
-      <w:proofErr w:type="gramEnd"/>
       <w:r>
         <w:rPr>
           <w:b/>
@@ -12549,7 +12511,6 @@
         <w:t xml:space="preserve"> </w:t>
       </w:r>
       <w:proofErr w:type="spellStart"/>
-      <w:proofErr w:type="gramStart"/>
       <w:r>
         <w:rPr>
           <w:b/>
@@ -12565,16 +12526,7 @@
           <w:bCs/>
           <w:lang w:val="en-US"/>
         </w:rPr>
-        <w:t>(</w:t>
-      </w:r>
-      <w:proofErr w:type="gramEnd"/>
-      <w:r>
-        <w:rPr>
-          <w:b/>
-          <w:bCs/>
-          <w:lang w:val="en-US"/>
-        </w:rPr>
-        <w:t>part</w:t>
+        <w:t>(part</w:t>
       </w:r>
       <w:r>
         <w:rPr>
@@ -12671,21 +12623,12 @@
         <w:t xml:space="preserve"> </w:t>
       </w:r>
       <w:proofErr w:type="spellStart"/>
-      <w:proofErr w:type="gramStart"/>
-      <w:r>
-        <w:rPr>
-          <w:b/>
-          <w:bCs/>
-        </w:rPr>
-        <w:t>init</w:t>
-      </w:r>
-      <w:proofErr w:type="gramEnd"/>
-      <w:r>
-        <w:rPr>
-          <w:b/>
-          <w:bCs/>
-        </w:rPr>
-        <w:t>_nodes</w:t>
+      <w:r>
+        <w:rPr>
+          <w:b/>
+          <w:bCs/>
+        </w:rPr>
+        <w:t>init_nodes</w:t>
       </w:r>
       <w:proofErr w:type="spellEnd"/>
       <w:r>
@@ -12743,21 +12686,12 @@
         <w:t xml:space="preserve"> </w:t>
       </w:r>
       <w:proofErr w:type="spellStart"/>
-      <w:proofErr w:type="gramStart"/>
-      <w:r>
-        <w:rPr>
-          <w:b/>
-          <w:bCs/>
-        </w:rPr>
-        <w:t>init</w:t>
-      </w:r>
-      <w:proofErr w:type="gramEnd"/>
-      <w:r>
-        <w:rPr>
-          <w:b/>
-          <w:bCs/>
-        </w:rPr>
-        <w:t>_nodes_links</w:t>
+      <w:r>
+        <w:rPr>
+          <w:b/>
+          <w:bCs/>
+        </w:rPr>
+        <w:t>init_nodes_links</w:t>
       </w:r>
       <w:proofErr w:type="spellEnd"/>
       <w:r>
@@ -12823,16 +12757,7 @@
           <w:bCs/>
           <w:lang w:val="en-US"/>
         </w:rPr>
-        <w:t>init_</w:t>
-      </w:r>
-      <w:proofErr w:type="gramStart"/>
-      <w:r>
-        <w:rPr>
-          <w:b/>
-          <w:bCs/>
-          <w:lang w:val="en-US"/>
-        </w:rPr>
-        <w:t>patterns</w:t>
+        <w:t>init_patterns</w:t>
       </w:r>
       <w:proofErr w:type="spellEnd"/>
       <w:r>
@@ -12841,16 +12766,7 @@
           <w:bCs/>
           <w:lang w:val="en-US"/>
         </w:rPr>
-        <w:t>(</w:t>
-      </w:r>
-      <w:proofErr w:type="gramEnd"/>
-      <w:r>
-        <w:rPr>
-          <w:b/>
-          <w:bCs/>
-          <w:lang w:val="en-US"/>
-        </w:rPr>
-        <w:t>verbose</w:t>
+        <w:t>(verbose</w:t>
       </w:r>
       <w:r>
         <w:rPr>
@@ -12907,13 +12823,7 @@
         <w:rPr>
           <w:lang w:val="en-US"/>
         </w:rPr>
-        <w:t>package) or</w:t>
-      </w:r>
-      <w:r>
-        <w:rPr>
-          <w:lang w:val="en-US"/>
-        </w:rPr>
-        <w:t xml:space="preserve"> NULL</w:t>
+        <w:t>package) or NULL</w:t>
       </w:r>
     </w:p>
     <w:p>
@@ -12948,16 +12858,7 @@
           <w:bCs/>
           <w:lang w:val="en-US"/>
         </w:rPr>
-        <w:t>init_patterns_</w:t>
-      </w:r>
-      <w:proofErr w:type="gramStart"/>
-      <w:r>
-        <w:rPr>
-          <w:b/>
-          <w:bCs/>
-          <w:lang w:val="en-US"/>
-        </w:rPr>
-        <w:t>links</w:t>
+        <w:t>init_patterns_links</w:t>
       </w:r>
       <w:proofErr w:type="spellEnd"/>
       <w:r>
@@ -12966,16 +12867,7 @@
           <w:bCs/>
           <w:lang w:val="en-US"/>
         </w:rPr>
-        <w:t>(</w:t>
-      </w:r>
-      <w:proofErr w:type="gramEnd"/>
-      <w:r>
-        <w:rPr>
-          <w:b/>
-          <w:bCs/>
-          <w:lang w:val="en-US"/>
-        </w:rPr>
-        <w:t>verbose</w:t>
+        <w:t>(verbose</w:t>
       </w:r>
       <w:r>
         <w:rPr>
@@ -13000,10 +12892,16 @@
       </w:pPr>
     </w:p>
     <w:p>
+      <w:pPr>
+        <w:rPr>
+          <w:lang w:val="en-US"/>
+        </w:rPr>
+      </w:pPr>
       <m:oMath>
         <m:r>
           <w:rPr>
             <w:rFonts w:ascii="Cambria Math" w:hAnsi="Cambria Math"/>
+            <w:lang w:val="en-US"/>
           </w:rPr>
           <m:t>+</m:t>
         </m:r>
@@ -13011,132 +12909,52 @@
       <w:r>
         <w:rPr>
           <w:rFonts w:eastAsiaTheme="minorEastAsia"/>
+          <w:lang w:val="en-US"/>
         </w:rPr>
         <w:t xml:space="preserve"> </w:t>
       </w:r>
       <w:proofErr w:type="spellStart"/>
-      <w:proofErr w:type="gramStart"/>
-      <w:r>
-        <w:rPr>
-          <w:b/>
-          <w:bCs/>
-        </w:rPr>
-        <w:t>is</w:t>
-      </w:r>
-      <w:proofErr w:type="gramEnd"/>
-      <w:r>
-        <w:rPr>
-          <w:b/>
-          <w:bCs/>
-        </w:rPr>
-        <w:t>_init</w:t>
+      <w:r>
+        <w:rPr>
+          <w:b/>
+          <w:bCs/>
+          <w:lang w:val="en-US"/>
+        </w:rPr>
+        <w:t>is_init</w:t>
       </w:r>
       <w:proofErr w:type="spellEnd"/>
       <w:r>
         <w:rPr>
           <w:b/>
           <w:bCs/>
+          <w:lang w:val="en-US"/>
         </w:rPr>
         <w:t>(part</w:t>
       </w:r>
       <w:r>
-        <w:t xml:space="preserve">: </w:t>
-      </w:r>
-      <w:proofErr w:type="spellStart"/>
-      <w:r>
-        <w:t>character</w:t>
-      </w:r>
-      <w:proofErr w:type="spellEnd"/>
-      <w:r>
-        <w:rPr>
-          <w:b/>
-          <w:bCs/>
+        <w:rPr>
+          <w:lang w:val="en-US"/>
+        </w:rPr>
+        <w:t>: character</w:t>
+      </w:r>
+      <w:r>
+        <w:rPr>
+          <w:b/>
+          <w:bCs/>
+          <w:lang w:val="en-US"/>
         </w:rPr>
         <w:t>)</w:t>
       </w:r>
       <w:r>
-        <w:t xml:space="preserve">: </w:t>
-      </w:r>
-      <w:proofErr w:type="spellStart"/>
-      <w:r>
-        <w:t>logical</w:t>
-      </w:r>
-      <w:proofErr w:type="spellEnd"/>
-      <w:r>
-        <w:t xml:space="preserve"> or </w:t>
-      </w:r>
-      <w:proofErr w:type="spellStart"/>
-      <w:r>
-        <w:t>vector</w:t>
-      </w:r>
-      <w:proofErr w:type="spellEnd"/>
-      <w:r>
-        <w:t>(</w:t>
-      </w:r>
-      <w:proofErr w:type="spellStart"/>
-      <w:r>
-        <w:t>logical</w:t>
-      </w:r>
-      <w:proofErr w:type="spellEnd"/>
-      <w:r>
-        <w:t>)</w:t>
-      </w:r>
-    </w:p>
-    <w:p>
-      <m:oMath>
-        <m:r>
-          <w:rPr>
-            <w:rFonts w:ascii="Cambria Math" w:hAnsi="Cambria Math"/>
-          </w:rPr>
-          <m:t>-</m:t>
-        </m:r>
-      </m:oMath>
-      <w:r>
-        <w:rPr>
-          <w:rFonts w:eastAsiaTheme="minorEastAsia"/>
-          <w:iCs/>
-        </w:rPr>
-        <w:t xml:space="preserve"> </w:t>
-      </w:r>
-      <w:proofErr w:type="spellStart"/>
-      <w:proofErr w:type="gramStart"/>
-      <w:r>
-        <w:rPr>
-          <w:b/>
-          <w:bCs/>
-        </w:rPr>
-        <w:t>is</w:t>
-      </w:r>
-      <w:proofErr w:type="gramEnd"/>
-      <w:r>
-        <w:rPr>
-          <w:b/>
-          <w:bCs/>
-        </w:rPr>
-        <w:t>_init_nodes</w:t>
-      </w:r>
-      <w:proofErr w:type="spellEnd"/>
-      <w:r>
-        <w:rPr>
-          <w:b/>
-          <w:bCs/>
-        </w:rPr>
-        <w:t>()</w:t>
-      </w:r>
-      <w:r>
-        <w:t xml:space="preserve">: </w:t>
-      </w:r>
-      <w:proofErr w:type="spellStart"/>
-      <w:r>
-        <w:t>logical</w:t>
-      </w:r>
-      <w:proofErr w:type="spellEnd"/>
+        <w:rPr>
+          <w:lang w:val="en-US"/>
+        </w:rPr>
+        <w:t>: logical or vector(logical)</w:t>
+      </w:r>
     </w:p>
     <w:p>
       <w:pPr>
         <w:rPr>
-          <w:b/>
-          <w:bCs/>
           <w:lang w:val="en-US"/>
         </w:rPr>
       </w:pPr>
@@ -13164,16 +12982,7 @@
           <w:bCs/>
           <w:lang w:val="en-US"/>
         </w:rPr>
-        <w:t>is_init_nodes_</w:t>
-      </w:r>
-      <w:proofErr w:type="gramStart"/>
-      <w:r>
-        <w:rPr>
-          <w:b/>
-          <w:bCs/>
-          <w:lang w:val="en-US"/>
-        </w:rPr>
-        <w:t>links</w:t>
+        <w:t>is_init_nodes</w:t>
       </w:r>
       <w:proofErr w:type="spellEnd"/>
       <w:r>
@@ -13182,16 +12991,7 @@
           <w:bCs/>
           <w:lang w:val="en-US"/>
         </w:rPr>
-        <w:t>(</w:t>
-      </w:r>
-      <w:proofErr w:type="gramEnd"/>
-      <w:r>
-        <w:rPr>
-          <w:b/>
-          <w:bCs/>
-          <w:lang w:val="en-US"/>
-        </w:rPr>
-        <w:t>)</w:t>
+        <w:t>()</w:t>
       </w:r>
       <w:r>
         <w:rPr>
@@ -13232,16 +13032,7 @@
           <w:bCs/>
           <w:lang w:val="en-US"/>
         </w:rPr>
-        <w:t>is_init_</w:t>
-      </w:r>
-      <w:proofErr w:type="gramStart"/>
-      <w:r>
-        <w:rPr>
-          <w:b/>
-          <w:bCs/>
-          <w:lang w:val="en-US"/>
-        </w:rPr>
-        <w:t>patterns</w:t>
+        <w:t>is_init_nodes_links</w:t>
       </w:r>
       <w:proofErr w:type="spellEnd"/>
       <w:r>
@@ -13250,16 +13041,7 @@
           <w:bCs/>
           <w:lang w:val="en-US"/>
         </w:rPr>
-        <w:t>(</w:t>
-      </w:r>
-      <w:proofErr w:type="gramEnd"/>
-      <w:r>
-        <w:rPr>
-          <w:b/>
-          <w:bCs/>
-          <w:lang w:val="en-US"/>
-        </w:rPr>
-        <w:t>)</w:t>
+        <w:t>()</w:t>
       </w:r>
       <w:r>
         <w:rPr>
@@ -13300,16 +13082,7 @@
           <w:bCs/>
           <w:lang w:val="en-US"/>
         </w:rPr>
-        <w:t>is_init_patterns_</w:t>
-      </w:r>
-      <w:proofErr w:type="gramStart"/>
-      <w:r>
-        <w:rPr>
-          <w:b/>
-          <w:bCs/>
-          <w:lang w:val="en-US"/>
-        </w:rPr>
-        <w:t>links</w:t>
+        <w:t>is_init_patterns</w:t>
       </w:r>
       <w:proofErr w:type="spellEnd"/>
       <w:r>
@@ -13318,16 +13091,7 @@
           <w:bCs/>
           <w:lang w:val="en-US"/>
         </w:rPr>
-        <w:t>(</w:t>
-      </w:r>
-      <w:proofErr w:type="gramEnd"/>
-      <w:r>
-        <w:rPr>
-          <w:b/>
-          <w:bCs/>
-          <w:lang w:val="en-US"/>
-        </w:rPr>
-        <w:t>)</w:t>
+        <w:t>()</w:t>
       </w:r>
       <w:r>
         <w:rPr>
@@ -13368,16 +13132,7 @@
           <w:bCs/>
           <w:lang w:val="en-US"/>
         </w:rPr>
-        <w:t>check_</w:t>
-      </w:r>
-      <w:proofErr w:type="gramStart"/>
-      <w:r>
-        <w:rPr>
-          <w:b/>
-          <w:bCs/>
-          <w:lang w:val="en-US"/>
-        </w:rPr>
-        <w:t>init</w:t>
+        <w:t>is_init_patterns_links</w:t>
       </w:r>
       <w:proofErr w:type="spellEnd"/>
       <w:r>
@@ -13386,96 +13141,19 @@
           <w:bCs/>
           <w:lang w:val="en-US"/>
         </w:rPr>
-        <w:t>(</w:t>
-      </w:r>
-      <w:proofErr w:type="gramEnd"/>
-      <w:r>
-        <w:rPr>
-          <w:b/>
-          <w:bCs/>
-          <w:lang w:val="en-US"/>
-        </w:rPr>
-        <w:t>part</w:t>
-      </w:r>
-      <w:r>
-        <w:rPr>
-          <w:lang w:val="en-US"/>
-        </w:rPr>
-        <w:t xml:space="preserve">: character or vector(character), </w:t>
-      </w:r>
-      <w:r>
-        <w:rPr>
-          <w:b/>
-          <w:bCs/>
-          <w:lang w:val="en-US"/>
-        </w:rPr>
-        <w:t>stop</w:t>
-      </w:r>
-      <w:r>
-        <w:rPr>
-          <w:lang w:val="en-US"/>
-        </w:rPr>
-        <w:t xml:space="preserve">: logical, </w:t>
-      </w:r>
-      <w:r>
-        <w:rPr>
-          <w:b/>
-          <w:bCs/>
-          <w:lang w:val="en-US"/>
-        </w:rPr>
-        <w:t>prefix</w:t>
-      </w:r>
-      <w:r>
-        <w:rPr>
-          <w:lang w:val="en-US"/>
-        </w:rPr>
-        <w:t xml:space="preserve">: character, </w:t>
-      </w:r>
-      <w:r>
-        <w:rPr>
-          <w:b/>
-          <w:bCs/>
-          <w:lang w:val="en-US"/>
-        </w:rPr>
-        <w:t>suffix</w:t>
-      </w:r>
-      <w:r>
-        <w:rPr>
-          <w:lang w:val="en-US"/>
-        </w:rPr>
-        <w:t>: character</w:t>
-      </w:r>
-      <w:r>
-        <w:rPr>
-          <w:b/>
-          <w:bCs/>
-          <w:lang w:val="en-US"/>
-        </w:rPr>
-        <w:t>)</w:t>
+        <w:t>()</w:t>
       </w:r>
       <w:r>
         <w:rPr>
           <w:lang w:val="en-US"/>
         </w:rPr>
         <w:t>: logical</w:t>
-      </w:r>
-      <w:r>
-        <w:rPr>
-          <w:lang w:val="en-US"/>
-        </w:rPr>
-        <w:t xml:space="preserve"> or vector(logical)</w:t>
       </w:r>
     </w:p>
     <w:p>
       <w:pPr>
         <w:rPr>
-          <w:lang w:val="en-US"/>
-        </w:rPr>
-      </w:pPr>
-    </w:p>
-    <w:p>
-      <w:pPr>
-        <w:rPr>
+          <w:b/>
           <w:bCs/>
           <w:lang w:val="en-US"/>
         </w:rPr>
@@ -13501,30 +13179,72 @@
       <w:r>
         <w:rPr>
           <w:b/>
-          <w:lang w:val="en-US"/>
-        </w:rPr>
-        <w:t>list_obs_per_</w:t>
-      </w:r>
-      <w:proofErr w:type="gramStart"/>
-      <w:r>
-        <w:rPr>
-          <w:b/>
-          <w:lang w:val="en-US"/>
-        </w:rPr>
-        <w:t>year</w:t>
+          <w:bCs/>
+          <w:lang w:val="en-US"/>
+        </w:rPr>
+        <w:t>check_init</w:t>
       </w:r>
       <w:proofErr w:type="spellEnd"/>
       <w:r>
         <w:rPr>
           <w:b/>
-          <w:lang w:val="en-US"/>
-        </w:rPr>
-        <w:t>(</w:t>
-      </w:r>
-      <w:proofErr w:type="gramEnd"/>
-      <w:r>
-        <w:rPr>
-          <w:b/>
+          <w:bCs/>
+          <w:lang w:val="en-US"/>
+        </w:rPr>
+        <w:t>(part</w:t>
+      </w:r>
+      <w:r>
+        <w:rPr>
+          <w:lang w:val="en-US"/>
+        </w:rPr>
+        <w:t xml:space="preserve">: character or vector(character), </w:t>
+      </w:r>
+      <w:r>
+        <w:rPr>
+          <w:b/>
+          <w:bCs/>
+          <w:lang w:val="en-US"/>
+        </w:rPr>
+        <w:t>stop</w:t>
+      </w:r>
+      <w:r>
+        <w:rPr>
+          <w:lang w:val="en-US"/>
+        </w:rPr>
+        <w:t xml:space="preserve">: logical, </w:t>
+      </w:r>
+      <w:r>
+        <w:rPr>
+          <w:b/>
+          <w:bCs/>
+          <w:lang w:val="en-US"/>
+        </w:rPr>
+        <w:t>prefix</w:t>
+      </w:r>
+      <w:r>
+        <w:rPr>
+          <w:lang w:val="en-US"/>
+        </w:rPr>
+        <w:t xml:space="preserve">: character, </w:t>
+      </w:r>
+      <w:r>
+        <w:rPr>
+          <w:b/>
+          <w:bCs/>
+          <w:lang w:val="en-US"/>
+        </w:rPr>
+        <w:t>suffix</w:t>
+      </w:r>
+      <w:r>
+        <w:rPr>
+          <w:lang w:val="en-US"/>
+        </w:rPr>
+        <w:t>: character</w:t>
+      </w:r>
+      <w:r>
+        <w:rPr>
+          <w:b/>
+          <w:bCs/>
           <w:lang w:val="en-US"/>
         </w:rPr>
         <w:t>)</w:t>
@@ -13533,48 +13253,21 @@
         <w:rPr>
           <w:lang w:val="en-US"/>
         </w:rPr>
-        <w:t xml:space="preserve">: </w:t>
-      </w:r>
-      <w:r>
-        <w:rPr>
-          <w:lang w:val="en-US"/>
-        </w:rPr>
-        <w:t>see</w:t>
-      </w:r>
-      <w:r>
-        <w:rPr>
-          <w:lang w:val="en-US"/>
-        </w:rPr>
-        <w:t xml:space="preserve"> </w:t>
-      </w:r>
-      <w:r>
-        <w:rPr>
-          <w:lang w:val="en-US"/>
-        </w:rPr>
-        <w:t>attribut</w:t>
-      </w:r>
-      <w:r>
-        <w:rPr>
-          <w:lang w:val="en-US"/>
-        </w:rPr>
-        <w:t>e</w:t>
-      </w:r>
-      <w:r>
-        <w:rPr>
-          <w:b/>
-          <w:lang w:val="en-US"/>
-        </w:rPr>
-        <w:t xml:space="preserve"> </w:t>
-      </w:r>
-      <w:proofErr w:type="spellStart"/>
-      <w:r>
-        <w:rPr>
-          <w:b/>
-          <w:lang w:val="en-US"/>
-        </w:rPr>
-        <w:t>nodes_per_year</w:t>
-      </w:r>
-      <w:proofErr w:type="spellEnd"/>
+        <w:t>: logical</w:t>
+      </w:r>
+      <w:r>
+        <w:rPr>
+          <w:lang w:val="en-US"/>
+        </w:rPr>
+        <w:t xml:space="preserve"> or vector(logical)</w:t>
+      </w:r>
+    </w:p>
+    <w:p>
+      <w:pPr>
+        <w:rPr>
+          <w:lang w:val="en-US"/>
+        </w:rPr>
+      </w:pPr>
     </w:p>
     <w:p>
       <w:pPr>
@@ -13606,15 +13299,7 @@
           <w:b/>
           <w:lang w:val="en-US"/>
         </w:rPr>
-        <w:t>list_separate_</w:t>
-      </w:r>
-      <w:proofErr w:type="gramStart"/>
-      <w:r>
-        <w:rPr>
-          <w:b/>
-          <w:lang w:val="en-US"/>
-        </w:rPr>
-        <w:t>obs</w:t>
+        <w:t>list_obs_per_year</w:t>
       </w:r>
       <w:proofErr w:type="spellEnd"/>
       <w:r>
@@ -13622,15 +13307,7 @@
           <w:b/>
           <w:lang w:val="en-US"/>
         </w:rPr>
-        <w:t>(</w:t>
-      </w:r>
-      <w:proofErr w:type="gramEnd"/>
-      <w:r>
-        <w:rPr>
-          <w:b/>
-          <w:lang w:val="en-US"/>
-        </w:rPr>
-        <w:t>)</w:t>
+        <w:t>()</w:t>
       </w:r>
       <w:r>
         <w:rPr>
@@ -13669,17 +13346,20 @@
         </w:rPr>
         <w:t xml:space="preserve"> </w:t>
       </w:r>
-      <w:r>
-        <w:rPr>
-          <w:b/>
-          <w:lang w:val="en-US"/>
-        </w:rPr>
-        <w:t>nodes</w:t>
-      </w:r>
+      <w:proofErr w:type="spellStart"/>
+      <w:r>
+        <w:rPr>
+          <w:b/>
+          <w:lang w:val="en-US"/>
+        </w:rPr>
+        <w:t>nodes_per_year</w:t>
+      </w:r>
+      <w:proofErr w:type="spellEnd"/>
     </w:p>
     <w:p>
       <w:pPr>
         <w:rPr>
+          <w:bCs/>
           <w:lang w:val="en-US"/>
         </w:rPr>
       </w:pPr>
@@ -13706,15 +13386,7 @@
           <w:b/>
           <w:lang w:val="en-US"/>
         </w:rPr>
-        <w:t>count_</w:t>
-      </w:r>
-      <w:proofErr w:type="gramStart"/>
-      <w:r>
-        <w:rPr>
-          <w:b/>
-          <w:lang w:val="en-US"/>
-        </w:rPr>
-        <w:t>links</w:t>
+        <w:t>list_separate_obs</w:t>
       </w:r>
       <w:proofErr w:type="spellEnd"/>
       <w:r>
@@ -13722,28 +13394,7 @@
           <w:b/>
           <w:lang w:val="en-US"/>
         </w:rPr>
-        <w:t>(</w:t>
-      </w:r>
-      <w:proofErr w:type="gramEnd"/>
-      <w:r>
-        <w:rPr>
-          <w:b/>
-          <w:lang w:val="en-US"/>
-        </w:rPr>
-        <w:t>entities</w:t>
-      </w:r>
-      <w:r>
-        <w:rPr>
-          <w:lang w:val="en-US"/>
-        </w:rPr>
-        <w:t>: character</w:t>
-      </w:r>
-      <w:r>
-        <w:rPr>
-          <w:b/>
-          <w:lang w:val="en-US"/>
-        </w:rPr>
-        <w:t>)</w:t>
+        <w:t>()</w:t>
       </w:r>
       <w:r>
         <w:rPr>
@@ -13773,62 +13424,26 @@
         <w:rPr>
           <w:lang w:val="en-US"/>
         </w:rPr>
-        <w:t>es</w:t>
-      </w:r>
-      <w:r>
-        <w:rPr>
+        <w:t>e</w:t>
+      </w:r>
+      <w:r>
+        <w:rPr>
+          <w:b/>
           <w:lang w:val="en-US"/>
         </w:rPr>
         <w:t xml:space="preserve"> </w:t>
       </w:r>
-      <w:proofErr w:type="spellStart"/>
-      <w:r>
-        <w:rPr>
-          <w:b/>
-          <w:lang w:val="en-US"/>
-        </w:rPr>
-        <w:t>n_</w:t>
-      </w:r>
-      <w:r>
-        <w:rPr>
-          <w:b/>
-          <w:lang w:val="en-US"/>
-        </w:rPr>
-        <w:t>links</w:t>
-      </w:r>
-      <w:proofErr w:type="spellEnd"/>
-      <w:r>
-        <w:rPr>
-          <w:lang w:val="en-US"/>
-        </w:rPr>
-        <w:t xml:space="preserve"> </w:t>
-      </w:r>
-      <w:r>
-        <w:rPr>
-          <w:lang w:val="en-US"/>
-        </w:rPr>
-        <w:t>and</w:t>
-      </w:r>
-      <w:r>
-        <w:rPr>
-          <w:lang w:val="en-US"/>
-        </w:rPr>
-        <w:t xml:space="preserve"> </w:t>
-      </w:r>
-      <w:proofErr w:type="spellStart"/>
-      <w:r>
-        <w:rPr>
-          <w:b/>
-          <w:lang w:val="en-US"/>
-        </w:rPr>
-        <w:t>p_links</w:t>
-      </w:r>
-      <w:proofErr w:type="spellEnd"/>
+      <w:r>
+        <w:rPr>
+          <w:b/>
+          <w:lang w:val="en-US"/>
+        </w:rPr>
+        <w:t>nodes</w:t>
+      </w:r>
     </w:p>
     <w:p>
       <w:pPr>
         <w:rPr>
-          <w:bCs/>
           <w:lang w:val="en-US"/>
         </w:rPr>
       </w:pPr>
@@ -13855,9 +13470,80 @@
           <w:b/>
           <w:lang w:val="en-US"/>
         </w:rPr>
-        <w:t>search_</w:t>
-      </w:r>
-      <w:proofErr w:type="gramStart"/>
+        <w:t>count_links</w:t>
+      </w:r>
+      <w:proofErr w:type="spellEnd"/>
+      <w:r>
+        <w:rPr>
+          <w:b/>
+          <w:lang w:val="en-US"/>
+        </w:rPr>
+        <w:t>(</w:t>
+      </w:r>
+      <w:r>
+        <w:rPr>
+          <w:b/>
+          <w:lang w:val="en-US"/>
+        </w:rPr>
+        <w:t>entities</w:t>
+      </w:r>
+      <w:r>
+        <w:rPr>
+          <w:lang w:val="en-US"/>
+        </w:rPr>
+        <w:t>: character</w:t>
+      </w:r>
+      <w:r>
+        <w:rPr>
+          <w:b/>
+          <w:lang w:val="en-US"/>
+        </w:rPr>
+        <w:t>)</w:t>
+      </w:r>
+      <w:r>
+        <w:rPr>
+          <w:lang w:val="en-US"/>
+        </w:rPr>
+        <w:t xml:space="preserve">: </w:t>
+      </w:r>
+      <w:r>
+        <w:rPr>
+          <w:lang w:val="en-US"/>
+        </w:rPr>
+        <w:t>see</w:t>
+      </w:r>
+      <w:r>
+        <w:rPr>
+          <w:lang w:val="en-US"/>
+        </w:rPr>
+        <w:t xml:space="preserve"> </w:t>
+      </w:r>
+      <w:r>
+        <w:rPr>
+          <w:lang w:val="en-US"/>
+        </w:rPr>
+        <w:t>attribut</w:t>
+      </w:r>
+      <w:r>
+        <w:rPr>
+          <w:lang w:val="en-US"/>
+        </w:rPr>
+        <w:t>es</w:t>
+      </w:r>
+      <w:r>
+        <w:rPr>
+          <w:lang w:val="en-US"/>
+        </w:rPr>
+        <w:t xml:space="preserve"> </w:t>
+      </w:r>
+      <w:proofErr w:type="spellStart"/>
+      <w:r>
+        <w:rPr>
+          <w:b/>
+          <w:lang w:val="en-US"/>
+        </w:rPr>
+        <w:t>n_</w:t>
+      </w:r>
       <w:r>
         <w:rPr>
           <w:b/>
@@ -13868,46 +13554,6 @@
       <w:proofErr w:type="spellEnd"/>
       <w:r>
         <w:rPr>
-          <w:b/>
-          <w:lang w:val="en-US"/>
-        </w:rPr>
-        <w:t>(</w:t>
-      </w:r>
-      <w:proofErr w:type="gramEnd"/>
-      <w:r>
-        <w:rPr>
-          <w:b/>
-          <w:lang w:val="en-US"/>
-        </w:rPr>
-        <w:t>entities</w:t>
-      </w:r>
-      <w:r>
-        <w:rPr>
-          <w:lang w:val="en-US"/>
-        </w:rPr>
-        <w:t>: character</w:t>
-      </w:r>
-      <w:r>
-        <w:rPr>
-          <w:b/>
-          <w:lang w:val="en-US"/>
-        </w:rPr>
-        <w:t>)</w:t>
-      </w:r>
-      <w:r>
-        <w:rPr>
-          <w:lang w:val="en-US"/>
-        </w:rPr>
-        <w:t xml:space="preserve">: </w:t>
-      </w:r>
-      <w:r>
-        <w:rPr>
-          <w:lang w:val="en-US"/>
-        </w:rPr>
-        <w:t>see</w:t>
-      </w:r>
-      <w:r>
-        <w:rPr>
           <w:lang w:val="en-US"/>
         </w:rPr>
         <w:t xml:space="preserve"> </w:t>
@@ -13916,17 +13562,10 @@
         <w:rPr>
           <w:lang w:val="en-US"/>
         </w:rPr>
-        <w:t>attribut</w:t>
-      </w:r>
-      <w:r>
-        <w:rPr>
-          <w:lang w:val="en-US"/>
-        </w:rPr>
-        <w:t>es</w:t>
-      </w:r>
-      <w:r>
-        <w:rPr>
-          <w:b/>
+        <w:t>and</w:t>
+      </w:r>
+      <w:r>
+        <w:rPr>
           <w:lang w:val="en-US"/>
         </w:rPr>
         <w:t xml:space="preserve"> </w:t>
@@ -13937,47 +13576,14 @@
           <w:b/>
           <w:lang w:val="en-US"/>
         </w:rPr>
-        <w:t>nodes_links</w:t>
-      </w:r>
-      <w:proofErr w:type="spellEnd"/>
-      <w:r>
-        <w:rPr>
-          <w:lang w:val="en-US"/>
-        </w:rPr>
-        <w:t xml:space="preserve"> </w:t>
-      </w:r>
-      <w:r>
-        <w:rPr>
-          <w:lang w:val="en-US"/>
-        </w:rPr>
-        <w:t>and</w:t>
-      </w:r>
-      <w:r>
-        <w:rPr>
-          <w:lang w:val="en-US"/>
-        </w:rPr>
-        <w:t xml:space="preserve"> </w:t>
-      </w:r>
-      <w:proofErr w:type="spellStart"/>
-      <w:r>
-        <w:rPr>
-          <w:b/>
-          <w:lang w:val="en-US"/>
-        </w:rPr>
-        <w:t>patterns_links</w:t>
+        <w:t>p_links</w:t>
       </w:r>
       <w:proofErr w:type="spellEnd"/>
     </w:p>
     <w:p>
       <w:pPr>
         <w:rPr>
-          <w:lang w:val="en-US"/>
-        </w:rPr>
-      </w:pPr>
-    </w:p>
-    <w:p>
-      <w:pPr>
-        <w:rPr>
+          <w:bCs/>
           <w:lang w:val="en-US"/>
         </w:rPr>
       </w:pPr>
@@ -14004,15 +13610,7 @@
           <w:b/>
           <w:lang w:val="en-US"/>
         </w:rPr>
-        <w:t>list_separate_</w:t>
-      </w:r>
-      <w:proofErr w:type="gramStart"/>
-      <w:r>
-        <w:rPr>
-          <w:b/>
-          <w:lang w:val="en-US"/>
-        </w:rPr>
-        <w:t>patterns</w:t>
+        <w:t>search_links</w:t>
       </w:r>
       <w:proofErr w:type="spellEnd"/>
       <w:r>
@@ -14020,9 +13618,141 @@
           <w:b/>
           <w:lang w:val="en-US"/>
         </w:rPr>
+        <w:t>(entities</w:t>
+      </w:r>
+      <w:r>
+        <w:rPr>
+          <w:lang w:val="en-US"/>
+        </w:rPr>
+        <w:t>: character</w:t>
+      </w:r>
+      <w:r>
+        <w:rPr>
+          <w:b/>
+          <w:lang w:val="en-US"/>
+        </w:rPr>
+        <w:t>)</w:t>
+      </w:r>
+      <w:r>
+        <w:rPr>
+          <w:lang w:val="en-US"/>
+        </w:rPr>
+        <w:t xml:space="preserve">: </w:t>
+      </w:r>
+      <w:r>
+        <w:rPr>
+          <w:lang w:val="en-US"/>
+        </w:rPr>
+        <w:t>see</w:t>
+      </w:r>
+      <w:r>
+        <w:rPr>
+          <w:lang w:val="en-US"/>
+        </w:rPr>
+        <w:t xml:space="preserve"> </w:t>
+      </w:r>
+      <w:r>
+        <w:rPr>
+          <w:lang w:val="en-US"/>
+        </w:rPr>
+        <w:t>attribut</w:t>
+      </w:r>
+      <w:r>
+        <w:rPr>
+          <w:lang w:val="en-US"/>
+        </w:rPr>
+        <w:t>es</w:t>
+      </w:r>
+      <w:r>
+        <w:rPr>
+          <w:b/>
+          <w:lang w:val="en-US"/>
+        </w:rPr>
+        <w:t xml:space="preserve"> </w:t>
+      </w:r>
+      <w:proofErr w:type="spellStart"/>
+      <w:r>
+        <w:rPr>
+          <w:b/>
+          <w:lang w:val="en-US"/>
+        </w:rPr>
+        <w:t>nodes_links</w:t>
+      </w:r>
+      <w:proofErr w:type="spellEnd"/>
+      <w:r>
+        <w:rPr>
+          <w:lang w:val="en-US"/>
+        </w:rPr>
+        <w:t xml:space="preserve"> </w:t>
+      </w:r>
+      <w:r>
+        <w:rPr>
+          <w:lang w:val="en-US"/>
+        </w:rPr>
+        <w:t>and</w:t>
+      </w:r>
+      <w:r>
+        <w:rPr>
+          <w:lang w:val="en-US"/>
+        </w:rPr>
+        <w:t xml:space="preserve"> </w:t>
+      </w:r>
+      <w:proofErr w:type="spellStart"/>
+      <w:r>
+        <w:rPr>
+          <w:b/>
+          <w:lang w:val="en-US"/>
+        </w:rPr>
+        <w:t>patterns_links</w:t>
+      </w:r>
+      <w:proofErr w:type="spellEnd"/>
+    </w:p>
+    <w:p>
+      <w:pPr>
+        <w:rPr>
+          <w:lang w:val="en-US"/>
+        </w:rPr>
+      </w:pPr>
+    </w:p>
+    <w:p>
+      <w:pPr>
+        <w:rPr>
+          <w:lang w:val="en-US"/>
+        </w:rPr>
+      </w:pPr>
+      <m:oMath>
+        <m:r>
+          <w:rPr>
+            <w:rFonts w:ascii="Cambria Math" w:hAnsi="Cambria Math"/>
+            <w:lang w:val="en-US"/>
+          </w:rPr>
+          <m:t>-</m:t>
+        </m:r>
+      </m:oMath>
+      <w:r>
+        <w:rPr>
+          <w:rFonts w:eastAsiaTheme="minorEastAsia"/>
+          <w:iCs/>
+          <w:lang w:val="en-US"/>
+        </w:rPr>
+        <w:t xml:space="preserve"> </w:t>
+      </w:r>
+      <w:proofErr w:type="spellStart"/>
+      <w:r>
+        <w:rPr>
+          <w:b/>
+          <w:lang w:val="en-US"/>
+        </w:rPr>
+        <w:t>list_separate_patterns</w:t>
+      </w:r>
+      <w:proofErr w:type="spellEnd"/>
+      <w:r>
+        <w:rPr>
+          <w:b/>
+          <w:lang w:val="en-US"/>
+        </w:rPr>
         <w:t>(</w:t>
       </w:r>
-      <w:proofErr w:type="gramEnd"/>
       <w:r>
         <w:rPr>
           <w:b/>
@@ -14185,7 +13915,6 @@
         <w:t xml:space="preserve"> </w:t>
       </w:r>
       <w:proofErr w:type="spellStart"/>
-      <w:proofErr w:type="gramStart"/>
       <w:r>
         <w:rPr>
           <w:lang w:val="en-US"/>
@@ -14193,7 +13922,6 @@
         <w:t>data.frame</w:t>
       </w:r>
       <w:proofErr w:type="spellEnd"/>
-      <w:proofErr w:type="gramEnd"/>
     </w:p>
     <w:tbl>
       <w:tblPr>
@@ -14416,15 +14144,7 @@
           <w:b/>
           <w:lang w:val="en-US"/>
         </w:rPr>
-        <w:t>list_patterns_by_</w:t>
-      </w:r>
-      <w:proofErr w:type="gramStart"/>
-      <w:r>
-        <w:rPr>
-          <w:b/>
-          <w:lang w:val="en-US"/>
-        </w:rPr>
-        <w:t>obs</w:t>
+        <w:t>list_patterns_by_obs</w:t>
       </w:r>
       <w:proofErr w:type="spellEnd"/>
       <w:r>
@@ -14432,15 +14152,7 @@
           <w:b/>
           <w:lang w:val="en-US"/>
         </w:rPr>
-        <w:t>(</w:t>
-      </w:r>
-      <w:proofErr w:type="gramEnd"/>
-      <w:r>
-        <w:rPr>
-          <w:b/>
-          <w:lang w:val="en-US"/>
-        </w:rPr>
-        <w:t>)</w:t>
+        <w:t>()</w:t>
       </w:r>
       <w:r>
         <w:rPr>
@@ -14518,15 +14230,7 @@
           <w:b/>
           <w:lang w:val="en-US"/>
         </w:rPr>
-        <w:t>list_patterns_per_</w:t>
-      </w:r>
-      <w:proofErr w:type="gramStart"/>
-      <w:r>
-        <w:rPr>
-          <w:b/>
-          <w:lang w:val="en-US"/>
-        </w:rPr>
-        <w:t>year</w:t>
+        <w:t>list_patterns_per_year</w:t>
       </w:r>
       <w:proofErr w:type="spellEnd"/>
       <w:r>
@@ -14534,15 +14238,7 @@
           <w:b/>
           <w:lang w:val="en-US"/>
         </w:rPr>
-        <w:t>(</w:t>
-      </w:r>
-      <w:proofErr w:type="gramEnd"/>
-      <w:r>
-        <w:rPr>
-          <w:b/>
-          <w:lang w:val="en-US"/>
-        </w:rPr>
-        <w:t>)</w:t>
+        <w:t>()</w:t>
       </w:r>
       <w:r>
         <w:rPr>
@@ -14620,15 +14316,7 @@
           <w:b/>
           <w:lang w:val="en-US"/>
         </w:rPr>
-        <w:t>compute_patterns_</w:t>
-      </w:r>
-      <w:proofErr w:type="gramStart"/>
-      <w:r>
-        <w:rPr>
-          <w:b/>
-          <w:lang w:val="en-US"/>
-        </w:rPr>
-        <w:t>characteristics</w:t>
+        <w:t>compute_patterns_characteristics</w:t>
       </w:r>
       <w:proofErr w:type="spellEnd"/>
       <w:r>
@@ -14636,15 +14324,7 @@
           <w:b/>
           <w:lang w:val="en-US"/>
         </w:rPr>
-        <w:t>(</w:t>
-      </w:r>
-      <w:proofErr w:type="gramEnd"/>
-      <w:r>
-        <w:rPr>
-          <w:b/>
-          <w:lang w:val="en-US"/>
-        </w:rPr>
-        <w:t>)</w:t>
+        <w:t>()</w:t>
       </w:r>
       <w:r>
         <w:rPr>
@@ -14727,15 +14407,7 @@
           <w:b/>
           <w:lang w:val="en-US"/>
         </w:rPr>
-        <w:t>compute_</w:t>
-      </w:r>
-      <w:proofErr w:type="gramStart"/>
-      <w:r>
-        <w:rPr>
-          <w:b/>
-          <w:lang w:val="en-US"/>
-        </w:rPr>
-        <w:t>specificity</w:t>
+        <w:t>compute_specificity</w:t>
       </w:r>
       <w:proofErr w:type="spellEnd"/>
       <w:r>
@@ -14743,15 +14415,7 @@
           <w:b/>
           <w:lang w:val="en-US"/>
         </w:rPr>
-        <w:t>(</w:t>
-      </w:r>
-      <w:proofErr w:type="gramEnd"/>
-      <w:r>
-        <w:rPr>
-          <w:b/>
-          <w:lang w:val="en-US"/>
-        </w:rPr>
-        <w:t>patterns</w:t>
+        <w:t>(patterns</w:t>
       </w:r>
       <w:r>
         <w:rPr>
@@ -14891,15 +14555,7 @@
           <w:b/>
           <w:lang w:val="en-US"/>
         </w:rPr>
-        <w:t>compute_ksi_</w:t>
-      </w:r>
-      <w:proofErr w:type="gramStart"/>
-      <w:r>
-        <w:rPr>
-          <w:b/>
-          <w:lang w:val="en-US"/>
-        </w:rPr>
-        <w:t>threshold</w:t>
+        <w:t>compute_ksi_threshold</w:t>
       </w:r>
       <w:proofErr w:type="spellEnd"/>
       <w:r>
@@ -14910,7 +14566,6 @@
         <w:t>(</w:t>
       </w:r>
       <w:proofErr w:type="spellStart"/>
-      <w:proofErr w:type="gramEnd"/>
       <w:r>
         <w:rPr>
           <w:b/>
@@ -14968,15 +14623,7 @@
           <w:b/>
           <w:lang w:val="en-US"/>
         </w:rPr>
-        <w:t>compute_ri_</w:t>
-      </w:r>
-      <w:proofErr w:type="gramStart"/>
-      <w:r>
-        <w:rPr>
-          <w:b/>
-          <w:lang w:val="en-US"/>
-        </w:rPr>
-        <w:t>threshold</w:t>
+        <w:t>compute_ri_threshold</w:t>
       </w:r>
       <w:proofErr w:type="spellEnd"/>
       <w:r>
@@ -14987,7 +14634,6 @@
         <w:t>(</w:t>
       </w:r>
       <w:proofErr w:type="spellStart"/>
-      <w:proofErr w:type="gramEnd"/>
       <w:r>
         <w:rPr>
           <w:b/>
@@ -15066,15 +14712,7 @@
           <w:b/>
           <w:lang w:val="en-US"/>
         </w:rPr>
-        <w:t>compute_reporting_</w:t>
-      </w:r>
-      <w:proofErr w:type="gramStart"/>
-      <w:r>
-        <w:rPr>
-          <w:b/>
-          <w:lang w:val="en-US"/>
-        </w:rPr>
-        <w:t>indexes</w:t>
+        <w:t>compute_reporting_indexes</w:t>
       </w:r>
       <w:proofErr w:type="spellEnd"/>
       <w:r>
@@ -15084,7 +14722,6 @@
         </w:rPr>
         <w:t>(</w:t>
       </w:r>
-      <w:proofErr w:type="gramEnd"/>
       <w:r>
         <w:rPr>
           <w:b/>
@@ -15164,7 +14801,6 @@
         <w:t xml:space="preserve"> </w:t>
       </w:r>
       <w:proofErr w:type="spellStart"/>
-      <w:proofErr w:type="gramStart"/>
       <w:r>
         <w:rPr>
           <w:lang w:val="en-US"/>
@@ -15172,7 +14808,6 @@
         <w:t>data.frame</w:t>
       </w:r>
       <w:proofErr w:type="spellEnd"/>
-      <w:proofErr w:type="gramEnd"/>
     </w:p>
     <w:tbl>
       <w:tblPr>
@@ -15412,15 +15047,7 @@
           <w:b/>
           <w:lang w:val="en-US"/>
         </w:rPr>
-        <w:t>check_params_for_</w:t>
-      </w:r>
-      <w:proofErr w:type="gramStart"/>
-      <w:r>
-        <w:rPr>
-          <w:b/>
-          <w:lang w:val="en-US"/>
-        </w:rPr>
-        <w:t>RI</w:t>
+        <w:t>check_params_for_RI</w:t>
       </w:r>
       <w:proofErr w:type="spellEnd"/>
       <w:r>
@@ -15428,15 +15055,7 @@
           <w:b/>
           <w:lang w:val="en-US"/>
         </w:rPr>
-        <w:t>(</w:t>
-      </w:r>
-      <w:proofErr w:type="gramEnd"/>
-      <w:r>
-        <w:rPr>
-          <w:b/>
-          <w:lang w:val="en-US"/>
-        </w:rPr>
-        <w:t>t</w:t>
+        <w:t>(t</w:t>
       </w:r>
       <w:r>
         <w:rPr>
@@ -15693,15 +15312,7 @@
           <w:b/>
           <w:lang w:val="en-US"/>
         </w:rPr>
-        <w:t>compute_reporting_indexes_</w:t>
-      </w:r>
-      <w:proofErr w:type="gramStart"/>
-      <w:r>
-        <w:rPr>
-          <w:b/>
-          <w:lang w:val="en-US"/>
-        </w:rPr>
-        <w:t>limits</w:t>
+        <w:t>compute_reporting_indexes_limits</w:t>
       </w:r>
       <w:proofErr w:type="spellEnd"/>
       <w:r>
@@ -15711,7 +15322,6 @@
         </w:rPr>
         <w:t>(</w:t>
       </w:r>
-      <w:proofErr w:type="gramEnd"/>
       <w:r>
         <w:rPr>
           <w:b/>
@@ -15818,7 +15428,6 @@
         <w:t xml:space="preserve"> </w:t>
       </w:r>
       <w:proofErr w:type="spellStart"/>
-      <w:proofErr w:type="gramStart"/>
       <w:r>
         <w:rPr>
           <w:lang w:val="en-US"/>
@@ -15826,7 +15435,6 @@
         <w:t>data.frame</w:t>
       </w:r>
       <w:proofErr w:type="spellEnd"/>
-      <w:proofErr w:type="gramEnd"/>
     </w:p>
     <w:tbl>
       <w:tblPr>
@@ -16132,15 +15740,7 @@
           <w:b/>
           <w:lang w:val="en-US"/>
         </w:rPr>
-        <w:t>define_dynamic_</w:t>
-      </w:r>
-      <w:proofErr w:type="gramStart"/>
-      <w:r>
-        <w:rPr>
-          <w:b/>
-          <w:lang w:val="en-US"/>
-        </w:rPr>
-        <w:t>status</w:t>
+        <w:t>define_dynamic_status</w:t>
       </w:r>
       <w:proofErr w:type="spellEnd"/>
       <w:r>
@@ -16150,7 +15750,6 @@
         </w:rPr>
         <w:t>(</w:t>
       </w:r>
-      <w:proofErr w:type="gramEnd"/>
       <w:r>
         <w:rPr>
           <w:b/>
@@ -16264,7 +15863,6 @@
         <w:t xml:space="preserve"> </w:t>
       </w:r>
       <w:proofErr w:type="spellStart"/>
-      <w:proofErr w:type="gramStart"/>
       <w:r>
         <w:rPr>
           <w:lang w:val="en-US"/>
@@ -16272,7 +15870,6 @@
         <w:t>data.frame</w:t>
       </w:r>
       <w:proofErr w:type="spellEnd"/>
-      <w:proofErr w:type="gramEnd"/>
     </w:p>
     <w:tbl>
       <w:tblPr>
@@ -16518,15 +16115,7 @@
           <w:b/>
           <w:lang w:val="en-US"/>
         </w:rPr>
-        <w:t>spectrum_</w:t>
-      </w:r>
-      <w:proofErr w:type="gramStart"/>
-      <w:r>
-        <w:rPr>
-          <w:b/>
-          <w:lang w:val="en-US"/>
-        </w:rPr>
-        <w:t>chart</w:t>
+        <w:t>spectrum_chart</w:t>
       </w:r>
       <w:proofErr w:type="spellEnd"/>
       <w:r>
@@ -16536,7 +16125,6 @@
         </w:rPr>
         <w:t>(</w:t>
       </w:r>
-      <w:proofErr w:type="gramEnd"/>
       <w:r>
         <w:rPr>
           <w:b/>
@@ -16728,7 +16316,6 @@
         <w:t xml:space="preserve">: </w:t>
       </w:r>
       <w:proofErr w:type="spellStart"/>
-      <w:proofErr w:type="gramStart"/>
       <w:r>
         <w:rPr>
           <w:lang w:val="en-US"/>
@@ -16736,7 +16323,6 @@
         <w:t>data.frame</w:t>
       </w:r>
       <w:proofErr w:type="spellEnd"/>
-      <w:proofErr w:type="gramEnd"/>
     </w:p>
     <w:tbl>
       <w:tblPr>
@@ -17335,15 +16921,7 @@
           <w:b/>
           <w:lang w:val="en-US"/>
         </w:rPr>
-        <w:t>_spectrum_</w:t>
-      </w:r>
-      <w:proofErr w:type="gramStart"/>
-      <w:r>
-        <w:rPr>
-          <w:b/>
-          <w:lang w:val="en-US"/>
-        </w:rPr>
-        <w:t>chart</w:t>
+        <w:t>_spectrum_chart</w:t>
       </w:r>
       <w:proofErr w:type="spellEnd"/>
       <w:r>
@@ -17353,7 +16931,6 @@
         </w:rPr>
         <w:t>(</w:t>
       </w:r>
-      <w:proofErr w:type="gramEnd"/>
       <w:r>
         <w:rPr>
           <w:b/>
@@ -17743,15 +17320,7 @@
           <w:b/>
           <w:lang w:val="en-US"/>
         </w:rPr>
-        <w:t>compute_pattern_distribution_in_</w:t>
-      </w:r>
-      <w:proofErr w:type="gramStart"/>
-      <w:r>
-        <w:rPr>
-          <w:b/>
-          <w:lang w:val="en-US"/>
-        </w:rPr>
-        <w:t>nodes</w:t>
+        <w:t>compute_pattern_distribution_in_nodes</w:t>
       </w:r>
       <w:proofErr w:type="spellEnd"/>
       <w:r>
@@ -17759,15 +17328,7 @@
           <w:b/>
           <w:lang w:val="en-US"/>
         </w:rPr>
-        <w:t>(</w:t>
-      </w:r>
-      <w:proofErr w:type="gramEnd"/>
-      <w:r>
-        <w:rPr>
-          <w:b/>
-          <w:lang w:val="en-US"/>
-        </w:rPr>
-        <w:t>patterns</w:t>
+        <w:t>(patterns</w:t>
       </w:r>
       <w:r>
         <w:rPr>
@@ -18572,15 +18133,7 @@
           <w:b/>
           <w:lang w:val="en-US"/>
         </w:rPr>
-        <w:t>spectrosome_</w:t>
-      </w:r>
-      <w:proofErr w:type="gramStart"/>
-      <w:r>
-        <w:rPr>
-          <w:b/>
-          <w:lang w:val="en-US"/>
-        </w:rPr>
-        <w:t>chart</w:t>
+        <w:t>spectrosome_chart</w:t>
       </w:r>
       <w:proofErr w:type="spellEnd"/>
       <w:r>
@@ -18591,7 +18144,6 @@
         <w:t>(</w:t>
       </w:r>
       <w:proofErr w:type="spellStart"/>
-      <w:proofErr w:type="gramEnd"/>
       <w:r>
         <w:rPr>
           <w:b/>
@@ -18979,7 +18531,6 @@
         <w:t xml:space="preserve"> </w:t>
       </w:r>
       <w:proofErr w:type="spellStart"/>
-      <w:proofErr w:type="gramStart"/>
       <w:r>
         <w:rPr>
           <w:b/>
@@ -19004,7 +18555,6 @@
         <w:t>cutoff</w:t>
       </w:r>
       <w:proofErr w:type="spellEnd"/>
-      <w:proofErr w:type="gramEnd"/>
       <w:r>
         <w:rPr>
           <w:lang w:val="en-US"/>
@@ -19192,7 +18742,6 @@
         <w:t xml:space="preserve"> </w:t>
       </w:r>
       <w:proofErr w:type="spellStart"/>
-      <w:proofErr w:type="gramStart"/>
       <w:r>
         <w:rPr>
           <w:lang w:val="en-US"/>
@@ -19200,7 +18749,6 @@
         <w:t>data.frame</w:t>
       </w:r>
       <w:proofErr w:type="spellEnd"/>
-      <w:proofErr w:type="gramEnd"/>
     </w:p>
     <w:tbl>
       <w:tblPr>
@@ -20288,7 +19836,6 @@
         <w:t xml:space="preserve"> </w:t>
       </w:r>
       <w:proofErr w:type="spellStart"/>
-      <w:proofErr w:type="gramStart"/>
       <w:r>
         <w:rPr>
           <w:lang w:val="en-US"/>
@@ -20296,7 +19843,6 @@
         <w:t>data.frame</w:t>
       </w:r>
       <w:proofErr w:type="spellEnd"/>
-      <w:proofErr w:type="gramEnd"/>
     </w:p>
     <w:tbl>
       <w:tblPr>
@@ -21841,15 +21387,7 @@
           <w:b/>
           <w:lang w:val="en-US"/>
         </w:rPr>
-        <w:t>cluster_</w:t>
-      </w:r>
-      <w:proofErr w:type="gramStart"/>
-      <w:r>
-        <w:rPr>
-          <w:b/>
-          <w:lang w:val="en-US"/>
-        </w:rPr>
-        <w:t>text</w:t>
+        <w:t>cluster_text</w:t>
       </w:r>
       <w:proofErr w:type="spellEnd"/>
       <w:r>
@@ -21857,15 +21395,7 @@
           <w:b/>
           <w:lang w:val="en-US"/>
         </w:rPr>
-        <w:t>(</w:t>
-      </w:r>
-      <w:proofErr w:type="gramEnd"/>
-      <w:r>
-        <w:rPr>
-          <w:b/>
-          <w:lang w:val="en-US"/>
-        </w:rPr>
-        <w:t>graph</w:t>
+        <w:t>(graph</w:t>
       </w:r>
       <w:r>
         <w:rPr>
@@ -22709,15 +22239,7 @@
           <w:b/>
           <w:lang w:val="en-US"/>
         </w:rPr>
-        <w:t>cluster_</w:t>
-      </w:r>
-      <w:proofErr w:type="gramStart"/>
-      <w:r>
-        <w:rPr>
-          <w:b/>
-          <w:lang w:val="en-US"/>
-        </w:rPr>
-        <w:t>chart</w:t>
+        <w:t>cluster_chart</w:t>
       </w:r>
       <w:proofErr w:type="spellEnd"/>
       <w:r>
@@ -22728,7 +22250,6 @@
         <w:t>(</w:t>
       </w:r>
       <w:proofErr w:type="spellStart"/>
-      <w:proofErr w:type="gramEnd"/>
       <w:r>
         <w:rPr>
           <w:b/>
@@ -22893,7 +22414,6 @@
         <w:t xml:space="preserve"> </w:t>
       </w:r>
       <w:proofErr w:type="spellStart"/>
-      <w:proofErr w:type="gramStart"/>
       <w:r>
         <w:rPr>
           <w:b/>
@@ -22903,7 +22423,6 @@
         <w:t>n.cutoff</w:t>
       </w:r>
       <w:proofErr w:type="spellEnd"/>
-      <w:proofErr w:type="gramEnd"/>
       <w:r>
         <w:rPr>
           <w:lang w:val="en-US"/>
@@ -23226,7 +22745,6 @@
         <w:t xml:space="preserve"> </w:t>
       </w:r>
       <w:proofErr w:type="spellStart"/>
-      <w:proofErr w:type="gramStart"/>
       <w:r>
         <w:rPr>
           <w:lang w:val="en-US"/>
@@ -23234,7 +22752,6 @@
         <w:t>data.frame</w:t>
       </w:r>
       <w:proofErr w:type="spellEnd"/>
-      <w:proofErr w:type="gramEnd"/>
     </w:p>
     <w:tbl>
       <w:tblPr>
@@ -24292,7 +23809,6 @@
         <w:t xml:space="preserve">[["edges"]]: </w:t>
       </w:r>
       <w:proofErr w:type="spellStart"/>
-      <w:proofErr w:type="gramStart"/>
       <w:r>
         <w:rPr>
           <w:lang w:val="en-US"/>
@@ -24300,7 +23816,6 @@
         <w:t>data.frame</w:t>
       </w:r>
       <w:proofErr w:type="spellEnd"/>
-      <w:proofErr w:type="gramEnd"/>
     </w:p>
     <w:tbl>
       <w:tblPr>
@@ -25836,15 +25351,7 @@
           <w:b/>
           <w:lang w:val="en-US"/>
         </w:rPr>
-        <w:t>network_</w:t>
-      </w:r>
-      <w:proofErr w:type="gramStart"/>
-      <w:r>
-        <w:rPr>
-          <w:b/>
-          <w:lang w:val="en-US"/>
-        </w:rPr>
-        <w:t>density</w:t>
+        <w:t>network_density</w:t>
       </w:r>
       <w:proofErr w:type="spellEnd"/>
       <w:r>
@@ -25852,15 +25359,7 @@
           <w:b/>
           <w:lang w:val="en-US"/>
         </w:rPr>
-        <w:t>(</w:t>
-      </w:r>
-      <w:proofErr w:type="gramEnd"/>
-      <w:r>
-        <w:rPr>
-          <w:b/>
-          <w:lang w:val="en-US"/>
-        </w:rPr>
-        <w:t>links:</w:t>
+        <w:t>(links:</w:t>
       </w:r>
       <w:r>
         <w:rPr>
@@ -25939,7 +25438,6 @@
         </w:rPr>
         <w:t xml:space="preserve"> </w:t>
       </w:r>
-      <w:proofErr w:type="gramStart"/>
       <w:r>
         <w:rPr>
           <w:b/>
@@ -25952,15 +25450,7 @@
           <w:b/>
           <w:lang w:val="en-US"/>
         </w:rPr>
-        <w:t>(</w:t>
-      </w:r>
-      <w:proofErr w:type="gramEnd"/>
-      <w:r>
-        <w:rPr>
-          <w:b/>
-          <w:lang w:val="en-US"/>
-        </w:rPr>
-        <w:t>ID:</w:t>
+        <w:t>(ID:</w:t>
       </w:r>
       <w:r>
         <w:rPr>
@@ -26083,16 +25573,7 @@
           <w:bCs/>
           <w:lang w:val="en-US"/>
         </w:rPr>
-        <w:t>_</w:t>
-      </w:r>
-      <w:proofErr w:type="gramStart"/>
-      <w:r>
-        <w:rPr>
-          <w:b/>
-          <w:bCs/>
-          <w:lang w:val="en-US"/>
-        </w:rPr>
-        <w:t>chart</w:t>
+        <w:t>_chart</w:t>
       </w:r>
       <w:proofErr w:type="spellEnd"/>
       <w:r>
@@ -26101,16 +25582,7 @@
           <w:bCs/>
           <w:lang w:val="en-US"/>
         </w:rPr>
-        <w:t>(</w:t>
-      </w:r>
-      <w:proofErr w:type="gramEnd"/>
-      <w:r>
-        <w:rPr>
-          <w:b/>
-          <w:bCs/>
-          <w:lang w:val="en-US"/>
-        </w:rPr>
-        <w:t>p</w:t>
+        <w:t>(p</w:t>
       </w:r>
       <w:r>
         <w:rPr>
@@ -26216,7 +25688,6 @@
         <w:t xml:space="preserve">   </w:t>
       </w:r>
       <w:proofErr w:type="spellStart"/>
-      <w:proofErr w:type="gramStart"/>
       <w:r>
         <w:rPr>
           <w:b/>
@@ -26226,7 +25697,6 @@
         <w:t>n.cutoff</w:t>
       </w:r>
       <w:proofErr w:type="spellEnd"/>
-      <w:proofErr w:type="gramEnd"/>
       <w:r>
         <w:rPr>
           <w:lang w:val="en-US"/>
@@ -26338,30 +25808,14 @@
           <w:bCs/>
           <w:lang w:val="en-US"/>
         </w:rPr>
-        <w:t>_</w:t>
-      </w:r>
-      <w:proofErr w:type="gramStart"/>
-      <w:r>
-        <w:rPr>
-          <w:b/>
-          <w:bCs/>
-          <w:lang w:val="en-US"/>
-        </w:rPr>
-        <w:t>by</w:t>
+        <w:t>_by</w:t>
       </w:r>
       <w:proofErr w:type="spellEnd"/>
       <w:r>
         <w:rPr>
           <w:lang w:val="en-US"/>
         </w:rPr>
-        <w:t>:</w:t>
-      </w:r>
-      <w:proofErr w:type="gramEnd"/>
-      <w:r>
-        <w:rPr>
-          <w:lang w:val="en-US"/>
-        </w:rPr>
-        <w:t xml:space="preserve"> character, </w:t>
+        <w:t xml:space="preserve">: character, </w:t>
       </w:r>
       <w:r>
         <w:rPr>
@@ -26448,7 +25902,6 @@
         <w:t xml:space="preserve">: </w:t>
       </w:r>
       <w:proofErr w:type="spellStart"/>
-      <w:proofErr w:type="gramStart"/>
       <w:r>
         <w:rPr>
           <w:lang w:val="en-US"/>
@@ -26456,7 +25909,6 @@
         <w:t>data.frame</w:t>
       </w:r>
       <w:proofErr w:type="spellEnd"/>
-      <w:proofErr w:type="gramEnd"/>
     </w:p>
     <w:tbl>
       <w:tblPr>
@@ -27064,16 +26516,7 @@
           <w:bCs/>
           <w:lang w:val="en-US"/>
         </w:rPr>
-        <w:t>_</w:t>
-      </w:r>
-      <w:proofErr w:type="gramStart"/>
-      <w:r>
-        <w:rPr>
-          <w:b/>
-          <w:bCs/>
-          <w:lang w:val="en-US"/>
-        </w:rPr>
-        <w:t>chart</w:t>
+        <w:t>_chart</w:t>
       </w:r>
       <w:proofErr w:type="spellEnd"/>
       <w:r>
@@ -27084,7 +26527,6 @@
         </w:rPr>
         <w:t>(</w:t>
       </w:r>
-      <w:proofErr w:type="gramEnd"/>
       <w:r>
         <w:rPr>
           <w:b/>
@@ -27227,7 +26669,6 @@
         <w:t xml:space="preserve"> character, </w:t>
       </w:r>
       <w:proofErr w:type="spellStart"/>
-      <w:proofErr w:type="gramStart"/>
       <w:r>
         <w:rPr>
           <w:b/>
@@ -27245,7 +26686,6 @@
         <w:t>cutoff</w:t>
       </w:r>
       <w:proofErr w:type="spellEnd"/>
-      <w:proofErr w:type="gramEnd"/>
       <w:r>
         <w:rPr>
           <w:b/>
@@ -27613,16 +27053,7 @@
           <w:bCs/>
           <w:lang w:val="en-US"/>
         </w:rPr>
-        <w:t>category_tree_</w:t>
-      </w:r>
-      <w:proofErr w:type="gramStart"/>
-      <w:r>
-        <w:rPr>
-          <w:b/>
-          <w:bCs/>
-          <w:lang w:val="en-US"/>
-        </w:rPr>
-        <w:t>chart</w:t>
+        <w:t>category_tree_chart</w:t>
       </w:r>
       <w:proofErr w:type="spellEnd"/>
       <w:r>
@@ -27631,16 +27062,7 @@
           <w:bCs/>
           <w:lang w:val="en-US"/>
         </w:rPr>
-        <w:t>(</w:t>
-      </w:r>
-      <w:proofErr w:type="gramEnd"/>
-      <w:r>
-        <w:rPr>
-          <w:b/>
-          <w:bCs/>
-          <w:lang w:val="en-US"/>
-        </w:rPr>
-        <w:t>category</w:t>
+        <w:t>(category</w:t>
       </w:r>
       <w:r>
         <w:rPr>
@@ -27707,7 +27129,6 @@
         <w:t xml:space="preserve">: logical, </w:t>
       </w:r>
       <w:proofErr w:type="spellStart"/>
-      <w:proofErr w:type="gramStart"/>
       <w:r>
         <w:rPr>
           <w:b/>
@@ -27717,7 +27138,6 @@
         <w:t>n.cutoff</w:t>
       </w:r>
       <w:proofErr w:type="spellEnd"/>
-      <w:proofErr w:type="gramEnd"/>
       <w:r>
         <w:rPr>
           <w:lang w:val="en-US"/>
@@ -27951,16 +27371,7 @@
           <w:bCs/>
           <w:lang w:val="en-US"/>
         </w:rPr>
-        <w:t>co_occurrence_</w:t>
-      </w:r>
-      <w:proofErr w:type="gramStart"/>
-      <w:r>
-        <w:rPr>
-          <w:b/>
-          <w:bCs/>
-          <w:lang w:val="en-US"/>
-        </w:rPr>
-        <w:t>chart</w:t>
+        <w:t>co_occurrence_chart</w:t>
       </w:r>
       <w:proofErr w:type="spellEnd"/>
       <w:r>
@@ -27969,16 +27380,7 @@
           <w:bCs/>
           <w:lang w:val="en-US"/>
         </w:rPr>
-        <w:t>(</w:t>
-      </w:r>
-      <w:proofErr w:type="gramEnd"/>
-      <w:r>
-        <w:rPr>
-          <w:b/>
-          <w:bCs/>
-          <w:lang w:val="en-US"/>
-        </w:rPr>
-        <w:t>items</w:t>
+        <w:t>(items</w:t>
       </w:r>
       <w:r>
         <w:rPr>
@@ -28095,7 +27497,6 @@
         <w:t xml:space="preserve">: logical, </w:t>
       </w:r>
       <w:proofErr w:type="spellStart"/>
-      <w:proofErr w:type="gramStart"/>
       <w:r>
         <w:rPr>
           <w:b/>
@@ -28105,7 +27506,6 @@
         <w:t>n.cutoff</w:t>
       </w:r>
       <w:proofErr w:type="spellEnd"/>
-      <w:proofErr w:type="gramEnd"/>
       <w:r>
         <w:rPr>
           <w:lang w:val="en-US"/>
@@ -28157,30 +27557,14 @@
           <w:bCs/>
           <w:lang w:val="en-US"/>
         </w:rPr>
-        <w:t>sort_</w:t>
-      </w:r>
-      <w:proofErr w:type="gramStart"/>
-      <w:r>
-        <w:rPr>
-          <w:b/>
-          <w:bCs/>
-          <w:lang w:val="en-US"/>
-        </w:rPr>
-        <w:t>by</w:t>
+        <w:t>sort_by</w:t>
       </w:r>
       <w:proofErr w:type="spellEnd"/>
       <w:r>
         <w:rPr>
           <w:lang w:val="en-US"/>
         </w:rPr>
-        <w:t>:</w:t>
-      </w:r>
-      <w:proofErr w:type="gramEnd"/>
-      <w:r>
-        <w:rPr>
-          <w:lang w:val="en-US"/>
-        </w:rPr>
-        <w:t xml:space="preserve"> character, </w:t>
+        <w:t xml:space="preserve">: character, </w:t>
       </w:r>
       <w:proofErr w:type="spellStart"/>
       <w:r>
@@ -28494,16 +27878,7 @@
           <w:bCs/>
           <w:lang w:val="en-US"/>
         </w:rPr>
-        <w:t>extract_</w:t>
-      </w:r>
-      <w:proofErr w:type="gramStart"/>
-      <w:r>
-        <w:rPr>
-          <w:b/>
-          <w:bCs/>
-          <w:lang w:val="en-US"/>
-        </w:rPr>
-        <w:t>rules</w:t>
+        <w:t>extract_rules</w:t>
       </w:r>
       <w:proofErr w:type="spellEnd"/>
       <w:r>
@@ -28514,7 +27889,6 @@
         </w:rPr>
         <w:t>(</w:t>
       </w:r>
-      <w:proofErr w:type="gramEnd"/>
       <w:r>
         <w:rPr>
           <w:b/>
@@ -29875,16 +29249,7 @@
           <w:bCs/>
           <w:lang w:val="en-US"/>
         </w:rPr>
-        <w:t>rules_</w:t>
-      </w:r>
-      <w:proofErr w:type="gramStart"/>
-      <w:r>
-        <w:rPr>
-          <w:b/>
-          <w:bCs/>
-          <w:lang w:val="en-US"/>
-        </w:rPr>
-        <w:t>chart</w:t>
+        <w:t>rules_chart</w:t>
       </w:r>
       <w:proofErr w:type="spellEnd"/>
       <w:r>
@@ -29893,16 +29258,7 @@
           <w:bCs/>
           <w:lang w:val="en-US"/>
         </w:rPr>
-        <w:t>(</w:t>
-      </w:r>
-      <w:proofErr w:type="gramEnd"/>
-      <w:r>
-        <w:rPr>
-          <w:b/>
-          <w:bCs/>
-          <w:lang w:val="en-US"/>
-        </w:rPr>
-        <w:t>rules</w:t>
+        <w:t>(rules</w:t>
       </w:r>
       <w:r>
         <w:rPr>
@@ -30061,7 +29417,6 @@
         <w:t xml:space="preserve"> </w:t>
       </w:r>
       <w:proofErr w:type="spellStart"/>
-      <w:proofErr w:type="gramStart"/>
       <w:r>
         <w:rPr>
           <w:b/>
@@ -30071,7 +29426,6 @@
         <w:t>n.cutoff</w:t>
       </w:r>
       <w:proofErr w:type="spellEnd"/>
-      <w:proofErr w:type="gramEnd"/>
       <w:r>
         <w:rPr>
           <w:lang w:val="en-US"/>
@@ -30111,7 +29465,6 @@
         <w:t xml:space="preserve"> </w:t>
       </w:r>
       <w:proofErr w:type="spellStart"/>
-      <w:proofErr w:type="gramStart"/>
       <w:r>
         <w:rPr>
           <w:b/>
@@ -30121,7 +29474,6 @@
         <w:t>c.cutoff</w:t>
       </w:r>
       <w:proofErr w:type="spellEnd"/>
-      <w:proofErr w:type="gramEnd"/>
       <w:r>
         <w:rPr>
           <w:lang w:val="en-US"/>
@@ -30524,15 +29876,7 @@
           <w:b/>
           <w:lang w:val="en-US"/>
         </w:rPr>
-        <w:t>save_</w:t>
-      </w:r>
-      <w:proofErr w:type="gramStart"/>
-      <w:r>
-        <w:rPr>
-          <w:b/>
-          <w:lang w:val="en-US"/>
-        </w:rPr>
-        <w:t>characteristics</w:t>
+        <w:t>save_characteristics</w:t>
       </w:r>
       <w:proofErr w:type="spellEnd"/>
       <w:r>
@@ -30540,15 +29884,7 @@
           <w:b/>
           <w:lang w:val="en-US"/>
         </w:rPr>
-        <w:t>(</w:t>
-      </w:r>
-      <w:proofErr w:type="gramEnd"/>
-      <w:r>
-        <w:rPr>
-          <w:b/>
-          <w:lang w:val="en-US"/>
-        </w:rPr>
-        <w:t>characteristics</w:t>
+        <w:t>(characteristics</w:t>
       </w:r>
       <w:r>
         <w:rPr>
@@ -30723,15 +30059,7 @@
           <w:b/>
           <w:lang w:val="en-US"/>
         </w:rPr>
-        <w:t>get_</w:t>
-      </w:r>
-      <w:proofErr w:type="gramStart"/>
-      <w:r>
-        <w:rPr>
-          <w:b/>
-          <w:lang w:val="en-US"/>
-        </w:rPr>
-        <w:t>nodes</w:t>
+        <w:t>get_nodes</w:t>
       </w:r>
       <w:proofErr w:type="spellEnd"/>
       <w:r>
@@ -30743,7 +30071,6 @@
       </w:r>
       <w:bookmarkStart w:id="0" w:name="_Hlk51355472"/>
       <w:proofErr w:type="spellStart"/>
-      <w:proofErr w:type="gramEnd"/>
       <w:r>
         <w:rPr>
           <w:b/>
@@ -30955,15 +30282,7 @@
           <w:b/>
           <w:lang w:val="en-US"/>
         </w:rPr>
-        <w:t>_nodes_from_</w:t>
-      </w:r>
-      <w:proofErr w:type="gramStart"/>
-      <w:r>
-        <w:rPr>
-          <w:b/>
-          <w:lang w:val="en-US"/>
-        </w:rPr>
-        <w:t>items</w:t>
+        <w:t>_nodes_from_items</w:t>
       </w:r>
       <w:proofErr w:type="spellEnd"/>
       <w:r>
@@ -30974,7 +30293,6 @@
         <w:t>(</w:t>
       </w:r>
       <w:proofErr w:type="spellStart"/>
-      <w:proofErr w:type="gramEnd"/>
       <w:r>
         <w:rPr>
           <w:b/>
@@ -31169,15 +30487,7 @@
           <w:b/>
           <w:lang w:val="en-US"/>
         </w:rPr>
-        <w:t>_nodes_from_</w:t>
-      </w:r>
-      <w:proofErr w:type="gramStart"/>
-      <w:r>
-        <w:rPr>
-          <w:b/>
-          <w:lang w:val="en-US"/>
-        </w:rPr>
-        <w:t>characteristic</w:t>
+        <w:t>_nodes_from_characteristic</w:t>
       </w:r>
       <w:proofErr w:type="spellEnd"/>
       <w:r>
@@ -31188,7 +30498,6 @@
         <w:t>(</w:t>
       </w:r>
       <w:proofErr w:type="spellStart"/>
-      <w:proofErr w:type="gramEnd"/>
       <w:r>
         <w:rPr>
           <w:b/>
@@ -31399,15 +30708,7 @@
           <w:b/>
           <w:lang w:val="en-US"/>
         </w:rPr>
-        <w:t>_nodes_from_</w:t>
-      </w:r>
-      <w:proofErr w:type="gramStart"/>
-      <w:r>
-        <w:rPr>
-          <w:b/>
-          <w:lang w:val="en-US"/>
-        </w:rPr>
-        <w:t>category</w:t>
+        <w:t>_nodes_from_category</w:t>
       </w:r>
       <w:proofErr w:type="spellEnd"/>
       <w:r>
@@ -31418,7 +30719,6 @@
         <w:t>(</w:t>
       </w:r>
       <w:proofErr w:type="spellStart"/>
-      <w:proofErr w:type="gramEnd"/>
       <w:r>
         <w:rPr>
           <w:b/>
@@ -31650,15 +30950,7 @@
           <w:b/>
           <w:lang w:val="en-US"/>
         </w:rPr>
-        <w:t>get_</w:t>
-      </w:r>
-      <w:proofErr w:type="gramStart"/>
-      <w:r>
-        <w:rPr>
-          <w:b/>
-          <w:lang w:val="en-US"/>
-        </w:rPr>
-        <w:t>patterns</w:t>
+        <w:t>get_patterns</w:t>
       </w:r>
       <w:proofErr w:type="spellEnd"/>
       <w:r>
@@ -31668,7 +30960,6 @@
         </w:rPr>
         <w:t>(</w:t>
       </w:r>
-      <w:proofErr w:type="gramEnd"/>
       <w:r>
         <w:rPr>
           <w:b/>
@@ -31878,15 +31169,7 @@
           <w:b/>
           <w:lang w:val="en-US"/>
         </w:rPr>
-        <w:t>_from_</w:t>
-      </w:r>
-      <w:proofErr w:type="gramStart"/>
-      <w:r>
-        <w:rPr>
-          <w:b/>
-          <w:lang w:val="en-US"/>
-        </w:rPr>
-        <w:t>items</w:t>
+        <w:t>_from_items</w:t>
       </w:r>
       <w:proofErr w:type="spellEnd"/>
       <w:r>
@@ -31896,7 +31179,6 @@
         </w:rPr>
         <w:t>(</w:t>
       </w:r>
-      <w:proofErr w:type="gramEnd"/>
       <w:r>
         <w:rPr>
           <w:b/>
@@ -32103,15 +31385,7 @@
           <w:b/>
           <w:lang w:val="en-US"/>
         </w:rPr>
-        <w:t>_patterns_from_</w:t>
-      </w:r>
-      <w:proofErr w:type="gramStart"/>
-      <w:r>
-        <w:rPr>
-          <w:b/>
-          <w:lang w:val="en-US"/>
-        </w:rPr>
-        <w:t>characteristic</w:t>
+        <w:t>_patterns_from_characteristic</w:t>
       </w:r>
       <w:proofErr w:type="spellEnd"/>
       <w:r>
@@ -32121,7 +31395,6 @@
         </w:rPr>
         <w:t>(</w:t>
       </w:r>
-      <w:proofErr w:type="gramEnd"/>
       <w:r>
         <w:rPr>
           <w:b/>
@@ -32354,15 +31627,7 @@
           <w:b/>
           <w:lang w:val="en-US"/>
         </w:rPr>
-        <w:t>_patterns_from_</w:t>
-      </w:r>
-      <w:proofErr w:type="gramStart"/>
-      <w:r>
-        <w:rPr>
-          <w:b/>
-          <w:lang w:val="en-US"/>
-        </w:rPr>
-        <w:t>status</w:t>
+        <w:t>_patterns_from_status</w:t>
       </w:r>
       <w:proofErr w:type="spellEnd"/>
       <w:r>
@@ -32372,7 +31637,6 @@
         </w:rPr>
         <w:t>(</w:t>
       </w:r>
-      <w:proofErr w:type="gramEnd"/>
       <w:r>
         <w:rPr>
           <w:b/>
@@ -32581,15 +31845,7 @@
           <w:b/>
           <w:lang w:val="en-US"/>
         </w:rPr>
-        <w:t>_patterns_from_</w:t>
-      </w:r>
-      <w:proofErr w:type="gramStart"/>
-      <w:r>
-        <w:rPr>
-          <w:b/>
-          <w:lang w:val="en-US"/>
-        </w:rPr>
-        <w:t>category</w:t>
+        <w:t>_patterns_from_category</w:t>
       </w:r>
       <w:proofErr w:type="spellEnd"/>
       <w:r>
@@ -32599,7 +31855,6 @@
         </w:rPr>
         <w:t>(</w:t>
       </w:r>
-      <w:proofErr w:type="gramEnd"/>
       <w:r>
         <w:rPr>
           <w:b/>
@@ -32832,15 +32087,7 @@
           <w:b/>
           <w:lang w:val="en-US"/>
         </w:rPr>
-        <w:t>_</w:t>
-      </w:r>
-      <w:proofErr w:type="gramStart"/>
-      <w:r>
-        <w:rPr>
-          <w:b/>
-          <w:lang w:val="en-US"/>
-        </w:rPr>
-        <w:t>links</w:t>
+        <w:t>_links</w:t>
       </w:r>
       <w:proofErr w:type="spellEnd"/>
       <w:r>
@@ -32851,7 +32098,6 @@
         <w:t>(</w:t>
       </w:r>
       <w:proofErr w:type="spellStart"/>
-      <w:proofErr w:type="gramEnd"/>
       <w:r>
         <w:rPr>
           <w:b/>
@@ -33022,15 +32268,7 @@
           <w:b/>
           <w:lang w:val="en-US"/>
         </w:rPr>
-        <w:t>get_</w:t>
-      </w:r>
-      <w:proofErr w:type="gramStart"/>
-      <w:r>
-        <w:rPr>
-          <w:b/>
-          <w:lang w:val="en-US"/>
-        </w:rPr>
-        <w:t>isolates</w:t>
+        <w:t>get_isolates</w:t>
       </w:r>
       <w:proofErr w:type="spellEnd"/>
       <w:r>
@@ -33041,7 +32279,6 @@
         <w:t>(</w:t>
       </w:r>
       <w:proofErr w:type="spellStart"/>
-      <w:proofErr w:type="gramEnd"/>
       <w:r>
         <w:rPr>
           <w:b/>
@@ -33200,15 +32437,7 @@
           <w:b/>
           <w:lang w:val="en-US"/>
         </w:rPr>
-        <w:t>get_non_</w:t>
-      </w:r>
-      <w:proofErr w:type="gramStart"/>
-      <w:r>
-        <w:rPr>
-          <w:b/>
-          <w:lang w:val="en-US"/>
-        </w:rPr>
-        <w:t>isolates</w:t>
+        <w:t>get_non_isolates</w:t>
       </w:r>
       <w:proofErr w:type="spellEnd"/>
       <w:r>
@@ -33219,7 +32448,6 @@
         <w:t>(</w:t>
       </w:r>
       <w:proofErr w:type="spellStart"/>
-      <w:proofErr w:type="gramEnd"/>
       <w:r>
         <w:rPr>
           <w:b/>
@@ -33394,15 +32622,7 @@
           <w:b/>
           <w:lang w:val="en-US"/>
         </w:rPr>
-        <w:t>get_</w:t>
-      </w:r>
-      <w:proofErr w:type="gramStart"/>
-      <w:r>
-        <w:rPr>
-          <w:b/>
-          <w:lang w:val="en-US"/>
-        </w:rPr>
-        <w:t>complexes</w:t>
+        <w:t>get_complexes</w:t>
       </w:r>
       <w:proofErr w:type="spellEnd"/>
       <w:r>
@@ -33413,7 +32633,6 @@
         <w:t>(</w:t>
       </w:r>
       <w:proofErr w:type="spellStart"/>
-      <w:proofErr w:type="gramEnd"/>
       <w:r>
         <w:rPr>
           <w:b/>
@@ -33648,15 +32867,7 @@
           <w:b/>
           <w:lang w:val="en-US"/>
         </w:rPr>
-        <w:t>check_access_for_</w:t>
-      </w:r>
-      <w:proofErr w:type="gramStart"/>
-      <w:r>
-        <w:rPr>
-          <w:b/>
-          <w:lang w:val="en-US"/>
-        </w:rPr>
-        <w:t>category</w:t>
+        <w:t>check_access_for_category</w:t>
       </w:r>
       <w:proofErr w:type="spellEnd"/>
       <w:r>
@@ -33664,15 +32875,7 @@
           <w:b/>
           <w:lang w:val="en-US"/>
         </w:rPr>
-        <w:t>(</w:t>
-      </w:r>
-      <w:proofErr w:type="gramEnd"/>
-      <w:r>
-        <w:rPr>
-          <w:b/>
-          <w:lang w:val="en-US"/>
-        </w:rPr>
-        <w:t>category</w:t>
+        <w:t>(category</w:t>
       </w:r>
       <w:r>
         <w:rPr>
@@ -33770,16 +32973,7 @@
           <w:bCs/>
           <w:lang w:val="en-US"/>
         </w:rPr>
-        <w:t>get_</w:t>
-      </w:r>
-      <w:proofErr w:type="gramStart"/>
-      <w:r>
-        <w:rPr>
-          <w:b/>
-          <w:bCs/>
-          <w:lang w:val="en-US"/>
-        </w:rPr>
-        <w:t>nopc</w:t>
+        <w:t>get_nopc</w:t>
       </w:r>
       <w:proofErr w:type="spellEnd"/>
       <w:r>
@@ -33791,7 +32985,6 @@
         <w:t>(</w:t>
       </w:r>
       <w:proofErr w:type="spellStart"/>
-      <w:proofErr w:type="gramEnd"/>
       <w:r>
         <w:rPr>
           <w:b/>
@@ -33939,16 +33132,7 @@
           <w:bCs/>
           <w:lang w:val="en-US"/>
         </w:rPr>
-        <w:t>which_</w:t>
-      </w:r>
-      <w:proofErr w:type="gramStart"/>
-      <w:r>
-        <w:rPr>
-          <w:b/>
-          <w:bCs/>
-          <w:lang w:val="en-US"/>
-        </w:rPr>
-        <w:t>entities</w:t>
+        <w:t>which_entities</w:t>
       </w:r>
       <w:proofErr w:type="spellEnd"/>
       <w:r>
@@ -33960,7 +33144,6 @@
         <w:t>(</w:t>
       </w:r>
       <w:proofErr w:type="spellStart"/>
-      <w:proofErr w:type="gramEnd"/>
       <w:r>
         <w:rPr>
           <w:b/>
@@ -34129,16 +33312,7 @@
           <w:bCs/>
           <w:lang w:val="en-US"/>
         </w:rPr>
-        <w:t>which_associated_</w:t>
-      </w:r>
-      <w:proofErr w:type="gramStart"/>
-      <w:r>
-        <w:rPr>
-          <w:b/>
-          <w:bCs/>
-          <w:lang w:val="en-US"/>
-        </w:rPr>
-        <w:t>links</w:t>
+        <w:t>which_associated_links</w:t>
       </w:r>
       <w:proofErr w:type="spellEnd"/>
       <w:r>
@@ -34149,7 +33323,6 @@
         </w:rPr>
         <w:t>(</w:t>
       </w:r>
-      <w:proofErr w:type="gramEnd"/>
       <w:r>
         <w:rPr>
           <w:b/>
@@ -34209,16 +33382,7 @@
           <w:bCs/>
           <w:lang w:val="en-US"/>
         </w:rPr>
-        <w:t>which_</w:t>
-      </w:r>
-      <w:proofErr w:type="gramStart"/>
-      <w:r>
-        <w:rPr>
-          <w:b/>
-          <w:bCs/>
-          <w:lang w:val="en-US"/>
-        </w:rPr>
-        <w:t>name</w:t>
+        <w:t>which_name</w:t>
       </w:r>
       <w:proofErr w:type="spellEnd"/>
       <w:r>
@@ -34227,108 +33391,13 @@
           <w:bCs/>
           <w:lang w:val="en-US"/>
         </w:rPr>
-        <w:t>(</w:t>
-      </w:r>
-      <w:proofErr w:type="gramEnd"/>
-      <w:r>
-        <w:rPr>
-          <w:b/>
-          <w:bCs/>
-          <w:lang w:val="en-US"/>
-        </w:rPr>
-        <w:t>name</w:t>
+        <w:t>(name</w:t>
       </w:r>
       <w:r>
         <w:rPr>
           <w:lang w:val="en-US"/>
         </w:rPr>
         <w:t>: character or vector(character)</w:t>
-      </w:r>
-      <w:r>
-        <w:rPr>
-          <w:b/>
-          <w:bCs/>
-          <w:lang w:val="en-US"/>
-        </w:rPr>
-        <w:t>)</w:t>
-      </w:r>
-      <w:r>
-        <w:rPr>
-          <w:lang w:val="en-US"/>
-        </w:rPr>
-        <w:t>: character or vector(character)</w:t>
-      </w:r>
-    </w:p>
-    <w:p>
-      <w:pPr>
-        <w:rPr>
-          <w:lang w:val="en-US"/>
-        </w:rPr>
-      </w:pPr>
-      <m:oMath>
-        <m:r>
-          <w:rPr>
-            <w:rFonts w:ascii="Cambria Math" w:hAnsi="Cambria Math"/>
-            <w:lang w:val="en-US"/>
-          </w:rPr>
-          <m:t>-</m:t>
-        </m:r>
-      </m:oMath>
-      <w:r>
-        <w:rPr>
-          <w:rFonts w:eastAsiaTheme="minorEastAsia"/>
-          <w:iCs/>
-          <w:lang w:val="en-US"/>
-        </w:rPr>
-        <w:t xml:space="preserve"> </w:t>
-      </w:r>
-      <w:proofErr w:type="spellStart"/>
-      <w:r>
-        <w:rPr>
-          <w:b/>
-          <w:bCs/>
-          <w:lang w:val="en-US"/>
-        </w:rPr>
-        <w:t>simplify_</w:t>
-      </w:r>
-      <w:proofErr w:type="gramStart"/>
-      <w:r>
-        <w:rPr>
-          <w:b/>
-          <w:bCs/>
-          <w:lang w:val="en-US"/>
-        </w:rPr>
-        <w:t>naming</w:t>
-      </w:r>
-      <w:proofErr w:type="spellEnd"/>
-      <w:r>
-        <w:rPr>
-          <w:b/>
-          <w:bCs/>
-          <w:lang w:val="en-US"/>
-        </w:rPr>
-        <w:t>(</w:t>
-      </w:r>
-      <w:proofErr w:type="gramEnd"/>
-      <w:r>
-        <w:rPr>
-          <w:b/>
-          <w:bCs/>
-          <w:lang w:val="en-US"/>
-        </w:rPr>
-        <w:t>name</w:t>
-      </w:r>
-      <w:r>
-        <w:rPr>
-          <w:lang w:val="en-US"/>
-        </w:rPr>
-        <w:t>: c</w:t>
-      </w:r>
-      <w:r>
-        <w:rPr>
-          <w:lang w:val="en-US"/>
-        </w:rPr>
-        <w:t>haracter or vector(character)</w:t>
       </w:r>
       <w:r>
         <w:rPr>
@@ -34469,7 +33538,7 @@
         </mc:Choice>
         <mc:Fallback>
           <w:pict>
-            <v:rect w14:anchorId="63BBD4F8" id="Rectangle 38" o:spid="_x0000_s1026" style="position:absolute;margin-left:1.15pt;margin-top:-7.8pt;width:466.5pt;height:1.45pt;z-index:251660288;visibility:visible;mso-wrap-style:square;mso-wrap-distance-left:9pt;mso-wrap-distance-top:0;mso-wrap-distance-right:9pt;mso-wrap-distance-bottom:0;mso-position-horizontal:absolute;mso-position-horizontal-relative:text;mso-position-vertical:absolute;mso-position-vertical-relative:text;v-text-anchor:middle" o:gfxdata="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" fillcolor="black [3213]" stroked="f" strokeweight="1pt">
+            <v:rect w14:anchorId="61680CB5" id="Rectangle 38" o:spid="_x0000_s1026" style="position:absolute;margin-left:1.15pt;margin-top:-7.8pt;width:466.5pt;height:1.45pt;z-index:251660288;visibility:visible;mso-wrap-style:square;mso-wrap-distance-left:9pt;mso-wrap-distance-top:0;mso-wrap-distance-right:9pt;mso-wrap-distance-bottom:0;mso-position-horizontal:absolute;mso-position-horizontal-relative:text;mso-position-vertical:absolute;mso-position-vertical-relative:text;v-text-anchor:middle" o:gfxdata="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" fillcolor="black [3213]" stroked="f" strokeweight="1pt">
               <w10:wrap type="square"/>
             </v:rect>
           </w:pict>

</xml_diff>

<commit_message>
feat: Allow to compute weights by node complexity
Add one function weight_by_node_complexity to compute the weights of
the patterns according to complexity of the nodes containing them.
Rename compute_pattern_distribution_in_nodes to
pattern_node_characteristics.
Change the names of the returned variables.
Rename one parameter of plot_spectrum_chart and its type (data frame to
matrix).
</commit_message>
<xml_diff>
--- a/vignettes/types_of_attributes_and_methods.docx
+++ b/vignettes/types_of_attributes_and_methods.docx
@@ -2203,6 +2203,7 @@
         <w:t xml:space="preserve">: </w:t>
       </w:r>
       <w:proofErr w:type="spellStart"/>
+      <w:proofErr w:type="gramStart"/>
       <w:r>
         <w:rPr>
           <w:lang w:val="en-US"/>
@@ -2210,6 +2211,7 @@
         <w:t>data.frame</w:t>
       </w:r>
       <w:proofErr w:type="spellEnd"/>
+      <w:proofErr w:type="gramEnd"/>
     </w:p>
     <w:tbl>
       <w:tblPr>
@@ -3186,7 +3188,23 @@
           <w:bCs/>
           <w:lang w:val="en-US"/>
         </w:rPr>
-        <w:t xml:space="preserve"> list(named vector(character))</w:t>
+        <w:t xml:space="preserve"> </w:t>
+      </w:r>
+      <w:proofErr w:type="gramStart"/>
+      <w:r>
+        <w:rPr>
+          <w:bCs/>
+          <w:lang w:val="en-US"/>
+        </w:rPr>
+        <w:t>list(</w:t>
+      </w:r>
+      <w:proofErr w:type="gramEnd"/>
+      <w:r>
+        <w:rPr>
+          <w:bCs/>
+          <w:lang w:val="en-US"/>
+        </w:rPr>
+        <w:t>named vector(character))</w:t>
       </w:r>
     </w:p>
     <w:tbl>
@@ -4657,8 +4675,16 @@
         <w:rPr>
           <w:lang w:val="en-US"/>
         </w:rPr>
-        <w:t xml:space="preserve"> list(</w:t>
-      </w:r>
+        <w:t xml:space="preserve"> </w:t>
+      </w:r>
+      <w:proofErr w:type="gramStart"/>
+      <w:r>
+        <w:rPr>
+          <w:lang w:val="en-US"/>
+        </w:rPr>
+        <w:t>list(</w:t>
+      </w:r>
+      <w:proofErr w:type="gramEnd"/>
       <w:r>
         <w:rPr>
           <w:b/>
@@ -4895,6 +4921,7 @@
         <w:t xml:space="preserve">: </w:t>
       </w:r>
       <w:proofErr w:type="spellStart"/>
+      <w:proofErr w:type="gramStart"/>
       <w:r>
         <w:rPr>
           <w:lang w:val="en-US"/>
@@ -4902,6 +4929,7 @@
         <w:t>data.frame</w:t>
       </w:r>
       <w:proofErr w:type="spellEnd"/>
+      <w:proofErr w:type="gramEnd"/>
     </w:p>
     <w:tbl>
       <w:tblPr>
@@ -7172,6 +7200,7 @@
         <w:t xml:space="preserve">: </w:t>
       </w:r>
       <w:proofErr w:type="spellStart"/>
+      <w:proofErr w:type="gramStart"/>
       <w:r>
         <w:rPr>
           <w:lang w:val="en-US"/>
@@ -7179,6 +7208,7 @@
         <w:t>data.frame</w:t>
       </w:r>
       <w:proofErr w:type="spellEnd"/>
+      <w:proofErr w:type="gramEnd"/>
     </w:p>
     <w:tbl>
       <w:tblPr>
@@ -8573,6 +8603,7 @@
         <w:t xml:space="preserve">: </w:t>
       </w:r>
       <w:proofErr w:type="spellStart"/>
+      <w:proofErr w:type="gramStart"/>
       <w:r>
         <w:rPr>
           <w:lang w:val="en-US"/>
@@ -8580,6 +8611,7 @@
         <w:t>data.frame</w:t>
       </w:r>
       <w:proofErr w:type="spellEnd"/>
+      <w:proofErr w:type="gramEnd"/>
     </w:p>
     <w:tbl>
       <w:tblPr>
@@ -11130,6 +11162,7 @@
         <w:t xml:space="preserve">: </w:t>
       </w:r>
       <w:proofErr w:type="spellStart"/>
+      <w:proofErr w:type="gramStart"/>
       <w:r>
         <w:rPr>
           <w:lang w:val="en-US"/>
@@ -11137,6 +11170,7 @@
         <w:t>data.frame</w:t>
       </w:r>
       <w:proofErr w:type="spellEnd"/>
+      <w:proofErr w:type="gramEnd"/>
     </w:p>
     <w:tbl>
       <w:tblPr>
@@ -11588,6 +11622,7 @@
         <w:t xml:space="preserve"> </w:t>
       </w:r>
       <w:proofErr w:type="spellStart"/>
+      <w:proofErr w:type="gramStart"/>
       <w:r>
         <w:rPr>
           <w:b/>
@@ -11610,6 +11645,7 @@
         <w:t>er</w:t>
       </w:r>
       <w:proofErr w:type="spellEnd"/>
+      <w:proofErr w:type="gramEnd"/>
       <w:r>
         <w:rPr>
           <w:b/>
@@ -12400,6 +12436,7 @@
         </w:rPr>
         <w:t xml:space="preserve"> </w:t>
       </w:r>
+      <w:proofErr w:type="gramStart"/>
       <w:r>
         <w:rPr>
           <w:b/>
@@ -12408,6 +12445,7 @@
         </w:rPr>
         <w:t>reset(</w:t>
       </w:r>
+      <w:proofErr w:type="gramEnd"/>
       <w:r>
         <w:rPr>
           <w:b/>
@@ -12511,6 +12549,7 @@
         <w:t xml:space="preserve"> </w:t>
       </w:r>
       <w:proofErr w:type="spellStart"/>
+      <w:proofErr w:type="gramStart"/>
       <w:r>
         <w:rPr>
           <w:b/>
@@ -12526,7 +12565,16 @@
           <w:bCs/>
           <w:lang w:val="en-US"/>
         </w:rPr>
-        <w:t>(part</w:t>
+        <w:t>(</w:t>
+      </w:r>
+      <w:proofErr w:type="gramEnd"/>
+      <w:r>
+        <w:rPr>
+          <w:b/>
+          <w:bCs/>
+          <w:lang w:val="en-US"/>
+        </w:rPr>
+        <w:t>part</w:t>
       </w:r>
       <w:r>
         <w:rPr>
@@ -12623,12 +12671,21 @@
         <w:t xml:space="preserve"> </w:t>
       </w:r>
       <w:proofErr w:type="spellStart"/>
-      <w:r>
-        <w:rPr>
-          <w:b/>
-          <w:bCs/>
-        </w:rPr>
-        <w:t>init_nodes</w:t>
+      <w:proofErr w:type="gramStart"/>
+      <w:r>
+        <w:rPr>
+          <w:b/>
+          <w:bCs/>
+        </w:rPr>
+        <w:t>init</w:t>
+      </w:r>
+      <w:proofErr w:type="gramEnd"/>
+      <w:r>
+        <w:rPr>
+          <w:b/>
+          <w:bCs/>
+        </w:rPr>
+        <w:t>_nodes</w:t>
       </w:r>
       <w:proofErr w:type="spellEnd"/>
       <w:r>
@@ -12686,12 +12743,21 @@
         <w:t xml:space="preserve"> </w:t>
       </w:r>
       <w:proofErr w:type="spellStart"/>
-      <w:r>
-        <w:rPr>
-          <w:b/>
-          <w:bCs/>
-        </w:rPr>
-        <w:t>init_nodes_links</w:t>
+      <w:proofErr w:type="gramStart"/>
+      <w:r>
+        <w:rPr>
+          <w:b/>
+          <w:bCs/>
+        </w:rPr>
+        <w:t>init</w:t>
+      </w:r>
+      <w:proofErr w:type="gramEnd"/>
+      <w:r>
+        <w:rPr>
+          <w:b/>
+          <w:bCs/>
+        </w:rPr>
+        <w:t>_nodes_links</w:t>
       </w:r>
       <w:proofErr w:type="spellEnd"/>
       <w:r>
@@ -12757,7 +12823,16 @@
           <w:bCs/>
           <w:lang w:val="en-US"/>
         </w:rPr>
-        <w:t>init_patterns</w:t>
+        <w:t>init_</w:t>
+      </w:r>
+      <w:proofErr w:type="gramStart"/>
+      <w:r>
+        <w:rPr>
+          <w:b/>
+          <w:bCs/>
+          <w:lang w:val="en-US"/>
+        </w:rPr>
+        <w:t>patterns</w:t>
       </w:r>
       <w:proofErr w:type="spellEnd"/>
       <w:r>
@@ -12766,7 +12841,16 @@
           <w:bCs/>
           <w:lang w:val="en-US"/>
         </w:rPr>
-        <w:t>(verbose</w:t>
+        <w:t>(</w:t>
+      </w:r>
+      <w:proofErr w:type="gramEnd"/>
+      <w:r>
+        <w:rPr>
+          <w:b/>
+          <w:bCs/>
+          <w:lang w:val="en-US"/>
+        </w:rPr>
+        <w:t>verbose</w:t>
       </w:r>
       <w:r>
         <w:rPr>
@@ -12858,7 +12942,16 @@
           <w:bCs/>
           <w:lang w:val="en-US"/>
         </w:rPr>
-        <w:t>init_patterns_links</w:t>
+        <w:t>init_patterns_</w:t>
+      </w:r>
+      <w:proofErr w:type="gramStart"/>
+      <w:r>
+        <w:rPr>
+          <w:b/>
+          <w:bCs/>
+          <w:lang w:val="en-US"/>
+        </w:rPr>
+        <w:t>links</w:t>
       </w:r>
       <w:proofErr w:type="spellEnd"/>
       <w:r>
@@ -12867,7 +12960,16 @@
           <w:bCs/>
           <w:lang w:val="en-US"/>
         </w:rPr>
-        <w:t>(verbose</w:t>
+        <w:t>(</w:t>
+      </w:r>
+      <w:proofErr w:type="gramEnd"/>
+      <w:r>
+        <w:rPr>
+          <w:b/>
+          <w:bCs/>
+          <w:lang w:val="en-US"/>
+        </w:rPr>
+        <w:t>verbose</w:t>
       </w:r>
       <w:r>
         <w:rPr>
@@ -12920,7 +13022,16 @@
           <w:bCs/>
           <w:lang w:val="en-US"/>
         </w:rPr>
-        <w:t>is_init</w:t>
+        <w:t>is_</w:t>
+      </w:r>
+      <w:proofErr w:type="gramStart"/>
+      <w:r>
+        <w:rPr>
+          <w:b/>
+          <w:bCs/>
+          <w:lang w:val="en-US"/>
+        </w:rPr>
+        <w:t>init</w:t>
       </w:r>
       <w:proofErr w:type="spellEnd"/>
       <w:r>
@@ -12929,7 +13040,16 @@
           <w:bCs/>
           <w:lang w:val="en-US"/>
         </w:rPr>
-        <w:t>(part</w:t>
+        <w:t>(</w:t>
+      </w:r>
+      <w:proofErr w:type="gramEnd"/>
+      <w:r>
+        <w:rPr>
+          <w:b/>
+          <w:bCs/>
+          <w:lang w:val="en-US"/>
+        </w:rPr>
+        <w:t>part</w:t>
       </w:r>
       <w:r>
         <w:rPr>
@@ -12982,7 +13102,16 @@
           <w:bCs/>
           <w:lang w:val="en-US"/>
         </w:rPr>
-        <w:t>is_init_nodes</w:t>
+        <w:t>is_init_</w:t>
+      </w:r>
+      <w:proofErr w:type="gramStart"/>
+      <w:r>
+        <w:rPr>
+          <w:b/>
+          <w:bCs/>
+          <w:lang w:val="en-US"/>
+        </w:rPr>
+        <w:t>nodes</w:t>
       </w:r>
       <w:proofErr w:type="spellEnd"/>
       <w:r>
@@ -12991,7 +13120,16 @@
           <w:bCs/>
           <w:lang w:val="en-US"/>
         </w:rPr>
-        <w:t>()</w:t>
+        <w:t>(</w:t>
+      </w:r>
+      <w:proofErr w:type="gramEnd"/>
+      <w:r>
+        <w:rPr>
+          <w:b/>
+          <w:bCs/>
+          <w:lang w:val="en-US"/>
+        </w:rPr>
+        <w:t>)</w:t>
       </w:r>
       <w:r>
         <w:rPr>
@@ -13032,7 +13170,16 @@
           <w:bCs/>
           <w:lang w:val="en-US"/>
         </w:rPr>
-        <w:t>is_init_nodes_links</w:t>
+        <w:t>is_init_nodes_</w:t>
+      </w:r>
+      <w:proofErr w:type="gramStart"/>
+      <w:r>
+        <w:rPr>
+          <w:b/>
+          <w:bCs/>
+          <w:lang w:val="en-US"/>
+        </w:rPr>
+        <w:t>links</w:t>
       </w:r>
       <w:proofErr w:type="spellEnd"/>
       <w:r>
@@ -13041,7 +13188,16 @@
           <w:bCs/>
           <w:lang w:val="en-US"/>
         </w:rPr>
-        <w:t>()</w:t>
+        <w:t>(</w:t>
+      </w:r>
+      <w:proofErr w:type="gramEnd"/>
+      <w:r>
+        <w:rPr>
+          <w:b/>
+          <w:bCs/>
+          <w:lang w:val="en-US"/>
+        </w:rPr>
+        <w:t>)</w:t>
       </w:r>
       <w:r>
         <w:rPr>
@@ -13082,7 +13238,16 @@
           <w:bCs/>
           <w:lang w:val="en-US"/>
         </w:rPr>
-        <w:t>is_init_patterns</w:t>
+        <w:t>is_init_</w:t>
+      </w:r>
+      <w:proofErr w:type="gramStart"/>
+      <w:r>
+        <w:rPr>
+          <w:b/>
+          <w:bCs/>
+          <w:lang w:val="en-US"/>
+        </w:rPr>
+        <w:t>patterns</w:t>
       </w:r>
       <w:proofErr w:type="spellEnd"/>
       <w:r>
@@ -13091,7 +13256,16 @@
           <w:bCs/>
           <w:lang w:val="en-US"/>
         </w:rPr>
-        <w:t>()</w:t>
+        <w:t>(</w:t>
+      </w:r>
+      <w:proofErr w:type="gramEnd"/>
+      <w:r>
+        <w:rPr>
+          <w:b/>
+          <w:bCs/>
+          <w:lang w:val="en-US"/>
+        </w:rPr>
+        <w:t>)</w:t>
       </w:r>
       <w:r>
         <w:rPr>
@@ -13132,7 +13306,16 @@
           <w:bCs/>
           <w:lang w:val="en-US"/>
         </w:rPr>
-        <w:t>is_init_patterns_links</w:t>
+        <w:t>is_init_patterns_</w:t>
+      </w:r>
+      <w:proofErr w:type="gramStart"/>
+      <w:r>
+        <w:rPr>
+          <w:b/>
+          <w:bCs/>
+          <w:lang w:val="en-US"/>
+        </w:rPr>
+        <w:t>links</w:t>
       </w:r>
       <w:proofErr w:type="spellEnd"/>
       <w:r>
@@ -13141,7 +13324,16 @@
           <w:bCs/>
           <w:lang w:val="en-US"/>
         </w:rPr>
-        <w:t>()</w:t>
+        <w:t>(</w:t>
+      </w:r>
+      <w:proofErr w:type="gramEnd"/>
+      <w:r>
+        <w:rPr>
+          <w:b/>
+          <w:bCs/>
+          <w:lang w:val="en-US"/>
+        </w:rPr>
+        <w:t>)</w:t>
       </w:r>
       <w:r>
         <w:rPr>
@@ -13153,8 +13345,6 @@
     <w:p>
       <w:pPr>
         <w:rPr>
-          <w:b/>
-          <w:bCs/>
           <w:lang w:val="en-US"/>
         </w:rPr>
       </w:pPr>
@@ -13182,7 +13372,16 @@
           <w:bCs/>
           <w:lang w:val="en-US"/>
         </w:rPr>
-        <w:t>check_init</w:t>
+        <w:t>check_</w:t>
+      </w:r>
+      <w:proofErr w:type="gramStart"/>
+      <w:r>
+        <w:rPr>
+          <w:b/>
+          <w:bCs/>
+          <w:lang w:val="en-US"/>
+        </w:rPr>
+        <w:t>init</w:t>
       </w:r>
       <w:proofErr w:type="spellEnd"/>
       <w:r>
@@ -13191,7 +13390,16 @@
           <w:bCs/>
           <w:lang w:val="en-US"/>
         </w:rPr>
-        <w:t>(part</w:t>
+        <w:t>(</w:t>
+      </w:r>
+      <w:proofErr w:type="gramEnd"/>
+      <w:r>
+        <w:rPr>
+          <w:b/>
+          <w:bCs/>
+          <w:lang w:val="en-US"/>
+        </w:rPr>
+        <w:t>part</w:t>
       </w:r>
       <w:r>
         <w:rPr>
@@ -13253,7 +13461,29 @@
         <w:rPr>
           <w:lang w:val="en-US"/>
         </w:rPr>
-        <w:t>: logical</w:t>
+        <w:t>:</w:t>
+      </w:r>
+    </w:p>
+    <w:p>
+      <w:pPr>
+        <w:ind w:left="708"/>
+        <w:rPr>
+          <w:b/>
+          <w:bCs/>
+          <w:lang w:val="en-US"/>
+        </w:rPr>
+      </w:pPr>
+      <w:r>
+        <w:rPr>
+          <w:lang w:val="en-US"/>
+        </w:rPr>
+        <w:t xml:space="preserve">          </w:t>
+      </w:r>
+      <w:r>
+        <w:rPr>
+          <w:lang w:val="en-US"/>
+        </w:rPr>
+        <w:t>logical</w:t>
       </w:r>
       <w:r>
         <w:rPr>
@@ -13299,7 +13529,15 @@
           <w:b/>
           <w:lang w:val="en-US"/>
         </w:rPr>
-        <w:t>list_obs_per_year</w:t>
+        <w:t>list_obs_per_</w:t>
+      </w:r>
+      <w:proofErr w:type="gramStart"/>
+      <w:r>
+        <w:rPr>
+          <w:b/>
+          <w:lang w:val="en-US"/>
+        </w:rPr>
+        <w:t>year</w:t>
       </w:r>
       <w:proofErr w:type="spellEnd"/>
       <w:r>
@@ -13307,7 +13545,15 @@
           <w:b/>
           <w:lang w:val="en-US"/>
         </w:rPr>
-        <w:t>()</w:t>
+        <w:t>(</w:t>
+      </w:r>
+      <w:proofErr w:type="gramEnd"/>
+      <w:r>
+        <w:rPr>
+          <w:b/>
+          <w:lang w:val="en-US"/>
+        </w:rPr>
+        <w:t>)</w:t>
       </w:r>
       <w:r>
         <w:rPr>
@@ -13386,7 +13632,15 @@
           <w:b/>
           <w:lang w:val="en-US"/>
         </w:rPr>
-        <w:t>list_separate_obs</w:t>
+        <w:t>list_separate_</w:t>
+      </w:r>
+      <w:proofErr w:type="gramStart"/>
+      <w:r>
+        <w:rPr>
+          <w:b/>
+          <w:lang w:val="en-US"/>
+        </w:rPr>
+        <w:t>obs</w:t>
       </w:r>
       <w:proofErr w:type="spellEnd"/>
       <w:r>
@@ -13394,7 +13648,15 @@
           <w:b/>
           <w:lang w:val="en-US"/>
         </w:rPr>
-        <w:t>()</w:t>
+        <w:t>(</w:t>
+      </w:r>
+      <w:proofErr w:type="gramEnd"/>
+      <w:r>
+        <w:rPr>
+          <w:b/>
+          <w:lang w:val="en-US"/>
+        </w:rPr>
+        <w:t>)</w:t>
       </w:r>
       <w:r>
         <w:rPr>
@@ -13470,7 +13732,15 @@
           <w:b/>
           <w:lang w:val="en-US"/>
         </w:rPr>
-        <w:t>count_links</w:t>
+        <w:t>count_</w:t>
+      </w:r>
+      <w:proofErr w:type="gramStart"/>
+      <w:r>
+        <w:rPr>
+          <w:b/>
+          <w:lang w:val="en-US"/>
+        </w:rPr>
+        <w:t>links</w:t>
       </w:r>
       <w:proofErr w:type="spellEnd"/>
       <w:r>
@@ -13480,6 +13750,7 @@
         </w:rPr>
         <w:t>(</w:t>
       </w:r>
+      <w:proofErr w:type="gramEnd"/>
       <w:r>
         <w:rPr>
           <w:b/>
@@ -13610,7 +13881,15 @@
           <w:b/>
           <w:lang w:val="en-US"/>
         </w:rPr>
-        <w:t>search_links</w:t>
+        <w:t>search_</w:t>
+      </w:r>
+      <w:proofErr w:type="gramStart"/>
+      <w:r>
+        <w:rPr>
+          <w:b/>
+          <w:lang w:val="en-US"/>
+        </w:rPr>
+        <w:t>links</w:t>
       </w:r>
       <w:proofErr w:type="spellEnd"/>
       <w:r>
@@ -13618,7 +13897,15 @@
           <w:b/>
           <w:lang w:val="en-US"/>
         </w:rPr>
-        <w:t>(entities</w:t>
+        <w:t>(</w:t>
+      </w:r>
+      <w:proofErr w:type="gramEnd"/>
+      <w:r>
+        <w:rPr>
+          <w:b/>
+          <w:lang w:val="en-US"/>
+        </w:rPr>
+        <w:t>entities</w:t>
       </w:r>
       <w:r>
         <w:rPr>
@@ -13743,7 +14030,15 @@
           <w:b/>
           <w:lang w:val="en-US"/>
         </w:rPr>
-        <w:t>list_separate_patterns</w:t>
+        <w:t>list_separate_</w:t>
+      </w:r>
+      <w:proofErr w:type="gramStart"/>
+      <w:r>
+        <w:rPr>
+          <w:b/>
+          <w:lang w:val="en-US"/>
+        </w:rPr>
+        <w:t>patterns</w:t>
       </w:r>
       <w:proofErr w:type="spellEnd"/>
       <w:r>
@@ -13753,6 +14048,7 @@
         </w:rPr>
         <w:t>(</w:t>
       </w:r>
+      <w:proofErr w:type="gramEnd"/>
       <w:r>
         <w:rPr>
           <w:b/>
@@ -13915,6 +14211,7 @@
         <w:t xml:space="preserve"> </w:t>
       </w:r>
       <w:proofErr w:type="spellStart"/>
+      <w:proofErr w:type="gramStart"/>
       <w:r>
         <w:rPr>
           <w:lang w:val="en-US"/>
@@ -13922,6 +14219,7 @@
         <w:t>data.frame</w:t>
       </w:r>
       <w:proofErr w:type="spellEnd"/>
+      <w:proofErr w:type="gramEnd"/>
     </w:p>
     <w:tbl>
       <w:tblPr>
@@ -14144,7 +14442,15 @@
           <w:b/>
           <w:lang w:val="en-US"/>
         </w:rPr>
-        <w:t>list_patterns_by_obs</w:t>
+        <w:t>list_patterns_by_</w:t>
+      </w:r>
+      <w:proofErr w:type="gramStart"/>
+      <w:r>
+        <w:rPr>
+          <w:b/>
+          <w:lang w:val="en-US"/>
+        </w:rPr>
+        <w:t>obs</w:t>
       </w:r>
       <w:proofErr w:type="spellEnd"/>
       <w:r>
@@ -14152,7 +14458,15 @@
           <w:b/>
           <w:lang w:val="en-US"/>
         </w:rPr>
-        <w:t>()</w:t>
+        <w:t>(</w:t>
+      </w:r>
+      <w:proofErr w:type="gramEnd"/>
+      <w:r>
+        <w:rPr>
+          <w:b/>
+          <w:lang w:val="en-US"/>
+        </w:rPr>
+        <w:t>)</w:t>
       </w:r>
       <w:r>
         <w:rPr>
@@ -14230,7 +14544,15 @@
           <w:b/>
           <w:lang w:val="en-US"/>
         </w:rPr>
-        <w:t>list_patterns_per_year</w:t>
+        <w:t>list_patterns_per_</w:t>
+      </w:r>
+      <w:proofErr w:type="gramStart"/>
+      <w:r>
+        <w:rPr>
+          <w:b/>
+          <w:lang w:val="en-US"/>
+        </w:rPr>
+        <w:t>year</w:t>
       </w:r>
       <w:proofErr w:type="spellEnd"/>
       <w:r>
@@ -14238,7 +14560,15 @@
           <w:b/>
           <w:lang w:val="en-US"/>
         </w:rPr>
-        <w:t>()</w:t>
+        <w:t>(</w:t>
+      </w:r>
+      <w:proofErr w:type="gramEnd"/>
+      <w:r>
+        <w:rPr>
+          <w:b/>
+          <w:lang w:val="en-US"/>
+        </w:rPr>
+        <w:t>)</w:t>
       </w:r>
       <w:r>
         <w:rPr>
@@ -14316,7 +14646,15 @@
           <w:b/>
           <w:lang w:val="en-US"/>
         </w:rPr>
-        <w:t>compute_patterns_characteristics</w:t>
+        <w:t>compute_patterns_</w:t>
+      </w:r>
+      <w:proofErr w:type="gramStart"/>
+      <w:r>
+        <w:rPr>
+          <w:b/>
+          <w:lang w:val="en-US"/>
+        </w:rPr>
+        <w:t>characteristics</w:t>
       </w:r>
       <w:proofErr w:type="spellEnd"/>
       <w:r>
@@ -14324,7 +14662,15 @@
           <w:b/>
           <w:lang w:val="en-US"/>
         </w:rPr>
-        <w:t>()</w:t>
+        <w:t>(</w:t>
+      </w:r>
+      <w:proofErr w:type="gramEnd"/>
+      <w:r>
+        <w:rPr>
+          <w:b/>
+          <w:lang w:val="en-US"/>
+        </w:rPr>
+        <w:t>)</w:t>
       </w:r>
       <w:r>
         <w:rPr>
@@ -14407,7 +14753,15 @@
           <w:b/>
           <w:lang w:val="en-US"/>
         </w:rPr>
-        <w:t>compute_specificity</w:t>
+        <w:t>compute_</w:t>
+      </w:r>
+      <w:proofErr w:type="gramStart"/>
+      <w:r>
+        <w:rPr>
+          <w:b/>
+          <w:lang w:val="en-US"/>
+        </w:rPr>
+        <w:t>specificity</w:t>
       </w:r>
       <w:proofErr w:type="spellEnd"/>
       <w:r>
@@ -14415,13 +14769,35 @@
           <w:b/>
           <w:lang w:val="en-US"/>
         </w:rPr>
-        <w:t>(patterns</w:t>
-      </w:r>
-      <w:r>
-        <w:rPr>
-          <w:lang w:val="en-US"/>
-        </w:rPr>
-        <w:t>: list(vector(numeric))</w:t>
+        <w:t>(</w:t>
+      </w:r>
+      <w:proofErr w:type="gramEnd"/>
+      <w:r>
+        <w:rPr>
+          <w:b/>
+          <w:lang w:val="en-US"/>
+        </w:rPr>
+        <w:t>patterns</w:t>
+      </w:r>
+      <w:r>
+        <w:rPr>
+          <w:lang w:val="en-US"/>
+        </w:rPr>
+        <w:t>: list(vector(</w:t>
+      </w:r>
+      <w:r>
+        <w:rPr>
+          <w:rFonts w:eastAsiaTheme="minorEastAsia"/>
+          <w:iCs/>
+          <w:lang w:val="en-US"/>
+        </w:rPr>
+        <w:t>character</w:t>
+      </w:r>
+      <w:r>
+        <w:rPr>
+          <w:lang w:val="en-US"/>
+        </w:rPr>
+        <w:t>))</w:t>
       </w:r>
       <w:r>
         <w:rPr>
@@ -14555,7 +14931,15 @@
           <w:b/>
           <w:lang w:val="en-US"/>
         </w:rPr>
-        <w:t>compute_ksi_threshold</w:t>
+        <w:t>compute_ksi_</w:t>
+      </w:r>
+      <w:proofErr w:type="gramStart"/>
+      <w:r>
+        <w:rPr>
+          <w:b/>
+          <w:lang w:val="en-US"/>
+        </w:rPr>
+        <w:t>threshold</w:t>
       </w:r>
       <w:proofErr w:type="spellEnd"/>
       <w:r>
@@ -14566,6 +14950,7 @@
         <w:t>(</w:t>
       </w:r>
       <w:proofErr w:type="spellStart"/>
+      <w:proofErr w:type="gramEnd"/>
       <w:r>
         <w:rPr>
           <w:b/>
@@ -14623,7 +15008,15 @@
           <w:b/>
           <w:lang w:val="en-US"/>
         </w:rPr>
-        <w:t>compute_ri_threshold</w:t>
+        <w:t>compute_ri_</w:t>
+      </w:r>
+      <w:proofErr w:type="gramStart"/>
+      <w:r>
+        <w:rPr>
+          <w:b/>
+          <w:lang w:val="en-US"/>
+        </w:rPr>
+        <w:t>threshold</w:t>
       </w:r>
       <w:proofErr w:type="spellEnd"/>
       <w:r>
@@ -14634,6 +15027,7 @@
         <w:t>(</w:t>
       </w:r>
       <w:proofErr w:type="spellStart"/>
+      <w:proofErr w:type="gramEnd"/>
       <w:r>
         <w:rPr>
           <w:b/>
@@ -14712,7 +15106,15 @@
           <w:b/>
           <w:lang w:val="en-US"/>
         </w:rPr>
-        <w:t>compute_reporting_indexes</w:t>
+        <w:t>compute_reporting_</w:t>
+      </w:r>
+      <w:proofErr w:type="gramStart"/>
+      <w:r>
+        <w:rPr>
+          <w:b/>
+          <w:lang w:val="en-US"/>
+        </w:rPr>
+        <w:t>indexes</w:t>
       </w:r>
       <w:proofErr w:type="spellEnd"/>
       <w:r>
@@ -14722,6 +15124,7 @@
         </w:rPr>
         <w:t>(</w:t>
       </w:r>
+      <w:proofErr w:type="gramEnd"/>
       <w:r>
         <w:rPr>
           <w:b/>
@@ -14733,7 +15136,21 @@
         <w:rPr>
           <w:lang w:val="en-US"/>
         </w:rPr>
-        <w:t>: list(vector(numeric))</w:t>
+        <w:t>: list(vector(</w:t>
+      </w:r>
+      <w:r>
+        <w:rPr>
+          <w:rFonts w:eastAsiaTheme="minorEastAsia"/>
+          <w:iCs/>
+          <w:lang w:val="en-US"/>
+        </w:rPr>
+        <w:t>character</w:t>
+      </w:r>
+      <w:r>
+        <w:rPr>
+          <w:lang w:val="en-US"/>
+        </w:rPr>
+        <w:t>))</w:t>
       </w:r>
       <w:r>
         <w:rPr>
@@ -14801,6 +15218,7 @@
         <w:t xml:space="preserve"> </w:t>
       </w:r>
       <w:proofErr w:type="spellStart"/>
+      <w:proofErr w:type="gramStart"/>
       <w:r>
         <w:rPr>
           <w:lang w:val="en-US"/>
@@ -14808,6 +15226,7 @@
         <w:t>data.frame</w:t>
       </w:r>
       <w:proofErr w:type="spellEnd"/>
+      <w:proofErr w:type="gramEnd"/>
     </w:p>
     <w:tbl>
       <w:tblPr>
@@ -15047,7 +15466,15 @@
           <w:b/>
           <w:lang w:val="en-US"/>
         </w:rPr>
-        <w:t>check_params_for_RI</w:t>
+        <w:t>check_params_for_</w:t>
+      </w:r>
+      <w:proofErr w:type="gramStart"/>
+      <w:r>
+        <w:rPr>
+          <w:b/>
+          <w:lang w:val="en-US"/>
+        </w:rPr>
+        <w:t>RI</w:t>
       </w:r>
       <w:proofErr w:type="spellEnd"/>
       <w:r>
@@ -15055,7 +15482,15 @@
           <w:b/>
           <w:lang w:val="en-US"/>
         </w:rPr>
-        <w:t>(t</w:t>
+        <w:t>(</w:t>
+      </w:r>
+      <w:proofErr w:type="gramEnd"/>
+      <w:r>
+        <w:rPr>
+          <w:b/>
+          <w:lang w:val="en-US"/>
+        </w:rPr>
+        <w:t>t</w:t>
       </w:r>
       <w:r>
         <w:rPr>
@@ -15285,6 +15720,20 @@
     </w:p>
     <w:p>
       <w:pPr>
+        <w:spacing w:after="160"/>
+        <w:rPr>
+          <w:lang w:val="en-US"/>
+        </w:rPr>
+      </w:pPr>
+      <w:r>
+        <w:rPr>
+          <w:lang w:val="en-US"/>
+        </w:rPr>
+        <w:br w:type="page"/>
+      </w:r>
+    </w:p>
+    <w:p>
+      <w:pPr>
         <w:rPr>
           <w:lang w:val="en-US"/>
         </w:rPr>
@@ -15295,6 +15744,7 @@
             <w:rFonts w:ascii="Cambria Math" w:hAnsi="Cambria Math"/>
             <w:lang w:val="en-US"/>
           </w:rPr>
+          <w:lastRenderedPageBreak/>
           <m:t>-</m:t>
         </m:r>
       </m:oMath>
@@ -15312,7 +15762,15 @@
           <w:b/>
           <w:lang w:val="en-US"/>
         </w:rPr>
-        <w:t>compute_reporting_indexes_limits</w:t>
+        <w:t>compute_reporting_indexes_</w:t>
+      </w:r>
+      <w:proofErr w:type="gramStart"/>
+      <w:r>
+        <w:rPr>
+          <w:b/>
+          <w:lang w:val="en-US"/>
+        </w:rPr>
+        <w:t>limits</w:t>
       </w:r>
       <w:proofErr w:type="spellEnd"/>
       <w:r>
@@ -15322,6 +15780,7 @@
         </w:rPr>
         <w:t>(</w:t>
       </w:r>
+      <w:proofErr w:type="gramEnd"/>
       <w:r>
         <w:rPr>
           <w:b/>
@@ -15333,7 +15792,21 @@
         <w:rPr>
           <w:lang w:val="en-US"/>
         </w:rPr>
-        <w:t>: list(vector(numeric))</w:t>
+        <w:t>: list(vector(</w:t>
+      </w:r>
+      <w:r>
+        <w:rPr>
+          <w:rFonts w:eastAsiaTheme="minorEastAsia"/>
+          <w:iCs/>
+          <w:lang w:val="en-US"/>
+        </w:rPr>
+        <w:t>character</w:t>
+      </w:r>
+      <w:r>
+        <w:rPr>
+          <w:lang w:val="en-US"/>
+        </w:rPr>
+        <w:t>))</w:t>
       </w:r>
       <w:r>
         <w:rPr>
@@ -15428,6 +15901,7 @@
         <w:t xml:space="preserve"> </w:t>
       </w:r>
       <w:proofErr w:type="spellStart"/>
+      <w:proofErr w:type="gramStart"/>
       <w:r>
         <w:rPr>
           <w:lang w:val="en-US"/>
@@ -15435,6 +15909,7 @@
         <w:t>data.frame</w:t>
       </w:r>
       <w:proofErr w:type="spellEnd"/>
+      <w:proofErr w:type="gramEnd"/>
     </w:p>
     <w:tbl>
       <w:tblPr>
@@ -15605,7 +16080,6 @@
                 <w:color w:val="000000"/>
                 <w:lang w:val="en-US" w:eastAsia="fr-FR"/>
               </w:rPr>
-              <w:lastRenderedPageBreak/>
               <w:t>vector(</w:t>
             </w:r>
             <w:r>
@@ -15740,7 +16214,15 @@
           <w:b/>
           <w:lang w:val="en-US"/>
         </w:rPr>
-        <w:t>define_dynamic_status</w:t>
+        <w:t>define_dynamic_</w:t>
+      </w:r>
+      <w:proofErr w:type="gramStart"/>
+      <w:r>
+        <w:rPr>
+          <w:b/>
+          <w:lang w:val="en-US"/>
+        </w:rPr>
+        <w:t>status</w:t>
       </w:r>
       <w:proofErr w:type="spellEnd"/>
       <w:r>
@@ -15750,6 +16232,7 @@
         </w:rPr>
         <w:t>(</w:t>
       </w:r>
+      <w:proofErr w:type="gramEnd"/>
       <w:r>
         <w:rPr>
           <w:b/>
@@ -15761,7 +16244,21 @@
         <w:rPr>
           <w:lang w:val="en-US"/>
         </w:rPr>
-        <w:t>: list(vector(numeric))</w:t>
+        <w:t>: list(vector(</w:t>
+      </w:r>
+      <w:r>
+        <w:rPr>
+          <w:rFonts w:eastAsiaTheme="minorEastAsia"/>
+          <w:iCs/>
+          <w:lang w:val="en-US"/>
+        </w:rPr>
+        <w:t>character</w:t>
+      </w:r>
+      <w:r>
+        <w:rPr>
+          <w:lang w:val="en-US"/>
+        </w:rPr>
+        <w:t>))</w:t>
       </w:r>
       <w:r>
         <w:rPr>
@@ -15863,6 +16360,7 @@
         <w:t xml:space="preserve"> </w:t>
       </w:r>
       <w:proofErr w:type="spellStart"/>
+      <w:proofErr w:type="gramStart"/>
       <w:r>
         <w:rPr>
           <w:lang w:val="en-US"/>
@@ -15870,6 +16368,7 @@
         <w:t>data.frame</w:t>
       </w:r>
       <w:proofErr w:type="spellEnd"/>
+      <w:proofErr w:type="gramEnd"/>
     </w:p>
     <w:tbl>
       <w:tblPr>
@@ -16115,7 +16614,15 @@
           <w:b/>
           <w:lang w:val="en-US"/>
         </w:rPr>
-        <w:t>spectrum_chart</w:t>
+        <w:t>spectrum_</w:t>
+      </w:r>
+      <w:proofErr w:type="gramStart"/>
+      <w:r>
+        <w:rPr>
+          <w:b/>
+          <w:lang w:val="en-US"/>
+        </w:rPr>
+        <w:t>chart</w:t>
       </w:r>
       <w:proofErr w:type="spellEnd"/>
       <w:r>
@@ -16125,6 +16632,7 @@
         </w:rPr>
         <w:t>(</w:t>
       </w:r>
+      <w:proofErr w:type="gramEnd"/>
       <w:r>
         <w:rPr>
           <w:b/>
@@ -16316,6 +16824,7 @@
         <w:t xml:space="preserve">: </w:t>
       </w:r>
       <w:proofErr w:type="spellStart"/>
+      <w:proofErr w:type="gramStart"/>
       <w:r>
         <w:rPr>
           <w:lang w:val="en-US"/>
@@ -16323,6 +16832,7 @@
         <w:t>data.frame</w:t>
       </w:r>
       <w:proofErr w:type="spellEnd"/>
+      <w:proofErr w:type="gramEnd"/>
     </w:p>
     <w:tbl>
       <w:tblPr>
@@ -16921,7 +17431,15 @@
           <w:b/>
           <w:lang w:val="en-US"/>
         </w:rPr>
-        <w:t>_spectrum_chart</w:t>
+        <w:t>_spectrum_</w:t>
+      </w:r>
+      <w:proofErr w:type="gramStart"/>
+      <w:r>
+        <w:rPr>
+          <w:b/>
+          <w:lang w:val="en-US"/>
+        </w:rPr>
+        <w:t>chart</w:t>
       </w:r>
       <w:proofErr w:type="spellEnd"/>
       <w:r>
@@ -16931,6 +17449,7 @@
         </w:rPr>
         <w:t>(</w:t>
       </w:r>
+      <w:proofErr w:type="gramEnd"/>
       <w:r>
         <w:rPr>
           <w:b/>
@@ -16980,71 +17499,6 @@
           <w:lang w:val="en-US"/>
         </w:rPr>
         <w:t>patterns</w:t>
-      </w:r>
-      <w:r>
-        <w:rPr>
-          <w:lang w:val="en-US"/>
-        </w:rPr>
-        <w:t>,</w:t>
-      </w:r>
-      <w:r>
-        <w:rPr>
-          <w:lang w:val="en-US"/>
-        </w:rPr>
-        <w:t xml:space="preserve"> </w:t>
-      </w:r>
-      <w:proofErr w:type="spellStart"/>
-      <w:r>
-        <w:rPr>
-          <w:b/>
-          <w:lang w:val="en-US"/>
-        </w:rPr>
-        <w:t>weights_by_node_type</w:t>
-      </w:r>
-      <w:proofErr w:type="spellEnd"/>
-      <w:r>
-        <w:rPr>
-          <w:lang w:val="en-US"/>
-        </w:rPr>
-        <w:t>:</w:t>
-      </w:r>
-      <w:r>
-        <w:rPr>
-          <w:lang w:val="en-US"/>
-        </w:rPr>
-        <w:t xml:space="preserve"> </w:t>
-      </w:r>
-      <w:r>
-        <w:rPr>
-          <w:lang w:val="en-US"/>
-        </w:rPr>
-        <w:t>see</w:t>
-      </w:r>
-      <w:r>
-        <w:rPr>
-          <w:lang w:val="en-US"/>
-        </w:rPr>
-        <w:t xml:space="preserve"> </w:t>
-      </w:r>
-      <w:proofErr w:type="spellStart"/>
-      <w:r>
-        <w:rPr>
-          <w:lang w:val="en-US"/>
-        </w:rPr>
-        <w:t>data.frame</w:t>
-      </w:r>
-      <w:proofErr w:type="spellEnd"/>
-      <w:r>
-        <w:rPr>
-          <w:lang w:val="en-US"/>
-        </w:rPr>
-        <w:t xml:space="preserve"> </w:t>
-      </w:r>
-      <w:r>
-        <w:rPr>
-          <w:lang w:val="en-US"/>
-        </w:rPr>
-        <w:t>below</w:t>
       </w:r>
       <w:r>
         <w:rPr>
@@ -17055,6 +17509,7 @@
     </w:p>
     <w:p>
       <w:pPr>
+        <w:ind w:left="1416" w:firstLine="708"/>
         <w:rPr>
           <w:b/>
           <w:lang w:val="en-US"/>
@@ -17065,14 +17520,67 @@
           <w:b/>
           <w:lang w:val="en-US"/>
         </w:rPr>
-        <w:t xml:space="preserve">                                        </w:t>
-      </w:r>
-      <w:r>
-        <w:rPr>
-          <w:b/>
-          <w:lang w:val="en-US"/>
-        </w:rPr>
-        <w:t xml:space="preserve">    </w:t>
+        <w:t xml:space="preserve"> </w:t>
+      </w:r>
+      <w:r>
+        <w:rPr>
+          <w:b/>
+          <w:lang w:val="en-US"/>
+        </w:rPr>
+        <w:t>weights</w:t>
+      </w:r>
+      <w:r>
+        <w:rPr>
+          <w:lang w:val="en-US"/>
+        </w:rPr>
+        <w:t>:</w:t>
+      </w:r>
+      <w:r>
+        <w:rPr>
+          <w:lang w:val="en-US"/>
+        </w:rPr>
+        <w:t xml:space="preserve"> </w:t>
+      </w:r>
+      <w:r>
+        <w:rPr>
+          <w:lang w:val="en-US"/>
+        </w:rPr>
+        <w:t>see</w:t>
+      </w:r>
+      <w:r>
+        <w:rPr>
+          <w:lang w:val="en-US"/>
+        </w:rPr>
+        <w:t xml:space="preserve"> </w:t>
+      </w:r>
+      <w:r>
+        <w:rPr>
+          <w:lang w:val="en-US"/>
+        </w:rPr>
+        <w:t xml:space="preserve">method </w:t>
+      </w:r>
+      <w:proofErr w:type="spellStart"/>
+      <w:r>
+        <w:rPr>
+          <w:rFonts w:eastAsiaTheme="minorEastAsia"/>
+          <w:b/>
+          <w:bCs/>
+          <w:lang w:val="en-US"/>
+        </w:rPr>
+        <w:t>weight_by_node_complexity</w:t>
+      </w:r>
+      <w:proofErr w:type="spellEnd"/>
+      <w:r>
+        <w:rPr>
+          <w:lang w:val="en-US"/>
+        </w:rPr>
+        <w:t>,</w:t>
+      </w:r>
+      <w:r>
+        <w:rPr>
+          <w:lang w:val="en-US"/>
+        </w:rPr>
+        <w:t xml:space="preserve"> </w:t>
       </w:r>
       <w:r>
         <w:rPr>
@@ -17095,195 +17603,6 @@
         <w:t>)</w:t>
       </w:r>
     </w:p>
-    <w:p>
-      <w:pPr>
-        <w:rPr>
-          <w:b/>
-          <w:lang w:val="en-US"/>
-        </w:rPr>
-      </w:pPr>
-    </w:p>
-    <w:tbl>
-      <w:tblPr>
-        <w:tblW w:w="3397" w:type="dxa"/>
-        <w:tblInd w:w="2033" w:type="dxa"/>
-        <w:tblCellMar>
-          <w:left w:w="70" w:type="dxa"/>
-          <w:right w:w="70" w:type="dxa"/>
-        </w:tblCellMar>
-        <w:tblLook w:val="04A0" w:firstRow="1" w:lastRow="0" w:firstColumn="1" w:lastColumn="0" w:noHBand="0" w:noVBand="1"/>
-      </w:tblPr>
-      <w:tblGrid>
-        <w:gridCol w:w="1868"/>
-        <w:gridCol w:w="1529"/>
-      </w:tblGrid>
-      <w:tr>
-        <w:trPr>
-          <w:trHeight w:val="300"/>
-        </w:trPr>
-        <w:tc>
-          <w:tcPr>
-            <w:tcW w:w="1868" w:type="dxa"/>
-            <w:tcBorders>
-              <w:top w:val="single" w:sz="4" w:space="0" w:color="auto"/>
-              <w:left w:val="single" w:sz="4" w:space="0" w:color="auto"/>
-              <w:bottom w:val="single" w:sz="4" w:space="0" w:color="auto"/>
-              <w:right w:val="single" w:sz="4" w:space="0" w:color="auto"/>
-            </w:tcBorders>
-            <w:shd w:val="clear" w:color="A5A5A5" w:fill="A5A5A5"/>
-            <w:noWrap/>
-            <w:vAlign w:val="center"/>
-            <w:hideMark/>
-          </w:tcPr>
-          <w:p>
-            <w:pPr>
-              <w:spacing w:after="0" w:line="240" w:lineRule="auto"/>
-              <w:jc w:val="center"/>
-              <w:rPr>
-                <w:rFonts w:ascii="Calibri" w:eastAsia="Times New Roman" w:hAnsi="Calibri" w:cs="Times New Roman"/>
-                <w:b/>
-                <w:bCs/>
-                <w:color w:val="FFFFFF"/>
-                <w:lang w:val="en-US" w:eastAsia="fr-FR"/>
-              </w:rPr>
-            </w:pPr>
-            <w:proofErr w:type="spellStart"/>
-            <w:r>
-              <w:rPr>
-                <w:rFonts w:ascii="Calibri" w:eastAsia="Times New Roman" w:hAnsi="Calibri" w:cs="Times New Roman"/>
-                <w:b/>
-                <w:bCs/>
-                <w:color w:val="FFFFFF"/>
-                <w:lang w:val="en-US" w:eastAsia="fr-FR"/>
-              </w:rPr>
-              <w:t>complex_nodes</w:t>
-            </w:r>
-            <w:proofErr w:type="spellEnd"/>
-          </w:p>
-        </w:tc>
-        <w:tc>
-          <w:tcPr>
-            <w:tcW w:w="1529" w:type="dxa"/>
-            <w:tcBorders>
-              <w:top w:val="single" w:sz="4" w:space="0" w:color="auto"/>
-              <w:left w:val="single" w:sz="4" w:space="0" w:color="auto"/>
-              <w:bottom w:val="single" w:sz="4" w:space="0" w:color="auto"/>
-              <w:right w:val="single" w:sz="4" w:space="0" w:color="auto"/>
-            </w:tcBorders>
-            <w:shd w:val="clear" w:color="A5A5A5" w:fill="A5A5A5"/>
-            <w:noWrap/>
-            <w:vAlign w:val="center"/>
-            <w:hideMark/>
-          </w:tcPr>
-          <w:p>
-            <w:pPr>
-              <w:spacing w:after="0" w:line="240" w:lineRule="auto"/>
-              <w:jc w:val="center"/>
-              <w:rPr>
-                <w:rFonts w:ascii="Calibri" w:eastAsia="Times New Roman" w:hAnsi="Calibri" w:cs="Times New Roman"/>
-                <w:b/>
-                <w:bCs/>
-                <w:color w:val="FFFFFF"/>
-                <w:lang w:val="en-US" w:eastAsia="fr-FR"/>
-              </w:rPr>
-            </w:pPr>
-            <w:proofErr w:type="spellStart"/>
-            <w:r>
-              <w:rPr>
-                <w:rFonts w:ascii="Calibri" w:eastAsia="Times New Roman" w:hAnsi="Calibri" w:cs="Times New Roman"/>
-                <w:b/>
-                <w:bCs/>
-                <w:color w:val="FFFFFF"/>
-                <w:lang w:val="en-US" w:eastAsia="fr-FR"/>
-              </w:rPr>
-              <w:t>simple_node</w:t>
-            </w:r>
-            <w:proofErr w:type="spellEnd"/>
-          </w:p>
-        </w:tc>
-      </w:tr>
-      <w:tr>
-        <w:trPr>
-          <w:trHeight w:val="300"/>
-        </w:trPr>
-        <w:tc>
-          <w:tcPr>
-            <w:tcW w:w="1868" w:type="dxa"/>
-            <w:tcBorders>
-              <w:top w:val="single" w:sz="4" w:space="0" w:color="auto"/>
-              <w:left w:val="single" w:sz="4" w:space="0" w:color="auto"/>
-              <w:bottom w:val="single" w:sz="4" w:space="0" w:color="auto"/>
-              <w:right w:val="single" w:sz="4" w:space="0" w:color="auto"/>
-            </w:tcBorders>
-            <w:shd w:val="clear" w:color="auto" w:fill="auto"/>
-            <w:noWrap/>
-            <w:vAlign w:val="center"/>
-            <w:hideMark/>
-          </w:tcPr>
-          <w:p>
-            <w:pPr>
-              <w:spacing w:after="0" w:line="240" w:lineRule="auto"/>
-              <w:jc w:val="center"/>
-              <w:rPr>
-                <w:rFonts w:ascii="Calibri" w:eastAsia="Times New Roman" w:hAnsi="Calibri" w:cs="Times New Roman"/>
-                <w:color w:val="000000"/>
-                <w:lang w:val="en-US" w:eastAsia="fr-FR"/>
-              </w:rPr>
-            </w:pPr>
-            <w:r>
-              <w:rPr>
-                <w:rFonts w:ascii="Calibri" w:eastAsia="Times New Roman" w:hAnsi="Calibri" w:cs="Times New Roman"/>
-                <w:color w:val="000000"/>
-                <w:lang w:val="en-US" w:eastAsia="fr-FR"/>
-              </w:rPr>
-              <w:t>n</w:t>
-            </w:r>
-            <w:r>
-              <w:rPr>
-                <w:rFonts w:ascii="Calibri" w:eastAsia="Times New Roman" w:hAnsi="Calibri" w:cs="Times New Roman"/>
-                <w:color w:val="000000"/>
-                <w:lang w:val="en-US" w:eastAsia="fr-FR"/>
-              </w:rPr>
-              <w:t>umeric</w:t>
-            </w:r>
-          </w:p>
-        </w:tc>
-        <w:tc>
-          <w:tcPr>
-            <w:tcW w:w="1529" w:type="dxa"/>
-            <w:tcBorders>
-              <w:top w:val="single" w:sz="4" w:space="0" w:color="auto"/>
-              <w:left w:val="single" w:sz="4" w:space="0" w:color="auto"/>
-              <w:bottom w:val="single" w:sz="4" w:space="0" w:color="auto"/>
-              <w:right w:val="single" w:sz="4" w:space="0" w:color="auto"/>
-            </w:tcBorders>
-            <w:shd w:val="clear" w:color="auto" w:fill="auto"/>
-            <w:noWrap/>
-            <w:vAlign w:val="center"/>
-            <w:hideMark/>
-          </w:tcPr>
-          <w:p>
-            <w:pPr>
-              <w:spacing w:after="0" w:line="240" w:lineRule="auto"/>
-              <w:jc w:val="center"/>
-              <w:rPr>
-                <w:rFonts w:ascii="Calibri" w:eastAsia="Times New Roman" w:hAnsi="Calibri" w:cs="Times New Roman"/>
-                <w:color w:val="000000"/>
-                <w:lang w:val="en-US" w:eastAsia="fr-FR"/>
-              </w:rPr>
-            </w:pPr>
-            <w:r>
-              <w:rPr>
-                <w:rFonts w:ascii="Calibri" w:eastAsia="Times New Roman" w:hAnsi="Calibri" w:cs="Times New Roman"/>
-                <w:color w:val="000000"/>
-                <w:lang w:val="en-US" w:eastAsia="fr-FR"/>
-              </w:rPr>
-              <w:t>numeric</w:t>
-            </w:r>
-          </w:p>
-        </w:tc>
-      </w:tr>
-    </w:tbl>
     <w:p>
       <w:pPr>
         <w:rPr>
@@ -17320,7 +17639,15 @@
           <w:b/>
           <w:lang w:val="en-US"/>
         </w:rPr>
-        <w:t>compute_pattern_distribution_in_nodes</w:t>
+        <w:t>pattern_node_</w:t>
+      </w:r>
+      <w:proofErr w:type="gramStart"/>
+      <w:r>
+        <w:rPr>
+          <w:b/>
+          <w:lang w:val="en-US"/>
+        </w:rPr>
+        <w:t>characteristics</w:t>
       </w:r>
       <w:proofErr w:type="spellEnd"/>
       <w:r>
@@ -17328,13 +17655,35 @@
           <w:b/>
           <w:lang w:val="en-US"/>
         </w:rPr>
-        <w:t>(patterns</w:t>
-      </w:r>
-      <w:r>
-        <w:rPr>
-          <w:lang w:val="en-US"/>
-        </w:rPr>
-        <w:t>: list(vector(numeric))</w:t>
+        <w:t>(</w:t>
+      </w:r>
+      <w:proofErr w:type="gramEnd"/>
+      <w:r>
+        <w:rPr>
+          <w:b/>
+          <w:lang w:val="en-US"/>
+        </w:rPr>
+        <w:t>patterns</w:t>
+      </w:r>
+      <w:r>
+        <w:rPr>
+          <w:lang w:val="en-US"/>
+        </w:rPr>
+        <w:t>: list(vector(</w:t>
+      </w:r>
+      <w:r>
+        <w:rPr>
+          <w:rFonts w:eastAsiaTheme="minorEastAsia"/>
+          <w:iCs/>
+          <w:lang w:val="en-US"/>
+        </w:rPr>
+        <w:t>character</w:t>
+      </w:r>
+      <w:r>
+        <w:rPr>
+          <w:lang w:val="en-US"/>
+        </w:rPr>
+        <w:t>))</w:t>
       </w:r>
       <w:r>
         <w:rPr>
@@ -17380,16 +17729,14 @@
         <w:rPr>
           <w:lang w:val="en-US"/>
         </w:rPr>
-        <w:t>"</w:t>
-      </w:r>
-      <w:proofErr w:type="spellStart"/>
-      <w:r>
-        <w:rPr>
-          <w:lang w:val="en-US"/>
-        </w:rPr>
-        <w:t>weight_distribution</w:t>
-      </w:r>
-      <w:proofErr w:type="spellEnd"/>
+        <w:t>"weight</w:t>
+      </w:r>
+      <w:r>
+        <w:rPr>
+          <w:lang w:val="en-US"/>
+        </w:rPr>
+        <w:t>s</w:t>
+      </w:r>
       <w:r>
         <w:rPr>
           <w:lang w:val="en-US"/>
@@ -17735,16 +18082,14 @@
         <w:rPr>
           <w:lang w:val="en-US"/>
         </w:rPr>
-        <w:t>[["</w:t>
-      </w:r>
-      <w:proofErr w:type="spellStart"/>
-      <w:r>
-        <w:rPr>
-          <w:lang w:val="en-US"/>
-        </w:rPr>
-        <w:t>length_distribution</w:t>
-      </w:r>
-      <w:proofErr w:type="spellEnd"/>
+        <w:t>[["length</w:t>
+      </w:r>
+      <w:r>
+        <w:rPr>
+          <w:lang w:val="en-US"/>
+        </w:rPr>
+        <w:t>s</w:t>
+      </w:r>
       <w:r>
         <w:rPr>
           <w:lang w:val="en-US"/>
@@ -18101,13 +18446,7 @@
     <w:p>
       <w:pPr>
         <w:rPr>
-          <w:lang w:val="en-US"/>
-        </w:rPr>
-      </w:pPr>
-    </w:p>
-    <w:p>
-      <w:pPr>
-        <w:rPr>
+          <w:rFonts w:eastAsiaTheme="minorEastAsia"/>
           <w:lang w:val="en-US"/>
         </w:rPr>
       </w:pPr>
@@ -18130,20 +18469,313 @@
       <w:proofErr w:type="spellStart"/>
       <w:r>
         <w:rPr>
-          <w:b/>
-          <w:lang w:val="en-US"/>
-        </w:rPr>
-        <w:t>spectrosome_chart</w:t>
+          <w:rFonts w:eastAsiaTheme="minorEastAsia"/>
+          <w:b/>
+          <w:bCs/>
+          <w:lang w:val="en-US"/>
+        </w:rPr>
+        <w:t>weight_by_node_</w:t>
+      </w:r>
+      <w:proofErr w:type="gramStart"/>
+      <w:r>
+        <w:rPr>
+          <w:rFonts w:eastAsiaTheme="minorEastAsia"/>
+          <w:b/>
+          <w:bCs/>
+          <w:lang w:val="en-US"/>
+        </w:rPr>
+        <w:t>complexity</w:t>
       </w:r>
       <w:proofErr w:type="spellEnd"/>
       <w:r>
         <w:rPr>
-          <w:b/>
+          <w:rFonts w:eastAsiaTheme="minorEastAsia"/>
+          <w:b/>
+          <w:bCs/>
           <w:lang w:val="en-US"/>
         </w:rPr>
         <w:t>(</w:t>
       </w:r>
+      <w:proofErr w:type="gramEnd"/>
+      <w:r>
+        <w:rPr>
+          <w:rFonts w:eastAsiaTheme="minorEastAsia"/>
+          <w:b/>
+          <w:bCs/>
+          <w:lang w:val="en-US"/>
+        </w:rPr>
+        <w:t>patterns</w:t>
+      </w:r>
+      <w:r>
+        <w:rPr>
+          <w:rFonts w:eastAsiaTheme="minorEastAsia"/>
+          <w:lang w:val="en-US"/>
+        </w:rPr>
+        <w:t>: list(vector(character))</w:t>
+      </w:r>
+      <w:r>
+        <w:rPr>
+          <w:rFonts w:eastAsiaTheme="minorEastAsia"/>
+          <w:b/>
+          <w:bCs/>
+          <w:lang w:val="en-US"/>
+        </w:rPr>
+        <w:t>)</w:t>
+      </w:r>
+      <w:r>
+        <w:rPr>
+          <w:rFonts w:eastAsiaTheme="minorEastAsia"/>
+          <w:lang w:val="en-US"/>
+        </w:rPr>
+        <w:t xml:space="preserve">: </w:t>
+      </w:r>
+      <w:r>
+        <w:rPr>
+          <w:rFonts w:eastAsiaTheme="minorEastAsia"/>
+          <w:lang w:val="en-US"/>
+        </w:rPr>
+        <w:t>matrix</w:t>
+      </w:r>
+    </w:p>
+    <w:tbl>
+      <w:tblPr>
+        <w:tblW w:w="2480" w:type="dxa"/>
+        <w:tblCellMar>
+          <w:left w:w="70" w:type="dxa"/>
+          <w:right w:w="70" w:type="dxa"/>
+        </w:tblCellMar>
+        <w:tblLook w:val="04A0" w:firstRow="1" w:lastRow="0" w:firstColumn="1" w:lastColumn="0" w:noHBand="0" w:noVBand="1"/>
+      </w:tblPr>
+      <w:tblGrid>
+        <w:gridCol w:w="1276"/>
+        <w:gridCol w:w="1204"/>
+      </w:tblGrid>
+      <w:tr>
+        <w:trPr>
+          <w:trHeight w:val="300"/>
+        </w:trPr>
+        <w:tc>
+          <w:tcPr>
+            <w:tcW w:w="1276" w:type="dxa"/>
+            <w:tcBorders>
+              <w:top w:val="single" w:sz="4" w:space="0" w:color="auto"/>
+              <w:left w:val="single" w:sz="4" w:space="0" w:color="auto"/>
+              <w:bottom w:val="single" w:sz="4" w:space="0" w:color="auto"/>
+              <w:right w:val="single" w:sz="4" w:space="0" w:color="auto"/>
+            </w:tcBorders>
+            <w:shd w:val="clear" w:color="A5A5A5" w:fill="A5A5A5"/>
+            <w:noWrap/>
+            <w:vAlign w:val="center"/>
+            <w:hideMark/>
+          </w:tcPr>
+          <w:p>
+            <w:pPr>
+              <w:spacing w:after="0" w:line="240" w:lineRule="auto"/>
+              <w:jc w:val="center"/>
+              <w:rPr>
+                <w:rFonts w:ascii="Calibri" w:eastAsia="Times New Roman" w:hAnsi="Calibri" w:cs="Times New Roman"/>
+                <w:b/>
+                <w:bCs/>
+                <w:color w:val="FFFFFF"/>
+                <w:lang w:val="en-US" w:eastAsia="fr-FR"/>
+              </w:rPr>
+            </w:pPr>
+            <w:r>
+              <w:rPr>
+                <w:rFonts w:ascii="Calibri" w:eastAsia="Times New Roman" w:hAnsi="Calibri" w:cs="Times New Roman"/>
+                <w:b/>
+                <w:bCs/>
+                <w:color w:val="FFFFFF"/>
+                <w:lang w:val="en-US" w:eastAsia="fr-FR"/>
+              </w:rPr>
+              <w:t>complex</w:t>
+            </w:r>
+          </w:p>
+        </w:tc>
+        <w:tc>
+          <w:tcPr>
+            <w:tcW w:w="1204" w:type="dxa"/>
+            <w:tcBorders>
+              <w:top w:val="single" w:sz="4" w:space="0" w:color="auto"/>
+              <w:left w:val="single" w:sz="4" w:space="0" w:color="auto"/>
+              <w:bottom w:val="single" w:sz="4" w:space="0" w:color="auto"/>
+              <w:right w:val="single" w:sz="4" w:space="0" w:color="auto"/>
+            </w:tcBorders>
+            <w:shd w:val="clear" w:color="A5A5A5" w:fill="A5A5A5"/>
+            <w:noWrap/>
+            <w:vAlign w:val="center"/>
+            <w:hideMark/>
+          </w:tcPr>
+          <w:p>
+            <w:pPr>
+              <w:spacing w:after="0" w:line="240" w:lineRule="auto"/>
+              <w:jc w:val="center"/>
+              <w:rPr>
+                <w:rFonts w:ascii="Calibri" w:eastAsia="Times New Roman" w:hAnsi="Calibri" w:cs="Times New Roman"/>
+                <w:b/>
+                <w:bCs/>
+                <w:color w:val="FFFFFF"/>
+                <w:lang w:val="en-US" w:eastAsia="fr-FR"/>
+              </w:rPr>
+            </w:pPr>
+            <w:r>
+              <w:rPr>
+                <w:rFonts w:ascii="Calibri" w:eastAsia="Times New Roman" w:hAnsi="Calibri" w:cs="Times New Roman"/>
+                <w:b/>
+                <w:bCs/>
+                <w:color w:val="FFFFFF"/>
+                <w:lang w:val="en-US" w:eastAsia="fr-FR"/>
+              </w:rPr>
+              <w:t>simple</w:t>
+            </w:r>
+          </w:p>
+        </w:tc>
+      </w:tr>
+      <w:tr>
+        <w:trPr>
+          <w:trHeight w:val="300"/>
+        </w:trPr>
+        <w:tc>
+          <w:tcPr>
+            <w:tcW w:w="1276" w:type="dxa"/>
+            <w:tcBorders>
+              <w:top w:val="single" w:sz="4" w:space="0" w:color="auto"/>
+              <w:left w:val="single" w:sz="4" w:space="0" w:color="auto"/>
+              <w:bottom w:val="single" w:sz="4" w:space="0" w:color="auto"/>
+              <w:right w:val="single" w:sz="4" w:space="0" w:color="auto"/>
+            </w:tcBorders>
+            <w:shd w:val="clear" w:color="auto" w:fill="auto"/>
+            <w:noWrap/>
+            <w:vAlign w:val="center"/>
+            <w:hideMark/>
+          </w:tcPr>
+          <w:p>
+            <w:pPr>
+              <w:spacing w:after="0" w:line="240" w:lineRule="auto"/>
+              <w:jc w:val="center"/>
+              <w:rPr>
+                <w:rFonts w:ascii="Calibri" w:eastAsia="Times New Roman" w:hAnsi="Calibri" w:cs="Times New Roman"/>
+                <w:color w:val="000000"/>
+                <w:lang w:val="en-US" w:eastAsia="fr-FR"/>
+              </w:rPr>
+            </w:pPr>
+            <w:r>
+              <w:rPr>
+                <w:rFonts w:ascii="Calibri" w:eastAsia="Times New Roman" w:hAnsi="Calibri" w:cs="Times New Roman"/>
+                <w:color w:val="000000"/>
+                <w:lang w:val="en-US" w:eastAsia="fr-FR"/>
+              </w:rPr>
+              <w:t>n</w:t>
+            </w:r>
+            <w:r>
+              <w:rPr>
+                <w:rFonts w:ascii="Calibri" w:eastAsia="Times New Roman" w:hAnsi="Calibri" w:cs="Times New Roman"/>
+                <w:color w:val="000000"/>
+                <w:lang w:val="en-US" w:eastAsia="fr-FR"/>
+              </w:rPr>
+              <w:t>umeric</w:t>
+            </w:r>
+          </w:p>
+        </w:tc>
+        <w:tc>
+          <w:tcPr>
+            <w:tcW w:w="1204" w:type="dxa"/>
+            <w:tcBorders>
+              <w:top w:val="single" w:sz="4" w:space="0" w:color="auto"/>
+              <w:left w:val="single" w:sz="4" w:space="0" w:color="auto"/>
+              <w:bottom w:val="single" w:sz="4" w:space="0" w:color="auto"/>
+              <w:right w:val="single" w:sz="4" w:space="0" w:color="auto"/>
+            </w:tcBorders>
+            <w:shd w:val="clear" w:color="auto" w:fill="auto"/>
+            <w:noWrap/>
+            <w:vAlign w:val="center"/>
+            <w:hideMark/>
+          </w:tcPr>
+          <w:p>
+            <w:pPr>
+              <w:spacing w:after="0" w:line="240" w:lineRule="auto"/>
+              <w:jc w:val="center"/>
+              <w:rPr>
+                <w:rFonts w:ascii="Calibri" w:eastAsia="Times New Roman" w:hAnsi="Calibri" w:cs="Times New Roman"/>
+                <w:color w:val="000000"/>
+                <w:lang w:val="en-US" w:eastAsia="fr-FR"/>
+              </w:rPr>
+            </w:pPr>
+            <w:r>
+              <w:rPr>
+                <w:rFonts w:ascii="Calibri" w:eastAsia="Times New Roman" w:hAnsi="Calibri" w:cs="Times New Roman"/>
+                <w:color w:val="000000"/>
+                <w:lang w:val="en-US" w:eastAsia="fr-FR"/>
+              </w:rPr>
+              <w:t>numeric</w:t>
+            </w:r>
+          </w:p>
+        </w:tc>
+      </w:tr>
+    </w:tbl>
+    <w:p>
+      <w:pPr>
+        <w:rPr>
+          <w:b/>
+          <w:lang w:val="en-US"/>
+        </w:rPr>
+      </w:pPr>
+    </w:p>
+    <w:p>
+      <w:pPr>
+        <w:rPr>
+          <w:lang w:val="en-US"/>
+        </w:rPr>
+      </w:pPr>
+    </w:p>
+    <w:p>
+      <w:pPr>
+        <w:rPr>
+          <w:lang w:val="en-US"/>
+        </w:rPr>
+      </w:pPr>
+      <m:oMath>
+        <m:r>
+          <w:rPr>
+            <w:rFonts w:ascii="Cambria Math" w:hAnsi="Cambria Math"/>
+            <w:lang w:val="en-US"/>
+          </w:rPr>
+          <m:t>+</m:t>
+        </m:r>
+      </m:oMath>
+      <w:r>
+        <w:rPr>
+          <w:rFonts w:eastAsiaTheme="minorEastAsia"/>
+          <w:lang w:val="en-US"/>
+        </w:rPr>
+        <w:t xml:space="preserve"> </w:t>
+      </w:r>
       <w:proofErr w:type="spellStart"/>
+      <w:r>
+        <w:rPr>
+          <w:b/>
+          <w:lang w:val="en-US"/>
+        </w:rPr>
+        <w:t>spectrosome_</w:t>
+      </w:r>
+      <w:proofErr w:type="gramStart"/>
+      <w:r>
+        <w:rPr>
+          <w:b/>
+          <w:lang w:val="en-US"/>
+        </w:rPr>
+        <w:t>chart</w:t>
+      </w:r>
+      <w:proofErr w:type="spellEnd"/>
+      <w:r>
+        <w:rPr>
+          <w:b/>
+          <w:lang w:val="en-US"/>
+        </w:rPr>
+        <w:t>(</w:t>
+      </w:r>
+      <w:proofErr w:type="spellStart"/>
+      <w:proofErr w:type="gramEnd"/>
       <w:r>
         <w:rPr>
           <w:b/>
@@ -18531,6 +19163,7 @@
         <w:t xml:space="preserve"> </w:t>
       </w:r>
       <w:proofErr w:type="spellStart"/>
+      <w:proofErr w:type="gramStart"/>
       <w:r>
         <w:rPr>
           <w:b/>
@@ -18555,6 +19188,7 @@
         <w:t>cutoff</w:t>
       </w:r>
       <w:proofErr w:type="spellEnd"/>
+      <w:proofErr w:type="gramEnd"/>
       <w:r>
         <w:rPr>
           <w:lang w:val="en-US"/>
@@ -18742,6 +19376,7 @@
         <w:t xml:space="preserve"> </w:t>
       </w:r>
       <w:proofErr w:type="spellStart"/>
+      <w:proofErr w:type="gramStart"/>
       <w:r>
         <w:rPr>
           <w:lang w:val="en-US"/>
@@ -18749,6 +19384,7 @@
         <w:t>data.frame</w:t>
       </w:r>
       <w:proofErr w:type="spellEnd"/>
+      <w:proofErr w:type="gramEnd"/>
     </w:p>
     <w:tbl>
       <w:tblPr>
@@ -19199,6 +19835,13 @@
         </w:rPr>
         <w:t>)</w:t>
       </w:r>
+    </w:p>
+    <w:p>
+      <w:pPr>
+        <w:rPr>
+          <w:lang w:val="en-US"/>
+        </w:rPr>
+      </w:pPr>
     </w:p>
     <w:tbl>
       <w:tblPr>
@@ -19255,6 +19898,7 @@
                 <w:color w:val="FFFFFF"/>
                 <w:lang w:val="en-US" w:eastAsia="fr-FR"/>
               </w:rPr>
+              <w:lastRenderedPageBreak/>
               <w:t>ID</w:t>
             </w:r>
           </w:p>
@@ -19836,6 +20480,7 @@
         <w:t xml:space="preserve"> </w:t>
       </w:r>
       <w:proofErr w:type="spellStart"/>
+      <w:proofErr w:type="gramStart"/>
       <w:r>
         <w:rPr>
           <w:lang w:val="en-US"/>
@@ -19843,6 +20488,7 @@
         <w:t>data.frame</w:t>
       </w:r>
       <w:proofErr w:type="spellEnd"/>
+      <w:proofErr w:type="gramEnd"/>
     </w:p>
     <w:tbl>
       <w:tblPr>
@@ -20080,7 +20726,6 @@
                 <w:color w:val="000000"/>
                 <w:lang w:val="en-US" w:eastAsia="fr-FR"/>
               </w:rPr>
-              <w:lastRenderedPageBreak/>
               <w:t>numeric</w:t>
             </w:r>
           </w:p>
@@ -21387,7 +22032,15 @@
           <w:b/>
           <w:lang w:val="en-US"/>
         </w:rPr>
-        <w:t>cluster_text</w:t>
+        <w:t>cluster_</w:t>
+      </w:r>
+      <w:proofErr w:type="gramStart"/>
+      <w:r>
+        <w:rPr>
+          <w:b/>
+          <w:lang w:val="en-US"/>
+        </w:rPr>
+        <w:t>text</w:t>
       </w:r>
       <w:proofErr w:type="spellEnd"/>
       <w:r>
@@ -21395,7 +22048,15 @@
           <w:b/>
           <w:lang w:val="en-US"/>
         </w:rPr>
-        <w:t>(graph</w:t>
+        <w:t>(</w:t>
+      </w:r>
+      <w:proofErr w:type="gramEnd"/>
+      <w:r>
+        <w:rPr>
+          <w:b/>
+          <w:lang w:val="en-US"/>
+        </w:rPr>
+        <w:t>graph</w:t>
       </w:r>
       <w:r>
         <w:rPr>
@@ -22239,7 +22900,15 @@
           <w:b/>
           <w:lang w:val="en-US"/>
         </w:rPr>
-        <w:t>cluster_chart</w:t>
+        <w:t>cluster_</w:t>
+      </w:r>
+      <w:proofErr w:type="gramStart"/>
+      <w:r>
+        <w:rPr>
+          <w:b/>
+          <w:lang w:val="en-US"/>
+        </w:rPr>
+        <w:t>chart</w:t>
       </w:r>
       <w:proofErr w:type="spellEnd"/>
       <w:r>
@@ -22250,6 +22919,7 @@
         <w:t>(</w:t>
       </w:r>
       <w:proofErr w:type="spellStart"/>
+      <w:proofErr w:type="gramEnd"/>
       <w:r>
         <w:rPr>
           <w:b/>
@@ -22414,6 +23084,7 @@
         <w:t xml:space="preserve"> </w:t>
       </w:r>
       <w:proofErr w:type="spellStart"/>
+      <w:proofErr w:type="gramStart"/>
       <w:r>
         <w:rPr>
           <w:b/>
@@ -22423,6 +23094,7 @@
         <w:t>n.cutoff</w:t>
       </w:r>
       <w:proofErr w:type="spellEnd"/>
+      <w:proofErr w:type="gramEnd"/>
       <w:r>
         <w:rPr>
           <w:lang w:val="en-US"/>
@@ -22745,6 +23417,7 @@
         <w:t xml:space="preserve"> </w:t>
       </w:r>
       <w:proofErr w:type="spellStart"/>
+      <w:proofErr w:type="gramStart"/>
       <w:r>
         <w:rPr>
           <w:lang w:val="en-US"/>
@@ -22752,6 +23425,7 @@
         <w:t>data.frame</w:t>
       </w:r>
       <w:proofErr w:type="spellEnd"/>
+      <w:proofErr w:type="gramEnd"/>
     </w:p>
     <w:tbl>
       <w:tblPr>
@@ -23809,6 +24483,7 @@
         <w:t xml:space="preserve">[["edges"]]: </w:t>
       </w:r>
       <w:proofErr w:type="spellStart"/>
+      <w:proofErr w:type="gramStart"/>
       <w:r>
         <w:rPr>
           <w:lang w:val="en-US"/>
@@ -23816,6 +24491,7 @@
         <w:t>data.frame</w:t>
       </w:r>
       <w:proofErr w:type="spellEnd"/>
+      <w:proofErr w:type="gramEnd"/>
     </w:p>
     <w:tbl>
       <w:tblPr>
@@ -24220,6 +24896,13 @@
         </w:rPr>
         <w:t>)</w:t>
       </w:r>
+    </w:p>
+    <w:p>
+      <w:pPr>
+        <w:rPr>
+          <w:lang w:val="en-US"/>
+        </w:rPr>
+      </w:pPr>
     </w:p>
     <w:tbl>
       <w:tblPr>
@@ -24273,6 +24956,7 @@
                 <w:color w:val="FFFFFF"/>
                 <w:lang w:val="en-US" w:eastAsia="fr-FR"/>
               </w:rPr>
+              <w:lastRenderedPageBreak/>
               <w:t>ID</w:t>
             </w:r>
           </w:p>
@@ -24671,6 +25355,7 @@
     </w:tbl>
     <w:p>
       <w:pPr>
+        <w:spacing w:after="160"/>
         <w:rPr>
           <w:bCs/>
           <w:lang w:val="en-US"/>
@@ -24679,7 +25364,6 @@
     </w:p>
     <w:p>
       <w:pPr>
-        <w:spacing w:after="160"/>
         <w:rPr>
           <w:bCs/>
           <w:lang w:val="en-US"/>
@@ -24690,22 +25374,6 @@
           <w:bCs/>
           <w:lang w:val="en-US"/>
         </w:rPr>
-        <w:br w:type="page"/>
-      </w:r>
-    </w:p>
-    <w:p>
-      <w:pPr>
-        <w:rPr>
-          <w:bCs/>
-          <w:lang w:val="en-US"/>
-        </w:rPr>
-      </w:pPr>
-      <w:r>
-        <w:rPr>
-          <w:bCs/>
-          <w:lang w:val="en-US"/>
-        </w:rPr>
-        <w:lastRenderedPageBreak/>
         <w:t xml:space="preserve"> </w:t>
       </w:r>
       <w:r>
@@ -25351,7 +26019,15 @@
           <w:b/>
           <w:lang w:val="en-US"/>
         </w:rPr>
-        <w:t>network_density</w:t>
+        <w:t>network_</w:t>
+      </w:r>
+      <w:proofErr w:type="gramStart"/>
+      <w:r>
+        <w:rPr>
+          <w:b/>
+          <w:lang w:val="en-US"/>
+        </w:rPr>
+        <w:t>density</w:t>
       </w:r>
       <w:proofErr w:type="spellEnd"/>
       <w:r>
@@ -25359,7 +26035,15 @@
           <w:b/>
           <w:lang w:val="en-US"/>
         </w:rPr>
-        <w:t>(links:</w:t>
+        <w:t>(</w:t>
+      </w:r>
+      <w:proofErr w:type="gramEnd"/>
+      <w:r>
+        <w:rPr>
+          <w:b/>
+          <w:lang w:val="en-US"/>
+        </w:rPr>
+        <w:t>links:</w:t>
       </w:r>
       <w:r>
         <w:rPr>
@@ -25438,6 +26122,7 @@
         </w:rPr>
         <w:t xml:space="preserve"> </w:t>
       </w:r>
+      <w:proofErr w:type="gramStart"/>
       <w:r>
         <w:rPr>
           <w:b/>
@@ -25450,7 +26135,15 @@
           <w:b/>
           <w:lang w:val="en-US"/>
         </w:rPr>
-        <w:t>(ID:</w:t>
+        <w:t>(</w:t>
+      </w:r>
+      <w:proofErr w:type="gramEnd"/>
+      <w:r>
+        <w:rPr>
+          <w:b/>
+          <w:lang w:val="en-US"/>
+        </w:rPr>
+        <w:t>ID:</w:t>
       </w:r>
       <w:r>
         <w:rPr>
@@ -25573,7 +26266,16 @@
           <w:bCs/>
           <w:lang w:val="en-US"/>
         </w:rPr>
-        <w:t>_chart</w:t>
+        <w:t>_</w:t>
+      </w:r>
+      <w:proofErr w:type="gramStart"/>
+      <w:r>
+        <w:rPr>
+          <w:b/>
+          <w:bCs/>
+          <w:lang w:val="en-US"/>
+        </w:rPr>
+        <w:t>chart</w:t>
       </w:r>
       <w:proofErr w:type="spellEnd"/>
       <w:r>
@@ -25582,7 +26284,16 @@
           <w:bCs/>
           <w:lang w:val="en-US"/>
         </w:rPr>
-        <w:t>(p</w:t>
+        <w:t>(</w:t>
+      </w:r>
+      <w:proofErr w:type="gramEnd"/>
+      <w:r>
+        <w:rPr>
+          <w:b/>
+          <w:bCs/>
+          <w:lang w:val="en-US"/>
+        </w:rPr>
+        <w:t>p</w:t>
       </w:r>
       <w:r>
         <w:rPr>
@@ -25688,6 +26399,7 @@
         <w:t xml:space="preserve">   </w:t>
       </w:r>
       <w:proofErr w:type="spellStart"/>
+      <w:proofErr w:type="gramStart"/>
       <w:r>
         <w:rPr>
           <w:b/>
@@ -25697,6 +26409,7 @@
         <w:t>n.cutoff</w:t>
       </w:r>
       <w:proofErr w:type="spellEnd"/>
+      <w:proofErr w:type="gramEnd"/>
       <w:r>
         <w:rPr>
           <w:lang w:val="en-US"/>
@@ -25808,14 +26521,30 @@
           <w:bCs/>
           <w:lang w:val="en-US"/>
         </w:rPr>
-        <w:t>_by</w:t>
+        <w:t>_</w:t>
+      </w:r>
+      <w:proofErr w:type="gramStart"/>
+      <w:r>
+        <w:rPr>
+          <w:b/>
+          <w:bCs/>
+          <w:lang w:val="en-US"/>
+        </w:rPr>
+        <w:t>by</w:t>
       </w:r>
       <w:proofErr w:type="spellEnd"/>
       <w:r>
         <w:rPr>
           <w:lang w:val="en-US"/>
         </w:rPr>
-        <w:t xml:space="preserve">: character, </w:t>
+        <w:t>:</w:t>
+      </w:r>
+      <w:proofErr w:type="gramEnd"/>
+      <w:r>
+        <w:rPr>
+          <w:lang w:val="en-US"/>
+        </w:rPr>
+        <w:t xml:space="preserve"> character, </w:t>
       </w:r>
       <w:r>
         <w:rPr>
@@ -25902,6 +26631,7 @@
         <w:t xml:space="preserve">: </w:t>
       </w:r>
       <w:proofErr w:type="spellStart"/>
+      <w:proofErr w:type="gramStart"/>
       <w:r>
         <w:rPr>
           <w:lang w:val="en-US"/>
@@ -25909,6 +26639,7 @@
         <w:t>data.frame</w:t>
       </w:r>
       <w:proofErr w:type="spellEnd"/>
+      <w:proofErr w:type="gramEnd"/>
     </w:p>
     <w:tbl>
       <w:tblPr>
@@ -26516,7 +27247,16 @@
           <w:bCs/>
           <w:lang w:val="en-US"/>
         </w:rPr>
-        <w:t>_chart</w:t>
+        <w:t>_</w:t>
+      </w:r>
+      <w:proofErr w:type="gramStart"/>
+      <w:r>
+        <w:rPr>
+          <w:b/>
+          <w:bCs/>
+          <w:lang w:val="en-US"/>
+        </w:rPr>
+        <w:t>chart</w:t>
       </w:r>
       <w:proofErr w:type="spellEnd"/>
       <w:r>
@@ -26527,6 +27267,7 @@
         </w:rPr>
         <w:t>(</w:t>
       </w:r>
+      <w:proofErr w:type="gramEnd"/>
       <w:r>
         <w:rPr>
           <w:b/>
@@ -26669,6 +27410,7 @@
         <w:t xml:space="preserve"> character, </w:t>
       </w:r>
       <w:proofErr w:type="spellStart"/>
+      <w:proofErr w:type="gramStart"/>
       <w:r>
         <w:rPr>
           <w:b/>
@@ -26686,6 +27428,7 @@
         <w:t>cutoff</w:t>
       </w:r>
       <w:proofErr w:type="spellEnd"/>
+      <w:proofErr w:type="gramEnd"/>
       <w:r>
         <w:rPr>
           <w:b/>
@@ -27053,7 +27796,16 @@
           <w:bCs/>
           <w:lang w:val="en-US"/>
         </w:rPr>
-        <w:t>category_tree_chart</w:t>
+        <w:t>category_tree_</w:t>
+      </w:r>
+      <w:proofErr w:type="gramStart"/>
+      <w:r>
+        <w:rPr>
+          <w:b/>
+          <w:bCs/>
+          <w:lang w:val="en-US"/>
+        </w:rPr>
+        <w:t>chart</w:t>
       </w:r>
       <w:proofErr w:type="spellEnd"/>
       <w:r>
@@ -27062,7 +27814,16 @@
           <w:bCs/>
           <w:lang w:val="en-US"/>
         </w:rPr>
-        <w:t>(category</w:t>
+        <w:t>(</w:t>
+      </w:r>
+      <w:proofErr w:type="gramEnd"/>
+      <w:r>
+        <w:rPr>
+          <w:b/>
+          <w:bCs/>
+          <w:lang w:val="en-US"/>
+        </w:rPr>
+        <w:t>category</w:t>
       </w:r>
       <w:r>
         <w:rPr>
@@ -27129,6 +27890,7 @@
         <w:t xml:space="preserve">: logical, </w:t>
       </w:r>
       <w:proofErr w:type="spellStart"/>
+      <w:proofErr w:type="gramStart"/>
       <w:r>
         <w:rPr>
           <w:b/>
@@ -27138,6 +27900,7 @@
         <w:t>n.cutoff</w:t>
       </w:r>
       <w:proofErr w:type="spellEnd"/>
+      <w:proofErr w:type="gramEnd"/>
       <w:r>
         <w:rPr>
           <w:lang w:val="en-US"/>
@@ -27371,7 +28134,16 @@
           <w:bCs/>
           <w:lang w:val="en-US"/>
         </w:rPr>
-        <w:t>co_occurrence_chart</w:t>
+        <w:t>co_occurrence_</w:t>
+      </w:r>
+      <w:proofErr w:type="gramStart"/>
+      <w:r>
+        <w:rPr>
+          <w:b/>
+          <w:bCs/>
+          <w:lang w:val="en-US"/>
+        </w:rPr>
+        <w:t>chart</w:t>
       </w:r>
       <w:proofErr w:type="spellEnd"/>
       <w:r>
@@ -27380,7 +28152,16 @@
           <w:bCs/>
           <w:lang w:val="en-US"/>
         </w:rPr>
-        <w:t>(items</w:t>
+        <w:t>(</w:t>
+      </w:r>
+      <w:proofErr w:type="gramEnd"/>
+      <w:r>
+        <w:rPr>
+          <w:b/>
+          <w:bCs/>
+          <w:lang w:val="en-US"/>
+        </w:rPr>
+        <w:t>items</w:t>
       </w:r>
       <w:r>
         <w:rPr>
@@ -27497,6 +28278,7 @@
         <w:t xml:space="preserve">: logical, </w:t>
       </w:r>
       <w:proofErr w:type="spellStart"/>
+      <w:proofErr w:type="gramStart"/>
       <w:r>
         <w:rPr>
           <w:b/>
@@ -27506,6 +28288,7 @@
         <w:t>n.cutoff</w:t>
       </w:r>
       <w:proofErr w:type="spellEnd"/>
+      <w:proofErr w:type="gramEnd"/>
       <w:r>
         <w:rPr>
           <w:lang w:val="en-US"/>
@@ -27557,14 +28340,30 @@
           <w:bCs/>
           <w:lang w:val="en-US"/>
         </w:rPr>
-        <w:t>sort_by</w:t>
+        <w:t>sort_</w:t>
+      </w:r>
+      <w:proofErr w:type="gramStart"/>
+      <w:r>
+        <w:rPr>
+          <w:b/>
+          <w:bCs/>
+          <w:lang w:val="en-US"/>
+        </w:rPr>
+        <w:t>by</w:t>
       </w:r>
       <w:proofErr w:type="spellEnd"/>
       <w:r>
         <w:rPr>
           <w:lang w:val="en-US"/>
         </w:rPr>
-        <w:t xml:space="preserve">: character, </w:t>
+        <w:t>:</w:t>
+      </w:r>
+      <w:proofErr w:type="gramEnd"/>
+      <w:r>
+        <w:rPr>
+          <w:lang w:val="en-US"/>
+        </w:rPr>
+        <w:t xml:space="preserve"> character, </w:t>
       </w:r>
       <w:proofErr w:type="spellStart"/>
       <w:r>
@@ -27832,13 +28631,6 @@
         </w:rPr>
         <w:t>ggplot2 graph</w:t>
       </w:r>
-    </w:p>
-    <w:p>
-      <w:pPr>
-        <w:rPr>
-          <w:lang w:val="en-US"/>
-        </w:rPr>
-      </w:pPr>
     </w:p>
     <w:p>
       <w:pPr>
@@ -27861,6 +28653,7 @@
             <w:rFonts w:ascii="Cambria Math" w:hAnsi="Cambria Math"/>
             <w:lang w:val="en-US"/>
           </w:rPr>
+          <w:lastRenderedPageBreak/>
           <m:t>+</m:t>
         </m:r>
       </m:oMath>
@@ -27878,7 +28671,16 @@
           <w:bCs/>
           <w:lang w:val="en-US"/>
         </w:rPr>
-        <w:t>extract_rules</w:t>
+        <w:t>extract_</w:t>
+      </w:r>
+      <w:proofErr w:type="gramStart"/>
+      <w:r>
+        <w:rPr>
+          <w:b/>
+          <w:bCs/>
+          <w:lang w:val="en-US"/>
+        </w:rPr>
+        <w:t>rules</w:t>
       </w:r>
       <w:proofErr w:type="spellEnd"/>
       <w:r>
@@ -27889,6 +28691,7 @@
         </w:rPr>
         <w:t>(</w:t>
       </w:r>
+      <w:proofErr w:type="gramEnd"/>
       <w:r>
         <w:rPr>
           <w:b/>
@@ -28572,7 +29375,6 @@
         <w:rPr>
           <w:lang w:val="en-US"/>
         </w:rPr>
-        <w:lastRenderedPageBreak/>
         <w:t>or (</w:t>
       </w:r>
       <w:r>
@@ -29249,7 +30051,16 @@
           <w:bCs/>
           <w:lang w:val="en-US"/>
         </w:rPr>
-        <w:t>rules_chart</w:t>
+        <w:t>rules_</w:t>
+      </w:r>
+      <w:proofErr w:type="gramStart"/>
+      <w:r>
+        <w:rPr>
+          <w:b/>
+          <w:bCs/>
+          <w:lang w:val="en-US"/>
+        </w:rPr>
+        <w:t>chart</w:t>
       </w:r>
       <w:proofErr w:type="spellEnd"/>
       <w:r>
@@ -29258,7 +30069,16 @@
           <w:bCs/>
           <w:lang w:val="en-US"/>
         </w:rPr>
-        <w:t>(rules</w:t>
+        <w:t>(</w:t>
+      </w:r>
+      <w:proofErr w:type="gramEnd"/>
+      <w:r>
+        <w:rPr>
+          <w:b/>
+          <w:bCs/>
+          <w:lang w:val="en-US"/>
+        </w:rPr>
+        <w:t>rules</w:t>
       </w:r>
       <w:r>
         <w:rPr>
@@ -29417,6 +30237,7 @@
         <w:t xml:space="preserve"> </w:t>
       </w:r>
       <w:proofErr w:type="spellStart"/>
+      <w:proofErr w:type="gramStart"/>
       <w:r>
         <w:rPr>
           <w:b/>
@@ -29426,6 +30247,7 @@
         <w:t>n.cutoff</w:t>
       </w:r>
       <w:proofErr w:type="spellEnd"/>
+      <w:proofErr w:type="gramEnd"/>
       <w:r>
         <w:rPr>
           <w:lang w:val="en-US"/>
@@ -29465,6 +30287,7 @@
         <w:t xml:space="preserve"> </w:t>
       </w:r>
       <w:proofErr w:type="spellStart"/>
+      <w:proofErr w:type="gramStart"/>
       <w:r>
         <w:rPr>
           <w:b/>
@@ -29474,6 +30297,7 @@
         <w:t>c.cutoff</w:t>
       </w:r>
       <w:proofErr w:type="spellEnd"/>
+      <w:proofErr w:type="gramEnd"/>
       <w:r>
         <w:rPr>
           <w:lang w:val="en-US"/>
@@ -29876,7 +30700,15 @@
           <w:b/>
           <w:lang w:val="en-US"/>
         </w:rPr>
-        <w:t>save_characteristics</w:t>
+        <w:t>save_</w:t>
+      </w:r>
+      <w:proofErr w:type="gramStart"/>
+      <w:r>
+        <w:rPr>
+          <w:b/>
+          <w:lang w:val="en-US"/>
+        </w:rPr>
+        <w:t>characteristics</w:t>
       </w:r>
       <w:proofErr w:type="spellEnd"/>
       <w:r>
@@ -29884,7 +30716,15 @@
           <w:b/>
           <w:lang w:val="en-US"/>
         </w:rPr>
-        <w:t>(characteristics</w:t>
+        <w:t>(</w:t>
+      </w:r>
+      <w:proofErr w:type="gramEnd"/>
+      <w:r>
+        <w:rPr>
+          <w:b/>
+          <w:lang w:val="en-US"/>
+        </w:rPr>
+        <w:t>characteristics</w:t>
       </w:r>
       <w:r>
         <w:rPr>
@@ -30059,7 +30899,15 @@
           <w:b/>
           <w:lang w:val="en-US"/>
         </w:rPr>
-        <w:t>get_nodes</w:t>
+        <w:t>get_</w:t>
+      </w:r>
+      <w:proofErr w:type="gramStart"/>
+      <w:r>
+        <w:rPr>
+          <w:b/>
+          <w:lang w:val="en-US"/>
+        </w:rPr>
+        <w:t>nodes</w:t>
       </w:r>
       <w:proofErr w:type="spellEnd"/>
       <w:r>
@@ -30071,6 +30919,7 @@
       </w:r>
       <w:bookmarkStart w:id="0" w:name="_Hlk51355472"/>
       <w:proofErr w:type="spellStart"/>
+      <w:proofErr w:type="gramEnd"/>
       <w:r>
         <w:rPr>
           <w:b/>
@@ -30282,7 +31131,15 @@
           <w:b/>
           <w:lang w:val="en-US"/>
         </w:rPr>
-        <w:t>_nodes_from_items</w:t>
+        <w:t>_nodes_from_</w:t>
+      </w:r>
+      <w:proofErr w:type="gramStart"/>
+      <w:r>
+        <w:rPr>
+          <w:b/>
+          <w:lang w:val="en-US"/>
+        </w:rPr>
+        <w:t>items</w:t>
       </w:r>
       <w:proofErr w:type="spellEnd"/>
       <w:r>
@@ -30293,6 +31150,7 @@
         <w:t>(</w:t>
       </w:r>
       <w:proofErr w:type="spellStart"/>
+      <w:proofErr w:type="gramEnd"/>
       <w:r>
         <w:rPr>
           <w:b/>
@@ -30487,7 +31345,15 @@
           <w:b/>
           <w:lang w:val="en-US"/>
         </w:rPr>
-        <w:t>_nodes_from_characteristic</w:t>
+        <w:t>_nodes_from_</w:t>
+      </w:r>
+      <w:proofErr w:type="gramStart"/>
+      <w:r>
+        <w:rPr>
+          <w:b/>
+          <w:lang w:val="en-US"/>
+        </w:rPr>
+        <w:t>characteristic</w:t>
       </w:r>
       <w:proofErr w:type="spellEnd"/>
       <w:r>
@@ -30498,6 +31364,7 @@
         <w:t>(</w:t>
       </w:r>
       <w:proofErr w:type="spellStart"/>
+      <w:proofErr w:type="gramEnd"/>
       <w:r>
         <w:rPr>
           <w:b/>
@@ -30708,7 +31575,15 @@
           <w:b/>
           <w:lang w:val="en-US"/>
         </w:rPr>
-        <w:t>_nodes_from_category</w:t>
+        <w:t>_nodes_from_</w:t>
+      </w:r>
+      <w:proofErr w:type="gramStart"/>
+      <w:r>
+        <w:rPr>
+          <w:b/>
+          <w:lang w:val="en-US"/>
+        </w:rPr>
+        <w:t>category</w:t>
       </w:r>
       <w:proofErr w:type="spellEnd"/>
       <w:r>
@@ -30719,6 +31594,7 @@
         <w:t>(</w:t>
       </w:r>
       <w:proofErr w:type="spellStart"/>
+      <w:proofErr w:type="gramEnd"/>
       <w:r>
         <w:rPr>
           <w:b/>
@@ -30950,7 +31826,15 @@
           <w:b/>
           <w:lang w:val="en-US"/>
         </w:rPr>
-        <w:t>get_patterns</w:t>
+        <w:t>get_</w:t>
+      </w:r>
+      <w:proofErr w:type="gramStart"/>
+      <w:r>
+        <w:rPr>
+          <w:b/>
+          <w:lang w:val="en-US"/>
+        </w:rPr>
+        <w:t>patterns</w:t>
       </w:r>
       <w:proofErr w:type="spellEnd"/>
       <w:r>
@@ -30960,6 +31844,7 @@
         </w:rPr>
         <w:t>(</w:t>
       </w:r>
+      <w:proofErr w:type="gramEnd"/>
       <w:r>
         <w:rPr>
           <w:b/>
@@ -31169,7 +32054,15 @@
           <w:b/>
           <w:lang w:val="en-US"/>
         </w:rPr>
-        <w:t>_from_items</w:t>
+        <w:t>_from_</w:t>
+      </w:r>
+      <w:proofErr w:type="gramStart"/>
+      <w:r>
+        <w:rPr>
+          <w:b/>
+          <w:lang w:val="en-US"/>
+        </w:rPr>
+        <w:t>items</w:t>
       </w:r>
       <w:proofErr w:type="spellEnd"/>
       <w:r>
@@ -31179,6 +32072,7 @@
         </w:rPr>
         <w:t>(</w:t>
       </w:r>
+      <w:proofErr w:type="gramEnd"/>
       <w:r>
         <w:rPr>
           <w:b/>
@@ -31385,7 +32279,15 @@
           <w:b/>
           <w:lang w:val="en-US"/>
         </w:rPr>
-        <w:t>_patterns_from_characteristic</w:t>
+        <w:t>_patterns_from_</w:t>
+      </w:r>
+      <w:proofErr w:type="gramStart"/>
+      <w:r>
+        <w:rPr>
+          <w:b/>
+          <w:lang w:val="en-US"/>
+        </w:rPr>
+        <w:t>characteristic</w:t>
       </w:r>
       <w:proofErr w:type="spellEnd"/>
       <w:r>
@@ -31395,6 +32297,7 @@
         </w:rPr>
         <w:t>(</w:t>
       </w:r>
+      <w:proofErr w:type="gramEnd"/>
       <w:r>
         <w:rPr>
           <w:b/>
@@ -31549,6 +32452,7 @@
       <w:pPr>
         <w:ind w:left="2832"/>
         <w:rPr>
+          <w:b/>
           <w:lang w:val="en-US"/>
         </w:rPr>
       </w:pPr>
@@ -31558,207 +32462,6 @@
           <w:lang w:val="en-US"/>
         </w:rPr>
         <w:t xml:space="preserve">          </w:t>
-      </w:r>
-      <w:r>
-        <w:rPr>
-          <w:lang w:val="en-US"/>
-        </w:rPr>
-        <w:t>see</w:t>
-      </w:r>
-      <w:r>
-        <w:rPr>
-          <w:lang w:val="en-US"/>
-        </w:rPr>
-        <w:t xml:space="preserve"> attribut</w:t>
-      </w:r>
-      <w:r>
-        <w:rPr>
-          <w:lang w:val="en-US"/>
-        </w:rPr>
-        <w:t>e</w:t>
-      </w:r>
-      <w:r>
-        <w:rPr>
-          <w:lang w:val="en-US"/>
-        </w:rPr>
-        <w:t xml:space="preserve"> </w:t>
-      </w:r>
-      <w:r>
-        <w:rPr>
-          <w:b/>
-          <w:lang w:val="en-US"/>
-        </w:rPr>
-        <w:t>patterns</w:t>
-      </w:r>
-    </w:p>
-    <w:p>
-      <w:pPr>
-        <w:rPr>
-          <w:lang w:val="en-US"/>
-        </w:rPr>
-      </w:pPr>
-      <m:oMath>
-        <m:r>
-          <w:rPr>
-            <w:rFonts w:ascii="Cambria Math" w:hAnsi="Cambria Math"/>
-            <w:lang w:val="en-US"/>
-          </w:rPr>
-          <m:t>-</m:t>
-        </m:r>
-      </m:oMath>
-      <w:r>
-        <w:rPr>
-          <w:rFonts w:eastAsiaTheme="minorEastAsia"/>
-          <w:iCs/>
-          <w:lang w:val="en-US"/>
-        </w:rPr>
-        <w:t xml:space="preserve"> </w:t>
-      </w:r>
-      <w:proofErr w:type="spellStart"/>
-      <w:r>
-        <w:rPr>
-          <w:b/>
-          <w:lang w:val="en-US"/>
-        </w:rPr>
-        <w:t>get</w:t>
-      </w:r>
-      <w:r>
-        <w:rPr>
-          <w:b/>
-          <w:lang w:val="en-US"/>
-        </w:rPr>
-        <w:t>_patterns_from_status</w:t>
-      </w:r>
-      <w:proofErr w:type="spellEnd"/>
-      <w:r>
-        <w:rPr>
-          <w:b/>
-          <w:lang w:val="en-US"/>
-        </w:rPr>
-        <w:t>(</w:t>
-      </w:r>
-      <w:r>
-        <w:rPr>
-          <w:b/>
-          <w:lang w:val="en-US"/>
-        </w:rPr>
-        <w:t>pc</w:t>
-      </w:r>
-      <w:r>
-        <w:rPr>
-          <w:lang w:val="en-US"/>
-        </w:rPr>
-        <w:t xml:space="preserve">: </w:t>
-      </w:r>
-      <w:r>
-        <w:rPr>
-          <w:bCs/>
-          <w:lang w:val="en-US"/>
-        </w:rPr>
-        <w:t xml:space="preserve">character or </w:t>
-      </w:r>
-      <w:r>
-        <w:rPr>
-          <w:lang w:val="en-US"/>
-        </w:rPr>
-        <w:t>see</w:t>
-      </w:r>
-      <w:r>
-        <w:rPr>
-          <w:lang w:val="en-US"/>
-        </w:rPr>
-        <w:t xml:space="preserve"> attribut</w:t>
-      </w:r>
-      <w:r>
-        <w:rPr>
-          <w:lang w:val="en-US"/>
-        </w:rPr>
-        <w:t>e</w:t>
-      </w:r>
-      <w:r>
-        <w:rPr>
-          <w:lang w:val="en-US"/>
-        </w:rPr>
-        <w:t xml:space="preserve"> </w:t>
-      </w:r>
-      <w:r>
-        <w:rPr>
-          <w:b/>
-          <w:lang w:val="en-US"/>
-        </w:rPr>
-        <w:t>patterns</w:t>
-      </w:r>
-      <w:r>
-        <w:rPr>
-          <w:lang w:val="en-US"/>
-        </w:rPr>
-        <w:t>,</w:t>
-      </w:r>
-      <w:r>
-        <w:rPr>
-          <w:lang w:val="en-US"/>
-        </w:rPr>
-        <w:t xml:space="preserve"> </w:t>
-      </w:r>
-      <w:r>
-        <w:rPr>
-          <w:b/>
-          <w:lang w:val="en-US"/>
-        </w:rPr>
-        <w:t>value</w:t>
-      </w:r>
-      <w:r>
-        <w:rPr>
-          <w:lang w:val="en-US"/>
-        </w:rPr>
-        <w:t>: vector(character),</w:t>
-      </w:r>
-    </w:p>
-    <w:p>
-      <w:pPr>
-        <w:ind w:left="2124"/>
-        <w:rPr>
-          <w:b/>
-          <w:lang w:val="en-US"/>
-        </w:rPr>
-      </w:pPr>
-      <w:r>
-        <w:rPr>
-          <w:lang w:val="en-US"/>
-        </w:rPr>
-        <w:t xml:space="preserve">       </w:t>
-      </w:r>
-      <w:r>
-        <w:rPr>
-          <w:lang w:val="en-US"/>
-        </w:rPr>
-        <w:t xml:space="preserve">    </w:t>
-      </w:r>
-      <w:r>
-        <w:rPr>
-          <w:b/>
-          <w:lang w:val="en-US"/>
-        </w:rPr>
-        <w:t>condition</w:t>
-      </w:r>
-      <w:r>
-        <w:rPr>
-          <w:lang w:val="en-US"/>
-        </w:rPr>
-        <w:t>: character</w:t>
-      </w:r>
-      <w:r>
-        <w:rPr>
-          <w:b/>
-          <w:lang w:val="en-US"/>
-        </w:rPr>
-        <w:t>)</w:t>
-      </w:r>
-      <w:r>
-        <w:rPr>
-          <w:lang w:val="en-US"/>
-        </w:rPr>
-        <w:t xml:space="preserve">: </w:t>
       </w:r>
       <w:r>
         <w:rPr>
@@ -31796,13 +32499,13 @@
       <w:pPr>
         <w:spacing w:after="160"/>
         <w:rPr>
-          <w:b/>
+          <w:rFonts w:eastAsiaTheme="minorEastAsia"/>
           <w:lang w:val="en-US"/>
         </w:rPr>
       </w:pPr>
       <w:r>
         <w:rPr>
-          <w:b/>
+          <w:rFonts w:eastAsiaTheme="minorEastAsia"/>
           <w:lang w:val="en-US"/>
         </w:rPr>
         <w:br w:type="page"/>
@@ -31845,7 +32548,15 @@
           <w:b/>
           <w:lang w:val="en-US"/>
         </w:rPr>
-        <w:t>_patterns_from_category</w:t>
+        <w:t>_patterns_from_</w:t>
+      </w:r>
+      <w:proofErr w:type="gramStart"/>
+      <w:r>
+        <w:rPr>
+          <w:b/>
+          <w:lang w:val="en-US"/>
+        </w:rPr>
+        <w:t>status</w:t>
       </w:r>
       <w:proofErr w:type="spellEnd"/>
       <w:r>
@@ -31855,6 +32566,217 @@
         </w:rPr>
         <w:t>(</w:t>
       </w:r>
+      <w:proofErr w:type="gramEnd"/>
+      <w:r>
+        <w:rPr>
+          <w:b/>
+          <w:lang w:val="en-US"/>
+        </w:rPr>
+        <w:t>pc</w:t>
+      </w:r>
+      <w:r>
+        <w:rPr>
+          <w:lang w:val="en-US"/>
+        </w:rPr>
+        <w:t xml:space="preserve">: </w:t>
+      </w:r>
+      <w:r>
+        <w:rPr>
+          <w:bCs/>
+          <w:lang w:val="en-US"/>
+        </w:rPr>
+        <w:t xml:space="preserve">character or </w:t>
+      </w:r>
+      <w:r>
+        <w:rPr>
+          <w:lang w:val="en-US"/>
+        </w:rPr>
+        <w:t>see</w:t>
+      </w:r>
+      <w:r>
+        <w:rPr>
+          <w:lang w:val="en-US"/>
+        </w:rPr>
+        <w:t xml:space="preserve"> attribut</w:t>
+      </w:r>
+      <w:r>
+        <w:rPr>
+          <w:lang w:val="en-US"/>
+        </w:rPr>
+        <w:t>e</w:t>
+      </w:r>
+      <w:r>
+        <w:rPr>
+          <w:lang w:val="en-US"/>
+        </w:rPr>
+        <w:t xml:space="preserve"> </w:t>
+      </w:r>
+      <w:r>
+        <w:rPr>
+          <w:b/>
+          <w:lang w:val="en-US"/>
+        </w:rPr>
+        <w:t>patterns</w:t>
+      </w:r>
+      <w:r>
+        <w:rPr>
+          <w:lang w:val="en-US"/>
+        </w:rPr>
+        <w:t>,</w:t>
+      </w:r>
+      <w:r>
+        <w:rPr>
+          <w:lang w:val="en-US"/>
+        </w:rPr>
+        <w:t xml:space="preserve"> </w:t>
+      </w:r>
+      <w:r>
+        <w:rPr>
+          <w:b/>
+          <w:lang w:val="en-US"/>
+        </w:rPr>
+        <w:t>value</w:t>
+      </w:r>
+      <w:r>
+        <w:rPr>
+          <w:lang w:val="en-US"/>
+        </w:rPr>
+        <w:t>: vector(character),</w:t>
+      </w:r>
+    </w:p>
+    <w:p>
+      <w:pPr>
+        <w:ind w:left="2124"/>
+        <w:rPr>
+          <w:b/>
+          <w:lang w:val="en-US"/>
+        </w:rPr>
+      </w:pPr>
+      <w:r>
+        <w:rPr>
+          <w:lang w:val="en-US"/>
+        </w:rPr>
+        <w:t xml:space="preserve">       </w:t>
+      </w:r>
+      <w:r>
+        <w:rPr>
+          <w:lang w:val="en-US"/>
+        </w:rPr>
+        <w:t xml:space="preserve">    </w:t>
+      </w:r>
+      <w:r>
+        <w:rPr>
+          <w:b/>
+          <w:lang w:val="en-US"/>
+        </w:rPr>
+        <w:t>condition</w:t>
+      </w:r>
+      <w:r>
+        <w:rPr>
+          <w:lang w:val="en-US"/>
+        </w:rPr>
+        <w:t>: character</w:t>
+      </w:r>
+      <w:r>
+        <w:rPr>
+          <w:b/>
+          <w:lang w:val="en-US"/>
+        </w:rPr>
+        <w:t>)</w:t>
+      </w:r>
+      <w:r>
+        <w:rPr>
+          <w:lang w:val="en-US"/>
+        </w:rPr>
+        <w:t xml:space="preserve">: </w:t>
+      </w:r>
+      <w:r>
+        <w:rPr>
+          <w:lang w:val="en-US"/>
+        </w:rPr>
+        <w:t>see</w:t>
+      </w:r>
+      <w:r>
+        <w:rPr>
+          <w:lang w:val="en-US"/>
+        </w:rPr>
+        <w:t xml:space="preserve"> attribut</w:t>
+      </w:r>
+      <w:r>
+        <w:rPr>
+          <w:lang w:val="en-US"/>
+        </w:rPr>
+        <w:t>e</w:t>
+      </w:r>
+      <w:r>
+        <w:rPr>
+          <w:lang w:val="en-US"/>
+        </w:rPr>
+        <w:t xml:space="preserve"> </w:t>
+      </w:r>
+      <w:r>
+        <w:rPr>
+          <w:b/>
+          <w:lang w:val="en-US"/>
+        </w:rPr>
+        <w:t>patterns</w:t>
+      </w:r>
+    </w:p>
+    <w:p>
+      <w:pPr>
+        <w:rPr>
+          <w:lang w:val="en-US"/>
+        </w:rPr>
+      </w:pPr>
+      <m:oMath>
+        <m:r>
+          <w:rPr>
+            <w:rFonts w:ascii="Cambria Math" w:hAnsi="Cambria Math"/>
+            <w:lang w:val="en-US"/>
+          </w:rPr>
+          <m:t>-</m:t>
+        </m:r>
+      </m:oMath>
+      <w:r>
+        <w:rPr>
+          <w:rFonts w:eastAsiaTheme="minorEastAsia"/>
+          <w:iCs/>
+          <w:lang w:val="en-US"/>
+        </w:rPr>
+        <w:t xml:space="preserve"> </w:t>
+      </w:r>
+      <w:proofErr w:type="spellStart"/>
+      <w:r>
+        <w:rPr>
+          <w:b/>
+          <w:lang w:val="en-US"/>
+        </w:rPr>
+        <w:t>get</w:t>
+      </w:r>
+      <w:r>
+        <w:rPr>
+          <w:b/>
+          <w:lang w:val="en-US"/>
+        </w:rPr>
+        <w:t>_patterns_from_</w:t>
+      </w:r>
+      <w:proofErr w:type="gramStart"/>
+      <w:r>
+        <w:rPr>
+          <w:b/>
+          <w:lang w:val="en-US"/>
+        </w:rPr>
+        <w:t>category</w:t>
+      </w:r>
+      <w:proofErr w:type="spellEnd"/>
+      <w:r>
+        <w:rPr>
+          <w:b/>
+          <w:lang w:val="en-US"/>
+        </w:rPr>
+        <w:t>(</w:t>
+      </w:r>
+      <w:proofErr w:type="gramEnd"/>
       <w:r>
         <w:rPr>
           <w:b/>
@@ -32087,7 +33009,15 @@
           <w:b/>
           <w:lang w:val="en-US"/>
         </w:rPr>
-        <w:t>_links</w:t>
+        <w:t>_</w:t>
+      </w:r>
+      <w:proofErr w:type="gramStart"/>
+      <w:r>
+        <w:rPr>
+          <w:b/>
+          <w:lang w:val="en-US"/>
+        </w:rPr>
+        <w:t>links</w:t>
       </w:r>
       <w:proofErr w:type="spellEnd"/>
       <w:r>
@@ -32098,6 +33028,7 @@
         <w:t>(</w:t>
       </w:r>
       <w:proofErr w:type="spellStart"/>
+      <w:proofErr w:type="gramEnd"/>
       <w:r>
         <w:rPr>
           <w:b/>
@@ -32268,7 +33199,15 @@
           <w:b/>
           <w:lang w:val="en-US"/>
         </w:rPr>
-        <w:t>get_isolates</w:t>
+        <w:t>get_</w:t>
+      </w:r>
+      <w:proofErr w:type="gramStart"/>
+      <w:r>
+        <w:rPr>
+          <w:b/>
+          <w:lang w:val="en-US"/>
+        </w:rPr>
+        <w:t>isolates</w:t>
       </w:r>
       <w:proofErr w:type="spellEnd"/>
       <w:r>
@@ -32279,6 +33218,7 @@
         <w:t>(</w:t>
       </w:r>
       <w:proofErr w:type="spellStart"/>
+      <w:proofErr w:type="gramEnd"/>
       <w:r>
         <w:rPr>
           <w:b/>
@@ -32437,7 +33377,15 @@
           <w:b/>
           <w:lang w:val="en-US"/>
         </w:rPr>
-        <w:t>get_non_isolates</w:t>
+        <w:t>get_non_</w:t>
+      </w:r>
+      <w:proofErr w:type="gramStart"/>
+      <w:r>
+        <w:rPr>
+          <w:b/>
+          <w:lang w:val="en-US"/>
+        </w:rPr>
+        <w:t>isolates</w:t>
       </w:r>
       <w:proofErr w:type="spellEnd"/>
       <w:r>
@@ -32448,6 +33396,7 @@
         <w:t>(</w:t>
       </w:r>
       <w:proofErr w:type="spellStart"/>
+      <w:proofErr w:type="gramEnd"/>
       <w:r>
         <w:rPr>
           <w:b/>
@@ -32622,7 +33571,15 @@
           <w:b/>
           <w:lang w:val="en-US"/>
         </w:rPr>
-        <w:t>get_complexes</w:t>
+        <w:t>get_</w:t>
+      </w:r>
+      <w:proofErr w:type="gramStart"/>
+      <w:r>
+        <w:rPr>
+          <w:b/>
+          <w:lang w:val="en-US"/>
+        </w:rPr>
+        <w:t>complexes</w:t>
       </w:r>
       <w:proofErr w:type="spellEnd"/>
       <w:r>
@@ -32633,6 +33590,7 @@
         <w:t>(</w:t>
       </w:r>
       <w:proofErr w:type="spellStart"/>
+      <w:proofErr w:type="gramEnd"/>
       <w:r>
         <w:rPr>
           <w:b/>
@@ -32867,7 +33825,15 @@
           <w:b/>
           <w:lang w:val="en-US"/>
         </w:rPr>
-        <w:t>check_access_for_category</w:t>
+        <w:t>check_access_for_</w:t>
+      </w:r>
+      <w:proofErr w:type="gramStart"/>
+      <w:r>
+        <w:rPr>
+          <w:b/>
+          <w:lang w:val="en-US"/>
+        </w:rPr>
+        <w:t>category</w:t>
       </w:r>
       <w:proofErr w:type="spellEnd"/>
       <w:r>
@@ -32875,7 +33841,15 @@
           <w:b/>
           <w:lang w:val="en-US"/>
         </w:rPr>
-        <w:t>(category</w:t>
+        <w:t>(</w:t>
+      </w:r>
+      <w:proofErr w:type="gramEnd"/>
+      <w:r>
+        <w:rPr>
+          <w:b/>
+          <w:lang w:val="en-US"/>
+        </w:rPr>
+        <w:t>category</w:t>
       </w:r>
       <w:r>
         <w:rPr>
@@ -32973,7 +33947,16 @@
           <w:bCs/>
           <w:lang w:val="en-US"/>
         </w:rPr>
-        <w:t>get_nopc</w:t>
+        <w:t>get_</w:t>
+      </w:r>
+      <w:proofErr w:type="gramStart"/>
+      <w:r>
+        <w:rPr>
+          <w:b/>
+          <w:bCs/>
+          <w:lang w:val="en-US"/>
+        </w:rPr>
+        <w:t>nopc</w:t>
       </w:r>
       <w:proofErr w:type="spellEnd"/>
       <w:r>
@@ -32985,6 +33968,7 @@
         <w:t>(</w:t>
       </w:r>
       <w:proofErr w:type="spellStart"/>
+      <w:proofErr w:type="gramEnd"/>
       <w:r>
         <w:rPr>
           <w:b/>
@@ -33132,7 +34116,16 @@
           <w:bCs/>
           <w:lang w:val="en-US"/>
         </w:rPr>
-        <w:t>which_entities</w:t>
+        <w:t>which_</w:t>
+      </w:r>
+      <w:proofErr w:type="gramStart"/>
+      <w:r>
+        <w:rPr>
+          <w:b/>
+          <w:bCs/>
+          <w:lang w:val="en-US"/>
+        </w:rPr>
+        <w:t>entities</w:t>
       </w:r>
       <w:proofErr w:type="spellEnd"/>
       <w:r>
@@ -33144,6 +34137,7 @@
         <w:t>(</w:t>
       </w:r>
       <w:proofErr w:type="spellStart"/>
+      <w:proofErr w:type="gramEnd"/>
       <w:r>
         <w:rPr>
           <w:b/>
@@ -33312,7 +34306,16 @@
           <w:bCs/>
           <w:lang w:val="en-US"/>
         </w:rPr>
-        <w:t>which_associated_links</w:t>
+        <w:t>which_associated_</w:t>
+      </w:r>
+      <w:proofErr w:type="gramStart"/>
+      <w:r>
+        <w:rPr>
+          <w:b/>
+          <w:bCs/>
+          <w:lang w:val="en-US"/>
+        </w:rPr>
+        <w:t>links</w:t>
       </w:r>
       <w:proofErr w:type="spellEnd"/>
       <w:r>
@@ -33323,6 +34326,7 @@
         </w:rPr>
         <w:t>(</w:t>
       </w:r>
+      <w:proofErr w:type="gramEnd"/>
       <w:r>
         <w:rPr>
           <w:b/>
@@ -33382,7 +34386,16 @@
           <w:bCs/>
           <w:lang w:val="en-US"/>
         </w:rPr>
-        <w:t>which_name</w:t>
+        <w:t>which_</w:t>
+      </w:r>
+      <w:proofErr w:type="gramStart"/>
+      <w:r>
+        <w:rPr>
+          <w:b/>
+          <w:bCs/>
+          <w:lang w:val="en-US"/>
+        </w:rPr>
+        <w:t>name</w:t>
       </w:r>
       <w:proofErr w:type="spellEnd"/>
       <w:r>
@@ -33391,7 +34404,16 @@
           <w:bCs/>
           <w:lang w:val="en-US"/>
         </w:rPr>
-        <w:t>(name</w:t>
+        <w:t>(</w:t>
+      </w:r>
+      <w:proofErr w:type="gramEnd"/>
+      <w:r>
+        <w:rPr>
+          <w:b/>
+          <w:bCs/>
+          <w:lang w:val="en-US"/>
+        </w:rPr>
+        <w:t>name</w:t>
       </w:r>
       <w:r>
         <w:rPr>
@@ -33538,7 +34560,7 @@
         </mc:Choice>
         <mc:Fallback>
           <w:pict>
-            <v:rect w14:anchorId="61680CB5" id="Rectangle 38" o:spid="_x0000_s1026" style="position:absolute;margin-left:1.15pt;margin-top:-7.8pt;width:466.5pt;height:1.45pt;z-index:251660288;visibility:visible;mso-wrap-style:square;mso-wrap-distance-left:9pt;mso-wrap-distance-top:0;mso-wrap-distance-right:9pt;mso-wrap-distance-bottom:0;mso-position-horizontal:absolute;mso-position-horizontal-relative:text;mso-position-vertical:absolute;mso-position-vertical-relative:text;v-text-anchor:middle" o:gfxdata="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" fillcolor="black [3213]" stroked="f" strokeweight="1pt">
+            <v:rect w14:anchorId="2A79FFCC" id="Rectangle 38" o:spid="_x0000_s1026" style="position:absolute;margin-left:1.15pt;margin-top:-7.8pt;width:466.5pt;height:1.45pt;z-index:251660288;visibility:visible;mso-wrap-style:square;mso-wrap-distance-left:9pt;mso-wrap-distance-top:0;mso-wrap-distance-right:9pt;mso-wrap-distance-bottom:0;mso-position-horizontal:absolute;mso-position-horizontal-relative:text;mso-position-vertical:absolute;mso-position-vertical-relative:text;v-text-anchor:middle" o:gfxdata="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" fillcolor="black [3213]" stroked="f" strokeweight="1pt">
               <w10:wrap type="square"/>
             </v:rect>
           </w:pict>
@@ -33753,50 +34775,14 @@
         <w:color w:val="808080" w:themeColor="background1" w:themeShade="80"/>
         <w:lang w:val="en-US"/>
       </w:rPr>
-      <w:t xml:space="preserve">Last update on </w:t>
+      <w:t>Last update</w:t>
     </w:r>
     <w:r>
       <w:rPr>
         <w:color w:val="808080" w:themeColor="background1" w:themeShade="80"/>
         <w:lang w:val="en-US"/>
       </w:rPr>
-      <w:t>November</w:t>
-    </w:r>
-    <w:r>
-      <w:rPr>
-        <w:color w:val="808080" w:themeColor="background1" w:themeShade="80"/>
-        <w:lang w:val="en-US"/>
-      </w:rPr>
-      <w:t xml:space="preserve"> </w:t>
-    </w:r>
-    <w:r>
-      <w:rPr>
-        <w:color w:val="808080" w:themeColor="background1" w:themeShade="80"/>
-        <w:lang w:val="en-US"/>
-      </w:rPr>
-      <w:t>1</w:t>
-    </w:r>
-    <w:r>
-      <w:rPr>
-        <w:color w:val="808080" w:themeColor="background1" w:themeShade="80"/>
-        <w:lang w:val="en-US"/>
-      </w:rPr>
-      <w:t>9</w:t>
-    </w:r>
-    <w:r>
-      <w:rPr>
-        <w:color w:val="808080" w:themeColor="background1" w:themeShade="80"/>
-        <w:vertAlign w:val="superscript"/>
-        <w:lang w:val="en-US"/>
-      </w:rPr>
-      <w:t>th</w:t>
-    </w:r>
-    <w:r>
-      <w:rPr>
-        <w:color w:val="808080" w:themeColor="background1" w:themeShade="80"/>
-        <w:lang w:val="en-US"/>
-      </w:rPr>
-      <w:t>, 2020</w:t>
+      <w:t>: 2020-11-23</w:t>
     </w:r>
   </w:p>
 </w:ftr>

</xml_diff>

<commit_message>
feat: Allow to choose the category in itemset chart
Add a parameter to choose which category to display in the itemset
chart.
</commit_message>
<xml_diff>
--- a/vignettes/types_of_attributes_and_methods.docx
+++ b/vignettes/types_of_attributes_and_methods.docx
@@ -26375,7 +26375,7 @@
           <w:bCs/>
           <w:lang w:val="en-US"/>
         </w:rPr>
-        <w:t>use_names</w:t>
+        <w:t>length_one</w:t>
       </w:r>
       <w:proofErr w:type="spellEnd"/>
       <w:r>
@@ -26398,26 +26398,40 @@
         </w:rPr>
         <w:t xml:space="preserve">   </w:t>
       </w:r>
+      <w:r>
+        <w:rPr>
+          <w:b/>
+          <w:bCs/>
+          <w:lang w:val="en-US"/>
+        </w:rPr>
+        <w:t>jitter</w:t>
+      </w:r>
+      <w:r>
+        <w:rPr>
+          <w:lang w:val="en-US"/>
+        </w:rPr>
+        <w:t xml:space="preserve">: logical, </w:t>
+      </w:r>
       <w:proofErr w:type="spellStart"/>
-      <w:proofErr w:type="gramStart"/>
-      <w:r>
-        <w:rPr>
-          <w:b/>
-          <w:bCs/>
-          <w:lang w:val="en-US"/>
-        </w:rPr>
-        <w:t>n.cutoff</w:t>
+      <w:r>
+        <w:rPr>
+          <w:b/>
+          <w:bCs/>
+          <w:lang w:val="en-US"/>
+        </w:rPr>
+        <w:t>display_status</w:t>
       </w:r>
       <w:proofErr w:type="spellEnd"/>
-      <w:proofErr w:type="gramEnd"/>
-      <w:r>
-        <w:rPr>
-          <w:lang w:val="en-US"/>
-        </w:rPr>
-        <w:t>: numeric,</w:t>
-      </w:r>
-      <w:r>
-        <w:rPr>
+      <w:r>
+        <w:rPr>
+          <w:lang w:val="en-US"/>
+        </w:rPr>
+        <w:t>: logical,</w:t>
+      </w:r>
+      <w:r>
+        <w:rPr>
+          <w:b/>
+          <w:bCs/>
           <w:lang w:val="en-US"/>
         </w:rPr>
         <w:t xml:space="preserve"> </w:t>
@@ -26429,28 +26443,14 @@
           <w:bCs/>
           <w:lang w:val="en-US"/>
         </w:rPr>
-        <w:t>length_one</w:t>
+        <w:t>display_text</w:t>
       </w:r>
       <w:proofErr w:type="spellEnd"/>
       <w:r>
         <w:rPr>
           <w:lang w:val="en-US"/>
         </w:rPr>
-        <w:t xml:space="preserve">: logical, </w:t>
-      </w:r>
-      <w:r>
-        <w:rPr>
-          <w:b/>
-          <w:bCs/>
-          <w:lang w:val="en-US"/>
-        </w:rPr>
-        <w:t>jitter</w:t>
-      </w:r>
-      <w:r>
-        <w:rPr>
-          <w:lang w:val="en-US"/>
-        </w:rPr>
-        <w:t xml:space="preserve">: logical, </w:t>
+        <w:t xml:space="preserve">: character, </w:t>
       </w:r>
       <w:proofErr w:type="spellStart"/>
       <w:r>
@@ -26459,7 +26459,7 @@
           <w:bCs/>
           <w:lang w:val="en-US"/>
         </w:rPr>
-        <w:t>display_status</w:t>
+        <w:t>use_names</w:t>
       </w:r>
       <w:proofErr w:type="spellEnd"/>
       <w:r>
@@ -26478,33 +26478,9 @@
       </w:pPr>
       <w:r>
         <w:rPr>
-          <w:b/>
-          <w:bCs/>
           <w:lang w:val="en-US"/>
         </w:rPr>
         <w:t xml:space="preserve">   </w:t>
-      </w:r>
-      <w:proofErr w:type="spellStart"/>
-      <w:r>
-        <w:rPr>
-          <w:b/>
-          <w:bCs/>
-          <w:lang w:val="en-US"/>
-        </w:rPr>
-        <w:t>display_text</w:t>
-      </w:r>
-      <w:proofErr w:type="spellEnd"/>
-      <w:r>
-        <w:rPr>
-          <w:lang w:val="en-US"/>
-        </w:rPr>
-        <w:t>: character,</w:t>
-      </w:r>
-      <w:r>
-        <w:rPr>
-          <w:lang w:val="en-US"/>
-        </w:rPr>
-        <w:t xml:space="preserve"> </w:t>
       </w:r>
       <w:proofErr w:type="spellStart"/>
       <w:proofErr w:type="gramStart"/>
@@ -26514,15 +26490,7 @@
           <w:bCs/>
           <w:lang w:val="en-US"/>
         </w:rPr>
-        <w:t>c.</w:t>
-      </w:r>
-      <w:r>
-        <w:rPr>
-          <w:b/>
-          <w:bCs/>
-          <w:lang w:val="en-US"/>
-        </w:rPr>
-        <w:t>cutoff</w:t>
+        <w:t>n.cutoff</w:t>
       </w:r>
       <w:proofErr w:type="spellEnd"/>
       <w:proofErr w:type="gramEnd"/>
@@ -26530,57 +26498,59 @@
         <w:rPr>
           <w:lang w:val="en-US"/>
         </w:rPr>
+        <w:t>: numeric,</w:t>
+      </w:r>
+      <w:r>
+        <w:rPr>
+          <w:lang w:val="en-US"/>
+        </w:rPr>
+        <w:t xml:space="preserve"> </w:t>
+      </w:r>
+      <w:r>
+        <w:rPr>
+          <w:b/>
+          <w:bCs/>
+          <w:lang w:val="en-US"/>
+        </w:rPr>
+        <w:t>category</w:t>
+      </w:r>
+      <w:r>
+        <w:rPr>
+          <w:lang w:val="en-US"/>
+        </w:rPr>
+        <w:t>: character or numeric,</w:t>
+      </w:r>
+      <w:r>
+        <w:rPr>
+          <w:b/>
+          <w:bCs/>
+          <w:lang w:val="en-US"/>
+        </w:rPr>
+        <w:t xml:space="preserve"> </w:t>
+      </w:r>
+      <w:proofErr w:type="spellStart"/>
+      <w:r>
+        <w:rPr>
+          <w:b/>
+          <w:bCs/>
+          <w:lang w:val="en-US"/>
+        </w:rPr>
+        <w:t>c.</w:t>
+      </w:r>
+      <w:r>
+        <w:rPr>
+          <w:b/>
+          <w:bCs/>
+          <w:lang w:val="en-US"/>
+        </w:rPr>
+        <w:t>cutoff</w:t>
+      </w:r>
+      <w:proofErr w:type="spellEnd"/>
+      <w:r>
+        <w:rPr>
+          <w:lang w:val="en-US"/>
+        </w:rPr>
         <w:t>: numeric</w:t>
-      </w:r>
-      <w:r>
-        <w:rPr>
-          <w:lang w:val="en-US"/>
-        </w:rPr>
-        <w:t>,</w:t>
-      </w:r>
-      <w:r>
-        <w:rPr>
-          <w:lang w:val="en-US"/>
-        </w:rPr>
-        <w:t xml:space="preserve"> </w:t>
-      </w:r>
-      <w:proofErr w:type="spellStart"/>
-      <w:r>
-        <w:rPr>
-          <w:b/>
-          <w:bCs/>
-          <w:lang w:val="en-US"/>
-        </w:rPr>
-        <w:t>sort</w:t>
-      </w:r>
-      <w:r>
-        <w:rPr>
-          <w:b/>
-          <w:bCs/>
-          <w:lang w:val="en-US"/>
-        </w:rPr>
-        <w:t>_by</w:t>
-      </w:r>
-      <w:proofErr w:type="spellEnd"/>
-      <w:r>
-        <w:rPr>
-          <w:lang w:val="en-US"/>
-        </w:rPr>
-        <w:t xml:space="preserve">: character, </w:t>
-      </w:r>
-      <w:r>
-        <w:rPr>
-          <w:b/>
-          <w:bCs/>
-          <w:lang w:val="en-US"/>
-        </w:rPr>
-        <w:t>title</w:t>
-      </w:r>
-      <w:r>
-        <w:rPr>
-          <w:lang w:val="en-US"/>
-        </w:rPr>
-        <w:t>: character</w:t>
       </w:r>
       <w:r>
         <w:rPr>
@@ -26598,11 +26568,61 @@
       </w:pPr>
       <w:r>
         <w:rPr>
-          <w:b/>
-          <w:bCs/>
           <w:lang w:val="en-US"/>
         </w:rPr>
         <w:t xml:space="preserve">   </w:t>
+      </w:r>
+      <w:proofErr w:type="spellStart"/>
+      <w:r>
+        <w:rPr>
+          <w:b/>
+          <w:bCs/>
+          <w:lang w:val="en-US"/>
+        </w:rPr>
+        <w:t>sort</w:t>
+      </w:r>
+      <w:r>
+        <w:rPr>
+          <w:b/>
+          <w:bCs/>
+          <w:lang w:val="en-US"/>
+        </w:rPr>
+        <w:t>_by</w:t>
+      </w:r>
+      <w:proofErr w:type="spellEnd"/>
+      <w:r>
+        <w:rPr>
+          <w:lang w:val="en-US"/>
+        </w:rPr>
+        <w:t xml:space="preserve">: character, </w:t>
+      </w:r>
+      <w:r>
+        <w:rPr>
+          <w:b/>
+          <w:bCs/>
+          <w:lang w:val="en-US"/>
+        </w:rPr>
+        <w:t>title</w:t>
+      </w:r>
+      <w:r>
+        <w:rPr>
+          <w:lang w:val="en-US"/>
+        </w:rPr>
+        <w:t>: character</w:t>
+      </w:r>
+      <w:r>
+        <w:rPr>
+          <w:lang w:val="en-US"/>
+        </w:rPr>
+        <w:t>,</w:t>
+      </w:r>
+      <w:r>
+        <w:rPr>
+          <w:b/>
+          <w:bCs/>
+          <w:lang w:val="en-US"/>
+        </w:rPr>
+        <w:t xml:space="preserve"> </w:t>
       </w:r>
       <w:r>
         <w:rPr>
@@ -34702,7 +34722,7 @@
         </mc:Choice>
         <mc:Fallback>
           <w:pict>
-            <v:rect w14:anchorId="75CCD398" id="Rectangle 38" o:spid="_x0000_s1026" style="position:absolute;margin-left:1.15pt;margin-top:-7.8pt;width:466.5pt;height:1.45pt;z-index:251660288;visibility:visible;mso-wrap-style:square;mso-wrap-distance-left:9pt;mso-wrap-distance-top:0;mso-wrap-distance-right:9pt;mso-wrap-distance-bottom:0;mso-position-horizontal:absolute;mso-position-horizontal-relative:text;mso-position-vertical:absolute;mso-position-vertical-relative:text;v-text-anchor:middle" o:gfxdata="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" fillcolor="black [3213]" stroked="f" strokeweight="1pt">
+            <v:rect w14:anchorId="009EEDFF" id="Rectangle 38" o:spid="_x0000_s1026" style="position:absolute;margin-left:1.15pt;margin-top:-7.8pt;width:466.5pt;height:1.45pt;z-index:251660288;visibility:visible;mso-wrap-style:square;mso-wrap-distance-left:9pt;mso-wrap-distance-top:0;mso-wrap-distance-right:9pt;mso-wrap-distance-bottom:0;mso-position-horizontal:absolute;mso-position-horizontal-relative:text;mso-position-vertical:absolute;mso-position-vertical-relative:text;v-text-anchor:middle" o:gfxdata="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" fillcolor="black [3213]" stroked="f" strokeweight="1pt">
               <w10:wrap type="square"/>
             </v:rect>
           </w:pict>
@@ -34924,14 +34944,14 @@
         <w:color w:val="808080" w:themeColor="background1" w:themeShade="80"/>
         <w:lang w:val="en-US"/>
       </w:rPr>
-      <w:t>: 2020-11-2</w:t>
+      <w:t>: 2020-11-</w:t>
     </w:r>
     <w:r>
       <w:rPr>
         <w:color w:val="808080" w:themeColor="background1" w:themeShade="80"/>
         <w:lang w:val="en-US"/>
       </w:rPr>
-      <w:t>4</w:t>
+      <w:t>30</w:t>
     </w:r>
   </w:p>
 </w:ftr>

</xml_diff>

<commit_message>
refactor: Rename attributes of the SpectralAnalyzer class
Rename the atrtibutes nodes_links and patterns_links to node_links
and pattern_links.
Rename and adapt the values of NODES_links and PATTERNS_LINKS
accordingly.
Update the SA_instance data and one part of the related tutorial.
</commit_message>
<xml_diff>
--- a/vignettes/types_of_attributes_and_methods.docx
+++ b/vignettes/types_of_attributes_and_methods.docx
@@ -943,7 +943,7 @@
           <w:iCs/>
           <w:lang w:val="en-US"/>
         </w:rPr>
-        <w:t>NODES</w:t>
+        <w:t>NODE</w:t>
       </w:r>
       <w:r>
         <w:rPr>
@@ -997,7 +997,7 @@
           <w:iCs/>
           <w:lang w:val="en-US"/>
         </w:rPr>
-        <w:t>PATTERNS</w:t>
+        <w:t>PATTERN</w:t>
       </w:r>
       <w:r>
         <w:rPr>
@@ -7190,7 +7190,7 @@
           <w:b/>
           <w:lang w:val="en-US"/>
         </w:rPr>
-        <w:t>nodes_links</w:t>
+        <w:t>node_links</w:t>
       </w:r>
       <w:proofErr w:type="spellEnd"/>
       <w:r>
@@ -11152,7 +11152,7 @@
           <w:b/>
           <w:lang w:val="en-US"/>
         </w:rPr>
-        <w:t>patterns_links</w:t>
+        <w:t>pattern_links</w:t>
       </w:r>
       <w:proofErr w:type="spellEnd"/>
       <w:r>
@@ -12757,7 +12757,14 @@
           <w:b/>
           <w:bCs/>
         </w:rPr>
-        <w:t>_nodes_links</w:t>
+        <w:t>_</w:t>
+      </w:r>
+      <w:r>
+        <w:rPr>
+          <w:b/>
+          <w:bCs/>
+        </w:rPr>
+        <w:t>node_links</w:t>
       </w:r>
       <w:proofErr w:type="spellEnd"/>
       <w:r>
@@ -12942,7 +12949,15 @@
           <w:bCs/>
           <w:lang w:val="en-US"/>
         </w:rPr>
-        <w:t>init_patterns_</w:t>
+        <w:t>init_</w:t>
+      </w:r>
+      <w:r>
+        <w:rPr>
+          <w:b/>
+          <w:bCs/>
+          <w:lang w:val="en-US"/>
+        </w:rPr>
+        <w:t>pattern_</w:t>
       </w:r>
       <w:proofErr w:type="gramStart"/>
       <w:r>
@@ -13170,7 +13185,15 @@
           <w:bCs/>
           <w:lang w:val="en-US"/>
         </w:rPr>
-        <w:t>is_init_nodes_</w:t>
+        <w:t>is_init_</w:t>
+      </w:r>
+      <w:r>
+        <w:rPr>
+          <w:b/>
+          <w:bCs/>
+          <w:lang w:val="en-US"/>
+        </w:rPr>
+        <w:t>node_</w:t>
       </w:r>
       <w:proofErr w:type="gramStart"/>
       <w:r>
@@ -13306,7 +13329,15 @@
           <w:bCs/>
           <w:lang w:val="en-US"/>
         </w:rPr>
-        <w:t>is_init_patterns_</w:t>
+        <w:t>is_init_</w:t>
+      </w:r>
+      <w:r>
+        <w:rPr>
+          <w:b/>
+          <w:bCs/>
+          <w:lang w:val="en-US"/>
+        </w:rPr>
+        <w:t>pattern_</w:t>
       </w:r>
       <w:proofErr w:type="gramStart"/>
       <w:r>
@@ -13963,7 +13994,7 @@
           <w:b/>
           <w:lang w:val="en-US"/>
         </w:rPr>
-        <w:t>nodes_links</w:t>
+        <w:t>node_links</w:t>
       </w:r>
       <w:proofErr w:type="spellEnd"/>
       <w:r>
@@ -13990,7 +14021,7 @@
           <w:b/>
           <w:lang w:val="en-US"/>
         </w:rPr>
-        <w:t>patterns_links</w:t>
+        <w:t>pattern_links</w:t>
       </w:r>
       <w:proofErr w:type="spellEnd"/>
     </w:p>
@@ -22144,7 +22175,7 @@
           <w:b/>
           <w:lang w:val="en-US"/>
         </w:rPr>
-        <w:t>nodes_links</w:t>
+        <w:t>node_links</w:t>
       </w:r>
       <w:proofErr w:type="spellEnd"/>
       <w:r>
@@ -22171,7 +22202,7 @@
           <w:b/>
           <w:lang w:val="en-US"/>
         </w:rPr>
-        <w:t>patterns_links</w:t>
+        <w:t>pattern_links</w:t>
       </w:r>
       <w:proofErr w:type="spellEnd"/>
       <w:r>
@@ -26058,7 +26089,7 @@
           <w:b/>
           <w:lang w:val="en-US"/>
         </w:rPr>
-        <w:t>nodes_links</w:t>
+        <w:t>node_links</w:t>
       </w:r>
       <w:proofErr w:type="spellEnd"/>
       <w:r>
@@ -26074,7 +26105,7 @@
           <w:b/>
           <w:lang w:val="en-US"/>
         </w:rPr>
-        <w:t>patterns_links</w:t>
+        <w:t>pattern_links</w:t>
       </w:r>
       <w:proofErr w:type="spellEnd"/>
       <w:r>
@@ -26172,7 +26203,7 @@
           <w:b/>
           <w:lang w:val="en-US"/>
         </w:rPr>
-        <w:t>nodes_links</w:t>
+        <w:t>node_links</w:t>
       </w:r>
       <w:proofErr w:type="spellEnd"/>
       <w:r>
@@ -26188,7 +26219,7 @@
           <w:b/>
           <w:lang w:val="en-US"/>
         </w:rPr>
-        <w:t>patterns_links</w:t>
+        <w:t>pattern_links</w:t>
       </w:r>
       <w:proofErr w:type="spellEnd"/>
       <w:r>
@@ -33184,7 +33215,7 @@
           <w:b/>
           <w:lang w:val="en-US"/>
         </w:rPr>
-        <w:t>nodes_links</w:t>
+        <w:t>node_links</w:t>
       </w:r>
       <w:proofErr w:type="spellEnd"/>
       <w:r>
@@ -33223,14 +33254,7 @@
           <w:b/>
           <w:lang w:val="en-US"/>
         </w:rPr>
-        <w:t>patterns_</w:t>
-      </w:r>
-      <w:r>
-        <w:rPr>
-          <w:b/>
-          <w:lang w:val="en-US"/>
-        </w:rPr>
-        <w:t>links</w:t>
+        <w:t>pattern_links</w:t>
       </w:r>
       <w:proofErr w:type="spellEnd"/>
     </w:p>
@@ -34955,7 +34979,7 @@
         </mc:Choice>
         <mc:Fallback>
           <w:pict>
-            <v:rect w14:anchorId="4DDDE6AB" id="Rectangle 38" o:spid="_x0000_s1026" style="position:absolute;margin-left:1.15pt;margin-top:-7.8pt;width:466.5pt;height:1.45pt;z-index:251660288;visibility:visible;mso-wrap-style:square;mso-wrap-distance-left:9pt;mso-wrap-distance-top:0;mso-wrap-distance-right:9pt;mso-wrap-distance-bottom:0;mso-position-horizontal:absolute;mso-position-horizontal-relative:text;mso-position-vertical:absolute;mso-position-vertical-relative:text;v-text-anchor:middle" o:gfxdata="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" fillcolor="black [3213]" stroked="f" strokeweight="1pt">
+            <v:rect w14:anchorId="14D3DFF5" id="Rectangle 38" o:spid="_x0000_s1026" style="position:absolute;margin-left:1.15pt;margin-top:-7.8pt;width:466.5pt;height:1.45pt;z-index:251660288;visibility:visible;mso-wrap-style:square;mso-wrap-distance-left:9pt;mso-wrap-distance-top:0;mso-wrap-distance-right:9pt;mso-wrap-distance-bottom:0;mso-position-horizontal:absolute;mso-position-horizontal-relative:text;mso-position-vertical:absolute;mso-position-vertical-relative:text;v-text-anchor:middle" o:gfxdata="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" fillcolor="black [3213]" stroked="f" strokeweight="1pt">
               <w10:wrap type="square"/>
             </v:rect>
           </w:pict>

</xml_diff>

<commit_message>
feat: Allow to plot nodes in itemset charts
The itemset chart now allows to visualize not only patterns but also
nodes.
The title "Order" is now "Length" for nodes and for patterns.
</commit_message>
<xml_diff>
--- a/vignettes/types_of_attributes_and_methods.docx
+++ b/vignettes/types_of_attributes_and_methods.docx
@@ -26289,7 +26289,7 @@
           <w:bCs/>
           <w:lang w:val="en-US"/>
         </w:rPr>
-        <w:t>pattern</w:t>
+        <w:t>itemset</w:t>
       </w:r>
       <w:r>
         <w:rPr>
@@ -26317,6 +26317,7 @@
         </w:rPr>
         <w:t>(</w:t>
       </w:r>
+      <w:proofErr w:type="spellStart"/>
       <w:proofErr w:type="gramEnd"/>
       <w:r>
         <w:rPr>
@@ -26324,6 +26325,14 @@
           <w:bCs/>
           <w:lang w:val="en-US"/>
         </w:rPr>
+        <w:t>no</w:t>
+      </w:r>
+      <w:r>
+        <w:rPr>
+          <w:b/>
+          <w:bCs/>
+          <w:lang w:val="en-US"/>
+        </w:rPr>
         <w:t>p</w:t>
       </w:r>
       <w:r>
@@ -26334,6 +26343,7 @@
         </w:rPr>
         <w:t>c</w:t>
       </w:r>
+      <w:proofErr w:type="spellEnd"/>
       <w:r>
         <w:rPr>
           <w:lang w:val="en-US"/>
@@ -26369,7 +26379,39 @@
           <w:b/>
           <w:lang w:val="en-US"/>
         </w:rPr>
-        <w:t xml:space="preserve"> patterns</w:t>
+        <w:t xml:space="preserve"> </w:t>
+      </w:r>
+      <w:r>
+        <w:rPr>
+          <w:b/>
+          <w:lang w:val="en-US"/>
+        </w:rPr>
+        <w:t>nodes</w:t>
+      </w:r>
+      <w:r>
+        <w:rPr>
+          <w:lang w:val="en-US"/>
+        </w:rPr>
+        <w:t xml:space="preserve"> o</w:t>
+      </w:r>
+      <w:r>
+        <w:rPr>
+          <w:lang w:val="en-US"/>
+        </w:rPr>
+        <w:t>r</w:t>
+      </w:r>
+      <w:r>
+        <w:rPr>
+          <w:lang w:val="en-US"/>
+        </w:rPr>
+        <w:t xml:space="preserve"> </w:t>
+      </w:r>
+      <w:r>
+        <w:rPr>
+          <w:b/>
+          <w:lang w:val="en-US"/>
+        </w:rPr>
+        <w:t>patterns</w:t>
       </w:r>
       <w:r>
         <w:rPr>
@@ -26397,29 +26439,15 @@
         <w:rPr>
           <w:lang w:val="en-US"/>
         </w:rPr>
-        <w:t xml:space="preserve">: character, </w:t>
-      </w:r>
-      <w:proofErr w:type="spellStart"/>
-      <w:r>
-        <w:rPr>
-          <w:b/>
-          <w:bCs/>
-          <w:lang w:val="en-US"/>
-        </w:rPr>
-        <w:t>length_one</w:t>
-      </w:r>
-      <w:proofErr w:type="spellEnd"/>
-      <w:r>
-        <w:rPr>
-          <w:lang w:val="en-US"/>
-        </w:rPr>
-        <w:t>: logical,</w:t>
+        <w:t>: character,</w:t>
       </w:r>
     </w:p>
     <w:p>
       <w:pPr>
         <w:ind w:left="708" w:firstLine="708"/>
         <w:rPr>
+          <w:b/>
+          <w:bCs/>
           <w:lang w:val="en-US"/>
         </w:rPr>
       </w:pPr>
@@ -26429,6 +26457,28 @@
         </w:rPr>
         <w:t xml:space="preserve">   </w:t>
       </w:r>
+      <w:proofErr w:type="spellStart"/>
+      <w:r>
+        <w:rPr>
+          <w:b/>
+          <w:bCs/>
+          <w:lang w:val="en-US"/>
+        </w:rPr>
+        <w:t>length_one</w:t>
+      </w:r>
+      <w:proofErr w:type="spellEnd"/>
+      <w:r>
+        <w:rPr>
+          <w:lang w:val="en-US"/>
+        </w:rPr>
+        <w:t>: logical,</w:t>
+      </w:r>
+      <w:r>
+        <w:rPr>
+          <w:lang w:val="en-US"/>
+        </w:rPr>
+        <w:t xml:space="preserve"> </w:t>
+      </w:r>
       <w:r>
         <w:rPr>
           <w:b/>
@@ -26450,47 +26500,23 @@
           <w:bCs/>
           <w:lang w:val="en-US"/>
         </w:rPr>
+        <w:t>display_text</w:t>
+      </w:r>
+      <w:proofErr w:type="spellEnd"/>
+      <w:r>
+        <w:rPr>
+          <w:lang w:val="en-US"/>
+        </w:rPr>
+        <w:t xml:space="preserve">: character, </w:t>
+      </w:r>
+      <w:proofErr w:type="spellStart"/>
+      <w:r>
+        <w:rPr>
+          <w:b/>
+          <w:bCs/>
+          <w:lang w:val="en-US"/>
+        </w:rPr>
         <w:t>display_status</w:t>
-      </w:r>
-      <w:proofErr w:type="spellEnd"/>
-      <w:r>
-        <w:rPr>
-          <w:lang w:val="en-US"/>
-        </w:rPr>
-        <w:t>: logical,</w:t>
-      </w:r>
-      <w:r>
-        <w:rPr>
-          <w:b/>
-          <w:bCs/>
-          <w:lang w:val="en-US"/>
-        </w:rPr>
-        <w:t xml:space="preserve"> </w:t>
-      </w:r>
-      <w:proofErr w:type="spellStart"/>
-      <w:r>
-        <w:rPr>
-          <w:b/>
-          <w:bCs/>
-          <w:lang w:val="en-US"/>
-        </w:rPr>
-        <w:t>display_text</w:t>
-      </w:r>
-      <w:proofErr w:type="spellEnd"/>
-      <w:r>
-        <w:rPr>
-          <w:lang w:val="en-US"/>
-        </w:rPr>
-        <w:t xml:space="preserve">: character, </w:t>
-      </w:r>
-      <w:proofErr w:type="spellStart"/>
-      <w:r>
-        <w:rPr>
-          <w:b/>
-          <w:bCs/>
-          <w:lang w:val="en-US"/>
-        </w:rPr>
-        <w:t>use_names</w:t>
       </w:r>
       <w:proofErr w:type="spellEnd"/>
       <w:r>
@@ -26504,6 +26530,8 @@
       <w:pPr>
         <w:ind w:left="708" w:firstLine="708"/>
         <w:rPr>
+          <w:b/>
+          <w:bCs/>
           <w:lang w:val="en-US"/>
         </w:rPr>
       </w:pPr>
@@ -26512,6 +26540,28 @@
           <w:lang w:val="en-US"/>
         </w:rPr>
         <w:t xml:space="preserve">   </w:t>
+      </w:r>
+      <w:proofErr w:type="spellStart"/>
+      <w:r>
+        <w:rPr>
+          <w:b/>
+          <w:bCs/>
+          <w:lang w:val="en-US"/>
+        </w:rPr>
+        <w:t>use_names</w:t>
+      </w:r>
+      <w:proofErr w:type="spellEnd"/>
+      <w:r>
+        <w:rPr>
+          <w:lang w:val="en-US"/>
+        </w:rPr>
+        <w:t>: logical,</w:t>
+      </w:r>
+      <w:r>
+        <w:rPr>
+          <w:lang w:val="en-US"/>
+        </w:rPr>
+        <w:t xml:space="preserve"> </w:t>
       </w:r>
       <w:proofErr w:type="spellStart"/>
       <w:proofErr w:type="gramStart"/>
@@ -26550,44 +26600,6 @@
           <w:lang w:val="en-US"/>
         </w:rPr>
         <w:t>: character or numeric,</w:t>
-      </w:r>
-      <w:r>
-        <w:rPr>
-          <w:b/>
-          <w:bCs/>
-          <w:lang w:val="en-US"/>
-        </w:rPr>
-        <w:t xml:space="preserve"> </w:t>
-      </w:r>
-      <w:proofErr w:type="spellStart"/>
-      <w:r>
-        <w:rPr>
-          <w:b/>
-          <w:bCs/>
-          <w:lang w:val="en-US"/>
-        </w:rPr>
-        <w:t>c.</w:t>
-      </w:r>
-      <w:r>
-        <w:rPr>
-          <w:b/>
-          <w:bCs/>
-          <w:lang w:val="en-US"/>
-        </w:rPr>
-        <w:t>cutoff</w:t>
-      </w:r>
-      <w:proofErr w:type="spellEnd"/>
-      <w:r>
-        <w:rPr>
-          <w:lang w:val="en-US"/>
-        </w:rPr>
-        <w:t>: numeric</w:t>
-      </w:r>
-      <w:r>
-        <w:rPr>
-          <w:lang w:val="en-US"/>
-        </w:rPr>
-        <w:t>,</w:t>
       </w:r>
     </w:p>
     <w:p>
@@ -26610,6 +26622,42 @@
           <w:bCs/>
           <w:lang w:val="en-US"/>
         </w:rPr>
+        <w:t>c.</w:t>
+      </w:r>
+      <w:r>
+        <w:rPr>
+          <w:b/>
+          <w:bCs/>
+          <w:lang w:val="en-US"/>
+        </w:rPr>
+        <w:t>cutoff</w:t>
+      </w:r>
+      <w:proofErr w:type="spellEnd"/>
+      <w:r>
+        <w:rPr>
+          <w:lang w:val="en-US"/>
+        </w:rPr>
+        <w:t>: numeric</w:t>
+      </w:r>
+      <w:r>
+        <w:rPr>
+          <w:lang w:val="en-US"/>
+        </w:rPr>
+        <w:t>,</w:t>
+      </w:r>
+      <w:r>
+        <w:rPr>
+          <w:lang w:val="en-US"/>
+        </w:rPr>
+        <w:t xml:space="preserve"> </w:t>
+      </w:r>
+      <w:proofErr w:type="spellStart"/>
+      <w:r>
+        <w:rPr>
+          <w:b/>
+          <w:bCs/>
+          <w:lang w:val="en-US"/>
+        </w:rPr>
         <w:t>sort</w:t>
       </w:r>
       <w:r>
@@ -26618,14 +26666,30 @@
           <w:bCs/>
           <w:lang w:val="en-US"/>
         </w:rPr>
-        <w:t>_by</w:t>
+        <w:t>_</w:t>
+      </w:r>
+      <w:proofErr w:type="gramStart"/>
+      <w:r>
+        <w:rPr>
+          <w:b/>
+          <w:bCs/>
+          <w:lang w:val="en-US"/>
+        </w:rPr>
+        <w:t>by</w:t>
       </w:r>
       <w:proofErr w:type="spellEnd"/>
       <w:r>
         <w:rPr>
           <w:lang w:val="en-US"/>
         </w:rPr>
-        <w:t xml:space="preserve">: character, </w:t>
+        <w:t>:</w:t>
+      </w:r>
+      <w:proofErr w:type="gramEnd"/>
+      <w:r>
+        <w:rPr>
+          <w:lang w:val="en-US"/>
+        </w:rPr>
+        <w:t xml:space="preserve"> character, </w:t>
       </w:r>
       <w:r>
         <w:rPr>
@@ -26669,11 +26733,19 @@
         </w:rPr>
         <w:t>: character,</w:t>
       </w:r>
-      <w:r>
-        <w:rPr>
-          <w:lang w:val="en-US"/>
-        </w:rPr>
-        <w:t xml:space="preserve"> </w:t>
+    </w:p>
+    <w:p>
+      <w:pPr>
+        <w:ind w:left="708" w:firstLine="708"/>
+        <w:rPr>
+          <w:lang w:val="en-US"/>
+        </w:rPr>
+      </w:pPr>
+      <w:r>
+        <w:rPr>
+          <w:lang w:val="en-US"/>
+        </w:rPr>
+        <w:t xml:space="preserve">   </w:t>
       </w:r>
       <w:r>
         <w:rPr>
@@ -26713,6 +26785,360 @@
       </w:r>
       <w:proofErr w:type="spellEnd"/>
       <w:proofErr w:type="gramEnd"/>
+    </w:p>
+    <w:tbl>
+      <w:tblPr>
+        <w:tblW w:w="4898" w:type="dxa"/>
+        <w:tblCellMar>
+          <w:left w:w="70" w:type="dxa"/>
+          <w:right w:w="70" w:type="dxa"/>
+        </w:tblCellMar>
+        <w:tblLook w:val="04A0" w:firstRow="1" w:lastRow="0" w:firstColumn="1" w:lastColumn="0" w:noHBand="0" w:noVBand="1"/>
+      </w:tblPr>
+      <w:tblGrid>
+        <w:gridCol w:w="947"/>
+        <w:gridCol w:w="1691"/>
+        <w:gridCol w:w="1280"/>
+        <w:gridCol w:w="980"/>
+      </w:tblGrid>
+      <w:tr>
+        <w:trPr>
+          <w:trHeight w:val="300"/>
+        </w:trPr>
+        <w:tc>
+          <w:tcPr>
+            <w:tcW w:w="947" w:type="dxa"/>
+            <w:tcBorders>
+              <w:top w:val="single" w:sz="4" w:space="0" w:color="auto"/>
+              <w:left w:val="single" w:sz="4" w:space="0" w:color="auto"/>
+              <w:bottom w:val="single" w:sz="4" w:space="0" w:color="auto"/>
+              <w:right w:val="single" w:sz="4" w:space="0" w:color="auto"/>
+            </w:tcBorders>
+            <w:shd w:val="clear" w:color="A5A5A5" w:fill="A5A5A5"/>
+            <w:vAlign w:val="center"/>
+          </w:tcPr>
+          <w:p>
+            <w:pPr>
+              <w:spacing w:after="0" w:line="240" w:lineRule="auto"/>
+              <w:jc w:val="center"/>
+              <w:rPr>
+                <w:rFonts w:ascii="Calibri" w:eastAsia="Times New Roman" w:hAnsi="Calibri" w:cs="Times New Roman"/>
+                <w:b/>
+                <w:bCs/>
+                <w:color w:val="FFFFFF"/>
+                <w:lang w:val="en-US" w:eastAsia="fr-FR"/>
+              </w:rPr>
+            </w:pPr>
+            <w:r>
+              <w:rPr>
+                <w:rFonts w:ascii="Calibri" w:eastAsia="Times New Roman" w:hAnsi="Calibri" w:cs="Times New Roman"/>
+                <w:b/>
+                <w:bCs/>
+                <w:color w:val="FFFFFF"/>
+                <w:lang w:val="en-US" w:eastAsia="fr-FR"/>
+              </w:rPr>
+              <w:t>ID</w:t>
+            </w:r>
+          </w:p>
+        </w:tc>
+        <w:tc>
+          <w:tcPr>
+            <w:tcW w:w="1691" w:type="dxa"/>
+            <w:tcBorders>
+              <w:top w:val="single" w:sz="4" w:space="0" w:color="auto"/>
+              <w:left w:val="single" w:sz="4" w:space="0" w:color="auto"/>
+              <w:bottom w:val="single" w:sz="4" w:space="0" w:color="auto"/>
+              <w:right w:val="single" w:sz="4" w:space="0" w:color="auto"/>
+            </w:tcBorders>
+            <w:shd w:val="clear" w:color="A5A5A5" w:fill="A5A5A5"/>
+            <w:noWrap/>
+            <w:vAlign w:val="center"/>
+            <w:hideMark/>
+          </w:tcPr>
+          <w:p>
+            <w:pPr>
+              <w:spacing w:after="0" w:line="240" w:lineRule="auto"/>
+              <w:jc w:val="center"/>
+              <w:rPr>
+                <w:rFonts w:ascii="Calibri" w:eastAsia="Times New Roman" w:hAnsi="Calibri" w:cs="Times New Roman"/>
+                <w:b/>
+                <w:bCs/>
+                <w:color w:val="FFFFFF"/>
+                <w:lang w:val="en-US" w:eastAsia="fr-FR"/>
+              </w:rPr>
+            </w:pPr>
+            <w:r>
+              <w:rPr>
+                <w:rFonts w:ascii="Calibri" w:eastAsia="Times New Roman" w:hAnsi="Calibri" w:cs="Times New Roman"/>
+                <w:b/>
+                <w:bCs/>
+                <w:color w:val="FFFFFF"/>
+                <w:lang w:val="en-US" w:eastAsia="fr-FR"/>
+              </w:rPr>
+              <w:t>node</w:t>
+            </w:r>
+          </w:p>
+        </w:tc>
+        <w:tc>
+          <w:tcPr>
+            <w:tcW w:w="1280" w:type="dxa"/>
+            <w:tcBorders>
+              <w:top w:val="single" w:sz="4" w:space="0" w:color="auto"/>
+              <w:left w:val="single" w:sz="4" w:space="0" w:color="auto"/>
+              <w:bottom w:val="single" w:sz="4" w:space="0" w:color="auto"/>
+              <w:right w:val="single" w:sz="4" w:space="0" w:color="auto"/>
+            </w:tcBorders>
+            <w:shd w:val="clear" w:color="A5A5A5" w:fill="A5A5A5"/>
+            <w:noWrap/>
+            <w:vAlign w:val="center"/>
+            <w:hideMark/>
+          </w:tcPr>
+          <w:p>
+            <w:pPr>
+              <w:spacing w:after="0" w:line="240" w:lineRule="auto"/>
+              <w:jc w:val="center"/>
+              <w:rPr>
+                <w:rFonts w:ascii="Calibri" w:eastAsia="Times New Roman" w:hAnsi="Calibri" w:cs="Times New Roman"/>
+                <w:b/>
+                <w:bCs/>
+                <w:color w:val="FFFFFF"/>
+                <w:lang w:val="en-US" w:eastAsia="fr-FR"/>
+              </w:rPr>
+            </w:pPr>
+            <w:r>
+              <w:rPr>
+                <w:rFonts w:ascii="Calibri" w:eastAsia="Times New Roman" w:hAnsi="Calibri" w:cs="Times New Roman"/>
+                <w:b/>
+                <w:bCs/>
+                <w:color w:val="FFFFFF"/>
+                <w:lang w:val="en-US" w:eastAsia="fr-FR"/>
+              </w:rPr>
+              <w:t>length</w:t>
+            </w:r>
+          </w:p>
+        </w:tc>
+        <w:tc>
+          <w:tcPr>
+            <w:tcW w:w="980" w:type="dxa"/>
+            <w:tcBorders>
+              <w:top w:val="single" w:sz="4" w:space="0" w:color="auto"/>
+              <w:left w:val="single" w:sz="4" w:space="0" w:color="auto"/>
+              <w:bottom w:val="single" w:sz="4" w:space="0" w:color="auto"/>
+              <w:right w:val="single" w:sz="4" w:space="0" w:color="auto"/>
+            </w:tcBorders>
+            <w:shd w:val="clear" w:color="A5A5A5" w:fill="A5A5A5"/>
+            <w:noWrap/>
+            <w:vAlign w:val="center"/>
+            <w:hideMark/>
+          </w:tcPr>
+          <w:p>
+            <w:pPr>
+              <w:spacing w:after="0" w:line="240" w:lineRule="auto"/>
+              <w:jc w:val="center"/>
+              <w:rPr>
+                <w:rFonts w:ascii="Calibri" w:eastAsia="Times New Roman" w:hAnsi="Calibri" w:cs="Times New Roman"/>
+                <w:b/>
+                <w:bCs/>
+                <w:color w:val="FFFFFF"/>
+                <w:lang w:val="en-US" w:eastAsia="fr-FR"/>
+              </w:rPr>
+            </w:pPr>
+            <w:r>
+              <w:rPr>
+                <w:rFonts w:ascii="Calibri" w:eastAsia="Times New Roman" w:hAnsi="Calibri" w:cs="Times New Roman"/>
+                <w:b/>
+                <w:bCs/>
+                <w:color w:val="FFFFFF"/>
+                <w:lang w:val="en-US" w:eastAsia="fr-FR"/>
+              </w:rPr>
+              <w:t>weight</w:t>
+            </w:r>
+          </w:p>
+        </w:tc>
+      </w:tr>
+      <w:tr>
+        <w:trPr>
+          <w:trHeight w:val="300"/>
+        </w:trPr>
+        <w:tc>
+          <w:tcPr>
+            <w:tcW w:w="947" w:type="dxa"/>
+            <w:tcBorders>
+              <w:top w:val="single" w:sz="4" w:space="0" w:color="auto"/>
+              <w:left w:val="single" w:sz="4" w:space="0" w:color="auto"/>
+              <w:bottom w:val="single" w:sz="4" w:space="0" w:color="auto"/>
+              <w:right w:val="single" w:sz="4" w:space="0" w:color="auto"/>
+            </w:tcBorders>
+            <w:vAlign w:val="center"/>
+          </w:tcPr>
+          <w:p>
+            <w:pPr>
+              <w:spacing w:after="0" w:line="240" w:lineRule="auto"/>
+              <w:jc w:val="center"/>
+              <w:rPr>
+                <w:rFonts w:ascii="Calibri" w:eastAsia="Times New Roman" w:hAnsi="Calibri" w:cs="Times New Roman"/>
+                <w:color w:val="000000"/>
+                <w:lang w:val="en-US" w:eastAsia="fr-FR"/>
+              </w:rPr>
+            </w:pPr>
+            <w:r>
+              <w:rPr>
+                <w:rFonts w:ascii="Calibri" w:eastAsia="Times New Roman" w:hAnsi="Calibri" w:cs="Times New Roman"/>
+                <w:color w:val="000000"/>
+                <w:lang w:val="en-US" w:eastAsia="fr-FR"/>
+              </w:rPr>
+              <w:t>numeric</w:t>
+            </w:r>
+          </w:p>
+        </w:tc>
+        <w:tc>
+          <w:tcPr>
+            <w:tcW w:w="1691" w:type="dxa"/>
+            <w:tcBorders>
+              <w:top w:val="single" w:sz="4" w:space="0" w:color="auto"/>
+              <w:left w:val="single" w:sz="4" w:space="0" w:color="auto"/>
+              <w:bottom w:val="single" w:sz="4" w:space="0" w:color="auto"/>
+              <w:right w:val="single" w:sz="4" w:space="0" w:color="auto"/>
+            </w:tcBorders>
+            <w:shd w:val="clear" w:color="auto" w:fill="auto"/>
+            <w:noWrap/>
+            <w:vAlign w:val="center"/>
+            <w:hideMark/>
+          </w:tcPr>
+          <w:p>
+            <w:pPr>
+              <w:spacing w:after="0" w:line="240" w:lineRule="auto"/>
+              <w:jc w:val="center"/>
+              <w:rPr>
+                <w:rFonts w:ascii="Calibri" w:eastAsia="Times New Roman" w:hAnsi="Calibri" w:cs="Times New Roman"/>
+                <w:color w:val="000000"/>
+                <w:lang w:val="en-US" w:eastAsia="fr-FR"/>
+              </w:rPr>
+            </w:pPr>
+            <w:r>
+              <w:rPr>
+                <w:rFonts w:ascii="Calibri" w:eastAsia="Times New Roman" w:hAnsi="Calibri" w:cs="Times New Roman"/>
+                <w:color w:val="000000"/>
+                <w:lang w:val="en-US" w:eastAsia="fr-FR"/>
+              </w:rPr>
+              <w:t>vector(</w:t>
+            </w:r>
+            <w:r>
+              <w:rPr>
+                <w:rFonts w:eastAsiaTheme="minorEastAsia"/>
+                <w:iCs/>
+                <w:lang w:val="en-US"/>
+              </w:rPr>
+              <w:t>character</w:t>
+            </w:r>
+            <w:r>
+              <w:rPr>
+                <w:rFonts w:ascii="Calibri" w:eastAsia="Times New Roman" w:hAnsi="Calibri" w:cs="Times New Roman"/>
+                <w:color w:val="000000"/>
+                <w:lang w:val="en-US" w:eastAsia="fr-FR"/>
+              </w:rPr>
+              <w:t>)</w:t>
+            </w:r>
+          </w:p>
+        </w:tc>
+        <w:tc>
+          <w:tcPr>
+            <w:tcW w:w="1280" w:type="dxa"/>
+            <w:tcBorders>
+              <w:top w:val="single" w:sz="4" w:space="0" w:color="auto"/>
+              <w:left w:val="single" w:sz="4" w:space="0" w:color="auto"/>
+              <w:bottom w:val="single" w:sz="4" w:space="0" w:color="auto"/>
+              <w:right w:val="single" w:sz="4" w:space="0" w:color="auto"/>
+            </w:tcBorders>
+            <w:shd w:val="clear" w:color="auto" w:fill="auto"/>
+            <w:noWrap/>
+            <w:vAlign w:val="center"/>
+            <w:hideMark/>
+          </w:tcPr>
+          <w:p>
+            <w:pPr>
+              <w:spacing w:after="0" w:line="240" w:lineRule="auto"/>
+              <w:jc w:val="center"/>
+              <w:rPr>
+                <w:rFonts w:ascii="Calibri" w:eastAsia="Times New Roman" w:hAnsi="Calibri" w:cs="Times New Roman"/>
+                <w:color w:val="000000"/>
+                <w:lang w:val="en-US" w:eastAsia="fr-FR"/>
+              </w:rPr>
+            </w:pPr>
+            <w:r>
+              <w:rPr>
+                <w:rFonts w:ascii="Calibri" w:eastAsia="Times New Roman" w:hAnsi="Calibri" w:cs="Times New Roman"/>
+                <w:color w:val="000000"/>
+                <w:lang w:val="en-US" w:eastAsia="fr-FR"/>
+              </w:rPr>
+              <w:t>numeric</w:t>
+            </w:r>
+          </w:p>
+        </w:tc>
+        <w:tc>
+          <w:tcPr>
+            <w:tcW w:w="980" w:type="dxa"/>
+            <w:tcBorders>
+              <w:top w:val="single" w:sz="4" w:space="0" w:color="auto"/>
+              <w:left w:val="single" w:sz="4" w:space="0" w:color="auto"/>
+              <w:bottom w:val="single" w:sz="4" w:space="0" w:color="auto"/>
+              <w:right w:val="single" w:sz="4" w:space="0" w:color="auto"/>
+            </w:tcBorders>
+            <w:shd w:val="clear" w:color="auto" w:fill="auto"/>
+            <w:noWrap/>
+            <w:vAlign w:val="center"/>
+            <w:hideMark/>
+          </w:tcPr>
+          <w:p>
+            <w:pPr>
+              <w:spacing w:after="0" w:line="240" w:lineRule="auto"/>
+              <w:jc w:val="center"/>
+              <w:rPr>
+                <w:rFonts w:ascii="Calibri" w:eastAsia="Times New Roman" w:hAnsi="Calibri" w:cs="Times New Roman"/>
+                <w:color w:val="000000"/>
+                <w:lang w:val="en-US" w:eastAsia="fr-FR"/>
+              </w:rPr>
+            </w:pPr>
+            <w:r>
+              <w:rPr>
+                <w:rFonts w:ascii="Calibri" w:eastAsia="Times New Roman" w:hAnsi="Calibri" w:cs="Times New Roman"/>
+                <w:color w:val="000000"/>
+                <w:lang w:val="en-US" w:eastAsia="fr-FR"/>
+              </w:rPr>
+              <w:t>numeric</w:t>
+            </w:r>
+          </w:p>
+        </w:tc>
+      </w:tr>
+    </w:tbl>
+    <w:p>
+      <w:pPr>
+        <w:rPr>
+          <w:lang w:val="en-US"/>
+        </w:rPr>
+      </w:pPr>
+      <w:r>
+        <w:rPr>
+          <w:lang w:val="en-US"/>
+        </w:rPr>
+        <w:t xml:space="preserve">or (depends on the type of entities contained in </w:t>
+      </w:r>
+      <w:proofErr w:type="spellStart"/>
+      <w:r>
+        <w:rPr>
+          <w:b/>
+          <w:bCs/>
+          <w:lang w:val="en-US"/>
+        </w:rPr>
+        <w:t>nopc</w:t>
+      </w:r>
+      <w:proofErr w:type="spellEnd"/>
+      <w:r>
+        <w:rPr>
+          <w:lang w:val="en-US"/>
+        </w:rPr>
+        <w:t>)</w:t>
+      </w:r>
     </w:p>
     <w:tbl>
       <w:tblPr>
@@ -26738,7 +27164,7 @@
         </w:trPr>
         <w:tc>
           <w:tcPr>
-            <w:tcW w:w="1038" w:type="dxa"/>
+            <w:tcW w:w="947" w:type="dxa"/>
             <w:tcBorders>
               <w:top w:val="single" w:sz="4" w:space="0" w:color="auto"/>
               <w:left w:val="single" w:sz="4" w:space="0" w:color="auto"/>
@@ -26774,7 +27200,7 @@
         </w:tc>
         <w:tc>
           <w:tcPr>
-            <w:tcW w:w="1600" w:type="dxa"/>
+            <w:tcW w:w="1691" w:type="dxa"/>
             <w:tcBorders>
               <w:top w:val="single" w:sz="4" w:space="0" w:color="auto"/>
               <w:left w:val="single" w:sz="4" w:space="0" w:color="auto"/>
@@ -27007,7 +27433,7 @@
         </w:trPr>
         <w:tc>
           <w:tcPr>
-            <w:tcW w:w="1038" w:type="dxa"/>
+            <w:tcW w:w="947" w:type="dxa"/>
             <w:tcBorders>
               <w:top w:val="single" w:sz="4" w:space="0" w:color="auto"/>
               <w:left w:val="single" w:sz="4" w:space="0" w:color="auto"/>
@@ -27038,7 +27464,7 @@
         </w:tc>
         <w:tc>
           <w:tcPr>
-            <w:tcW w:w="1600" w:type="dxa"/>
+            <w:tcW w:w="1691" w:type="dxa"/>
             <w:tcBorders>
               <w:top w:val="single" w:sz="4" w:space="0" w:color="auto"/>
               <w:left w:val="single" w:sz="4" w:space="0" w:color="auto"/>
@@ -27289,68 +27715,84 @@
         </w:rPr>
         <w:t xml:space="preserve"> </w:t>
       </w:r>
+      <w:r>
+        <w:rPr>
+          <w:b/>
+          <w:bCs/>
+          <w:lang w:val="en-US"/>
+        </w:rPr>
+        <w:t>plot</w:t>
+      </w:r>
+      <w:r>
+        <w:rPr>
+          <w:b/>
+          <w:bCs/>
+          <w:lang w:val="en-US"/>
+        </w:rPr>
+        <w:t>_</w:t>
+      </w:r>
+      <w:r>
+        <w:rPr>
+          <w:b/>
+          <w:bCs/>
+          <w:lang w:val="en-US"/>
+        </w:rPr>
+        <w:t xml:space="preserve"> </w:t>
+      </w:r>
+      <w:r>
+        <w:rPr>
+          <w:b/>
+          <w:bCs/>
+          <w:lang w:val="en-US"/>
+        </w:rPr>
+        <w:t>itemset</w:t>
+      </w:r>
+      <w:r>
+        <w:rPr>
+          <w:b/>
+          <w:bCs/>
+          <w:lang w:val="en-US"/>
+        </w:rPr>
+        <w:t xml:space="preserve"> </w:t>
+      </w:r>
+      <w:r>
+        <w:rPr>
+          <w:b/>
+          <w:bCs/>
+          <w:lang w:val="en-US"/>
+        </w:rPr>
+        <w:t>_</w:t>
+      </w:r>
+      <w:proofErr w:type="gramStart"/>
+      <w:r>
+        <w:rPr>
+          <w:b/>
+          <w:bCs/>
+          <w:lang w:val="en-US"/>
+        </w:rPr>
+        <w:t>chart(</w:t>
+      </w:r>
       <w:proofErr w:type="spellStart"/>
-      <w:r>
-        <w:rPr>
-          <w:b/>
-          <w:bCs/>
-          <w:lang w:val="en-US"/>
-        </w:rPr>
-        <w:t>plot</w:t>
-      </w:r>
-      <w:r>
-        <w:rPr>
-          <w:b/>
-          <w:bCs/>
-          <w:lang w:val="en-US"/>
-        </w:rPr>
-        <w:t>_</w:t>
-      </w:r>
-      <w:r>
-        <w:rPr>
-          <w:b/>
-          <w:bCs/>
-          <w:lang w:val="en-US"/>
-        </w:rPr>
-        <w:t>pattern</w:t>
-      </w:r>
-      <w:r>
-        <w:rPr>
-          <w:b/>
-          <w:bCs/>
-          <w:lang w:val="en-US"/>
-        </w:rPr>
-        <w:t>_</w:t>
-      </w:r>
-      <w:proofErr w:type="gramStart"/>
-      <w:r>
-        <w:rPr>
-          <w:b/>
-          <w:bCs/>
-          <w:lang w:val="en-US"/>
-        </w:rPr>
-        <w:t>chart</w:t>
+      <w:proofErr w:type="gramEnd"/>
+      <w:r>
+        <w:rPr>
+          <w:b/>
+          <w:bCs/>
+          <w:lang w:val="en-US"/>
+        </w:rPr>
+        <w:t>no</w:t>
+      </w:r>
+      <w:r>
+        <w:rPr>
+          <w:b/>
+          <w:bCs/>
+          <w:lang w:val="en-US"/>
+        </w:rPr>
+        <w:t>pc</w:t>
       </w:r>
       <w:proofErr w:type="spellEnd"/>
       <w:r>
         <w:rPr>
-          <w:b/>
-          <w:bCs/>
-          <w:lang w:val="en-US"/>
-        </w:rPr>
-        <w:t>(</w:t>
-      </w:r>
-      <w:proofErr w:type="gramEnd"/>
-      <w:r>
-        <w:rPr>
-          <w:b/>
-          <w:bCs/>
-          <w:lang w:val="en-US"/>
-        </w:rPr>
-        <w:t>pc</w:t>
-      </w:r>
-      <w:r>
-        <w:rPr>
           <w:lang w:val="en-US"/>
         </w:rPr>
         <w:t xml:space="preserve">: </w:t>
@@ -27378,37 +27820,26 @@
           <w:b/>
           <w:lang w:val="en-US"/>
         </w:rPr>
-        <w:t xml:space="preserve"> patterns</w:t>
-      </w:r>
-      <w:r>
-        <w:rPr>
-          <w:lang w:val="en-US"/>
-        </w:rPr>
-        <w:t>,</w:t>
-      </w:r>
-      <w:r>
-        <w:rPr>
-          <w:lang w:val="en-US"/>
-        </w:rPr>
         <w:t xml:space="preserve"> </w:t>
       </w:r>
-      <w:proofErr w:type="spellStart"/>
-      <w:r>
-        <w:rPr>
-          <w:b/>
-          <w:bCs/>
-          <w:lang w:val="en-US"/>
-        </w:rPr>
-        <w:t>items_category</w:t>
-      </w:r>
-      <w:proofErr w:type="spellEnd"/>
-      <w:r>
-        <w:rPr>
-          <w:b/>
-          <w:bCs/>
-          <w:lang w:val="en-US"/>
-        </w:rPr>
-        <w:t>:</w:t>
+      <w:r>
+        <w:rPr>
+          <w:b/>
+          <w:lang w:val="en-US"/>
+        </w:rPr>
+        <w:t>nodes</w:t>
+      </w:r>
+      <w:r>
+        <w:rPr>
+          <w:lang w:val="en-US"/>
+        </w:rPr>
+        <w:t xml:space="preserve"> o</w:t>
+      </w:r>
+      <w:r>
+        <w:rPr>
+          <w:lang w:val="en-US"/>
+        </w:rPr>
+        <w:t>r</w:t>
       </w:r>
       <w:r>
         <w:rPr>
@@ -27418,35 +27849,10 @@
       </w:r>
       <w:r>
         <w:rPr>
-          <w:lang w:val="en-US"/>
-        </w:rPr>
-        <w:t>see</w:t>
-      </w:r>
-      <w:r>
-        <w:rPr>
-          <w:lang w:val="en-US"/>
-        </w:rPr>
-        <w:t xml:space="preserve"> </w:t>
-      </w:r>
-      <w:proofErr w:type="spellStart"/>
-      <w:r>
-        <w:rPr>
-          <w:lang w:val="en-US"/>
-        </w:rPr>
-        <w:t>data.frame</w:t>
-      </w:r>
-      <w:proofErr w:type="spellEnd"/>
-      <w:r>
-        <w:rPr>
-          <w:lang w:val="en-US"/>
-        </w:rPr>
-        <w:t xml:space="preserve"> </w:t>
-      </w:r>
-      <w:r>
-        <w:rPr>
-          <w:lang w:val="en-US"/>
-        </w:rPr>
-        <w:t>below</w:t>
+          <w:b/>
+          <w:lang w:val="en-US"/>
+        </w:rPr>
+        <w:t>patterns</w:t>
       </w:r>
       <w:r>
         <w:rPr>
@@ -27457,135 +27863,183 @@
     </w:p>
     <w:p>
       <w:pPr>
-        <w:ind w:left="1416"/>
+        <w:ind w:left="1416" w:firstLine="708"/>
         <w:rPr>
           <w:lang w:val="en-US"/>
         </w:rPr>
       </w:pPr>
-      <w:r>
-        <w:rPr>
-          <w:lang w:val="en-US"/>
-        </w:rPr>
-        <w:t xml:space="preserve">            </w:t>
-      </w:r>
-      <w:r>
-        <w:rPr>
-          <w:b/>
-          <w:bCs/>
-          <w:lang w:val="en-US"/>
-        </w:rPr>
-        <w:t>category:</w:t>
-      </w:r>
-      <w:r>
-        <w:rPr>
-          <w:lang w:val="en-US"/>
-        </w:rPr>
-        <w:t xml:space="preserve"> character, </w:t>
+      <w:proofErr w:type="spellStart"/>
+      <w:r>
+        <w:rPr>
+          <w:b/>
+          <w:bCs/>
+          <w:lang w:val="en-US"/>
+        </w:rPr>
+        <w:t>items_category</w:t>
+      </w:r>
+      <w:proofErr w:type="spellEnd"/>
+      <w:r>
+        <w:rPr>
+          <w:b/>
+          <w:bCs/>
+          <w:lang w:val="en-US"/>
+        </w:rPr>
+        <w:t>:</w:t>
+      </w:r>
+      <w:r>
+        <w:rPr>
+          <w:lang w:val="en-US"/>
+        </w:rPr>
+        <w:t xml:space="preserve"> </w:t>
+      </w:r>
+      <w:r>
+        <w:rPr>
+          <w:lang w:val="en-US"/>
+        </w:rPr>
+        <w:t>see</w:t>
+      </w:r>
+      <w:r>
+        <w:rPr>
+          <w:lang w:val="en-US"/>
+        </w:rPr>
+        <w:t xml:space="preserve"> </w:t>
       </w:r>
       <w:proofErr w:type="spellStart"/>
       <w:proofErr w:type="gramStart"/>
       <w:r>
         <w:rPr>
-          <w:b/>
-          <w:bCs/>
-          <w:lang w:val="en-US"/>
-        </w:rPr>
-        <w:t>c.</w:t>
-      </w:r>
-      <w:r>
-        <w:rPr>
-          <w:b/>
-          <w:bCs/>
-          <w:lang w:val="en-US"/>
-        </w:rPr>
-        <w:t>cutoff</w:t>
+          <w:lang w:val="en-US"/>
+        </w:rPr>
+        <w:t>data.frame</w:t>
       </w:r>
       <w:proofErr w:type="spellEnd"/>
       <w:proofErr w:type="gramEnd"/>
       <w:r>
         <w:rPr>
-          <w:b/>
-          <w:bCs/>
-          <w:lang w:val="en-US"/>
-        </w:rPr>
-        <w:t>:</w:t>
-      </w:r>
-      <w:r>
-        <w:rPr>
-          <w:lang w:val="en-US"/>
-        </w:rPr>
-        <w:t xml:space="preserve"> numeric,</w:t>
-      </w:r>
-      <w:r>
-        <w:rPr>
           <w:lang w:val="en-US"/>
         </w:rPr>
         <w:t xml:space="preserve"> </w:t>
       </w:r>
-      <w:proofErr w:type="spellStart"/>
-      <w:r>
-        <w:rPr>
-          <w:b/>
-          <w:bCs/>
-          <w:lang w:val="en-US"/>
-        </w:rPr>
-        <w:t>use_names</w:t>
-      </w:r>
-      <w:proofErr w:type="spellEnd"/>
-      <w:r>
-        <w:rPr>
-          <w:lang w:val="en-US"/>
-        </w:rPr>
-        <w:t xml:space="preserve">: logical, </w:t>
-      </w:r>
-      <w:proofErr w:type="spellStart"/>
-      <w:r>
-        <w:rPr>
-          <w:b/>
-          <w:bCs/>
-          <w:lang w:val="en-US"/>
-        </w:rPr>
-        <w:t>n.cutoff</w:t>
-      </w:r>
-      <w:proofErr w:type="spellEnd"/>
-      <w:r>
-        <w:rPr>
-          <w:lang w:val="en-US"/>
-        </w:rPr>
-        <w:t>: numeric,</w:t>
+      <w:r>
+        <w:rPr>
+          <w:lang w:val="en-US"/>
+        </w:rPr>
+        <w:t>below</w:t>
+      </w:r>
+      <w:r>
+        <w:rPr>
+          <w:lang w:val="en-US"/>
+        </w:rPr>
+        <w:t>,</w:t>
+      </w:r>
+      <w:r>
+        <w:rPr>
+          <w:lang w:val="en-US"/>
+        </w:rPr>
+        <w:t xml:space="preserve"> </w:t>
+      </w:r>
+      <w:r>
+        <w:rPr>
+          <w:b/>
+          <w:bCs/>
+          <w:lang w:val="en-US"/>
+        </w:rPr>
+        <w:t>category:</w:t>
+      </w:r>
+      <w:r>
+        <w:rPr>
+          <w:lang w:val="en-US"/>
+        </w:rPr>
+        <w:t xml:space="preserve"> character,</w:t>
       </w:r>
     </w:p>
     <w:p>
       <w:pPr>
-        <w:ind w:left="708" w:firstLine="708"/>
+        <w:ind w:left="1416" w:firstLine="708"/>
         <w:rPr>
           <w:lang w:val="en-US"/>
         </w:rPr>
       </w:pPr>
-      <w:r>
-        <w:rPr>
-          <w:b/>
-          <w:bCs/>
+      <w:proofErr w:type="spellStart"/>
+      <w:r>
+        <w:rPr>
+          <w:b/>
+          <w:bCs/>
+          <w:lang w:val="en-US"/>
+        </w:rPr>
+        <w:t>c.</w:t>
+      </w:r>
+      <w:r>
+        <w:rPr>
+          <w:b/>
+          <w:bCs/>
+          <w:lang w:val="en-US"/>
+        </w:rPr>
+        <w:t>cutoff</w:t>
+      </w:r>
+      <w:proofErr w:type="spellEnd"/>
+      <w:r>
+        <w:rPr>
+          <w:b/>
+          <w:bCs/>
+          <w:lang w:val="en-US"/>
+        </w:rPr>
+        <w:t>:</w:t>
+      </w:r>
+      <w:r>
+        <w:rPr>
+          <w:lang w:val="en-US"/>
+        </w:rPr>
+        <w:t xml:space="preserve"> numeric,</w:t>
+      </w:r>
+      <w:r>
+        <w:rPr>
           <w:lang w:val="en-US"/>
         </w:rPr>
         <w:t xml:space="preserve"> </w:t>
       </w:r>
-      <w:r>
-        <w:rPr>
-          <w:b/>
-          <w:bCs/>
-          <w:lang w:val="en-US"/>
-        </w:rPr>
-        <w:t xml:space="preserve">     </w:t>
-      </w:r>
-      <w:r>
-        <w:rPr>
-          <w:b/>
-          <w:bCs/>
-          <w:lang w:val="en-US"/>
-        </w:rPr>
-        <w:t xml:space="preserve">      </w:t>
-      </w:r>
+      <w:proofErr w:type="spellStart"/>
+      <w:r>
+        <w:rPr>
+          <w:b/>
+          <w:bCs/>
+          <w:lang w:val="en-US"/>
+        </w:rPr>
+        <w:t>use_names</w:t>
+      </w:r>
+      <w:proofErr w:type="spellEnd"/>
+      <w:r>
+        <w:rPr>
+          <w:lang w:val="en-US"/>
+        </w:rPr>
+        <w:t xml:space="preserve">: logical, </w:t>
+      </w:r>
+      <w:proofErr w:type="spellStart"/>
+      <w:proofErr w:type="gramStart"/>
+      <w:r>
+        <w:rPr>
+          <w:b/>
+          <w:bCs/>
+          <w:lang w:val="en-US"/>
+        </w:rPr>
+        <w:t>n.cutoff</w:t>
+      </w:r>
+      <w:proofErr w:type="spellEnd"/>
+      <w:proofErr w:type="gramEnd"/>
+      <w:r>
+        <w:rPr>
+          <w:lang w:val="en-US"/>
+        </w:rPr>
+        <w:t>: numeric,</w:t>
+      </w:r>
+    </w:p>
+    <w:p>
+      <w:pPr>
+        <w:ind w:left="1416" w:firstLine="708"/>
+        <w:rPr>
+          <w:lang w:val="en-US"/>
+        </w:rPr>
+      </w:pPr>
       <w:r>
         <w:rPr>
           <w:b/>
@@ -27615,6 +28069,30 @@
           <w:bCs/>
           <w:lang w:val="en-US"/>
         </w:rPr>
+        <w:t>display_text</w:t>
+      </w:r>
+      <w:proofErr w:type="spellEnd"/>
+      <w:r>
+        <w:rPr>
+          <w:b/>
+          <w:bCs/>
+          <w:lang w:val="en-US"/>
+        </w:rPr>
+        <w:t>:</w:t>
+      </w:r>
+      <w:r>
+        <w:rPr>
+          <w:lang w:val="en-US"/>
+        </w:rPr>
+        <w:t xml:space="preserve"> character, </w:t>
+      </w:r>
+      <w:proofErr w:type="spellStart"/>
+      <w:r>
+        <w:rPr>
+          <w:b/>
+          <w:bCs/>
+          <w:lang w:val="en-US"/>
+        </w:rPr>
         <w:t>display_status</w:t>
       </w:r>
       <w:proofErr w:type="spellEnd"/>
@@ -27631,30 +28109,6 @@
           <w:lang w:val="en-US"/>
         </w:rPr>
         <w:t xml:space="preserve"> </w:t>
-      </w:r>
-      <w:proofErr w:type="spellStart"/>
-      <w:r>
-        <w:rPr>
-          <w:b/>
-          <w:bCs/>
-          <w:lang w:val="en-US"/>
-        </w:rPr>
-        <w:t>display_text</w:t>
-      </w:r>
-      <w:proofErr w:type="spellEnd"/>
-      <w:r>
-        <w:rPr>
-          <w:b/>
-          <w:bCs/>
-          <w:lang w:val="en-US"/>
-        </w:rPr>
-        <w:t>:</w:t>
-      </w:r>
-      <w:r>
-        <w:rPr>
-          <w:lang w:val="en-US"/>
-        </w:rPr>
-        <w:t xml:space="preserve"> character, </w:t>
       </w:r>
       <w:r>
         <w:rPr>
@@ -27682,7 +28136,7 @@
     <w:tbl>
       <w:tblPr>
         <w:tblW w:w="2410" w:type="dxa"/>
-        <w:tblInd w:w="2123" w:type="dxa"/>
+        <w:tblInd w:w="2228" w:type="dxa"/>
         <w:tblCellMar>
           <w:left w:w="70" w:type="dxa"/>
           <w:right w:w="70" w:type="dxa"/>
@@ -28195,550 +28649,21 @@
     </w:p>
     <w:p>
       <w:pPr>
+        <w:spacing w:after="160"/>
         <w:rPr>
           <w:lang w:val="en-US"/>
         </w:rPr>
       </w:pPr>
+      <w:r>
+        <w:rPr>
+          <w:lang w:val="en-US"/>
+        </w:rPr>
+        <w:br w:type="page"/>
+      </w:r>
     </w:p>
     <w:p>
       <w:pPr>
         <w:rPr>
-          <w:lang w:val="en-US"/>
-        </w:rPr>
-      </w:pPr>
-      <m:oMath>
-        <m:r>
-          <w:rPr>
-            <w:rFonts w:ascii="Cambria Math" w:hAnsi="Cambria Math"/>
-            <w:lang w:val="en-US"/>
-          </w:rPr>
-          <m:t>+</m:t>
-        </m:r>
-      </m:oMath>
-      <w:r>
-        <w:rPr>
-          <w:rFonts w:eastAsiaTheme="minorEastAsia"/>
-          <w:lang w:val="en-US"/>
-        </w:rPr>
-        <w:t xml:space="preserve"> </w:t>
-      </w:r>
-      <w:proofErr w:type="spellStart"/>
-      <w:r>
-        <w:rPr>
-          <w:b/>
-          <w:bCs/>
-          <w:lang w:val="en-US"/>
-        </w:rPr>
-        <w:t>co_occurrence_</w:t>
-      </w:r>
-      <w:proofErr w:type="gramStart"/>
-      <w:r>
-        <w:rPr>
-          <w:b/>
-          <w:bCs/>
-          <w:lang w:val="en-US"/>
-        </w:rPr>
-        <w:t>chart</w:t>
-      </w:r>
-      <w:proofErr w:type="spellEnd"/>
-      <w:r>
-        <w:rPr>
-          <w:b/>
-          <w:bCs/>
-          <w:lang w:val="en-US"/>
-        </w:rPr>
-        <w:t>(</w:t>
-      </w:r>
-      <w:proofErr w:type="gramEnd"/>
-      <w:r>
-        <w:rPr>
-          <w:b/>
-          <w:bCs/>
-          <w:lang w:val="en-US"/>
-        </w:rPr>
-        <w:t>items</w:t>
-      </w:r>
-      <w:r>
-        <w:rPr>
-          <w:lang w:val="en-US"/>
-        </w:rPr>
-        <w:t xml:space="preserve">: see attribute </w:t>
-      </w:r>
-      <w:r>
-        <w:rPr>
-          <w:b/>
-          <w:bCs/>
-          <w:lang w:val="en-US"/>
-        </w:rPr>
-        <w:t>items</w:t>
-      </w:r>
-      <w:r>
-        <w:rPr>
-          <w:lang w:val="en-US"/>
-        </w:rPr>
-        <w:t xml:space="preserve">, </w:t>
-      </w:r>
-      <w:r>
-        <w:rPr>
-          <w:b/>
-          <w:bCs/>
-          <w:lang w:val="en-US"/>
-        </w:rPr>
-        <w:t>category</w:t>
-      </w:r>
-      <w:r>
-        <w:rPr>
-          <w:lang w:val="en-US"/>
-        </w:rPr>
-        <w:t xml:space="preserve">: </w:t>
-      </w:r>
-      <w:r>
-        <w:rPr>
-          <w:lang w:val="en-US"/>
-        </w:rPr>
-        <w:t>character</w:t>
-      </w:r>
-      <w:r>
-        <w:rPr>
-          <w:lang w:val="en-US"/>
-        </w:rPr>
-        <w:t xml:space="preserve"> or numeric,</w:t>
-      </w:r>
-    </w:p>
-    <w:p>
-      <w:pPr>
-        <w:ind w:left="1416" w:firstLine="708"/>
-        <w:rPr>
-          <w:lang w:val="en-US"/>
-        </w:rPr>
-      </w:pPr>
-      <w:r>
-        <w:rPr>
-          <w:lang w:val="en-US"/>
-        </w:rPr>
-        <w:t xml:space="preserve"> </w:t>
-      </w:r>
-      <w:proofErr w:type="spellStart"/>
-      <w:r>
-        <w:rPr>
-          <w:b/>
-          <w:bCs/>
-          <w:lang w:val="en-US"/>
-        </w:rPr>
-        <w:t>min_occ</w:t>
-      </w:r>
-      <w:proofErr w:type="spellEnd"/>
-      <w:r>
-        <w:rPr>
-          <w:lang w:val="en-US"/>
-        </w:rPr>
-        <w:t>: numeric,</w:t>
-      </w:r>
-      <w:r>
-        <w:rPr>
-          <w:lang w:val="en-US"/>
-        </w:rPr>
-        <w:t xml:space="preserve"> </w:t>
-      </w:r>
-      <w:proofErr w:type="spellStart"/>
-      <w:r>
-        <w:rPr>
-          <w:b/>
-          <w:bCs/>
-          <w:lang w:val="en-US"/>
-        </w:rPr>
-        <w:t>max_occ</w:t>
-      </w:r>
-      <w:proofErr w:type="spellEnd"/>
-      <w:r>
-        <w:rPr>
-          <w:lang w:val="en-US"/>
-        </w:rPr>
-        <w:t xml:space="preserve">: numeric, </w:t>
-      </w:r>
-      <w:proofErr w:type="spellStart"/>
-      <w:r>
-        <w:rPr>
-          <w:b/>
-          <w:bCs/>
-          <w:lang w:val="en-US"/>
-        </w:rPr>
-        <w:t>use_names</w:t>
-      </w:r>
-      <w:proofErr w:type="spellEnd"/>
-      <w:r>
-        <w:rPr>
-          <w:lang w:val="en-US"/>
-        </w:rPr>
-        <w:t xml:space="preserve">: logical, </w:t>
-      </w:r>
-      <w:proofErr w:type="spellStart"/>
-      <w:proofErr w:type="gramStart"/>
-      <w:r>
-        <w:rPr>
-          <w:b/>
-          <w:bCs/>
-          <w:lang w:val="en-US"/>
-        </w:rPr>
-        <w:t>n.cutoff</w:t>
-      </w:r>
-      <w:proofErr w:type="spellEnd"/>
-      <w:proofErr w:type="gramEnd"/>
-      <w:r>
-        <w:rPr>
-          <w:lang w:val="en-US"/>
-        </w:rPr>
-        <w:t>: numeric,</w:t>
-      </w:r>
-    </w:p>
-    <w:p>
-      <w:pPr>
-        <w:ind w:left="1416" w:firstLine="708"/>
-        <w:rPr>
-          <w:lang w:val="en-US"/>
-        </w:rPr>
-      </w:pPr>
-      <w:r>
-        <w:rPr>
-          <w:b/>
-          <w:bCs/>
-          <w:lang w:val="en-US"/>
-        </w:rPr>
-        <w:t xml:space="preserve"> </w:t>
-      </w:r>
-      <w:proofErr w:type="spellStart"/>
-      <w:r>
-        <w:rPr>
-          <w:b/>
-          <w:bCs/>
-          <w:lang w:val="en-US"/>
-        </w:rPr>
-        <w:t>c.cutoff</w:t>
-      </w:r>
-      <w:proofErr w:type="spellEnd"/>
-      <w:r>
-        <w:rPr>
-          <w:lang w:val="en-US"/>
-        </w:rPr>
-        <w:t>: numeric,</w:t>
-      </w:r>
-      <w:r>
-        <w:rPr>
-          <w:lang w:val="en-US"/>
-        </w:rPr>
-        <w:t xml:space="preserve"> </w:t>
-      </w:r>
-      <w:proofErr w:type="spellStart"/>
-      <w:r>
-        <w:rPr>
-          <w:b/>
-          <w:bCs/>
-          <w:lang w:val="en-US"/>
-        </w:rPr>
-        <w:t>sort_</w:t>
-      </w:r>
-      <w:proofErr w:type="gramStart"/>
-      <w:r>
-        <w:rPr>
-          <w:b/>
-          <w:bCs/>
-          <w:lang w:val="en-US"/>
-        </w:rPr>
-        <w:t>by</w:t>
-      </w:r>
-      <w:proofErr w:type="spellEnd"/>
-      <w:r>
-        <w:rPr>
-          <w:lang w:val="en-US"/>
-        </w:rPr>
-        <w:t>:</w:t>
-      </w:r>
-      <w:proofErr w:type="gramEnd"/>
-      <w:r>
-        <w:rPr>
-          <w:lang w:val="en-US"/>
-        </w:rPr>
-        <w:t xml:space="preserve"> character, </w:t>
-      </w:r>
-      <w:proofErr w:type="spellStart"/>
-      <w:r>
-        <w:rPr>
-          <w:b/>
-          <w:bCs/>
-          <w:lang w:val="en-US"/>
-        </w:rPr>
-        <w:t>vertex_size</w:t>
-      </w:r>
-      <w:proofErr w:type="spellEnd"/>
-      <w:r>
-        <w:rPr>
-          <w:lang w:val="en-US"/>
-        </w:rPr>
-        <w:t>: numeric,</w:t>
-      </w:r>
-    </w:p>
-    <w:p>
-      <w:pPr>
-        <w:ind w:left="1416" w:firstLine="708"/>
-        <w:rPr>
-          <w:lang w:val="en-US"/>
-        </w:rPr>
-      </w:pPr>
-      <w:r>
-        <w:rPr>
-          <w:b/>
-          <w:bCs/>
-          <w:lang w:val="en-US"/>
-        </w:rPr>
-        <w:t xml:space="preserve"> </w:t>
-      </w:r>
-      <w:proofErr w:type="spellStart"/>
-      <w:r>
-        <w:rPr>
-          <w:b/>
-          <w:bCs/>
-          <w:lang w:val="en-US"/>
-        </w:rPr>
-        <w:t>vertex_alpha</w:t>
-      </w:r>
-      <w:proofErr w:type="spellEnd"/>
-      <w:r>
-        <w:rPr>
-          <w:lang w:val="en-US"/>
-        </w:rPr>
-        <w:t>: numeric,</w:t>
-      </w:r>
-      <w:r>
-        <w:rPr>
-          <w:b/>
-          <w:bCs/>
-          <w:lang w:val="en-US"/>
-        </w:rPr>
-        <w:t xml:space="preserve"> </w:t>
-      </w:r>
-      <w:proofErr w:type="spellStart"/>
-      <w:r>
-        <w:rPr>
-          <w:b/>
-          <w:bCs/>
-          <w:lang w:val="en-US"/>
-        </w:rPr>
-        <w:t>vertex_margin</w:t>
-      </w:r>
-      <w:proofErr w:type="spellEnd"/>
-      <w:r>
-        <w:rPr>
-          <w:lang w:val="en-US"/>
-        </w:rPr>
-        <w:t>: numeric,</w:t>
-      </w:r>
-      <w:r>
-        <w:rPr>
-          <w:b/>
-          <w:bCs/>
-          <w:lang w:val="en-US"/>
-        </w:rPr>
-        <w:t xml:space="preserve"> </w:t>
-      </w:r>
-      <w:proofErr w:type="spellStart"/>
-      <w:r>
-        <w:rPr>
-          <w:b/>
-          <w:bCs/>
-          <w:lang w:val="en-US"/>
-        </w:rPr>
-        <w:t>label_size</w:t>
-      </w:r>
-      <w:proofErr w:type="spellEnd"/>
-      <w:r>
-        <w:rPr>
-          <w:lang w:val="en-US"/>
-        </w:rPr>
-        <w:t>: numeric,</w:t>
-      </w:r>
-    </w:p>
-    <w:p>
-      <w:pPr>
-        <w:ind w:left="1416" w:firstLine="708"/>
-        <w:rPr>
-          <w:lang w:val="en-US"/>
-        </w:rPr>
-      </w:pPr>
-      <w:r>
-        <w:rPr>
-          <w:b/>
-          <w:bCs/>
-          <w:lang w:val="en-US"/>
-        </w:rPr>
-        <w:t xml:space="preserve"> </w:t>
-      </w:r>
-      <w:proofErr w:type="spellStart"/>
-      <w:r>
-        <w:rPr>
-          <w:b/>
-          <w:bCs/>
-          <w:lang w:val="en-US"/>
-        </w:rPr>
-        <w:t>label_margin</w:t>
-      </w:r>
-      <w:proofErr w:type="spellEnd"/>
-      <w:r>
-        <w:rPr>
-          <w:lang w:val="en-US"/>
-        </w:rPr>
-        <w:t>: numeric,</w:t>
-      </w:r>
-      <w:r>
-        <w:rPr>
-          <w:b/>
-          <w:bCs/>
-          <w:lang w:val="en-US"/>
-        </w:rPr>
-        <w:t xml:space="preserve"> </w:t>
-      </w:r>
-      <w:proofErr w:type="spellStart"/>
-      <w:r>
-        <w:rPr>
-          <w:b/>
-          <w:bCs/>
-          <w:lang w:val="en-US"/>
-        </w:rPr>
-        <w:t>edge_tension</w:t>
-      </w:r>
-      <w:proofErr w:type="spellEnd"/>
-      <w:r>
-        <w:rPr>
-          <w:lang w:val="en-US"/>
-        </w:rPr>
-        <w:t>: numeric,</w:t>
-      </w:r>
-      <w:r>
-        <w:rPr>
-          <w:lang w:val="en-US"/>
-        </w:rPr>
-        <w:t xml:space="preserve"> </w:t>
-      </w:r>
-      <w:proofErr w:type="spellStart"/>
-      <w:r>
-        <w:rPr>
-          <w:b/>
-          <w:bCs/>
-          <w:lang w:val="en-US"/>
-        </w:rPr>
-        <w:t>edge_alpha</w:t>
-      </w:r>
-      <w:proofErr w:type="spellEnd"/>
-      <w:r>
-        <w:rPr>
-          <w:lang w:val="en-US"/>
-        </w:rPr>
-        <w:t>: numeric,</w:t>
-      </w:r>
-    </w:p>
-    <w:p>
-      <w:pPr>
-        <w:ind w:left="1416" w:firstLine="708"/>
-        <w:rPr>
-          <w:lang w:val="en-US"/>
-        </w:rPr>
-      </w:pPr>
-      <w:r>
-        <w:rPr>
-          <w:b/>
-          <w:bCs/>
-          <w:lang w:val="en-US"/>
-        </w:rPr>
-        <w:t xml:space="preserve"> </w:t>
-      </w:r>
-      <w:r>
-        <w:rPr>
-          <w:b/>
-          <w:bCs/>
-          <w:lang w:val="en-US"/>
-        </w:rPr>
-        <w:t>palette</w:t>
-      </w:r>
-      <w:r>
-        <w:rPr>
-          <w:lang w:val="en-US"/>
-        </w:rPr>
-        <w:t>: character</w:t>
-      </w:r>
-      <w:r>
-        <w:rPr>
-          <w:lang w:val="en-US"/>
-        </w:rPr>
-        <w:t xml:space="preserve"> or numeric</w:t>
-      </w:r>
-      <w:r>
-        <w:rPr>
-          <w:lang w:val="en-US"/>
-        </w:rPr>
-        <w:t>,</w:t>
-      </w:r>
-      <w:r>
-        <w:rPr>
-          <w:b/>
-          <w:bCs/>
-          <w:lang w:val="en-US"/>
-        </w:rPr>
-        <w:t xml:space="preserve"> </w:t>
-      </w:r>
-      <w:proofErr w:type="spellStart"/>
-      <w:r>
-        <w:rPr>
-          <w:b/>
-          <w:bCs/>
-          <w:lang w:val="en-US"/>
-        </w:rPr>
-        <w:t>palette_direction</w:t>
-      </w:r>
-      <w:proofErr w:type="spellEnd"/>
-      <w:r>
-        <w:rPr>
-          <w:lang w:val="en-US"/>
-        </w:rPr>
-        <w:t>: numeric</w:t>
-      </w:r>
-      <w:r>
-        <w:rPr>
-          <w:b/>
-          <w:bCs/>
-          <w:lang w:val="en-US"/>
-        </w:rPr>
-        <w:t>)</w:t>
-      </w:r>
-      <w:r>
-        <w:rPr>
-          <w:lang w:val="en-US"/>
-        </w:rPr>
-        <w:t>:</w:t>
-      </w:r>
-      <w:r>
-        <w:rPr>
-          <w:lang w:val="en-US"/>
-        </w:rPr>
-        <w:t xml:space="preserve"> </w:t>
-      </w:r>
-      <w:r>
-        <w:rPr>
-          <w:lang w:val="en-US"/>
-        </w:rPr>
-        <w:t>ggplot2 graph</w:t>
-      </w:r>
-    </w:p>
-    <w:p>
-      <w:pPr>
-        <w:rPr>
-          <w:lang w:val="en-US"/>
-        </w:rPr>
-      </w:pPr>
-    </w:p>
-    <w:p>
-      <w:pPr>
-        <w:rPr>
-          <w:b/>
-          <w:bCs/>
           <w:lang w:val="en-US"/>
         </w:rPr>
       </w:pPr>
@@ -28749,6 +28674,542 @@
             <w:lang w:val="en-US"/>
           </w:rPr>
           <w:lastRenderedPageBreak/>
+          <m:t>+</m:t>
+        </m:r>
+      </m:oMath>
+      <w:r>
+        <w:rPr>
+          <w:rFonts w:eastAsiaTheme="minorEastAsia"/>
+          <w:lang w:val="en-US"/>
+        </w:rPr>
+        <w:t xml:space="preserve"> </w:t>
+      </w:r>
+      <w:proofErr w:type="spellStart"/>
+      <w:r>
+        <w:rPr>
+          <w:b/>
+          <w:bCs/>
+          <w:lang w:val="en-US"/>
+        </w:rPr>
+        <w:t>co_occurrence_</w:t>
+      </w:r>
+      <w:proofErr w:type="gramStart"/>
+      <w:r>
+        <w:rPr>
+          <w:b/>
+          <w:bCs/>
+          <w:lang w:val="en-US"/>
+        </w:rPr>
+        <w:t>chart</w:t>
+      </w:r>
+      <w:proofErr w:type="spellEnd"/>
+      <w:r>
+        <w:rPr>
+          <w:b/>
+          <w:bCs/>
+          <w:lang w:val="en-US"/>
+        </w:rPr>
+        <w:t>(</w:t>
+      </w:r>
+      <w:proofErr w:type="gramEnd"/>
+      <w:r>
+        <w:rPr>
+          <w:b/>
+          <w:bCs/>
+          <w:lang w:val="en-US"/>
+        </w:rPr>
+        <w:t>items</w:t>
+      </w:r>
+      <w:r>
+        <w:rPr>
+          <w:lang w:val="en-US"/>
+        </w:rPr>
+        <w:t xml:space="preserve">: see attribute </w:t>
+      </w:r>
+      <w:r>
+        <w:rPr>
+          <w:b/>
+          <w:bCs/>
+          <w:lang w:val="en-US"/>
+        </w:rPr>
+        <w:t>items</w:t>
+      </w:r>
+      <w:r>
+        <w:rPr>
+          <w:lang w:val="en-US"/>
+        </w:rPr>
+        <w:t xml:space="preserve">, </w:t>
+      </w:r>
+      <w:r>
+        <w:rPr>
+          <w:b/>
+          <w:bCs/>
+          <w:lang w:val="en-US"/>
+        </w:rPr>
+        <w:t>category</w:t>
+      </w:r>
+      <w:r>
+        <w:rPr>
+          <w:lang w:val="en-US"/>
+        </w:rPr>
+        <w:t xml:space="preserve">: </w:t>
+      </w:r>
+      <w:r>
+        <w:rPr>
+          <w:lang w:val="en-US"/>
+        </w:rPr>
+        <w:t>character</w:t>
+      </w:r>
+      <w:r>
+        <w:rPr>
+          <w:lang w:val="en-US"/>
+        </w:rPr>
+        <w:t xml:space="preserve"> or numeric,</w:t>
+      </w:r>
+    </w:p>
+    <w:p>
+      <w:pPr>
+        <w:ind w:left="1416" w:firstLine="708"/>
+        <w:rPr>
+          <w:lang w:val="en-US"/>
+        </w:rPr>
+      </w:pPr>
+      <w:r>
+        <w:rPr>
+          <w:lang w:val="en-US"/>
+        </w:rPr>
+        <w:t xml:space="preserve"> </w:t>
+      </w:r>
+      <w:proofErr w:type="spellStart"/>
+      <w:r>
+        <w:rPr>
+          <w:b/>
+          <w:bCs/>
+          <w:lang w:val="en-US"/>
+        </w:rPr>
+        <w:t>min_occ</w:t>
+      </w:r>
+      <w:proofErr w:type="spellEnd"/>
+      <w:r>
+        <w:rPr>
+          <w:lang w:val="en-US"/>
+        </w:rPr>
+        <w:t>: numeric,</w:t>
+      </w:r>
+      <w:r>
+        <w:rPr>
+          <w:lang w:val="en-US"/>
+        </w:rPr>
+        <w:t xml:space="preserve"> </w:t>
+      </w:r>
+      <w:proofErr w:type="spellStart"/>
+      <w:r>
+        <w:rPr>
+          <w:b/>
+          <w:bCs/>
+          <w:lang w:val="en-US"/>
+        </w:rPr>
+        <w:t>max_occ</w:t>
+      </w:r>
+      <w:proofErr w:type="spellEnd"/>
+      <w:r>
+        <w:rPr>
+          <w:lang w:val="en-US"/>
+        </w:rPr>
+        <w:t xml:space="preserve">: numeric, </w:t>
+      </w:r>
+      <w:proofErr w:type="spellStart"/>
+      <w:r>
+        <w:rPr>
+          <w:b/>
+          <w:bCs/>
+          <w:lang w:val="en-US"/>
+        </w:rPr>
+        <w:t>use_names</w:t>
+      </w:r>
+      <w:proofErr w:type="spellEnd"/>
+      <w:r>
+        <w:rPr>
+          <w:lang w:val="en-US"/>
+        </w:rPr>
+        <w:t xml:space="preserve">: logical, </w:t>
+      </w:r>
+      <w:proofErr w:type="spellStart"/>
+      <w:proofErr w:type="gramStart"/>
+      <w:r>
+        <w:rPr>
+          <w:b/>
+          <w:bCs/>
+          <w:lang w:val="en-US"/>
+        </w:rPr>
+        <w:t>n.cutoff</w:t>
+      </w:r>
+      <w:proofErr w:type="spellEnd"/>
+      <w:proofErr w:type="gramEnd"/>
+      <w:r>
+        <w:rPr>
+          <w:lang w:val="en-US"/>
+        </w:rPr>
+        <w:t>: numeric,</w:t>
+      </w:r>
+    </w:p>
+    <w:p>
+      <w:pPr>
+        <w:ind w:left="1416" w:firstLine="708"/>
+        <w:rPr>
+          <w:lang w:val="en-US"/>
+        </w:rPr>
+      </w:pPr>
+      <w:r>
+        <w:rPr>
+          <w:b/>
+          <w:bCs/>
+          <w:lang w:val="en-US"/>
+        </w:rPr>
+        <w:t xml:space="preserve"> </w:t>
+      </w:r>
+      <w:proofErr w:type="spellStart"/>
+      <w:r>
+        <w:rPr>
+          <w:b/>
+          <w:bCs/>
+          <w:lang w:val="en-US"/>
+        </w:rPr>
+        <w:t>c.cutoff</w:t>
+      </w:r>
+      <w:proofErr w:type="spellEnd"/>
+      <w:r>
+        <w:rPr>
+          <w:lang w:val="en-US"/>
+        </w:rPr>
+        <w:t>: numeric,</w:t>
+      </w:r>
+      <w:r>
+        <w:rPr>
+          <w:lang w:val="en-US"/>
+        </w:rPr>
+        <w:t xml:space="preserve"> </w:t>
+      </w:r>
+      <w:proofErr w:type="spellStart"/>
+      <w:r>
+        <w:rPr>
+          <w:b/>
+          <w:bCs/>
+          <w:lang w:val="en-US"/>
+        </w:rPr>
+        <w:t>sort_</w:t>
+      </w:r>
+      <w:proofErr w:type="gramStart"/>
+      <w:r>
+        <w:rPr>
+          <w:b/>
+          <w:bCs/>
+          <w:lang w:val="en-US"/>
+        </w:rPr>
+        <w:t>by</w:t>
+      </w:r>
+      <w:proofErr w:type="spellEnd"/>
+      <w:r>
+        <w:rPr>
+          <w:lang w:val="en-US"/>
+        </w:rPr>
+        <w:t>:</w:t>
+      </w:r>
+      <w:proofErr w:type="gramEnd"/>
+      <w:r>
+        <w:rPr>
+          <w:lang w:val="en-US"/>
+        </w:rPr>
+        <w:t xml:space="preserve"> character, </w:t>
+      </w:r>
+      <w:proofErr w:type="spellStart"/>
+      <w:r>
+        <w:rPr>
+          <w:b/>
+          <w:bCs/>
+          <w:lang w:val="en-US"/>
+        </w:rPr>
+        <w:t>vertex_size</w:t>
+      </w:r>
+      <w:proofErr w:type="spellEnd"/>
+      <w:r>
+        <w:rPr>
+          <w:lang w:val="en-US"/>
+        </w:rPr>
+        <w:t>: numeric,</w:t>
+      </w:r>
+    </w:p>
+    <w:p>
+      <w:pPr>
+        <w:ind w:left="1416" w:firstLine="708"/>
+        <w:rPr>
+          <w:lang w:val="en-US"/>
+        </w:rPr>
+      </w:pPr>
+      <w:r>
+        <w:rPr>
+          <w:b/>
+          <w:bCs/>
+          <w:lang w:val="en-US"/>
+        </w:rPr>
+        <w:t xml:space="preserve"> </w:t>
+      </w:r>
+      <w:proofErr w:type="spellStart"/>
+      <w:r>
+        <w:rPr>
+          <w:b/>
+          <w:bCs/>
+          <w:lang w:val="en-US"/>
+        </w:rPr>
+        <w:t>vertex_alpha</w:t>
+      </w:r>
+      <w:proofErr w:type="spellEnd"/>
+      <w:r>
+        <w:rPr>
+          <w:lang w:val="en-US"/>
+        </w:rPr>
+        <w:t>: numeric,</w:t>
+      </w:r>
+      <w:r>
+        <w:rPr>
+          <w:b/>
+          <w:bCs/>
+          <w:lang w:val="en-US"/>
+        </w:rPr>
+        <w:t xml:space="preserve"> </w:t>
+      </w:r>
+      <w:proofErr w:type="spellStart"/>
+      <w:r>
+        <w:rPr>
+          <w:b/>
+          <w:bCs/>
+          <w:lang w:val="en-US"/>
+        </w:rPr>
+        <w:t>vertex_margin</w:t>
+      </w:r>
+      <w:proofErr w:type="spellEnd"/>
+      <w:r>
+        <w:rPr>
+          <w:lang w:val="en-US"/>
+        </w:rPr>
+        <w:t>: numeric,</w:t>
+      </w:r>
+      <w:r>
+        <w:rPr>
+          <w:b/>
+          <w:bCs/>
+          <w:lang w:val="en-US"/>
+        </w:rPr>
+        <w:t xml:space="preserve"> </w:t>
+      </w:r>
+      <w:proofErr w:type="spellStart"/>
+      <w:r>
+        <w:rPr>
+          <w:b/>
+          <w:bCs/>
+          <w:lang w:val="en-US"/>
+        </w:rPr>
+        <w:t>label_size</w:t>
+      </w:r>
+      <w:proofErr w:type="spellEnd"/>
+      <w:r>
+        <w:rPr>
+          <w:lang w:val="en-US"/>
+        </w:rPr>
+        <w:t>: numeric,</w:t>
+      </w:r>
+    </w:p>
+    <w:p>
+      <w:pPr>
+        <w:ind w:left="1416" w:firstLine="708"/>
+        <w:rPr>
+          <w:lang w:val="en-US"/>
+        </w:rPr>
+      </w:pPr>
+      <w:r>
+        <w:rPr>
+          <w:b/>
+          <w:bCs/>
+          <w:lang w:val="en-US"/>
+        </w:rPr>
+        <w:t xml:space="preserve"> </w:t>
+      </w:r>
+      <w:proofErr w:type="spellStart"/>
+      <w:r>
+        <w:rPr>
+          <w:b/>
+          <w:bCs/>
+          <w:lang w:val="en-US"/>
+        </w:rPr>
+        <w:t>label_margin</w:t>
+      </w:r>
+      <w:proofErr w:type="spellEnd"/>
+      <w:r>
+        <w:rPr>
+          <w:lang w:val="en-US"/>
+        </w:rPr>
+        <w:t>: numeric,</w:t>
+      </w:r>
+      <w:r>
+        <w:rPr>
+          <w:b/>
+          <w:bCs/>
+          <w:lang w:val="en-US"/>
+        </w:rPr>
+        <w:t xml:space="preserve"> </w:t>
+      </w:r>
+      <w:proofErr w:type="spellStart"/>
+      <w:r>
+        <w:rPr>
+          <w:b/>
+          <w:bCs/>
+          <w:lang w:val="en-US"/>
+        </w:rPr>
+        <w:t>edge_tension</w:t>
+      </w:r>
+      <w:proofErr w:type="spellEnd"/>
+      <w:r>
+        <w:rPr>
+          <w:lang w:val="en-US"/>
+        </w:rPr>
+        <w:t>: numeric,</w:t>
+      </w:r>
+      <w:r>
+        <w:rPr>
+          <w:lang w:val="en-US"/>
+        </w:rPr>
+        <w:t xml:space="preserve"> </w:t>
+      </w:r>
+      <w:proofErr w:type="spellStart"/>
+      <w:r>
+        <w:rPr>
+          <w:b/>
+          <w:bCs/>
+          <w:lang w:val="en-US"/>
+        </w:rPr>
+        <w:t>edge_alpha</w:t>
+      </w:r>
+      <w:proofErr w:type="spellEnd"/>
+      <w:r>
+        <w:rPr>
+          <w:lang w:val="en-US"/>
+        </w:rPr>
+        <w:t>: numeric,</w:t>
+      </w:r>
+    </w:p>
+    <w:p>
+      <w:pPr>
+        <w:ind w:left="1416" w:firstLine="708"/>
+        <w:rPr>
+          <w:lang w:val="en-US"/>
+        </w:rPr>
+      </w:pPr>
+      <w:r>
+        <w:rPr>
+          <w:b/>
+          <w:bCs/>
+          <w:lang w:val="en-US"/>
+        </w:rPr>
+        <w:t xml:space="preserve"> </w:t>
+      </w:r>
+      <w:r>
+        <w:rPr>
+          <w:b/>
+          <w:bCs/>
+          <w:lang w:val="en-US"/>
+        </w:rPr>
+        <w:t>palette</w:t>
+      </w:r>
+      <w:r>
+        <w:rPr>
+          <w:lang w:val="en-US"/>
+        </w:rPr>
+        <w:t>: character</w:t>
+      </w:r>
+      <w:r>
+        <w:rPr>
+          <w:lang w:val="en-US"/>
+        </w:rPr>
+        <w:t xml:space="preserve"> or numeric</w:t>
+      </w:r>
+      <w:r>
+        <w:rPr>
+          <w:lang w:val="en-US"/>
+        </w:rPr>
+        <w:t>,</w:t>
+      </w:r>
+      <w:r>
+        <w:rPr>
+          <w:b/>
+          <w:bCs/>
+          <w:lang w:val="en-US"/>
+        </w:rPr>
+        <w:t xml:space="preserve"> </w:t>
+      </w:r>
+      <w:proofErr w:type="spellStart"/>
+      <w:r>
+        <w:rPr>
+          <w:b/>
+          <w:bCs/>
+          <w:lang w:val="en-US"/>
+        </w:rPr>
+        <w:t>palette_direction</w:t>
+      </w:r>
+      <w:proofErr w:type="spellEnd"/>
+      <w:r>
+        <w:rPr>
+          <w:lang w:val="en-US"/>
+        </w:rPr>
+        <w:t>: numeric</w:t>
+      </w:r>
+      <w:r>
+        <w:rPr>
+          <w:b/>
+          <w:bCs/>
+          <w:lang w:val="en-US"/>
+        </w:rPr>
+        <w:t>)</w:t>
+      </w:r>
+      <w:r>
+        <w:rPr>
+          <w:lang w:val="en-US"/>
+        </w:rPr>
+        <w:t>:</w:t>
+      </w:r>
+      <w:r>
+        <w:rPr>
+          <w:lang w:val="en-US"/>
+        </w:rPr>
+        <w:t xml:space="preserve"> </w:t>
+      </w:r>
+      <w:r>
+        <w:rPr>
+          <w:lang w:val="en-US"/>
+        </w:rPr>
+        <w:t>ggplot2 graph</w:t>
+      </w:r>
+    </w:p>
+    <w:p>
+      <w:pPr>
+        <w:rPr>
+          <w:lang w:val="en-US"/>
+        </w:rPr>
+      </w:pPr>
+    </w:p>
+    <w:p>
+      <w:pPr>
+        <w:rPr>
+          <w:b/>
+          <w:bCs/>
+          <w:lang w:val="en-US"/>
+        </w:rPr>
+      </w:pPr>
+      <m:oMath>
+        <m:r>
+          <w:rPr>
+            <w:rFonts w:ascii="Cambria Math" w:hAnsi="Cambria Math"/>
+            <w:lang w:val="en-US"/>
+          </w:rPr>
           <m:t>+</m:t>
         </m:r>
       </m:oMath>
@@ -32111,6 +32572,7 @@
             <w:rFonts w:ascii="Cambria Math" w:hAnsi="Cambria Math"/>
             <w:lang w:val="en-US"/>
           </w:rPr>
+          <w:lastRenderedPageBreak/>
           <m:t>-</m:t>
         </m:r>
       </m:oMath>
@@ -32329,14 +32791,6 @@
         </w:rPr>
         <w:t>patterns</w:t>
       </w:r>
-    </w:p>
-    <w:p>
-      <w:pPr>
-        <w:rPr>
-          <w:bCs/>
-          <w:lang w:val="en-US"/>
-        </w:rPr>
-      </w:pPr>
     </w:p>
     <w:p>
       <w:pPr>
@@ -32592,22 +33046,6 @@
     </w:p>
     <w:p>
       <w:pPr>
-        <w:spacing w:after="160"/>
-        <w:rPr>
-          <w:rFonts w:eastAsiaTheme="minorEastAsia"/>
-          <w:lang w:val="en-US"/>
-        </w:rPr>
-      </w:pPr>
-      <w:r>
-        <w:rPr>
-          <w:rFonts w:eastAsiaTheme="minorEastAsia"/>
-          <w:lang w:val="en-US"/>
-        </w:rPr>
-        <w:br w:type="page"/>
-      </w:r>
-    </w:p>
-    <w:p>
-      <w:pPr>
         <w:rPr>
           <w:lang w:val="en-US"/>
         </w:rPr>
@@ -32618,7 +33056,6 @@
             <w:rFonts w:ascii="Cambria Math" w:hAnsi="Cambria Math"/>
             <w:lang w:val="en-US"/>
           </w:rPr>
-          <w:lastRenderedPageBreak/>
           <m:t>-</m:t>
         </m:r>
       </m:oMath>
@@ -34979,7 +35416,7 @@
         </mc:Choice>
         <mc:Fallback>
           <w:pict>
-            <v:rect w14:anchorId="14D3DFF5" id="Rectangle 38" o:spid="_x0000_s1026" style="position:absolute;margin-left:1.15pt;margin-top:-7.8pt;width:466.5pt;height:1.45pt;z-index:251660288;visibility:visible;mso-wrap-style:square;mso-wrap-distance-left:9pt;mso-wrap-distance-top:0;mso-wrap-distance-right:9pt;mso-wrap-distance-bottom:0;mso-position-horizontal:absolute;mso-position-horizontal-relative:text;mso-position-vertical:absolute;mso-position-vertical-relative:text;v-text-anchor:middle" o:gfxdata="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" fillcolor="black [3213]" stroked="f" strokeweight="1pt">
+            <v:rect w14:anchorId="60CAE32B" id="Rectangle 38" o:spid="_x0000_s1026" style="position:absolute;margin-left:1.15pt;margin-top:-7.8pt;width:466.5pt;height:1.45pt;z-index:251660288;visibility:visible;mso-wrap-style:square;mso-wrap-distance-left:9pt;mso-wrap-distance-top:0;mso-wrap-distance-right:9pt;mso-wrap-distance-bottom:0;mso-position-horizontal:absolute;mso-position-horizontal-relative:text;mso-position-vertical:absolute;mso-position-vertical-relative:text;v-text-anchor:middle" o:gfxdata="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" fillcolor="black [3213]" stroked="f" strokeweight="1pt">
               <w10:wrap type="square"/>
             </v:rect>
           </w:pict>
@@ -35201,7 +35638,7 @@
         <w:color w:val="808080" w:themeColor="background1" w:themeShade="80"/>
         <w:lang w:val="en-US"/>
       </w:rPr>
-      <w:t>: 2020-12-04</w:t>
+      <w:t>: 2020-12-07</w:t>
     </w:r>
   </w:p>
 </w:ftr>

</xml_diff>

<commit_message>
feat: Allow to display more data on itemset charts
The place where the status were displayed now can be used to display
any data.
</commit_message>
<xml_diff>
--- a/vignettes/types_of_attributes_and_methods.docx
+++ b/vignettes/types_of_attributes_and_methods.docx
@@ -26493,37 +26493,45 @@
         </w:rPr>
         <w:t xml:space="preserve">: logical, </w:t>
       </w:r>
-      <w:proofErr w:type="spellStart"/>
-      <w:r>
-        <w:rPr>
-          <w:b/>
-          <w:bCs/>
-          <w:lang w:val="en-US"/>
-        </w:rPr>
-        <w:t>display_text</w:t>
-      </w:r>
-      <w:proofErr w:type="spellEnd"/>
+      <w:r>
+        <w:rPr>
+          <w:b/>
+          <w:bCs/>
+          <w:lang w:val="en-US"/>
+        </w:rPr>
+        <w:t>under</w:t>
+      </w:r>
       <w:r>
         <w:rPr>
           <w:lang w:val="en-US"/>
         </w:rPr>
         <w:t xml:space="preserve">: character, </w:t>
       </w:r>
-      <w:proofErr w:type="spellStart"/>
-      <w:r>
-        <w:rPr>
-          <w:b/>
-          <w:bCs/>
-          <w:lang w:val="en-US"/>
-        </w:rPr>
-        <w:t>display_status</w:t>
-      </w:r>
-      <w:proofErr w:type="spellEnd"/>
-      <w:r>
-        <w:rPr>
-          <w:lang w:val="en-US"/>
-        </w:rPr>
-        <w:t>: logical,</w:t>
+      <w:r>
+        <w:rPr>
+          <w:b/>
+          <w:bCs/>
+          <w:lang w:val="en-US"/>
+        </w:rPr>
+        <w:t>over</w:t>
+      </w:r>
+      <w:r>
+        <w:rPr>
+          <w:lang w:val="en-US"/>
+        </w:rPr>
+        <w:t xml:space="preserve">: </w:t>
+      </w:r>
+      <w:r>
+        <w:rPr>
+          <w:lang w:val="en-US"/>
+        </w:rPr>
+        <w:t>character</w:t>
+      </w:r>
+      <w:r>
+        <w:rPr>
+          <w:lang w:val="en-US"/>
+        </w:rPr>
+        <w:t>,</w:t>
       </w:r>
     </w:p>
     <w:p>
@@ -28062,16 +28070,15 @@
         </w:rPr>
         <w:t xml:space="preserve"> </w:t>
       </w:r>
-      <w:proofErr w:type="spellStart"/>
-      <w:r>
-        <w:rPr>
-          <w:b/>
-          <w:bCs/>
-          <w:lang w:val="en-US"/>
-        </w:rPr>
-        <w:t>display_text</w:t>
-      </w:r>
-      <w:proofErr w:type="spellEnd"/>
+      <w:proofErr w:type="gramStart"/>
+      <w:r>
+        <w:rPr>
+          <w:b/>
+          <w:bCs/>
+          <w:lang w:val="en-US"/>
+        </w:rPr>
+        <w:t>under</w:t>
+      </w:r>
       <w:r>
         <w:rPr>
           <w:b/>
@@ -28080,27 +28087,38 @@
         </w:rPr>
         <w:t>:</w:t>
       </w:r>
+      <w:proofErr w:type="gramEnd"/>
       <w:r>
         <w:rPr>
           <w:lang w:val="en-US"/>
         </w:rPr>
         <w:t xml:space="preserve"> character, </w:t>
       </w:r>
-      <w:proofErr w:type="spellStart"/>
-      <w:r>
-        <w:rPr>
-          <w:b/>
-          <w:bCs/>
-          <w:lang w:val="en-US"/>
-        </w:rPr>
-        <w:t>display_status</w:t>
-      </w:r>
-      <w:proofErr w:type="spellEnd"/>
-      <w:r>
-        <w:rPr>
-          <w:lang w:val="en-US"/>
-        </w:rPr>
-        <w:t>: logical,</w:t>
+      <w:r>
+        <w:rPr>
+          <w:b/>
+          <w:bCs/>
+          <w:lang w:val="en-US"/>
+        </w:rPr>
+        <w:t>over</w:t>
+      </w:r>
+      <w:r>
+        <w:rPr>
+          <w:lang w:val="en-US"/>
+        </w:rPr>
+        <w:t xml:space="preserve">: </w:t>
+      </w:r>
+      <w:r>
+        <w:rPr>
+          <w:lang w:val="en-US"/>
+        </w:rPr>
+        <w:t>character</w:t>
+      </w:r>
+      <w:r>
+        <w:rPr>
+          <w:lang w:val="en-US"/>
+        </w:rPr>
+        <w:t>,</w:t>
       </w:r>
       <w:r>
         <w:rPr>
@@ -35416,7 +35434,7 @@
         </mc:Choice>
         <mc:Fallback>
           <w:pict>
-            <v:rect w14:anchorId="60CAE32B" id="Rectangle 38" o:spid="_x0000_s1026" style="position:absolute;margin-left:1.15pt;margin-top:-7.8pt;width:466.5pt;height:1.45pt;z-index:251660288;visibility:visible;mso-wrap-style:square;mso-wrap-distance-left:9pt;mso-wrap-distance-top:0;mso-wrap-distance-right:9pt;mso-wrap-distance-bottom:0;mso-position-horizontal:absolute;mso-position-horizontal-relative:text;mso-position-vertical:absolute;mso-position-vertical-relative:text;v-text-anchor:middle" o:gfxdata="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" fillcolor="black [3213]" stroked="f" strokeweight="1pt">
+            <v:rect w14:anchorId="4C53CC57" id="Rectangle 38" o:spid="_x0000_s1026" style="position:absolute;margin-left:1.15pt;margin-top:-7.8pt;width:466.5pt;height:1.45pt;z-index:251660288;visibility:visible;mso-wrap-style:square;mso-wrap-distance-left:9pt;mso-wrap-distance-top:0;mso-wrap-distance-right:9pt;mso-wrap-distance-bottom:0;mso-position-horizontal:absolute;mso-position-horizontal-relative:text;mso-position-vertical:absolute;mso-position-vertical-relative:text;v-text-anchor:middle" o:gfxdata="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" fillcolor="black [3213]" stroked="f" strokeweight="1pt">
               <w10:wrap type="square"/>
             </v:rect>
           </w:pict>
@@ -35638,7 +35656,14 @@
         <w:color w:val="808080" w:themeColor="background1" w:themeShade="80"/>
         <w:lang w:val="en-US"/>
       </w:rPr>
-      <w:t>: 2020-12-07</w:t>
+      <w:t>: 2020-12-0</w:t>
+    </w:r>
+    <w:r>
+      <w:rPr>
+        <w:color w:val="808080" w:themeColor="background1" w:themeShade="80"/>
+        <w:lang w:val="en-US"/>
+      </w:rPr>
+      <w:t>8</w:t>
     </w:r>
   </w:p>
 </w:ftr>

</xml_diff>

<commit_message>
refactor: Rename the pattern characteristic order to length
</commit_message>
<xml_diff>
--- a/vignettes/types_of_attributes_and_methods.docx
+++ b/vignettes/types_of_attributes_and_methods.docx
@@ -8819,7 +8819,7 @@
                 <w:color w:val="FFFFFF"/>
                 <w:lang w:val="en-US" w:eastAsia="fr-FR"/>
               </w:rPr>
-              <w:t>order</w:t>
+              <w:t>length</w:t>
             </w:r>
           </w:p>
         </w:tc>
@@ -16957,7 +16957,7 @@
                 <w:color w:val="FFFFFF"/>
                 <w:lang w:val="en-US" w:eastAsia="fr-FR"/>
               </w:rPr>
-              <w:t>P</w:t>
+              <w:t>p</w:t>
             </w:r>
             <w:r>
               <w:rPr>
@@ -17081,7 +17081,7 @@
                 <w:color w:val="FFFFFF"/>
                 <w:lang w:val="en-US" w:eastAsia="fr-FR"/>
               </w:rPr>
-              <w:t>order</w:t>
+              <w:t>length</w:t>
             </w:r>
           </w:p>
         </w:tc>
@@ -20082,7 +20082,7 @@
                 <w:color w:val="FFFFFF"/>
                 <w:lang w:val="en-US" w:eastAsia="fr-FR"/>
               </w:rPr>
-              <w:t>order</w:t>
+              <w:t>length</w:t>
             </w:r>
           </w:p>
         </w:tc>
@@ -24091,7 +24091,7 @@
                 <w:color w:val="FFFFFF"/>
                 <w:lang w:val="en-US" w:eastAsia="fr-FR"/>
               </w:rPr>
-              <w:t>order</w:t>
+              <w:t>length</w:t>
             </w:r>
           </w:p>
         </w:tc>
@@ -27354,7 +27354,7 @@
                 <w:color w:val="FFFFFF"/>
                 <w:lang w:val="en-US" w:eastAsia="fr-FR"/>
               </w:rPr>
-              <w:t>order</w:t>
+              <w:t>length</w:t>
             </w:r>
           </w:p>
         </w:tc>
@@ -35434,7 +35434,7 @@
         </mc:Choice>
         <mc:Fallback>
           <w:pict>
-            <v:rect w14:anchorId="4C53CC57" id="Rectangle 38" o:spid="_x0000_s1026" style="position:absolute;margin-left:1.15pt;margin-top:-7.8pt;width:466.5pt;height:1.45pt;z-index:251660288;visibility:visible;mso-wrap-style:square;mso-wrap-distance-left:9pt;mso-wrap-distance-top:0;mso-wrap-distance-right:9pt;mso-wrap-distance-bottom:0;mso-position-horizontal:absolute;mso-position-horizontal-relative:text;mso-position-vertical:absolute;mso-position-vertical-relative:text;v-text-anchor:middle" o:gfxdata="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" fillcolor="black [3213]" stroked="f" strokeweight="1pt">
+            <v:rect w14:anchorId="7F111146" id="Rectangle 38" o:spid="_x0000_s1026" style="position:absolute;margin-left:1.15pt;margin-top:-7.8pt;width:466.5pt;height:1.45pt;z-index:251660288;visibility:visible;mso-wrap-style:square;mso-wrap-distance-left:9pt;mso-wrap-distance-top:0;mso-wrap-distance-right:9pt;mso-wrap-distance-bottom:0;mso-position-horizontal:absolute;mso-position-horizontal-relative:text;mso-position-vertical:absolute;mso-position-vertical-relative:text;v-text-anchor:middle" o:gfxdata="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" fillcolor="black [3213]" stroked="f" strokeweight="1pt">
               <w10:wrap type="square"/>
             </v:rect>
           </w:pict>

</xml_diff>